<commit_message>
Dopisanie kolejnego rozdziału, opisywanie aplikacji
</commit_message>
<xml_diff>
--- a/praca_inżynierska.docx
+++ b/praca_inżynierska.docx
@@ -238,7 +238,6 @@
               <w:kern w:val="2"/>
               <w:sz w:val="22"/>
               <w:szCs w:val="22"/>
-              <w:lang w:eastAsia="zh-CN"/>
               <w14:ligatures w14:val="standardContextual"/>
             </w:rPr>
           </w:pPr>
@@ -251,7 +250,7 @@
           <w:r>
             <w:fldChar w:fldCharType="separate"/>
           </w:r>
-          <w:hyperlink w:anchor="_Toc152164988" w:history="1">
+          <w:hyperlink w:anchor="_Toc152188154" w:history="1">
             <w:r>
               <w:rPr>
                 <w:rStyle w:val="Hipercze"/>
@@ -266,7 +265,6 @@
                 <w:kern w:val="2"/>
                 <w:sz w:val="22"/>
                 <w:szCs w:val="22"/>
-                <w:lang w:eastAsia="zh-CN"/>
                 <w14:ligatures w14:val="standardContextual"/>
               </w:rPr>
               <w:tab/>
@@ -276,7 +274,7 @@
                 <w:rStyle w:val="Hipercze"/>
                 <w:noProof/>
               </w:rPr>
-              <w:t>Wstęp.</w:t>
+              <w:t>Wstęp</w:t>
             </w:r>
             <w:r>
               <w:rPr>
@@ -297,7 +295,7 @@
                 <w:noProof/>
                 <w:webHidden/>
               </w:rPr>
-              <w:instrText xml:space="preserve"> PAGEREF _Toc152164988 \h </w:instrText>
+              <w:instrText xml:space="preserve"> PAGEREF _Toc152188154 \h </w:instrText>
             </w:r>
             <w:r>
               <w:rPr>
@@ -340,17 +338,16 @@
               <w:kern w:val="2"/>
               <w:sz w:val="22"/>
               <w:szCs w:val="22"/>
-              <w:lang w:eastAsia="zh-CN"/>
               <w14:ligatures w14:val="standardContextual"/>
             </w:rPr>
           </w:pPr>
-          <w:hyperlink w:anchor="_Toc152164989" w:history="1">
+          <w:hyperlink w:anchor="_Toc152188155" w:history="1">
             <w:r>
               <w:rPr>
                 <w:rStyle w:val="Hipercze"/>
                 <w:noProof/>
               </w:rPr>
-              <w:t>1.2. Cel Pracy</w:t>
+              <w:t>1.1. Cel Pracy</w:t>
             </w:r>
             <w:r>
               <w:rPr>
@@ -371,7 +368,7 @@
                 <w:noProof/>
                 <w:webHidden/>
               </w:rPr>
-              <w:instrText xml:space="preserve"> PAGEREF _Toc152164989 \h </w:instrText>
+              <w:instrText xml:space="preserve"> PAGEREF _Toc152188155 \h </w:instrText>
             </w:r>
             <w:r>
               <w:rPr>
@@ -414,11 +411,10 @@
               <w:kern w:val="2"/>
               <w:sz w:val="22"/>
               <w:szCs w:val="22"/>
-              <w:lang w:eastAsia="zh-CN"/>
               <w14:ligatures w14:val="standardContextual"/>
             </w:rPr>
           </w:pPr>
-          <w:hyperlink w:anchor="_Toc152164990" w:history="1">
+          <w:hyperlink w:anchor="_Toc152188156" w:history="1">
             <w:r>
               <w:rPr>
                 <w:rStyle w:val="Hipercze"/>
@@ -445,7 +441,7 @@
                 <w:noProof/>
                 <w:webHidden/>
               </w:rPr>
-              <w:instrText xml:space="preserve"> PAGEREF _Toc152164990 \h </w:instrText>
+              <w:instrText xml:space="preserve"> PAGEREF _Toc152188156 \h </w:instrText>
             </w:r>
             <w:r>
               <w:rPr>
@@ -465,7 +461,7 @@
                 <w:noProof/>
                 <w:webHidden/>
               </w:rPr>
-              <w:t>3</w:t>
+              <w:t>4</w:t>
             </w:r>
             <w:r>
               <w:rPr>
@@ -488,11 +484,10 @@
               <w:kern w:val="2"/>
               <w:sz w:val="22"/>
               <w:szCs w:val="22"/>
-              <w:lang w:eastAsia="zh-CN"/>
               <w14:ligatures w14:val="standardContextual"/>
             </w:rPr>
           </w:pPr>
-          <w:hyperlink w:anchor="_Toc152164991" w:history="1">
+          <w:hyperlink w:anchor="_Toc152188157" w:history="1">
             <w:r>
               <w:rPr>
                 <w:rStyle w:val="Hipercze"/>
@@ -519,7 +514,7 @@
                 <w:noProof/>
                 <w:webHidden/>
               </w:rPr>
-              <w:instrText xml:space="preserve"> PAGEREF _Toc152164991 \h </w:instrText>
+              <w:instrText xml:space="preserve"> PAGEREF _Toc152188157 \h </w:instrText>
             </w:r>
             <w:r>
               <w:rPr>
@@ -539,7 +534,7 @@
                 <w:noProof/>
                 <w:webHidden/>
               </w:rPr>
-              <w:t>3</w:t>
+              <w:t>4</w:t>
             </w:r>
             <w:r>
               <w:rPr>
@@ -562,11 +557,10 @@
               <w:kern w:val="2"/>
               <w:sz w:val="22"/>
               <w:szCs w:val="22"/>
-              <w:lang w:eastAsia="zh-CN"/>
               <w14:ligatures w14:val="standardContextual"/>
             </w:rPr>
           </w:pPr>
-          <w:hyperlink w:anchor="_Toc152164992" w:history="1">
+          <w:hyperlink w:anchor="_Toc152188158" w:history="1">
             <w:r>
               <w:rPr>
                 <w:rStyle w:val="Hipercze"/>
@@ -593,7 +587,7 @@
                 <w:noProof/>
                 <w:webHidden/>
               </w:rPr>
-              <w:instrText xml:space="preserve"> PAGEREF _Toc152164992 \h </w:instrText>
+              <w:instrText xml:space="preserve"> PAGEREF _Toc152188158 \h </w:instrText>
             </w:r>
             <w:r>
               <w:rPr>
@@ -636,11 +630,10 @@
               <w:kern w:val="2"/>
               <w:sz w:val="22"/>
               <w:szCs w:val="22"/>
-              <w:lang w:eastAsia="zh-CN"/>
               <w14:ligatures w14:val="standardContextual"/>
             </w:rPr>
           </w:pPr>
-          <w:hyperlink w:anchor="_Toc152164993" w:history="1">
+          <w:hyperlink w:anchor="_Toc152188159" w:history="1">
             <w:r>
               <w:rPr>
                 <w:rStyle w:val="Hipercze"/>
@@ -667,7 +660,7 @@
                 <w:noProof/>
                 <w:webHidden/>
               </w:rPr>
-              <w:instrText xml:space="preserve"> PAGEREF _Toc152164993 \h </w:instrText>
+              <w:instrText xml:space="preserve"> PAGEREF _Toc152188159 \h </w:instrText>
             </w:r>
             <w:r>
               <w:rPr>
@@ -710,17 +703,16 @@
               <w:kern w:val="2"/>
               <w:sz w:val="22"/>
               <w:szCs w:val="22"/>
-              <w:lang w:eastAsia="zh-CN"/>
               <w14:ligatures w14:val="standardContextual"/>
             </w:rPr>
           </w:pPr>
-          <w:hyperlink w:anchor="_Toc152164994" w:history="1">
+          <w:hyperlink w:anchor="_Toc152188160" w:history="1">
             <w:r>
               <w:rPr>
                 <w:rStyle w:val="Hipercze"/>
                 <w:noProof/>
               </w:rPr>
-              <w:t>2.4. Bezpieczeństwo w infrastrukturze on-premise, w tym zabezpieczenie sieci, systemów operacyjnych i aplikacji.</w:t>
+              <w:t>2.4. Bezpieczeństwo w infrastrukturze on-premise, w tym zabezpieczenie sieci, systemów operacyjnych i aplikacji</w:t>
             </w:r>
             <w:r>
               <w:rPr>
@@ -741,7 +733,7 @@
                 <w:noProof/>
                 <w:webHidden/>
               </w:rPr>
-              <w:instrText xml:space="preserve"> PAGEREF _Toc152164994 \h </w:instrText>
+              <w:instrText xml:space="preserve"> PAGEREF _Toc152188160 \h </w:instrText>
             </w:r>
             <w:r>
               <w:rPr>
@@ -784,17 +776,16 @@
               <w:kern w:val="2"/>
               <w:sz w:val="22"/>
               <w:szCs w:val="22"/>
-              <w:lang w:eastAsia="zh-CN"/>
               <w14:ligatures w14:val="standardContextual"/>
             </w:rPr>
           </w:pPr>
-          <w:hyperlink w:anchor="_Toc152164995" w:history="1">
+          <w:hyperlink w:anchor="_Toc152188161" w:history="1">
             <w:r>
               <w:rPr>
                 <w:rStyle w:val="Hipercze"/>
                 <w:noProof/>
               </w:rPr>
-              <w:t>2.5. Zarządzanie i monitorowanie infrastruktury on-premise, w tym narzędzia i praktyki.</w:t>
+              <w:t>2.5. Zarządzanie i monitorowanie infrastruktury on-premise, w tym narzędzia i praktyki</w:t>
             </w:r>
             <w:r>
               <w:rPr>
@@ -815,7 +806,7 @@
                 <w:noProof/>
                 <w:webHidden/>
               </w:rPr>
-              <w:instrText xml:space="preserve"> PAGEREF _Toc152164995 \h </w:instrText>
+              <w:instrText xml:space="preserve"> PAGEREF _Toc152188161 \h </w:instrText>
             </w:r>
             <w:r>
               <w:rPr>
@@ -858,11 +849,10 @@
               <w:kern w:val="2"/>
               <w:sz w:val="22"/>
               <w:szCs w:val="22"/>
-              <w:lang w:eastAsia="zh-CN"/>
               <w14:ligatures w14:val="standardContextual"/>
             </w:rPr>
           </w:pPr>
-          <w:hyperlink w:anchor="_Toc152164996" w:history="1">
+          <w:hyperlink w:anchor="_Toc152188162" w:history="1">
             <w:r>
               <w:rPr>
                 <w:rStyle w:val="Hipercze"/>
@@ -889,7 +879,7 @@
                 <w:noProof/>
                 <w:webHidden/>
               </w:rPr>
-              <w:instrText xml:space="preserve"> PAGEREF _Toc152164996 \h </w:instrText>
+              <w:instrText xml:space="preserve"> PAGEREF _Toc152188162 \h </w:instrText>
             </w:r>
             <w:r>
               <w:rPr>
@@ -932,17 +922,16 @@
               <w:kern w:val="2"/>
               <w:sz w:val="22"/>
               <w:szCs w:val="22"/>
-              <w:lang w:eastAsia="zh-CN"/>
               <w14:ligatures w14:val="standardContextual"/>
             </w:rPr>
           </w:pPr>
-          <w:hyperlink w:anchor="_Toc152164997" w:history="1">
+          <w:hyperlink w:anchor="_Toc152188163" w:history="1">
             <w:r>
               <w:rPr>
                 <w:rStyle w:val="Hipercze"/>
                 <w:noProof/>
               </w:rPr>
-              <w:t>3. Infrastruktura chmurowa.</w:t>
+              <w:t>3. Infrastruktura chmurowa</w:t>
             </w:r>
             <w:r>
               <w:rPr>
@@ -963,7 +952,7 @@
                 <w:noProof/>
                 <w:webHidden/>
               </w:rPr>
-              <w:instrText xml:space="preserve"> PAGEREF _Toc152164997 \h </w:instrText>
+              <w:instrText xml:space="preserve"> PAGEREF _Toc152188163 \h </w:instrText>
             </w:r>
             <w:r>
               <w:rPr>
@@ -1006,11 +995,10 @@
               <w:kern w:val="2"/>
               <w:sz w:val="22"/>
               <w:szCs w:val="22"/>
-              <w:lang w:eastAsia="zh-CN"/>
               <w14:ligatures w14:val="standardContextual"/>
             </w:rPr>
           </w:pPr>
-          <w:hyperlink w:anchor="_Toc152164998" w:history="1">
+          <w:hyperlink w:anchor="_Toc152188164" w:history="1">
             <w:r>
               <w:rPr>
                 <w:rStyle w:val="Hipercze"/>
@@ -1037,7 +1025,7 @@
                 <w:noProof/>
                 <w:webHidden/>
               </w:rPr>
-              <w:instrText xml:space="preserve"> PAGEREF _Toc152164998 \h </w:instrText>
+              <w:instrText xml:space="preserve"> PAGEREF _Toc152188164 \h </w:instrText>
             </w:r>
             <w:r>
               <w:rPr>
@@ -1080,11 +1068,10 @@
               <w:kern w:val="2"/>
               <w:sz w:val="22"/>
               <w:szCs w:val="22"/>
-              <w:lang w:eastAsia="zh-CN"/>
               <w14:ligatures w14:val="standardContextual"/>
             </w:rPr>
           </w:pPr>
-          <w:hyperlink w:anchor="_Toc152164999" w:history="1">
+          <w:hyperlink w:anchor="_Toc152188165" w:history="1">
             <w:r>
               <w:rPr>
                 <w:rStyle w:val="Hipercze"/>
@@ -1111,7 +1098,7 @@
                 <w:noProof/>
                 <w:webHidden/>
               </w:rPr>
-              <w:instrText xml:space="preserve"> PAGEREF _Toc152164999 \h </w:instrText>
+              <w:instrText xml:space="preserve"> PAGEREF _Toc152188165 \h </w:instrText>
             </w:r>
             <w:r>
               <w:rPr>
@@ -1154,17 +1141,16 @@
               <w:kern w:val="2"/>
               <w:sz w:val="22"/>
               <w:szCs w:val="22"/>
-              <w:lang w:eastAsia="zh-CN"/>
               <w14:ligatures w14:val="standardContextual"/>
             </w:rPr>
           </w:pPr>
-          <w:hyperlink w:anchor="_Toc152165000" w:history="1">
+          <w:hyperlink w:anchor="_Toc152188166" w:history="1">
             <w:r>
               <w:rPr>
                 <w:rStyle w:val="Hipercze"/>
                 <w:noProof/>
               </w:rPr>
-              <w:t>3.3. Liderzy rynku chmurowego.</w:t>
+              <w:t>3.3. Liderzy rynku chmurowego</w:t>
             </w:r>
             <w:r>
               <w:rPr>
@@ -1185,7 +1171,7 @@
                 <w:noProof/>
                 <w:webHidden/>
               </w:rPr>
-              <w:instrText xml:space="preserve"> PAGEREF _Toc152165000 \h </w:instrText>
+              <w:instrText xml:space="preserve"> PAGEREF _Toc152188166 \h </w:instrText>
             </w:r>
             <w:r>
               <w:rPr>
@@ -1228,17 +1214,16 @@
               <w:kern w:val="2"/>
               <w:sz w:val="22"/>
               <w:szCs w:val="22"/>
-              <w:lang w:eastAsia="zh-CN"/>
               <w14:ligatures w14:val="standardContextual"/>
             </w:rPr>
           </w:pPr>
-          <w:hyperlink w:anchor="_Toc152165001" w:history="1">
+          <w:hyperlink w:anchor="_Toc152188167" w:history="1">
             <w:r>
               <w:rPr>
                 <w:rStyle w:val="Hipercze"/>
                 <w:noProof/>
               </w:rPr>
-              <w:t>3.4. Pojęcia związane z Cloud Computing.</w:t>
+              <w:t>3.4. Pojęcia związane z Cloud Computing</w:t>
             </w:r>
             <w:r>
               <w:rPr>
@@ -1259,7 +1244,7 @@
                 <w:noProof/>
                 <w:webHidden/>
               </w:rPr>
-              <w:instrText xml:space="preserve"> PAGEREF _Toc152165001 \h </w:instrText>
+              <w:instrText xml:space="preserve"> PAGEREF _Toc152188167 \h </w:instrText>
             </w:r>
             <w:r>
               <w:rPr>
@@ -1302,11 +1287,10 @@
               <w:kern w:val="2"/>
               <w:sz w:val="22"/>
               <w:szCs w:val="22"/>
-              <w:lang w:eastAsia="zh-CN"/>
               <w14:ligatures w14:val="standardContextual"/>
             </w:rPr>
           </w:pPr>
-          <w:hyperlink w:anchor="_Toc152165002" w:history="1">
+          <w:hyperlink w:anchor="_Toc152188168" w:history="1">
             <w:r>
               <w:rPr>
                 <w:rStyle w:val="Hipercze"/>
@@ -1333,7 +1317,7 @@
                 <w:noProof/>
                 <w:webHidden/>
               </w:rPr>
-              <w:instrText xml:space="preserve"> PAGEREF _Toc152165002 \h </w:instrText>
+              <w:instrText xml:space="preserve"> PAGEREF _Toc152188168 \h </w:instrText>
             </w:r>
             <w:r>
               <w:rPr>
@@ -1376,11 +1360,10 @@
               <w:kern w:val="2"/>
               <w:sz w:val="22"/>
               <w:szCs w:val="22"/>
-              <w:lang w:eastAsia="zh-CN"/>
               <w14:ligatures w14:val="standardContextual"/>
             </w:rPr>
           </w:pPr>
-          <w:hyperlink w:anchor="_Toc152165003" w:history="1">
+          <w:hyperlink w:anchor="_Toc152188169" w:history="1">
             <w:r>
               <w:rPr>
                 <w:rStyle w:val="Hipercze"/>
@@ -1407,7 +1390,7 @@
                 <w:noProof/>
                 <w:webHidden/>
               </w:rPr>
-              <w:instrText xml:space="preserve"> PAGEREF _Toc152165003 \h </w:instrText>
+              <w:instrText xml:space="preserve"> PAGEREF _Toc152188169 \h </w:instrText>
             </w:r>
             <w:r>
               <w:rPr>
@@ -1450,17 +1433,16 @@
               <w:kern w:val="2"/>
               <w:sz w:val="22"/>
               <w:szCs w:val="22"/>
-              <w:lang w:eastAsia="zh-CN"/>
               <w14:ligatures w14:val="standardContextual"/>
             </w:rPr>
           </w:pPr>
-          <w:hyperlink w:anchor="_Toc152165004" w:history="1">
+          <w:hyperlink w:anchor="_Toc152188170" w:history="1">
             <w:r>
               <w:rPr>
                 <w:rStyle w:val="Hipercze"/>
                 <w:noProof/>
               </w:rPr>
-              <w:t>3.7. Narzędzia wykorzystywane w chmurze.</w:t>
+              <w:t>3.7. Narzędzia wykorzystywane w chmurze</w:t>
             </w:r>
             <w:r>
               <w:rPr>
@@ -1481,7 +1463,7 @@
                 <w:noProof/>
                 <w:webHidden/>
               </w:rPr>
-              <w:instrText xml:space="preserve"> PAGEREF _Toc152165004 \h </w:instrText>
+              <w:instrText xml:space="preserve"> PAGEREF _Toc152188170 \h </w:instrText>
             </w:r>
             <w:r>
               <w:rPr>
@@ -1524,17 +1506,16 @@
               <w:kern w:val="2"/>
               <w:sz w:val="22"/>
               <w:szCs w:val="22"/>
-              <w:lang w:eastAsia="zh-CN"/>
               <w14:ligatures w14:val="standardContextual"/>
             </w:rPr>
           </w:pPr>
-          <w:hyperlink w:anchor="_Toc152165005" w:history="1">
+          <w:hyperlink w:anchor="_Toc152188171" w:history="1">
             <w:r>
               <w:rPr>
                 <w:rStyle w:val="Hipercze"/>
                 <w:noProof/>
               </w:rPr>
-              <w:t>4. Infrastruktura jako kod.</w:t>
+              <w:t>4. Infrastruktura jako kod</w:t>
             </w:r>
             <w:r>
               <w:rPr>
@@ -1555,7 +1536,7 @@
                 <w:noProof/>
                 <w:webHidden/>
               </w:rPr>
-              <w:instrText xml:space="preserve"> PAGEREF _Toc152165005 \h </w:instrText>
+              <w:instrText xml:space="preserve"> PAGEREF _Toc152188171 \h </w:instrText>
             </w:r>
             <w:r>
               <w:rPr>
@@ -1598,11 +1579,10 @@
               <w:kern w:val="2"/>
               <w:sz w:val="22"/>
               <w:szCs w:val="22"/>
-              <w:lang w:eastAsia="zh-CN"/>
               <w14:ligatures w14:val="standardContextual"/>
             </w:rPr>
           </w:pPr>
-          <w:hyperlink w:anchor="_Toc152165006" w:history="1">
+          <w:hyperlink w:anchor="_Toc152188172" w:history="1">
             <w:r>
               <w:rPr>
                 <w:rStyle w:val="Hipercze"/>
@@ -1629,7 +1609,7 @@
                 <w:noProof/>
                 <w:webHidden/>
               </w:rPr>
-              <w:instrText xml:space="preserve"> PAGEREF _Toc152165006 \h </w:instrText>
+              <w:instrText xml:space="preserve"> PAGEREF _Toc152188172 \h </w:instrText>
             </w:r>
             <w:r>
               <w:rPr>
@@ -1672,11 +1652,10 @@
               <w:kern w:val="2"/>
               <w:sz w:val="22"/>
               <w:szCs w:val="22"/>
-              <w:lang w:eastAsia="zh-CN"/>
               <w14:ligatures w14:val="standardContextual"/>
             </w:rPr>
           </w:pPr>
-          <w:hyperlink w:anchor="_Toc152165007" w:history="1">
+          <w:hyperlink w:anchor="_Toc152188173" w:history="1">
             <w:r>
               <w:rPr>
                 <w:rStyle w:val="Hipercze"/>
@@ -1703,7 +1682,7 @@
                 <w:noProof/>
                 <w:webHidden/>
               </w:rPr>
-              <w:instrText xml:space="preserve"> PAGEREF _Toc152165007 \h </w:instrText>
+              <w:instrText xml:space="preserve"> PAGEREF _Toc152188173 \h </w:instrText>
             </w:r>
             <w:r>
               <w:rPr>
@@ -1746,17 +1725,16 @@
               <w:kern w:val="2"/>
               <w:sz w:val="22"/>
               <w:szCs w:val="22"/>
-              <w:lang w:eastAsia="zh-CN"/>
               <w14:ligatures w14:val="standardContextual"/>
             </w:rPr>
           </w:pPr>
-          <w:hyperlink w:anchor="_Toc152165008" w:history="1">
+          <w:hyperlink w:anchor="_Toc152188174" w:history="1">
             <w:r>
               <w:rPr>
                 <w:rStyle w:val="Hipercze"/>
                 <w:noProof/>
               </w:rPr>
-              <w:t>4.3. Historia Terraform</w:t>
+              <w:t>4.3. Czym dokładnie jest Terraform i jak działa?</w:t>
             </w:r>
             <w:r>
               <w:rPr>
@@ -1777,7 +1755,7 @@
                 <w:noProof/>
                 <w:webHidden/>
               </w:rPr>
-              <w:instrText xml:space="preserve"> PAGEREF _Toc152165008 \h </w:instrText>
+              <w:instrText xml:space="preserve"> PAGEREF _Toc152188174 \h </w:instrText>
             </w:r>
             <w:r>
               <w:rPr>
@@ -1820,17 +1798,16 @@
               <w:kern w:val="2"/>
               <w:sz w:val="22"/>
               <w:szCs w:val="22"/>
-              <w:lang w:eastAsia="zh-CN"/>
               <w14:ligatures w14:val="standardContextual"/>
             </w:rPr>
           </w:pPr>
-          <w:hyperlink w:anchor="_Toc152165009" w:history="1">
+          <w:hyperlink w:anchor="_Toc152188175" w:history="1">
             <w:r>
               <w:rPr>
                 <w:rStyle w:val="Hipercze"/>
                 <w:noProof/>
               </w:rPr>
-              <w:t>4.4. Terraform</w:t>
+              <w:t>4.4. Historia Terraform</w:t>
             </w:r>
             <w:r>
               <w:rPr>
@@ -1851,7 +1828,7 @@
                 <w:noProof/>
                 <w:webHidden/>
               </w:rPr>
-              <w:instrText xml:space="preserve"> PAGEREF _Toc152165009 \h </w:instrText>
+              <w:instrText xml:space="preserve"> PAGEREF _Toc152188175 \h </w:instrText>
             </w:r>
             <w:r>
               <w:rPr>
@@ -1894,11 +1871,10 @@
               <w:kern w:val="2"/>
               <w:sz w:val="22"/>
               <w:szCs w:val="22"/>
-              <w:lang w:eastAsia="zh-CN"/>
               <w14:ligatures w14:val="standardContextual"/>
             </w:rPr>
           </w:pPr>
-          <w:hyperlink w:anchor="_Toc152165010" w:history="1">
+          <w:hyperlink w:anchor="_Toc152188176" w:history="1">
             <w:r>
               <w:rPr>
                 <w:rStyle w:val="Hipercze"/>
@@ -1925,7 +1901,7 @@
                 <w:noProof/>
                 <w:webHidden/>
               </w:rPr>
-              <w:instrText xml:space="preserve"> PAGEREF _Toc152165010 \h </w:instrText>
+              <w:instrText xml:space="preserve"> PAGEREF _Toc152188176 \h </w:instrText>
             </w:r>
             <w:r>
               <w:rPr>
@@ -1945,7 +1921,226 @@
                 <w:noProof/>
                 <w:webHidden/>
               </w:rPr>
-              <w:t>22</w:t>
+              <w:t>23</w:t>
+            </w:r>
+            <w:r>
+              <w:rPr>
+                <w:noProof/>
+                <w:webHidden/>
+              </w:rPr>
+              <w:fldChar w:fldCharType="end"/>
+            </w:r>
+          </w:hyperlink>
+        </w:p>
+        <w:p>
+          <w:pPr>
+            <w:pStyle w:val="Spistreci1"/>
+            <w:tabs>
+              <w:tab w:val="right" w:leader="dot" w:pos="9062"/>
+            </w:tabs>
+            <w:rPr>
+              <w:rFonts w:asciiTheme="minorHAnsi" w:eastAsiaTheme="minorEastAsia" w:hAnsiTheme="minorHAnsi" w:cstheme="minorBidi"/>
+              <w:noProof/>
+              <w:kern w:val="2"/>
+              <w:sz w:val="22"/>
+              <w:szCs w:val="22"/>
+              <w14:ligatures w14:val="standardContextual"/>
+            </w:rPr>
+          </w:pPr>
+          <w:hyperlink w:anchor="_Toc152188177" w:history="1">
+            <w:r>
+              <w:rPr>
+                <w:rStyle w:val="Hipercze"/>
+                <w:noProof/>
+              </w:rPr>
+              <w:t>5. Aplikacja</w:t>
+            </w:r>
+            <w:r>
+              <w:rPr>
+                <w:noProof/>
+                <w:webHidden/>
+              </w:rPr>
+              <w:tab/>
+            </w:r>
+            <w:r>
+              <w:rPr>
+                <w:noProof/>
+                <w:webHidden/>
+              </w:rPr>
+              <w:fldChar w:fldCharType="begin"/>
+            </w:r>
+            <w:r>
+              <w:rPr>
+                <w:noProof/>
+                <w:webHidden/>
+              </w:rPr>
+              <w:instrText xml:space="preserve"> PAGEREF _Toc152188177 \h </w:instrText>
+            </w:r>
+            <w:r>
+              <w:rPr>
+                <w:noProof/>
+                <w:webHidden/>
+              </w:rPr>
+            </w:r>
+            <w:r>
+              <w:rPr>
+                <w:noProof/>
+                <w:webHidden/>
+              </w:rPr>
+              <w:fldChar w:fldCharType="separate"/>
+            </w:r>
+            <w:r>
+              <w:rPr>
+                <w:noProof/>
+                <w:webHidden/>
+              </w:rPr>
+              <w:t>24</w:t>
+            </w:r>
+            <w:r>
+              <w:rPr>
+                <w:noProof/>
+                <w:webHidden/>
+              </w:rPr>
+              <w:fldChar w:fldCharType="end"/>
+            </w:r>
+          </w:hyperlink>
+        </w:p>
+        <w:p>
+          <w:pPr>
+            <w:pStyle w:val="Spistreci2"/>
+            <w:tabs>
+              <w:tab w:val="right" w:leader="dot" w:pos="9062"/>
+            </w:tabs>
+            <w:rPr>
+              <w:rFonts w:asciiTheme="minorHAnsi" w:eastAsiaTheme="minorEastAsia" w:hAnsiTheme="minorHAnsi" w:cstheme="minorBidi"/>
+              <w:noProof/>
+              <w:kern w:val="2"/>
+              <w:sz w:val="22"/>
+              <w:szCs w:val="22"/>
+              <w14:ligatures w14:val="standardContextual"/>
+            </w:rPr>
+          </w:pPr>
+          <w:hyperlink w:anchor="_Toc152188178" w:history="1">
+            <w:r>
+              <w:rPr>
+                <w:rStyle w:val="Hipercze"/>
+                <w:noProof/>
+              </w:rPr>
+              <w:t>5.1. Wykorzystane serwisy AWS</w:t>
+            </w:r>
+            <w:r>
+              <w:rPr>
+                <w:noProof/>
+                <w:webHidden/>
+              </w:rPr>
+              <w:tab/>
+            </w:r>
+            <w:r>
+              <w:rPr>
+                <w:noProof/>
+                <w:webHidden/>
+              </w:rPr>
+              <w:fldChar w:fldCharType="begin"/>
+            </w:r>
+            <w:r>
+              <w:rPr>
+                <w:noProof/>
+                <w:webHidden/>
+              </w:rPr>
+              <w:instrText xml:space="preserve"> PAGEREF _Toc152188178 \h </w:instrText>
+            </w:r>
+            <w:r>
+              <w:rPr>
+                <w:noProof/>
+                <w:webHidden/>
+              </w:rPr>
+            </w:r>
+            <w:r>
+              <w:rPr>
+                <w:noProof/>
+                <w:webHidden/>
+              </w:rPr>
+              <w:fldChar w:fldCharType="separate"/>
+            </w:r>
+            <w:r>
+              <w:rPr>
+                <w:noProof/>
+                <w:webHidden/>
+              </w:rPr>
+              <w:t>25</w:t>
+            </w:r>
+            <w:r>
+              <w:rPr>
+                <w:noProof/>
+                <w:webHidden/>
+              </w:rPr>
+              <w:fldChar w:fldCharType="end"/>
+            </w:r>
+          </w:hyperlink>
+        </w:p>
+        <w:p>
+          <w:pPr>
+            <w:pStyle w:val="Spistreci2"/>
+            <w:tabs>
+              <w:tab w:val="right" w:leader="dot" w:pos="9062"/>
+            </w:tabs>
+            <w:rPr>
+              <w:rFonts w:asciiTheme="minorHAnsi" w:eastAsiaTheme="minorEastAsia" w:hAnsiTheme="minorHAnsi" w:cstheme="minorBidi"/>
+              <w:noProof/>
+              <w:kern w:val="2"/>
+              <w:sz w:val="22"/>
+              <w:szCs w:val="22"/>
+              <w14:ligatures w14:val="standardContextual"/>
+            </w:rPr>
+          </w:pPr>
+          <w:hyperlink w:anchor="_Toc152188179" w:history="1">
+            <w:r>
+              <w:rPr>
+                <w:rStyle w:val="Hipercze"/>
+                <w:noProof/>
+              </w:rPr>
+              <w:t>5.2. Część Terraforma, pokazanie kodu</w:t>
+            </w:r>
+            <w:r>
+              <w:rPr>
+                <w:noProof/>
+                <w:webHidden/>
+              </w:rPr>
+              <w:tab/>
+            </w:r>
+            <w:r>
+              <w:rPr>
+                <w:noProof/>
+                <w:webHidden/>
+              </w:rPr>
+              <w:fldChar w:fldCharType="begin"/>
+            </w:r>
+            <w:r>
+              <w:rPr>
+                <w:noProof/>
+                <w:webHidden/>
+              </w:rPr>
+              <w:instrText xml:space="preserve"> PAGEREF _Toc152188179 \h </w:instrText>
+            </w:r>
+            <w:r>
+              <w:rPr>
+                <w:noProof/>
+                <w:webHidden/>
+              </w:rPr>
+            </w:r>
+            <w:r>
+              <w:rPr>
+                <w:noProof/>
+                <w:webHidden/>
+              </w:rPr>
+              <w:fldChar w:fldCharType="separate"/>
+            </w:r>
+            <w:r>
+              <w:rPr>
+                <w:noProof/>
+                <w:webHidden/>
+              </w:rPr>
+              <w:t>25</w:t>
             </w:r>
             <w:r>
               <w:rPr>
@@ -1982,9 +2177,9 @@
           <w:numId w:val="22"/>
         </w:numPr>
       </w:pPr>
-      <w:bookmarkStart w:id="0" w:name="_Toc152164988"/>
-      <w:r>
-        <w:t>Wstęp.</w:t>
+      <w:bookmarkStart w:id="0" w:name="_Toc152188154"/>
+      <w:r>
+        <w:t>Wstęp</w:t>
       </w:r>
       <w:bookmarkEnd w:id="0"/>
     </w:p>
@@ -2000,9 +2195,15 @@
       <w:pPr>
         <w:pStyle w:val="Nagwek2"/>
       </w:pPr>
-      <w:bookmarkStart w:id="1" w:name="_Toc152164989"/>
-      <w:r>
-        <w:t>1.2. Cel Pracy</w:t>
+      <w:bookmarkStart w:id="1" w:name="_Toc152188155"/>
+      <w:r>
+        <w:t>1.</w:t>
+      </w:r>
+      <w:r>
+        <w:t>1</w:t>
+      </w:r>
+      <w:r>
+        <w:t>. Cel Pracy</w:t>
       </w:r>
       <w:bookmarkEnd w:id="1"/>
     </w:p>
@@ -2021,13 +2222,7 @@
         <w:t xml:space="preserve"> Infrastructure as Code, jak</w:t>
       </w:r>
       <w:r>
-        <w:t xml:space="preserve"> </w:t>
-      </w:r>
-      <w:r>
-        <w:t>umożliwiają tworzenie, zarządzanie i utrzymanie infrastruktury za pomocą dedykowanych narzędzi i języków programowania</w:t>
-      </w:r>
-      <w:r>
-        <w:t>.</w:t>
+        <w:t xml:space="preserve"> umożliwiają tworzenie, zarządzanie i utrzymanie infrastruktury za pomocą dedykowanych narzędzi i języków programowania.</w:t>
       </w:r>
       <w:r>
         <w:t xml:space="preserve"> Zostanie zaprojektowany</w:t>
@@ -2045,20 +2240,20 @@
         <w:t xml:space="preserve"> chmury Amazon Web Services</w:t>
       </w:r>
       <w:r>
-        <w:t xml:space="preserve">.  </w:t>
-      </w:r>
-    </w:p>
+        <w:t xml:space="preserve">. </w:t>
+      </w:r>
+    </w:p>
+    <w:p/>
+    <w:p/>
+    <w:p/>
+    <w:p/>
     <w:p>
       <w:pPr>
         <w:pStyle w:val="Nagwek1"/>
       </w:pPr>
-    </w:p>
-    <w:p>
-      <w:pPr>
-        <w:pStyle w:val="Nagwek1"/>
-      </w:pPr>
-      <w:bookmarkStart w:id="2" w:name="_Toc152164990"/>
-      <w:r>
+      <w:bookmarkStart w:id="2" w:name="_Toc152188156"/>
+      <w:r>
+        <w:lastRenderedPageBreak/>
         <w:t>2</w:t>
       </w:r>
       <w:r>
@@ -2073,7 +2268,7 @@
           <w:b w:val="0"/>
         </w:rPr>
       </w:pPr>
-      <w:bookmarkStart w:id="3" w:name="_Toc152164991"/>
+      <w:bookmarkStart w:id="3" w:name="_Toc152188157"/>
       <w:r>
         <w:t>2</w:t>
       </w:r>
@@ -2135,7 +2330,6 @@
         <w:br/>
       </w:r>
       <w:r>
-        <w:lastRenderedPageBreak/>
         <w:t>w organizacji, w którym wszystkie systemy informatyczne, serwery, urządzenia sieciowe, oprogramowanie oraz dane są przechowywane, zarządzane i utrzymywane na własnych serwerach wewnętrznych lub w lokalizacjach fizycznych organizacji. Jest to przeciwieństwo rozwiązań chmurowych, w których zasoby IT są przechowywane i zarządzane przez zewnętrznego dostawcę usług w chmurze.</w:t>
       </w:r>
     </w:p>
@@ -2300,7 +2494,13 @@
       <w:pPr>
         <w:ind w:firstLine="360"/>
       </w:pPr>
-      <w:r>
+    </w:p>
+    <w:p>
+      <w:pPr>
+        <w:ind w:firstLine="360"/>
+      </w:pPr>
+      <w:r>
+        <w:lastRenderedPageBreak/>
         <w:t xml:space="preserve">Podsumowując, </w:t>
       </w:r>
       <w:r>
@@ -2331,15 +2531,12 @@
         <w:t>w różnych sytuacjach i awariach związanymi z systemami.</w:t>
       </w:r>
     </w:p>
-    <w:p/>
-    <w:p/>
     <w:p>
       <w:pPr>
         <w:pStyle w:val="Nagwek2"/>
       </w:pPr>
-      <w:bookmarkStart w:id="4" w:name="_Toc152164992"/>
-      <w:r>
-        <w:lastRenderedPageBreak/>
+      <w:bookmarkStart w:id="4" w:name="_Toc152188158"/>
+      <w:r>
         <w:t>2</w:t>
       </w:r>
       <w:r>
@@ -2564,6 +2761,7 @@
         <w:ind w:firstLine="360"/>
       </w:pPr>
       <w:r>
+        <w:lastRenderedPageBreak/>
         <w:t>Urządzenia</w:t>
       </w:r>
       <w:r>
@@ -2591,11 +2789,7 @@
         <w:t>element</w:t>
       </w:r>
       <w:r>
-        <w:t xml:space="preserve">, łączący wszystkie urządzenia, takie jak serwery, stacje robocze i urządzenia sieciowe. Typowe sieci LAN oparte są na kablu Ethernet lub bezprzewodowej technologii Wi-Fi. Architektura sieci może obejmować różne warstwy i podsegmenty, takie jak sieci VLAN, aby zwiększyć </w:t>
-      </w:r>
-      <w:r>
-        <w:lastRenderedPageBreak/>
-        <w:t>bezpieczeństwo i wydajność. Ważnym aspektem sieci jest również łącze internetowe, które umożliwia dostęp do zasobów online oraz zdalne zarządzanie infrastrukturą.</w:t>
+        <w:t>, łączący wszystkie urządzenia, takie jak serwery, stacje robocze i urządzenia sieciowe. Typowe sieci LAN oparte są na kablu Ethernet lub bezprzewodowej technologii Wi-Fi. Architektura sieci może obejmować różne warstwy i podsegmenty, takie jak sieci VLAN, aby zwiększyć bezpieczeństwo i wydajność. Ważnym aspektem sieci jest również łącze internetowe, które umożliwia dostęp do zasobów online oraz zdalne zarządzanie infrastrukturą.</w:t>
       </w:r>
     </w:p>
     <w:p>
@@ -2625,7 +2819,7 @@
       <w:pPr>
         <w:pStyle w:val="Nagwek2"/>
       </w:pPr>
-      <w:bookmarkStart w:id="5" w:name="_Toc152164993"/>
+      <w:bookmarkStart w:id="5" w:name="_Toc152188159"/>
       <w:r>
         <w:t>2</w:t>
       </w:r>
@@ -2777,7 +2971,11 @@
         <w:t xml:space="preserve"> Prościej mówiąc, wirtualizator dzieli serwer na małe części, z których każda wykorzystuje ustaloną wartość jego zasobów. </w:t>
       </w:r>
       <w:r>
-        <w:t xml:space="preserve"> Każde z tych wirtualnych środowisk, zwanych maszynami wirtualnymi, działa niezależnie od siebie, jakby były oddzielnymi serwerami fizycznymi.</w:t>
+        <w:t xml:space="preserve"> Każde z tych wirtualnych środowisk, zwanych maszynami wirtualnymi, działa </w:t>
+      </w:r>
+      <w:r>
+        <w:lastRenderedPageBreak/>
+        <w:t>niezależnie od siebie, jakby były oddzielnymi serwerami fizycznymi.</w:t>
       </w:r>
       <w:r>
         <w:t xml:space="preserve"> Obecnie na rynku najpopularniejsze są rozwiązani</w:t>
@@ -2795,7 +2993,6 @@
         <w:t>ware oraz Microsoft (Hyper-V).</w:t>
       </w:r>
     </w:p>
-    <w:p/>
     <w:p>
       <w:r>
         <w:t>Zalety wirtualizacji serwerów:</w:t>
@@ -2810,7 +3007,6 @@
         </w:numPr>
       </w:pPr>
       <w:r>
-        <w:lastRenderedPageBreak/>
         <w:t xml:space="preserve">Konsolidacja serwerów: Dzięki wirtualizacji </w:t>
       </w:r>
       <w:r>
@@ -2901,7 +3097,6 @@
         <w:t xml:space="preserve"> proces tworzenia kopii zapasowych i przywracania staje się bardziej elastyczny i wydajny. Można łatwo wykonać obrazy maszyn wirtualnych i przywrócić je w razie potrzeby, co ułatwia proces zarządzania danymi i ochrony przed utratą danych.</w:t>
       </w:r>
     </w:p>
-    <w:p/>
     <w:p>
       <w:r>
         <w:t>Wady wirtualizacji serwerów:</w:t>
@@ -3033,9 +3228,8 @@
       <w:pPr>
         <w:pStyle w:val="Nagwek2"/>
       </w:pPr>
-      <w:bookmarkStart w:id="6" w:name="_Toc152164994"/>
-      <w:r>
-        <w:lastRenderedPageBreak/>
+      <w:bookmarkStart w:id="6" w:name="_Toc152188160"/>
+      <w:r>
         <w:t>2</w:t>
       </w:r>
       <w:r>
@@ -3045,7 +3239,7 @@
         <w:t>4</w:t>
       </w:r>
       <w:r>
-        <w:t>. Bezpieczeństwo w infrastrukturze on-premise, w tym zabezpieczenie sieci, systemów operacyjnych i aplikacji.</w:t>
+        <w:t>. Bezpieczeństwo w infrastrukturze on-premise, w tym zabezpieczenie sieci, systemów operacyjnych i aplikacji</w:t>
       </w:r>
       <w:bookmarkEnd w:id="6"/>
     </w:p>
@@ -3054,7 +3248,10 @@
         <w:ind w:firstLine="360"/>
       </w:pPr>
       <w:r>
-        <w:t xml:space="preserve">Bezpieczeństwo obejmuje wiele aspektów, w tym zabezpieczanie sieci, systemów operacyjnych i aplikacji. </w:t>
+        <w:t>Bezpieczeństwo obejmuje wiele aspektów, w tym zabezpieczanie sieci, systemów operacyjnych i aplikacji.</w:t>
+      </w:r>
+      <w:r>
+        <w:t xml:space="preserve"> </w:t>
       </w:r>
       <w:r>
         <w:t>Za zabezpieczenie sieci odpowiedzialnych jest wiele czynników, ale najważniejszymi z nich są:</w:t>
@@ -3208,13 +3405,16 @@
         <w:t>, zabezpieczenie danych fizycznie (zabezpieczenie serwerowni w całości spada na organizacje, która dane zasoby posiada) oraz zapewnienie ciągłości działania poprzez zatrudnienie odpowiednich specjalistów</w:t>
       </w:r>
       <w:r>
-        <w:t xml:space="preserve"> potrafiących szybko reagować na incydenty związane z bezpieczeństwem, minimalizując ryzyko utraty danych, przestoju i uszkodzeń reputacji. Do </w:t>
+        <w:t xml:space="preserve"> potrafiących szybko reagować na incydenty związane z bezpieczeństwem, minimalizując </w:t>
+      </w:r>
+      <w:r>
+        <w:lastRenderedPageBreak/>
+        <w:t xml:space="preserve">ryzyko utraty danych, przestoju i uszkodzeń reputacji. Do </w:t>
       </w:r>
       <w:r>
         <w:t xml:space="preserve">czynności związanych </w:t>
       </w:r>
       <w:r>
-        <w:lastRenderedPageBreak/>
         <w:t xml:space="preserve">dochodzą również dodatkowe </w:t>
       </w:r>
       <w:r>
@@ -3258,7 +3458,7 @@
       <w:pPr>
         <w:pStyle w:val="Nagwek2"/>
       </w:pPr>
-      <w:bookmarkStart w:id="7" w:name="_Toc152164995"/>
+      <w:bookmarkStart w:id="7" w:name="_Toc152188161"/>
       <w:r>
         <w:t>2</w:t>
       </w:r>
@@ -3269,7 +3469,7 @@
         <w:t>5</w:t>
       </w:r>
       <w:r>
-        <w:t>. Zarządzanie i monitorowanie infrastruktury on-premise, w tym narzędzia i praktyki.</w:t>
+        <w:t>. Zarządzanie i monitorowanie infrastruktury on-premise, w tym narzędzia i praktyki</w:t>
       </w:r>
       <w:bookmarkEnd w:id="7"/>
     </w:p>
@@ -3392,7 +3592,7 @@
       <w:pPr>
         <w:pStyle w:val="Nagwek2"/>
       </w:pPr>
-      <w:bookmarkStart w:id="8" w:name="_Toc152164996"/>
+      <w:bookmarkStart w:id="8" w:name="_Toc152188162"/>
       <w:r>
         <w:lastRenderedPageBreak/>
         <w:t>2</w:t>
@@ -3585,12 +3785,12 @@
       <w:pPr>
         <w:pStyle w:val="Nagwek1"/>
       </w:pPr>
-      <w:bookmarkStart w:id="9" w:name="_Toc152164997"/>
+      <w:bookmarkStart w:id="9" w:name="_Toc152188163"/>
       <w:r>
         <w:t>3</w:t>
       </w:r>
       <w:r>
-        <w:t>. Infrastruktura chmurowa.</w:t>
+        <w:t>. Infrastruktura chmurowa</w:t>
       </w:r>
       <w:bookmarkEnd w:id="9"/>
     </w:p>
@@ -3638,7 +3838,7 @@
       <w:pPr>
         <w:pStyle w:val="Nagwek2"/>
       </w:pPr>
-      <w:bookmarkStart w:id="10" w:name="_Toc152164998"/>
+      <w:bookmarkStart w:id="10" w:name="_Toc152188164"/>
       <w:r>
         <w:t>3.1. Czym jest chmura?</w:t>
       </w:r>
@@ -3663,75 +3863,71 @@
         <w:rPr>
           <w:lang w:val="en-US"/>
         </w:rPr>
+        <w:t xml:space="preserve">Arthur Mateos, Jothy Rosenberg. </w:t>
+      </w:r>
+      <w:r>
+        <w:t>Chmura obliczeniowa rozwiązania dla b</w:t>
+      </w:r>
+      <w:r>
+        <w:t>iznesu, str. 26</w:t>
+      </w:r>
+    </w:p>
+    <w:p>
+      <w:pPr>
+        <w:pStyle w:val="Nagwek2"/>
+      </w:pPr>
+      <w:bookmarkStart w:id="11" w:name="_Toc152188165"/>
+      <w:r>
         <w:lastRenderedPageBreak/>
-        <w:t xml:space="preserve">Arthur Mateos, Jothy Rosenberg. </w:t>
-      </w:r>
-      <w:r>
-        <w:t>Chmura obliczeniowa rozwiązania dla b</w:t>
-      </w:r>
-      <w:r>
-        <w:t>iznesu, str. 26</w:t>
+        <w:t>3.2. Historia Amazon Web Services</w:t>
+      </w:r>
+      <w:bookmarkEnd w:id="11"/>
+    </w:p>
+    <w:p>
+      <w:pPr>
+        <w:ind w:firstLine="708"/>
+      </w:pPr>
+      <w:r>
+        <w:t xml:space="preserve">W początkach XXI wieku, Amazon, będący pierwotnie kolosem handlu elektronicznego, podjął śmiałą inicjatywę, która zmieniła krajobraz technologii informatycznych. </w:t>
+      </w:r>
+      <w:r>
+        <w:t xml:space="preserve"> </w:t>
+      </w:r>
+      <w:r>
+        <w:br/>
+      </w:r>
+      <w:r>
+        <w:t>W tym dynamicznym okresie narodził się pomysł na Amazon Web Services (AWS) - platformę, która miała rewolucjonizować sposób, w jaki organizacje zarządzają swoją infrastrukturą. Amazon zaczął dostrzegać ogromny potencjał, jaki niosły za sobą usługi chmurowe, zaczynając od wewnętrznych eksperymentów już w 2002 roku. W miarę jak elastyczność i skalowalność stały się kluczowe dla przedsiębiorstw, narodził się pomysł stworzenia platformy, która umożliwiłaby nie tylko Amazonowi, ale i całej branży, korzystanie z zasobów informatycznych w nowatorski sposób.</w:t>
+      </w:r>
+    </w:p>
+    <w:p>
+      <w:pPr>
+        <w:ind w:firstLine="708"/>
+      </w:pPr>
+      <w:r>
+        <w:t>W 2006 roku świat po raz pierwszy zawitał do Amazon Elastic Compute Cloud (EC2) oraz Amazon Simple Storage Service (S3). To były przełomowe chwile, kiedy to Amazon oficjalnie udostępnił publicznie dostępne usługi chmurowe, umożliwiając klientom elastyczne korzystanie z mocy obliczeniowej i przechowywanie danych, płacąc tylko za rzeczywiste wykorzystanie zasobów. To otwarcie drzwi do nowej ery, gdzie przedsiębiorstwa mogły skalować swoje operacje, eliminując tradycyjne bariery związane z zarządzaniem własną infrastrukturą.</w:t>
+      </w:r>
+    </w:p>
+    <w:p>
+      <w:pPr>
+        <w:ind w:firstLine="708"/>
+      </w:pPr>
+      <w:r>
+        <w:t>W kolejnych latach AWS stało się ośrodkiem nieustannej innowacji. Nowe usługi pojawiały się regularnie, obejmując obszary takie jak zarządzanie bazami danych, kolejki komunikatów czy równoważenie obciążenia. Zdolność do dostarczania coraz to bardziej zaawansowanych narzędzi, jak Amazon Lambda czy hurtownia danych Amazon Redshift, przyciągała uwagę zarówno startupów, jak i globalnych korporacji. To sprawiło, że AWS stało się dominującym graczem na rynku usług chmurowych, ugruntowując swoją pozycję jako lidera technologicznej rewolucji.</w:t>
+      </w:r>
+    </w:p>
+    <w:p>
+      <w:r>
+        <w:t>Dzisiaj AWS nie tylko oferuje platformę chmurową, ale wpisuje się w szerszy kontekst transformacji cyfrowej. Wraz z wprowadzeniem usług związanych z uczeniem maszynowym, sztuczną inteligencją, analizą danych czy narzędziami do współpracy, AWS kształtuje przyszłość technologii. Jego rola stała się jeszcze bardziej kluczowa w obliczu pandemii COVID-19, kiedy to infrastruktura chmurowa była nieodzownym elementem dla wielu firm, wspierając zdalną pracę i dostarczając niezawodne usługi zdalne. Historia AWS to nie tylko opowieść o usługach chmurowych, lecz także o rewolucji w dziedzinie informatyki, która definiuje nowe standardy dla przyszłości branży IT.</w:t>
       </w:r>
     </w:p>
     <w:p>
       <w:pPr>
         <w:pStyle w:val="Nagwek2"/>
       </w:pPr>
-      <w:bookmarkStart w:id="11" w:name="_Toc152164999"/>
-      <w:r>
-        <w:t>3.2. Historia Amazon Web Services</w:t>
-      </w:r>
-      <w:bookmarkEnd w:id="11"/>
-    </w:p>
-    <w:p>
-      <w:pPr>
-        <w:ind w:firstLine="708"/>
-      </w:pPr>
-      <w:r>
-        <w:t xml:space="preserve">W początkach XXI wieku, Amazon, będący pierwotnie kolosem handlu elektronicznego, podjął śmiałą inicjatywę, która zmieniła krajobraz technologii informatycznych. </w:t>
-      </w:r>
-      <w:r>
-        <w:t xml:space="preserve"> </w:t>
-      </w:r>
-      <w:r>
-        <w:br/>
-      </w:r>
-      <w:r>
-        <w:t>W tym dynamicznym okresie narodził się pomysł na Amazon Web Services (AWS) - platformę, która miała rewolucjonizować sposób, w jaki organizacje zarządzają swoją infrastrukturą. Amazon zaczął dostrzegać ogromny potencjał, jaki niosły za sobą usługi chmurowe, zaczynając od wewnętrznych eksperymentów już w 2002 roku. W miarę jak elastyczność i skalowalność stały się kluczowe dla przedsiębiorstw, narodził się pomysł stworzenia platformy, która umożliwiłaby nie tylko Amazonowi, ale i całej branży, korzystanie z zasobów informatycznych w nowatorski sposób.</w:t>
-      </w:r>
-    </w:p>
-    <w:p>
-      <w:pPr>
-        <w:ind w:firstLine="708"/>
-      </w:pPr>
-      <w:r>
-        <w:t>W 2006 roku świat po raz pierwszy zawitał do Amazon Elastic Compute Cloud (EC2) oraz Amazon Simple Storage Service (S3). To były przełomowe chwile, kiedy to Amazon oficjalnie udostępnił publicznie dostępne usługi chmurowe, umożliwiając klientom elastyczne korzystanie z mocy obliczeniowej i przechowywanie danych, płacąc tylko za rzeczywiste wykorzystanie zasobów. To otwarcie drzwi do nowej ery, gdzie przedsiębiorstwa mogły skalować swoje operacje, eliminując tradycyjne bariery związane z zarządzaniem własną infrastrukturą.</w:t>
-      </w:r>
-    </w:p>
-    <w:p>
-      <w:pPr>
-        <w:ind w:firstLine="708"/>
-      </w:pPr>
-      <w:r>
-        <w:t>W kolejnych latach AWS stało się ośrodkiem nieustannej innowacji. Nowe usługi pojawiały się regularnie, obejmując obszary takie jak zarządzanie bazami danych, kolejki komunikatów czy równoważenie obciążenia. Zdolność do dostarczania coraz to bardziej zaawansowanych narzędzi, jak Amazon Lambda czy hurtownia danych Amazon Redshift, przyciągała uwagę zarówno startupów, jak i globalnych korporacji. To sprawiło, że AWS stało się dominującym graczem na rynku usług chmurowych, ugruntowując swoją pozycję jako lidera technologicznej rewolucji.</w:t>
-      </w:r>
-    </w:p>
-    <w:p>
-      <w:r>
-        <w:t xml:space="preserve">Dzisiaj AWS nie tylko oferuje platformę chmurową, ale wpisuje się w szerszy kontekst transformacji cyfrowej. Wraz z wprowadzeniem usług związanych z uczeniem maszynowym, sztuczną inteligencją, analizą danych czy narzędziami do współpracy, AWS kształtuje przyszłość technologii. Jego rola stała się jeszcze bardziej kluczowa w obliczu pandemii COVID-19, kiedy to infrastruktura chmurowa była nieodzownym elementem dla wielu firm, wspierając zdalną pracę i dostarczając niezawodne usługi zdalne. Historia AWS to nie tylko </w:t>
-      </w:r>
+      <w:bookmarkStart w:id="12" w:name="_Toc152188166"/>
       <w:r>
         <w:lastRenderedPageBreak/>
-        <w:t>opowieść o usługach chmurowych, lecz także o rewolucji w dziedzinie informatyki, która definiuje nowe standardy dla przyszłości branży IT.</w:t>
-      </w:r>
-    </w:p>
-    <w:p/>
-    <w:p>
-      <w:pPr>
-        <w:pStyle w:val="Nagwek2"/>
-      </w:pPr>
-      <w:bookmarkStart w:id="12" w:name="_Toc152165000"/>
-      <w:r>
         <w:t>3</w:t>
       </w:r>
       <w:r>
@@ -3741,7 +3937,7 @@
         <w:t>3.</w:t>
       </w:r>
       <w:r>
-        <w:t xml:space="preserve"> Liderzy rynku chmurowego.</w:t>
+        <w:t xml:space="preserve"> Liderzy rynku chmurowego</w:t>
       </w:r>
       <w:bookmarkEnd w:id="12"/>
     </w:p>
@@ -3948,7 +4144,7 @@
       <w:pPr>
         <w:pStyle w:val="Nagwek2"/>
       </w:pPr>
-      <w:bookmarkStart w:id="13" w:name="_Toc152165001"/>
+      <w:bookmarkStart w:id="13" w:name="_Toc152188167"/>
       <w:r>
         <w:lastRenderedPageBreak/>
         <w:t>3</w:t>
@@ -3960,7 +4156,7 @@
         <w:t>4.</w:t>
       </w:r>
       <w:r>
-        <w:t xml:space="preserve"> Pojęcia związane z Cloud Computing.</w:t>
+        <w:t xml:space="preserve"> Pojęcia związane z Cloud Computing</w:t>
       </w:r>
       <w:bookmarkEnd w:id="13"/>
     </w:p>
@@ -4382,7 +4578,7 @@
       <w:pPr>
         <w:pStyle w:val="Nagwek2"/>
       </w:pPr>
-      <w:bookmarkStart w:id="14" w:name="_Toc152165002"/>
+      <w:bookmarkStart w:id="14" w:name="_Toc152188168"/>
       <w:r>
         <w:t>3</w:t>
       </w:r>
@@ -4451,7 +4647,7 @@
       <w:pPr>
         <w:pStyle w:val="Nagwek2"/>
       </w:pPr>
-      <w:bookmarkStart w:id="15" w:name="_Toc152165003"/>
+      <w:bookmarkStart w:id="15" w:name="_Toc152188169"/>
       <w:r>
         <w:t>3</w:t>
       </w:r>
@@ -4549,9 +4745,6 @@
         <w:t xml:space="preserve"> </w:t>
       </w:r>
       <w:r>
-        <w:br/>
-      </w:r>
-      <w:r>
         <w:t>na rynku.</w:t>
       </w:r>
     </w:p>
@@ -4742,7 +4935,7 @@
       <w:pPr>
         <w:pStyle w:val="Nagwek2"/>
       </w:pPr>
-      <w:bookmarkStart w:id="16" w:name="_Toc152165004"/>
+      <w:bookmarkStart w:id="16" w:name="_Toc152188170"/>
       <w:r>
         <w:t>3</w:t>
       </w:r>
@@ -4753,7 +4946,7 @@
         <w:t>7.</w:t>
       </w:r>
       <w:r>
-        <w:t xml:space="preserve"> Narzędzia wykorzystywane w chmurze.</w:t>
+        <w:t xml:space="preserve"> Narzędzia wykorzystywane w chmurze</w:t>
       </w:r>
       <w:bookmarkEnd w:id="16"/>
     </w:p>
@@ -4862,7 +5055,7 @@
           <w:b/>
         </w:rPr>
       </w:pPr>
-      <w:bookmarkStart w:id="17" w:name="_Toc152165005"/>
+      <w:bookmarkStart w:id="17" w:name="_Toc152188171"/>
       <w:r>
         <w:t>4</w:t>
       </w:r>
@@ -4874,7 +5067,7 @@
           <w:rStyle w:val="Nagwek1Znak"/>
           <w:b/>
         </w:rPr>
-        <w:t>Infrastruktura jako kod.</w:t>
+        <w:t>Infrastruktura jako kod</w:t>
       </w:r>
       <w:bookmarkEnd w:id="17"/>
     </w:p>
@@ -4882,12 +5075,9 @@
       <w:pPr>
         <w:pStyle w:val="Nagwek2"/>
       </w:pPr>
-      <w:bookmarkStart w:id="18" w:name="_Toc152165006"/>
-      <w:r>
-        <w:t>4</w:t>
-      </w:r>
-      <w:r>
-        <w:t>.1. Czym jest Infrastruktura jako kod (IaC)?</w:t>
+      <w:bookmarkStart w:id="18" w:name="_Toc152188172"/>
+      <w:r>
+        <w:t>4.1. Czym jest Infrastruktura jako kod (IaC)?</w:t>
       </w:r>
       <w:bookmarkEnd w:id="18"/>
     </w:p>
@@ -4902,14 +5092,14 @@
         <w:rPr>
           <w:rStyle w:val="ui-provider"/>
         </w:rPr>
-        <w:t xml:space="preserve">Infrastruktura jako Kod (Infrastructure as Code) to koncepcja zarządzania infrastrukturą IT przez oprogramowanie i narzędzia programistyczne, zamiast ręcznego procesu konfiguracji sprzętu. Jest to podejście, które zmienia sposób, w jaki inżynierowie IT wdrażają i zarządzają </w:t>
+        <w:t xml:space="preserve">Infrastruktura jako Kod (Infrastructure as Code) to koncepcja zarządzania infrastrukturą IT przez oprogramowanie i narzędzia programistyczne, zamiast ręcznego procesu konfiguracji sprzętu. Jest to podejście, które zmienia sposób, w jaki inżynierowie IT wdrażają i zarządzają infrastrukturą sieciową i serwerową, opierając się na kodzie i automatyzacji. Pozwala uprościć </w:t>
       </w:r>
       <w:r>
         <w:rPr>
           <w:rStyle w:val="ui-provider"/>
         </w:rPr>
         <w:lastRenderedPageBreak/>
-        <w:t xml:space="preserve">infrastrukturą sieciową i serwerową, opierając się na kodzie i automatyzacji. Pozwala uprościć zarządzanie ogromną ilością zasobów, ale też wymaga dodatkowej wiedzy specjalistycznej </w:t>
+        <w:t xml:space="preserve">zarządzanie ogromną ilością zasobów, ale też wymaga dodatkowej wiedzy specjalistycznej </w:t>
       </w:r>
       <w:r>
         <w:rPr>
@@ -4927,119 +5117,67 @@
         <w:rPr>
           <w:rStyle w:val="ui-provider"/>
         </w:rPr>
-        <w:t>w porównaniu do standardowego podejścia.</w:t>
-      </w:r>
-      <w:r>
-        <w:rPr>
-          <w:rStyle w:val="ui-provider"/>
-        </w:rPr>
+        <w:t xml:space="preserve">w porównaniu do standardowego podejścia. </w:t>
+      </w:r>
+    </w:p>
+    <w:p>
+      <w:pPr>
+        <w:ind w:firstLine="708"/>
+      </w:pPr>
+      <w:r>
+        <w:t xml:space="preserve">W ramach IaC, infrastrukturę definiuje się za pomocą skryptów lub plików konfiguracyjnych, co umożliwia automatyzację procesów, zwiększa spójność środowiska </w:t>
+      </w:r>
+      <w:r>
         <w:t xml:space="preserve"> </w:t>
       </w:r>
+      <w:r>
+        <w:br/>
+      </w:r>
+      <w:r>
+        <w:t>oraz ułatwia reprodukcję, skalowanie i utrzymanie infrastruktury. Celem IaC jest zminimalizowanie interwencji ręcznej, zapewnienie elastyczności i zwiększenie efektywności w zarządzaniu środowiskiem IT.</w:t>
+      </w:r>
+    </w:p>
+    <w:p>
+      <w:pPr>
+        <w:pStyle w:val="Nagwek2"/>
+      </w:pPr>
+      <w:bookmarkStart w:id="19" w:name="_Toc152188173"/>
+      <w:r>
+        <w:t xml:space="preserve">4.2. </w:t>
+      </w:r>
+      <w:r>
+        <w:t>Popularne narzędzia</w:t>
+      </w:r>
+      <w:bookmarkEnd w:id="19"/>
     </w:p>
     <w:p>
       <w:pPr>
         <w:ind w:firstLine="708"/>
       </w:pPr>
       <w:r>
-        <w:t xml:space="preserve">W ramach IaC, infrastrukturę definiuje się za pomocą skryptów lub plików konfiguracyjnych, co umożliwia automatyzację procesów, zwiększa spójność środowiska </w:t>
-      </w:r>
-      <w:r>
-        <w:t xml:space="preserve"> </w:t>
-      </w:r>
-      <w:r>
-        <w:br/>
-      </w:r>
-      <w:r>
-        <w:t>oraz ułatwia reprodukcję, skalowanie i utrzymanie infrastruktury.</w:t>
-      </w:r>
-      <w:r>
-        <w:t xml:space="preserve"> </w:t>
-      </w:r>
-      <w:r>
-        <w:t>Celem IaC jest zminimalizowanie interwencji ręcznej, zapewnienie elastyczności i zwiększenie efektywności w zarządzaniu środowiskiem IT.</w:t>
-      </w:r>
-    </w:p>
-    <w:p>
-      <w:pPr>
-        <w:pStyle w:val="Nagwek2"/>
-      </w:pPr>
-      <w:bookmarkStart w:id="19" w:name="_Toc152165007"/>
-      <w:r>
-        <w:t xml:space="preserve">4.2. </w:t>
-      </w:r>
-      <w:r>
-        <w:t>Popularne narzędzia</w:t>
-      </w:r>
-      <w:bookmarkEnd w:id="19"/>
-    </w:p>
-    <w:p>
-      <w:pPr>
-        <w:ind w:firstLine="708"/>
-      </w:pPr>
-      <w:r>
         <w:t>W Infrastructure as Code można wykorzystać wiele narzędzi, które pomagają tworzyć infrastrukturę oraz posiadają swoje unikalne cechy oraz przeznaczenie. Są to między innymi:</w:t>
       </w:r>
     </w:p>
     <w:p>
       <w:pPr>
-        <w:spacing w:before="100" w:beforeAutospacing="1" w:after="100" w:afterAutospacing="1" w:line="240" w:lineRule="auto"/>
-      </w:pPr>
-      <w:r>
-        <w:rPr>
-          <w:rFonts w:eastAsia="Times New Roman" w:hAnsi="Symbol" w:cs="Times New Roman"/>
-          <w:kern w:val="0"/>
-          <w:szCs w:val="24"/>
-          <w14:ligatures w14:val="none"/>
-        </w:rPr>
-        <w:t></w:t>
-      </w:r>
-      <w:r>
-        <w:rPr>
-          <w:rFonts w:eastAsia="Times New Roman" w:cs="Times New Roman"/>
-          <w:kern w:val="0"/>
-          <w:szCs w:val="24"/>
-          <w14:ligatures w14:val="none"/>
-        </w:rPr>
-        <w:t xml:space="preserve">  </w:t>
-      </w:r>
-      <w:r>
-        <w:t>Terraform, stworzony przez HashiCorp, jest jednym z najbardziej popularnych narzędzi. Pozwala na deklaratywne definiowanie infrastruktury i zarządzanie nią na wielu platformach, takich jak AWS, Azure, Google Cloud, czy nawet infrastruktura on-premises.</w:t>
-      </w:r>
-      <w:r>
-        <w:t xml:space="preserve"> Korzysta z języka </w:t>
-      </w:r>
-      <w:r>
-        <w:rPr>
-          <w:lang w:val="en-US"/>
-        </w:rPr>
-        <w:t>HashiCorp Configuration Language (HCL)</w:t>
-      </w:r>
-      <w:r>
-        <w:t>.</w:t>
-      </w:r>
-    </w:p>
-    <w:p>
-      <w:pPr>
-        <w:spacing w:before="100" w:beforeAutospacing="1" w:after="100" w:afterAutospacing="1" w:line="240" w:lineRule="auto"/>
-      </w:pPr>
-      <w:r>
-        <w:rPr>
-          <w:rFonts w:eastAsia="Times New Roman" w:hAnsi="Symbol" w:cs="Times New Roman"/>
-          <w:kern w:val="0"/>
-          <w:szCs w:val="24"/>
-          <w14:ligatures w14:val="none"/>
-        </w:rPr>
-        <w:t></w:t>
-      </w:r>
-      <w:r>
-        <w:rPr>
-          <w:rFonts w:eastAsia="Times New Roman" w:cs="Times New Roman"/>
-          <w:kern w:val="0"/>
-          <w:szCs w:val="24"/>
-          <w14:ligatures w14:val="none"/>
-        </w:rPr>
-        <w:t xml:space="preserve">  </w:t>
-      </w:r>
+        <w:pStyle w:val="Akapitzlist"/>
+        <w:numPr>
+          <w:ilvl w:val="0"/>
+          <w:numId w:val="17"/>
+        </w:numPr>
+      </w:pPr>
+      <w:r>
+        <w:t>Terraform, stworzony przez HashiCorp, jest jednym z najbardziej popularnych narzędzi. Pozwala na deklaratywne definiowanie infrastruktury i zarządzanie nią na wielu platformach, takich jak AWS, Azure, Google Cloud, czy nawet infrastruktura on-premises. Korzysta z języka HashiCorp Configuration Language (HCL).</w:t>
+      </w:r>
+    </w:p>
+    <w:p>
+      <w:pPr>
+        <w:pStyle w:val="Akapitzlist"/>
+        <w:numPr>
+          <w:ilvl w:val="0"/>
+          <w:numId w:val="17"/>
+        </w:numPr>
+      </w:pPr>
       <w:r>
         <w:t>Ansible</w:t>
       </w:r>
@@ -5064,36 +5202,47 @@
     </w:p>
     <w:p>
       <w:pPr>
-        <w:spacing w:before="100" w:beforeAutospacing="1" w:after="100" w:afterAutospacing="1" w:line="240" w:lineRule="auto"/>
-      </w:pPr>
-      <w:r>
-        <w:rPr>
-          <w:rFonts w:eastAsia="Times New Roman" w:hAnsi="Symbol" w:cs="Times New Roman"/>
-          <w:kern w:val="0"/>
-          <w:szCs w:val="24"/>
-          <w14:ligatures w14:val="none"/>
-        </w:rPr>
-        <w:t></w:t>
-      </w:r>
-      <w:r>
+        <w:pStyle w:val="Akapitzlist"/>
+        <w:numPr>
+          <w:ilvl w:val="0"/>
+          <w:numId w:val="17"/>
+        </w:numPr>
+      </w:pPr>
+      <w:r>
+        <w:t>AWS CloudFormation</w:t>
+      </w:r>
+      <w:r>
+        <w:t xml:space="preserve">, pozwala zarządzać zbiorami usług Amazon Web Services za pomocą wcześniej przygotowanych szablonów definiujących odpowiednie zasoby, usługi, ich konfigurację oraz kolejność uruchamiania. Wykorzystuję języki YAML oraz JSON. </w:t>
+      </w:r>
+    </w:p>
+    <w:p>
+      <w:pPr>
+        <w:pStyle w:val="Akapitzlist"/>
+        <w:numPr>
+          <w:ilvl w:val="0"/>
+          <w:numId w:val="36"/>
+        </w:numPr>
         <w:rPr>
           <w:rFonts w:eastAsia="Times New Roman" w:cs="Times New Roman"/>
           <w:kern w:val="0"/>
           <w:szCs w:val="24"/>
           <w14:ligatures w14:val="none"/>
         </w:rPr>
-        <w:t xml:space="preserve">  </w:t>
-      </w:r>
-      <w:r>
-        <w:t>AWS CloudFormation</w:t>
-      </w:r>
-      <w:r>
-        <w:t xml:space="preserve">, pozwala zarządzać zbiorami usług Amazon Web Services za pomocą wcześniej przygotowanych szablonów definiujących odpowiednie zasoby, usługi, ich konfigurację oraz kolejność uruchamiania. Wykorzystuję języki YAML oraz JSON. </w:t>
-      </w:r>
-    </w:p>
-    <w:p>
-      <w:pPr>
-        <w:spacing w:before="100" w:beforeAutospacing="1" w:after="100" w:afterAutospacing="1" w:line="240" w:lineRule="auto"/>
+      </w:pPr>
+      <w:r>
+        <w:t>Azure Resource Manager (ARM)</w:t>
+      </w:r>
+      <w:r>
+        <w:t>, odpowiednik AWS CloudFormation dla chmury Microsoftu, czyli Azure Cloud. ARM’owe szablony pozwalają zarządzać zasobami chmurowymi za pomocą języka JSON.</w:t>
+      </w:r>
+    </w:p>
+    <w:p>
+      <w:pPr>
+        <w:pStyle w:val="Akapitzlist"/>
+        <w:numPr>
+          <w:ilvl w:val="0"/>
+          <w:numId w:val="35"/>
+        </w:numPr>
         <w:rPr>
           <w:rFonts w:eastAsia="Times New Roman" w:cs="Times New Roman"/>
           <w:kern w:val="0"/>
@@ -5103,105 +5252,37 @@
       </w:pPr>
       <w:r>
         <w:rPr>
-          <w:rFonts w:eastAsia="Times New Roman" w:hAnsi="Symbol" w:cs="Times New Roman"/>
-          <w:kern w:val="0"/>
-          <w:szCs w:val="24"/>
-          <w14:ligatures w14:val="none"/>
+          <w:lang w:val="en-US"/>
         </w:rPr>
-        <w:t></w:t>
-      </w:r>
-      <w:r>
+        <w:t>Google Cloud Deployment Manage</w:t>
+      </w:r>
+      <w:r>
+        <w:t>r</w:t>
+      </w:r>
+      <w:r>
+        <w:rPr>
+          <w:lang w:val="en-US"/>
+        </w:rPr>
+        <w:t>, o</w:t>
+      </w:r>
+      <w:r>
+        <w:t>dpowiednik AWS CloudFormation oraz Azure Resource Manager dla Google Cloud Platform. Pozwala zarządzać zasobami za pomocą językówYAML oraz Python, co odróżnia go od pozostałych dwóch konkurentów.</w:t>
+      </w:r>
+    </w:p>
+    <w:p>
+      <w:pPr>
+        <w:pStyle w:val="Akapitzlist"/>
+        <w:numPr>
+          <w:ilvl w:val="0"/>
+          <w:numId w:val="34"/>
+        </w:numPr>
         <w:rPr>
           <w:rFonts w:eastAsia="Times New Roman" w:cs="Times New Roman"/>
           <w:kern w:val="0"/>
           <w:szCs w:val="24"/>
           <w14:ligatures w14:val="none"/>
         </w:rPr>
-        <w:t xml:space="preserve">  </w:t>
-      </w:r>
-      <w:r>
-        <w:t>Azure Resource Manager (ARM)</w:t>
-      </w:r>
-      <w:r>
-        <w:t>, odpowiednik AWS CloudFormation dla chmury Microsoftu, czyli Azure Cloud. ARM’owe szablony pozwalają zarządzać zasobami chmurowymi za pomocą języka JSON.</w:t>
-      </w:r>
-    </w:p>
-    <w:p>
-      <w:pPr>
-        <w:spacing w:before="100" w:beforeAutospacing="1" w:after="100" w:afterAutospacing="1" w:line="240" w:lineRule="auto"/>
-        <w:rPr>
-          <w:rFonts w:eastAsia="Times New Roman" w:cs="Times New Roman"/>
-          <w:kern w:val="0"/>
-          <w:szCs w:val="24"/>
-          <w14:ligatures w14:val="none"/>
-        </w:rPr>
-      </w:pPr>
-      <w:r>
-        <w:rPr>
-          <w:rFonts w:eastAsia="Times New Roman" w:hAnsi="Symbol" w:cs="Times New Roman"/>
-          <w:kern w:val="0"/>
-          <w:szCs w:val="24"/>
-          <w14:ligatures w14:val="none"/>
-        </w:rPr>
-        <w:t></w:t>
-      </w:r>
-      <w:r>
-        <w:rPr>
-          <w:rFonts w:eastAsia="Times New Roman" w:cs="Times New Roman"/>
-          <w:kern w:val="0"/>
-          <w:szCs w:val="24"/>
-          <w:lang w:val="en-US"/>
-          <w14:ligatures w14:val="none"/>
-        </w:rPr>
-        <w:t xml:space="preserve">  </w:t>
-      </w:r>
-      <w:r>
-        <w:rPr>
-          <w:lang w:val="en-US"/>
-        </w:rPr>
-        <w:t>Google Cloud Deployment Manage</w:t>
-      </w:r>
-      <w:r>
-        <w:t>r</w:t>
-      </w:r>
-      <w:r>
-        <w:rPr>
-          <w:lang w:val="en-US"/>
-        </w:rPr>
-        <w:t>, o</w:t>
-      </w:r>
-      <w:r>
-        <w:t>dpowiednik AWS CloudFormation oraz Azure Resource Manager dla Google Cloud Platform. Pozwala zarządzać zasobami za pomocą językówYAML oraz Python, co odróżnia go od pozostałych dwóch konkurentów.</w:t>
-      </w:r>
-    </w:p>
-    <w:p>
-      <w:pPr>
-        <w:spacing w:before="100" w:beforeAutospacing="1" w:after="100" w:afterAutospacing="1" w:line="240" w:lineRule="auto"/>
-        <w:rPr>
-          <w:rFonts w:eastAsia="Times New Roman" w:cs="Times New Roman"/>
-          <w:kern w:val="0"/>
-          <w:szCs w:val="24"/>
-          <w14:ligatures w14:val="none"/>
-        </w:rPr>
-      </w:pPr>
-      <w:r>
-        <w:rPr>
-          <w:rFonts w:eastAsia="Times New Roman" w:hAnsi="Symbol" w:cs="Times New Roman"/>
-          <w:kern w:val="0"/>
-          <w:szCs w:val="24"/>
-          <w14:ligatures w14:val="none"/>
-        </w:rPr>
-        <w:t></w:t>
-      </w:r>
-      <w:r>
-        <w:rPr>
-          <w:rFonts w:eastAsia="Times New Roman" w:cs="Times New Roman"/>
-          <w:kern w:val="0"/>
-          <w:szCs w:val="24"/>
-          <w14:ligatures w14:val="none"/>
-        </w:rPr>
-        <w:t xml:space="preserve">  </w:t>
-      </w:r>
+      </w:pPr>
       <w:r>
         <w:t>Pulumi</w:t>
       </w:r>
@@ -5232,7 +5313,11 @@
     </w:p>
     <w:p>
       <w:pPr>
-        <w:spacing w:before="100" w:beforeAutospacing="1" w:after="100" w:afterAutospacing="1" w:line="240" w:lineRule="auto"/>
+        <w:pStyle w:val="Akapitzlist"/>
+        <w:numPr>
+          <w:ilvl w:val="0"/>
+          <w:numId w:val="34"/>
+        </w:numPr>
         <w:rPr>
           <w:rFonts w:eastAsia="Times New Roman" w:cs="Times New Roman"/>
           <w:kern w:val="0"/>
@@ -5241,140 +5326,546 @@
         </w:rPr>
       </w:pPr>
       <w:r>
+        <w:lastRenderedPageBreak/>
+        <w:t>Chef</w:t>
+      </w:r>
+      <w:r>
+        <w:t>,</w:t>
+      </w:r>
+      <w:r>
+        <w:t xml:space="preserve"> narzędzie do automatyzacji </w:t>
+      </w:r>
+      <w:r>
+        <w:t xml:space="preserve">oraz zarządzania </w:t>
+      </w:r>
+      <w:r>
+        <w:t>konfiguracj</w:t>
+      </w:r>
+      <w:r>
+        <w:t xml:space="preserve">ą. </w:t>
+      </w:r>
+      <w:r>
+        <w:t>Pozwala na definiowanie konfiguracji systemów i aplikacji</w:t>
+      </w:r>
+      <w:r>
+        <w:t xml:space="preserve"> za pomocą języka Ruby DSL.</w:t>
+      </w:r>
+    </w:p>
+    <w:p>
+      <w:pPr>
+        <w:pStyle w:val="Akapitzlist"/>
+        <w:numPr>
+          <w:ilvl w:val="0"/>
+          <w:numId w:val="34"/>
+        </w:numPr>
+      </w:pPr>
+      <w:r>
+        <w:t xml:space="preserve">Puppet, również narzędzie do zarządzania konfiguracją i automatyzacji, które umożliwia programistom i administratorom systemów zdefiniowanie i utrzymanie oczekiwanego stanu konfiguracji na serwerach i maszynach w sposób powtarzalny i skonsolidowany. Pozwala </w:t>
+      </w:r>
+      <w:r>
+        <w:t xml:space="preserve"> </w:t>
+      </w:r>
+      <w:r>
+        <w:br/>
+      </w:r>
+      <w:r>
+        <w:t>na deklaratywne definiowanie stanu systemu. Wykorzystuje język Puppet DSL.</w:t>
+      </w:r>
+    </w:p>
+    <w:p>
+      <w:pPr>
+        <w:pStyle w:val="Akapitzlist"/>
+        <w:numPr>
+          <w:ilvl w:val="0"/>
+          <w:numId w:val="34"/>
+        </w:numPr>
+      </w:pPr>
+      <w:r>
+        <w:t>OpenTofu,</w:t>
+      </w:r>
+      <w:r>
+        <w:t xml:space="preserve"> </w:t>
+      </w:r>
+      <w:r>
+        <w:t>open-source’owy odpowiednik dla Terraform. Pozwala również na tworzenie infrastruktury za pomocą kodu zarówno w środowisku chmurowym jak i on-premise za pomocą tego samego języka deklaratywnego co Terraform, czyli Hashicorp Configuration Language (HCL).</w:t>
+      </w:r>
+    </w:p>
+    <w:p>
+      <w:pPr>
+        <w:pStyle w:val="Nagwek2"/>
+      </w:pPr>
+      <w:bookmarkStart w:id="20" w:name="_Toc152188174"/>
+      <w:r>
+        <w:t>4.</w:t>
+      </w:r>
+      <w:r>
+        <w:t>3</w:t>
+      </w:r>
+      <w:r>
+        <w:t xml:space="preserve">. </w:t>
+      </w:r>
+      <w:r>
+        <w:t>Czym dokładnie jest Terraform</w:t>
+      </w:r>
+      <w:r>
+        <w:t xml:space="preserve"> i jak działa</w:t>
+      </w:r>
+      <w:r>
+        <w:t>?</w:t>
+      </w:r>
+      <w:bookmarkEnd w:id="20"/>
+    </w:p>
+    <w:p>
+      <w:pPr>
+        <w:ind w:firstLine="708"/>
+      </w:pPr>
+      <w:r>
+        <w:t xml:space="preserve">Terraform to narzędzie </w:t>
+      </w:r>
+      <w:r>
+        <w:t xml:space="preserve">Infrastructure as Code </w:t>
+      </w:r>
+      <w:r>
+        <w:t>stworzone przez firmę HashiCorp, umożliwiające definiowanie zarówno zasobów w chmurze, jak i na miejscu, za pomocą czytelnych dla człowieka plików konfiguracyjnych. Kluczową cechą Terraform jest możliwość zarządzania zarówno niskopoziomowymi elementami, takimi jak zasoby obliczeniowe, magazynowe czy sieciowe, jak i elementami wysokopoziomowymi, takimi jak wpisy DNS czy funkcje SaaS.</w:t>
+      </w:r>
+      <w:r>
+        <w:t xml:space="preserve"> </w:t>
+      </w:r>
+    </w:p>
+    <w:p>
+      <w:r>
+        <w:t xml:space="preserve">Jeśli chodzi o sposób działania Terraform to można go podzielić na trzy etapy. </w:t>
+      </w:r>
+    </w:p>
+    <w:p>
+      <w:pPr>
+        <w:pStyle w:val="Akapitzlist"/>
+        <w:numPr>
+          <w:ilvl w:val="0"/>
+          <w:numId w:val="37"/>
+        </w:numPr>
+      </w:pPr>
+      <w:r>
+        <w:t xml:space="preserve">Tworzenie kodu: </w:t>
+      </w:r>
+      <w:r>
+        <w:t xml:space="preserve"> W pierwszym etapie definiujemy zasoby, które mogą obejmować różn</w:t>
+      </w:r>
+      <w:r>
+        <w:t>ych</w:t>
+      </w:r>
+      <w:r>
+        <w:t xml:space="preserve"> dostawców i usługi chmurowe. </w:t>
+      </w:r>
+      <w:r>
+        <w:t>Przykładowo, chcemy aby nasza konfiguracja wdrażała maszyny wirtualne w sieci Virtual Private Cloud (VPC) z grupami zabezpieczeń i load balancerem.</w:t>
+      </w:r>
+    </w:p>
+    <w:p>
+      <w:pPr>
+        <w:pStyle w:val="Akapitzlist"/>
+        <w:numPr>
+          <w:ilvl w:val="0"/>
+          <w:numId w:val="37"/>
+        </w:numPr>
+      </w:pPr>
+      <w:r>
+        <w:t>Planowanie (</w:t>
+      </w:r>
+      <w:r>
+        <w:t>komenda terraform plan</w:t>
+      </w:r>
+      <w:r>
+        <w:t xml:space="preserve">): Terraform tworzy plan wykonania, </w:t>
+      </w:r>
+      <w:r>
+        <w:t>opisuje zadeklarowaną infrastrukturę</w:t>
+      </w:r>
+      <w:r>
+        <w:t xml:space="preserve"> do jej utworzenia</w:t>
+      </w:r>
+      <w:r>
+        <w:t>, aktualizacji lub zniszczenia na podstawie istniejącej infrastruktury i konfiguracji</w:t>
+      </w:r>
+      <w:r>
+        <w:t xml:space="preserve"> (plik terraform state/ .tfstate)</w:t>
+      </w:r>
+      <w:r>
+        <w:t>.</w:t>
+      </w:r>
+    </w:p>
+    <w:p>
+      <w:pPr>
+        <w:pStyle w:val="Akapitzlist"/>
+        <w:numPr>
+          <w:ilvl w:val="0"/>
+          <w:numId w:val="37"/>
+        </w:numPr>
+      </w:pPr>
+      <w:r>
+        <w:t>Zastosowanie (</w:t>
+      </w:r>
+      <w:r>
+        <w:t>komenda terraform a</w:t>
+      </w:r>
+      <w:r>
+        <w:t>pply): Po zatwierdzeniu</w:t>
+      </w:r>
+      <w:r>
+        <w:t xml:space="preserve"> i sprawdzeniu czy nie ma błędów w konfiguracji</w:t>
+      </w:r>
+      <w:r>
+        <w:t xml:space="preserve">, Terraform wykonuje proponowane operacje w prawidłowej kolejności, szanując wszelkie zależności </w:t>
+      </w:r>
+      <w:r>
+        <w:t xml:space="preserve">między tworzonymi </w:t>
+      </w:r>
+      <w:r>
+        <w:t>zasob</w:t>
+      </w:r>
+      <w:r>
+        <w:t>ami</w:t>
+      </w:r>
+      <w:r>
+        <w:t>. Przykładowo, w przypadku aktualizacji właściwości VPC i zmiany liczby maszyn wirtualnych, Terraform odtworzy VPC przed skalowaniem maszyn.</w:t>
+      </w:r>
+    </w:p>
+    <w:p>
+      <w:pPr>
+        <w:pStyle w:val="Nagwek2"/>
+      </w:pPr>
+      <w:bookmarkStart w:id="21" w:name="_Toc152188175"/>
+      <w:r>
+        <w:lastRenderedPageBreak/>
+        <w:t>4.</w:t>
+      </w:r>
+      <w:r>
+        <w:t>4</w:t>
+      </w:r>
+      <w:r>
+        <w:t>. Historia Terraform</w:t>
+      </w:r>
+      <w:bookmarkEnd w:id="21"/>
+    </w:p>
+    <w:p>
+      <w:pPr>
+        <w:ind w:firstLine="708"/>
+      </w:pPr>
+      <w:r>
+        <w:t xml:space="preserve">Historia Terraform sięga wprowadzenia przez Amazon Web Services (AWS) CloudFormation w 2011 roku. To wydarzenie skłoniło Mitchella Hashimoto do wyobrażenia sobie potrzeby otwartego, neutralnego wobec chmur rozwiązania, które mogłoby zapewnić spójne workflow na różnych platformach chmurowych. W jednym z postów na blogu </w:t>
+      </w:r>
+      <w:r>
+        <w:t xml:space="preserve"> </w:t>
+      </w:r>
+      <w:r>
+        <w:br/>
+      </w:r>
+      <w:r>
+        <w:t>na platformie Tumblr, idea dla Terraform została zaprezentowana i każdy został zaproszony do utworzenia takiego narzędzia.</w:t>
+      </w:r>
+    </w:p>
+    <w:p>
+      <w:pPr>
+        <w:ind w:firstLine="708"/>
+      </w:pPr>
+      <w:r>
+        <w:t xml:space="preserve">Mimo tego, przez kilka lat nie pojawiło się żadne rozwiązanie. W obliczu narastających wyzwań związanych z infrastrukturą i braku odpowiedniego narzędzia, podjęto decyzję o stworzeniu Terraform. W lipcu 2014 roku wydano Terraform 0.1 jako otwartoźródłowe, neutralne wobec chmur narzędzie do zarządzania infrastrukturą jako kodem, początkowo obsługujące tylko AWS i DigitalOcean. Plan zakładał rozpoczęcie od tych dostawców </w:t>
+      </w:r>
+      <w:r>
+        <w:t xml:space="preserve"> </w:t>
+      </w:r>
+      <w:r>
+        <w:br/>
+      </w:r>
+      <w:r>
+        <w:t>i rozszerzenie zautomatyzowanego workflow do dowolnej infrastruktury poprzez dodanie nowych dostawców.</w:t>
+      </w:r>
+    </w:p>
+    <w:p>
+      <w:pPr>
+        <w:ind w:firstLine="708"/>
+      </w:pPr>
+      <w:r>
+        <w:t xml:space="preserve">Okres bezpośrednio po wprowadzeniu Terraform charakteryzował się relatywnie niewielką liczbą pobrań, co nawet skłoniło do dyskusji na temat ewentualnego zamknięcia projektu. Niemniej jednak zespół wierzył w długoterminowy potencjał Terraform, zdając sobie sprawę, że sukces zależy od ekosystemu zbudowanego wokół niego, zwłaszcza od wsparcia różnych dostawców. Pod koniec 2016 roku Terraform zyskał rozpęd, z ponad 750 współtwórcami i wsparciem dla dostawców takich jak Microsoft Azure, Google Cloud </w:t>
+      </w:r>
+      <w:r>
+        <w:t xml:space="preserve"> </w:t>
+      </w:r>
+      <w:r>
+        <w:br/>
+      </w:r>
+      <w:r>
+        <w:t xml:space="preserve">i OpenStack. Rok 2017 był istotnym punktem zwrotnym dla Terraform, ze znacznym </w:t>
+      </w:r>
+      <w:r>
+        <w:t xml:space="preserve"> </w:t>
+      </w:r>
+      <w:r>
+        <w:br/>
+      </w:r>
+      <w:r>
+        <w:t>wzrostem liczby pobrań, podwajającym się co miesiąc. Ten okres został nazwany "rokiem Terraform". Kluczowe wydarzenia tego czasu to między innymi znaczące partnerstwo chmurowe z firmą Microsoft, sygnalizujące silne wsparcie dla Terraform ze strony jednego z głównych dostawców chmurowych. Wprowadzono program dostawców Terraform, ułatwiający tworzenie oficjalnych dostawców, a także uruchomiono Terraform Registry, umożliwiający społeczności publikowanie i dzielenie się wielokrotnego użytku modułami.</w:t>
+      </w:r>
+    </w:p>
+    <w:p>
+      <w:pPr>
+        <w:ind w:firstLine="708"/>
+      </w:pPr>
+      <w:r>
+        <w:t xml:space="preserve">Od 2018 do 2020 roku nastąpił zwrot w stronę komercjalizacji Terraform, wprowadzenie Terraform Enterprise i skoncentrowanie się na przyciąganiu dużych organizacji jako płatnych klientów. W tym czasie pojawiła się Terraform 0.12, największe otwarte wydanie, jak dotąd. Obecnie Terraform osiągnął etap oficjalnego produktu 1.0, został pobrany ponad 100 milionów razy i ugruntował swoją pozycję jako standard do efektywnego zarządzania </w:t>
+      </w:r>
+      <w:r>
+        <w:lastRenderedPageBreak/>
+        <w:t>infrastrukturą chmurową. Społeczność odegrała kluczową rolę w sukcesie Terraform, dostarczając ponad tysiąc dostawców i 5,500 modułów.</w:t>
+      </w:r>
+    </w:p>
+    <w:p>
+      <w:pPr>
+        <w:ind w:firstLine="708"/>
+      </w:pPr>
+      <w:r>
+        <w:t>Z ponad 1200 komercyjnymi klientami Terraform, w tym znaczącymi globalnymi organizacjami, Terraform Enterprise stało się standardem w automatyzacji infrastruktury. Wpływ produktu podkreślają świadectwa klientów, którzy podkreślają jego rolę w zwiększaniu produktywności, zmniejszaniu ryzyka i przyspieszaniu pracy zespołów aplikacyjnych. Terraform stał się integralną częścią transformacji cyfrowej dla organizacji światowej klasy, takich jak 3M, Allstate, Samsung, H&amp;R Block, GitHub i wielu innych.</w:t>
+      </w:r>
+    </w:p>
+    <w:p>
+      <w:pPr>
+        <w:pStyle w:val="Nagwek2"/>
+      </w:pPr>
+      <w:bookmarkStart w:id="22" w:name="_Toc152188176"/>
+      <w:r>
+        <w:t>4.5. OpenTofu</w:t>
+      </w:r>
+      <w:bookmarkEnd w:id="22"/>
+    </w:p>
+    <w:p>
+      <w:pPr>
+        <w:ind w:firstLine="708"/>
+      </w:pPr>
+      <w:r>
+        <w:t>OpenTofu, ta</w:t>
+      </w:r>
+      <w:r>
+        <w:t>k</w:t>
+      </w:r>
+      <w:r>
+        <w:t xml:space="preserve"> samo jak Terraform, to narzędzie do zarządzania infrastrukturą jako kodem (IaC), które umożliwia definiowanie zarówno zasobów w chmurze, jak i on-premises, za pomocą plików konfiguracyjnych, które można wersjonować, ponownie używać </w:t>
+      </w:r>
+      <w:r>
+        <w:t xml:space="preserve"> </w:t>
+      </w:r>
+      <w:r>
+        <w:br/>
+      </w:r>
+      <w:r>
+        <w:t xml:space="preserve">i udostępniać. Narzędzie to pozwala na spójny przepływ pracy do wdrażania i zarządzania infrastrukturą w całym jej cyklu życia. OpenTofu może zarządzać zarówno komponentami niskiego poziomu, takimi jak zasoby obliczeniowe, magazynowe i sieciowe, jak </w:t>
+      </w:r>
+      <w:r>
+        <w:t xml:space="preserve"> </w:t>
+      </w:r>
+      <w:r>
+        <w:br/>
+      </w:r>
+      <w:r>
+        <w:t>i komponentami wysokiego poziomu, takimi jak wpisy DNS i funkcje SaaS.</w:t>
+      </w:r>
+    </w:p>
+    <w:p>
+      <w:pPr>
+        <w:ind w:firstLine="708"/>
+      </w:pPr>
+      <w:r>
+        <w:t>Narzędzie te powstało na skutek zmian w licencjonowaniu Terraform na licencję Business Source License (BUSL) przez HashiCorp, co spowodowało co do przyszłości projektu firmy Hashicorp. W odpowiedzi, społeczność zdecydowała się sforkować Terraform, tworząc OpenTofu, które będzie utrzymywane przez Linux Foundation pod licencją Mozilla Public License (MPL) dla zapewnienia otwartości i neutralności narzędzia. Celem OpenTofu jest powrót do pełnej licencji open source i zabezpieczenie przyszłości Terraform przed ewentualnymi nagłymi zmianami licencji.</w:t>
+      </w:r>
+    </w:p>
+    <w:p>
+      <w:pPr>
+        <w:ind w:firstLine="708"/>
+      </w:pPr>
+      <w:r>
+        <w:t>Działanie OpenTofu jest dokładnie takie samo jak Terraform, czyli umożliwia zarządzanie dowolną infrastrukturą, śledzenie infrastruktury za pomocą pliku stanu, automatyzację zmian, standaryzację konfiguracji za pomocą modułów, oraz współpracę poprzez zapisywanie konfiguracji w systemie kontroli wersji. Narzędzie to stosuje podejście deklaratywne, co oznacza, że opisuje ono stan końcowy infrastruktury, eliminując potrzebę pisania kroków instrukcji.</w:t>
+      </w:r>
+      <w:r>
+        <w:t xml:space="preserve"> Również jest oparte na języku </w:t>
+      </w:r>
+      <w:r>
+        <w:t>Hashicorp Configuration Language (HCL).</w:t>
+      </w:r>
+    </w:p>
+    <w:p>
+      <w:pPr>
+        <w:pStyle w:val="Nagwek1"/>
+      </w:pPr>
+      <w:bookmarkStart w:id="23" w:name="_Toc152188177"/>
+      <w:r>
+        <w:lastRenderedPageBreak/>
+        <w:t>5. Aplikacja</w:t>
+      </w:r>
+      <w:bookmarkEnd w:id="23"/>
+    </w:p>
+    <w:p>
+      <w:r>
+        <w:drawing>
+          <wp:inline distT="0" distB="0" distL="0" distR="0" wp14:anchorId="1492ACB9" wp14:editId="4A9A1A98">
+            <wp:extent cx="5760720" cy="5880735"/>
+            <wp:effectExtent l="0" t="0" r="0" b="5715"/>
+            <wp:docPr id="1278287816" name="Obraz 1" descr="Obraz zawierający tekst, diagram, zrzut ekranu, Prostokąt&#10;&#10;Opis wygenerowany automatycznie"/>
+            <wp:cNvGraphicFramePr>
+              <a:graphicFrameLocks xmlns:a="http://schemas.openxmlformats.org/drawingml/2006/main" noChangeAspect="1"/>
+            </wp:cNvGraphicFramePr>
+            <a:graphic xmlns:a="http://schemas.openxmlformats.org/drawingml/2006/main">
+              <a:graphicData uri="http://schemas.openxmlformats.org/drawingml/2006/picture">
+                <pic:pic xmlns:pic="http://schemas.openxmlformats.org/drawingml/2006/picture">
+                  <pic:nvPicPr>
+                    <pic:cNvPr id="1278287816" name="Obraz 1" descr="Obraz zawierający tekst, diagram, zrzut ekranu, Prostokąt&#10;&#10;Opis wygenerowany automatycznie"/>
+                    <pic:cNvPicPr/>
+                  </pic:nvPicPr>
+                  <pic:blipFill>
+                    <a:blip r:embed="rId14"/>
+                    <a:stretch>
+                      <a:fillRect/>
+                    </a:stretch>
+                  </pic:blipFill>
+                  <pic:spPr>
+                    <a:xfrm>
+                      <a:off x="0" y="0"/>
+                      <a:ext cx="5760720" cy="5880735"/>
+                    </a:xfrm>
+                    <a:prstGeom prst="rect">
+                      <a:avLst/>
+                    </a:prstGeom>
+                  </pic:spPr>
+                </pic:pic>
+              </a:graphicData>
+            </a:graphic>
+          </wp:inline>
+        </w:drawing>
+      </w:r>
+    </w:p>
+    <w:p>
+      <w:pPr>
+        <w:ind w:firstLine="708"/>
+      </w:pPr>
+      <w:r>
+        <w:t>Powyższy schemat infrastruktury przedstawia serwisy na platformie Amazon Web Services (AWS) stworzone za pomocą kodu Terraform. Jest to schemat infrastruktury potrzebnej do utworzenia i utrzymania aplikacji webowej. Na potrzeby projektu za pomocą Terraform stworzyłem</w:t>
+      </w:r>
+      <w:r>
+        <w:t xml:space="preserve"> w regionie US-EAST-1 (North Virginia) dwie Availability Zone – US-EAST-1A oraz US-EAST-1B, w których znajdują się </w:t>
+      </w:r>
+      <w:r>
+        <w:t xml:space="preserve">NAT, Load Balancer równoważący natężenie ruchu w sieci, wirtualne serwery EC2 w autoskalującej się grupie, która zwiększa lub zmniejsza ich ilość w zależności od </w:t>
+      </w:r>
+      <w:r>
+        <w:t>obecnych potrzeb. Do tego stworzona została również baza danych aplikacji PostgreSQL wraz z jej backupem. Dla każdego z serwisów utworzone zostały także osobne podsieci, zarówno prywatne jak i publiczne.</w:t>
+      </w:r>
+      <w:r>
+        <w:t xml:space="preserve"> </w:t>
+      </w:r>
+    </w:p>
+    <w:p>
+      <w:pPr>
+        <w:pStyle w:val="Nagwek2"/>
+      </w:pPr>
+      <w:bookmarkStart w:id="24" w:name="_Toc152188178"/>
+      <w:r>
         <w:rPr>
-          <w:rFonts w:eastAsia="Times New Roman" w:hAnsi="Symbol" w:cs="Times New Roman"/>
-          <w:kern w:val="0"/>
-          <w:szCs w:val="24"/>
-          <w14:ligatures w14:val="none"/>
-        </w:rPr>
-        <w:t></w:t>
-      </w:r>
-      <w:r>
-        <w:rPr>
-          <w:rFonts w:eastAsia="Times New Roman" w:cs="Times New Roman"/>
-          <w:kern w:val="0"/>
-          <w:szCs w:val="24"/>
-          <w14:ligatures w14:val="none"/>
-        </w:rPr>
-        <w:t xml:space="preserve">  </w:t>
-      </w:r>
-      <w:r>
-        <w:t>Chef</w:t>
-      </w:r>
-      <w:r>
-        <w:t>,</w:t>
-      </w:r>
-      <w:r>
-        <w:t xml:space="preserve"> narzędzie do automatyzacji </w:t>
-      </w:r>
-      <w:r>
-        <w:t xml:space="preserve">oraz zarządzania </w:t>
-      </w:r>
-      <w:r>
-        <w:t>konfiguracj</w:t>
-      </w:r>
-      <w:r>
-        <w:t xml:space="preserve">ą. </w:t>
-      </w:r>
-      <w:r>
-        <w:t>Pozwala na definiowanie konfiguracji systemów i aplikacji</w:t>
-      </w:r>
-      <w:r>
-        <w:t xml:space="preserve"> za pomocą języka Ruby DSL.</w:t>
-      </w:r>
-    </w:p>
-    <w:p>
-      <w:pPr>
-        <w:spacing w:before="100" w:beforeAutospacing="1" w:after="100" w:afterAutospacing="1" w:line="240" w:lineRule="auto"/>
-      </w:pPr>
-      <w:r>
-        <w:rPr>
-          <w:rFonts w:eastAsia="Times New Roman" w:hAnsi="Symbol" w:cs="Times New Roman"/>
-          <w:kern w:val="0"/>
-          <w:szCs w:val="24"/>
-          <w14:ligatures w14:val="none"/>
+          <w:b w:val="0"/>
+          <w:i w:val="0"/>
         </w:rPr>
         <w:lastRenderedPageBreak/>
-        <w:t></w:t>
-      </w:r>
-      <w:r>
-        <w:rPr>
-          <w:rFonts w:eastAsia="Times New Roman" w:cs="Times New Roman"/>
-          <w:kern w:val="0"/>
-          <w:szCs w:val="24"/>
-          <w14:ligatures w14:val="none"/>
-        </w:rPr>
-        <w:t xml:space="preserve">  </w:t>
-      </w:r>
-      <w:r>
-        <w:t>Puppet</w:t>
-      </w:r>
-      <w:r>
-        <w:t>,</w:t>
-      </w:r>
-      <w:r>
-        <w:t xml:space="preserve"> </w:t>
-      </w:r>
-      <w:r>
-        <w:t>również n</w:t>
-      </w:r>
-      <w:r>
-        <w:t>arzędzie do zarządzania konfiguracją i automatyzacji, które umożliwia programistom i administratorom systemów zdefiniowanie i utrzymanie oczekiwanego stanu konfiguracji na serwerach i maszynach w sposób powtarzalny i skonsolidowany.</w:t>
-      </w:r>
-      <w:r>
-        <w:t xml:space="preserve"> </w:t>
-      </w:r>
-      <w:r>
-        <w:t xml:space="preserve">Pozwala </w:t>
-      </w:r>
-      <w:r>
-        <w:t xml:space="preserve"> </w:t>
-      </w:r>
-      <w:r>
-        <w:br/>
-      </w:r>
-      <w:r>
-        <w:t>na deklaratywne definiowanie stanu systemu.</w:t>
-      </w:r>
-      <w:r>
-        <w:t xml:space="preserve"> Wykorzystuje język Puppet DSL.</w:t>
-      </w:r>
-    </w:p>
-    <w:p>
-      <w:pPr>
-        <w:spacing w:before="100" w:beforeAutospacing="1" w:after="100" w:afterAutospacing="1" w:line="240" w:lineRule="auto"/>
-      </w:pPr>
-      <w:r>
-        <w:rPr>
-          <w:rFonts w:eastAsia="Times New Roman" w:hAnsi="Symbol" w:cs="Times New Roman"/>
-          <w:kern w:val="0"/>
-          <w:szCs w:val="24"/>
-          <w14:ligatures w14:val="none"/>
-        </w:rPr>
-        <w:t></w:t>
-      </w:r>
-      <w:r>
-        <w:rPr>
-          <w:rFonts w:eastAsia="Times New Roman" w:cs="Times New Roman"/>
-          <w:kern w:val="0"/>
-          <w:szCs w:val="24"/>
-          <w14:ligatures w14:val="none"/>
-        </w:rPr>
-        <w:t xml:space="preserve">  </w:t>
-      </w:r>
-      <w:r>
-        <w:t>OpenTofu</w:t>
-      </w:r>
-      <w:r>
-        <w:t>,</w:t>
-      </w:r>
-      <w:r>
-        <w:t xml:space="preserve"> </w:t>
-      </w:r>
-      <w:r>
-        <w:t>open-source’owy odpowiednik dla Terraform. Pozwala również na tworzenie infrastruktury za pomocą kodu zarówno w środowisku chmurowym jak i on-premise za pomocą tego samego języka deklaratywnego co Terraform, czyli Hashicorp Configuration Language (HCL).</w:t>
-      </w:r>
-    </w:p>
+        <w:t>5.</w:t>
+      </w:r>
+      <w:r>
+        <w:t>1. Wykorzystane serwisy AWS</w:t>
+      </w:r>
+      <w:bookmarkEnd w:id="24"/>
+    </w:p>
+    <w:p>
+      <w:r>
+        <w:t>AWS S3</w:t>
+      </w:r>
+    </w:p>
+    <w:p>
+      <w:r>
+        <w:t>Czym jest tfstate i jak wpływa na pracę</w:t>
+      </w:r>
+    </w:p>
+    <w:p>
+      <w:r>
+        <w:t>AWS DynamoDB</w:t>
+      </w:r>
+    </w:p>
+    <w:p>
+      <w:r>
+        <w:t>Virtual Private Cloud (security group + nat)</w:t>
+      </w:r>
+    </w:p>
+    <w:p>
+      <w:r>
+        <w:t>AWS Load Balancer</w:t>
+      </w:r>
+    </w:p>
+    <w:p>
+      <w:r>
+        <w:t>EC2 + Auto</w:t>
+      </w:r>
+      <w:r>
+        <w:t xml:space="preserve"> S</w:t>
+      </w:r>
+      <w:r>
+        <w:t>calling</w:t>
+      </w:r>
+    </w:p>
+    <w:p>
+      <w:r>
+        <w:t>AWS RDS</w:t>
+      </w:r>
+    </w:p>
+    <w:p>
+      <w:pPr>
+        <w:pStyle w:val="Nagwek2"/>
+      </w:pPr>
+      <w:bookmarkStart w:id="25" w:name="_Toc152188179"/>
+      <w:r>
+        <w:t>5.2. Część Terraforma, pokazanie kodu</w:t>
+      </w:r>
+      <w:bookmarkEnd w:id="25"/>
+    </w:p>
+    <w:p>
+      <w:r>
+        <w:t xml:space="preserve">Połączenie się </w:t>
+      </w:r>
+      <w:r>
+        <w:t>z AWS CLI</w:t>
+      </w:r>
+    </w:p>
+    <w:p>
+      <w:r>
+        <w:t>Konfiguracja key</w:t>
+      </w:r>
+    </w:p>
+    <w:p>
+      <w:r>
+        <w:t>Konfiguracja obydwu</w:t>
+      </w:r>
+    </w:p>
+    <w:p>
+      <w:r>
+        <w:t>Pokazanie schematu kodu oraz modułów</w:t>
+      </w:r>
+    </w:p>
+    <w:p>
+      <w:r>
+        <w:t>Pokazanie i wyjaśnienie kodu z folderu main</w:t>
+      </w:r>
+    </w:p>
+    <w:p>
+      <w:r>
+        <w:t>Pokazanie i wyjaśnienie kodu z folderu modules</w:t>
+      </w:r>
+    </w:p>
+    <w:p/>
+    <w:p/>
+    <w:p/>
     <w:p>
       <w:pPr>
         <w:spacing w:before="100" w:beforeAutospacing="1" w:after="100" w:afterAutospacing="1" w:line="240" w:lineRule="auto"/>
@@ -5389,232 +5880,6 @@
     </w:p>
     <w:p>
       <w:pPr>
-        <w:pStyle w:val="Nagwek2"/>
-      </w:pPr>
-      <w:bookmarkStart w:id="20" w:name="_Toc152165008"/>
-      <w:r>
-        <w:t>4.3. Historia Terraform</w:t>
-      </w:r>
-      <w:bookmarkEnd w:id="20"/>
-    </w:p>
-    <w:p>
-      <w:pPr>
-        <w:ind w:firstLine="708"/>
-      </w:pPr>
-      <w:r>
-        <w:t>Historia Terraform sięga wprowadzenia przez Amazon Web Services (AWS) CloudFormation w 2011 roku. To wydarzenie skłoniło</w:t>
-      </w:r>
-      <w:r>
-        <w:t xml:space="preserve"> Mitchella Hashimoto</w:t>
-      </w:r>
-      <w:r>
-        <w:t xml:space="preserve"> do wyobrażenia sobie potrzeby otwartego, neutralnego wobec chmur rozwiązania, które mogłoby zapewnić spójne workflow na różnych platformach chmurowych. </w:t>
-      </w:r>
-      <w:r>
-        <w:t xml:space="preserve">W </w:t>
-      </w:r>
-      <w:r>
-        <w:t xml:space="preserve">jednym z postów na blogu </w:t>
-      </w:r>
-      <w:r>
-        <w:t xml:space="preserve"> </w:t>
-      </w:r>
-      <w:r>
-        <w:br/>
-      </w:r>
-      <w:r>
-        <w:t xml:space="preserve">na platformie Tumblr, idea dla Terraform została </w:t>
-      </w:r>
-      <w:r>
-        <w:t>zaprezentowana i każdy został zaproszony do utworzenia takiego narzędzia.</w:t>
-      </w:r>
-    </w:p>
-    <w:p>
-      <w:pPr>
-        <w:ind w:firstLine="708"/>
-      </w:pPr>
-      <w:r>
-        <w:t xml:space="preserve">Mimo tego, przez kilka lat nie pojawiło się żadne rozwiązanie. W obliczu narastających wyzwań związanych z infrastrukturą i braku odpowiedniego narzędzia, podjęto decyzję o stworzeniu Terraform. W lipcu 2014 roku wydano Terraform 0.1 jako otwartoźródłowe, neutralne wobec chmur narzędzie do zarządzania infrastrukturą jako kodem, początkowo obsługujące tylko AWS i DigitalOcean. Plan zakładał rozpoczęcie od tych dostawców </w:t>
-      </w:r>
-      <w:r>
-        <w:t xml:space="preserve"> </w:t>
-      </w:r>
-      <w:r>
-        <w:br/>
-      </w:r>
-      <w:r>
-        <w:t>i rozszerzenie zautomatyzowanego workflow do dowolnej infrastruktury poprzez dodanie nowych dostawców.</w:t>
-      </w:r>
-    </w:p>
-    <w:p>
-      <w:pPr>
-        <w:ind w:firstLine="708"/>
-      </w:pPr>
-      <w:r>
-        <w:t xml:space="preserve">Okres bezpośrednio po wprowadzeniu Terraform charakteryzował się relatywnie niewielką liczbą pobrań, co nawet skłoniło do dyskusji na temat ewentualnego zamknięcia projektu. Niemniej jednak zespół wierzył w długoterminowy potencjał Terraform, zdając sobie sprawę, że sukces zależy od ekosystemu zbudowanego wokół niego, zwłaszcza od wsparcia różnych dostawców. Pod koniec 2016 roku Terraform zyskał rozpęd, z ponad 750 współtwórcami i wsparciem dla dostawców takich jak Microsoft Azure, Google Cloud </w:t>
-      </w:r>
-      <w:r>
-        <w:t xml:space="preserve"> </w:t>
-      </w:r>
-      <w:r>
-        <w:br/>
-      </w:r>
-      <w:r>
-        <w:t>i OpenStack.</w:t>
-      </w:r>
-      <w:r>
-        <w:t xml:space="preserve"> </w:t>
-      </w:r>
-      <w:r>
-        <w:t xml:space="preserve">Rok 2017 był istotnym punktem zwrotnym dla Terraform, ze znacznym wzrostem liczby pobrań, podwajającym się co miesiąc. Ten okres został nazwany "rokiem Terraform". Kluczowe wydarzenia tego czasu to między innymi znaczące partnerstwo chmurowe z firmą Microsoft, sygnalizujące silne wsparcie dla Terraform ze strony jednego z głównych </w:t>
-      </w:r>
-      <w:r>
-        <w:lastRenderedPageBreak/>
-        <w:t>dostawców chmurowych. Wprowadzono program dostawców Terraform, ułatwiający tworzenie oficjalnych dostawców, a także uruchomiono Terraform Registry, umożliwiający społeczności publikowanie i dzielenie się wielokrotnego użytku modułami.</w:t>
-      </w:r>
-    </w:p>
-    <w:p>
-      <w:pPr>
-        <w:ind w:firstLine="708"/>
-      </w:pPr>
-      <w:r>
-        <w:t>Od 2018 do 2020 roku nastąpił zwrot w stronę komercjalizacji Terraform, wprowadzenie Terraform Enterprise i skoncentrowanie się na przyciąganiu dużych organizacji jako płatnych klientów. W tym czasie pojawiła się Terraform 0.12, największe otwarte wydanie, jak dotąd. Obecnie Terraform osiągn</w:t>
-      </w:r>
-      <w:r>
-        <w:t>ął</w:t>
-      </w:r>
-      <w:r>
-        <w:t xml:space="preserve"> etap oficjalnego produktu 1.0, został pobran</w:t>
-      </w:r>
-      <w:r>
-        <w:t>y</w:t>
-      </w:r>
-      <w:r>
-        <w:t xml:space="preserve"> ponad 100 milionów razy i ugruntował swoją pozycję jako standard do efektywnego zarządzania infrastrukturą chmurową. Społeczność odegrała kluczową rolę w sukcesie Terraform, dostarczając ponad tysiąc dostawców i 5,500 modułów.</w:t>
-      </w:r>
-    </w:p>
-    <w:p>
-      <w:pPr>
-        <w:ind w:firstLine="708"/>
-      </w:pPr>
-      <w:r>
-        <w:t>Z ponad 1200 komercyjnymi klientami Terraform, w tym znaczącymi globalnymi organizacjami, Terraform Enterprise stało się standardem w automatyzacji infrastruktury. Wpływ produktu podkreślają świadectwa klientów, którzy podkreślają jego rolę w zwiększaniu produktywności, zmniejszaniu ryzyka i przyspieszaniu pracy zespołów aplikacyjnych. Terraform stał się integralną częścią transformacji cyfrowej dla organizacji światowej klasy, takich jak 3M, Allstate, Samsung, H&amp;R Block, GitHub i wielu innych.</w:t>
-      </w:r>
-    </w:p>
-    <w:p>
-      <w:pPr>
-        <w:pStyle w:val="NormalnyWeb"/>
-      </w:pPr>
-    </w:p>
-    <w:p>
-      <w:pPr>
-        <w:pStyle w:val="Nagwek2"/>
-      </w:pPr>
-      <w:bookmarkStart w:id="21" w:name="_Toc152165009"/>
-      <w:r>
-        <w:t>4.4. Terraform</w:t>
-      </w:r>
-      <w:bookmarkEnd w:id="21"/>
-    </w:p>
-    <w:p>
-      <w:pPr>
-        <w:pStyle w:val="Nagwek2"/>
-      </w:pPr>
-      <w:bookmarkStart w:id="22" w:name="_Toc152165010"/>
-      <w:r>
-        <w:t>4.5. OpenTofu</w:t>
-      </w:r>
-      <w:bookmarkEnd w:id="22"/>
-    </w:p>
-    <w:p>
-      <w:pPr>
-        <w:ind w:firstLine="708"/>
-      </w:pPr>
-      <w:r>
-        <w:t>OpenTofu</w:t>
-      </w:r>
-      <w:r>
-        <w:t>, tal samo jak Terraform,</w:t>
-      </w:r>
-      <w:r>
-        <w:t xml:space="preserve"> to narzędzie do zarządzania infrastrukturą jako kodem (IaC), które umożliwia definiowanie zarówno zasobów w chmurze, jak i on-premises, za pomocą plików konfiguracyjnych, które można wersjonować, ponownie używać </w:t>
-      </w:r>
-      <w:r>
-        <w:t xml:space="preserve"> </w:t>
-      </w:r>
-      <w:r>
-        <w:br/>
-      </w:r>
-      <w:r>
-        <w:t xml:space="preserve">i udostępniać. Narzędzie to pozwala na spójny przepływ pracy do wdrażania i zarządzania infrastrukturą w całym jej cyklu życia. OpenTofu może zarządzać zarówno komponentami niskiego poziomu, takimi jak zasoby obliczeniowe, magazynowe i sieciowe, jak </w:t>
-      </w:r>
-      <w:r>
-        <w:t xml:space="preserve"> </w:t>
-      </w:r>
-      <w:r>
-        <w:br/>
-      </w:r>
-      <w:r>
-        <w:t>i komponentami wysokiego poziomu, takimi jak wpisy DNS i funkcje SaaS.</w:t>
-      </w:r>
-    </w:p>
-    <w:p>
-      <w:pPr>
-        <w:ind w:firstLine="708"/>
-      </w:pPr>
-      <w:r>
-        <w:t>Narzędzie te powstało na skutek z</w:t>
-      </w:r>
-      <w:r>
-        <w:t xml:space="preserve">mian </w:t>
-      </w:r>
-      <w:r>
-        <w:t>w licencjonowaniu</w:t>
-      </w:r>
-      <w:r>
-        <w:t xml:space="preserve"> Terraform na licencję Business Source License (BUSL) przez HashiCorp</w:t>
-      </w:r>
-      <w:r>
-        <w:t>, co spowodowało</w:t>
-      </w:r>
-      <w:r>
-        <w:t xml:space="preserve"> co do przyszłości projektu</w:t>
-      </w:r>
-      <w:r>
-        <w:t xml:space="preserve"> firmy Hashicorp</w:t>
-      </w:r>
-      <w:r>
-        <w:t xml:space="preserve">. W odpowiedzi, społeczność zdecydowała się sforkować Terraform, tworząc OpenTofu, które będzie utrzymywane przez Linux Foundation pod licencją Mozilla Public </w:t>
-      </w:r>
-      <w:r>
-        <w:lastRenderedPageBreak/>
-        <w:t xml:space="preserve">License (MPL) dla zapewnienia otwartości i neutralności narzędzia. </w:t>
-      </w:r>
-      <w:r>
-        <w:t>Celem OpenTofu</w:t>
-      </w:r>
-      <w:r>
-        <w:t xml:space="preserve"> jest powrót do pełnej licencji open source i zabezpieczenie przyszłości Terraform przed ewentualnymi nagłymi zmianami licencji.</w:t>
-      </w:r>
-    </w:p>
-    <w:p>
-      <w:pPr>
-        <w:ind w:firstLine="708"/>
-      </w:pPr>
-      <w:r>
-        <w:t>Działanie OpenTofu jest dokładnie takie samo jak Terraform, czyli umożliwia zarządzanie dowolną infrastrukturą, śledzenie infrastruktury za pomocą pliku stanu, automatyzację zmian, standaryzację konfiguracji za pomocą modułów, oraz współpracę poprzez zapisywanie konfiguracji w systemie kontroli wersji. Narzędzie to stosuje podejście deklaratywne, co oznacza, że opisuje ono stan końcowy infrastruktury, eliminując potrzebę pisania kroków instrukcji.</w:t>
-      </w:r>
-      <w:r>
-        <w:t xml:space="preserve"> Również jest oparte na języku </w:t>
-      </w:r>
-      <w:r>
-        <w:t>Hashicorp Configuration Language (HCL).</w:t>
-      </w:r>
-    </w:p>
-    <w:p/>
-    <w:p/>
-    <w:p>
-      <w:pPr>
         <w:spacing w:before="100" w:beforeAutospacing="1" w:after="100" w:afterAutospacing="1" w:line="240" w:lineRule="auto"/>
         <w:jc w:val="left"/>
         <w:rPr>
@@ -5625,21 +5890,9 @@
         </w:rPr>
       </w:pPr>
     </w:p>
-    <w:p>
-      <w:pPr>
-        <w:spacing w:before="100" w:beforeAutospacing="1" w:after="100" w:afterAutospacing="1" w:line="240" w:lineRule="auto"/>
-        <w:jc w:val="left"/>
-        <w:rPr>
-          <w:rFonts w:eastAsia="Times New Roman" w:cs="Times New Roman"/>
-          <w:kern w:val="0"/>
-          <w:szCs w:val="24"/>
-          <w14:ligatures w14:val="none"/>
-        </w:rPr>
-      </w:pPr>
-    </w:p>
     <w:p/>
     <w:sectPr>
-      <w:footerReference w:type="default" r:id="rId14"/>
+      <w:footerReference w:type="default" r:id="rId15"/>
       <w:pgSz w:w="11906" w:h="16838"/>
       <w:pgMar w:top="1417" w:right="1417" w:bottom="1417" w:left="1417" w:header="708" w:footer="765" w:gutter="0"/>
       <w:cols w:space="708"/>
@@ -6430,6 +6683,119 @@
     </w:lvl>
   </w:abstractNum>
   <w:abstractNum w:abstractNumId="5" w15:restartNumberingAfterBreak="0">
+    <w:nsid w:val="05EB2D64"/>
+    <w:multiLevelType w:val="hybridMultilevel"/>
+    <w:tmpl w:val="32C86E0E"/>
+    <w:lvl w:ilvl="0" w:tplc="04150001">
+      <w:start w:val="1"/>
+      <w:numFmt w:val="bullet"/>
+      <w:lvlText w:val=""/>
+      <w:lvlJc w:val="left"/>
+      <w:pPr>
+        <w:ind w:left="720" w:hanging="360"/>
+      </w:pPr>
+      <w:rPr>
+        <w:rFonts w:ascii="Symbol" w:hAnsi="Symbol" w:hint="default"/>
+      </w:rPr>
+    </w:lvl>
+    <w:lvl w:ilvl="1" w:tplc="04150003" w:tentative="1">
+      <w:start w:val="1"/>
+      <w:numFmt w:val="bullet"/>
+      <w:lvlText w:val="o"/>
+      <w:lvlJc w:val="left"/>
+      <w:pPr>
+        <w:ind w:left="1440" w:hanging="360"/>
+      </w:pPr>
+      <w:rPr>
+        <w:rFonts w:ascii="Courier New" w:hAnsi="Courier New" w:cs="Courier New" w:hint="default"/>
+      </w:rPr>
+    </w:lvl>
+    <w:lvl w:ilvl="2" w:tplc="04150005" w:tentative="1">
+      <w:start w:val="1"/>
+      <w:numFmt w:val="bullet"/>
+      <w:lvlText w:val=""/>
+      <w:lvlJc w:val="left"/>
+      <w:pPr>
+        <w:ind w:left="2160" w:hanging="360"/>
+      </w:pPr>
+      <w:rPr>
+        <w:rFonts w:ascii="Wingdings" w:hAnsi="Wingdings" w:hint="default"/>
+      </w:rPr>
+    </w:lvl>
+    <w:lvl w:ilvl="3" w:tplc="04150001" w:tentative="1">
+      <w:start w:val="1"/>
+      <w:numFmt w:val="bullet"/>
+      <w:lvlText w:val=""/>
+      <w:lvlJc w:val="left"/>
+      <w:pPr>
+        <w:ind w:left="2880" w:hanging="360"/>
+      </w:pPr>
+      <w:rPr>
+        <w:rFonts w:ascii="Symbol" w:hAnsi="Symbol" w:hint="default"/>
+      </w:rPr>
+    </w:lvl>
+    <w:lvl w:ilvl="4" w:tplc="04150003" w:tentative="1">
+      <w:start w:val="1"/>
+      <w:numFmt w:val="bullet"/>
+      <w:lvlText w:val="o"/>
+      <w:lvlJc w:val="left"/>
+      <w:pPr>
+        <w:ind w:left="3600" w:hanging="360"/>
+      </w:pPr>
+      <w:rPr>
+        <w:rFonts w:ascii="Courier New" w:hAnsi="Courier New" w:cs="Courier New" w:hint="default"/>
+      </w:rPr>
+    </w:lvl>
+    <w:lvl w:ilvl="5" w:tplc="04150005" w:tentative="1">
+      <w:start w:val="1"/>
+      <w:numFmt w:val="bullet"/>
+      <w:lvlText w:val=""/>
+      <w:lvlJc w:val="left"/>
+      <w:pPr>
+        <w:ind w:left="4320" w:hanging="360"/>
+      </w:pPr>
+      <w:rPr>
+        <w:rFonts w:ascii="Wingdings" w:hAnsi="Wingdings" w:hint="default"/>
+      </w:rPr>
+    </w:lvl>
+    <w:lvl w:ilvl="6" w:tplc="04150001" w:tentative="1">
+      <w:start w:val="1"/>
+      <w:numFmt w:val="bullet"/>
+      <w:lvlText w:val=""/>
+      <w:lvlJc w:val="left"/>
+      <w:pPr>
+        <w:ind w:left="5040" w:hanging="360"/>
+      </w:pPr>
+      <w:rPr>
+        <w:rFonts w:ascii="Symbol" w:hAnsi="Symbol" w:hint="default"/>
+      </w:rPr>
+    </w:lvl>
+    <w:lvl w:ilvl="7" w:tplc="04150003" w:tentative="1">
+      <w:start w:val="1"/>
+      <w:numFmt w:val="bullet"/>
+      <w:lvlText w:val="o"/>
+      <w:lvlJc w:val="left"/>
+      <w:pPr>
+        <w:ind w:left="5760" w:hanging="360"/>
+      </w:pPr>
+      <w:rPr>
+        <w:rFonts w:ascii="Courier New" w:hAnsi="Courier New" w:cs="Courier New" w:hint="default"/>
+      </w:rPr>
+    </w:lvl>
+    <w:lvl w:ilvl="8" w:tplc="04150005" w:tentative="1">
+      <w:start w:val="1"/>
+      <w:numFmt w:val="bullet"/>
+      <w:lvlText w:val=""/>
+      <w:lvlJc w:val="left"/>
+      <w:pPr>
+        <w:ind w:left="6480" w:hanging="360"/>
+      </w:pPr>
+      <w:rPr>
+        <w:rFonts w:ascii="Wingdings" w:hAnsi="Wingdings" w:hint="default"/>
+      </w:rPr>
+    </w:lvl>
+  </w:abstractNum>
+  <w:abstractNum w:abstractNumId="6" w15:restartNumberingAfterBreak="0">
     <w:nsid w:val="09D5505D"/>
     <w:multiLevelType w:val="hybridMultilevel"/>
     <w:tmpl w:val="C5F01892"/>
@@ -6519,7 +6885,96 @@
       </w:pPr>
     </w:lvl>
   </w:abstractNum>
-  <w:abstractNum w:abstractNumId="6" w15:restartNumberingAfterBreak="0">
+  <w:abstractNum w:abstractNumId="7" w15:restartNumberingAfterBreak="0">
+    <w:nsid w:val="0A79798F"/>
+    <w:multiLevelType w:val="hybridMultilevel"/>
+    <w:tmpl w:val="91E8D4D0"/>
+    <w:lvl w:ilvl="0" w:tplc="0415000F">
+      <w:start w:val="1"/>
+      <w:numFmt w:val="decimal"/>
+      <w:lvlText w:val="%1."/>
+      <w:lvlJc w:val="left"/>
+      <w:pPr>
+        <w:ind w:left="720" w:hanging="360"/>
+      </w:pPr>
+      <w:rPr>
+        <w:rFonts w:hint="default"/>
+      </w:rPr>
+    </w:lvl>
+    <w:lvl w:ilvl="1" w:tplc="04150019" w:tentative="1">
+      <w:start w:val="1"/>
+      <w:numFmt w:val="lowerLetter"/>
+      <w:lvlText w:val="%2."/>
+      <w:lvlJc w:val="left"/>
+      <w:pPr>
+        <w:ind w:left="1440" w:hanging="360"/>
+      </w:pPr>
+    </w:lvl>
+    <w:lvl w:ilvl="2" w:tplc="0415001B" w:tentative="1">
+      <w:start w:val="1"/>
+      <w:numFmt w:val="lowerRoman"/>
+      <w:lvlText w:val="%3."/>
+      <w:lvlJc w:val="right"/>
+      <w:pPr>
+        <w:ind w:left="2160" w:hanging="180"/>
+      </w:pPr>
+    </w:lvl>
+    <w:lvl w:ilvl="3" w:tplc="0415000F" w:tentative="1">
+      <w:start w:val="1"/>
+      <w:numFmt w:val="decimal"/>
+      <w:lvlText w:val="%4."/>
+      <w:lvlJc w:val="left"/>
+      <w:pPr>
+        <w:ind w:left="2880" w:hanging="360"/>
+      </w:pPr>
+    </w:lvl>
+    <w:lvl w:ilvl="4" w:tplc="04150019" w:tentative="1">
+      <w:start w:val="1"/>
+      <w:numFmt w:val="lowerLetter"/>
+      <w:lvlText w:val="%5."/>
+      <w:lvlJc w:val="left"/>
+      <w:pPr>
+        <w:ind w:left="3600" w:hanging="360"/>
+      </w:pPr>
+    </w:lvl>
+    <w:lvl w:ilvl="5" w:tplc="0415001B" w:tentative="1">
+      <w:start w:val="1"/>
+      <w:numFmt w:val="lowerRoman"/>
+      <w:lvlText w:val="%6."/>
+      <w:lvlJc w:val="right"/>
+      <w:pPr>
+        <w:ind w:left="4320" w:hanging="180"/>
+      </w:pPr>
+    </w:lvl>
+    <w:lvl w:ilvl="6" w:tplc="0415000F" w:tentative="1">
+      <w:start w:val="1"/>
+      <w:numFmt w:val="decimal"/>
+      <w:lvlText w:val="%7."/>
+      <w:lvlJc w:val="left"/>
+      <w:pPr>
+        <w:ind w:left="5040" w:hanging="360"/>
+      </w:pPr>
+    </w:lvl>
+    <w:lvl w:ilvl="7" w:tplc="04150019" w:tentative="1">
+      <w:start w:val="1"/>
+      <w:numFmt w:val="lowerLetter"/>
+      <w:lvlText w:val="%8."/>
+      <w:lvlJc w:val="left"/>
+      <w:pPr>
+        <w:ind w:left="5760" w:hanging="360"/>
+      </w:pPr>
+    </w:lvl>
+    <w:lvl w:ilvl="8" w:tplc="0415001B" w:tentative="1">
+      <w:start w:val="1"/>
+      <w:numFmt w:val="lowerRoman"/>
+      <w:lvlText w:val="%9."/>
+      <w:lvlJc w:val="right"/>
+      <w:pPr>
+        <w:ind w:left="6480" w:hanging="180"/>
+      </w:pPr>
+    </w:lvl>
+  </w:abstractNum>
+  <w:abstractNum w:abstractNumId="8" w15:restartNumberingAfterBreak="0">
     <w:nsid w:val="0A8C5092"/>
     <w:multiLevelType w:val="hybridMultilevel"/>
     <w:tmpl w:val="1A1AA364"/>
@@ -6632,7 +7087,128 @@
       </w:rPr>
     </w:lvl>
   </w:abstractNum>
-  <w:abstractNum w:abstractNumId="7" w15:restartNumberingAfterBreak="0">
+  <w:abstractNum w:abstractNumId="9" w15:restartNumberingAfterBreak="0">
+    <w:nsid w:val="15894B12"/>
+    <w:multiLevelType w:val="multilevel"/>
+    <w:tmpl w:val="FF0C3D34"/>
+    <w:lvl w:ilvl="0">
+      <w:start w:val="5"/>
+      <w:numFmt w:val="decimal"/>
+      <w:lvlText w:val="%1."/>
+      <w:lvlJc w:val="left"/>
+      <w:pPr>
+        <w:ind w:left="720" w:hanging="360"/>
+      </w:pPr>
+      <w:rPr>
+        <w:rFonts w:hint="default"/>
+      </w:rPr>
+    </w:lvl>
+    <w:lvl w:ilvl="1">
+      <w:start w:val="1"/>
+      <w:numFmt w:val="decimal"/>
+      <w:isLgl/>
+      <w:lvlText w:val="%1.%2."/>
+      <w:lvlJc w:val="left"/>
+      <w:pPr>
+        <w:ind w:left="720" w:hanging="360"/>
+      </w:pPr>
+      <w:rPr>
+        <w:rFonts w:hint="default"/>
+      </w:rPr>
+    </w:lvl>
+    <w:lvl w:ilvl="2">
+      <w:start w:val="1"/>
+      <w:numFmt w:val="decimal"/>
+      <w:isLgl/>
+      <w:lvlText w:val="%1.%2.%3."/>
+      <w:lvlJc w:val="left"/>
+      <w:pPr>
+        <w:ind w:left="1080" w:hanging="720"/>
+      </w:pPr>
+      <w:rPr>
+        <w:rFonts w:hint="default"/>
+      </w:rPr>
+    </w:lvl>
+    <w:lvl w:ilvl="3">
+      <w:start w:val="1"/>
+      <w:numFmt w:val="decimal"/>
+      <w:isLgl/>
+      <w:lvlText w:val="%1.%2.%3.%4."/>
+      <w:lvlJc w:val="left"/>
+      <w:pPr>
+        <w:ind w:left="1080" w:hanging="720"/>
+      </w:pPr>
+      <w:rPr>
+        <w:rFonts w:hint="default"/>
+      </w:rPr>
+    </w:lvl>
+    <w:lvl w:ilvl="4">
+      <w:start w:val="1"/>
+      <w:numFmt w:val="decimal"/>
+      <w:isLgl/>
+      <w:lvlText w:val="%1.%2.%3.%4.%5."/>
+      <w:lvlJc w:val="left"/>
+      <w:pPr>
+        <w:ind w:left="1440" w:hanging="1080"/>
+      </w:pPr>
+      <w:rPr>
+        <w:rFonts w:hint="default"/>
+      </w:rPr>
+    </w:lvl>
+    <w:lvl w:ilvl="5">
+      <w:start w:val="1"/>
+      <w:numFmt w:val="decimal"/>
+      <w:isLgl/>
+      <w:lvlText w:val="%1.%2.%3.%4.%5.%6."/>
+      <w:lvlJc w:val="left"/>
+      <w:pPr>
+        <w:ind w:left="1440" w:hanging="1080"/>
+      </w:pPr>
+      <w:rPr>
+        <w:rFonts w:hint="default"/>
+      </w:rPr>
+    </w:lvl>
+    <w:lvl w:ilvl="6">
+      <w:start w:val="1"/>
+      <w:numFmt w:val="decimal"/>
+      <w:isLgl/>
+      <w:lvlText w:val="%1.%2.%3.%4.%5.%6.%7."/>
+      <w:lvlJc w:val="left"/>
+      <w:pPr>
+        <w:ind w:left="1800" w:hanging="1440"/>
+      </w:pPr>
+      <w:rPr>
+        <w:rFonts w:hint="default"/>
+      </w:rPr>
+    </w:lvl>
+    <w:lvl w:ilvl="7">
+      <w:start w:val="1"/>
+      <w:numFmt w:val="decimal"/>
+      <w:isLgl/>
+      <w:lvlText w:val="%1.%2.%3.%4.%5.%6.%7.%8."/>
+      <w:lvlJc w:val="left"/>
+      <w:pPr>
+        <w:ind w:left="1800" w:hanging="1440"/>
+      </w:pPr>
+      <w:rPr>
+        <w:rFonts w:hint="default"/>
+      </w:rPr>
+    </w:lvl>
+    <w:lvl w:ilvl="8">
+      <w:start w:val="1"/>
+      <w:numFmt w:val="decimal"/>
+      <w:isLgl/>
+      <w:lvlText w:val="%1.%2.%3.%4.%5.%6.%7.%8.%9."/>
+      <w:lvlJc w:val="left"/>
+      <w:pPr>
+        <w:ind w:left="2160" w:hanging="1800"/>
+      </w:pPr>
+      <w:rPr>
+        <w:rFonts w:hint="default"/>
+      </w:rPr>
+    </w:lvl>
+  </w:abstractNum>
+  <w:abstractNum w:abstractNumId="10" w15:restartNumberingAfterBreak="0">
     <w:nsid w:val="1610087B"/>
     <w:multiLevelType w:val="hybridMultilevel"/>
     <w:tmpl w:val="73A611FC"/>
@@ -6721,7 +7297,120 @@
       </w:pPr>
     </w:lvl>
   </w:abstractNum>
-  <w:abstractNum w:abstractNumId="8" w15:restartNumberingAfterBreak="0">
+  <w:abstractNum w:abstractNumId="11" w15:restartNumberingAfterBreak="0">
+    <w:nsid w:val="17985193"/>
+    <w:multiLevelType w:val="hybridMultilevel"/>
+    <w:tmpl w:val="541083B6"/>
+    <w:lvl w:ilvl="0" w:tplc="04150001">
+      <w:start w:val="1"/>
+      <w:numFmt w:val="bullet"/>
+      <w:lvlText w:val=""/>
+      <w:lvlJc w:val="left"/>
+      <w:pPr>
+        <w:ind w:left="720" w:hanging="360"/>
+      </w:pPr>
+      <w:rPr>
+        <w:rFonts w:ascii="Symbol" w:hAnsi="Symbol" w:hint="default"/>
+      </w:rPr>
+    </w:lvl>
+    <w:lvl w:ilvl="1" w:tplc="04150003" w:tentative="1">
+      <w:start w:val="1"/>
+      <w:numFmt w:val="bullet"/>
+      <w:lvlText w:val="o"/>
+      <w:lvlJc w:val="left"/>
+      <w:pPr>
+        <w:ind w:left="1440" w:hanging="360"/>
+      </w:pPr>
+      <w:rPr>
+        <w:rFonts w:ascii="Courier New" w:hAnsi="Courier New" w:cs="Courier New" w:hint="default"/>
+      </w:rPr>
+    </w:lvl>
+    <w:lvl w:ilvl="2" w:tplc="04150005" w:tentative="1">
+      <w:start w:val="1"/>
+      <w:numFmt w:val="bullet"/>
+      <w:lvlText w:val=""/>
+      <w:lvlJc w:val="left"/>
+      <w:pPr>
+        <w:ind w:left="2160" w:hanging="360"/>
+      </w:pPr>
+      <w:rPr>
+        <w:rFonts w:ascii="Wingdings" w:hAnsi="Wingdings" w:hint="default"/>
+      </w:rPr>
+    </w:lvl>
+    <w:lvl w:ilvl="3" w:tplc="04150001" w:tentative="1">
+      <w:start w:val="1"/>
+      <w:numFmt w:val="bullet"/>
+      <w:lvlText w:val=""/>
+      <w:lvlJc w:val="left"/>
+      <w:pPr>
+        <w:ind w:left="2880" w:hanging="360"/>
+      </w:pPr>
+      <w:rPr>
+        <w:rFonts w:ascii="Symbol" w:hAnsi="Symbol" w:hint="default"/>
+      </w:rPr>
+    </w:lvl>
+    <w:lvl w:ilvl="4" w:tplc="04150003" w:tentative="1">
+      <w:start w:val="1"/>
+      <w:numFmt w:val="bullet"/>
+      <w:lvlText w:val="o"/>
+      <w:lvlJc w:val="left"/>
+      <w:pPr>
+        <w:ind w:left="3600" w:hanging="360"/>
+      </w:pPr>
+      <w:rPr>
+        <w:rFonts w:ascii="Courier New" w:hAnsi="Courier New" w:cs="Courier New" w:hint="default"/>
+      </w:rPr>
+    </w:lvl>
+    <w:lvl w:ilvl="5" w:tplc="04150005" w:tentative="1">
+      <w:start w:val="1"/>
+      <w:numFmt w:val="bullet"/>
+      <w:lvlText w:val=""/>
+      <w:lvlJc w:val="left"/>
+      <w:pPr>
+        <w:ind w:left="4320" w:hanging="360"/>
+      </w:pPr>
+      <w:rPr>
+        <w:rFonts w:ascii="Wingdings" w:hAnsi="Wingdings" w:hint="default"/>
+      </w:rPr>
+    </w:lvl>
+    <w:lvl w:ilvl="6" w:tplc="04150001" w:tentative="1">
+      <w:start w:val="1"/>
+      <w:numFmt w:val="bullet"/>
+      <w:lvlText w:val=""/>
+      <w:lvlJc w:val="left"/>
+      <w:pPr>
+        <w:ind w:left="5040" w:hanging="360"/>
+      </w:pPr>
+      <w:rPr>
+        <w:rFonts w:ascii="Symbol" w:hAnsi="Symbol" w:hint="default"/>
+      </w:rPr>
+    </w:lvl>
+    <w:lvl w:ilvl="7" w:tplc="04150003" w:tentative="1">
+      <w:start w:val="1"/>
+      <w:numFmt w:val="bullet"/>
+      <w:lvlText w:val="o"/>
+      <w:lvlJc w:val="left"/>
+      <w:pPr>
+        <w:ind w:left="5760" w:hanging="360"/>
+      </w:pPr>
+      <w:rPr>
+        <w:rFonts w:ascii="Courier New" w:hAnsi="Courier New" w:cs="Courier New" w:hint="default"/>
+      </w:rPr>
+    </w:lvl>
+    <w:lvl w:ilvl="8" w:tplc="04150005" w:tentative="1">
+      <w:start w:val="1"/>
+      <w:numFmt w:val="bullet"/>
+      <w:lvlText w:val=""/>
+      <w:lvlJc w:val="left"/>
+      <w:pPr>
+        <w:ind w:left="6480" w:hanging="360"/>
+      </w:pPr>
+      <w:rPr>
+        <w:rFonts w:ascii="Wingdings" w:hAnsi="Wingdings" w:hint="default"/>
+      </w:rPr>
+    </w:lvl>
+  </w:abstractNum>
+  <w:abstractNum w:abstractNumId="12" w15:restartNumberingAfterBreak="0">
     <w:nsid w:val="182742C4"/>
     <w:multiLevelType w:val="hybridMultilevel"/>
     <w:tmpl w:val="8188B392"/>
@@ -6834,7 +7523,7 @@
       </w:rPr>
     </w:lvl>
   </w:abstractNum>
-  <w:abstractNum w:abstractNumId="9" w15:restartNumberingAfterBreak="0">
+  <w:abstractNum w:abstractNumId="13" w15:restartNumberingAfterBreak="0">
     <w:nsid w:val="1A167378"/>
     <w:multiLevelType w:val="hybridMultilevel"/>
     <w:tmpl w:val="3FDA12BC"/>
@@ -6947,7 +7636,7 @@
       </w:rPr>
     </w:lvl>
   </w:abstractNum>
-  <w:abstractNum w:abstractNumId="10" w15:restartNumberingAfterBreak="0">
+  <w:abstractNum w:abstractNumId="14" w15:restartNumberingAfterBreak="0">
     <w:nsid w:val="20BC79B4"/>
     <w:multiLevelType w:val="hybridMultilevel"/>
     <w:tmpl w:val="80220932"/>
@@ -7060,7 +7749,7 @@
       </w:rPr>
     </w:lvl>
   </w:abstractNum>
-  <w:abstractNum w:abstractNumId="11" w15:restartNumberingAfterBreak="0">
+  <w:abstractNum w:abstractNumId="15" w15:restartNumberingAfterBreak="0">
     <w:nsid w:val="25F32296"/>
     <w:multiLevelType w:val="hybridMultilevel"/>
     <w:tmpl w:val="1264DD8C"/>
@@ -7173,7 +7862,7 @@
       </w:rPr>
     </w:lvl>
   </w:abstractNum>
-  <w:abstractNum w:abstractNumId="12" w15:restartNumberingAfterBreak="0">
+  <w:abstractNum w:abstractNumId="16" w15:restartNumberingAfterBreak="0">
     <w:nsid w:val="26483F10"/>
     <w:multiLevelType w:val="multilevel"/>
     <w:tmpl w:val="1062EBFA"/>
@@ -7322,7 +8011,7 @@
       </w:rPr>
     </w:lvl>
   </w:abstractNum>
-  <w:abstractNum w:abstractNumId="13" w15:restartNumberingAfterBreak="0">
+  <w:abstractNum w:abstractNumId="17" w15:restartNumberingAfterBreak="0">
     <w:nsid w:val="269F54CA"/>
     <w:multiLevelType w:val="hybridMultilevel"/>
     <w:tmpl w:val="2C344754"/>
@@ -7435,7 +8124,120 @@
       </w:rPr>
     </w:lvl>
   </w:abstractNum>
-  <w:abstractNum w:abstractNumId="14" w15:restartNumberingAfterBreak="0">
+  <w:abstractNum w:abstractNumId="18" w15:restartNumberingAfterBreak="0">
+    <w:nsid w:val="272D293B"/>
+    <w:multiLevelType w:val="hybridMultilevel"/>
+    <w:tmpl w:val="CADA95D2"/>
+    <w:lvl w:ilvl="0" w:tplc="04150001">
+      <w:start w:val="1"/>
+      <w:numFmt w:val="bullet"/>
+      <w:lvlText w:val=""/>
+      <w:lvlJc w:val="left"/>
+      <w:pPr>
+        <w:ind w:left="720" w:hanging="360"/>
+      </w:pPr>
+      <w:rPr>
+        <w:rFonts w:ascii="Symbol" w:hAnsi="Symbol" w:hint="default"/>
+      </w:rPr>
+    </w:lvl>
+    <w:lvl w:ilvl="1" w:tplc="04150003" w:tentative="1">
+      <w:start w:val="1"/>
+      <w:numFmt w:val="bullet"/>
+      <w:lvlText w:val="o"/>
+      <w:lvlJc w:val="left"/>
+      <w:pPr>
+        <w:ind w:left="1440" w:hanging="360"/>
+      </w:pPr>
+      <w:rPr>
+        <w:rFonts w:ascii="Courier New" w:hAnsi="Courier New" w:cs="Courier New" w:hint="default"/>
+      </w:rPr>
+    </w:lvl>
+    <w:lvl w:ilvl="2" w:tplc="04150005" w:tentative="1">
+      <w:start w:val="1"/>
+      <w:numFmt w:val="bullet"/>
+      <w:lvlText w:val=""/>
+      <w:lvlJc w:val="left"/>
+      <w:pPr>
+        <w:ind w:left="2160" w:hanging="360"/>
+      </w:pPr>
+      <w:rPr>
+        <w:rFonts w:ascii="Wingdings" w:hAnsi="Wingdings" w:hint="default"/>
+      </w:rPr>
+    </w:lvl>
+    <w:lvl w:ilvl="3" w:tplc="04150001" w:tentative="1">
+      <w:start w:val="1"/>
+      <w:numFmt w:val="bullet"/>
+      <w:lvlText w:val=""/>
+      <w:lvlJc w:val="left"/>
+      <w:pPr>
+        <w:ind w:left="2880" w:hanging="360"/>
+      </w:pPr>
+      <w:rPr>
+        <w:rFonts w:ascii="Symbol" w:hAnsi="Symbol" w:hint="default"/>
+      </w:rPr>
+    </w:lvl>
+    <w:lvl w:ilvl="4" w:tplc="04150003" w:tentative="1">
+      <w:start w:val="1"/>
+      <w:numFmt w:val="bullet"/>
+      <w:lvlText w:val="o"/>
+      <w:lvlJc w:val="left"/>
+      <w:pPr>
+        <w:ind w:left="3600" w:hanging="360"/>
+      </w:pPr>
+      <w:rPr>
+        <w:rFonts w:ascii="Courier New" w:hAnsi="Courier New" w:cs="Courier New" w:hint="default"/>
+      </w:rPr>
+    </w:lvl>
+    <w:lvl w:ilvl="5" w:tplc="04150005" w:tentative="1">
+      <w:start w:val="1"/>
+      <w:numFmt w:val="bullet"/>
+      <w:lvlText w:val=""/>
+      <w:lvlJc w:val="left"/>
+      <w:pPr>
+        <w:ind w:left="4320" w:hanging="360"/>
+      </w:pPr>
+      <w:rPr>
+        <w:rFonts w:ascii="Wingdings" w:hAnsi="Wingdings" w:hint="default"/>
+      </w:rPr>
+    </w:lvl>
+    <w:lvl w:ilvl="6" w:tplc="04150001" w:tentative="1">
+      <w:start w:val="1"/>
+      <w:numFmt w:val="bullet"/>
+      <w:lvlText w:val=""/>
+      <w:lvlJc w:val="left"/>
+      <w:pPr>
+        <w:ind w:left="5040" w:hanging="360"/>
+      </w:pPr>
+      <w:rPr>
+        <w:rFonts w:ascii="Symbol" w:hAnsi="Symbol" w:hint="default"/>
+      </w:rPr>
+    </w:lvl>
+    <w:lvl w:ilvl="7" w:tplc="04150003" w:tentative="1">
+      <w:start w:val="1"/>
+      <w:numFmt w:val="bullet"/>
+      <w:lvlText w:val="o"/>
+      <w:lvlJc w:val="left"/>
+      <w:pPr>
+        <w:ind w:left="5760" w:hanging="360"/>
+      </w:pPr>
+      <w:rPr>
+        <w:rFonts w:ascii="Courier New" w:hAnsi="Courier New" w:cs="Courier New" w:hint="default"/>
+      </w:rPr>
+    </w:lvl>
+    <w:lvl w:ilvl="8" w:tplc="04150005" w:tentative="1">
+      <w:start w:val="1"/>
+      <w:numFmt w:val="bullet"/>
+      <w:lvlText w:val=""/>
+      <w:lvlJc w:val="left"/>
+      <w:pPr>
+        <w:ind w:left="6480" w:hanging="360"/>
+      </w:pPr>
+      <w:rPr>
+        <w:rFonts w:ascii="Wingdings" w:hAnsi="Wingdings" w:hint="default"/>
+      </w:rPr>
+    </w:lvl>
+  </w:abstractNum>
+  <w:abstractNum w:abstractNumId="19" w15:restartNumberingAfterBreak="0">
     <w:nsid w:val="27360DE3"/>
     <w:multiLevelType w:val="multilevel"/>
     <w:tmpl w:val="F4866E00"/>
@@ -7584,7 +8386,7 @@
       </w:rPr>
     </w:lvl>
   </w:abstractNum>
-  <w:abstractNum w:abstractNumId="15" w15:restartNumberingAfterBreak="0">
+  <w:abstractNum w:abstractNumId="20" w15:restartNumberingAfterBreak="0">
     <w:nsid w:val="31F53515"/>
     <w:multiLevelType w:val="multilevel"/>
     <w:tmpl w:val="5D5E5492"/>
@@ -7733,7 +8535,7 @@
       </w:rPr>
     </w:lvl>
   </w:abstractNum>
-  <w:abstractNum w:abstractNumId="16" w15:restartNumberingAfterBreak="0">
+  <w:abstractNum w:abstractNumId="21" w15:restartNumberingAfterBreak="0">
     <w:nsid w:val="327200F2"/>
     <w:multiLevelType w:val="hybridMultilevel"/>
     <w:tmpl w:val="D1101246"/>
@@ -7823,7 +8625,7 @@
       </w:pPr>
     </w:lvl>
   </w:abstractNum>
-  <w:abstractNum w:abstractNumId="17" w15:restartNumberingAfterBreak="0">
+  <w:abstractNum w:abstractNumId="22" w15:restartNumberingAfterBreak="0">
     <w:nsid w:val="351C3B03"/>
     <w:multiLevelType w:val="hybridMultilevel"/>
     <w:tmpl w:val="2A8A4DBC"/>
@@ -7936,7 +8738,7 @@
       </w:rPr>
     </w:lvl>
   </w:abstractNum>
-  <w:abstractNum w:abstractNumId="18" w15:restartNumberingAfterBreak="0">
+  <w:abstractNum w:abstractNumId="23" w15:restartNumberingAfterBreak="0">
     <w:nsid w:val="39A65790"/>
     <w:multiLevelType w:val="hybridMultilevel"/>
     <w:tmpl w:val="7EB8E8BA"/>
@@ -8049,10 +8851,10 @@
       </w:rPr>
     </w:lvl>
   </w:abstractNum>
-  <w:abstractNum w:abstractNumId="19" w15:restartNumberingAfterBreak="0">
+  <w:abstractNum w:abstractNumId="24" w15:restartNumberingAfterBreak="0">
     <w:nsid w:val="43AF4A39"/>
     <w:multiLevelType w:val="hybridMultilevel"/>
-    <w:tmpl w:val="6D560170"/>
+    <w:tmpl w:val="EFDECACE"/>
     <w:lvl w:ilvl="0" w:tplc="04150001">
       <w:start w:val="1"/>
       <w:numFmt w:val="bullet"/>
@@ -8162,7 +8964,7 @@
       </w:rPr>
     </w:lvl>
   </w:abstractNum>
-  <w:abstractNum w:abstractNumId="20" w15:restartNumberingAfterBreak="0">
+  <w:abstractNum w:abstractNumId="25" w15:restartNumberingAfterBreak="0">
     <w:nsid w:val="440C5550"/>
     <w:multiLevelType w:val="hybridMultilevel"/>
     <w:tmpl w:val="B06A4F7C"/>
@@ -8251,7 +9053,7 @@
       </w:pPr>
     </w:lvl>
   </w:abstractNum>
-  <w:abstractNum w:abstractNumId="21" w15:restartNumberingAfterBreak="0">
+  <w:abstractNum w:abstractNumId="26" w15:restartNumberingAfterBreak="0">
     <w:nsid w:val="44684158"/>
     <w:multiLevelType w:val="hybridMultilevel"/>
     <w:tmpl w:val="79309E6C"/>
@@ -8364,7 +9166,7 @@
       </w:rPr>
     </w:lvl>
   </w:abstractNum>
-  <w:abstractNum w:abstractNumId="22" w15:restartNumberingAfterBreak="0">
+  <w:abstractNum w:abstractNumId="27" w15:restartNumberingAfterBreak="0">
     <w:nsid w:val="453C57F7"/>
     <w:multiLevelType w:val="multilevel"/>
     <w:tmpl w:val="D468495E"/>
@@ -8513,7 +9315,7 @@
       </w:rPr>
     </w:lvl>
   </w:abstractNum>
-  <w:abstractNum w:abstractNumId="23" w15:restartNumberingAfterBreak="0">
+  <w:abstractNum w:abstractNumId="28" w15:restartNumberingAfterBreak="0">
     <w:nsid w:val="4D1C3E51"/>
     <w:multiLevelType w:val="hybridMultilevel"/>
     <w:tmpl w:val="444A2850"/>
@@ -8626,7 +9428,7 @@
       </w:rPr>
     </w:lvl>
   </w:abstractNum>
-  <w:abstractNum w:abstractNumId="24" w15:restartNumberingAfterBreak="0">
+  <w:abstractNum w:abstractNumId="29" w15:restartNumberingAfterBreak="0">
     <w:nsid w:val="50FD48ED"/>
     <w:multiLevelType w:val="hybridMultilevel"/>
     <w:tmpl w:val="E51C1B7E"/>
@@ -8715,7 +9517,7 @@
       </w:pPr>
     </w:lvl>
   </w:abstractNum>
-  <w:abstractNum w:abstractNumId="25" w15:restartNumberingAfterBreak="0">
+  <w:abstractNum w:abstractNumId="30" w15:restartNumberingAfterBreak="0">
     <w:nsid w:val="54853F55"/>
     <w:multiLevelType w:val="hybridMultilevel"/>
     <w:tmpl w:val="D55A6AC2"/>
@@ -8828,7 +9630,7 @@
       </w:rPr>
     </w:lvl>
   </w:abstractNum>
-  <w:abstractNum w:abstractNumId="26" w15:restartNumberingAfterBreak="0">
+  <w:abstractNum w:abstractNumId="31" w15:restartNumberingAfterBreak="0">
     <w:nsid w:val="58561103"/>
     <w:multiLevelType w:val="hybridMultilevel"/>
     <w:tmpl w:val="8A5096B2"/>
@@ -8941,7 +9743,7 @@
       </w:rPr>
     </w:lvl>
   </w:abstractNum>
-  <w:abstractNum w:abstractNumId="27" w15:restartNumberingAfterBreak="0">
+  <w:abstractNum w:abstractNumId="32" w15:restartNumberingAfterBreak="0">
     <w:nsid w:val="627908CE"/>
     <w:multiLevelType w:val="hybridMultilevel"/>
     <w:tmpl w:val="7DC8FAF6"/>
@@ -9054,7 +9856,7 @@
       </w:rPr>
     </w:lvl>
   </w:abstractNum>
-  <w:abstractNum w:abstractNumId="28" w15:restartNumberingAfterBreak="0">
+  <w:abstractNum w:abstractNumId="33" w15:restartNumberingAfterBreak="0">
     <w:nsid w:val="68FF506E"/>
     <w:multiLevelType w:val="hybridMultilevel"/>
     <w:tmpl w:val="8E6EA366"/>
@@ -9167,7 +9969,7 @@
       </w:rPr>
     </w:lvl>
   </w:abstractNum>
-  <w:abstractNum w:abstractNumId="29" w15:restartNumberingAfterBreak="0">
+  <w:abstractNum w:abstractNumId="34" w15:restartNumberingAfterBreak="0">
     <w:nsid w:val="6B9A355C"/>
     <w:multiLevelType w:val="hybridMultilevel"/>
     <w:tmpl w:val="A176C69E"/>
@@ -9280,7 +10082,7 @@
       </w:rPr>
     </w:lvl>
   </w:abstractNum>
-  <w:abstractNum w:abstractNumId="30" w15:restartNumberingAfterBreak="0">
+  <w:abstractNum w:abstractNumId="35" w15:restartNumberingAfterBreak="0">
     <w:nsid w:val="6D7326F8"/>
     <w:multiLevelType w:val="hybridMultilevel"/>
     <w:tmpl w:val="82440BC2"/>
@@ -9393,7 +10195,7 @@
       </w:rPr>
     </w:lvl>
   </w:abstractNum>
-  <w:abstractNum w:abstractNumId="31" w15:restartNumberingAfterBreak="0">
+  <w:abstractNum w:abstractNumId="36" w15:restartNumberingAfterBreak="0">
     <w:nsid w:val="7C39732B"/>
     <w:multiLevelType w:val="hybridMultilevel"/>
     <w:tmpl w:val="10920A00"/>
@@ -9506,7 +10308,7 @@
       </w:rPr>
     </w:lvl>
   </w:abstractNum>
-  <w:abstractNum w:abstractNumId="32" w15:restartNumberingAfterBreak="0">
+  <w:abstractNum w:abstractNumId="37" w15:restartNumberingAfterBreak="0">
     <w:nsid w:val="7C4778A0"/>
     <w:multiLevelType w:val="multilevel"/>
     <w:tmpl w:val="B2EEC0AC"/>
@@ -9656,88 +10458,88 @@
     </w:lvl>
   </w:abstractNum>
   <w:num w:numId="1" w16cid:durableId="1662462488">
+    <w:abstractNumId w:val="28"/>
+  </w:num>
+  <w:num w:numId="2" w16cid:durableId="2044861286">
+    <w:abstractNumId w:val="26"/>
+  </w:num>
+  <w:num w:numId="3" w16cid:durableId="708649095">
+    <w:abstractNumId w:val="13"/>
+  </w:num>
+  <w:num w:numId="4" w16cid:durableId="451285261">
+    <w:abstractNumId w:val="12"/>
+  </w:num>
+  <w:num w:numId="5" w16cid:durableId="1841197233">
+    <w:abstractNumId w:val="36"/>
+  </w:num>
+  <w:num w:numId="6" w16cid:durableId="2058580104">
+    <w:abstractNumId w:val="34"/>
+  </w:num>
+  <w:num w:numId="7" w16cid:durableId="876968008">
+    <w:abstractNumId w:val="22"/>
+  </w:num>
+  <w:num w:numId="8" w16cid:durableId="1859615257">
+    <w:abstractNumId w:val="32"/>
+  </w:num>
+  <w:num w:numId="9" w16cid:durableId="49425411">
     <w:abstractNumId w:val="23"/>
   </w:num>
-  <w:num w:numId="2" w16cid:durableId="2044861286">
+  <w:num w:numId="10" w16cid:durableId="1131095720">
+    <w:abstractNumId w:val="17"/>
+  </w:num>
+  <w:num w:numId="11" w16cid:durableId="1188368774">
+    <w:abstractNumId w:val="6"/>
+  </w:num>
+  <w:num w:numId="12" w16cid:durableId="1594970729">
     <w:abstractNumId w:val="21"/>
   </w:num>
-  <w:num w:numId="3" w16cid:durableId="708649095">
-    <w:abstractNumId w:val="9"/>
-  </w:num>
-  <w:num w:numId="4" w16cid:durableId="451285261">
+  <w:num w:numId="13" w16cid:durableId="704450914">
     <w:abstractNumId w:val="8"/>
   </w:num>
-  <w:num w:numId="5" w16cid:durableId="1841197233">
+  <w:num w:numId="14" w16cid:durableId="10230672">
+    <w:abstractNumId w:val="14"/>
+  </w:num>
+  <w:num w:numId="15" w16cid:durableId="553586661">
+    <w:abstractNumId w:val="33"/>
+  </w:num>
+  <w:num w:numId="16" w16cid:durableId="1761873669">
+    <w:abstractNumId w:val="30"/>
+  </w:num>
+  <w:num w:numId="17" w16cid:durableId="173689825">
+    <w:abstractNumId w:val="24"/>
+  </w:num>
+  <w:num w:numId="18" w16cid:durableId="1773085209">
     <w:abstractNumId w:val="31"/>
   </w:num>
-  <w:num w:numId="6" w16cid:durableId="2058580104">
-    <w:abstractNumId w:val="29"/>
-  </w:num>
-  <w:num w:numId="7" w16cid:durableId="876968008">
-    <w:abstractNumId w:val="17"/>
-  </w:num>
-  <w:num w:numId="8" w16cid:durableId="1859615257">
-    <w:abstractNumId w:val="27"/>
-  </w:num>
-  <w:num w:numId="9" w16cid:durableId="49425411">
-    <w:abstractNumId w:val="18"/>
-  </w:num>
-  <w:num w:numId="10" w16cid:durableId="1131095720">
-    <w:abstractNumId w:val="13"/>
-  </w:num>
-  <w:num w:numId="11" w16cid:durableId="1188368774">
-    <w:abstractNumId w:val="5"/>
-  </w:num>
-  <w:num w:numId="12" w16cid:durableId="1594970729">
-    <w:abstractNumId w:val="16"/>
-  </w:num>
-  <w:num w:numId="13" w16cid:durableId="704450914">
-    <w:abstractNumId w:val="6"/>
-  </w:num>
-  <w:num w:numId="14" w16cid:durableId="10230672">
-    <w:abstractNumId w:val="10"/>
-  </w:num>
-  <w:num w:numId="15" w16cid:durableId="553586661">
-    <w:abstractNumId w:val="28"/>
-  </w:num>
-  <w:num w:numId="16" w16cid:durableId="1761873669">
+  <w:num w:numId="19" w16cid:durableId="1107191506">
     <w:abstractNumId w:val="25"/>
   </w:num>
-  <w:num w:numId="17" w16cid:durableId="173689825">
-    <w:abstractNumId w:val="19"/>
-  </w:num>
-  <w:num w:numId="18" w16cid:durableId="1773085209">
-    <w:abstractNumId w:val="26"/>
-  </w:num>
-  <w:num w:numId="19" w16cid:durableId="1107191506">
-    <w:abstractNumId w:val="20"/>
-  </w:num>
   <w:num w:numId="20" w16cid:durableId="478309072">
-    <w:abstractNumId w:val="24"/>
+    <w:abstractNumId w:val="29"/>
   </w:num>
   <w:num w:numId="21" w16cid:durableId="1757705377">
     <w:abstractNumId w:val="1"/>
   </w:num>
   <w:num w:numId="22" w16cid:durableId="1435321953">
-    <w:abstractNumId w:val="7"/>
+    <w:abstractNumId w:val="10"/>
   </w:num>
   <w:num w:numId="23" w16cid:durableId="788860259">
     <w:abstractNumId w:val="0"/>
   </w:num>
   <w:num w:numId="24" w16cid:durableId="2103448280">
-    <w:abstractNumId w:val="15"/>
+    <w:abstractNumId w:val="20"/>
   </w:num>
   <w:num w:numId="25" w16cid:durableId="1313363908">
-    <w:abstractNumId w:val="12"/>
+    <w:abstractNumId w:val="16"/>
   </w:num>
   <w:num w:numId="26" w16cid:durableId="1959296571">
-    <w:abstractNumId w:val="22"/>
+    <w:abstractNumId w:val="27"/>
   </w:num>
   <w:num w:numId="27" w16cid:durableId="278149551">
-    <w:abstractNumId w:val="32"/>
+    <w:abstractNumId w:val="37"/>
   </w:num>
   <w:num w:numId="28" w16cid:durableId="854154749">
-    <w:abstractNumId w:val="14"/>
+    <w:abstractNumId w:val="19"/>
   </w:num>
   <w:num w:numId="29" w16cid:durableId="1357998627">
     <w:abstractNumId w:val="4"/>
@@ -9749,10 +10551,25 @@
     <w:abstractNumId w:val="2"/>
   </w:num>
   <w:num w:numId="32" w16cid:durableId="295332680">
-    <w:abstractNumId w:val="30"/>
+    <w:abstractNumId w:val="35"/>
   </w:num>
   <w:num w:numId="33" w16cid:durableId="1144589917">
+    <w:abstractNumId w:val="15"/>
+  </w:num>
+  <w:num w:numId="34" w16cid:durableId="498547816">
     <w:abstractNumId w:val="11"/>
+  </w:num>
+  <w:num w:numId="35" w16cid:durableId="231279687">
+    <w:abstractNumId w:val="18"/>
+  </w:num>
+  <w:num w:numId="36" w16cid:durableId="37361498">
+    <w:abstractNumId w:val="5"/>
+  </w:num>
+  <w:num w:numId="37" w16cid:durableId="2146770680">
+    <w:abstractNumId w:val="7"/>
+  </w:num>
+  <w:num w:numId="38" w16cid:durableId="529686867">
+    <w:abstractNumId w:val="9"/>
   </w:num>
 </w:numbering>
 </file>

</xml_diff>

<commit_message>
Zmiany w pracy i kodzie
</commit_message>
<xml_diff>
--- a/praca_inżynierska.docx
+++ b/praca_inżynierska.docx
@@ -7284,29 +7284,423 @@
         <w:t xml:space="preserve"> magazyny S3.</w:t>
       </w:r>
     </w:p>
-    <w:p>
-      <w:r>
-        <w:t>Konfiguracja key</w:t>
-      </w:r>
-    </w:p>
-    <w:p>
-      <w:r>
-        <w:t>Konfiguracja obydwu</w:t>
-      </w:r>
-    </w:p>
-    <w:p>
-      <w:r>
-        <w:t>Pokazanie schematu kodu oraz modułów</w:t>
-      </w:r>
-    </w:p>
-    <w:p>
-      <w:r>
-        <w:t>Pokazanie i wyjaśnienie kodu z folderu main</w:t>
-      </w:r>
-    </w:p>
-    <w:p>
-      <w:r>
-        <w:t>Pokazanie i wyjaśnienie kodu z folderu modules</w:t>
+    <w:p/>
+    <w:p>
+      <w:pPr>
+        <w:pStyle w:val="Nagwek3"/>
+      </w:pPr>
+      <w:r>
+        <w:t>Schemat kodu</w:t>
+      </w:r>
+    </w:p>
+    <w:p>
+      <w:pPr>
+        <w:jc w:val="center"/>
+      </w:pPr>
+      <w:r>
+        <w:drawing>
+          <wp:inline distT="0" distB="0" distL="0" distR="0" wp14:anchorId="25CAEA60" wp14:editId="748E3220">
+            <wp:extent cx="2924583" cy="5220429"/>
+            <wp:effectExtent l="0" t="0" r="9525" b="0"/>
+            <wp:docPr id="1260293027" name="Obraz 1" descr="Obraz zawierający tekst, zrzut ekranu, oprogramowanie, Oprogramowanie multimedialne&#10;&#10;Opis wygenerowany automatycznie"/>
+            <wp:cNvGraphicFramePr>
+              <a:graphicFrameLocks xmlns:a="http://schemas.openxmlformats.org/drawingml/2006/main" noChangeAspect="1"/>
+            </wp:cNvGraphicFramePr>
+            <a:graphic xmlns:a="http://schemas.openxmlformats.org/drawingml/2006/main">
+              <a:graphicData uri="http://schemas.openxmlformats.org/drawingml/2006/picture">
+                <pic:pic xmlns:pic="http://schemas.openxmlformats.org/drawingml/2006/picture">
+                  <pic:nvPicPr>
+                    <pic:cNvPr id="1260293027" name="Obraz 1" descr="Obraz zawierający tekst, zrzut ekranu, oprogramowanie, Oprogramowanie multimedialne&#10;&#10;Opis wygenerowany automatycznie"/>
+                    <pic:cNvPicPr/>
+                  </pic:nvPicPr>
+                  <pic:blipFill>
+                    <a:blip r:embed="rId12"/>
+                    <a:stretch>
+                      <a:fillRect/>
+                    </a:stretch>
+                  </pic:blipFill>
+                  <pic:spPr>
+                    <a:xfrm>
+                      <a:off x="0" y="0"/>
+                      <a:ext cx="2924583" cy="5220429"/>
+                    </a:xfrm>
+                    <a:prstGeom prst="rect">
+                      <a:avLst/>
+                    </a:prstGeom>
+                  </pic:spPr>
+                </pic:pic>
+              </a:graphicData>
+            </a:graphic>
+          </wp:inline>
+        </w:drawing>
+      </w:r>
+    </w:p>
+    <w:p>
+      <w:pPr>
+        <w:ind w:firstLine="708"/>
+      </w:pPr>
+      <w:r>
+        <w:lastRenderedPageBreak/>
+        <w:t>Kod Terraform został podzielony zgodnie z najlepszymi praktykami</w:t>
+      </w:r>
+      <w:r>
+        <w:rPr>
+          <w:rStyle w:val="Odwoanieprzypisudolnego"/>
+        </w:rPr>
+        <w:footnoteReference w:id="9"/>
+      </w:r>
+      <w:r>
+        <w:t xml:space="preserve">, w którym jedna infrastruktura znalazła się w jednym repozytorium Github. Repozytorium podzielono na dwa foldery. W folderze „modules” zostały opisane moduły zasobów AWS (np. bazodanowy RDS), dla których każdy ma swój własny folder. Natomiast w folderze „main” </w:t>
+      </w:r>
+      <w:r>
+        <w:t>znalazło się wywołanie kodu tworzącego infrastrukturę oraz określenie gdzie znajdywać się będzie plik .tfstate i z jakiego dostawcy chmurowego będziemy korzystać.</w:t>
+      </w:r>
+    </w:p>
+    <w:p>
+      <w:pPr>
+        <w:jc w:val="center"/>
+      </w:pPr>
+    </w:p>
+    <w:p/>
+    <w:p>
+      <w:pPr>
+        <w:pStyle w:val="Nagwek3"/>
+      </w:pPr>
+      <w:r>
+        <w:t>Objaśnienie kodu w folderze „main”</w:t>
+      </w:r>
+    </w:p>
+    <w:p>
+      <w:pPr>
+        <w:jc w:val="center"/>
+      </w:pPr>
+      <w:r>
+        <w:drawing>
+          <wp:inline distT="0" distB="0" distL="0" distR="0" wp14:anchorId="0A8E5F2B" wp14:editId="12E5A5A1">
+            <wp:extent cx="4505954" cy="2829320"/>
+            <wp:effectExtent l="0" t="0" r="9525" b="9525"/>
+            <wp:docPr id="161010439" name="Obraz 1" descr="Obraz zawierający tekst, zrzut ekranu, Czcionka, oprogramowanie&#10;&#10;Opis wygenerowany automatycznie"/>
+            <wp:cNvGraphicFramePr>
+              <a:graphicFrameLocks xmlns:a="http://schemas.openxmlformats.org/drawingml/2006/main" noChangeAspect="1"/>
+            </wp:cNvGraphicFramePr>
+            <a:graphic xmlns:a="http://schemas.openxmlformats.org/drawingml/2006/main">
+              <a:graphicData uri="http://schemas.openxmlformats.org/drawingml/2006/picture">
+                <pic:pic xmlns:pic="http://schemas.openxmlformats.org/drawingml/2006/picture">
+                  <pic:nvPicPr>
+                    <pic:cNvPr id="161010439" name="Obraz 1" descr="Obraz zawierający tekst, zrzut ekranu, Czcionka, oprogramowanie&#10;&#10;Opis wygenerowany automatycznie"/>
+                    <pic:cNvPicPr/>
+                  </pic:nvPicPr>
+                  <pic:blipFill>
+                    <a:blip r:embed="rId13"/>
+                    <a:stretch>
+                      <a:fillRect/>
+                    </a:stretch>
+                  </pic:blipFill>
+                  <pic:spPr>
+                    <a:xfrm>
+                      <a:off x="0" y="0"/>
+                      <a:ext cx="4505954" cy="2829320"/>
+                    </a:xfrm>
+                    <a:prstGeom prst="rect">
+                      <a:avLst/>
+                    </a:prstGeom>
+                  </pic:spPr>
+                </pic:pic>
+              </a:graphicData>
+            </a:graphic>
+          </wp:inline>
+        </w:drawing>
+      </w:r>
+    </w:p>
+    <w:p>
+      <w:pPr>
+        <w:ind w:firstLine="708"/>
+      </w:pPr>
+      <w:r>
+        <w:t>Plik terraform.tfvars to plik zawierający zadeklarowane zmienne dla całego repozytorium. Nie jest publikowany na Github (poprzez plik .gitignore), ponieważ zawiera wrażliwe dane takie jak dostępy do bazy danych i adresacje sieci, ale bierze czynny udział w konfiguracji infrastruktury. Do tego zawiera informację o regionie</w:t>
+      </w:r>
+      <w:r>
+        <w:t xml:space="preserve"> i nazwie projektu.</w:t>
+      </w:r>
+    </w:p>
+    <w:p>
+      <w:pPr>
+        <w:jc w:val="left"/>
+      </w:pPr>
+    </w:p>
+    <w:p>
+      <w:pPr>
+        <w:jc w:val="center"/>
+      </w:pPr>
+      <w:r>
+        <w:lastRenderedPageBreak/>
+        <w:drawing>
+          <wp:inline distT="0" distB="0" distL="0" distR="0" wp14:anchorId="16132887" wp14:editId="78069191">
+            <wp:extent cx="3858163" cy="4477375"/>
+            <wp:effectExtent l="0" t="0" r="0" b="0"/>
+            <wp:docPr id="1835711571" name="Obraz 1" descr="Obraz zawierający tekst, zrzut ekranu, Czcionka, oprogramowanie&#10;&#10;Opis wygenerowany automatycznie"/>
+            <wp:cNvGraphicFramePr>
+              <a:graphicFrameLocks xmlns:a="http://schemas.openxmlformats.org/drawingml/2006/main" noChangeAspect="1"/>
+            </wp:cNvGraphicFramePr>
+            <a:graphic xmlns:a="http://schemas.openxmlformats.org/drawingml/2006/main">
+              <a:graphicData uri="http://schemas.openxmlformats.org/drawingml/2006/picture">
+                <pic:pic xmlns:pic="http://schemas.openxmlformats.org/drawingml/2006/picture">
+                  <pic:nvPicPr>
+                    <pic:cNvPr id="1835711571" name="Obraz 1" descr="Obraz zawierający tekst, zrzut ekranu, Czcionka, oprogramowanie&#10;&#10;Opis wygenerowany automatycznie"/>
+                    <pic:cNvPicPr/>
+                  </pic:nvPicPr>
+                  <pic:blipFill>
+                    <a:blip r:embed="rId14"/>
+                    <a:stretch>
+                      <a:fillRect/>
+                    </a:stretch>
+                  </pic:blipFill>
+                  <pic:spPr>
+                    <a:xfrm>
+                      <a:off x="0" y="0"/>
+                      <a:ext cx="3858163" cy="4477375"/>
+                    </a:xfrm>
+                    <a:prstGeom prst="rect">
+                      <a:avLst/>
+                    </a:prstGeom>
+                  </pic:spPr>
+                </pic:pic>
+              </a:graphicData>
+            </a:graphic>
+          </wp:inline>
+        </w:drawing>
+      </w:r>
+    </w:p>
+    <w:p>
+      <w:r>
+        <w:tab/>
+        <w:t xml:space="preserve">Plik .gitignore zawiera </w:t>
+      </w:r>
+    </w:p>
+    <w:p>
+      <w:pPr>
+        <w:jc w:val="center"/>
+      </w:pPr>
+      <w:r>
+        <w:drawing>
+          <wp:inline distT="0" distB="0" distL="0" distR="0" wp14:anchorId="6E693EEA" wp14:editId="569F8B25">
+            <wp:extent cx="4829849" cy="3324689"/>
+            <wp:effectExtent l="0" t="0" r="8890" b="9525"/>
+            <wp:docPr id="1794511292" name="Obraz 1" descr="Obraz zawierający tekst, zrzut ekranu, oprogramowanie, Czcionka&#10;&#10;Opis wygenerowany automatycznie"/>
+            <wp:cNvGraphicFramePr>
+              <a:graphicFrameLocks xmlns:a="http://schemas.openxmlformats.org/drawingml/2006/main" noChangeAspect="1"/>
+            </wp:cNvGraphicFramePr>
+            <a:graphic xmlns:a="http://schemas.openxmlformats.org/drawingml/2006/main">
+              <a:graphicData uri="http://schemas.openxmlformats.org/drawingml/2006/picture">
+                <pic:pic xmlns:pic="http://schemas.openxmlformats.org/drawingml/2006/picture">
+                  <pic:nvPicPr>
+                    <pic:cNvPr id="1794511292" name="Obraz 1" descr="Obraz zawierający tekst, zrzut ekranu, oprogramowanie, Czcionka&#10;&#10;Opis wygenerowany automatycznie"/>
+                    <pic:cNvPicPr/>
+                  </pic:nvPicPr>
+                  <pic:blipFill>
+                    <a:blip r:embed="rId15"/>
+                    <a:stretch>
+                      <a:fillRect/>
+                    </a:stretch>
+                  </pic:blipFill>
+                  <pic:spPr>
+                    <a:xfrm>
+                      <a:off x="0" y="0"/>
+                      <a:ext cx="4829849" cy="3324689"/>
+                    </a:xfrm>
+                    <a:prstGeom prst="rect">
+                      <a:avLst/>
+                    </a:prstGeom>
+                  </pic:spPr>
+                </pic:pic>
+              </a:graphicData>
+            </a:graphic>
+          </wp:inline>
+        </w:drawing>
+      </w:r>
+    </w:p>
+    <w:p>
+      <w:pPr>
+        <w:ind w:firstLine="708"/>
+      </w:pPr>
+      <w:r>
+        <w:lastRenderedPageBreak/>
+        <w:t xml:space="preserve">Plik „providers.tf” zawiera informację z jakiego dostawcy chmurowego </w:t>
+      </w:r>
+      <w:r>
+        <w:t>oraz z jakiej wersji będzie korzystać Terraform. Zawiera także informację o regionie, który bierze dane z zadeklarowanej zmiennej (</w:t>
+      </w:r>
+      <w:r>
+        <w:t>z pliku terraform.tfvars</w:t>
+      </w:r>
+      <w:r>
+        <w:t>).</w:t>
+      </w:r>
+    </w:p>
+    <w:p/>
+    <w:p>
+      <w:pPr>
+        <w:jc w:val="center"/>
+      </w:pPr>
+      <w:r>
+        <w:drawing>
+          <wp:inline distT="0" distB="0" distL="0" distR="0" wp14:anchorId="13C4C65A" wp14:editId="7EFA2B81">
+            <wp:extent cx="4639322" cy="2210108"/>
+            <wp:effectExtent l="0" t="0" r="8890" b="0"/>
+            <wp:docPr id="1045200122" name="Obraz 1" descr="Obraz zawierający tekst, zrzut ekranu, Czcionka, oprogramowanie&#10;&#10;Opis wygenerowany automatycznie"/>
+            <wp:cNvGraphicFramePr>
+              <a:graphicFrameLocks xmlns:a="http://schemas.openxmlformats.org/drawingml/2006/main" noChangeAspect="1"/>
+            </wp:cNvGraphicFramePr>
+            <a:graphic xmlns:a="http://schemas.openxmlformats.org/drawingml/2006/main">
+              <a:graphicData uri="http://schemas.openxmlformats.org/drawingml/2006/picture">
+                <pic:pic xmlns:pic="http://schemas.openxmlformats.org/drawingml/2006/picture">
+                  <pic:nvPicPr>
+                    <pic:cNvPr id="1045200122" name="Obraz 1" descr="Obraz zawierający tekst, zrzut ekranu, Czcionka, oprogramowanie&#10;&#10;Opis wygenerowany automatycznie"/>
+                    <pic:cNvPicPr/>
+                  </pic:nvPicPr>
+                  <pic:blipFill>
+                    <a:blip r:embed="rId16"/>
+                    <a:stretch>
+                      <a:fillRect/>
+                    </a:stretch>
+                  </pic:blipFill>
+                  <pic:spPr>
+                    <a:xfrm>
+                      <a:off x="0" y="0"/>
+                      <a:ext cx="4639322" cy="2210108"/>
+                    </a:xfrm>
+                    <a:prstGeom prst="rect">
+                      <a:avLst/>
+                    </a:prstGeom>
+                  </pic:spPr>
+                </pic:pic>
+              </a:graphicData>
+            </a:graphic>
+          </wp:inline>
+        </w:drawing>
+      </w:r>
+    </w:p>
+    <w:p>
+      <w:pPr>
+        <w:ind w:firstLine="708"/>
+      </w:pPr>
+      <w:r>
+        <w:t>W pliku „backend.tf” zadeklarowane zostało gdzie zapisywać się będzie plik stanu Terraform nazwany „projektinzynierski.tfstate”. Lokalizacją będzie bucket S3 o nazwie „mojdysk01” w regionie us-east-1, a lock state zostanie stworzony w tabeli DynamoDB o nazwie „dynamotable</w:t>
+      </w:r>
+      <w:r>
+        <w:t>01</w:t>
+      </w:r>
+      <w:r>
+        <w:t>”.</w:t>
+      </w:r>
+    </w:p>
+    <w:p>
+      <w:pPr>
+        <w:jc w:val="left"/>
+      </w:pPr>
+      <w:r>
+        <w:lastRenderedPageBreak/>
+        <w:drawing>
+          <wp:inline distT="0" distB="0" distL="0" distR="0" wp14:anchorId="2BFD0CE3" wp14:editId="25E41BE3">
+            <wp:extent cx="5239481" cy="7468642"/>
+            <wp:effectExtent l="0" t="0" r="0" b="0"/>
+            <wp:docPr id="701533914" name="Obraz 1" descr="Obraz zawierający tekst, zrzut ekranu, oprogramowanie&#10;&#10;Opis wygenerowany automatycznie"/>
+            <wp:cNvGraphicFramePr>
+              <a:graphicFrameLocks xmlns:a="http://schemas.openxmlformats.org/drawingml/2006/main" noChangeAspect="1"/>
+            </wp:cNvGraphicFramePr>
+            <a:graphic xmlns:a="http://schemas.openxmlformats.org/drawingml/2006/main">
+              <a:graphicData uri="http://schemas.openxmlformats.org/drawingml/2006/picture">
+                <pic:pic xmlns:pic="http://schemas.openxmlformats.org/drawingml/2006/picture">
+                  <pic:nvPicPr>
+                    <pic:cNvPr id="701533914" name="Obraz 1" descr="Obraz zawierający tekst, zrzut ekranu, oprogramowanie&#10;&#10;Opis wygenerowany automatycznie"/>
+                    <pic:cNvPicPr/>
+                  </pic:nvPicPr>
+                  <pic:blipFill>
+                    <a:blip r:embed="rId17"/>
+                    <a:stretch>
+                      <a:fillRect/>
+                    </a:stretch>
+                  </pic:blipFill>
+                  <pic:spPr>
+                    <a:xfrm>
+                      <a:off x="0" y="0"/>
+                      <a:ext cx="5239481" cy="7468642"/>
+                    </a:xfrm>
+                    <a:prstGeom prst="rect">
+                      <a:avLst/>
+                    </a:prstGeom>
+                  </pic:spPr>
+                </pic:pic>
+              </a:graphicData>
+            </a:graphic>
+          </wp:inline>
+        </w:drawing>
+      </w:r>
+    </w:p>
+    <w:p>
+      <w:pPr>
+        <w:jc w:val="left"/>
+      </w:pPr>
+      <w:r>
+        <w:lastRenderedPageBreak/>
+        <w:drawing>
+          <wp:inline distT="0" distB="0" distL="0" distR="0" wp14:anchorId="6B441DB4" wp14:editId="2F34630D">
+            <wp:extent cx="5687219" cy="7983064"/>
+            <wp:effectExtent l="0" t="0" r="8890" b="0"/>
+            <wp:docPr id="1068770360" name="Obraz 1" descr="Obraz zawierający tekst, zrzut ekranu, Czcionka&#10;&#10;Opis wygenerowany automatycznie"/>
+            <wp:cNvGraphicFramePr>
+              <a:graphicFrameLocks xmlns:a="http://schemas.openxmlformats.org/drawingml/2006/main" noChangeAspect="1"/>
+            </wp:cNvGraphicFramePr>
+            <a:graphic xmlns:a="http://schemas.openxmlformats.org/drawingml/2006/main">
+              <a:graphicData uri="http://schemas.openxmlformats.org/drawingml/2006/picture">
+                <pic:pic xmlns:pic="http://schemas.openxmlformats.org/drawingml/2006/picture">
+                  <pic:nvPicPr>
+                    <pic:cNvPr id="1068770360" name="Obraz 1" descr="Obraz zawierający tekst, zrzut ekranu, Czcionka&#10;&#10;Opis wygenerowany automatycznie"/>
+                    <pic:cNvPicPr/>
+                  </pic:nvPicPr>
+                  <pic:blipFill>
+                    <a:blip r:embed="rId18"/>
+                    <a:stretch>
+                      <a:fillRect/>
+                    </a:stretch>
+                  </pic:blipFill>
+                  <pic:spPr>
+                    <a:xfrm>
+                      <a:off x="0" y="0"/>
+                      <a:ext cx="5687219" cy="7983064"/>
+                    </a:xfrm>
+                    <a:prstGeom prst="rect">
+                      <a:avLst/>
+                    </a:prstGeom>
+                  </pic:spPr>
+                </pic:pic>
+              </a:graphicData>
+            </a:graphic>
+          </wp:inline>
+        </w:drawing>
+      </w:r>
+    </w:p>
+    <w:p>
+      <w:pPr>
+        <w:ind w:firstLine="708"/>
+      </w:pPr>
+      <w:r>
+        <w:t>Plik „main.tf” zawiera wywołanie wszystkich modułów AWS zapisanych w folderze „modules”.</w:t>
+      </w:r>
+    </w:p>
+    <w:p>
+      <w:pPr>
+        <w:pStyle w:val="Nagwek3"/>
+      </w:pPr>
+      <w:r>
+        <w:lastRenderedPageBreak/>
+        <w:t xml:space="preserve">Pokazanie i wyjaśnienie kodu z folderu </w:t>
+      </w:r>
+      <w:r>
+        <w:t>„</w:t>
+      </w:r>
+      <w:r>
+        <w:t>modules</w:t>
       </w:r>
     </w:p>
     <w:p>
@@ -7575,7 +7969,20 @@
         <w:t>z dnia 02.12.2023</w:t>
       </w:r>
     </w:p>
-    <w:p/>
+    <w:p>
+      <w:r>
+        <w:t>[9]</w:t>
+      </w:r>
+      <w:r>
+        <w:tab/>
+      </w:r>
+      <w:r>
+        <w:t>https://www.terraform-best-practices.com/v/pl/key-concepts</w:t>
+      </w:r>
+      <w:r>
+        <w:t xml:space="preserve"> z dnia 06.12.2023</w:t>
+      </w:r>
+    </w:p>
     <w:p/>
     <w:p/>
     <w:p/>
@@ -7605,7 +8012,7 @@
     </w:p>
     <w:p/>
     <w:sectPr>
-      <w:footerReference w:type="default" r:id="rId12"/>
+      <w:footerReference w:type="default" r:id="rId19"/>
       <w:pgSz w:w="11906" w:h="16838"/>
       <w:pgMar w:top="1417" w:right="1417" w:bottom="1417" w:left="1417" w:header="708" w:footer="765" w:gutter="0"/>
       <w:cols w:space="708"/>
@@ -7970,6 +8377,33 @@
       </w:r>
       <w:r>
         <w:t>, data dostępu: 02.12.2023</w:t>
+      </w:r>
+    </w:p>
+  </w:footnote>
+  <w:footnote w:id="9">
+    <w:p>
+      <w:pPr>
+        <w:pStyle w:val="Tekstprzypisudolnego"/>
+      </w:pPr>
+      <w:r>
+        <w:rPr>
+          <w:rStyle w:val="Odwoanieprzypisudolnego"/>
+        </w:rPr>
+        <w:footnoteRef/>
+      </w:r>
+      <w:r>
+        <w:t xml:space="preserve"> Blog członka AWS Heroes Program (AWS Community Hero), </w:t>
+      </w:r>
+      <w:hyperlink r:id="rId1" w:history="1">
+        <w:r>
+          <w:rPr>
+            <w:rStyle w:val="Hipercze"/>
+          </w:rPr>
+          <w:t>https://www.terraform-best-practices.com/v/pl/key-concepts</w:t>
+        </w:r>
+      </w:hyperlink>
+      <w:r>
+        <w:t xml:space="preserve">, data dostępu 06.12.2023 </w:t>
       </w:r>
     </w:p>
   </w:footnote>

</xml_diff>

<commit_message>
Zmiany w kodzie i w pracy inzynierskiej
</commit_message>
<xml_diff>
--- a/praca_inżynierska.docx
+++ b/praca_inżynierska.docx
@@ -306,7 +306,7 @@
           <w:r>
             <w:fldChar w:fldCharType="separate"/>
           </w:r>
-          <w:hyperlink w:anchor="_Toc152530801" w:history="1">
+          <w:hyperlink w:anchor="_Toc152798665" w:history="1">
             <w:r>
               <w:rPr>
                 <w:rStyle w:val="Hipercze"/>
@@ -351,7 +351,7 @@
                 <w:noProof/>
                 <w:webHidden/>
               </w:rPr>
-              <w:instrText xml:space="preserve"> PAGEREF _Toc152530801 \h </w:instrText>
+              <w:instrText xml:space="preserve"> PAGEREF _Toc152798665 \h </w:instrText>
             </w:r>
             <w:r>
               <w:rPr>
@@ -397,7 +397,7 @@
               <w14:ligatures w14:val="standardContextual"/>
             </w:rPr>
           </w:pPr>
-          <w:hyperlink w:anchor="_Toc152530802" w:history="1">
+          <w:hyperlink w:anchor="_Toc152798666" w:history="1">
             <w:r>
               <w:rPr>
                 <w:rStyle w:val="Hipercze"/>
@@ -424,7 +424,7 @@
                 <w:noProof/>
                 <w:webHidden/>
               </w:rPr>
-              <w:instrText xml:space="preserve"> PAGEREF _Toc152530802 \h </w:instrText>
+              <w:instrText xml:space="preserve"> PAGEREF _Toc152798666 \h </w:instrText>
             </w:r>
             <w:r>
               <w:rPr>
@@ -470,7 +470,7 @@
               <w14:ligatures w14:val="standardContextual"/>
             </w:rPr>
           </w:pPr>
-          <w:hyperlink w:anchor="_Toc152530803" w:history="1">
+          <w:hyperlink w:anchor="_Toc152798667" w:history="1">
             <w:r>
               <w:rPr>
                 <w:rStyle w:val="Hipercze"/>
@@ -497,7 +497,7 @@
                 <w:noProof/>
                 <w:webHidden/>
               </w:rPr>
-              <w:instrText xml:space="preserve"> PAGEREF _Toc152530803 \h </w:instrText>
+              <w:instrText xml:space="preserve"> PAGEREF _Toc152798667 \h </w:instrText>
             </w:r>
             <w:r>
               <w:rPr>
@@ -543,7 +543,7 @@
               <w14:ligatures w14:val="standardContextual"/>
             </w:rPr>
           </w:pPr>
-          <w:hyperlink w:anchor="_Toc152530804" w:history="1">
+          <w:hyperlink w:anchor="_Toc152798668" w:history="1">
             <w:r>
               <w:rPr>
                 <w:rStyle w:val="Hipercze"/>
@@ -570,7 +570,7 @@
                 <w:noProof/>
                 <w:webHidden/>
               </w:rPr>
-              <w:instrText xml:space="preserve"> PAGEREF _Toc152530804 \h </w:instrText>
+              <w:instrText xml:space="preserve"> PAGEREF _Toc152798668 \h </w:instrText>
             </w:r>
             <w:r>
               <w:rPr>
@@ -616,7 +616,7 @@
               <w14:ligatures w14:val="standardContextual"/>
             </w:rPr>
           </w:pPr>
-          <w:hyperlink w:anchor="_Toc152530805" w:history="1">
+          <w:hyperlink w:anchor="_Toc152798669" w:history="1">
             <w:r>
               <w:rPr>
                 <w:rStyle w:val="Hipercze"/>
@@ -643,7 +643,7 @@
                 <w:noProof/>
                 <w:webHidden/>
               </w:rPr>
-              <w:instrText xml:space="preserve"> PAGEREF _Toc152530805 \h </w:instrText>
+              <w:instrText xml:space="preserve"> PAGEREF _Toc152798669 \h </w:instrText>
             </w:r>
             <w:r>
               <w:rPr>
@@ -689,7 +689,7 @@
               <w14:ligatures w14:val="standardContextual"/>
             </w:rPr>
           </w:pPr>
-          <w:hyperlink w:anchor="_Toc152530806" w:history="1">
+          <w:hyperlink w:anchor="_Toc152798670" w:history="1">
             <w:r>
               <w:rPr>
                 <w:rStyle w:val="Hipercze"/>
@@ -716,7 +716,7 @@
                 <w:noProof/>
                 <w:webHidden/>
               </w:rPr>
-              <w:instrText xml:space="preserve"> PAGEREF _Toc152530806 \h </w:instrText>
+              <w:instrText xml:space="preserve"> PAGEREF _Toc152798670 \h </w:instrText>
             </w:r>
             <w:r>
               <w:rPr>
@@ -762,7 +762,7 @@
               <w14:ligatures w14:val="standardContextual"/>
             </w:rPr>
           </w:pPr>
-          <w:hyperlink w:anchor="_Toc152530807" w:history="1">
+          <w:hyperlink w:anchor="_Toc152798671" w:history="1">
             <w:r>
               <w:rPr>
                 <w:rStyle w:val="Hipercze"/>
@@ -789,7 +789,7 @@
                 <w:noProof/>
                 <w:webHidden/>
               </w:rPr>
-              <w:instrText xml:space="preserve"> PAGEREF _Toc152530807 \h </w:instrText>
+              <w:instrText xml:space="preserve"> PAGEREF _Toc152798671 \h </w:instrText>
             </w:r>
             <w:r>
               <w:rPr>
@@ -835,7 +835,7 @@
               <w14:ligatures w14:val="standardContextual"/>
             </w:rPr>
           </w:pPr>
-          <w:hyperlink w:anchor="_Toc152530808" w:history="1">
+          <w:hyperlink w:anchor="_Toc152798672" w:history="1">
             <w:r>
               <w:rPr>
                 <w:rStyle w:val="Hipercze"/>
@@ -862,7 +862,7 @@
                 <w:noProof/>
                 <w:webHidden/>
               </w:rPr>
-              <w:instrText xml:space="preserve"> PAGEREF _Toc152530808 \h </w:instrText>
+              <w:instrText xml:space="preserve"> PAGEREF _Toc152798672 \h </w:instrText>
             </w:r>
             <w:r>
               <w:rPr>
@@ -908,7 +908,7 @@
               <w14:ligatures w14:val="standardContextual"/>
             </w:rPr>
           </w:pPr>
-          <w:hyperlink w:anchor="_Toc152530809" w:history="1">
+          <w:hyperlink w:anchor="_Toc152798673" w:history="1">
             <w:r>
               <w:rPr>
                 <w:rStyle w:val="Hipercze"/>
@@ -935,7 +935,7 @@
                 <w:noProof/>
                 <w:webHidden/>
               </w:rPr>
-              <w:instrText xml:space="preserve"> PAGEREF _Toc152530809 \h </w:instrText>
+              <w:instrText xml:space="preserve"> PAGEREF _Toc152798673 \h </w:instrText>
             </w:r>
             <w:r>
               <w:rPr>
@@ -981,7 +981,7 @@
               <w14:ligatures w14:val="standardContextual"/>
             </w:rPr>
           </w:pPr>
-          <w:hyperlink w:anchor="_Toc152530810" w:history="1">
+          <w:hyperlink w:anchor="_Toc152798674" w:history="1">
             <w:r>
               <w:rPr>
                 <w:rStyle w:val="Hipercze"/>
@@ -1008,7 +1008,7 @@
                 <w:noProof/>
                 <w:webHidden/>
               </w:rPr>
-              <w:instrText xml:space="preserve"> PAGEREF _Toc152530810 \h </w:instrText>
+              <w:instrText xml:space="preserve"> PAGEREF _Toc152798674 \h </w:instrText>
             </w:r>
             <w:r>
               <w:rPr>
@@ -1054,7 +1054,7 @@
               <w14:ligatures w14:val="standardContextual"/>
             </w:rPr>
           </w:pPr>
-          <w:hyperlink w:anchor="_Toc152530811" w:history="1">
+          <w:hyperlink w:anchor="_Toc152798675" w:history="1">
             <w:r>
               <w:rPr>
                 <w:rStyle w:val="Hipercze"/>
@@ -1081,7 +1081,7 @@
                 <w:noProof/>
                 <w:webHidden/>
               </w:rPr>
-              <w:instrText xml:space="preserve"> PAGEREF _Toc152530811 \h </w:instrText>
+              <w:instrText xml:space="preserve"> PAGEREF _Toc152798675 \h </w:instrText>
             </w:r>
             <w:r>
               <w:rPr>
@@ -1127,7 +1127,7 @@
               <w14:ligatures w14:val="standardContextual"/>
             </w:rPr>
           </w:pPr>
-          <w:hyperlink w:anchor="_Toc152530812" w:history="1">
+          <w:hyperlink w:anchor="_Toc152798676" w:history="1">
             <w:r>
               <w:rPr>
                 <w:rStyle w:val="Hipercze"/>
@@ -1154,7 +1154,7 @@
                 <w:noProof/>
                 <w:webHidden/>
               </w:rPr>
-              <w:instrText xml:space="preserve"> PAGEREF _Toc152530812 \h </w:instrText>
+              <w:instrText xml:space="preserve"> PAGEREF _Toc152798676 \h </w:instrText>
             </w:r>
             <w:r>
               <w:rPr>
@@ -1200,7 +1200,7 @@
               <w14:ligatures w14:val="standardContextual"/>
             </w:rPr>
           </w:pPr>
-          <w:hyperlink w:anchor="_Toc152530813" w:history="1">
+          <w:hyperlink w:anchor="_Toc152798677" w:history="1">
             <w:r>
               <w:rPr>
                 <w:rStyle w:val="Hipercze"/>
@@ -1227,7 +1227,7 @@
                 <w:noProof/>
                 <w:webHidden/>
               </w:rPr>
-              <w:instrText xml:space="preserve"> PAGEREF _Toc152530813 \h </w:instrText>
+              <w:instrText xml:space="preserve"> PAGEREF _Toc152798677 \h </w:instrText>
             </w:r>
             <w:r>
               <w:rPr>
@@ -1273,7 +1273,7 @@
               <w14:ligatures w14:val="standardContextual"/>
             </w:rPr>
           </w:pPr>
-          <w:hyperlink w:anchor="_Toc152530814" w:history="1">
+          <w:hyperlink w:anchor="_Toc152798678" w:history="1">
             <w:r>
               <w:rPr>
                 <w:rStyle w:val="Hipercze"/>
@@ -1300,7 +1300,7 @@
                 <w:noProof/>
                 <w:webHidden/>
               </w:rPr>
-              <w:instrText xml:space="preserve"> PAGEREF _Toc152530814 \h </w:instrText>
+              <w:instrText xml:space="preserve"> PAGEREF _Toc152798678 \h </w:instrText>
             </w:r>
             <w:r>
               <w:rPr>
@@ -1346,7 +1346,7 @@
               <w14:ligatures w14:val="standardContextual"/>
             </w:rPr>
           </w:pPr>
-          <w:hyperlink w:anchor="_Toc152530815" w:history="1">
+          <w:hyperlink w:anchor="_Toc152798679" w:history="1">
             <w:r>
               <w:rPr>
                 <w:rStyle w:val="Hipercze"/>
@@ -1373,7 +1373,7 @@
                 <w:noProof/>
                 <w:webHidden/>
               </w:rPr>
-              <w:instrText xml:space="preserve"> PAGEREF _Toc152530815 \h </w:instrText>
+              <w:instrText xml:space="preserve"> PAGEREF _Toc152798679 \h </w:instrText>
             </w:r>
             <w:r>
               <w:rPr>
@@ -1419,7 +1419,7 @@
               <w14:ligatures w14:val="standardContextual"/>
             </w:rPr>
           </w:pPr>
-          <w:hyperlink w:anchor="_Toc152530816" w:history="1">
+          <w:hyperlink w:anchor="_Toc152798680" w:history="1">
             <w:r>
               <w:rPr>
                 <w:rStyle w:val="Hipercze"/>
@@ -1446,7 +1446,7 @@
                 <w:noProof/>
                 <w:webHidden/>
               </w:rPr>
-              <w:instrText xml:space="preserve"> PAGEREF _Toc152530816 \h </w:instrText>
+              <w:instrText xml:space="preserve"> PAGEREF _Toc152798680 \h </w:instrText>
             </w:r>
             <w:r>
               <w:rPr>
@@ -1492,7 +1492,7 @@
               <w14:ligatures w14:val="standardContextual"/>
             </w:rPr>
           </w:pPr>
-          <w:hyperlink w:anchor="_Toc152530817" w:history="1">
+          <w:hyperlink w:anchor="_Toc152798681" w:history="1">
             <w:r>
               <w:rPr>
                 <w:rStyle w:val="Hipercze"/>
@@ -1519,7 +1519,7 @@
                 <w:noProof/>
                 <w:webHidden/>
               </w:rPr>
-              <w:instrText xml:space="preserve"> PAGEREF _Toc152530817 \h </w:instrText>
+              <w:instrText xml:space="preserve"> PAGEREF _Toc152798681 \h </w:instrText>
             </w:r>
             <w:r>
               <w:rPr>
@@ -1565,7 +1565,7 @@
               <w14:ligatures w14:val="standardContextual"/>
             </w:rPr>
           </w:pPr>
-          <w:hyperlink w:anchor="_Toc152530818" w:history="1">
+          <w:hyperlink w:anchor="_Toc152798682" w:history="1">
             <w:r>
               <w:rPr>
                 <w:rStyle w:val="Hipercze"/>
@@ -1592,7 +1592,7 @@
                 <w:noProof/>
                 <w:webHidden/>
               </w:rPr>
-              <w:instrText xml:space="preserve"> PAGEREF _Toc152530818 \h </w:instrText>
+              <w:instrText xml:space="preserve"> PAGEREF _Toc152798682 \h </w:instrText>
             </w:r>
             <w:r>
               <w:rPr>
@@ -1638,7 +1638,7 @@
               <w14:ligatures w14:val="standardContextual"/>
             </w:rPr>
           </w:pPr>
-          <w:hyperlink w:anchor="_Toc152530819" w:history="1">
+          <w:hyperlink w:anchor="_Toc152798683" w:history="1">
             <w:r>
               <w:rPr>
                 <w:rStyle w:val="Hipercze"/>
@@ -1665,7 +1665,7 @@
                 <w:noProof/>
                 <w:webHidden/>
               </w:rPr>
-              <w:instrText xml:space="preserve"> PAGEREF _Toc152530819 \h </w:instrText>
+              <w:instrText xml:space="preserve"> PAGEREF _Toc152798683 \h </w:instrText>
             </w:r>
             <w:r>
               <w:rPr>
@@ -1711,7 +1711,7 @@
               <w14:ligatures w14:val="standardContextual"/>
             </w:rPr>
           </w:pPr>
-          <w:hyperlink w:anchor="_Toc152530820" w:history="1">
+          <w:hyperlink w:anchor="_Toc152798684" w:history="1">
             <w:r>
               <w:rPr>
                 <w:rStyle w:val="Hipercze"/>
@@ -1738,7 +1738,7 @@
                 <w:noProof/>
                 <w:webHidden/>
               </w:rPr>
-              <w:instrText xml:space="preserve"> PAGEREF _Toc152530820 \h </w:instrText>
+              <w:instrText xml:space="preserve"> PAGEREF _Toc152798684 \h </w:instrText>
             </w:r>
             <w:r>
               <w:rPr>
@@ -1784,7 +1784,7 @@
               <w14:ligatures w14:val="standardContextual"/>
             </w:rPr>
           </w:pPr>
-          <w:hyperlink w:anchor="_Toc152530821" w:history="1">
+          <w:hyperlink w:anchor="_Toc152798685" w:history="1">
             <w:r>
               <w:rPr>
                 <w:rStyle w:val="Hipercze"/>
@@ -1811,7 +1811,7 @@
                 <w:noProof/>
                 <w:webHidden/>
               </w:rPr>
-              <w:instrText xml:space="preserve"> PAGEREF _Toc152530821 \h </w:instrText>
+              <w:instrText xml:space="preserve"> PAGEREF _Toc152798685 \h </w:instrText>
             </w:r>
             <w:r>
               <w:rPr>
@@ -1857,7 +1857,7 @@
               <w14:ligatures w14:val="standardContextual"/>
             </w:rPr>
           </w:pPr>
-          <w:hyperlink w:anchor="_Toc152530822" w:history="1">
+          <w:hyperlink w:anchor="_Toc152798686" w:history="1">
             <w:r>
               <w:rPr>
                 <w:rStyle w:val="Hipercze"/>
@@ -1884,7 +1884,7 @@
                 <w:noProof/>
                 <w:webHidden/>
               </w:rPr>
-              <w:instrText xml:space="preserve"> PAGEREF _Toc152530822 \h </w:instrText>
+              <w:instrText xml:space="preserve"> PAGEREF _Toc152798686 \h </w:instrText>
             </w:r>
             <w:r>
               <w:rPr>
@@ -1930,7 +1930,7 @@
               <w14:ligatures w14:val="standardContextual"/>
             </w:rPr>
           </w:pPr>
-          <w:hyperlink w:anchor="_Toc152530823" w:history="1">
+          <w:hyperlink w:anchor="_Toc152798687" w:history="1">
             <w:r>
               <w:rPr>
                 <w:rStyle w:val="Hipercze"/>
@@ -1957,7 +1957,7 @@
                 <w:noProof/>
                 <w:webHidden/>
               </w:rPr>
-              <w:instrText xml:space="preserve"> PAGEREF _Toc152530823 \h </w:instrText>
+              <w:instrText xml:space="preserve"> PAGEREF _Toc152798687 \h </w:instrText>
             </w:r>
             <w:r>
               <w:rPr>
@@ -2003,7 +2003,7 @@
               <w14:ligatures w14:val="standardContextual"/>
             </w:rPr>
           </w:pPr>
-          <w:hyperlink w:anchor="_Toc152530824" w:history="1">
+          <w:hyperlink w:anchor="_Toc152798688" w:history="1">
             <w:r>
               <w:rPr>
                 <w:rStyle w:val="Hipercze"/>
@@ -2030,7 +2030,7 @@
                 <w:noProof/>
                 <w:webHidden/>
               </w:rPr>
-              <w:instrText xml:space="preserve"> PAGEREF _Toc152530824 \h </w:instrText>
+              <w:instrText xml:space="preserve"> PAGEREF _Toc152798688 \h </w:instrText>
             </w:r>
             <w:r>
               <w:rPr>
@@ -2076,7 +2076,7 @@
               <w14:ligatures w14:val="standardContextual"/>
             </w:rPr>
           </w:pPr>
-          <w:hyperlink w:anchor="_Toc152530825" w:history="1">
+          <w:hyperlink w:anchor="_Toc152798689" w:history="1">
             <w:r>
               <w:rPr>
                 <w:rStyle w:val="Hipercze"/>
@@ -2103,7 +2103,7 @@
                 <w:noProof/>
                 <w:webHidden/>
               </w:rPr>
-              <w:instrText xml:space="preserve"> PAGEREF _Toc152530825 \h </w:instrText>
+              <w:instrText xml:space="preserve"> PAGEREF _Toc152798689 \h </w:instrText>
             </w:r>
             <w:r>
               <w:rPr>
@@ -2149,7 +2149,7 @@
               <w14:ligatures w14:val="standardContextual"/>
             </w:rPr>
           </w:pPr>
-          <w:hyperlink w:anchor="_Toc152530826" w:history="1">
+          <w:hyperlink w:anchor="_Toc152798690" w:history="1">
             <w:r>
               <w:rPr>
                 <w:rStyle w:val="Hipercze"/>
@@ -2176,7 +2176,7 @@
                 <w:noProof/>
                 <w:webHidden/>
               </w:rPr>
-              <w:instrText xml:space="preserve"> PAGEREF _Toc152530826 \h </w:instrText>
+              <w:instrText xml:space="preserve"> PAGEREF _Toc152798690 \h </w:instrText>
             </w:r>
             <w:r>
               <w:rPr>
@@ -2222,7 +2222,7 @@
               <w14:ligatures w14:val="standardContextual"/>
             </w:rPr>
           </w:pPr>
-          <w:hyperlink w:anchor="_Toc152530827" w:history="1">
+          <w:hyperlink w:anchor="_Toc152798691" w:history="1">
             <w:r>
               <w:rPr>
                 <w:rStyle w:val="Hipercze"/>
@@ -2249,7 +2249,7 @@
                 <w:noProof/>
                 <w:webHidden/>
               </w:rPr>
-              <w:instrText xml:space="preserve"> PAGEREF _Toc152530827 \h </w:instrText>
+              <w:instrText xml:space="preserve"> PAGEREF _Toc152798691 \h </w:instrText>
             </w:r>
             <w:r>
               <w:rPr>
@@ -2295,7 +2295,7 @@
               <w14:ligatures w14:val="standardContextual"/>
             </w:rPr>
           </w:pPr>
-          <w:hyperlink w:anchor="_Toc152530828" w:history="1">
+          <w:hyperlink w:anchor="_Toc152798692" w:history="1">
             <w:r>
               <w:rPr>
                 <w:rStyle w:val="Hipercze"/>
@@ -2322,7 +2322,7 @@
                 <w:noProof/>
                 <w:webHidden/>
               </w:rPr>
-              <w:instrText xml:space="preserve"> PAGEREF _Toc152530828 \h </w:instrText>
+              <w:instrText xml:space="preserve"> PAGEREF _Toc152798692 \h </w:instrText>
             </w:r>
             <w:r>
               <w:rPr>
@@ -2368,7 +2368,7 @@
               <w14:ligatures w14:val="standardContextual"/>
             </w:rPr>
           </w:pPr>
-          <w:hyperlink w:anchor="_Toc152530829" w:history="1">
+          <w:hyperlink w:anchor="_Toc152798693" w:history="1">
             <w:r>
               <w:rPr>
                 <w:rStyle w:val="Hipercze"/>
@@ -2395,7 +2395,7 @@
                 <w:noProof/>
                 <w:webHidden/>
               </w:rPr>
-              <w:instrText xml:space="preserve"> PAGEREF _Toc152530829 \h </w:instrText>
+              <w:instrText xml:space="preserve"> PAGEREF _Toc152798693 \h </w:instrText>
             </w:r>
             <w:r>
               <w:rPr>
@@ -2441,7 +2441,7 @@
               <w14:ligatures w14:val="standardContextual"/>
             </w:rPr>
           </w:pPr>
-          <w:hyperlink w:anchor="_Toc152530830" w:history="1">
+          <w:hyperlink w:anchor="_Toc152798694" w:history="1">
             <w:r>
               <w:rPr>
                 <w:rStyle w:val="Hipercze"/>
@@ -2468,7 +2468,7 @@
                 <w:noProof/>
                 <w:webHidden/>
               </w:rPr>
-              <w:instrText xml:space="preserve"> PAGEREF _Toc152530830 \h </w:instrText>
+              <w:instrText xml:space="preserve"> PAGEREF _Toc152798694 \h </w:instrText>
             </w:r>
             <w:r>
               <w:rPr>
@@ -2514,7 +2514,7 @@
               <w14:ligatures w14:val="standardContextual"/>
             </w:rPr>
           </w:pPr>
-          <w:hyperlink w:anchor="_Toc152530831" w:history="1">
+          <w:hyperlink w:anchor="_Toc152798695" w:history="1">
             <w:r>
               <w:rPr>
                 <w:rStyle w:val="Hipercze"/>
@@ -2541,7 +2541,7 @@
                 <w:noProof/>
                 <w:webHidden/>
               </w:rPr>
-              <w:instrText xml:space="preserve"> PAGEREF _Toc152530831 \h </w:instrText>
+              <w:instrText xml:space="preserve"> PAGEREF _Toc152798695 \h </w:instrText>
             </w:r>
             <w:r>
               <w:rPr>
@@ -2587,7 +2587,7 @@
               <w14:ligatures w14:val="standardContextual"/>
             </w:rPr>
           </w:pPr>
-          <w:hyperlink w:anchor="_Toc152530832" w:history="1">
+          <w:hyperlink w:anchor="_Toc152798696" w:history="1">
             <w:r>
               <w:rPr>
                 <w:rStyle w:val="Hipercze"/>
@@ -2614,7 +2614,7 @@
                 <w:noProof/>
                 <w:webHidden/>
               </w:rPr>
-              <w:instrText xml:space="preserve"> PAGEREF _Toc152530832 \h </w:instrText>
+              <w:instrText xml:space="preserve"> PAGEREF _Toc152798696 \h </w:instrText>
             </w:r>
             <w:r>
               <w:rPr>
@@ -2660,7 +2660,7 @@
               <w14:ligatures w14:val="standardContextual"/>
             </w:rPr>
           </w:pPr>
-          <w:hyperlink w:anchor="_Toc152530833" w:history="1">
+          <w:hyperlink w:anchor="_Toc152798697" w:history="1">
             <w:r>
               <w:rPr>
                 <w:rStyle w:val="Hipercze"/>
@@ -2687,7 +2687,7 @@
                 <w:noProof/>
                 <w:webHidden/>
               </w:rPr>
-              <w:instrText xml:space="preserve"> PAGEREF _Toc152530833 \h </w:instrText>
+              <w:instrText xml:space="preserve"> PAGEREF _Toc152798697 \h </w:instrText>
             </w:r>
             <w:r>
               <w:rPr>
@@ -2707,7 +2707,299 @@
                 <w:noProof/>
                 <w:webHidden/>
               </w:rPr>
-              <w:t>29</w:t>
+              <w:t>30</w:t>
+            </w:r>
+            <w:r>
+              <w:rPr>
+                <w:noProof/>
+                <w:webHidden/>
+              </w:rPr>
+              <w:fldChar w:fldCharType="end"/>
+            </w:r>
+          </w:hyperlink>
+        </w:p>
+        <w:p>
+          <w:pPr>
+            <w:pStyle w:val="Spistreci3"/>
+            <w:tabs>
+              <w:tab w:val="right" w:leader="dot" w:pos="9062"/>
+            </w:tabs>
+            <w:rPr>
+              <w:rFonts w:asciiTheme="minorHAnsi" w:eastAsiaTheme="minorEastAsia" w:hAnsiTheme="minorHAnsi" w:cstheme="minorBidi"/>
+              <w:noProof/>
+              <w:kern w:val="2"/>
+              <w:sz w:val="22"/>
+              <w:szCs w:val="22"/>
+              <w14:ligatures w14:val="standardContextual"/>
+            </w:rPr>
+          </w:pPr>
+          <w:hyperlink w:anchor="_Toc152798698" w:history="1">
+            <w:r>
+              <w:rPr>
+                <w:rStyle w:val="Hipercze"/>
+                <w:noProof/>
+              </w:rPr>
+              <w:t>Połączenie się z AWS CLI</w:t>
+            </w:r>
+            <w:r>
+              <w:rPr>
+                <w:noProof/>
+                <w:webHidden/>
+              </w:rPr>
+              <w:tab/>
+            </w:r>
+            <w:r>
+              <w:rPr>
+                <w:noProof/>
+                <w:webHidden/>
+              </w:rPr>
+              <w:fldChar w:fldCharType="begin"/>
+            </w:r>
+            <w:r>
+              <w:rPr>
+                <w:noProof/>
+                <w:webHidden/>
+              </w:rPr>
+              <w:instrText xml:space="preserve"> PAGEREF _Toc152798698 \h </w:instrText>
+            </w:r>
+            <w:r>
+              <w:rPr>
+                <w:noProof/>
+                <w:webHidden/>
+              </w:rPr>
+            </w:r>
+            <w:r>
+              <w:rPr>
+                <w:noProof/>
+                <w:webHidden/>
+              </w:rPr>
+              <w:fldChar w:fldCharType="separate"/>
+            </w:r>
+            <w:r>
+              <w:rPr>
+                <w:noProof/>
+                <w:webHidden/>
+              </w:rPr>
+              <w:t>30</w:t>
+            </w:r>
+            <w:r>
+              <w:rPr>
+                <w:noProof/>
+                <w:webHidden/>
+              </w:rPr>
+              <w:fldChar w:fldCharType="end"/>
+            </w:r>
+          </w:hyperlink>
+        </w:p>
+        <w:p>
+          <w:pPr>
+            <w:pStyle w:val="Spistreci3"/>
+            <w:tabs>
+              <w:tab w:val="right" w:leader="dot" w:pos="9062"/>
+            </w:tabs>
+            <w:rPr>
+              <w:rFonts w:asciiTheme="minorHAnsi" w:eastAsiaTheme="minorEastAsia" w:hAnsiTheme="minorHAnsi" w:cstheme="minorBidi"/>
+              <w:noProof/>
+              <w:kern w:val="2"/>
+              <w:sz w:val="22"/>
+              <w:szCs w:val="22"/>
+              <w14:ligatures w14:val="standardContextual"/>
+            </w:rPr>
+          </w:pPr>
+          <w:hyperlink w:anchor="_Toc152798699" w:history="1">
+            <w:r>
+              <w:rPr>
+                <w:rStyle w:val="Hipercze"/>
+                <w:noProof/>
+              </w:rPr>
+              <w:t>Schemat kodu</w:t>
+            </w:r>
+            <w:r>
+              <w:rPr>
+                <w:noProof/>
+                <w:webHidden/>
+              </w:rPr>
+              <w:tab/>
+            </w:r>
+            <w:r>
+              <w:rPr>
+                <w:noProof/>
+                <w:webHidden/>
+              </w:rPr>
+              <w:fldChar w:fldCharType="begin"/>
+            </w:r>
+            <w:r>
+              <w:rPr>
+                <w:noProof/>
+                <w:webHidden/>
+              </w:rPr>
+              <w:instrText xml:space="preserve"> PAGEREF _Toc152798699 \h </w:instrText>
+            </w:r>
+            <w:r>
+              <w:rPr>
+                <w:noProof/>
+                <w:webHidden/>
+              </w:rPr>
+            </w:r>
+            <w:r>
+              <w:rPr>
+                <w:noProof/>
+                <w:webHidden/>
+              </w:rPr>
+              <w:fldChar w:fldCharType="separate"/>
+            </w:r>
+            <w:r>
+              <w:rPr>
+                <w:noProof/>
+                <w:webHidden/>
+              </w:rPr>
+              <w:t>30</w:t>
+            </w:r>
+            <w:r>
+              <w:rPr>
+                <w:noProof/>
+                <w:webHidden/>
+              </w:rPr>
+              <w:fldChar w:fldCharType="end"/>
+            </w:r>
+          </w:hyperlink>
+        </w:p>
+        <w:p>
+          <w:pPr>
+            <w:pStyle w:val="Spistreci3"/>
+            <w:tabs>
+              <w:tab w:val="right" w:leader="dot" w:pos="9062"/>
+            </w:tabs>
+            <w:rPr>
+              <w:rFonts w:asciiTheme="minorHAnsi" w:eastAsiaTheme="minorEastAsia" w:hAnsiTheme="minorHAnsi" w:cstheme="minorBidi"/>
+              <w:noProof/>
+              <w:kern w:val="2"/>
+              <w:sz w:val="22"/>
+              <w:szCs w:val="22"/>
+              <w14:ligatures w14:val="standardContextual"/>
+            </w:rPr>
+          </w:pPr>
+          <w:hyperlink w:anchor="_Toc152798700" w:history="1">
+            <w:r>
+              <w:rPr>
+                <w:rStyle w:val="Hipercze"/>
+                <w:noProof/>
+              </w:rPr>
+              <w:t>Objaśnienie kodu w folderze „main”</w:t>
+            </w:r>
+            <w:r>
+              <w:rPr>
+                <w:noProof/>
+                <w:webHidden/>
+              </w:rPr>
+              <w:tab/>
+            </w:r>
+            <w:r>
+              <w:rPr>
+                <w:noProof/>
+                <w:webHidden/>
+              </w:rPr>
+              <w:fldChar w:fldCharType="begin"/>
+            </w:r>
+            <w:r>
+              <w:rPr>
+                <w:noProof/>
+                <w:webHidden/>
+              </w:rPr>
+              <w:instrText xml:space="preserve"> PAGEREF _Toc152798700 \h </w:instrText>
+            </w:r>
+            <w:r>
+              <w:rPr>
+                <w:noProof/>
+                <w:webHidden/>
+              </w:rPr>
+            </w:r>
+            <w:r>
+              <w:rPr>
+                <w:noProof/>
+                <w:webHidden/>
+              </w:rPr>
+              <w:fldChar w:fldCharType="separate"/>
+            </w:r>
+            <w:r>
+              <w:rPr>
+                <w:noProof/>
+                <w:webHidden/>
+              </w:rPr>
+              <w:t>31</w:t>
+            </w:r>
+            <w:r>
+              <w:rPr>
+                <w:noProof/>
+                <w:webHidden/>
+              </w:rPr>
+              <w:fldChar w:fldCharType="end"/>
+            </w:r>
+          </w:hyperlink>
+        </w:p>
+        <w:p>
+          <w:pPr>
+            <w:pStyle w:val="Spistreci3"/>
+            <w:tabs>
+              <w:tab w:val="right" w:leader="dot" w:pos="9062"/>
+            </w:tabs>
+            <w:rPr>
+              <w:rFonts w:asciiTheme="minorHAnsi" w:eastAsiaTheme="minorEastAsia" w:hAnsiTheme="minorHAnsi" w:cstheme="minorBidi"/>
+              <w:noProof/>
+              <w:kern w:val="2"/>
+              <w:sz w:val="22"/>
+              <w:szCs w:val="22"/>
+              <w14:ligatures w14:val="standardContextual"/>
+            </w:rPr>
+          </w:pPr>
+          <w:hyperlink w:anchor="_Toc152798701" w:history="1">
+            <w:r>
+              <w:rPr>
+                <w:rStyle w:val="Hipercze"/>
+                <w:noProof/>
+              </w:rPr>
+              <w:t>Pokazanie i wyjaśnienie kodu z folderu „modules</w:t>
+            </w:r>
+            <w:r>
+              <w:rPr>
+                <w:noProof/>
+                <w:webHidden/>
+              </w:rPr>
+              <w:tab/>
+            </w:r>
+            <w:r>
+              <w:rPr>
+                <w:noProof/>
+                <w:webHidden/>
+              </w:rPr>
+              <w:fldChar w:fldCharType="begin"/>
+            </w:r>
+            <w:r>
+              <w:rPr>
+                <w:noProof/>
+                <w:webHidden/>
+              </w:rPr>
+              <w:instrText xml:space="preserve"> PAGEREF _Toc152798701 \h </w:instrText>
+            </w:r>
+            <w:r>
+              <w:rPr>
+                <w:noProof/>
+                <w:webHidden/>
+              </w:rPr>
+            </w:r>
+            <w:r>
+              <w:rPr>
+                <w:noProof/>
+                <w:webHidden/>
+              </w:rPr>
+              <w:fldChar w:fldCharType="separate"/>
+            </w:r>
+            <w:r>
+              <w:rPr>
+                <w:noProof/>
+                <w:webHidden/>
+              </w:rPr>
+              <w:t>36</w:t>
             </w:r>
             <w:r>
               <w:rPr>
@@ -2733,12 +3025,158 @@
               <w14:ligatures w14:val="standardContextual"/>
             </w:rPr>
           </w:pPr>
-          <w:hyperlink w:anchor="_Toc152530834" w:history="1">
+          <w:hyperlink w:anchor="_Toc152798702" w:history="1">
             <w:r>
               <w:rPr>
                 <w:rStyle w:val="Hipercze"/>
                 <w:noProof/>
               </w:rPr>
+              <w:t>6. Porównanie kosztowe rozwiązań on-premise z rozwiązaniami chmurowymi</w:t>
+            </w:r>
+            <w:r>
+              <w:rPr>
+                <w:noProof/>
+                <w:webHidden/>
+              </w:rPr>
+              <w:tab/>
+            </w:r>
+            <w:r>
+              <w:rPr>
+                <w:noProof/>
+                <w:webHidden/>
+              </w:rPr>
+              <w:fldChar w:fldCharType="begin"/>
+            </w:r>
+            <w:r>
+              <w:rPr>
+                <w:noProof/>
+                <w:webHidden/>
+              </w:rPr>
+              <w:instrText xml:space="preserve"> PAGEREF _Toc152798702 \h </w:instrText>
+            </w:r>
+            <w:r>
+              <w:rPr>
+                <w:noProof/>
+                <w:webHidden/>
+              </w:rPr>
+            </w:r>
+            <w:r>
+              <w:rPr>
+                <w:noProof/>
+                <w:webHidden/>
+              </w:rPr>
+              <w:fldChar w:fldCharType="separate"/>
+            </w:r>
+            <w:r>
+              <w:rPr>
+                <w:noProof/>
+                <w:webHidden/>
+              </w:rPr>
+              <w:t>36</w:t>
+            </w:r>
+            <w:r>
+              <w:rPr>
+                <w:noProof/>
+                <w:webHidden/>
+              </w:rPr>
+              <w:fldChar w:fldCharType="end"/>
+            </w:r>
+          </w:hyperlink>
+        </w:p>
+        <w:p>
+          <w:pPr>
+            <w:pStyle w:val="Spistreci1"/>
+            <w:tabs>
+              <w:tab w:val="right" w:leader="dot" w:pos="9062"/>
+            </w:tabs>
+            <w:rPr>
+              <w:rFonts w:asciiTheme="minorHAnsi" w:eastAsiaTheme="minorEastAsia" w:hAnsiTheme="minorHAnsi" w:cstheme="minorBidi"/>
+              <w:noProof/>
+              <w:kern w:val="2"/>
+              <w:sz w:val="22"/>
+              <w:szCs w:val="22"/>
+              <w14:ligatures w14:val="standardContextual"/>
+            </w:rPr>
+          </w:pPr>
+          <w:hyperlink w:anchor="_Toc152798703" w:history="1">
+            <w:r>
+              <w:rPr>
+                <w:rStyle w:val="Hipercze"/>
+                <w:noProof/>
+              </w:rPr>
+              <w:t>7. Wnioski</w:t>
+            </w:r>
+            <w:r>
+              <w:rPr>
+                <w:noProof/>
+                <w:webHidden/>
+              </w:rPr>
+              <w:tab/>
+            </w:r>
+            <w:r>
+              <w:rPr>
+                <w:noProof/>
+                <w:webHidden/>
+              </w:rPr>
+              <w:fldChar w:fldCharType="begin"/>
+            </w:r>
+            <w:r>
+              <w:rPr>
+                <w:noProof/>
+                <w:webHidden/>
+              </w:rPr>
+              <w:instrText xml:space="preserve"> PAGEREF _Toc152798703 \h </w:instrText>
+            </w:r>
+            <w:r>
+              <w:rPr>
+                <w:noProof/>
+                <w:webHidden/>
+              </w:rPr>
+            </w:r>
+            <w:r>
+              <w:rPr>
+                <w:noProof/>
+                <w:webHidden/>
+              </w:rPr>
+              <w:fldChar w:fldCharType="separate"/>
+            </w:r>
+            <w:r>
+              <w:rPr>
+                <w:noProof/>
+                <w:webHidden/>
+              </w:rPr>
+              <w:t>36</w:t>
+            </w:r>
+            <w:r>
+              <w:rPr>
+                <w:noProof/>
+                <w:webHidden/>
+              </w:rPr>
+              <w:fldChar w:fldCharType="end"/>
+            </w:r>
+          </w:hyperlink>
+        </w:p>
+        <w:p>
+          <w:pPr>
+            <w:pStyle w:val="Spistreci1"/>
+            <w:tabs>
+              <w:tab w:val="right" w:leader="dot" w:pos="9062"/>
+            </w:tabs>
+            <w:rPr>
+              <w:rFonts w:asciiTheme="minorHAnsi" w:eastAsiaTheme="minorEastAsia" w:hAnsiTheme="minorHAnsi" w:cstheme="minorBidi"/>
+              <w:noProof/>
+              <w:kern w:val="2"/>
+              <w:sz w:val="22"/>
+              <w:szCs w:val="22"/>
+              <w14:ligatures w14:val="standardContextual"/>
+            </w:rPr>
+          </w:pPr>
+          <w:hyperlink w:anchor="_Toc152798704" w:history="1">
+            <w:r>
+              <w:rPr>
+                <w:rStyle w:val="Hipercze"/>
+                <w:noProof/>
+              </w:rPr>
               <w:t>Literatura</w:t>
             </w:r>
             <w:r>
@@ -2760,7 +3198,7 @@
                 <w:noProof/>
                 <w:webHidden/>
               </w:rPr>
-              <w:instrText xml:space="preserve"> PAGEREF _Toc152530834 \h </w:instrText>
+              <w:instrText xml:space="preserve"> PAGEREF _Toc152798704 \h </w:instrText>
             </w:r>
             <w:r>
               <w:rPr>
@@ -2780,7 +3218,7 @@
                 <w:noProof/>
                 <w:webHidden/>
               </w:rPr>
-              <w:t>30</w:t>
+              <w:t>36</w:t>
             </w:r>
             <w:r>
               <w:rPr>
@@ -2836,9 +3274,8 @@
           <w:numId w:val="22"/>
         </w:numPr>
       </w:pPr>
-      <w:bookmarkStart w:id="0" w:name="_Toc152530801"/>
-      <w:r>
-        <w:lastRenderedPageBreak/>
+      <w:bookmarkStart w:id="0" w:name="_Toc152798665"/>
+      <w:r>
         <w:t>Wstęp</w:t>
       </w:r>
       <w:bookmarkEnd w:id="0"/>
@@ -2855,7 +3292,7 @@
       <w:pPr>
         <w:pStyle w:val="Nagwek2"/>
       </w:pPr>
-      <w:bookmarkStart w:id="1" w:name="_Toc152530802"/>
+      <w:bookmarkStart w:id="1" w:name="_Toc152798666"/>
       <w:r>
         <w:t>1.</w:t>
       </w:r>
@@ -2911,14 +3348,11 @@
     <w:p/>
     <w:p/>
     <w:p/>
-    <w:p/>
-    <w:p/>
-    <w:p/>
     <w:p>
       <w:pPr>
         <w:pStyle w:val="Nagwek1"/>
       </w:pPr>
-      <w:bookmarkStart w:id="2" w:name="_Toc152530803"/>
+      <w:bookmarkStart w:id="2" w:name="_Toc152798667"/>
       <w:r>
         <w:lastRenderedPageBreak/>
         <w:t>2</w:t>
@@ -2935,7 +3369,7 @@
           <w:b w:val="0"/>
         </w:rPr>
       </w:pPr>
-      <w:bookmarkStart w:id="3" w:name="_Toc152530804"/>
+      <w:bookmarkStart w:id="3" w:name="_Toc152798668"/>
       <w:r>
         <w:t>2</w:t>
       </w:r>
@@ -2955,30 +3389,6 @@
         <w:t>jakie są jej zalety i wady?</w:t>
       </w:r>
       <w:bookmarkEnd w:id="3"/>
-    </w:p>
-    <w:p>
-      <w:pPr>
-        <w:jc w:val="center"/>
-        <w:rPr>
-          <w:b/>
-          <w:bCs/>
-        </w:rPr>
-      </w:pPr>
-      <w:r>
-        <w:rPr>
-          <w:b/>
-          <w:bCs/>
-        </w:rPr>
-        <w:br/>
-        <w:t xml:space="preserve">[miejsce na </w:t>
-      </w:r>
-      <w:r>
-        <w:rPr>
-          <w:b/>
-          <w:bCs/>
-        </w:rPr>
-        <w:t>topologie]</w:t>
-      </w:r>
     </w:p>
     <w:p>
       <w:r>
@@ -3180,34 +3590,31 @@
         <w:t xml:space="preserve">to </w:t>
       </w:r>
       <w:r>
-        <w:t xml:space="preserve">ze </w:t>
-      </w:r>
+        <w:t>ze sobą wyższe koszty</w:t>
+      </w:r>
+      <w:r>
+        <w:t xml:space="preserve"> oraz posiadanie wykwali</w:t>
+      </w:r>
+      <w:r>
+        <w:t xml:space="preserve">fikowanej kadry potrafiącej się odnaleźć </w:t>
+      </w:r>
+      <w:r>
+        <w:t xml:space="preserve"> </w:t>
+      </w:r>
+      <w:r>
+        <w:br/>
+      </w:r>
+      <w:r>
+        <w:t>w różnych sytuacjach i awariach związanymi z systemami.</w:t>
+      </w:r>
+    </w:p>
+    <w:p>
+      <w:pPr>
+        <w:pStyle w:val="Nagwek2"/>
+      </w:pPr>
+      <w:bookmarkStart w:id="4" w:name="_Toc152798669"/>
       <w:r>
         <w:lastRenderedPageBreak/>
-        <w:t>sobą wyższe koszty</w:t>
-      </w:r>
-      <w:r>
-        <w:t xml:space="preserve"> oraz posiadanie wykwali</w:t>
-      </w:r>
-      <w:r>
-        <w:t xml:space="preserve">fikowanej kadry potrafiącej się odnaleźć </w:t>
-      </w:r>
-      <w:r>
-        <w:t xml:space="preserve"> </w:t>
-      </w:r>
-      <w:r>
-        <w:br/>
-      </w:r>
-      <w:r>
-        <w:t>w różnych sytuacjach i awariach związanymi z systemami.</w:t>
-      </w:r>
-    </w:p>
-    <w:p>
-      <w:pPr>
-        <w:pStyle w:val="Nagwek2"/>
-      </w:pPr>
-      <w:bookmarkStart w:id="4" w:name="_Toc152530805"/>
-      <w:r>
         <w:t>2</w:t>
       </w:r>
       <w:r>
@@ -3437,35 +3844,38 @@
         <w:ind w:firstLine="360"/>
       </w:pPr>
       <w:r>
+        <w:t>Urządzenia</w:t>
+      </w:r>
+      <w:r>
+        <w:t xml:space="preserve"> te tworzą</w:t>
+      </w:r>
+      <w:r>
+        <w:t xml:space="preserve"> s</w:t>
+      </w:r>
+      <w:r>
+        <w:t>ieć lokaln</w:t>
+      </w:r>
+      <w:r>
+        <w:t>ą</w:t>
+      </w:r>
+      <w:r>
+        <w:t xml:space="preserve"> (LAN</w:t>
+      </w:r>
+      <w:r>
+        <w:t>, czyli</w:t>
+      </w:r>
+      <w:r>
+        <w:t xml:space="preserve"> kluczowy </w:t>
+      </w:r>
+      <w:r>
+        <w:t>element</w:t>
+      </w:r>
+      <w:r>
+        <w:t xml:space="preserve">, łączący wszystkie urządzenia, takie jak serwery, stacje robocze i urządzenia sieciowe. Typowe sieci LAN oparte są na kablu Ethernet lub bezprzewodowej technologii Wi-Fi. Architektura sieci może obejmować </w:t>
+      </w:r>
+      <w:r>
         <w:lastRenderedPageBreak/>
-        <w:t>Urządzenia</w:t>
-      </w:r>
-      <w:r>
-        <w:t xml:space="preserve"> te tworzą</w:t>
-      </w:r>
-      <w:r>
-        <w:t xml:space="preserve"> s</w:t>
-      </w:r>
-      <w:r>
-        <w:t>ieć lokaln</w:t>
-      </w:r>
-      <w:r>
-        <w:t>ą</w:t>
-      </w:r>
-      <w:r>
-        <w:t xml:space="preserve"> (LAN</w:t>
-      </w:r>
-      <w:r>
-        <w:t>, czyli</w:t>
-      </w:r>
-      <w:r>
-        <w:t xml:space="preserve"> kluczowy </w:t>
-      </w:r>
-      <w:r>
-        <w:t>element</w:t>
-      </w:r>
-      <w:r>
-        <w:t>, łączący wszystkie urządzenia, takie jak serwery, stacje robocze i urządzenia sieciowe. Typowe sieci LAN oparte są na kablu Ethernet lub bezprzewodowej technologii Wi-Fi. Architektura sieci może obejmować różne warstwy i podsegmenty, takie jak sieci VLAN, aby zwiększyć bezpieczeństwo i wydajność. Ważnym aspektem sieci jest również łącze internetowe, które umożliwia dostęp do zasobów online oraz zdalne zarządzanie infrastrukturą.</w:t>
+        <w:t>różne warstwy i podsegmenty, takie jak sieci VLAN, aby zwiększyć bezpieczeństwo i wydajność. Ważnym aspektem sieci jest również łącze internetowe, które umożliwia dostęp do zasobów online oraz zdalne zarządzanie infrastrukturą.</w:t>
       </w:r>
     </w:p>
     <w:p>
@@ -3495,7 +3905,7 @@
       <w:pPr>
         <w:pStyle w:val="Nagwek2"/>
       </w:pPr>
-      <w:bookmarkStart w:id="5" w:name="_Toc152530806"/>
+      <w:bookmarkStart w:id="5" w:name="_Toc152798670"/>
       <w:r>
         <w:t>2</w:t>
       </w:r>
@@ -3653,11 +4063,7 @@
         <w:t xml:space="preserve"> Prościej mówiąc, wirtualizator dzieli serwer na małe części, z których każda wykorzystuje ustaloną wartość jego zasobów. </w:t>
       </w:r>
       <w:r>
-        <w:t xml:space="preserve"> Każde z tych wirtualnych środowisk, zwanych maszynami wirtualnymi, działa </w:t>
-      </w:r>
-      <w:r>
-        <w:lastRenderedPageBreak/>
-        <w:t>niezależnie od siebie, jakby były oddzielnymi serwerami fizycznymi.</w:t>
+        <w:t xml:space="preserve"> Każde z tych wirtualnych środowisk, zwanych maszynami wirtualnymi, działa niezależnie od siebie, jakby były oddzielnymi serwerami fizycznymi.</w:t>
       </w:r>
       <w:r>
         <w:t xml:space="preserve"> Obecnie na rynku najpopularniejsze są rozwiązani</w:t>
@@ -3694,6 +4100,7 @@
         </w:numPr>
       </w:pPr>
       <w:r>
+        <w:lastRenderedPageBreak/>
         <w:t xml:space="preserve">Konsolidacja serwerów: Dzięki wirtualizacji </w:t>
       </w:r>
       <w:r>
@@ -3905,19 +4312,19 @@
         <w:br/>
       </w:r>
       <w:r>
+        <w:t>i sieciowe</w:t>
+      </w:r>
+      <w:r>
+        <w:t xml:space="preserve"> oraz dbanie o ich zwiększanie ich wydajności w razie wzrostu ilości wirtualnych maszyn.</w:t>
+      </w:r>
+    </w:p>
+    <w:p>
+      <w:pPr>
+        <w:pStyle w:val="Nagwek2"/>
+      </w:pPr>
+      <w:bookmarkStart w:id="6" w:name="_Toc152798671"/>
+      <w:r>
         <w:lastRenderedPageBreak/>
-        <w:t>i sieciowe</w:t>
-      </w:r>
-      <w:r>
-        <w:t xml:space="preserve"> oraz dbanie o ich zwiększanie ich wydajności w razie wzrostu ilości wirtualnych maszyn.</w:t>
-      </w:r>
-    </w:p>
-    <w:p>
-      <w:pPr>
-        <w:pStyle w:val="Nagwek2"/>
-      </w:pPr>
-      <w:bookmarkStart w:id="6" w:name="_Toc152530807"/>
-      <w:r>
         <w:t>2</w:t>
       </w:r>
       <w:r>
@@ -4098,52 +4505,49 @@
         <w:t>, zabezpieczenie danych fizycznie (zabezpieczenie serwerowni w całości spada na organizacje, która dane zasoby posiada) oraz zapewnienie ciągłości działania poprzez zatrudnienie odpowiednich specjalistów</w:t>
       </w:r>
       <w:r>
+        <w:t xml:space="preserve"> potrafiących szybko reagować na incydenty związane z bezpieczeństwem, minimalizując ryzyko utraty danych, przestoju i uszkodzeń reputacji. Do </w:t>
+      </w:r>
+      <w:r>
+        <w:t xml:space="preserve">czynności związanych </w:t>
+      </w:r>
+      <w:r>
+        <w:t xml:space="preserve">dochodzą również dodatkowe </w:t>
+      </w:r>
+      <w:r>
+        <w:t>zadania mające na celu</w:t>
+      </w:r>
+      <w:r>
         <w:t xml:space="preserve"> </w:t>
       </w:r>
       <w:r>
+        <w:t>wdrożenie</w:t>
+      </w:r>
+      <w:r>
+        <w:t xml:space="preserve"> polityk i procedur bezpieczeństwa </w:t>
+      </w:r>
+      <w:r>
         <w:lastRenderedPageBreak/>
-        <w:t xml:space="preserve">potrafiących szybko reagować na incydenty związane z bezpieczeństwem, minimalizując ryzyko utraty danych, przestoju i uszkodzeń reputacji. Do </w:t>
-      </w:r>
-      <w:r>
-        <w:t xml:space="preserve">czynności związanych </w:t>
-      </w:r>
-      <w:r>
-        <w:t xml:space="preserve">dochodzą również dodatkowe </w:t>
-      </w:r>
-      <w:r>
-        <w:t>zadania mające na celu</w:t>
+        <w:t xml:space="preserve">związanych z urządzeniami znajdującymi się </w:t>
+      </w:r>
+      <w:r>
+        <w:t>w budynku</w:t>
+      </w:r>
+      <w:r>
+        <w:t>,</w:t>
+      </w:r>
+      <w:r>
+        <w:t xml:space="preserve"> a także</w:t>
+      </w:r>
+      <w:r>
+        <w:t xml:space="preserve"> zarządzanie dostępem, szyfrowanie danyc</w:t>
+      </w:r>
+      <w:r>
+        <w:t>h</w:t>
       </w:r>
       <w:r>
         <w:t xml:space="preserve"> </w:t>
       </w:r>
       <w:r>
-        <w:t>wdrożenie</w:t>
-      </w:r>
-      <w:r>
-        <w:t xml:space="preserve"> polityk i procedur bezpieczeństwa </w:t>
-      </w:r>
-      <w:r>
-        <w:t xml:space="preserve">związanych z urządzeniami znajdującymi się </w:t>
-      </w:r>
-      <w:r>
-        <w:t>w budynku</w:t>
-      </w:r>
-      <w:r>
-        <w:t>,</w:t>
-      </w:r>
-      <w:r>
-        <w:t xml:space="preserve"> a także</w:t>
-      </w:r>
-      <w:r>
-        <w:t xml:space="preserve"> zarządzanie dostępem, szyfrowanie danyc</w:t>
-      </w:r>
-      <w:r>
-        <w:t>h</w:t>
-      </w:r>
-      <w:r>
-        <w:t xml:space="preserve"> </w:t>
-      </w:r>
-      <w:r>
         <w:t>i ich utylizacja.</w:t>
       </w:r>
     </w:p>
@@ -4151,7 +4555,7 @@
       <w:pPr>
         <w:pStyle w:val="Nagwek2"/>
       </w:pPr>
-      <w:bookmarkStart w:id="7" w:name="_Toc152530808"/>
+      <w:bookmarkStart w:id="7" w:name="_Toc152798672"/>
       <w:r>
         <w:t>2</w:t>
       </w:r>
@@ -4285,7 +4689,7 @@
       <w:pPr>
         <w:pStyle w:val="Nagwek2"/>
       </w:pPr>
-      <w:bookmarkStart w:id="8" w:name="_Toc152530809"/>
+      <w:bookmarkStart w:id="8" w:name="_Toc152798673"/>
       <w:r>
         <w:lastRenderedPageBreak/>
         <w:t>2</w:t>
@@ -4478,7 +4882,7 @@
       <w:pPr>
         <w:pStyle w:val="Nagwek1"/>
       </w:pPr>
-      <w:bookmarkStart w:id="9" w:name="_Toc152530810"/>
+      <w:bookmarkStart w:id="9" w:name="_Toc152798674"/>
       <w:r>
         <w:t>3</w:t>
       </w:r>
@@ -4531,7 +4935,7 @@
       <w:pPr>
         <w:pStyle w:val="Nagwek2"/>
       </w:pPr>
-      <w:bookmarkStart w:id="10" w:name="_Toc152530811"/>
+      <w:bookmarkStart w:id="10" w:name="_Toc152798675"/>
       <w:r>
         <w:t>3.1. Czym jest chmura?</w:t>
       </w:r>
@@ -4561,7 +4965,7 @@
       <w:pPr>
         <w:pStyle w:val="Nagwek2"/>
       </w:pPr>
-      <w:bookmarkStart w:id="11" w:name="_Toc152530812"/>
+      <w:bookmarkStart w:id="11" w:name="_Toc152798676"/>
       <w:r>
         <w:lastRenderedPageBreak/>
         <w:t>3.2. Historia Amazon Web Services</w:t>
@@ -4613,7 +5017,7 @@
       <w:pPr>
         <w:pStyle w:val="Nagwek2"/>
       </w:pPr>
-      <w:bookmarkStart w:id="12" w:name="_Toc152530813"/>
+      <w:bookmarkStart w:id="12" w:name="_Toc152798677"/>
       <w:r>
         <w:lastRenderedPageBreak/>
         <w:t>3</w:t>
@@ -4844,7 +5248,7 @@
       <w:pPr>
         <w:pStyle w:val="Nagwek2"/>
       </w:pPr>
-      <w:bookmarkStart w:id="13" w:name="_Toc152530814"/>
+      <w:bookmarkStart w:id="13" w:name="_Toc152798678"/>
       <w:r>
         <w:lastRenderedPageBreak/>
         <w:t>3</w:t>
@@ -5276,7 +5680,7 @@
       <w:pPr>
         <w:pStyle w:val="Nagwek2"/>
       </w:pPr>
-      <w:bookmarkStart w:id="14" w:name="_Toc152530815"/>
+      <w:bookmarkStart w:id="14" w:name="_Toc152798679"/>
       <w:r>
         <w:t>3</w:t>
       </w:r>
@@ -5345,7 +5749,7 @@
       <w:pPr>
         <w:pStyle w:val="Nagwek2"/>
       </w:pPr>
-      <w:bookmarkStart w:id="15" w:name="_Toc152530816"/>
+      <w:bookmarkStart w:id="15" w:name="_Toc152798680"/>
       <w:r>
         <w:t>3</w:t>
       </w:r>
@@ -5633,7 +6037,7 @@
       <w:pPr>
         <w:pStyle w:val="Nagwek2"/>
       </w:pPr>
-      <w:bookmarkStart w:id="16" w:name="_Toc152530817"/>
+      <w:bookmarkStart w:id="16" w:name="_Toc152798681"/>
       <w:r>
         <w:t>3</w:t>
       </w:r>
@@ -5753,7 +6157,7 @@
           <w:b/>
         </w:rPr>
       </w:pPr>
-      <w:bookmarkStart w:id="17" w:name="_Toc152530818"/>
+      <w:bookmarkStart w:id="17" w:name="_Toc152798682"/>
       <w:r>
         <w:t>4</w:t>
       </w:r>
@@ -5773,7 +6177,7 @@
       <w:pPr>
         <w:pStyle w:val="Nagwek2"/>
       </w:pPr>
-      <w:bookmarkStart w:id="18" w:name="_Toc152530819"/>
+      <w:bookmarkStart w:id="18" w:name="_Toc152798683"/>
       <w:r>
         <w:t>4.1. Czym jest Infrastruktura jako kod (IaC)?</w:t>
       </w:r>
@@ -5832,7 +6236,7 @@
       <w:pPr>
         <w:pStyle w:val="Nagwek2"/>
       </w:pPr>
-      <w:bookmarkStart w:id="19" w:name="_Toc152530820"/>
+      <w:bookmarkStart w:id="19" w:name="_Toc152798684"/>
       <w:r>
         <w:lastRenderedPageBreak/>
         <w:t xml:space="preserve">4.2. </w:t>
@@ -6095,7 +6499,7 @@
       <w:pPr>
         <w:pStyle w:val="Nagwek2"/>
       </w:pPr>
-      <w:bookmarkStart w:id="20" w:name="_Toc152530821"/>
+      <w:bookmarkStart w:id="20" w:name="_Toc152798685"/>
       <w:r>
         <w:t>4.3. Czym dokładnie jest Terraform</w:t>
       </w:r>
@@ -6226,7 +6630,7 @@
       <w:pPr>
         <w:pStyle w:val="Nagwek2"/>
       </w:pPr>
-      <w:bookmarkStart w:id="21" w:name="_Toc152530822"/>
+      <w:bookmarkStart w:id="21" w:name="_Toc152798686"/>
       <w:r>
         <w:t>4.</w:t>
       </w:r>
@@ -6322,7 +6726,7 @@
       <w:pPr>
         <w:pStyle w:val="Nagwek2"/>
       </w:pPr>
-      <w:bookmarkStart w:id="22" w:name="_Toc152530823"/>
+      <w:bookmarkStart w:id="22" w:name="_Toc152798687"/>
       <w:r>
         <w:lastRenderedPageBreak/>
         <w:t>4.5. OpenTofu</w:t>
@@ -6387,7 +6791,7 @@
       <w:pPr>
         <w:pStyle w:val="Nagwek1"/>
       </w:pPr>
-      <w:bookmarkStart w:id="23" w:name="_Toc152530824"/>
+      <w:bookmarkStart w:id="23" w:name="_Toc152798688"/>
       <w:r>
         <w:lastRenderedPageBreak/>
         <w:t xml:space="preserve">5. </w:t>
@@ -6467,7 +6871,7 @@
       <w:pPr>
         <w:pStyle w:val="Nagwek2"/>
       </w:pPr>
-      <w:bookmarkStart w:id="24" w:name="_Toc152530825"/>
+      <w:bookmarkStart w:id="24" w:name="_Toc152798689"/>
       <w:r>
         <w:rPr>
           <w:b w:val="0"/>
@@ -6484,7 +6888,7 @@
       <w:pPr>
         <w:pStyle w:val="Nagwek3"/>
       </w:pPr>
-      <w:bookmarkStart w:id="25" w:name="_Toc152530826"/>
+      <w:bookmarkStart w:id="25" w:name="_Toc152798690"/>
       <w:r>
         <w:t>AWS S3</w:t>
       </w:r>
@@ -6711,7 +7115,7 @@
       <w:pPr>
         <w:pStyle w:val="Nagwek3"/>
       </w:pPr>
-      <w:bookmarkStart w:id="26" w:name="_Toc152530827"/>
+      <w:bookmarkStart w:id="26" w:name="_Toc152798691"/>
       <w:r>
         <w:t>Czym jest tfstate i jak wpływa na pracę?</w:t>
       </w:r>
@@ -6782,7 +7186,7 @@
       <w:pPr>
         <w:pStyle w:val="Nagwek3"/>
       </w:pPr>
-      <w:bookmarkStart w:id="27" w:name="_Toc152530828"/>
+      <w:bookmarkStart w:id="27" w:name="_Toc152798692"/>
       <w:r>
         <w:t>AWS DynamoDB</w:t>
       </w:r>
@@ -6877,7 +7281,7 @@
       <w:pPr>
         <w:pStyle w:val="Nagwek3"/>
       </w:pPr>
-      <w:bookmarkStart w:id="28" w:name="_Toc152530829"/>
+      <w:bookmarkStart w:id="28" w:name="_Toc152798693"/>
       <w:r>
         <w:t xml:space="preserve">Amazon </w:t>
       </w:r>
@@ -6946,7 +7350,7 @@
       <w:pPr>
         <w:pStyle w:val="Nagwek3"/>
       </w:pPr>
-      <w:bookmarkStart w:id="29" w:name="_Toc152530830"/>
+      <w:bookmarkStart w:id="29" w:name="_Toc152798694"/>
       <w:r>
         <w:t>AWS Load Balancer</w:t>
       </w:r>
@@ -6993,7 +7397,7 @@
       <w:pPr>
         <w:pStyle w:val="Nagwek3"/>
       </w:pPr>
-      <w:bookmarkStart w:id="30" w:name="_Toc152530831"/>
+      <w:bookmarkStart w:id="30" w:name="_Toc152798695"/>
       <w:r>
         <w:t xml:space="preserve">Amazon </w:t>
       </w:r>
@@ -7105,7 +7509,7 @@
       <w:pPr>
         <w:pStyle w:val="Nagwek3"/>
       </w:pPr>
-      <w:bookmarkStart w:id="31" w:name="_Toc152530832"/>
+      <w:bookmarkStart w:id="31" w:name="_Toc152798696"/>
       <w:r>
         <w:t>A</w:t>
       </w:r>
@@ -7221,12 +7625,12 @@
       <w:pPr>
         <w:pStyle w:val="Nagwek2"/>
       </w:pPr>
-      <w:bookmarkStart w:id="32" w:name="_Toc152530833"/>
     </w:p>
     <w:p>
       <w:pPr>
         <w:pStyle w:val="Nagwek2"/>
       </w:pPr>
+      <w:bookmarkStart w:id="32" w:name="_Toc152798697"/>
       <w:r>
         <w:t xml:space="preserve">5.2. </w:t>
       </w:r>
@@ -7239,12 +7643,14 @@
       <w:pPr>
         <w:pStyle w:val="Nagwek3"/>
       </w:pPr>
+      <w:bookmarkStart w:id="33" w:name="_Toc152798698"/>
       <w:r>
         <w:t xml:space="preserve">Połączenie się </w:t>
       </w:r>
       <w:r>
         <w:t>z AWS CLI</w:t>
       </w:r>
+      <w:bookmarkEnd w:id="33"/>
     </w:p>
     <w:p>
       <w:pPr>
@@ -7289,15 +7695,20 @@
       <w:pPr>
         <w:pStyle w:val="Nagwek3"/>
       </w:pPr>
+      <w:bookmarkStart w:id="34" w:name="_Toc152798699"/>
       <w:r>
         <w:t>Schemat kodu</w:t>
       </w:r>
+      <w:bookmarkEnd w:id="34"/>
     </w:p>
     <w:p>
       <w:pPr>
         <w:jc w:val="center"/>
       </w:pPr>
       <w:r>
+        <w:rPr>
+          <w:noProof/>
+        </w:rPr>
         <w:drawing>
           <wp:inline distT="0" distB="0" distL="0" distR="0" wp14:anchorId="25CAEA60" wp14:editId="748E3220">
             <wp:extent cx="2924583" cy="5220429"/>
@@ -7350,7 +7761,13 @@
         <w:footnoteReference w:id="9"/>
       </w:r>
       <w:r>
-        <w:t xml:space="preserve">, w którym jedna infrastruktura znalazła się w jednym repozytorium Github. Repozytorium podzielono na dwa foldery. W folderze „modules” zostały opisane moduły zasobów AWS (np. bazodanowy RDS), dla których każdy ma swój własny folder. Natomiast w folderze „main” </w:t>
+        <w:t>, w którym jedna</w:t>
+      </w:r>
+      <w:r>
+        <w:t>, tworzona</w:t>
+      </w:r>
+      <w:r>
+        <w:t xml:space="preserve"> infrastruktura znalazła się w jednym repozytorium Github. Repozytorium podzielono na dwa foldery. W folderze „modules” zostały opisane moduły zasobów AWS (np. bazodanowy RDS), dla których każdy ma swój własny folder. Natomiast w folderze „main” </w:t>
       </w:r>
       <w:r>
         <w:t>znalazło się wywołanie kodu tworzącego infrastrukturę oraz określenie gdzie znajdywać się będzie plik .tfstate i z jakiego dostawcy chmurowego będziemy korzystać.</w:t>
@@ -7361,20 +7778,72 @@
         <w:jc w:val="center"/>
       </w:pPr>
     </w:p>
-    <w:p/>
     <w:p>
       <w:pPr>
         <w:pStyle w:val="Nagwek3"/>
       </w:pPr>
+      <w:bookmarkStart w:id="35" w:name="_Toc152798700"/>
       <w:r>
         <w:t>Objaśnienie kodu w folderze „main”</w:t>
       </w:r>
+      <w:bookmarkEnd w:id="35"/>
     </w:p>
     <w:p>
       <w:pPr>
         <w:jc w:val="center"/>
       </w:pPr>
       <w:r>
+        <w:drawing>
+          <wp:inline distT="0" distB="0" distL="0" distR="0" wp14:anchorId="76340A83" wp14:editId="26316EE1">
+            <wp:extent cx="2781688" cy="2981741"/>
+            <wp:effectExtent l="0" t="0" r="0" b="9525"/>
+            <wp:docPr id="335555992" name="Obraz 1" descr="Obraz zawierający tekst, zrzut ekranu, design&#10;&#10;Opis wygenerowany automatycznie"/>
+            <wp:cNvGraphicFramePr>
+              <a:graphicFrameLocks xmlns:a="http://schemas.openxmlformats.org/drawingml/2006/main" noChangeAspect="1"/>
+            </wp:cNvGraphicFramePr>
+            <a:graphic xmlns:a="http://schemas.openxmlformats.org/drawingml/2006/main">
+              <a:graphicData uri="http://schemas.openxmlformats.org/drawingml/2006/picture">
+                <pic:pic xmlns:pic="http://schemas.openxmlformats.org/drawingml/2006/picture">
+                  <pic:nvPicPr>
+                    <pic:cNvPr id="335555992" name="Obraz 1" descr="Obraz zawierający tekst, zrzut ekranu, design&#10;&#10;Opis wygenerowany automatycznie"/>
+                    <pic:cNvPicPr/>
+                  </pic:nvPicPr>
+                  <pic:blipFill>
+                    <a:blip r:embed="rId13"/>
+                    <a:stretch>
+                      <a:fillRect/>
+                    </a:stretch>
+                  </pic:blipFill>
+                  <pic:spPr>
+                    <a:xfrm>
+                      <a:off x="0" y="0"/>
+                      <a:ext cx="2781688" cy="2981741"/>
+                    </a:xfrm>
+                    <a:prstGeom prst="rect">
+                      <a:avLst/>
+                    </a:prstGeom>
+                  </pic:spPr>
+                </pic:pic>
+              </a:graphicData>
+            </a:graphic>
+          </wp:inline>
+        </w:drawing>
+      </w:r>
+    </w:p>
+    <w:p>
+      <w:r>
+        <w:t>Schemat kodu w folderze „main” na komputerze lokalnym.</w:t>
+      </w:r>
+    </w:p>
+    <w:p>
+      <w:pPr>
+        <w:jc w:val="center"/>
+      </w:pPr>
+      <w:r>
+        <w:rPr>
+          <w:noProof/>
+        </w:rPr>
+        <w:lastRenderedPageBreak/>
         <w:drawing>
           <wp:inline distT="0" distB="0" distL="0" distR="0" wp14:anchorId="0A8E5F2B" wp14:editId="12E5A5A1">
             <wp:extent cx="4505954" cy="2829320"/>
@@ -7391,7 +7860,7 @@
                     <pic:cNvPicPr/>
                   </pic:nvPicPr>
                   <pic:blipFill>
-                    <a:blip r:embed="rId13"/>
+                    <a:blip r:embed="rId14"/>
                     <a:stretch>
                       <a:fillRect/>
                     </a:stretch>
@@ -7433,12 +7902,14 @@
         <w:jc w:val="center"/>
       </w:pPr>
       <w:r>
-        <w:lastRenderedPageBreak/>
+        <w:rPr>
+          <w:noProof/>
+        </w:rPr>
         <w:drawing>
-          <wp:inline distT="0" distB="0" distL="0" distR="0" wp14:anchorId="16132887" wp14:editId="78069191">
-            <wp:extent cx="3858163" cy="4477375"/>
-            <wp:effectExtent l="0" t="0" r="0" b="0"/>
-            <wp:docPr id="1835711571" name="Obraz 1" descr="Obraz zawierający tekst, zrzut ekranu, Czcionka, oprogramowanie&#10;&#10;Opis wygenerowany automatycznie"/>
+          <wp:inline distT="0" distB="0" distL="0" distR="0" wp14:anchorId="636A6669" wp14:editId="03E7B632">
+            <wp:extent cx="3820058" cy="4525006"/>
+            <wp:effectExtent l="0" t="0" r="9525" b="9525"/>
+            <wp:docPr id="1501469853" name="Obraz 1" descr="Obraz zawierający tekst, zrzut ekranu, oprogramowanie, Czcionka&#10;&#10;Opis wygenerowany automatycznie"/>
             <wp:cNvGraphicFramePr>
               <a:graphicFrameLocks xmlns:a="http://schemas.openxmlformats.org/drawingml/2006/main" noChangeAspect="1"/>
             </wp:cNvGraphicFramePr>
@@ -7446,11 +7917,11 @@
               <a:graphicData uri="http://schemas.openxmlformats.org/drawingml/2006/picture">
                 <pic:pic xmlns:pic="http://schemas.openxmlformats.org/drawingml/2006/picture">
                   <pic:nvPicPr>
-                    <pic:cNvPr id="1835711571" name="Obraz 1" descr="Obraz zawierający tekst, zrzut ekranu, Czcionka, oprogramowanie&#10;&#10;Opis wygenerowany automatycznie"/>
+                    <pic:cNvPr id="1501469853" name="Obraz 1" descr="Obraz zawierający tekst, zrzut ekranu, oprogramowanie, Czcionka&#10;&#10;Opis wygenerowany automatycznie"/>
                     <pic:cNvPicPr/>
                   </pic:nvPicPr>
                   <pic:blipFill>
-                    <a:blip r:embed="rId14"/>
+                    <a:blip r:embed="rId15"/>
                     <a:stretch>
                       <a:fillRect/>
                     </a:stretch>
@@ -7458,7 +7929,7 @@
                   <pic:spPr>
                     <a:xfrm>
                       <a:off x="0" y="0"/>
-                      <a:ext cx="3858163" cy="4477375"/>
+                      <a:ext cx="3820058" cy="4525006"/>
                     </a:xfrm>
                     <a:prstGeom prst="rect">
                       <a:avLst/>
@@ -7473,15 +7944,23 @@
     </w:p>
     <w:p>
       <w:r>
+        <w:lastRenderedPageBreak/>
         <w:tab/>
         <w:t xml:space="preserve">Plik .gitignore zawiera </w:t>
       </w:r>
-    </w:p>
+      <w:r>
+        <w:t>wykluczane pliki i foldery, które mają trafić do repozytorium Github. Są to między innymi pliki .tfstate, zawierające klucz do połączenia się z konsolą AWS oraz pliki związane z np. logami Terraform.</w:t>
+      </w:r>
+    </w:p>
+    <w:p/>
     <w:p>
       <w:pPr>
         <w:jc w:val="center"/>
       </w:pPr>
       <w:r>
+        <w:rPr>
+          <w:noProof/>
+        </w:rPr>
         <w:drawing>
           <wp:inline distT="0" distB="0" distL="0" distR="0" wp14:anchorId="6E693EEA" wp14:editId="569F8B25">
             <wp:extent cx="4829849" cy="3324689"/>
@@ -7498,7 +7977,7 @@
                     <pic:cNvPicPr/>
                   </pic:nvPicPr>
                   <pic:blipFill>
-                    <a:blip r:embed="rId15"/>
+                    <a:blip r:embed="rId16"/>
                     <a:stretch>
                       <a:fillRect/>
                     </a:stretch>
@@ -7524,7 +8003,6 @@
         <w:ind w:firstLine="708"/>
       </w:pPr>
       <w:r>
-        <w:lastRenderedPageBreak/>
         <w:t xml:space="preserve">Plik „providers.tf” zawiera informację z jakiego dostawcy chmurowego </w:t>
       </w:r>
       <w:r>
@@ -7543,6 +8021,9 @@
         <w:jc w:val="center"/>
       </w:pPr>
       <w:r>
+        <w:rPr>
+          <w:noProof/>
+        </w:rPr>
         <w:drawing>
           <wp:inline distT="0" distB="0" distL="0" distR="0" wp14:anchorId="13C4C65A" wp14:editId="7EFA2B81">
             <wp:extent cx="4639322" cy="2210108"/>
@@ -7559,7 +8040,7 @@
                     <pic:cNvPicPr/>
                   </pic:nvPicPr>
                   <pic:blipFill>
-                    <a:blip r:embed="rId16"/>
+                    <a:blip r:embed="rId17"/>
                     <a:stretch>
                       <a:fillRect/>
                     </a:stretch>
@@ -7599,6 +8080,9 @@
         <w:jc w:val="left"/>
       </w:pPr>
       <w:r>
+        <w:rPr>
+          <w:noProof/>
+        </w:rPr>
         <w:lastRenderedPageBreak/>
         <w:drawing>
           <wp:inline distT="0" distB="0" distL="0" distR="0" wp14:anchorId="2BFD0CE3" wp14:editId="25E41BE3">
@@ -7616,7 +8100,7 @@
                     <pic:cNvPicPr/>
                   </pic:nvPicPr>
                   <pic:blipFill>
-                    <a:blip r:embed="rId17"/>
+                    <a:blip r:embed="rId18"/>
                     <a:stretch>
                       <a:fillRect/>
                     </a:stretch>
@@ -7642,6 +8126,9 @@
         <w:jc w:val="left"/>
       </w:pPr>
       <w:r>
+        <w:rPr>
+          <w:noProof/>
+        </w:rPr>
         <w:lastRenderedPageBreak/>
         <w:drawing>
           <wp:inline distT="0" distB="0" distL="0" distR="0" wp14:anchorId="6B441DB4" wp14:editId="2F34630D">
@@ -7659,7 +8146,7 @@
                     <pic:cNvPicPr/>
                   </pic:nvPicPr>
                   <pic:blipFill>
-                    <a:blip r:embed="rId18"/>
+                    <a:blip r:embed="rId19"/>
                     <a:stretch>
                       <a:fillRect/>
                     </a:stretch>
@@ -7692,32 +8179,337 @@
       <w:pPr>
         <w:pStyle w:val="Nagwek3"/>
       </w:pPr>
+      <w:bookmarkStart w:id="36" w:name="_Toc152798701"/>
       <w:r>
         <w:lastRenderedPageBreak/>
-        <w:t xml:space="preserve">Pokazanie i wyjaśnienie kodu z folderu </w:t>
-      </w:r>
-      <w:r>
-        <w:t>„</w:t>
-      </w:r>
-      <w:r>
-        <w:t>modules</w:t>
+        <w:t>Pokazanie i wyjaśnienie kodu z folderu „modules</w:t>
+      </w:r>
+      <w:bookmarkEnd w:id="36"/>
+      <w:r>
+        <w:t>”</w:t>
+      </w:r>
+    </w:p>
+    <w:p>
+      <w:pPr>
+        <w:jc w:val="center"/>
+      </w:pPr>
+      <w:r>
+        <w:rPr>
+          <w:noProof/>
+        </w:rPr>
+        <w:drawing>
+          <wp:inline distT="0" distB="0" distL="0" distR="0" wp14:anchorId="29E5FDD5" wp14:editId="7747A5D3">
+            <wp:extent cx="2695951" cy="5677692"/>
+            <wp:effectExtent l="0" t="0" r="9525" b="0"/>
+            <wp:docPr id="1428611231" name="Obraz 1" descr="Obraz zawierający tekst, zrzut ekranu&#10;&#10;Opis wygenerowany automatycznie"/>
+            <wp:cNvGraphicFramePr>
+              <a:graphicFrameLocks xmlns:a="http://schemas.openxmlformats.org/drawingml/2006/main" noChangeAspect="1"/>
+            </wp:cNvGraphicFramePr>
+            <a:graphic xmlns:a="http://schemas.openxmlformats.org/drawingml/2006/main">
+              <a:graphicData uri="http://schemas.openxmlformats.org/drawingml/2006/picture">
+                <pic:pic xmlns:pic="http://schemas.openxmlformats.org/drawingml/2006/picture">
+                  <pic:nvPicPr>
+                    <pic:cNvPr id="1428611231" name="Obraz 1" descr="Obraz zawierający tekst, zrzut ekranu&#10;&#10;Opis wygenerowany automatycznie"/>
+                    <pic:cNvPicPr/>
+                  </pic:nvPicPr>
+                  <pic:blipFill>
+                    <a:blip r:embed="rId20"/>
+                    <a:stretch>
+                      <a:fillRect/>
+                    </a:stretch>
+                  </pic:blipFill>
+                  <pic:spPr>
+                    <a:xfrm>
+                      <a:off x="0" y="0"/>
+                      <a:ext cx="2695951" cy="5677692"/>
+                    </a:xfrm>
+                    <a:prstGeom prst="rect">
+                      <a:avLst/>
+                    </a:prstGeom>
+                  </pic:spPr>
+                </pic:pic>
+              </a:graphicData>
+            </a:graphic>
+          </wp:inline>
+        </w:drawing>
+      </w:r>
+    </w:p>
+    <w:p>
+      <w:r>
+        <w:tab/>
+        <w:t>W folderze „modules” każdy ze wspomnianych modułów zawiera prawie zawsze 3 te same foldery – „variables.tf” zawierający zmienne zadeklarowane w terraform.tfvars, „output.tf” zwracający zdefiniowane wartości utworzonych zasobów i ułatwiający przez to ich identyfikację oraz „main.tf” zawierający główny kod. Wyjątkiem jest folder „asg” (czyli Auto Scalling Group) zawierający prosty skrypt, a także folder „key” zawierający klucz publiczny do połączenia z AWS.</w:t>
+      </w:r>
+    </w:p>
+    <w:p>
+      <w:pPr>
+        <w:jc w:val="center"/>
+      </w:pPr>
+      <w:r>
+        <w:lastRenderedPageBreak/>
+        <w:drawing>
+          <wp:inline distT="0" distB="0" distL="0" distR="0" wp14:anchorId="12B17A81" wp14:editId="3DB55B3D">
+            <wp:extent cx="5760720" cy="5729605"/>
+            <wp:effectExtent l="0" t="0" r="0" b="4445"/>
+            <wp:docPr id="2032835333" name="Obraz 1" descr="Obraz zawierający tekst, zrzut ekranu, oprogramowanie, System operacyjny&#10;&#10;Opis wygenerowany automatycznie"/>
+            <wp:cNvGraphicFramePr>
+              <a:graphicFrameLocks xmlns:a="http://schemas.openxmlformats.org/drawingml/2006/main" noChangeAspect="1"/>
+            </wp:cNvGraphicFramePr>
+            <a:graphic xmlns:a="http://schemas.openxmlformats.org/drawingml/2006/main">
+              <a:graphicData uri="http://schemas.openxmlformats.org/drawingml/2006/picture">
+                <pic:pic xmlns:pic="http://schemas.openxmlformats.org/drawingml/2006/picture">
+                  <pic:nvPicPr>
+                    <pic:cNvPr id="2032835333" name="Obraz 1" descr="Obraz zawierający tekst, zrzut ekranu, oprogramowanie, System operacyjny&#10;&#10;Opis wygenerowany automatycznie"/>
+                    <pic:cNvPicPr/>
+                  </pic:nvPicPr>
+                  <pic:blipFill>
+                    <a:blip r:embed="rId21"/>
+                    <a:stretch>
+                      <a:fillRect/>
+                    </a:stretch>
+                  </pic:blipFill>
+                  <pic:spPr>
+                    <a:xfrm>
+                      <a:off x="0" y="0"/>
+                      <a:ext cx="5760720" cy="5729605"/>
+                    </a:xfrm>
+                    <a:prstGeom prst="rect">
+                      <a:avLst/>
+                    </a:prstGeom>
+                  </pic:spPr>
+                </pic:pic>
+              </a:graphicData>
+            </a:graphic>
+          </wp:inline>
+        </w:drawing>
+      </w:r>
+    </w:p>
+    <w:p>
+      <w:pPr>
+        <w:jc w:val="center"/>
+      </w:pPr>
+      <w:r>
+        <w:lastRenderedPageBreak/>
+        <w:drawing>
+          <wp:inline distT="0" distB="0" distL="0" distR="0" wp14:anchorId="717A0BB9" wp14:editId="7220ACDE">
+            <wp:extent cx="5760720" cy="7353935"/>
+            <wp:effectExtent l="0" t="0" r="0" b="0"/>
+            <wp:docPr id="1596088743" name="Obraz 1" descr="Obraz zawierający tekst, zrzut ekranu, oprogramowanie&#10;&#10;Opis wygenerowany automatycznie"/>
+            <wp:cNvGraphicFramePr>
+              <a:graphicFrameLocks xmlns:a="http://schemas.openxmlformats.org/drawingml/2006/main" noChangeAspect="1"/>
+            </wp:cNvGraphicFramePr>
+            <a:graphic xmlns:a="http://schemas.openxmlformats.org/drawingml/2006/main">
+              <a:graphicData uri="http://schemas.openxmlformats.org/drawingml/2006/picture">
+                <pic:pic xmlns:pic="http://schemas.openxmlformats.org/drawingml/2006/picture">
+                  <pic:nvPicPr>
+                    <pic:cNvPr id="1596088743" name="Obraz 1" descr="Obraz zawierający tekst, zrzut ekranu, oprogramowanie&#10;&#10;Opis wygenerowany automatycznie"/>
+                    <pic:cNvPicPr/>
+                  </pic:nvPicPr>
+                  <pic:blipFill>
+                    <a:blip r:embed="rId22"/>
+                    <a:stretch>
+                      <a:fillRect/>
+                    </a:stretch>
+                  </pic:blipFill>
+                  <pic:spPr>
+                    <a:xfrm>
+                      <a:off x="0" y="0"/>
+                      <a:ext cx="5760720" cy="7353935"/>
+                    </a:xfrm>
+                    <a:prstGeom prst="rect">
+                      <a:avLst/>
+                    </a:prstGeom>
+                  </pic:spPr>
+                </pic:pic>
+              </a:graphicData>
+            </a:graphic>
+          </wp:inline>
+        </w:drawing>
+      </w:r>
+    </w:p>
+    <w:p>
+      <w:pPr>
+        <w:jc w:val="center"/>
+      </w:pPr>
+      <w:r>
+        <w:lastRenderedPageBreak/>
+        <w:drawing>
+          <wp:inline distT="0" distB="0" distL="0" distR="0" wp14:anchorId="556D59E5" wp14:editId="67D73BBC">
+            <wp:extent cx="5760720" cy="3456305"/>
+            <wp:effectExtent l="0" t="0" r="0" b="0"/>
+            <wp:docPr id="1193646100" name="Obraz 1" descr="Obraz zawierający tekst, zrzut ekranu, oprogramowanie, Oprogramowanie multimedialne&#10;&#10;Opis wygenerowany automatycznie"/>
+            <wp:cNvGraphicFramePr>
+              <a:graphicFrameLocks xmlns:a="http://schemas.openxmlformats.org/drawingml/2006/main" noChangeAspect="1"/>
+            </wp:cNvGraphicFramePr>
+            <a:graphic xmlns:a="http://schemas.openxmlformats.org/drawingml/2006/main">
+              <a:graphicData uri="http://schemas.openxmlformats.org/drawingml/2006/picture">
+                <pic:pic xmlns:pic="http://schemas.openxmlformats.org/drawingml/2006/picture">
+                  <pic:nvPicPr>
+                    <pic:cNvPr id="1193646100" name="Obraz 1" descr="Obraz zawierający tekst, zrzut ekranu, oprogramowanie, Oprogramowanie multimedialne&#10;&#10;Opis wygenerowany automatycznie"/>
+                    <pic:cNvPicPr/>
+                  </pic:nvPicPr>
+                  <pic:blipFill>
+                    <a:blip r:embed="rId23"/>
+                    <a:stretch>
+                      <a:fillRect/>
+                    </a:stretch>
+                  </pic:blipFill>
+                  <pic:spPr>
+                    <a:xfrm>
+                      <a:off x="0" y="0"/>
+                      <a:ext cx="5760720" cy="3456305"/>
+                    </a:xfrm>
+                    <a:prstGeom prst="rect">
+                      <a:avLst/>
+                    </a:prstGeom>
+                  </pic:spPr>
+                </pic:pic>
+              </a:graphicData>
+            </a:graphic>
+          </wp:inline>
+        </w:drawing>
+      </w:r>
+    </w:p>
+    <w:p>
+      <w:pPr>
+        <w:ind w:firstLine="708"/>
+      </w:pPr>
+      <w:r>
+        <w:t>W zasobie VPC</w:t>
+      </w:r>
+      <w:r>
+        <w:t xml:space="preserve"> na początku</w:t>
+      </w:r>
+      <w:r>
+        <w:t xml:space="preserve"> tworzony jest Virtual Private Cloud w sieci 10.0.0.0/16</w:t>
+      </w:r>
+      <w:r>
+        <w:t>, a następnie brama sieciowa umożliwiająca komunikację. W późniejszym etapie tworzone są podsieci, w każdym z dostępnych Availability Zone (sprawdzenie dostępności odbywa się wcześniej). Tworzone są dwie sieci publiczne o adresach 10.0.1.0/24 i 10.0.2.0/24. Następnie tworzone są 4 sieci prywatne o adresach 10.0.3.0/24, 10.0.4.0/24, 10.0.5.0/24 oraz 10.0.6.0/24. Każdemu z tworzonych zasobów nadany jest odpowiadający mu tag.</w:t>
+      </w:r>
+    </w:p>
+    <w:p>
+      <w:pPr>
+        <w:ind w:firstLine="708"/>
+        <w:jc w:val="center"/>
+      </w:pPr>
+      <w:r>
+        <w:drawing>
+          <wp:inline distT="0" distB="0" distL="0" distR="0" wp14:anchorId="72213711" wp14:editId="617FA123">
+            <wp:extent cx="3124636" cy="2219635"/>
+            <wp:effectExtent l="0" t="0" r="0" b="9525"/>
+            <wp:docPr id="15329145" name="Obraz 1" descr="Obraz zawierający tekst, zrzut ekranu, Czcionka&#10;&#10;Opis wygenerowany automatycznie"/>
+            <wp:cNvGraphicFramePr>
+              <a:graphicFrameLocks xmlns:a="http://schemas.openxmlformats.org/drawingml/2006/main" noChangeAspect="1"/>
+            </wp:cNvGraphicFramePr>
+            <a:graphic xmlns:a="http://schemas.openxmlformats.org/drawingml/2006/main">
+              <a:graphicData uri="http://schemas.openxmlformats.org/drawingml/2006/picture">
+                <pic:pic xmlns:pic="http://schemas.openxmlformats.org/drawingml/2006/picture">
+                  <pic:nvPicPr>
+                    <pic:cNvPr id="15329145" name="Obraz 1" descr="Obraz zawierający tekst, zrzut ekranu, Czcionka&#10;&#10;Opis wygenerowany automatycznie"/>
+                    <pic:cNvPicPr/>
+                  </pic:nvPicPr>
+                  <pic:blipFill>
+                    <a:blip r:embed="rId24"/>
+                    <a:stretch>
+                      <a:fillRect/>
+                    </a:stretch>
+                  </pic:blipFill>
+                  <pic:spPr>
+                    <a:xfrm>
+                      <a:off x="0" y="0"/>
+                      <a:ext cx="3124636" cy="2219635"/>
+                    </a:xfrm>
+                    <a:prstGeom prst="rect">
+                      <a:avLst/>
+                    </a:prstGeom>
+                  </pic:spPr>
+                </pic:pic>
+              </a:graphicData>
+            </a:graphic>
+          </wp:inline>
+        </w:drawing>
+      </w:r>
+    </w:p>
+    <w:p>
+      <w:pPr>
+        <w:ind w:firstLine="708"/>
+        <w:jc w:val="center"/>
+      </w:pPr>
+      <w:r>
+        <w:lastRenderedPageBreak/>
+        <w:drawing>
+          <wp:inline distT="0" distB="0" distL="0" distR="0" wp14:anchorId="608EC9AA" wp14:editId="60DB7272">
+            <wp:extent cx="4686954" cy="7201905"/>
+            <wp:effectExtent l="0" t="0" r="0" b="0"/>
+            <wp:docPr id="2019318115" name="Obraz 1" descr="Obraz zawierający tekst, zrzut ekranu, oprogramowanie&#10;&#10;Opis wygenerowany automatycznie"/>
+            <wp:cNvGraphicFramePr>
+              <a:graphicFrameLocks xmlns:a="http://schemas.openxmlformats.org/drawingml/2006/main" noChangeAspect="1"/>
+            </wp:cNvGraphicFramePr>
+            <a:graphic xmlns:a="http://schemas.openxmlformats.org/drawingml/2006/main">
+              <a:graphicData uri="http://schemas.openxmlformats.org/drawingml/2006/picture">
+                <pic:pic xmlns:pic="http://schemas.openxmlformats.org/drawingml/2006/picture">
+                  <pic:nvPicPr>
+                    <pic:cNvPr id="2019318115" name="Obraz 1" descr="Obraz zawierający tekst, zrzut ekranu, oprogramowanie&#10;&#10;Opis wygenerowany automatycznie"/>
+                    <pic:cNvPicPr/>
+                  </pic:nvPicPr>
+                  <pic:blipFill>
+                    <a:blip r:embed="rId25"/>
+                    <a:stretch>
+                      <a:fillRect/>
+                    </a:stretch>
+                  </pic:blipFill>
+                  <pic:spPr>
+                    <a:xfrm>
+                      <a:off x="0" y="0"/>
+                      <a:ext cx="4686954" cy="7201905"/>
+                    </a:xfrm>
+                    <a:prstGeom prst="rect">
+                      <a:avLst/>
+                    </a:prstGeom>
+                  </pic:spPr>
+                </pic:pic>
+              </a:graphicData>
+            </a:graphic>
+          </wp:inline>
+        </w:drawing>
+      </w:r>
+    </w:p>
+    <w:p>
+      <w:pPr>
+        <w:ind w:firstLine="708"/>
+      </w:pPr>
+      <w:r>
+        <w:t>Powyżej pliki „variables.tf” i „output.tf” zawierające deklaracje zmiennych oraz dane wyjściowe dla tworzonego zasobu.</w:t>
       </w:r>
     </w:p>
     <w:p>
       <w:pPr>
         <w:pStyle w:val="Nagwek1"/>
       </w:pPr>
-      <w:r>
+      <w:bookmarkStart w:id="37" w:name="_Toc152798702"/>
+      <w:r>
+        <w:lastRenderedPageBreak/>
         <w:t>6. Porównanie kosztowe rozwiązań on-premise z rozwiązaniami chmurowymi</w:t>
       </w:r>
+      <w:bookmarkEnd w:id="37"/>
     </w:p>
     <w:p>
       <w:pPr>
         <w:pStyle w:val="Nagwek1"/>
       </w:pPr>
+      <w:bookmarkStart w:id="38" w:name="_Toc152798703"/>
       <w:r>
         <w:t>7. Wnioski</w:t>
       </w:r>
+      <w:bookmarkEnd w:id="38"/>
+    </w:p>
+    <w:p/>
+    <w:p/>
+    <w:p/>
+    <w:p>
+      <w:pPr>
+        <w:pStyle w:val="Nagwek1"/>
+      </w:pPr>
+      <w:bookmarkStart w:id="39" w:name="_Toc152798704"/>
     </w:p>
     <w:p/>
     <w:p/>
@@ -7729,51 +8521,27 @@
     <w:p/>
     <w:p/>
     <w:p/>
+    <w:p/>
+    <w:p/>
+    <w:p/>
+    <w:p/>
+    <w:p/>
+    <w:p/>
+    <w:p/>
+    <w:p/>
+    <w:p/>
+    <w:p/>
+    <w:p/>
+    <w:p/>
     <w:p>
       <w:pPr>
         <w:pStyle w:val="Nagwek1"/>
       </w:pPr>
-      <w:bookmarkStart w:id="33" w:name="_Toc152530834"/>
-    </w:p>
-    <w:p>
-      <w:pPr>
-        <w:pStyle w:val="Nagwek1"/>
-      </w:pPr>
-    </w:p>
-    <w:p>
-      <w:pPr>
-        <w:pStyle w:val="Nagwek1"/>
-      </w:pPr>
-    </w:p>
-    <w:p>
-      <w:pPr>
-        <w:pStyle w:val="Nagwek1"/>
-      </w:pPr>
-    </w:p>
-    <w:p>
-      <w:pPr>
-        <w:pStyle w:val="Nagwek1"/>
-      </w:pPr>
-    </w:p>
-    <w:p>
-      <w:pPr>
-        <w:pStyle w:val="Nagwek1"/>
-      </w:pPr>
-    </w:p>
-    <w:p>
-      <w:pPr>
-        <w:pStyle w:val="Nagwek1"/>
-      </w:pPr>
-    </w:p>
-    <w:p/>
-    <w:p>
-      <w:pPr>
-        <w:pStyle w:val="Nagwek1"/>
-      </w:pPr>
-      <w:r>
+      <w:r>
+        <w:lastRenderedPageBreak/>
         <w:t>Literatura</w:t>
       </w:r>
-      <w:bookmarkEnd w:id="33"/>
+      <w:bookmarkEnd w:id="39"/>
     </w:p>
     <w:p>
       <w:r>
@@ -8012,7 +8780,7 @@
     </w:p>
     <w:p/>
     <w:sectPr>
-      <w:footerReference w:type="default" r:id="rId19"/>
+      <w:footerReference w:type="default" r:id="rId26"/>
       <w:pgSz w:w="11906" w:h="16838"/>
       <w:pgMar w:top="1417" w:right="1417" w:bottom="1417" w:left="1417" w:header="708" w:footer="765" w:gutter="0"/>
       <w:cols w:space="708"/>

</xml_diff>

<commit_message>
poprawa pracy oraz zmiany stylistyczne w kodzie
</commit_message>
<xml_diff>
--- a/praca_inżynierska.docx
+++ b/praca_inżynierska.docx
@@ -294,6 +294,7 @@
               <w:kern w:val="2"/>
               <w:sz w:val="22"/>
               <w:szCs w:val="22"/>
+              <w:lang w:eastAsia="zh-CN"/>
               <w14:ligatures w14:val="standardContextual"/>
             </w:rPr>
           </w:pPr>
@@ -306,7 +307,7 @@
           <w:r>
             <w:fldChar w:fldCharType="separate"/>
           </w:r>
-          <w:hyperlink w:anchor="_Toc152798665" w:history="1">
+          <w:hyperlink w:anchor="_Toc152855929" w:history="1">
             <w:r>
               <w:rPr>
                 <w:rStyle w:val="Hipercze"/>
@@ -321,6 +322,7 @@
                 <w:kern w:val="2"/>
                 <w:sz w:val="22"/>
                 <w:szCs w:val="22"/>
+                <w:lang w:eastAsia="zh-CN"/>
                 <w14:ligatures w14:val="standardContextual"/>
               </w:rPr>
               <w:tab/>
@@ -330,6 +332,100 @@
                 <w:rStyle w:val="Hipercze"/>
                 <w:noProof/>
               </w:rPr>
+              <w:t>Streszczenie</w:t>
+            </w:r>
+            <w:r>
+              <w:rPr>
+                <w:noProof/>
+                <w:webHidden/>
+              </w:rPr>
+              <w:tab/>
+            </w:r>
+            <w:r>
+              <w:rPr>
+                <w:noProof/>
+                <w:webHidden/>
+              </w:rPr>
+              <w:fldChar w:fldCharType="begin"/>
+            </w:r>
+            <w:r>
+              <w:rPr>
+                <w:noProof/>
+                <w:webHidden/>
+              </w:rPr>
+              <w:instrText xml:space="preserve"> PAGEREF _Toc152855929 \h </w:instrText>
+            </w:r>
+            <w:r>
+              <w:rPr>
+                <w:noProof/>
+                <w:webHidden/>
+              </w:rPr>
+            </w:r>
+            <w:r>
+              <w:rPr>
+                <w:noProof/>
+                <w:webHidden/>
+              </w:rPr>
+              <w:fldChar w:fldCharType="separate"/>
+            </w:r>
+            <w:r>
+              <w:rPr>
+                <w:noProof/>
+                <w:webHidden/>
+              </w:rPr>
+              <w:t>4</w:t>
+            </w:r>
+            <w:r>
+              <w:rPr>
+                <w:noProof/>
+                <w:webHidden/>
+              </w:rPr>
+              <w:fldChar w:fldCharType="end"/>
+            </w:r>
+          </w:hyperlink>
+        </w:p>
+        <w:p>
+          <w:pPr>
+            <w:pStyle w:val="Spistreci1"/>
+            <w:tabs>
+              <w:tab w:val="left" w:pos="480"/>
+              <w:tab w:val="right" w:leader="dot" w:pos="9062"/>
+            </w:tabs>
+            <w:rPr>
+              <w:rFonts w:asciiTheme="minorHAnsi" w:eastAsiaTheme="minorEastAsia" w:hAnsiTheme="minorHAnsi" w:cstheme="minorBidi"/>
+              <w:noProof/>
+              <w:kern w:val="2"/>
+              <w:sz w:val="22"/>
+              <w:szCs w:val="22"/>
+              <w:lang w:eastAsia="zh-CN"/>
+              <w14:ligatures w14:val="standardContextual"/>
+            </w:rPr>
+          </w:pPr>
+          <w:hyperlink w:anchor="_Toc152855930" w:history="1">
+            <w:r>
+              <w:rPr>
+                <w:rStyle w:val="Hipercze"/>
+                <w:noProof/>
+              </w:rPr>
+              <w:t>2.</w:t>
+            </w:r>
+            <w:r>
+              <w:rPr>
+                <w:rFonts w:asciiTheme="minorHAnsi" w:eastAsiaTheme="minorEastAsia" w:hAnsiTheme="minorHAnsi" w:cstheme="minorBidi"/>
+                <w:noProof/>
+                <w:kern w:val="2"/>
+                <w:sz w:val="22"/>
+                <w:szCs w:val="22"/>
+                <w:lang w:eastAsia="zh-CN"/>
+                <w14:ligatures w14:val="standardContextual"/>
+              </w:rPr>
+              <w:tab/>
+            </w:r>
+            <w:r>
+              <w:rPr>
+                <w:rStyle w:val="Hipercze"/>
+                <w:noProof/>
+              </w:rPr>
               <w:t>Wstęp</w:t>
             </w:r>
             <w:r>
@@ -351,7 +447,7 @@
                 <w:noProof/>
                 <w:webHidden/>
               </w:rPr>
-              <w:instrText xml:space="preserve"> PAGEREF _Toc152798665 \h </w:instrText>
+              <w:instrText xml:space="preserve"> PAGEREF _Toc152855930 \h </w:instrText>
             </w:r>
             <w:r>
               <w:rPr>
@@ -394,16 +490,17 @@
               <w:kern w:val="2"/>
               <w:sz w:val="22"/>
               <w:szCs w:val="22"/>
+              <w:lang w:eastAsia="zh-CN"/>
               <w14:ligatures w14:val="standardContextual"/>
             </w:rPr>
           </w:pPr>
-          <w:hyperlink w:anchor="_Toc152798666" w:history="1">
+          <w:hyperlink w:anchor="_Toc152855931" w:history="1">
             <w:r>
               <w:rPr>
                 <w:rStyle w:val="Hipercze"/>
                 <w:noProof/>
               </w:rPr>
-              <w:t>1.1. Cel Pracy</w:t>
+              <w:t>2.1. Cel Pracy</w:t>
             </w:r>
             <w:r>
               <w:rPr>
@@ -424,7 +521,7 @@
                 <w:noProof/>
                 <w:webHidden/>
               </w:rPr>
-              <w:instrText xml:space="preserve"> PAGEREF _Toc152798666 \h </w:instrText>
+              <w:instrText xml:space="preserve"> PAGEREF _Toc152855931 \h </w:instrText>
             </w:r>
             <w:r>
               <w:rPr>
@@ -467,16 +564,17 @@
               <w:kern w:val="2"/>
               <w:sz w:val="22"/>
               <w:szCs w:val="22"/>
+              <w:lang w:eastAsia="zh-CN"/>
               <w14:ligatures w14:val="standardContextual"/>
             </w:rPr>
           </w:pPr>
-          <w:hyperlink w:anchor="_Toc152798667" w:history="1">
+          <w:hyperlink w:anchor="_Toc152855932" w:history="1">
             <w:r>
               <w:rPr>
                 <w:rStyle w:val="Hipercze"/>
                 <w:noProof/>
               </w:rPr>
-              <w:t>2. Przedstawienie i omówienie infrastruktury on-premise.</w:t>
+              <w:t>3. Przedstawienie i omówienie infrastruktury on-premise.</w:t>
             </w:r>
             <w:r>
               <w:rPr>
@@ -497,7 +595,7 @@
                 <w:noProof/>
                 <w:webHidden/>
               </w:rPr>
-              <w:instrText xml:space="preserve"> PAGEREF _Toc152798667 \h </w:instrText>
+              <w:instrText xml:space="preserve"> PAGEREF _Toc152855932 \h </w:instrText>
             </w:r>
             <w:r>
               <w:rPr>
@@ -540,16 +638,17 @@
               <w:kern w:val="2"/>
               <w:sz w:val="22"/>
               <w:szCs w:val="22"/>
+              <w:lang w:eastAsia="zh-CN"/>
               <w14:ligatures w14:val="standardContextual"/>
             </w:rPr>
           </w:pPr>
-          <w:hyperlink w:anchor="_Toc152798668" w:history="1">
+          <w:hyperlink w:anchor="_Toc152855933" w:history="1">
             <w:r>
               <w:rPr>
                 <w:rStyle w:val="Hipercze"/>
                 <w:noProof/>
               </w:rPr>
-              <w:t>2.1. Co to jest infrastruktura on-premise, jakie są jej zalety i wady?</w:t>
+              <w:t>3.1. Co to jest infrastruktura on-premise, jakie są jej zalety i wady?</w:t>
             </w:r>
             <w:r>
               <w:rPr>
@@ -570,7 +669,7 @@
                 <w:noProof/>
                 <w:webHidden/>
               </w:rPr>
-              <w:instrText xml:space="preserve"> PAGEREF _Toc152798668 \h </w:instrText>
+              <w:instrText xml:space="preserve"> PAGEREF _Toc152855933 \h </w:instrText>
             </w:r>
             <w:r>
               <w:rPr>
@@ -613,16 +712,17 @@
               <w:kern w:val="2"/>
               <w:sz w:val="22"/>
               <w:szCs w:val="22"/>
+              <w:lang w:eastAsia="zh-CN"/>
               <w14:ligatures w14:val="standardContextual"/>
             </w:rPr>
           </w:pPr>
-          <w:hyperlink w:anchor="_Toc152798669" w:history="1">
+          <w:hyperlink w:anchor="_Toc152855934" w:history="1">
             <w:r>
               <w:rPr>
                 <w:rStyle w:val="Hipercze"/>
                 <w:noProof/>
               </w:rPr>
-              <w:t>2.2. Rodzaje infrastruktury on-premise, takie jak serwery, stacje robocze, magazyny danych i urządzenia sieciowe.</w:t>
+              <w:t>3.2. Rodzaje infrastruktury on-premise, takie jak serwery, stacje robocze, magazyny danych i urządzenia sieciowe.</w:t>
             </w:r>
             <w:r>
               <w:rPr>
@@ -643,7 +743,7 @@
                 <w:noProof/>
                 <w:webHidden/>
               </w:rPr>
-              <w:instrText xml:space="preserve"> PAGEREF _Toc152798669 \h </w:instrText>
+              <w:instrText xml:space="preserve"> PAGEREF _Toc152855934 \h </w:instrText>
             </w:r>
             <w:r>
               <w:rPr>
@@ -686,16 +786,17 @@
               <w:kern w:val="2"/>
               <w:sz w:val="22"/>
               <w:szCs w:val="22"/>
+              <w:lang w:eastAsia="zh-CN"/>
               <w14:ligatures w14:val="standardContextual"/>
             </w:rPr>
           </w:pPr>
-          <w:hyperlink w:anchor="_Toc152798670" w:history="1">
+          <w:hyperlink w:anchor="_Toc152855935" w:history="1">
             <w:r>
               <w:rPr>
                 <w:rStyle w:val="Hipercze"/>
                 <w:noProof/>
               </w:rPr>
-              <w:t>2.3. Wirtualizacja</w:t>
+              <w:t>3.3. Wirtualizacja</w:t>
             </w:r>
             <w:r>
               <w:rPr>
@@ -716,7 +817,7 @@
                 <w:noProof/>
                 <w:webHidden/>
               </w:rPr>
-              <w:instrText xml:space="preserve"> PAGEREF _Toc152798670 \h </w:instrText>
+              <w:instrText xml:space="preserve"> PAGEREF _Toc152855935 \h </w:instrText>
             </w:r>
             <w:r>
               <w:rPr>
@@ -759,16 +860,17 @@
               <w:kern w:val="2"/>
               <w:sz w:val="22"/>
               <w:szCs w:val="22"/>
+              <w:lang w:eastAsia="zh-CN"/>
               <w14:ligatures w14:val="standardContextual"/>
             </w:rPr>
           </w:pPr>
-          <w:hyperlink w:anchor="_Toc152798671" w:history="1">
+          <w:hyperlink w:anchor="_Toc152855936" w:history="1">
             <w:r>
               <w:rPr>
                 <w:rStyle w:val="Hipercze"/>
                 <w:noProof/>
               </w:rPr>
-              <w:t>2.4. Bezpieczeństwo w infrastrukturze on-premise, w tym zabezpieczenie sieci, systemów operacyjnych i aplikacji</w:t>
+              <w:t>3.4. Bezpieczeństwo w infrastrukturze on-premise, w tym zabezpieczenie sieci, systemów operacyjnych i aplikacji</w:t>
             </w:r>
             <w:r>
               <w:rPr>
@@ -789,7 +891,7 @@
                 <w:noProof/>
                 <w:webHidden/>
               </w:rPr>
-              <w:instrText xml:space="preserve"> PAGEREF _Toc152798671 \h </w:instrText>
+              <w:instrText xml:space="preserve"> PAGEREF _Toc152855936 \h </w:instrText>
             </w:r>
             <w:r>
               <w:rPr>
@@ -832,16 +934,17 @@
               <w:kern w:val="2"/>
               <w:sz w:val="22"/>
               <w:szCs w:val="22"/>
+              <w:lang w:eastAsia="zh-CN"/>
               <w14:ligatures w14:val="standardContextual"/>
             </w:rPr>
           </w:pPr>
-          <w:hyperlink w:anchor="_Toc152798672" w:history="1">
+          <w:hyperlink w:anchor="_Toc152855937" w:history="1">
             <w:r>
               <w:rPr>
                 <w:rStyle w:val="Hipercze"/>
                 <w:noProof/>
               </w:rPr>
-              <w:t>2.5. Zarządzanie i monitorowanie infrastruktury on-premise, w tym narzędzia i praktyki</w:t>
+              <w:t>3.5. Zarządzanie i monitorowanie infrastruktury on-premise</w:t>
             </w:r>
             <w:r>
               <w:rPr>
@@ -862,7 +965,7 @@
                 <w:noProof/>
                 <w:webHidden/>
               </w:rPr>
-              <w:instrText xml:space="preserve"> PAGEREF _Toc152798672 \h </w:instrText>
+              <w:instrText xml:space="preserve"> PAGEREF _Toc152855937 \h </w:instrText>
             </w:r>
             <w:r>
               <w:rPr>
@@ -905,16 +1008,17 @@
               <w:kern w:val="2"/>
               <w:sz w:val="22"/>
               <w:szCs w:val="22"/>
+              <w:lang w:eastAsia="zh-CN"/>
               <w14:ligatures w14:val="standardContextual"/>
             </w:rPr>
           </w:pPr>
-          <w:hyperlink w:anchor="_Toc152798673" w:history="1">
+          <w:hyperlink w:anchor="_Toc152855938" w:history="1">
             <w:r>
               <w:rPr>
                 <w:rStyle w:val="Hipercze"/>
                 <w:noProof/>
               </w:rPr>
-              <w:t>2.6. Przykłady firm i branż, które wykorzystują głównie lokalną infrastrukturę i dlaczego?</w:t>
+              <w:t>3.6. Branże, które wykorzystują głównie lokalną infrastrukturę i dlaczego?</w:t>
             </w:r>
             <w:r>
               <w:rPr>
@@ -935,7 +1039,7 @@
                 <w:noProof/>
                 <w:webHidden/>
               </w:rPr>
-              <w:instrText xml:space="preserve"> PAGEREF _Toc152798673 \h </w:instrText>
+              <w:instrText xml:space="preserve"> PAGEREF _Toc152855938 \h </w:instrText>
             </w:r>
             <w:r>
               <w:rPr>
@@ -955,7 +1059,7 @@
                 <w:noProof/>
                 <w:webHidden/>
               </w:rPr>
-              <w:t>11</w:t>
+              <w:t>10</w:t>
             </w:r>
             <w:r>
               <w:rPr>
@@ -978,16 +1082,17 @@
               <w:kern w:val="2"/>
               <w:sz w:val="22"/>
               <w:szCs w:val="22"/>
+              <w:lang w:eastAsia="zh-CN"/>
               <w14:ligatures w14:val="standardContextual"/>
             </w:rPr>
           </w:pPr>
-          <w:hyperlink w:anchor="_Toc152798674" w:history="1">
+          <w:hyperlink w:anchor="_Toc152855939" w:history="1">
             <w:r>
               <w:rPr>
                 <w:rStyle w:val="Hipercze"/>
                 <w:noProof/>
               </w:rPr>
-              <w:t>3. Infrastruktura chmurowa</w:t>
+              <w:t>4. Infrastruktura chmurowa</w:t>
             </w:r>
             <w:r>
               <w:rPr>
@@ -1008,7 +1113,7 @@
                 <w:noProof/>
                 <w:webHidden/>
               </w:rPr>
-              <w:instrText xml:space="preserve"> PAGEREF _Toc152798674 \h </w:instrText>
+              <w:instrText xml:space="preserve"> PAGEREF _Toc152855939 \h </w:instrText>
             </w:r>
             <w:r>
               <w:rPr>
@@ -1051,16 +1156,17 @@
               <w:kern w:val="2"/>
               <w:sz w:val="22"/>
               <w:szCs w:val="22"/>
+              <w:lang w:eastAsia="zh-CN"/>
               <w14:ligatures w14:val="standardContextual"/>
             </w:rPr>
           </w:pPr>
-          <w:hyperlink w:anchor="_Toc152798675" w:history="1">
+          <w:hyperlink w:anchor="_Toc152855940" w:history="1">
             <w:r>
               <w:rPr>
                 <w:rStyle w:val="Hipercze"/>
                 <w:noProof/>
               </w:rPr>
-              <w:t>3.1. Czym jest chmura?</w:t>
+              <w:t>4.1. Czym jest chmura?</w:t>
             </w:r>
             <w:r>
               <w:rPr>
@@ -1081,7 +1187,7 @@
                 <w:noProof/>
                 <w:webHidden/>
               </w:rPr>
-              <w:instrText xml:space="preserve"> PAGEREF _Toc152798675 \h </w:instrText>
+              <w:instrText xml:space="preserve"> PAGEREF _Toc152855940 \h </w:instrText>
             </w:r>
             <w:r>
               <w:rPr>
@@ -1124,16 +1230,17 @@
               <w:kern w:val="2"/>
               <w:sz w:val="22"/>
               <w:szCs w:val="22"/>
+              <w:lang w:eastAsia="zh-CN"/>
               <w14:ligatures w14:val="standardContextual"/>
             </w:rPr>
           </w:pPr>
-          <w:hyperlink w:anchor="_Toc152798676" w:history="1">
+          <w:hyperlink w:anchor="_Toc152855941" w:history="1">
             <w:r>
               <w:rPr>
                 <w:rStyle w:val="Hipercze"/>
                 <w:noProof/>
               </w:rPr>
-              <w:t>3.2. Historia Amazon Web Services</w:t>
+              <w:t>4.2. Historia Amazon Web Services</w:t>
             </w:r>
             <w:r>
               <w:rPr>
@@ -1154,7 +1261,7 @@
                 <w:noProof/>
                 <w:webHidden/>
               </w:rPr>
-              <w:instrText xml:space="preserve"> PAGEREF _Toc152798676 \h </w:instrText>
+              <w:instrText xml:space="preserve"> PAGEREF _Toc152855941 \h </w:instrText>
             </w:r>
             <w:r>
               <w:rPr>
@@ -1197,16 +1304,17 @@
               <w:kern w:val="2"/>
               <w:sz w:val="22"/>
               <w:szCs w:val="22"/>
+              <w:lang w:eastAsia="zh-CN"/>
               <w14:ligatures w14:val="standardContextual"/>
             </w:rPr>
           </w:pPr>
-          <w:hyperlink w:anchor="_Toc152798677" w:history="1">
+          <w:hyperlink w:anchor="_Toc152855942" w:history="1">
             <w:r>
               <w:rPr>
                 <w:rStyle w:val="Hipercze"/>
                 <w:noProof/>
               </w:rPr>
-              <w:t>3.3. Liderzy rynku chmurowego</w:t>
+              <w:t>4.3. Liderzy rynku chmurowego</w:t>
             </w:r>
             <w:r>
               <w:rPr>
@@ -1227,7 +1335,7 @@
                 <w:noProof/>
                 <w:webHidden/>
               </w:rPr>
-              <w:instrText xml:space="preserve"> PAGEREF _Toc152798677 \h </w:instrText>
+              <w:instrText xml:space="preserve"> PAGEREF _Toc152855942 \h </w:instrText>
             </w:r>
             <w:r>
               <w:rPr>
@@ -1270,16 +1378,17 @@
               <w:kern w:val="2"/>
               <w:sz w:val="22"/>
               <w:szCs w:val="22"/>
+              <w:lang w:eastAsia="zh-CN"/>
               <w14:ligatures w14:val="standardContextual"/>
             </w:rPr>
           </w:pPr>
-          <w:hyperlink w:anchor="_Toc152798678" w:history="1">
+          <w:hyperlink w:anchor="_Toc152855943" w:history="1">
             <w:r>
               <w:rPr>
                 <w:rStyle w:val="Hipercze"/>
                 <w:noProof/>
               </w:rPr>
-              <w:t>3.4. Pojęcia związane z Cloud Computing</w:t>
+              <w:t>4.4. Pojęcia związane z Cloud Computing</w:t>
             </w:r>
             <w:r>
               <w:rPr>
@@ -1300,7 +1409,7 @@
                 <w:noProof/>
                 <w:webHidden/>
               </w:rPr>
-              <w:instrText xml:space="preserve"> PAGEREF _Toc152798678 \h </w:instrText>
+              <w:instrText xml:space="preserve"> PAGEREF _Toc152855943 \h </w:instrText>
             </w:r>
             <w:r>
               <w:rPr>
@@ -1343,16 +1452,17 @@
               <w:kern w:val="2"/>
               <w:sz w:val="22"/>
               <w:szCs w:val="22"/>
+              <w:lang w:eastAsia="zh-CN"/>
               <w14:ligatures w14:val="standardContextual"/>
             </w:rPr>
           </w:pPr>
-          <w:hyperlink w:anchor="_Toc152798679" w:history="1">
+          <w:hyperlink w:anchor="_Toc152855944" w:history="1">
             <w:r>
               <w:rPr>
                 <w:rStyle w:val="Hipercze"/>
                 <w:noProof/>
               </w:rPr>
-              <w:t>3.5. Multicloud</w:t>
+              <w:t>4.5. Multicloud</w:t>
             </w:r>
             <w:r>
               <w:rPr>
@@ -1373,7 +1483,7 @@
                 <w:noProof/>
                 <w:webHidden/>
               </w:rPr>
-              <w:instrText xml:space="preserve"> PAGEREF _Toc152798679 \h </w:instrText>
+              <w:instrText xml:space="preserve"> PAGEREF _Toc152855944 \h </w:instrText>
             </w:r>
             <w:r>
               <w:rPr>
@@ -1416,16 +1526,17 @@
               <w:kern w:val="2"/>
               <w:sz w:val="22"/>
               <w:szCs w:val="22"/>
+              <w:lang w:eastAsia="zh-CN"/>
               <w14:ligatures w14:val="standardContextual"/>
             </w:rPr>
           </w:pPr>
-          <w:hyperlink w:anchor="_Toc152798680" w:history="1">
+          <w:hyperlink w:anchor="_Toc152855945" w:history="1">
             <w:r>
               <w:rPr>
                 <w:rStyle w:val="Hipercze"/>
                 <w:noProof/>
               </w:rPr>
-              <w:t>3.6. Zalety i wady</w:t>
+              <w:t>4.6. Zalety i wady</w:t>
             </w:r>
             <w:r>
               <w:rPr>
@@ -1446,7 +1557,7 @@
                 <w:noProof/>
                 <w:webHidden/>
               </w:rPr>
-              <w:instrText xml:space="preserve"> PAGEREF _Toc152798680 \h </w:instrText>
+              <w:instrText xml:space="preserve"> PAGEREF _Toc152855945 \h </w:instrText>
             </w:r>
             <w:r>
               <w:rPr>
@@ -1489,16 +1600,17 @@
               <w:kern w:val="2"/>
               <w:sz w:val="22"/>
               <w:szCs w:val="22"/>
+              <w:lang w:eastAsia="zh-CN"/>
               <w14:ligatures w14:val="standardContextual"/>
             </w:rPr>
           </w:pPr>
-          <w:hyperlink w:anchor="_Toc152798681" w:history="1">
+          <w:hyperlink w:anchor="_Toc152855946" w:history="1">
             <w:r>
               <w:rPr>
                 <w:rStyle w:val="Hipercze"/>
                 <w:noProof/>
               </w:rPr>
-              <w:t>3.7. Narzędzia wykorzystywane w chmurze</w:t>
+              <w:t>4.7. Narzędzia wykorzystywane w chmurze</w:t>
             </w:r>
             <w:r>
               <w:rPr>
@@ -1519,7 +1631,7 @@
                 <w:noProof/>
                 <w:webHidden/>
               </w:rPr>
-              <w:instrText xml:space="preserve"> PAGEREF _Toc152798681 \h </w:instrText>
+              <w:instrText xml:space="preserve"> PAGEREF _Toc152855946 \h </w:instrText>
             </w:r>
             <w:r>
               <w:rPr>
@@ -1562,16 +1674,17 @@
               <w:kern w:val="2"/>
               <w:sz w:val="22"/>
               <w:szCs w:val="22"/>
+              <w:lang w:eastAsia="zh-CN"/>
               <w14:ligatures w14:val="standardContextual"/>
             </w:rPr>
           </w:pPr>
-          <w:hyperlink w:anchor="_Toc152798682" w:history="1">
+          <w:hyperlink w:anchor="_Toc152855947" w:history="1">
             <w:r>
               <w:rPr>
                 <w:rStyle w:val="Hipercze"/>
                 <w:noProof/>
               </w:rPr>
-              <w:t>4. Infrastruktura jako kod</w:t>
+              <w:t>5. Infrastruktura jako kod</w:t>
             </w:r>
             <w:r>
               <w:rPr>
@@ -1592,7 +1705,7 @@
                 <w:noProof/>
                 <w:webHidden/>
               </w:rPr>
-              <w:instrText xml:space="preserve"> PAGEREF _Toc152798682 \h </w:instrText>
+              <w:instrText xml:space="preserve"> PAGEREF _Toc152855947 \h </w:instrText>
             </w:r>
             <w:r>
               <w:rPr>
@@ -1635,16 +1748,17 @@
               <w:kern w:val="2"/>
               <w:sz w:val="22"/>
               <w:szCs w:val="22"/>
+              <w:lang w:eastAsia="zh-CN"/>
               <w14:ligatures w14:val="standardContextual"/>
             </w:rPr>
           </w:pPr>
-          <w:hyperlink w:anchor="_Toc152798683" w:history="1">
+          <w:hyperlink w:anchor="_Toc152855948" w:history="1">
             <w:r>
               <w:rPr>
                 <w:rStyle w:val="Hipercze"/>
                 <w:noProof/>
               </w:rPr>
-              <w:t>4.1. Czym jest Infrastruktura jako kod (IaC)?</w:t>
+              <w:t>5.1. Czym jest Infrastruktura jako kod (IaC)?</w:t>
             </w:r>
             <w:r>
               <w:rPr>
@@ -1665,7 +1779,7 @@
                 <w:noProof/>
                 <w:webHidden/>
               </w:rPr>
-              <w:instrText xml:space="preserve"> PAGEREF _Toc152798683 \h </w:instrText>
+              <w:instrText xml:space="preserve"> PAGEREF _Toc152855948 \h </w:instrText>
             </w:r>
             <w:r>
               <w:rPr>
@@ -1708,16 +1822,17 @@
               <w:kern w:val="2"/>
               <w:sz w:val="22"/>
               <w:szCs w:val="22"/>
+              <w:lang w:eastAsia="zh-CN"/>
               <w14:ligatures w14:val="standardContextual"/>
             </w:rPr>
           </w:pPr>
-          <w:hyperlink w:anchor="_Toc152798684" w:history="1">
+          <w:hyperlink w:anchor="_Toc152855949" w:history="1">
             <w:r>
               <w:rPr>
                 <w:rStyle w:val="Hipercze"/>
                 <w:noProof/>
               </w:rPr>
-              <w:t>4.2. Popularne narzędzia</w:t>
+              <w:t>5.2. Popularne narzędzia</w:t>
             </w:r>
             <w:r>
               <w:rPr>
@@ -1738,7 +1853,7 @@
                 <w:noProof/>
                 <w:webHidden/>
               </w:rPr>
-              <w:instrText xml:space="preserve"> PAGEREF _Toc152798684 \h </w:instrText>
+              <w:instrText xml:space="preserve"> PAGEREF _Toc152855949 \h </w:instrText>
             </w:r>
             <w:r>
               <w:rPr>
@@ -1781,16 +1896,17 @@
               <w:kern w:val="2"/>
               <w:sz w:val="22"/>
               <w:szCs w:val="22"/>
+              <w:lang w:eastAsia="zh-CN"/>
               <w14:ligatures w14:val="standardContextual"/>
             </w:rPr>
           </w:pPr>
-          <w:hyperlink w:anchor="_Toc152798685" w:history="1">
+          <w:hyperlink w:anchor="_Toc152855950" w:history="1">
             <w:r>
               <w:rPr>
                 <w:rStyle w:val="Hipercze"/>
                 <w:noProof/>
               </w:rPr>
-              <w:t>4.3. Czym dokładnie jest Terraform i jak działa?</w:t>
+              <w:t>5.3. Czym dokładnie jest Terraform i jak działa?</w:t>
             </w:r>
             <w:r>
               <w:rPr>
@@ -1811,7 +1927,7 @@
                 <w:noProof/>
                 <w:webHidden/>
               </w:rPr>
-              <w:instrText xml:space="preserve"> PAGEREF _Toc152798685 \h </w:instrText>
+              <w:instrText xml:space="preserve"> PAGEREF _Toc152855950 \h </w:instrText>
             </w:r>
             <w:r>
               <w:rPr>
@@ -1854,16 +1970,17 @@
               <w:kern w:val="2"/>
               <w:sz w:val="22"/>
               <w:szCs w:val="22"/>
+              <w:lang w:eastAsia="zh-CN"/>
               <w14:ligatures w14:val="standardContextual"/>
             </w:rPr>
           </w:pPr>
-          <w:hyperlink w:anchor="_Toc152798686" w:history="1">
+          <w:hyperlink w:anchor="_Toc152855951" w:history="1">
             <w:r>
               <w:rPr>
                 <w:rStyle w:val="Hipercze"/>
                 <w:noProof/>
               </w:rPr>
-              <w:t>4.4. Historia Terraform</w:t>
+              <w:t>5.4. Historia Terraform</w:t>
             </w:r>
             <w:r>
               <w:rPr>
@@ -1884,7 +2001,7 @@
                 <w:noProof/>
                 <w:webHidden/>
               </w:rPr>
-              <w:instrText xml:space="preserve"> PAGEREF _Toc152798686 \h </w:instrText>
+              <w:instrText xml:space="preserve"> PAGEREF _Toc152855951 \h </w:instrText>
             </w:r>
             <w:r>
               <w:rPr>
@@ -1927,16 +2044,17 @@
               <w:kern w:val="2"/>
               <w:sz w:val="22"/>
               <w:szCs w:val="22"/>
+              <w:lang w:eastAsia="zh-CN"/>
               <w14:ligatures w14:val="standardContextual"/>
             </w:rPr>
           </w:pPr>
-          <w:hyperlink w:anchor="_Toc152798687" w:history="1">
+          <w:hyperlink w:anchor="_Toc152855952" w:history="1">
             <w:r>
               <w:rPr>
                 <w:rStyle w:val="Hipercze"/>
                 <w:noProof/>
               </w:rPr>
-              <w:t>4.5. OpenTofu</w:t>
+              <w:t>5.5. OpenTofu</w:t>
             </w:r>
             <w:r>
               <w:rPr>
@@ -1957,7 +2075,7 @@
                 <w:noProof/>
                 <w:webHidden/>
               </w:rPr>
-              <w:instrText xml:space="preserve"> PAGEREF _Toc152798687 \h </w:instrText>
+              <w:instrText xml:space="preserve"> PAGEREF _Toc152855952 \h </w:instrText>
             </w:r>
             <w:r>
               <w:rPr>
@@ -2000,16 +2118,17 @@
               <w:kern w:val="2"/>
               <w:sz w:val="22"/>
               <w:szCs w:val="22"/>
+              <w:lang w:eastAsia="zh-CN"/>
               <w14:ligatures w14:val="standardContextual"/>
             </w:rPr>
           </w:pPr>
-          <w:hyperlink w:anchor="_Toc152798688" w:history="1">
+          <w:hyperlink w:anchor="_Toc152855953" w:history="1">
             <w:r>
               <w:rPr>
                 <w:rStyle w:val="Hipercze"/>
                 <w:noProof/>
               </w:rPr>
-              <w:t>5. Budowa infrastruktury aplikacji chmurowej AWS przy użyciu Terraform</w:t>
+              <w:t>6. Budowa infrastruktury aplikacji chmurowej AWS przy użyciu Terraform</w:t>
             </w:r>
             <w:r>
               <w:rPr>
@@ -2030,7 +2149,7 @@
                 <w:noProof/>
                 <w:webHidden/>
               </w:rPr>
-              <w:instrText xml:space="preserve"> PAGEREF _Toc152798688 \h </w:instrText>
+              <w:instrText xml:space="preserve"> PAGEREF _Toc152855953 \h </w:instrText>
             </w:r>
             <w:r>
               <w:rPr>
@@ -2073,16 +2192,17 @@
               <w:kern w:val="2"/>
               <w:sz w:val="22"/>
               <w:szCs w:val="22"/>
+              <w:lang w:eastAsia="zh-CN"/>
               <w14:ligatures w14:val="standardContextual"/>
             </w:rPr>
           </w:pPr>
-          <w:hyperlink w:anchor="_Toc152798689" w:history="1">
+          <w:hyperlink w:anchor="_Toc152855954" w:history="1">
             <w:r>
               <w:rPr>
                 <w:rStyle w:val="Hipercze"/>
                 <w:noProof/>
               </w:rPr>
-              <w:t>5.1. Wykorzystane serwisy AWS</w:t>
+              <w:t>6.1. Wykorzystane serwisy AWS</w:t>
             </w:r>
             <w:r>
               <w:rPr>
@@ -2103,7 +2223,7 @@
                 <w:noProof/>
                 <w:webHidden/>
               </w:rPr>
-              <w:instrText xml:space="preserve"> PAGEREF _Toc152798689 \h </w:instrText>
+              <w:instrText xml:space="preserve"> PAGEREF _Toc152855954 \h </w:instrText>
             </w:r>
             <w:r>
               <w:rPr>
@@ -2146,10 +2266,11 @@
               <w:kern w:val="2"/>
               <w:sz w:val="22"/>
               <w:szCs w:val="22"/>
+              <w:lang w:eastAsia="zh-CN"/>
               <w14:ligatures w14:val="standardContextual"/>
             </w:rPr>
           </w:pPr>
-          <w:hyperlink w:anchor="_Toc152798690" w:history="1">
+          <w:hyperlink w:anchor="_Toc152855955" w:history="1">
             <w:r>
               <w:rPr>
                 <w:rStyle w:val="Hipercze"/>
@@ -2176,7 +2297,7 @@
                 <w:noProof/>
                 <w:webHidden/>
               </w:rPr>
-              <w:instrText xml:space="preserve"> PAGEREF _Toc152798690 \h </w:instrText>
+              <w:instrText xml:space="preserve"> PAGEREF _Toc152855955 \h </w:instrText>
             </w:r>
             <w:r>
               <w:rPr>
@@ -2219,10 +2340,11 @@
               <w:kern w:val="2"/>
               <w:sz w:val="22"/>
               <w:szCs w:val="22"/>
+              <w:lang w:eastAsia="zh-CN"/>
               <w14:ligatures w14:val="standardContextual"/>
             </w:rPr>
           </w:pPr>
-          <w:hyperlink w:anchor="_Toc152798691" w:history="1">
+          <w:hyperlink w:anchor="_Toc152855956" w:history="1">
             <w:r>
               <w:rPr>
                 <w:rStyle w:val="Hipercze"/>
@@ -2249,7 +2371,7 @@
                 <w:noProof/>
                 <w:webHidden/>
               </w:rPr>
-              <w:instrText xml:space="preserve"> PAGEREF _Toc152798691 \h </w:instrText>
+              <w:instrText xml:space="preserve"> PAGEREF _Toc152855956 \h </w:instrText>
             </w:r>
             <w:r>
               <w:rPr>
@@ -2292,10 +2414,11 @@
               <w:kern w:val="2"/>
               <w:sz w:val="22"/>
               <w:szCs w:val="22"/>
+              <w:lang w:eastAsia="zh-CN"/>
               <w14:ligatures w14:val="standardContextual"/>
             </w:rPr>
           </w:pPr>
-          <w:hyperlink w:anchor="_Toc152798692" w:history="1">
+          <w:hyperlink w:anchor="_Toc152855957" w:history="1">
             <w:r>
               <w:rPr>
                 <w:rStyle w:val="Hipercze"/>
@@ -2322,7 +2445,7 @@
                 <w:noProof/>
                 <w:webHidden/>
               </w:rPr>
-              <w:instrText xml:space="preserve"> PAGEREF _Toc152798692 \h </w:instrText>
+              <w:instrText xml:space="preserve"> PAGEREF _Toc152855957 \h </w:instrText>
             </w:r>
             <w:r>
               <w:rPr>
@@ -2365,10 +2488,11 @@
               <w:kern w:val="2"/>
               <w:sz w:val="22"/>
               <w:szCs w:val="22"/>
+              <w:lang w:eastAsia="zh-CN"/>
               <w14:ligatures w14:val="standardContextual"/>
             </w:rPr>
           </w:pPr>
-          <w:hyperlink w:anchor="_Toc152798693" w:history="1">
+          <w:hyperlink w:anchor="_Toc152855958" w:history="1">
             <w:r>
               <w:rPr>
                 <w:rStyle w:val="Hipercze"/>
@@ -2395,7 +2519,7 @@
                 <w:noProof/>
                 <w:webHidden/>
               </w:rPr>
-              <w:instrText xml:space="preserve"> PAGEREF _Toc152798693 \h </w:instrText>
+              <w:instrText xml:space="preserve"> PAGEREF _Toc152855958 \h </w:instrText>
             </w:r>
             <w:r>
               <w:rPr>
@@ -2438,10 +2562,11 @@
               <w:kern w:val="2"/>
               <w:sz w:val="22"/>
               <w:szCs w:val="22"/>
+              <w:lang w:eastAsia="zh-CN"/>
               <w14:ligatures w14:val="standardContextual"/>
             </w:rPr>
           </w:pPr>
-          <w:hyperlink w:anchor="_Toc152798694" w:history="1">
+          <w:hyperlink w:anchor="_Toc152855959" w:history="1">
             <w:r>
               <w:rPr>
                 <w:rStyle w:val="Hipercze"/>
@@ -2468,7 +2593,7 @@
                 <w:noProof/>
                 <w:webHidden/>
               </w:rPr>
-              <w:instrText xml:space="preserve"> PAGEREF _Toc152798694 \h </w:instrText>
+              <w:instrText xml:space="preserve"> PAGEREF _Toc152855959 \h </w:instrText>
             </w:r>
             <w:r>
               <w:rPr>
@@ -2511,10 +2636,11 @@
               <w:kern w:val="2"/>
               <w:sz w:val="22"/>
               <w:szCs w:val="22"/>
+              <w:lang w:eastAsia="zh-CN"/>
               <w14:ligatures w14:val="standardContextual"/>
             </w:rPr>
           </w:pPr>
-          <w:hyperlink w:anchor="_Toc152798695" w:history="1">
+          <w:hyperlink w:anchor="_Toc152855960" w:history="1">
             <w:r>
               <w:rPr>
                 <w:rStyle w:val="Hipercze"/>
@@ -2541,7 +2667,7 @@
                 <w:noProof/>
                 <w:webHidden/>
               </w:rPr>
-              <w:instrText xml:space="preserve"> PAGEREF _Toc152798695 \h </w:instrText>
+              <w:instrText xml:space="preserve"> PAGEREF _Toc152855960 \h </w:instrText>
             </w:r>
             <w:r>
               <w:rPr>
@@ -2584,10 +2710,11 @@
               <w:kern w:val="2"/>
               <w:sz w:val="22"/>
               <w:szCs w:val="22"/>
+              <w:lang w:eastAsia="zh-CN"/>
               <w14:ligatures w14:val="standardContextual"/>
             </w:rPr>
           </w:pPr>
-          <w:hyperlink w:anchor="_Toc152798696" w:history="1">
+          <w:hyperlink w:anchor="_Toc152855961" w:history="1">
             <w:r>
               <w:rPr>
                 <w:rStyle w:val="Hipercze"/>
@@ -2614,7 +2741,7 @@
                 <w:noProof/>
                 <w:webHidden/>
               </w:rPr>
-              <w:instrText xml:space="preserve"> PAGEREF _Toc152798696 \h </w:instrText>
+              <w:instrText xml:space="preserve"> PAGEREF _Toc152855961 \h </w:instrText>
             </w:r>
             <w:r>
               <w:rPr>
@@ -2657,16 +2784,17 @@
               <w:kern w:val="2"/>
               <w:sz w:val="22"/>
               <w:szCs w:val="22"/>
+              <w:lang w:eastAsia="zh-CN"/>
               <w14:ligatures w14:val="standardContextual"/>
             </w:rPr>
           </w:pPr>
-          <w:hyperlink w:anchor="_Toc152798697" w:history="1">
+          <w:hyperlink w:anchor="_Toc152855962" w:history="1">
             <w:r>
               <w:rPr>
                 <w:rStyle w:val="Hipercze"/>
                 <w:noProof/>
               </w:rPr>
-              <w:t>5.2. Kod Terraform</w:t>
+              <w:t>6.2. Kod Terraform</w:t>
             </w:r>
             <w:r>
               <w:rPr>
@@ -2687,7 +2815,7 @@
                 <w:noProof/>
                 <w:webHidden/>
               </w:rPr>
-              <w:instrText xml:space="preserve"> PAGEREF _Toc152798697 \h </w:instrText>
+              <w:instrText xml:space="preserve"> PAGEREF _Toc152855962 \h </w:instrText>
             </w:r>
             <w:r>
               <w:rPr>
@@ -2730,10 +2858,11 @@
               <w:kern w:val="2"/>
               <w:sz w:val="22"/>
               <w:szCs w:val="22"/>
+              <w:lang w:eastAsia="zh-CN"/>
               <w14:ligatures w14:val="standardContextual"/>
             </w:rPr>
           </w:pPr>
-          <w:hyperlink w:anchor="_Toc152798698" w:history="1">
+          <w:hyperlink w:anchor="_Toc152855963" w:history="1">
             <w:r>
               <w:rPr>
                 <w:rStyle w:val="Hipercze"/>
@@ -2760,7 +2889,7 @@
                 <w:noProof/>
                 <w:webHidden/>
               </w:rPr>
-              <w:instrText xml:space="preserve"> PAGEREF _Toc152798698 \h </w:instrText>
+              <w:instrText xml:space="preserve"> PAGEREF _Toc152855963 \h </w:instrText>
             </w:r>
             <w:r>
               <w:rPr>
@@ -2803,10 +2932,11 @@
               <w:kern w:val="2"/>
               <w:sz w:val="22"/>
               <w:szCs w:val="22"/>
+              <w:lang w:eastAsia="zh-CN"/>
               <w14:ligatures w14:val="standardContextual"/>
             </w:rPr>
           </w:pPr>
-          <w:hyperlink w:anchor="_Toc152798699" w:history="1">
+          <w:hyperlink w:anchor="_Toc152855964" w:history="1">
             <w:r>
               <w:rPr>
                 <w:rStyle w:val="Hipercze"/>
@@ -2833,7 +2963,7 @@
                 <w:noProof/>
                 <w:webHidden/>
               </w:rPr>
-              <w:instrText xml:space="preserve"> PAGEREF _Toc152798699 \h </w:instrText>
+              <w:instrText xml:space="preserve"> PAGEREF _Toc152855964 \h </w:instrText>
             </w:r>
             <w:r>
               <w:rPr>
@@ -2876,10 +3006,11 @@
               <w:kern w:val="2"/>
               <w:sz w:val="22"/>
               <w:szCs w:val="22"/>
+              <w:lang w:eastAsia="zh-CN"/>
               <w14:ligatures w14:val="standardContextual"/>
             </w:rPr>
           </w:pPr>
-          <w:hyperlink w:anchor="_Toc152798700" w:history="1">
+          <w:hyperlink w:anchor="_Toc152855965" w:history="1">
             <w:r>
               <w:rPr>
                 <w:rStyle w:val="Hipercze"/>
@@ -2906,7 +3037,7 @@
                 <w:noProof/>
                 <w:webHidden/>
               </w:rPr>
-              <w:instrText xml:space="preserve"> PAGEREF _Toc152798700 \h </w:instrText>
+              <w:instrText xml:space="preserve"> PAGEREF _Toc152855965 \h </w:instrText>
             </w:r>
             <w:r>
               <w:rPr>
@@ -2949,16 +3080,17 @@
               <w:kern w:val="2"/>
               <w:sz w:val="22"/>
               <w:szCs w:val="22"/>
+              <w:lang w:eastAsia="zh-CN"/>
               <w14:ligatures w14:val="standardContextual"/>
             </w:rPr>
           </w:pPr>
-          <w:hyperlink w:anchor="_Toc152798701" w:history="1">
+          <w:hyperlink w:anchor="_Toc152855966" w:history="1">
             <w:r>
               <w:rPr>
                 <w:rStyle w:val="Hipercze"/>
                 <w:noProof/>
               </w:rPr>
-              <w:t>Pokazanie i wyjaśnienie kodu z folderu „modules</w:t>
+              <w:t>Pokazanie i wyjaśnienie kodu z folderu „modules”</w:t>
             </w:r>
             <w:r>
               <w:rPr>
@@ -2979,7 +3111,7 @@
                 <w:noProof/>
                 <w:webHidden/>
               </w:rPr>
-              <w:instrText xml:space="preserve"> PAGEREF _Toc152798701 \h </w:instrText>
+              <w:instrText xml:space="preserve"> PAGEREF _Toc152855966 \h </w:instrText>
             </w:r>
             <w:r>
               <w:rPr>
@@ -3000,6 +3132,527 @@
                 <w:webHidden/>
               </w:rPr>
               <w:t>36</w:t>
+            </w:r>
+            <w:r>
+              <w:rPr>
+                <w:noProof/>
+                <w:webHidden/>
+              </w:rPr>
+              <w:fldChar w:fldCharType="end"/>
+            </w:r>
+          </w:hyperlink>
+        </w:p>
+        <w:p>
+          <w:pPr>
+            <w:pStyle w:val="Spistreci3"/>
+            <w:tabs>
+              <w:tab w:val="right" w:leader="dot" w:pos="9062"/>
+            </w:tabs>
+            <w:rPr>
+              <w:rFonts w:asciiTheme="minorHAnsi" w:eastAsiaTheme="minorEastAsia" w:hAnsiTheme="minorHAnsi" w:cstheme="minorBidi"/>
+              <w:noProof/>
+              <w:kern w:val="2"/>
+              <w:sz w:val="22"/>
+              <w:szCs w:val="22"/>
+              <w:lang w:eastAsia="zh-CN"/>
+              <w14:ligatures w14:val="standardContextual"/>
+            </w:rPr>
+          </w:pPr>
+          <w:hyperlink w:anchor="_Toc152855967" w:history="1">
+            <w:r>
+              <w:rPr>
+                <w:rStyle w:val="Hipercze"/>
+                <w:noProof/>
+                <w:lang w:val="en-US"/>
+              </w:rPr>
+              <w:t>Moduł Virtual Private Cloud (VPC)</w:t>
+            </w:r>
+            <w:r>
+              <w:rPr>
+                <w:noProof/>
+                <w:webHidden/>
+              </w:rPr>
+              <w:tab/>
+            </w:r>
+            <w:r>
+              <w:rPr>
+                <w:noProof/>
+                <w:webHidden/>
+              </w:rPr>
+              <w:fldChar w:fldCharType="begin"/>
+            </w:r>
+            <w:r>
+              <w:rPr>
+                <w:noProof/>
+                <w:webHidden/>
+              </w:rPr>
+              <w:instrText xml:space="preserve"> PAGEREF _Toc152855967 \h </w:instrText>
+            </w:r>
+            <w:r>
+              <w:rPr>
+                <w:noProof/>
+                <w:webHidden/>
+              </w:rPr>
+            </w:r>
+            <w:r>
+              <w:rPr>
+                <w:noProof/>
+                <w:webHidden/>
+              </w:rPr>
+              <w:fldChar w:fldCharType="separate"/>
+            </w:r>
+            <w:r>
+              <w:rPr>
+                <w:noProof/>
+                <w:webHidden/>
+              </w:rPr>
+              <w:t>37</w:t>
+            </w:r>
+            <w:r>
+              <w:rPr>
+                <w:noProof/>
+                <w:webHidden/>
+              </w:rPr>
+              <w:fldChar w:fldCharType="end"/>
+            </w:r>
+          </w:hyperlink>
+        </w:p>
+        <w:p>
+          <w:pPr>
+            <w:pStyle w:val="Spistreci3"/>
+            <w:tabs>
+              <w:tab w:val="right" w:leader="dot" w:pos="9062"/>
+            </w:tabs>
+            <w:rPr>
+              <w:rFonts w:asciiTheme="minorHAnsi" w:eastAsiaTheme="minorEastAsia" w:hAnsiTheme="minorHAnsi" w:cstheme="minorBidi"/>
+              <w:noProof/>
+              <w:kern w:val="2"/>
+              <w:sz w:val="22"/>
+              <w:szCs w:val="22"/>
+              <w:lang w:eastAsia="zh-CN"/>
+              <w14:ligatures w14:val="standardContextual"/>
+            </w:rPr>
+          </w:pPr>
+          <w:hyperlink w:anchor="_Toc152855968" w:history="1">
+            <w:r>
+              <w:rPr>
+                <w:rStyle w:val="Hipercze"/>
+                <w:noProof/>
+              </w:rPr>
+              <w:t>Moduł Security Group</w:t>
+            </w:r>
+            <w:r>
+              <w:rPr>
+                <w:noProof/>
+                <w:webHidden/>
+              </w:rPr>
+              <w:tab/>
+            </w:r>
+            <w:r>
+              <w:rPr>
+                <w:noProof/>
+                <w:webHidden/>
+              </w:rPr>
+              <w:fldChar w:fldCharType="begin"/>
+            </w:r>
+            <w:r>
+              <w:rPr>
+                <w:noProof/>
+                <w:webHidden/>
+              </w:rPr>
+              <w:instrText xml:space="preserve"> PAGEREF _Toc152855968 \h </w:instrText>
+            </w:r>
+            <w:r>
+              <w:rPr>
+                <w:noProof/>
+                <w:webHidden/>
+              </w:rPr>
+            </w:r>
+            <w:r>
+              <w:rPr>
+                <w:noProof/>
+                <w:webHidden/>
+              </w:rPr>
+              <w:fldChar w:fldCharType="separate"/>
+            </w:r>
+            <w:r>
+              <w:rPr>
+                <w:noProof/>
+                <w:webHidden/>
+              </w:rPr>
+              <w:t>41</w:t>
+            </w:r>
+            <w:r>
+              <w:rPr>
+                <w:noProof/>
+                <w:webHidden/>
+              </w:rPr>
+              <w:fldChar w:fldCharType="end"/>
+            </w:r>
+          </w:hyperlink>
+        </w:p>
+        <w:p>
+          <w:pPr>
+            <w:pStyle w:val="Spistreci3"/>
+            <w:tabs>
+              <w:tab w:val="right" w:leader="dot" w:pos="9062"/>
+            </w:tabs>
+            <w:rPr>
+              <w:rFonts w:asciiTheme="minorHAnsi" w:eastAsiaTheme="minorEastAsia" w:hAnsiTheme="minorHAnsi" w:cstheme="minorBidi"/>
+              <w:noProof/>
+              <w:kern w:val="2"/>
+              <w:sz w:val="22"/>
+              <w:szCs w:val="22"/>
+              <w:lang w:eastAsia="zh-CN"/>
+              <w14:ligatures w14:val="standardContextual"/>
+            </w:rPr>
+          </w:pPr>
+          <w:hyperlink w:anchor="_Toc152855969" w:history="1">
+            <w:r>
+              <w:rPr>
+                <w:rStyle w:val="Hipercze"/>
+                <w:noProof/>
+              </w:rPr>
+              <w:t>Moduł RDS (Amazon RDS)</w:t>
+            </w:r>
+            <w:r>
+              <w:rPr>
+                <w:noProof/>
+                <w:webHidden/>
+              </w:rPr>
+              <w:tab/>
+            </w:r>
+            <w:r>
+              <w:rPr>
+                <w:noProof/>
+                <w:webHidden/>
+              </w:rPr>
+              <w:fldChar w:fldCharType="begin"/>
+            </w:r>
+            <w:r>
+              <w:rPr>
+                <w:noProof/>
+                <w:webHidden/>
+              </w:rPr>
+              <w:instrText xml:space="preserve"> PAGEREF _Toc152855969 \h </w:instrText>
+            </w:r>
+            <w:r>
+              <w:rPr>
+                <w:noProof/>
+                <w:webHidden/>
+              </w:rPr>
+            </w:r>
+            <w:r>
+              <w:rPr>
+                <w:noProof/>
+                <w:webHidden/>
+              </w:rPr>
+              <w:fldChar w:fldCharType="separate"/>
+            </w:r>
+            <w:r>
+              <w:rPr>
+                <w:noProof/>
+                <w:webHidden/>
+              </w:rPr>
+              <w:t>43</w:t>
+            </w:r>
+            <w:r>
+              <w:rPr>
+                <w:noProof/>
+                <w:webHidden/>
+              </w:rPr>
+              <w:fldChar w:fldCharType="end"/>
+            </w:r>
+          </w:hyperlink>
+        </w:p>
+        <w:p>
+          <w:pPr>
+            <w:pStyle w:val="Spistreci3"/>
+            <w:tabs>
+              <w:tab w:val="right" w:leader="dot" w:pos="9062"/>
+            </w:tabs>
+            <w:rPr>
+              <w:rFonts w:asciiTheme="minorHAnsi" w:eastAsiaTheme="minorEastAsia" w:hAnsiTheme="minorHAnsi" w:cstheme="minorBidi"/>
+              <w:noProof/>
+              <w:kern w:val="2"/>
+              <w:sz w:val="22"/>
+              <w:szCs w:val="22"/>
+              <w:lang w:eastAsia="zh-CN"/>
+              <w14:ligatures w14:val="standardContextual"/>
+            </w:rPr>
+          </w:pPr>
+          <w:hyperlink w:anchor="_Toc152855970" w:history="1">
+            <w:r>
+              <w:rPr>
+                <w:rStyle w:val="Hipercze"/>
+                <w:noProof/>
+              </w:rPr>
+              <w:t>Moduł NAT</w:t>
+            </w:r>
+            <w:r>
+              <w:rPr>
+                <w:noProof/>
+                <w:webHidden/>
+              </w:rPr>
+              <w:tab/>
+            </w:r>
+            <w:r>
+              <w:rPr>
+                <w:noProof/>
+                <w:webHidden/>
+              </w:rPr>
+              <w:fldChar w:fldCharType="begin"/>
+            </w:r>
+            <w:r>
+              <w:rPr>
+                <w:noProof/>
+                <w:webHidden/>
+              </w:rPr>
+              <w:instrText xml:space="preserve"> PAGEREF _Toc152855970 \h </w:instrText>
+            </w:r>
+            <w:r>
+              <w:rPr>
+                <w:noProof/>
+                <w:webHidden/>
+              </w:rPr>
+            </w:r>
+            <w:r>
+              <w:rPr>
+                <w:noProof/>
+                <w:webHidden/>
+              </w:rPr>
+              <w:fldChar w:fldCharType="separate"/>
+            </w:r>
+            <w:r>
+              <w:rPr>
+                <w:noProof/>
+                <w:webHidden/>
+              </w:rPr>
+              <w:t>45</w:t>
+            </w:r>
+            <w:r>
+              <w:rPr>
+                <w:noProof/>
+                <w:webHidden/>
+              </w:rPr>
+              <w:fldChar w:fldCharType="end"/>
+            </w:r>
+          </w:hyperlink>
+        </w:p>
+        <w:p>
+          <w:pPr>
+            <w:pStyle w:val="Spistreci3"/>
+            <w:tabs>
+              <w:tab w:val="right" w:leader="dot" w:pos="9062"/>
+            </w:tabs>
+            <w:rPr>
+              <w:rFonts w:asciiTheme="minorHAnsi" w:eastAsiaTheme="minorEastAsia" w:hAnsiTheme="minorHAnsi" w:cstheme="minorBidi"/>
+              <w:noProof/>
+              <w:kern w:val="2"/>
+              <w:sz w:val="22"/>
+              <w:szCs w:val="22"/>
+              <w:lang w:eastAsia="zh-CN"/>
+              <w14:ligatures w14:val="standardContextual"/>
+            </w:rPr>
+          </w:pPr>
+          <w:hyperlink w:anchor="_Toc152855971" w:history="1">
+            <w:r>
+              <w:rPr>
+                <w:rStyle w:val="Hipercze"/>
+                <w:noProof/>
+              </w:rPr>
+              <w:t>Moduł KEY</w:t>
+            </w:r>
+            <w:r>
+              <w:rPr>
+                <w:noProof/>
+                <w:webHidden/>
+              </w:rPr>
+              <w:tab/>
+            </w:r>
+            <w:r>
+              <w:rPr>
+                <w:noProof/>
+                <w:webHidden/>
+              </w:rPr>
+              <w:fldChar w:fldCharType="begin"/>
+            </w:r>
+            <w:r>
+              <w:rPr>
+                <w:noProof/>
+                <w:webHidden/>
+              </w:rPr>
+              <w:instrText xml:space="preserve"> PAGEREF _Toc152855971 \h </w:instrText>
+            </w:r>
+            <w:r>
+              <w:rPr>
+                <w:noProof/>
+                <w:webHidden/>
+              </w:rPr>
+            </w:r>
+            <w:r>
+              <w:rPr>
+                <w:noProof/>
+                <w:webHidden/>
+              </w:rPr>
+              <w:fldChar w:fldCharType="separate"/>
+            </w:r>
+            <w:r>
+              <w:rPr>
+                <w:noProof/>
+                <w:webHidden/>
+              </w:rPr>
+              <w:t>47</w:t>
+            </w:r>
+            <w:r>
+              <w:rPr>
+                <w:noProof/>
+                <w:webHidden/>
+              </w:rPr>
+              <w:fldChar w:fldCharType="end"/>
+            </w:r>
+          </w:hyperlink>
+        </w:p>
+        <w:p>
+          <w:pPr>
+            <w:pStyle w:val="Spistreci3"/>
+            <w:tabs>
+              <w:tab w:val="right" w:leader="dot" w:pos="9062"/>
+            </w:tabs>
+            <w:rPr>
+              <w:rFonts w:asciiTheme="minorHAnsi" w:eastAsiaTheme="minorEastAsia" w:hAnsiTheme="minorHAnsi" w:cstheme="minorBidi"/>
+              <w:noProof/>
+              <w:kern w:val="2"/>
+              <w:sz w:val="22"/>
+              <w:szCs w:val="22"/>
+              <w:lang w:eastAsia="zh-CN"/>
+              <w14:ligatures w14:val="standardContextual"/>
+            </w:rPr>
+          </w:pPr>
+          <w:hyperlink w:anchor="_Toc152855972" w:history="1">
+            <w:r>
+              <w:rPr>
+                <w:rStyle w:val="Hipercze"/>
+                <w:noProof/>
+                <w:lang w:val="en-US"/>
+              </w:rPr>
+              <w:t>Moduł EC2 Auto Scalling Group (ASG)</w:t>
+            </w:r>
+            <w:r>
+              <w:rPr>
+                <w:noProof/>
+                <w:webHidden/>
+              </w:rPr>
+              <w:tab/>
+            </w:r>
+            <w:r>
+              <w:rPr>
+                <w:noProof/>
+                <w:webHidden/>
+              </w:rPr>
+              <w:fldChar w:fldCharType="begin"/>
+            </w:r>
+            <w:r>
+              <w:rPr>
+                <w:noProof/>
+                <w:webHidden/>
+              </w:rPr>
+              <w:instrText xml:space="preserve"> PAGEREF _Toc152855972 \h </w:instrText>
+            </w:r>
+            <w:r>
+              <w:rPr>
+                <w:noProof/>
+                <w:webHidden/>
+              </w:rPr>
+            </w:r>
+            <w:r>
+              <w:rPr>
+                <w:noProof/>
+                <w:webHidden/>
+              </w:rPr>
+              <w:fldChar w:fldCharType="separate"/>
+            </w:r>
+            <w:r>
+              <w:rPr>
+                <w:noProof/>
+                <w:webHidden/>
+              </w:rPr>
+              <w:t>48</w:t>
+            </w:r>
+            <w:r>
+              <w:rPr>
+                <w:noProof/>
+                <w:webHidden/>
+              </w:rPr>
+              <w:fldChar w:fldCharType="end"/>
+            </w:r>
+          </w:hyperlink>
+        </w:p>
+        <w:p>
+          <w:pPr>
+            <w:pStyle w:val="Spistreci3"/>
+            <w:tabs>
+              <w:tab w:val="right" w:leader="dot" w:pos="9062"/>
+            </w:tabs>
+            <w:rPr>
+              <w:rFonts w:asciiTheme="minorHAnsi" w:eastAsiaTheme="minorEastAsia" w:hAnsiTheme="minorHAnsi" w:cstheme="minorBidi"/>
+              <w:noProof/>
+              <w:kern w:val="2"/>
+              <w:sz w:val="22"/>
+              <w:szCs w:val="22"/>
+              <w:lang w:eastAsia="zh-CN"/>
+              <w14:ligatures w14:val="standardContextual"/>
+            </w:rPr>
+          </w:pPr>
+          <w:hyperlink w:anchor="_Toc152855973" w:history="1">
+            <w:r>
+              <w:rPr>
+                <w:rStyle w:val="Hipercze"/>
+                <w:noProof/>
+                <w:lang w:val="en-US"/>
+              </w:rPr>
+              <w:t>Moduł App Load Balancer (ALB)</w:t>
+            </w:r>
+            <w:r>
+              <w:rPr>
+                <w:noProof/>
+                <w:webHidden/>
+              </w:rPr>
+              <w:tab/>
+            </w:r>
+            <w:r>
+              <w:rPr>
+                <w:noProof/>
+                <w:webHidden/>
+              </w:rPr>
+              <w:fldChar w:fldCharType="begin"/>
+            </w:r>
+            <w:r>
+              <w:rPr>
+                <w:noProof/>
+                <w:webHidden/>
+              </w:rPr>
+              <w:instrText xml:space="preserve"> PAGEREF _Toc152855973 \h </w:instrText>
+            </w:r>
+            <w:r>
+              <w:rPr>
+                <w:noProof/>
+                <w:webHidden/>
+              </w:rPr>
+            </w:r>
+            <w:r>
+              <w:rPr>
+                <w:noProof/>
+                <w:webHidden/>
+              </w:rPr>
+              <w:fldChar w:fldCharType="separate"/>
+            </w:r>
+            <w:r>
+              <w:rPr>
+                <w:noProof/>
+                <w:webHidden/>
+              </w:rPr>
+              <w:t>52</w:t>
             </w:r>
             <w:r>
               <w:rPr>
@@ -3022,16 +3675,17 @@
               <w:kern w:val="2"/>
               <w:sz w:val="22"/>
               <w:szCs w:val="22"/>
+              <w:lang w:eastAsia="zh-CN"/>
               <w14:ligatures w14:val="standardContextual"/>
             </w:rPr>
           </w:pPr>
-          <w:hyperlink w:anchor="_Toc152798702" w:history="1">
+          <w:hyperlink w:anchor="_Toc152855974" w:history="1">
             <w:r>
               <w:rPr>
                 <w:rStyle w:val="Hipercze"/>
                 <w:noProof/>
               </w:rPr>
-              <w:t>6. Porównanie kosztowe rozwiązań on-premise z rozwiązaniami chmurowymi</w:t>
+              <w:t>7. Porównanie kosztowe rozwiązań on-premise z rozwiązaniami chmurowymi</w:t>
             </w:r>
             <w:r>
               <w:rPr>
@@ -3052,7 +3706,7 @@
                 <w:noProof/>
                 <w:webHidden/>
               </w:rPr>
-              <w:instrText xml:space="preserve"> PAGEREF _Toc152798702 \h </w:instrText>
+              <w:instrText xml:space="preserve"> PAGEREF _Toc152855974 \h </w:instrText>
             </w:r>
             <w:r>
               <w:rPr>
@@ -3072,7 +3726,7 @@
                 <w:noProof/>
                 <w:webHidden/>
               </w:rPr>
-              <w:t>36</w:t>
+              <w:t>53</w:t>
             </w:r>
             <w:r>
               <w:rPr>
@@ -3095,16 +3749,17 @@
               <w:kern w:val="2"/>
               <w:sz w:val="22"/>
               <w:szCs w:val="22"/>
+              <w:lang w:eastAsia="zh-CN"/>
               <w14:ligatures w14:val="standardContextual"/>
             </w:rPr>
           </w:pPr>
-          <w:hyperlink w:anchor="_Toc152798703" w:history="1">
+          <w:hyperlink w:anchor="_Toc152855975" w:history="1">
             <w:r>
               <w:rPr>
                 <w:rStyle w:val="Hipercze"/>
                 <w:noProof/>
               </w:rPr>
-              <w:t>7. Wnioski</w:t>
+              <w:t>8. Wnioski</w:t>
             </w:r>
             <w:r>
               <w:rPr>
@@ -3125,7 +3780,7 @@
                 <w:noProof/>
                 <w:webHidden/>
               </w:rPr>
-              <w:instrText xml:space="preserve"> PAGEREF _Toc152798703 \h </w:instrText>
+              <w:instrText xml:space="preserve"> PAGEREF _Toc152855975 \h </w:instrText>
             </w:r>
             <w:r>
               <w:rPr>
@@ -3145,7 +3800,7 @@
                 <w:noProof/>
                 <w:webHidden/>
               </w:rPr>
-              <w:t>36</w:t>
+              <w:t>53</w:t>
             </w:r>
             <w:r>
               <w:rPr>
@@ -3168,10 +3823,11 @@
               <w:kern w:val="2"/>
               <w:sz w:val="22"/>
               <w:szCs w:val="22"/>
+              <w:lang w:eastAsia="zh-CN"/>
               <w14:ligatures w14:val="standardContextual"/>
             </w:rPr>
           </w:pPr>
-          <w:hyperlink w:anchor="_Toc152798704" w:history="1">
+          <w:hyperlink w:anchor="_Toc152855976" w:history="1">
             <w:r>
               <w:rPr>
                 <w:rStyle w:val="Hipercze"/>
@@ -3198,7 +3854,7 @@
                 <w:noProof/>
                 <w:webHidden/>
               </w:rPr>
-              <w:instrText xml:space="preserve"> PAGEREF _Toc152798704 \h </w:instrText>
+              <w:instrText xml:space="preserve"> PAGEREF _Toc152855976 \h </w:instrText>
             </w:r>
             <w:r>
               <w:rPr>
@@ -3218,7 +3874,7 @@
                 <w:noProof/>
                 <w:webHidden/>
               </w:rPr>
-              <w:t>36</w:t>
+              <w:t>54</w:t>
             </w:r>
             <w:r>
               <w:rPr>
@@ -3253,6 +3909,99 @@
     <w:p/>
     <w:p/>
     <w:p/>
+    <w:p>
+      <w:pPr>
+        <w:pStyle w:val="Nagwek1"/>
+        <w:numPr>
+          <w:ilvl w:val="0"/>
+          <w:numId w:val="42"/>
+        </w:numPr>
+      </w:pPr>
+      <w:bookmarkStart w:id="0" w:name="_Toc152855929"/>
+      <w:r>
+        <w:lastRenderedPageBreak/>
+        <w:t>Streszczenie</w:t>
+      </w:r>
+      <w:bookmarkEnd w:id="0"/>
+    </w:p>
+    <w:p/>
+    <w:p>
+      <w:pPr>
+        <w:pStyle w:val="Nagwek1"/>
+        <w:numPr>
+          <w:ilvl w:val="0"/>
+          <w:numId w:val="42"/>
+        </w:numPr>
+      </w:pPr>
+      <w:bookmarkStart w:id="1" w:name="_Toc152855930"/>
+      <w:r>
+        <w:t>Wstęp</w:t>
+      </w:r>
+      <w:bookmarkEnd w:id="1"/>
+    </w:p>
+    <w:p>
+      <w:pPr>
+        <w:ind w:firstLine="360"/>
+      </w:pPr>
+      <w:r>
+        <w:t>W XXI wieku środowisko informatyczne dynamicznie ewoluuje, napotykając na wyzwania związane z rosnącym zapotrzebowaniem na elastyczną, skalowalną i zautomatyzowaną infrastrukturę. W odpowiedzi na te wyzwania narodziła się koncepcja Infrastruktury jako kod (IaC), rewolucyjnej metodyki, która nie tylko zrewolucjonizowała sposób, w jaki postrzegamy i zarządzamy zasobami informatycznymi, ale także odmieniła sposób, w jaki kształtujemy środowisko serwerowe.</w:t>
+      </w:r>
+    </w:p>
+    <w:p>
+      <w:pPr>
+        <w:pStyle w:val="Nagwek2"/>
+      </w:pPr>
+      <w:bookmarkStart w:id="2" w:name="_Toc152855931"/>
+      <w:r>
+        <w:t>2</w:t>
+      </w:r>
+      <w:r>
+        <w:t>.</w:t>
+      </w:r>
+      <w:r>
+        <w:t>1</w:t>
+      </w:r>
+      <w:r>
+        <w:t>. Cel Pracy</w:t>
+      </w:r>
+      <w:bookmarkEnd w:id="2"/>
+    </w:p>
+    <w:p>
+      <w:r>
+        <w:tab/>
+        <w:t xml:space="preserve">Celem pracy jest porównanie różnych rodzajów infrastruktur występujących w świecie IT oraz pokazanie </w:t>
+      </w:r>
+      <w:r>
+        <w:t xml:space="preserve">czym różnią się od siebie </w:t>
+      </w:r>
+      <w:r>
+        <w:t>nowoczesne technologie</w:t>
+      </w:r>
+      <w:r>
+        <w:t xml:space="preserve"> Infrastructure as Code, jak</w:t>
+      </w:r>
+      <w:r>
+        <w:t xml:space="preserve"> umożliwiają tworzenie, zarządzanie i utrzymanie infrastruktury za pomocą dedykowanych narzędzi i języków programowania.</w:t>
+      </w:r>
+      <w:r>
+        <w:t xml:space="preserve"> Zostanie zaprojektowany</w:t>
+      </w:r>
+      <w:r>
+        <w:t xml:space="preserve"> kod Terraform ma</w:t>
+      </w:r>
+      <w:r>
+        <w:t>jący</w:t>
+      </w:r>
+      <w:r>
+        <w:t xml:space="preserve"> za zadanie zbudować infrastrukturę potrzebną do stworzenia aplikacji webowej w chmurze, czyli skalujących się serwerów Linux w zależności od obciążenia dystrybucji, baz danych, nadanie adresacji sieciowej, utworzenie przepływu sieciowego między końcówkami, stworzenie pliku .tfstate w chmurze oraz wykorzystanie innych kluczowych serwisów</w:t>
+      </w:r>
+      <w:r>
+        <w:t xml:space="preserve"> chmury Amazon Web Services</w:t>
+      </w:r>
+      <w:r>
+        <w:t xml:space="preserve">. </w:t>
+      </w:r>
+    </w:p>
     <w:p/>
     <w:p/>
     <w:p/>
@@ -3261,117 +4010,30 @@
     <w:p/>
     <w:p/>
     <w:p/>
-    <w:p/>
-    <w:p/>
-    <w:p/>
-    <w:p/>
-    <w:p/>
     <w:p>
       <w:pPr>
         <w:pStyle w:val="Nagwek1"/>
-        <w:numPr>
-          <w:ilvl w:val="0"/>
-          <w:numId w:val="22"/>
-        </w:numPr>
-      </w:pPr>
-      <w:bookmarkStart w:id="0" w:name="_Toc152798665"/>
-      <w:r>
-        <w:t>Wstęp</w:t>
-      </w:r>
-      <w:bookmarkEnd w:id="0"/>
-    </w:p>
-    <w:p>
-      <w:pPr>
-        <w:ind w:firstLine="360"/>
-      </w:pPr>
-      <w:r>
-        <w:t>W XXI wieku środowisko informatyczne dynamicznie ewoluuje, napotykając na wyzwania związane z rosnącym zapotrzebowaniem na elastyczną, skalowalną i zautomatyzowaną infrastrukturę. W odpowiedzi na te wyzwania narodziła się koncepcja Infrastruktury jako kod (IaC), rewolucyjnej metodyki, która nie tylko zrewolucjonizowała sposób, w jaki postrzegamy i zarządzamy zasobami informatycznymi, ale także odmieniła sposób, w jaki kształtujemy środowisko serwerowe.</w:t>
-      </w:r>
+      </w:pPr>
+      <w:bookmarkStart w:id="3" w:name="_Toc152855932"/>
+      <w:r>
+        <w:lastRenderedPageBreak/>
+        <w:t>3</w:t>
+      </w:r>
+      <w:r>
+        <w:t>. Przedstawienie i omówienie infrastruktury on-premise.</w:t>
+      </w:r>
+      <w:bookmarkEnd w:id="3"/>
     </w:p>
     <w:p>
       <w:pPr>
         <w:pStyle w:val="Nagwek2"/>
-      </w:pPr>
-      <w:bookmarkStart w:id="1" w:name="_Toc152798666"/>
-      <w:r>
-        <w:t>1.</w:t>
-      </w:r>
-      <w:r>
-        <w:t>1</w:t>
-      </w:r>
-      <w:r>
-        <w:t>. Cel Pracy</w:t>
-      </w:r>
-      <w:bookmarkEnd w:id="1"/>
-    </w:p>
-    <w:p>
-      <w:r>
-        <w:tab/>
-        <w:t xml:space="preserve">Celem pracy jest porównanie różnych rodzajów infrastruktur występujących w świecie IT oraz pokazanie </w:t>
-      </w:r>
-      <w:r>
-        <w:t xml:space="preserve">czym różnią się od siebie </w:t>
-      </w:r>
-      <w:r>
-        <w:t>nowoczesne technologie</w:t>
-      </w:r>
-      <w:r>
-        <w:t xml:space="preserve"> Infrastructure as Code, jak</w:t>
-      </w:r>
-      <w:r>
-        <w:t xml:space="preserve"> umożliwiają tworzenie, zarządzanie i utrzymanie infrastruktury za pomocą dedykowanych narzędzi i języków programowania.</w:t>
-      </w:r>
-      <w:r>
-        <w:t xml:space="preserve"> Zostanie zaprojektowany</w:t>
-      </w:r>
-      <w:r>
-        <w:t xml:space="preserve"> kod Terraform ma</w:t>
-      </w:r>
-      <w:r>
-        <w:t>jący</w:t>
-      </w:r>
-      <w:r>
-        <w:t xml:space="preserve"> za zadanie zbudować infrastrukturę potrzebną do stworzenia aplikacji webowej w chmurze, czyli skalujących się serwerów Linux w zależności od obciążenia dystrybucji, baz danych, nadanie adresacji sieciowej, utworzenie przepływu sieciowego między końcówkami, stworzenie pliku .tfstate w chmurze oraz wykorzystanie innych kluczowych serwisów</w:t>
-      </w:r>
-      <w:r>
-        <w:t xml:space="preserve"> chmury Amazon Web Services</w:t>
-      </w:r>
-      <w:r>
-        <w:t xml:space="preserve">. </w:t>
-      </w:r>
-    </w:p>
-    <w:p/>
-    <w:p/>
-    <w:p/>
-    <w:p/>
-    <w:p/>
-    <w:p/>
-    <w:p/>
-    <w:p/>
-    <w:p>
-      <w:pPr>
-        <w:pStyle w:val="Nagwek1"/>
-      </w:pPr>
-      <w:bookmarkStart w:id="2" w:name="_Toc152798667"/>
-      <w:r>
-        <w:lastRenderedPageBreak/>
-        <w:t>2</w:t>
-      </w:r>
-      <w:r>
-        <w:t>. Przedstawienie i omówienie infrastruktury on-premise.</w:t>
-      </w:r>
-      <w:bookmarkEnd w:id="2"/>
-    </w:p>
-    <w:p>
-      <w:pPr>
-        <w:pStyle w:val="Nagwek2"/>
         <w:rPr>
           <w:b w:val="0"/>
         </w:rPr>
       </w:pPr>
-      <w:bookmarkStart w:id="3" w:name="_Toc152798668"/>
-      <w:r>
-        <w:t>2</w:t>
+      <w:bookmarkStart w:id="4" w:name="_Toc152855933"/>
+      <w:r>
+        <w:t>3</w:t>
       </w:r>
       <w:r>
         <w:t>.1</w:t>
@@ -3388,7 +4050,7 @@
       <w:r>
         <w:t>jakie są jej zalety i wady?</w:t>
       </w:r>
-      <w:bookmarkEnd w:id="3"/>
+      <w:bookmarkEnd w:id="4"/>
     </w:p>
     <w:p>
       <w:r>
@@ -3612,10 +4274,10 @@
       <w:pPr>
         <w:pStyle w:val="Nagwek2"/>
       </w:pPr>
-      <w:bookmarkStart w:id="4" w:name="_Toc152798669"/>
+      <w:bookmarkStart w:id="5" w:name="_Toc152855934"/>
       <w:r>
         <w:lastRenderedPageBreak/>
-        <w:t>2</w:t>
+        <w:t>3</w:t>
       </w:r>
       <w:r>
         <w:t>.</w:t>
@@ -3629,7 +4291,7 @@
       <w:r>
         <w:t>Rodzaje infrastruktury on-premise, takie jak serwery, stacje robocze, magazyny danych i urządzenia sieciowe.</w:t>
       </w:r>
-      <w:bookmarkEnd w:id="4"/>
+      <w:bookmarkEnd w:id="5"/>
     </w:p>
     <w:p>
       <w:pPr>
@@ -3905,9 +4567,9 @@
       <w:pPr>
         <w:pStyle w:val="Nagwek2"/>
       </w:pPr>
-      <w:bookmarkStart w:id="5" w:name="_Toc152798670"/>
-      <w:r>
-        <w:t>2</w:t>
+      <w:bookmarkStart w:id="6" w:name="_Toc152855935"/>
+      <w:r>
+        <w:t>3</w:t>
       </w:r>
       <w:r>
         <w:t>.3</w:t>
@@ -3918,7 +4580,7 @@
       <w:r>
         <w:t xml:space="preserve"> Wirtualizacja</w:t>
       </w:r>
-      <w:bookmarkEnd w:id="5"/>
+      <w:bookmarkEnd w:id="6"/>
     </w:p>
     <w:p>
       <w:r>
@@ -3990,7 +4652,25 @@
           <w:sz w:val="20"/>
           <w:szCs w:val="20"/>
         </w:rPr>
-        <w:t>Rysunek 2 Porównanie infrastruktury fizycznej z infrastrukturą z wykorzystaniem wirtualizacji</w:t>
+        <w:t xml:space="preserve">Rysunek </w:t>
+      </w:r>
+      <w:r>
+        <w:rPr>
+          <w:b/>
+          <w:bCs/>
+          <w:sz w:val="20"/>
+          <w:szCs w:val="20"/>
+        </w:rPr>
+        <w:t>1</w:t>
+      </w:r>
+      <w:r>
+        <w:rPr>
+          <w:b/>
+          <w:bCs/>
+          <w:sz w:val="20"/>
+          <w:szCs w:val="20"/>
+        </w:rPr>
+        <w:t xml:space="preserve"> Porównanie infrastruktury fizycznej z infrastrukturą z wykorzystaniem wirtualizacji</w:t>
       </w:r>
       <w:r>
         <w:rPr>
@@ -4322,10 +5002,10 @@
       <w:pPr>
         <w:pStyle w:val="Nagwek2"/>
       </w:pPr>
-      <w:bookmarkStart w:id="6" w:name="_Toc152798671"/>
+      <w:bookmarkStart w:id="7" w:name="_Toc152855936"/>
       <w:r>
         <w:lastRenderedPageBreak/>
-        <w:t>2</w:t>
+        <w:t>3</w:t>
       </w:r>
       <w:r>
         <w:t>.</w:t>
@@ -4336,7 +5016,7 @@
       <w:r>
         <w:t>. Bezpieczeństwo w infrastrukturze on-premise, w tym zabezpieczenie sieci, systemów operacyjnych i aplikacji</w:t>
       </w:r>
-      <w:bookmarkEnd w:id="6"/>
+      <w:bookmarkEnd w:id="7"/>
     </w:p>
     <w:p>
       <w:pPr>
@@ -4555,9 +5235,9 @@
       <w:pPr>
         <w:pStyle w:val="Nagwek2"/>
       </w:pPr>
-      <w:bookmarkStart w:id="7" w:name="_Toc152798672"/>
-      <w:r>
-        <w:t>2</w:t>
+      <w:bookmarkStart w:id="8" w:name="_Toc152855937"/>
+      <w:r>
+        <w:t>3</w:t>
       </w:r>
       <w:r>
         <w:t>.</w:t>
@@ -4566,9 +5246,9 @@
         <w:t>5</w:t>
       </w:r>
       <w:r>
-        <w:t>. Zarządzanie i monitorowanie infrastruktury on-premise, w tym narzędzia i praktyki</w:t>
-      </w:r>
-      <w:bookmarkEnd w:id="7"/>
+        <w:t>. Zarządzanie i monitorowanie infrastruktury on-premise</w:t>
+      </w:r>
+      <w:bookmarkEnd w:id="8"/>
     </w:p>
     <w:p>
       <w:pPr>
@@ -4689,51 +5369,54 @@
       <w:pPr>
         <w:pStyle w:val="Nagwek2"/>
       </w:pPr>
-      <w:bookmarkStart w:id="8" w:name="_Toc152798673"/>
+      <w:bookmarkStart w:id="9" w:name="_Toc152855938"/>
+      <w:r>
+        <w:t>3</w:t>
+      </w:r>
+      <w:r>
+        <w:t>.</w:t>
+      </w:r>
+      <w:r>
+        <w:t>6</w:t>
+      </w:r>
+      <w:r>
+        <w:t>.</w:t>
+      </w:r>
+      <w:r>
+        <w:t xml:space="preserve"> </w:t>
+      </w:r>
+      <w:r>
+        <w:t>Branże</w:t>
+      </w:r>
+      <w:r>
+        <w:t>, które wykorzystują</w:t>
+      </w:r>
+      <w:r>
+        <w:t xml:space="preserve"> głównie lokalną</w:t>
+      </w:r>
+      <w:r>
+        <w:t xml:space="preserve"> infrastrukturę i </w:t>
+      </w:r>
+      <w:r>
+        <w:t>dlaczego?</w:t>
+      </w:r>
+      <w:bookmarkEnd w:id="9"/>
+    </w:p>
+    <w:p>
+      <w:pPr>
+        <w:ind w:firstLine="360"/>
+      </w:pPr>
+      <w:r>
+        <w:t xml:space="preserve">W dzisiejszych czasach wiele firm korzysta z różnych form infrastruktury IT, w tym zarówno lokalnych, jak i chmurowych. Jednak istnieją branże, w których infrastruktura </w:t>
+      </w:r>
+      <w:r>
+        <w:t xml:space="preserve"> </w:t>
+      </w:r>
+      <w:r>
+        <w:br/>
+      </w:r>
       <w:r>
         <w:lastRenderedPageBreak/>
-        <w:t>2</w:t>
-      </w:r>
-      <w:r>
-        <w:t>.</w:t>
-      </w:r>
-      <w:r>
-        <w:t>6</w:t>
-      </w:r>
-      <w:r>
-        <w:t>.</w:t>
-      </w:r>
-      <w:r>
-        <w:t xml:space="preserve"> </w:t>
-      </w:r>
-      <w:r>
-        <w:t>Przykłady firm i branż, które wykorzystują</w:t>
-      </w:r>
-      <w:r>
-        <w:t xml:space="preserve"> głównie lokalną</w:t>
-      </w:r>
-      <w:r>
-        <w:t xml:space="preserve"> infrastrukturę i </w:t>
-      </w:r>
-      <w:r>
-        <w:t>dlaczego?</w:t>
-      </w:r>
-      <w:bookmarkEnd w:id="8"/>
-    </w:p>
-    <w:p>
-      <w:pPr>
-        <w:ind w:firstLine="360"/>
-      </w:pPr>
-      <w:r>
-        <w:t xml:space="preserve">W dzisiejszych czasach wiele firm korzysta z różnych form infrastruktury IT, w tym zarówno lokalnych, jak i chmurowych. Jednak istnieją branże, w których infrastruktura </w:t>
-      </w:r>
-      <w:r>
-        <w:t xml:space="preserve"> </w:t>
-      </w:r>
-      <w:r>
-        <w:br/>
-      </w:r>
-      <w:r>
         <w:t>on-premise</w:t>
       </w:r>
       <w:r>
@@ -4862,8 +5545,58 @@
         <w:ind w:left="360" w:firstLine="348"/>
       </w:pPr>
       <w:r>
+        <w:t xml:space="preserve">Warto jednak zauważyć, że trendem ostatnich lat jest również migracja wielu firm </w:t>
+      </w:r>
+      <w:r>
+        <w:t xml:space="preserve"> </w:t>
+      </w:r>
+      <w:r>
+        <w:br/>
+      </w:r>
+      <w:r>
+        <w:t xml:space="preserve">do chmury ze względu na elastyczność, skalowalność i koszty. Dlatego </w:t>
+      </w:r>
+      <w:r>
+        <w:t xml:space="preserve">w dzisiejszych tak naprawdę najpopularniejszym rozwiązaniem jest hybryda świata chmurowego z światem urządzeń on-premise, nawet tylko poprzez korzystanie z pakietu Microsoft 365 w </w:t>
+      </w:r>
+      <w:r>
         <w:lastRenderedPageBreak/>
-        <w:t xml:space="preserve">Warto jednak zauważyć, że trendem ostatnich lat jest również migracja wielu firm </w:t>
+        <w:t>przedsiębiorstwie (to też rozwiązanie chmurowe gdzie chociażby nie musimy utrzymywać serwera poczty lokalnie).</w:t>
+      </w:r>
+    </w:p>
+    <w:p>
+      <w:pPr>
+        <w:pStyle w:val="Nagwek1"/>
+      </w:pPr>
+      <w:bookmarkStart w:id="10" w:name="_Toc152855939"/>
+      <w:r>
+        <w:t>4</w:t>
+      </w:r>
+      <w:r>
+        <w:t>. Infrastruktura chmurowa</w:t>
+      </w:r>
+      <w:bookmarkEnd w:id="10"/>
+    </w:p>
+    <w:p>
+      <w:pPr>
+        <w:ind w:firstLine="708"/>
+      </w:pPr>
+      <w:r>
+        <w:t>Wraz z rozwojem internetu, wzrostem mocy obliczeniowej i pamięci masowej oraz postępem technologicznym, firma Amazon wprowadziła w 2006 roku usługę Elastic Compute Cloud (EC2) jako część swojej platformy Amazon Web Services (AWS).</w:t>
+      </w:r>
+      <w:r>
+        <w:t xml:space="preserve"> Na początku stosowali te usługi tylko wewnętrznie na potrzeby firmy, lecz po czasie wpadli na pomysł, że mogliby udostępniać swoje zasoby i pobierać za to opłatę.</w:t>
+      </w:r>
+      <w:r>
+        <w:t xml:space="preserve"> Był to przełomowy moment, który dał początek szeroko stosowanej infrastrukturze chmurowej.</w:t>
+      </w:r>
+    </w:p>
+    <w:p>
+      <w:pPr>
+        <w:ind w:firstLine="708"/>
+      </w:pPr>
+      <w:r>
+        <w:t xml:space="preserve">Na dzień dzisiejszy praktycznie każdy dostawców chmurowych oferuję po kilkadziesiąt lub kilkaset dostępnych usług w swojej chmurze. Zakres takich rozwiązań rozciąga się </w:t>
       </w:r>
       <w:r>
         <w:t xml:space="preserve"> </w:t>
@@ -4872,45 +5605,71 @@
         <w:br/>
       </w:r>
       <w:r>
-        <w:t xml:space="preserve">do chmury ze względu na elastyczność, skalowalność i koszty. Dlatego </w:t>
-      </w:r>
-      <w:r>
-        <w:t>w dzisiejszych tak naprawdę najpopularniejszym rozwiązaniem jest hybryda świata chmurowego z światem urządzeń on-premise, nawet tylko poprzez korzystanie z pakietu Microsoft 365 w przedsiębiorstwie (to też rozwiązanie chmurowe gdzie chociażby nie musimy utrzymywać serwera poczty lokalnie).</w:t>
-      </w:r>
-    </w:p>
-    <w:p>
-      <w:pPr>
-        <w:pStyle w:val="Nagwek1"/>
-      </w:pPr>
-      <w:bookmarkStart w:id="9" w:name="_Toc152798674"/>
-      <w:r>
-        <w:t>3</w:t>
-      </w:r>
-      <w:r>
-        <w:t>. Infrastruktura chmurowa</w:t>
-      </w:r>
-      <w:bookmarkEnd w:id="9"/>
+        <w:t>od</w:t>
+      </w:r>
+      <w:r>
+        <w:t xml:space="preserve"> tworzenia</w:t>
+      </w:r>
+      <w:r>
+        <w:t xml:space="preserve"> maszyn wirtualnych, składowania danych, baz danych relacyjnych i nierelacyjnych</w:t>
+      </w:r>
+      <w:r>
+        <w:t xml:space="preserve"> po komunikacje z satelitami w czasie rzeczywistym (AWS Ground Station) czy analizę treści obrazu bądź rozpoznowania emocji na podstawie obrazu (Azure Cognitive Services).</w:t>
+      </w:r>
+    </w:p>
+    <w:p>
+      <w:pPr>
+        <w:pStyle w:val="Nagwek2"/>
+      </w:pPr>
+      <w:bookmarkStart w:id="11" w:name="_Toc152855940"/>
+      <w:r>
+        <w:t>4</w:t>
+      </w:r>
+      <w:r>
+        <w:t>.1. Czym jest chmura?</w:t>
+      </w:r>
+      <w:bookmarkEnd w:id="11"/>
     </w:p>
     <w:p>
       <w:pPr>
         <w:ind w:firstLine="708"/>
       </w:pPr>
       <w:r>
-        <w:t>Wraz z rozwojem internetu, wzrostem mocy obliczeniowej i pamięci masowej oraz postępem technologicznym, firma Amazon wprowadziła w 2006 roku usługę Elastic Compute Cloud (EC2) jako część swojej platformy Amazon Web Services (AWS).</w:t>
-      </w:r>
-      <w:r>
-        <w:t xml:space="preserve"> Na początku stosowali te usługi tylko wewnętrznie na potrzeby firmy, lecz po czasie wpadli na pomysł, że mogliby udostępniać swoje zasoby i pobierać za to opłatę.</w:t>
-      </w:r>
-      <w:r>
-        <w:t xml:space="preserve"> Był to przełomowy moment, który dał początek szeroko stosowanej infrastrukturze chmurowej.</w:t>
-      </w:r>
+        <w:t>„</w:t>
+      </w:r>
+      <w:r>
+        <w:t>Chmura obliczeniowa to w tej chwili najgorętsze słowo wytrych w informatycznym świecie. W tej książce podejmiemy próbę zrozumienia, dlaczego tak jest i skąd wzięło się całe to zamieszanie wokół chmury. Coraz więcej dostawców, analityków i użytkowników zgadza się, że na najwyższym poziomie chmurę obliczeniową można zdefiniować jako usługi (serwisy) obliczeniowe oferowane przez zewnętrzne podmioty i dostępne na życzenie w dowolnym momencie, skalujące się dynamicznie w odpowiedzi na zmieniające się zapotrzebowanie. Przetwarzanie w chmurze to odejście od dotychczasowej normy wytwarzania systemów informatycznych, ich obsługi i zarządzania nimi. Z punktu widzenia ekonomii przejście na chmurę to nie tylko możliwość uzyskania o wiele większych przychodów — to także większa elastyczność i lekkość projektu.</w:t>
+      </w:r>
+      <w:r>
+        <w:t xml:space="preserve">” </w:t>
+      </w:r>
+      <w:r>
+        <w:rPr>
+          <w:rStyle w:val="Odwoanieprzypisudolnego"/>
+        </w:rPr>
+        <w:footnoteReference w:id="1"/>
+      </w:r>
+    </w:p>
+    <w:p>
+      <w:pPr>
+        <w:pStyle w:val="Nagwek2"/>
+      </w:pPr>
+      <w:bookmarkStart w:id="12" w:name="_Toc152855941"/>
+      <w:r>
+        <w:lastRenderedPageBreak/>
+        <w:t>4</w:t>
+      </w:r>
+      <w:r>
+        <w:t>.2. Historia Amazon Web Services</w:t>
+      </w:r>
+      <w:bookmarkEnd w:id="12"/>
     </w:p>
     <w:p>
       <w:pPr>
         <w:ind w:firstLine="708"/>
       </w:pPr>
       <w:r>
-        <w:t xml:space="preserve">Na dzień dzisiejszy praktycznie każdy dostawców chmurowych oferuję po kilkadziesiąt lub kilkaset dostępnych usług w swojej chmurze. Zakres takich rozwiązań rozciąga się </w:t>
+        <w:t xml:space="preserve">W początkach XXI wieku, Amazon, będący pierwotnie kolosem handlu elektronicznego, podjął śmiałą inicjatywę, która zmieniła krajobraz technologii informatycznych. </w:t>
       </w:r>
       <w:r>
         <w:t xml:space="preserve"> </w:t>
@@ -4919,108 +5678,41 @@
         <w:br/>
       </w:r>
       <w:r>
-        <w:t>od</w:t>
-      </w:r>
-      <w:r>
-        <w:t xml:space="preserve"> tworzenia</w:t>
-      </w:r>
-      <w:r>
-        <w:t xml:space="preserve"> maszyn wirtualnych, składowania danych, baz danych relacyjnych i nierelacyjnych</w:t>
-      </w:r>
-      <w:r>
-        <w:t xml:space="preserve"> po komunikacje z satelitami w czasie rzeczywistym (AWS Ground Station) czy analizę treści obrazu bądź rozpoznowania emocji na podstawie obrazu (Azure Cognitive Services).</w:t>
+        <w:t>W tym dynamicznym okresie narodził się pomysł na Amazon Web Services (AWS) - platformę, która miała rewolucjonizować sposób, w jaki organizacje zarządzają swoją infrastrukturą. Amazon zaczął dostrzegać ogromny potencjał, jaki niosły za sobą usługi chmurowe, zaczynając od wewnętrznych eksperymentów już w 2002 roku. W miarę jak elastyczność i skalowalność stały się kluczowe dla przedsiębiorstw, narodził się pomysł stworzenia platformy, która umożliwiłaby nie tylko Amazonowi, ale i całej branży, korzystanie z zasobów informatycznych w nowatorski sposób.</w:t>
+      </w:r>
+    </w:p>
+    <w:p>
+      <w:pPr>
+        <w:ind w:firstLine="708"/>
+      </w:pPr>
+      <w:r>
+        <w:t>W 2006 roku świat po raz pierwszy zawitał do Amazon Elastic Compute Cloud (EC2) oraz Amazon Simple Storage Service (S3). To były przełomowe chwile, kiedy to Amazon oficjalnie udostępnił publicznie dostępne usługi chmurowe, umożliwiając klientom elastyczne korzystanie z mocy obliczeniowej i przechowywanie danych, płacąc tylko za rzeczywiste wykorzystanie zasobów. To otwarcie drzwi do nowej ery, gdzie przedsiębiorstwa mogły skalować swoje operacje, eliminując tradycyjne bariery związane z zarządzaniem własną infrastrukturą.</w:t>
+      </w:r>
+    </w:p>
+    <w:p>
+      <w:pPr>
+        <w:ind w:firstLine="708"/>
+      </w:pPr>
+      <w:r>
+        <w:t>W kolejnych latach AWS stało się ośrodkiem nieustannej innowacji. Nowe usługi pojawiały się regularnie, obejmując obszary takie jak zarządzanie bazami danych, kolejki komunikatów czy równoważenie obciążenia. Zdolność do dostarczania coraz to bardziej zaawansowanych narzędzi, jak Amazon Lambda czy hurtownia danych Amazon Redshift, przyciągała uwagę zarówno startupów, jak i globalnych korporacji. To sprawiło, że AWS stało się dominującym graczem na rynku usług chmurowych, ugruntowując swoją pozycję jako lidera technologicznej rewolucji.</w:t>
+      </w:r>
+    </w:p>
+    <w:p>
+      <w:pPr>
+        <w:ind w:firstLine="708"/>
+      </w:pPr>
+      <w:r>
+        <w:t>Dzisiaj AWS nie tylko oferuje platformę chmurową, ale wpisuje się w szerszy kontekst transformacji cyfrowej. Wraz z wprowadzeniem usług związanych z uczeniem maszynowym, sztuczną inteligencją, analizą danych czy narzędziami do współpracy, AWS kształtuje przyszłość technologii. Jego rola stała się jeszcze bardziej kluczowa w obliczu pandemii COVID-19, kiedy to infrastruktura chmurowa była nieodzownym elementem dla wielu firm, wspierając zdalną pracę i dostarczając niezawodne usługi zdalne. Historia AWS to nie tylko opowieść o usługach chmurowych, lecz także o rewolucji w dziedzinie informatyki, która definiuje nowe standardy dla przyszłości branży IT.</w:t>
       </w:r>
     </w:p>
     <w:p>
       <w:pPr>
         <w:pStyle w:val="Nagwek2"/>
       </w:pPr>
-      <w:bookmarkStart w:id="10" w:name="_Toc152798675"/>
-      <w:r>
-        <w:t>3.1. Czym jest chmura?</w:t>
-      </w:r>
-      <w:bookmarkEnd w:id="10"/>
-    </w:p>
-    <w:p>
-      <w:pPr>
-        <w:ind w:firstLine="708"/>
-      </w:pPr>
-      <w:r>
-        <w:t>„</w:t>
-      </w:r>
-      <w:r>
-        <w:t>Chmura obliczeniowa to w tej chwili najgorętsze słowo wytrych w informatycznym świecie. W tej książce podejmiemy próbę zrozumienia, dlaczego tak jest i skąd wzięło się całe to zamieszanie wokół chmury. Coraz więcej dostawców, analityków i użytkowników zgadza się, że na najwyższym poziomie chmurę obliczeniową można zdefiniować jako usługi (serwisy) obliczeniowe oferowane przez zewnętrzne podmioty i dostępne na życzenie w dowolnym momencie, skalujące się dynamicznie w odpowiedzi na zmieniające się zapotrzebowanie. Przetwarzanie w chmurze to odejście od dotychczasowej normy wytwarzania systemów informatycznych, ich obsługi i zarządzania nimi. Z punktu widzenia ekonomii przejście na chmurę to nie tylko możliwość uzyskania o wiele większych przychodów — to także większa elastyczność i lekkość projektu.</w:t>
-      </w:r>
-      <w:r>
-        <w:t xml:space="preserve">” </w:t>
-      </w:r>
-      <w:r>
-        <w:rPr>
-          <w:rStyle w:val="Odwoanieprzypisudolnego"/>
-        </w:rPr>
-        <w:footnoteReference w:id="1"/>
-      </w:r>
-    </w:p>
-    <w:p>
-      <w:pPr>
-        <w:pStyle w:val="Nagwek2"/>
-      </w:pPr>
-      <w:bookmarkStart w:id="11" w:name="_Toc152798676"/>
+      <w:bookmarkStart w:id="13" w:name="_Toc152855942"/>
       <w:r>
         <w:lastRenderedPageBreak/>
-        <w:t>3.2. Historia Amazon Web Services</w:t>
-      </w:r>
-      <w:bookmarkEnd w:id="11"/>
-    </w:p>
-    <w:p>
-      <w:pPr>
-        <w:ind w:firstLine="708"/>
-      </w:pPr>
-      <w:r>
-        <w:t xml:space="preserve">W początkach XXI wieku, Amazon, będący pierwotnie kolosem handlu elektronicznego, podjął śmiałą inicjatywę, która zmieniła krajobraz technologii informatycznych. </w:t>
-      </w:r>
-      <w:r>
-        <w:t xml:space="preserve"> </w:t>
-      </w:r>
-      <w:r>
-        <w:br/>
-      </w:r>
-      <w:r>
-        <w:t>W tym dynamicznym okresie narodził się pomysł na Amazon Web Services (AWS) - platformę, która miała rewolucjonizować sposób, w jaki organizacje zarządzają swoją infrastrukturą. Amazon zaczął dostrzegać ogromny potencjał, jaki niosły za sobą usługi chmurowe, zaczynając od wewnętrznych eksperymentów już w 2002 roku. W miarę jak elastyczność i skalowalność stały się kluczowe dla przedsiębiorstw, narodził się pomysł stworzenia platformy, która umożliwiłaby nie tylko Amazonowi, ale i całej branży, korzystanie z zasobów informatycznych w nowatorski sposób.</w:t>
-      </w:r>
-    </w:p>
-    <w:p>
-      <w:pPr>
-        <w:ind w:firstLine="708"/>
-      </w:pPr>
-      <w:r>
-        <w:t>W 2006 roku świat po raz pierwszy zawitał do Amazon Elastic Compute Cloud (EC2) oraz Amazon Simple Storage Service (S3). To były przełomowe chwile, kiedy to Amazon oficjalnie udostępnił publicznie dostępne usługi chmurowe, umożliwiając klientom elastyczne korzystanie z mocy obliczeniowej i przechowywanie danych, płacąc tylko za rzeczywiste wykorzystanie zasobów. To otwarcie drzwi do nowej ery, gdzie przedsiębiorstwa mogły skalować swoje operacje, eliminując tradycyjne bariery związane z zarządzaniem własną infrastrukturą.</w:t>
-      </w:r>
-    </w:p>
-    <w:p>
-      <w:pPr>
-        <w:ind w:firstLine="708"/>
-      </w:pPr>
-      <w:r>
-        <w:t>W kolejnych latach AWS stało się ośrodkiem nieustannej innowacji. Nowe usługi pojawiały się regularnie, obejmując obszary takie jak zarządzanie bazami danych, kolejki komunikatów czy równoważenie obciążenia. Zdolność do dostarczania coraz to bardziej zaawansowanych narzędzi, jak Amazon Lambda czy hurtownia danych Amazon Redshift, przyciągała uwagę zarówno startupów, jak i globalnych korporacji. To sprawiło, że AWS stało się dominującym graczem na rynku usług chmurowych, ugruntowując swoją pozycję jako lidera technologicznej rewolucji.</w:t>
-      </w:r>
-    </w:p>
-    <w:p>
-      <w:pPr>
-        <w:ind w:firstLine="708"/>
-      </w:pPr>
-      <w:r>
-        <w:t>Dzisiaj AWS nie tylko oferuje platformę chmurową, ale wpisuje się w szerszy kontekst transformacji cyfrowej. Wraz z wprowadzeniem usług związanych z uczeniem maszynowym, sztuczną inteligencją, analizą danych czy narzędziami do współpracy, AWS kształtuje przyszłość technologii. Jego rola stała się jeszcze bardziej kluczowa w obliczu pandemii COVID-19, kiedy to infrastruktura chmurowa była nieodzownym elementem dla wielu firm, wspierając zdalną pracę i dostarczając niezawodne usługi zdalne. Historia AWS to nie tylko opowieść o usługach chmurowych, lecz także o rewolucji w dziedzinie informatyki, która definiuje nowe standardy dla przyszłości branży IT.</w:t>
-      </w:r>
-    </w:p>
-    <w:p>
-      <w:pPr>
-        <w:pStyle w:val="Nagwek2"/>
-      </w:pPr>
-      <w:bookmarkStart w:id="12" w:name="_Toc152798677"/>
-      <w:r>
-        <w:lastRenderedPageBreak/>
-        <w:t>3</w:t>
+        <w:t>4</w:t>
       </w:r>
       <w:r>
         <w:t>.</w:t>
@@ -5031,7 +5723,7 @@
       <w:r>
         <w:t xml:space="preserve"> Liderzy rynku chmurowego</w:t>
       </w:r>
-      <w:bookmarkEnd w:id="12"/>
+      <w:bookmarkEnd w:id="13"/>
     </w:p>
     <w:p>
       <w:pPr>
@@ -5175,48 +5867,66 @@
           <w:sz w:val="20"/>
           <w:szCs w:val="18"/>
         </w:rPr>
-        <w:t>Rysunek 3 Rynek wydatków na usługi chmurowe Q1 2023</w:t>
-      </w:r>
-      <w:r>
-        <w:rPr>
+        <w:t xml:space="preserve">Rysunek </w:t>
+      </w:r>
+      <w:r>
+        <w:rPr>
+          <w:b/>
+          <w:bCs/>
           <w:sz w:val="20"/>
           <w:szCs w:val="18"/>
         </w:rPr>
-        <w:br/>
-      </w:r>
-      <w:r>
-        <w:rPr>
+        <w:t>2</w:t>
+      </w:r>
+      <w:r>
+        <w:rPr>
+          <w:b/>
+          <w:bCs/>
           <w:sz w:val="20"/>
           <w:szCs w:val="18"/>
         </w:rPr>
-        <w:t xml:space="preserve">(źródło: </w:t>
+        <w:t xml:space="preserve"> Rynek wydatków na usługi chmurowe Q1 2023</w:t>
       </w:r>
       <w:r>
         <w:rPr>
           <w:sz w:val="20"/>
           <w:szCs w:val="18"/>
         </w:rPr>
-        <w:t>https://www.statista.com/chart/18819/worldwide-market-share-of-leading-cloud-infrastructure-service-providers/</w:t>
+        <w:br/>
       </w:r>
       <w:r>
         <w:rPr>
           <w:sz w:val="20"/>
           <w:szCs w:val="18"/>
         </w:rPr>
-        <w:t>, data dostępu</w:t>
+        <w:t xml:space="preserve">(źródło: </w:t>
       </w:r>
       <w:r>
         <w:rPr>
           <w:sz w:val="20"/>
           <w:szCs w:val="18"/>
         </w:rPr>
-        <w:t>:</w:t>
+        <w:t>https://www.statista.com/chart/18819/worldwide-market-share-of-leading-cloud-infrastructure-service-providers/</w:t>
       </w:r>
       <w:r>
         <w:rPr>
           <w:sz w:val="20"/>
           <w:szCs w:val="18"/>
         </w:rPr>
+        <w:t>, data dostępu</w:t>
+      </w:r>
+      <w:r>
+        <w:rPr>
+          <w:sz w:val="20"/>
+          <w:szCs w:val="18"/>
+        </w:rPr>
+        <w:t>:</w:t>
+      </w:r>
+      <w:r>
+        <w:rPr>
+          <w:sz w:val="20"/>
+          <w:szCs w:val="18"/>
+        </w:rPr>
         <w:t xml:space="preserve"> 08.06.2023)</w:t>
       </w:r>
     </w:p>
@@ -5248,10 +5958,10 @@
       <w:pPr>
         <w:pStyle w:val="Nagwek2"/>
       </w:pPr>
-      <w:bookmarkStart w:id="13" w:name="_Toc152798678"/>
+      <w:bookmarkStart w:id="14" w:name="_Toc152855943"/>
       <w:r>
         <w:lastRenderedPageBreak/>
-        <w:t>3</w:t>
+        <w:t>4</w:t>
       </w:r>
       <w:r>
         <w:t>.</w:t>
@@ -5262,7 +5972,7 @@
       <w:r>
         <w:t xml:space="preserve"> Pojęcia związane z Cloud Computing</w:t>
       </w:r>
-      <w:bookmarkEnd w:id="13"/>
+      <w:bookmarkEnd w:id="14"/>
     </w:p>
     <w:p>
       <w:pPr>
@@ -5584,44 +6294,64 @@
           <w:szCs w:val="18"/>
           <w:lang w:val="en-US"/>
         </w:rPr>
-        <w:t>Rysunek 4 On-Premises vs IaaS vs PaaS vs SaaS</w:t>
-      </w:r>
-    </w:p>
-    <w:p>
-      <w:pPr>
-        <w:rPr>
+        <w:t xml:space="preserve">Rysunek </w:t>
+      </w:r>
+      <w:r>
+        <w:rPr>
+          <w:b/>
+          <w:bCs/>
           <w:sz w:val="20"/>
           <w:szCs w:val="18"/>
-        </w:rPr>
-      </w:pPr>
-      <w:r>
-        <w:rPr>
+          <w:lang w:val="en-US"/>
+        </w:rPr>
+        <w:t>3</w:t>
+      </w:r>
+      <w:r>
+        <w:rPr>
+          <w:b/>
+          <w:bCs/>
           <w:sz w:val="20"/>
           <w:szCs w:val="18"/>
-        </w:rPr>
-        <w:t xml:space="preserve">(źródło: </w:t>
-      </w:r>
-      <w:r>
+          <w:lang w:val="en-US"/>
+        </w:rPr>
+        <w:t xml:space="preserve"> On-Premises vs IaaS vs PaaS vs SaaS</w:t>
+      </w:r>
+    </w:p>
+    <w:p>
+      <w:pPr>
         <w:rPr>
           <w:sz w:val="20"/>
           <w:szCs w:val="18"/>
         </w:rPr>
-        <w:t>https://www.eginnovations.com/blog/saas-vs-paas-vs-iaas-examples-differences-how-to-choose/</w:t>
-      </w:r>
+      </w:pPr>
       <w:r>
         <w:rPr>
           <w:sz w:val="20"/>
           <w:szCs w:val="18"/>
         </w:rPr>
-        <w:t xml:space="preserve">, data dostępu: 08.06.2023) </w:t>
-      </w:r>
-    </w:p>
-    <w:p>
-      <w:pPr>
+        <w:t xml:space="preserve">(źródło: </w:t>
+      </w:r>
+      <w:r>
         <w:rPr>
           <w:sz w:val="20"/>
           <w:szCs w:val="18"/>
         </w:rPr>
+        <w:t>https://www.eginnovations.com/blog/saas-vs-paas-vs-iaas-examples-differences-how-to-choose/</w:t>
+      </w:r>
+      <w:r>
+        <w:rPr>
+          <w:sz w:val="20"/>
+          <w:szCs w:val="18"/>
+        </w:rPr>
+        <w:t xml:space="preserve">, data dostępu: 08.06.2023) </w:t>
+      </w:r>
+    </w:p>
+    <w:p>
+      <w:pPr>
+        <w:rPr>
+          <w:sz w:val="20"/>
+          <w:szCs w:val="18"/>
+        </w:rPr>
       </w:pPr>
     </w:p>
     <w:p>
@@ -5680,9 +6410,9 @@
       <w:pPr>
         <w:pStyle w:val="Nagwek2"/>
       </w:pPr>
-      <w:bookmarkStart w:id="14" w:name="_Toc152798679"/>
-      <w:r>
-        <w:t>3</w:t>
+      <w:bookmarkStart w:id="15" w:name="_Toc152855944"/>
+      <w:r>
+        <w:t>4</w:t>
       </w:r>
       <w:r>
         <w:t>.</w:t>
@@ -5699,11 +6429,11 @@
       <w:r>
         <w:t>Multicloud</w:t>
       </w:r>
-      <w:bookmarkEnd w:id="14"/>
-    </w:p>
-    <w:p>
-      <w:pPr>
-        <w:ind w:left="360" w:firstLine="348"/>
+      <w:bookmarkEnd w:id="15"/>
+    </w:p>
+    <w:p>
+      <w:pPr>
+        <w:ind w:firstLine="708"/>
       </w:pPr>
       <w:r>
         <w:t>Multicloud</w:t>
@@ -5749,9 +6479,9 @@
       <w:pPr>
         <w:pStyle w:val="Nagwek2"/>
       </w:pPr>
-      <w:bookmarkStart w:id="15" w:name="_Toc152798680"/>
-      <w:r>
-        <w:t>3</w:t>
+      <w:bookmarkStart w:id="16" w:name="_Toc152855945"/>
+      <w:r>
+        <w:t>4</w:t>
       </w:r>
       <w:r>
         <w:t>.</w:t>
@@ -5762,7 +6492,7 @@
       <w:r>
         <w:t xml:space="preserve"> Zalety i wady</w:t>
       </w:r>
-      <w:bookmarkEnd w:id="15"/>
+      <w:bookmarkEnd w:id="16"/>
     </w:p>
     <w:p>
       <w:r>
@@ -6024,22 +6754,22 @@
       <w:pPr>
         <w:ind w:left="360" w:firstLine="348"/>
       </w:pPr>
+    </w:p>
+    <w:p>
+      <w:pPr>
+        <w:ind w:left="360" w:firstLine="348"/>
+      </w:pPr>
       <w:r>
         <w:t>Należy pamiętać, że wszystko zależy tak naprawdę od specyfiki przedsiębiorstwa. Dla jednej firmy ułatwiony dostęp do danych może być minusem, a dla drugiej ogromnym plusem i uproszczeniem procesów. Czasami koszty zasobów w chmurze mogą przekraczać koszty postawienia własnej infrastruktury, dlatego do każdego przypadku trzeba podejść osobno i oszacować czy migracja do chmury ma sens.</w:t>
       </w:r>
     </w:p>
     <w:p>
       <w:pPr>
-        <w:ind w:left="360" w:firstLine="348"/>
-      </w:pPr>
-    </w:p>
-    <w:p>
-      <w:pPr>
         <w:pStyle w:val="Nagwek2"/>
       </w:pPr>
-      <w:bookmarkStart w:id="16" w:name="_Toc152798681"/>
-      <w:r>
-        <w:t>3</w:t>
+      <w:bookmarkStart w:id="17" w:name="_Toc152855946"/>
+      <w:r>
+        <w:t>4</w:t>
       </w:r>
       <w:r>
         <w:t>.</w:t>
@@ -6050,7 +6780,7 @@
       <w:r>
         <w:t xml:space="preserve"> Narzędzia wykorzystywane w chmurze</w:t>
       </w:r>
-      <w:bookmarkEnd w:id="16"/>
+      <w:bookmarkEnd w:id="17"/>
     </w:p>
     <w:p>
       <w:pPr>
@@ -6157,9 +6887,9 @@
           <w:b/>
         </w:rPr>
       </w:pPr>
-      <w:bookmarkStart w:id="17" w:name="_Toc152798682"/>
-      <w:r>
-        <w:t>4</w:t>
+      <w:bookmarkStart w:id="18" w:name="_Toc152855947"/>
+      <w:r>
+        <w:t>5</w:t>
       </w:r>
       <w:r>
         <w:t xml:space="preserve">. </w:t>
@@ -6171,17 +6901,20 @@
         </w:rPr>
         <w:t>Infrastruktura jako kod</w:t>
       </w:r>
-      <w:bookmarkEnd w:id="17"/>
+      <w:bookmarkEnd w:id="18"/>
     </w:p>
     <w:p>
       <w:pPr>
         <w:pStyle w:val="Nagwek2"/>
       </w:pPr>
-      <w:bookmarkStart w:id="18" w:name="_Toc152798683"/>
-      <w:r>
-        <w:t>4.1. Czym jest Infrastruktura jako kod (IaC)?</w:t>
-      </w:r>
-      <w:bookmarkEnd w:id="18"/>
+      <w:bookmarkStart w:id="19" w:name="_Toc152855948"/>
+      <w:r>
+        <w:t>5</w:t>
+      </w:r>
+      <w:r>
+        <w:t>.1. Czym jest Infrastruktura jako kod (IaC)?</w:t>
+      </w:r>
+      <w:bookmarkEnd w:id="19"/>
     </w:p>
     <w:p>
       <w:pPr>
@@ -6236,15 +6969,18 @@
       <w:pPr>
         <w:pStyle w:val="Nagwek2"/>
       </w:pPr>
-      <w:bookmarkStart w:id="19" w:name="_Toc152798684"/>
+      <w:bookmarkStart w:id="20" w:name="_Toc152855949"/>
       <w:r>
         <w:lastRenderedPageBreak/>
-        <w:t xml:space="preserve">4.2. </w:t>
+        <w:t>5</w:t>
+      </w:r>
+      <w:r>
+        <w:t xml:space="preserve">.2. </w:t>
       </w:r>
       <w:r>
         <w:t>Popularne narzędzia</w:t>
       </w:r>
-      <w:bookmarkEnd w:id="19"/>
+      <w:bookmarkEnd w:id="20"/>
     </w:p>
     <w:p>
       <w:pPr>
@@ -6499,9 +7235,12 @@
       <w:pPr>
         <w:pStyle w:val="Nagwek2"/>
       </w:pPr>
-      <w:bookmarkStart w:id="20" w:name="_Toc152798685"/>
-      <w:r>
-        <w:t>4.3. Czym dokładnie jest Terraform</w:t>
+      <w:bookmarkStart w:id="21" w:name="_Toc152855950"/>
+      <w:r>
+        <w:t>5</w:t>
+      </w:r>
+      <w:r>
+        <w:t>.3. Czym dokładnie jest Terraform</w:t>
       </w:r>
       <w:r>
         <w:t xml:space="preserve"> i jak działa</w:t>
@@ -6509,7 +7248,7 @@
       <w:r>
         <w:t>?</w:t>
       </w:r>
-      <w:bookmarkEnd w:id="20"/>
+      <w:bookmarkEnd w:id="21"/>
     </w:p>
     <w:p>
       <w:pPr>
@@ -6630,9 +7369,12 @@
       <w:pPr>
         <w:pStyle w:val="Nagwek2"/>
       </w:pPr>
-      <w:bookmarkStart w:id="21" w:name="_Toc152798686"/>
-      <w:r>
-        <w:t>4.</w:t>
+      <w:bookmarkStart w:id="22" w:name="_Toc152855951"/>
+      <w:r>
+        <w:t>5</w:t>
+      </w:r>
+      <w:r>
+        <w:t>.</w:t>
       </w:r>
       <w:r>
         <w:t>4</w:t>
@@ -6640,7 +7382,7 @@
       <w:r>
         <w:t>. Historia Terraform</w:t>
       </w:r>
-      <w:bookmarkEnd w:id="21"/>
+      <w:bookmarkEnd w:id="22"/>
     </w:p>
     <w:p>
       <w:pPr>
@@ -6726,12 +7468,15 @@
       <w:pPr>
         <w:pStyle w:val="Nagwek2"/>
       </w:pPr>
-      <w:bookmarkStart w:id="22" w:name="_Toc152798687"/>
+      <w:bookmarkStart w:id="23" w:name="_Toc152855952"/>
       <w:r>
         <w:lastRenderedPageBreak/>
-        <w:t>4.5. OpenTofu</w:t>
-      </w:r>
-      <w:bookmarkEnd w:id="22"/>
+        <w:t>5</w:t>
+      </w:r>
+      <w:r>
+        <w:t>.5. OpenTofu</w:t>
+      </w:r>
+      <w:bookmarkEnd w:id="23"/>
     </w:p>
     <w:p>
       <w:pPr>
@@ -6791,15 +7536,18 @@
       <w:pPr>
         <w:pStyle w:val="Nagwek1"/>
       </w:pPr>
-      <w:bookmarkStart w:id="23" w:name="_Toc152798688"/>
+      <w:bookmarkStart w:id="24" w:name="_Toc152855953"/>
       <w:r>
         <w:lastRenderedPageBreak/>
-        <w:t xml:space="preserve">5. </w:t>
+        <w:t>6</w:t>
+      </w:r>
+      <w:r>
+        <w:t xml:space="preserve">. </w:t>
       </w:r>
       <w:r>
         <w:t>Budowa infrastruktury aplikacji chmurowej AWS przy użyciu Terraform</w:t>
       </w:r>
-      <w:bookmarkEnd w:id="23"/>
+      <w:bookmarkEnd w:id="24"/>
     </w:p>
     <w:p>
       <w:r>
@@ -6861,7 +7609,13 @@
       </w:r>
       <w:r>
         <w:lastRenderedPageBreak/>
-        <w:t>aplikacji PostgreSQL wraz z jej backupem. Dla każdego z serwisów utworzone zostały także osobne podsieci, zarówno prywatne jak i publiczne.</w:t>
+        <w:t xml:space="preserve">aplikacji </w:t>
+      </w:r>
+      <w:r>
+        <w:t>My</w:t>
+      </w:r>
+      <w:r>
+        <w:t>SQL wraz z jej backupem. Dla każdego z serwisów utworzone zostały także osobne podsieci, zarówno prywatne jak i publiczne.</w:t>
       </w:r>
       <w:r>
         <w:t xml:space="preserve"> </w:t>
@@ -6871,28 +7625,24 @@
       <w:pPr>
         <w:pStyle w:val="Nagwek2"/>
       </w:pPr>
-      <w:bookmarkStart w:id="24" w:name="_Toc152798689"/>
-      <w:r>
-        <w:rPr>
-          <w:b w:val="0"/>
-          <w:i w:val="0"/>
-        </w:rPr>
-        <w:t>5.</w:t>
-      </w:r>
-      <w:r>
-        <w:t>1. Wykorzystane serwisy AWS</w:t>
-      </w:r>
-      <w:bookmarkEnd w:id="24"/>
+      <w:bookmarkStart w:id="25" w:name="_Toc152855954"/>
+      <w:r>
+        <w:t>6</w:t>
+      </w:r>
+      <w:r>
+        <w:t>.1. Wykorzystane serwisy AWS</w:t>
+      </w:r>
+      <w:bookmarkEnd w:id="25"/>
     </w:p>
     <w:p>
       <w:pPr>
         <w:pStyle w:val="Nagwek3"/>
       </w:pPr>
-      <w:bookmarkStart w:id="25" w:name="_Toc152798690"/>
+      <w:bookmarkStart w:id="26" w:name="_Toc152855955"/>
       <w:r>
         <w:t>AWS S3</w:t>
       </w:r>
-      <w:bookmarkEnd w:id="25"/>
+      <w:bookmarkEnd w:id="26"/>
     </w:p>
     <w:p>
       <w:pPr>
@@ -7115,11 +7865,11 @@
       <w:pPr>
         <w:pStyle w:val="Nagwek3"/>
       </w:pPr>
-      <w:bookmarkStart w:id="26" w:name="_Toc152798691"/>
+      <w:bookmarkStart w:id="27" w:name="_Toc152855956"/>
       <w:r>
         <w:t>Czym jest tfstate i jak wpływa na pracę?</w:t>
       </w:r>
-      <w:bookmarkEnd w:id="26"/>
+      <w:bookmarkEnd w:id="27"/>
     </w:p>
     <w:p>
       <w:pPr>
@@ -7186,11 +7936,11 @@
       <w:pPr>
         <w:pStyle w:val="Nagwek3"/>
       </w:pPr>
-      <w:bookmarkStart w:id="27" w:name="_Toc152798692"/>
+      <w:bookmarkStart w:id="28" w:name="_Toc152855957"/>
       <w:r>
         <w:t>AWS DynamoDB</w:t>
       </w:r>
-      <w:bookmarkEnd w:id="27"/>
+      <w:bookmarkEnd w:id="28"/>
     </w:p>
     <w:p>
       <w:pPr>
@@ -7281,14 +8031,14 @@
       <w:pPr>
         <w:pStyle w:val="Nagwek3"/>
       </w:pPr>
-      <w:bookmarkStart w:id="28" w:name="_Toc152798693"/>
+      <w:bookmarkStart w:id="29" w:name="_Toc152855958"/>
       <w:r>
         <w:t xml:space="preserve">Amazon </w:t>
       </w:r>
       <w:r>
         <w:t>Virtual Private Cloud</w:t>
       </w:r>
-      <w:bookmarkEnd w:id="28"/>
+      <w:bookmarkEnd w:id="29"/>
       <w:r>
         <w:t xml:space="preserve"> </w:t>
       </w:r>
@@ -7350,11 +8100,11 @@
       <w:pPr>
         <w:pStyle w:val="Nagwek3"/>
       </w:pPr>
-      <w:bookmarkStart w:id="29" w:name="_Toc152798694"/>
+      <w:bookmarkStart w:id="30" w:name="_Toc152855959"/>
       <w:r>
         <w:t>AWS Load Balancer</w:t>
       </w:r>
-      <w:bookmarkEnd w:id="29"/>
+      <w:bookmarkEnd w:id="30"/>
     </w:p>
     <w:p>
       <w:pPr>
@@ -7397,7 +8147,7 @@
       <w:pPr>
         <w:pStyle w:val="Nagwek3"/>
       </w:pPr>
-      <w:bookmarkStart w:id="30" w:name="_Toc152798695"/>
+      <w:bookmarkStart w:id="31" w:name="_Toc152855960"/>
       <w:r>
         <w:t xml:space="preserve">Amazon </w:t>
       </w:r>
@@ -7413,7 +8163,7 @@
       <w:r>
         <w:t xml:space="preserve"> Group</w:t>
       </w:r>
-      <w:bookmarkEnd w:id="30"/>
+      <w:bookmarkEnd w:id="31"/>
     </w:p>
     <w:p>
       <w:pPr>
@@ -7509,7 +8259,7 @@
       <w:pPr>
         <w:pStyle w:val="Nagwek3"/>
       </w:pPr>
-      <w:bookmarkStart w:id="31" w:name="_Toc152798696"/>
+      <w:bookmarkStart w:id="32" w:name="_Toc152855961"/>
       <w:r>
         <w:t>A</w:t>
       </w:r>
@@ -7519,7 +8269,7 @@
       <w:r>
         <w:t xml:space="preserve"> RDS</w:t>
       </w:r>
-      <w:bookmarkEnd w:id="31"/>
+      <w:bookmarkEnd w:id="32"/>
     </w:p>
     <w:p>
       <w:pPr>
@@ -7630,27 +8380,30 @@
       <w:pPr>
         <w:pStyle w:val="Nagwek2"/>
       </w:pPr>
-      <w:bookmarkStart w:id="32" w:name="_Toc152798697"/>
-      <w:r>
-        <w:t xml:space="preserve">5.2. </w:t>
+      <w:bookmarkStart w:id="33" w:name="_Toc152855962"/>
+      <w:r>
+        <w:t>6</w:t>
+      </w:r>
+      <w:r>
+        <w:t xml:space="preserve">.2. </w:t>
       </w:r>
       <w:r>
         <w:t>Kod Terraform</w:t>
       </w:r>
-      <w:bookmarkEnd w:id="32"/>
+      <w:bookmarkEnd w:id="33"/>
     </w:p>
     <w:p>
       <w:pPr>
         <w:pStyle w:val="Nagwek3"/>
       </w:pPr>
-      <w:bookmarkStart w:id="33" w:name="_Toc152798698"/>
+      <w:bookmarkStart w:id="34" w:name="_Toc152855963"/>
       <w:r>
         <w:t xml:space="preserve">Połączenie się </w:t>
       </w:r>
       <w:r>
         <w:t>z AWS CLI</w:t>
       </w:r>
-      <w:bookmarkEnd w:id="33"/>
+      <w:bookmarkEnd w:id="34"/>
     </w:p>
     <w:p>
       <w:pPr>
@@ -7695,11 +8448,11 @@
       <w:pPr>
         <w:pStyle w:val="Nagwek3"/>
       </w:pPr>
-      <w:bookmarkStart w:id="34" w:name="_Toc152798699"/>
+      <w:bookmarkStart w:id="35" w:name="_Toc152855964"/>
       <w:r>
         <w:t>Schemat kodu</w:t>
       </w:r>
-      <w:bookmarkEnd w:id="34"/>
+      <w:bookmarkEnd w:id="35"/>
     </w:p>
     <w:p>
       <w:pPr>
@@ -7782,17 +8535,20 @@
       <w:pPr>
         <w:pStyle w:val="Nagwek3"/>
       </w:pPr>
-      <w:bookmarkStart w:id="35" w:name="_Toc152798700"/>
+      <w:bookmarkStart w:id="36" w:name="_Toc152855965"/>
       <w:r>
         <w:t>Objaśnienie kodu w folderze „main”</w:t>
       </w:r>
-      <w:bookmarkEnd w:id="35"/>
+      <w:bookmarkEnd w:id="36"/>
     </w:p>
     <w:p>
       <w:pPr>
         <w:jc w:val="center"/>
       </w:pPr>
       <w:r>
+        <w:rPr>
+          <w:noProof/>
+        </w:rPr>
         <w:drawing>
           <wp:inline distT="0" distB="0" distL="0" distR="0" wp14:anchorId="76340A83" wp14:editId="26316EE1">
             <wp:extent cx="2781688" cy="2981741"/>
@@ -8179,15 +8935,12 @@
       <w:pPr>
         <w:pStyle w:val="Nagwek3"/>
       </w:pPr>
-      <w:bookmarkStart w:id="36" w:name="_Toc152798701"/>
+      <w:bookmarkStart w:id="37" w:name="_Toc152855966"/>
       <w:r>
         <w:lastRenderedPageBreak/>
-        <w:t>Pokazanie i wyjaśnienie kodu z folderu „modules</w:t>
-      </w:r>
-      <w:bookmarkEnd w:id="36"/>
-      <w:r>
-        <w:t>”</w:t>
-      </w:r>
+        <w:t>Pokazanie i wyjaśnienie kodu z folderu „modules”</w:t>
+      </w:r>
+      <w:bookmarkEnd w:id="37"/>
     </w:p>
     <w:p>
       <w:pPr>
@@ -8244,8 +8997,58 @@
       <w:pPr>
         <w:jc w:val="center"/>
       </w:pPr>
-      <w:r>
+    </w:p>
+    <w:p>
+      <w:pPr>
+        <w:jc w:val="center"/>
+      </w:pPr>
+    </w:p>
+    <w:p>
+      <w:pPr>
+        <w:jc w:val="center"/>
+      </w:pPr>
+    </w:p>
+    <w:p>
+      <w:pPr>
+        <w:jc w:val="center"/>
+      </w:pPr>
+    </w:p>
+    <w:p>
+      <w:pPr>
+        <w:jc w:val="center"/>
+      </w:pPr>
+    </w:p>
+    <w:p>
+      <w:pPr>
+        <w:pStyle w:val="Nagwek3"/>
+        <w:rPr>
+          <w:lang w:val="en-US"/>
+        </w:rPr>
+      </w:pPr>
+      <w:bookmarkStart w:id="38" w:name="_Toc152855967"/>
+      <w:r>
+        <w:rPr>
+          <w:lang w:val="en-US"/>
+        </w:rPr>
         <w:lastRenderedPageBreak/>
+        <w:t>Moduł Virtual Private Cloud (V</w:t>
+      </w:r>
+      <w:r>
+        <w:rPr>
+          <w:lang w:val="en-US"/>
+        </w:rPr>
+        <w:t>PC)</w:t>
+      </w:r>
+      <w:bookmarkEnd w:id="38"/>
+    </w:p>
+    <w:p>
+      <w:pPr>
+        <w:jc w:val="center"/>
+      </w:pPr>
+      <w:r>
+        <w:rPr>
+          <w:noProof/>
+        </w:rPr>
         <w:drawing>
           <wp:inline distT="0" distB="0" distL="0" distR="0" wp14:anchorId="12B17A81" wp14:editId="3DB55B3D">
             <wp:extent cx="5760720" cy="5729605"/>
@@ -8288,6 +9091,9 @@
         <w:jc w:val="center"/>
       </w:pPr>
       <w:r>
+        <w:rPr>
+          <w:noProof/>
+        </w:rPr>
         <w:lastRenderedPageBreak/>
         <w:drawing>
           <wp:inline distT="0" distB="0" distL="0" distR="0" wp14:anchorId="717A0BB9" wp14:editId="7220ACDE">
@@ -8331,6 +9137,9 @@
         <w:jc w:val="center"/>
       </w:pPr>
       <w:r>
+        <w:rPr>
+          <w:noProof/>
+        </w:rPr>
         <w:lastRenderedPageBreak/>
         <w:drawing>
           <wp:inline distT="0" distB="0" distL="0" distR="0" wp14:anchorId="556D59E5" wp14:editId="67D73BBC">
@@ -8392,6 +9201,9 @@
         <w:jc w:val="center"/>
       </w:pPr>
       <w:r>
+        <w:rPr>
+          <w:noProof/>
+        </w:rPr>
         <w:drawing>
           <wp:inline distT="0" distB="0" distL="0" distR="0" wp14:anchorId="72213711" wp14:editId="617FA123">
             <wp:extent cx="3124636" cy="2219635"/>
@@ -8435,6 +9247,9 @@
         <w:jc w:val="center"/>
       </w:pPr>
       <w:r>
+        <w:rPr>
+          <w:noProof/>
+        </w:rPr>
         <w:lastRenderedPageBreak/>
         <w:drawing>
           <wp:inline distT="0" distB="0" distL="0" distR="0" wp14:anchorId="608EC9AA" wp14:editId="60DB7272">
@@ -8483,24 +9298,1190 @@
     </w:p>
     <w:p>
       <w:pPr>
+        <w:ind w:firstLine="708"/>
+      </w:pPr>
+    </w:p>
+    <w:p>
+      <w:pPr>
+        <w:ind w:firstLine="708"/>
+      </w:pPr>
+    </w:p>
+    <w:p>
+      <w:pPr>
+        <w:ind w:firstLine="708"/>
+      </w:pPr>
+    </w:p>
+    <w:p>
+      <w:pPr>
+        <w:ind w:firstLine="708"/>
+      </w:pPr>
+    </w:p>
+    <w:p>
+      <w:pPr>
+        <w:pStyle w:val="Nagwek3"/>
+      </w:pPr>
+      <w:bookmarkStart w:id="39" w:name="_Toc152855968"/>
+      <w:r>
+        <w:lastRenderedPageBreak/>
+        <w:t>Moduł Security Group</w:t>
+      </w:r>
+      <w:bookmarkEnd w:id="39"/>
+    </w:p>
+    <w:p>
+      <w:pPr>
+        <w:ind w:firstLine="708"/>
+        <w:jc w:val="center"/>
+      </w:pPr>
+      <w:r>
+        <w:drawing>
+          <wp:inline distT="0" distB="0" distL="0" distR="0" wp14:anchorId="0CC26E5C" wp14:editId="01F67B4C">
+            <wp:extent cx="5760720" cy="6413500"/>
+            <wp:effectExtent l="0" t="0" r="0" b="6350"/>
+            <wp:docPr id="700872909" name="Obraz 1" descr="Obraz zawierający tekst, zrzut ekranu, oprogramowanie, wyświetlacz&#10;&#10;Opis wygenerowany automatycznie"/>
+            <wp:cNvGraphicFramePr>
+              <a:graphicFrameLocks xmlns:a="http://schemas.openxmlformats.org/drawingml/2006/main" noChangeAspect="1"/>
+            </wp:cNvGraphicFramePr>
+            <a:graphic xmlns:a="http://schemas.openxmlformats.org/drawingml/2006/main">
+              <a:graphicData uri="http://schemas.openxmlformats.org/drawingml/2006/picture">
+                <pic:pic xmlns:pic="http://schemas.openxmlformats.org/drawingml/2006/picture">
+                  <pic:nvPicPr>
+                    <pic:cNvPr id="700872909" name="Obraz 1" descr="Obraz zawierający tekst, zrzut ekranu, oprogramowanie, wyświetlacz&#10;&#10;Opis wygenerowany automatycznie"/>
+                    <pic:cNvPicPr/>
+                  </pic:nvPicPr>
+                  <pic:blipFill>
+                    <a:blip r:embed="rId26"/>
+                    <a:stretch>
+                      <a:fillRect/>
+                    </a:stretch>
+                  </pic:blipFill>
+                  <pic:spPr>
+                    <a:xfrm>
+                      <a:off x="0" y="0"/>
+                      <a:ext cx="5760720" cy="6413500"/>
+                    </a:xfrm>
+                    <a:prstGeom prst="rect">
+                      <a:avLst/>
+                    </a:prstGeom>
+                  </pic:spPr>
+                </pic:pic>
+              </a:graphicData>
+            </a:graphic>
+          </wp:inline>
+        </w:drawing>
+      </w:r>
+    </w:p>
+    <w:p>
+      <w:pPr>
+        <w:ind w:firstLine="708"/>
+        <w:jc w:val="center"/>
+      </w:pPr>
+      <w:r>
+        <w:lastRenderedPageBreak/>
+        <w:drawing>
+          <wp:inline distT="0" distB="0" distL="0" distR="0" wp14:anchorId="3BAE7CD0" wp14:editId="0F907828">
+            <wp:extent cx="5227773" cy="6675698"/>
+            <wp:effectExtent l="0" t="0" r="0" b="0"/>
+            <wp:docPr id="795827513" name="Obraz 1" descr="Obraz zawierający tekst, zrzut ekranu, oprogramowanie, Oprogramowanie multimedialne&#10;&#10;Opis wygenerowany automatycznie"/>
+            <wp:cNvGraphicFramePr>
+              <a:graphicFrameLocks xmlns:a="http://schemas.openxmlformats.org/drawingml/2006/main" noChangeAspect="1"/>
+            </wp:cNvGraphicFramePr>
+            <a:graphic xmlns:a="http://schemas.openxmlformats.org/drawingml/2006/main">
+              <a:graphicData uri="http://schemas.openxmlformats.org/drawingml/2006/picture">
+                <pic:pic xmlns:pic="http://schemas.openxmlformats.org/drawingml/2006/picture">
+                  <pic:nvPicPr>
+                    <pic:cNvPr id="795827513" name="Obraz 1" descr="Obraz zawierający tekst, zrzut ekranu, oprogramowanie, Oprogramowanie multimedialne&#10;&#10;Opis wygenerowany automatycznie"/>
+                    <pic:cNvPicPr/>
+                  </pic:nvPicPr>
+                  <pic:blipFill>
+                    <a:blip r:embed="rId27"/>
+                    <a:stretch>
+                      <a:fillRect/>
+                    </a:stretch>
+                  </pic:blipFill>
+                  <pic:spPr>
+                    <a:xfrm>
+                      <a:off x="0" y="0"/>
+                      <a:ext cx="5227773" cy="6675698"/>
+                    </a:xfrm>
+                    <a:prstGeom prst="rect">
+                      <a:avLst/>
+                    </a:prstGeom>
+                  </pic:spPr>
+                </pic:pic>
+              </a:graphicData>
+            </a:graphic>
+          </wp:inline>
+        </w:drawing>
+      </w:r>
+    </w:p>
+    <w:p>
+      <w:pPr>
+        <w:ind w:firstLine="708"/>
+        <w:jc w:val="center"/>
+      </w:pPr>
+      <w:r>
+        <w:drawing>
+          <wp:inline distT="0" distB="0" distL="0" distR="0" wp14:anchorId="534CE1B6" wp14:editId="477BEC17">
+            <wp:extent cx="5075360" cy="1790855"/>
+            <wp:effectExtent l="0" t="0" r="0" b="0"/>
+            <wp:docPr id="2048212076" name="Obraz 1" descr="Obraz zawierający tekst, zrzut ekranu, oprogramowanie, Oprogramowanie multimedialne&#10;&#10;Opis wygenerowany automatycznie"/>
+            <wp:cNvGraphicFramePr>
+              <a:graphicFrameLocks xmlns:a="http://schemas.openxmlformats.org/drawingml/2006/main" noChangeAspect="1"/>
+            </wp:cNvGraphicFramePr>
+            <a:graphic xmlns:a="http://schemas.openxmlformats.org/drawingml/2006/main">
+              <a:graphicData uri="http://schemas.openxmlformats.org/drawingml/2006/picture">
+                <pic:pic xmlns:pic="http://schemas.openxmlformats.org/drawingml/2006/picture">
+                  <pic:nvPicPr>
+                    <pic:cNvPr id="2048212076" name="Obraz 1" descr="Obraz zawierający tekst, zrzut ekranu, oprogramowanie, Oprogramowanie multimedialne&#10;&#10;Opis wygenerowany automatycznie"/>
+                    <pic:cNvPicPr/>
+                  </pic:nvPicPr>
+                  <pic:blipFill>
+                    <a:blip r:embed="rId28"/>
+                    <a:stretch>
+                      <a:fillRect/>
+                    </a:stretch>
+                  </pic:blipFill>
+                  <pic:spPr>
+                    <a:xfrm>
+                      <a:off x="0" y="0"/>
+                      <a:ext cx="5075360" cy="1790855"/>
+                    </a:xfrm>
+                    <a:prstGeom prst="rect">
+                      <a:avLst/>
+                    </a:prstGeom>
+                  </pic:spPr>
+                </pic:pic>
+              </a:graphicData>
+            </a:graphic>
+          </wp:inline>
+        </w:drawing>
+      </w:r>
+    </w:p>
+    <w:p>
+      <w:pPr>
+        <w:ind w:firstLine="708"/>
+      </w:pPr>
+      <w:r>
+        <w:lastRenderedPageBreak/>
+        <w:t xml:space="preserve">W module security-group utworzono trzy security groupy </w:t>
+      </w:r>
+      <w:r>
+        <w:t>– “lb_security_group”, która jest grupą zabezpie</w:t>
+      </w:r>
+      <w:r>
+        <w:t>czeń dla Load Balancera, „client_sg” dla serwerów EC2 oraz „database_sg” dla baz danych Amazon RDS. Dla poszczególnych grup zabezpieczeń udostępniono ruch między nimi poprzez otwarcie takich portów jak 80 (http), 443 (https) oraz 3306 (mysql).</w:t>
+      </w:r>
+    </w:p>
+    <w:p>
+      <w:pPr>
+        <w:pStyle w:val="Nagwek3"/>
+      </w:pPr>
+      <w:bookmarkStart w:id="40" w:name="_Toc152855969"/>
+      <w:r>
+        <w:t>Moduł RDS (Amazon RDS)</w:t>
+      </w:r>
+      <w:bookmarkEnd w:id="40"/>
+    </w:p>
+    <w:p>
+      <w:pPr>
+        <w:ind w:firstLine="708"/>
+        <w:jc w:val="center"/>
+      </w:pPr>
+      <w:r>
+        <w:drawing>
+          <wp:inline distT="0" distB="0" distL="0" distR="0" wp14:anchorId="46C8C545" wp14:editId="1F44D4CA">
+            <wp:extent cx="5151566" cy="5060118"/>
+            <wp:effectExtent l="0" t="0" r="0" b="7620"/>
+            <wp:docPr id="1633977924" name="Obraz 1" descr="Obraz zawierający tekst, zrzut ekranu, oprogramowanie, Oprogramowanie multimedialne&#10;&#10;Opis wygenerowany automatycznie"/>
+            <wp:cNvGraphicFramePr>
+              <a:graphicFrameLocks xmlns:a="http://schemas.openxmlformats.org/drawingml/2006/main" noChangeAspect="1"/>
+            </wp:cNvGraphicFramePr>
+            <a:graphic xmlns:a="http://schemas.openxmlformats.org/drawingml/2006/main">
+              <a:graphicData uri="http://schemas.openxmlformats.org/drawingml/2006/picture">
+                <pic:pic xmlns:pic="http://schemas.openxmlformats.org/drawingml/2006/picture">
+                  <pic:nvPicPr>
+                    <pic:cNvPr id="1633977924" name="Obraz 1" descr="Obraz zawierający tekst, zrzut ekranu, oprogramowanie, Oprogramowanie multimedialne&#10;&#10;Opis wygenerowany automatycznie"/>
+                    <pic:cNvPicPr/>
+                  </pic:nvPicPr>
+                  <pic:blipFill>
+                    <a:blip r:embed="rId29"/>
+                    <a:stretch>
+                      <a:fillRect/>
+                    </a:stretch>
+                  </pic:blipFill>
+                  <pic:spPr>
+                    <a:xfrm>
+                      <a:off x="0" y="0"/>
+                      <a:ext cx="5151566" cy="5060118"/>
+                    </a:xfrm>
+                    <a:prstGeom prst="rect">
+                      <a:avLst/>
+                    </a:prstGeom>
+                  </pic:spPr>
+                </pic:pic>
+              </a:graphicData>
+            </a:graphic>
+          </wp:inline>
+        </w:drawing>
+      </w:r>
+    </w:p>
+    <w:p>
+      <w:pPr>
+        <w:ind w:firstLine="708"/>
+      </w:pPr>
+      <w:r>
+        <w:t>W pliku „main.tf” modułu RDS opisano bazę danych</w:t>
+      </w:r>
+      <w:r>
+        <w:t xml:space="preserve"> MySQL. Tworzona jest ona na silniku bazodanowym MySQL w wersji 5.7. Rozmiar przydzielonej pamięci to 20GB, a dane dostępowe są podane we wspominanym wcześniej pliku terraform.tfvars. Multi_az „true” oznacza, że baza zostanie utworzona wraz w różnych Availability Zone (czyli główna baza w jednym AZ, backup w drugim). Storage_type „gp2” określa, że zostanie użyty dysk SSD, a skip_final_snapshot o wartości true oznacza, że przy usuwaniu bazy nie będzie robiona migawka.</w:t>
+      </w:r>
+      <w:r>
+        <w:t xml:space="preserve"> Backup_retention_period z wartością 0 (dni) oznacza, że backupy nie będą w ogóle przechowywane (Z powodu ewentualnie generowanych kosztów ustawiłem wartość na 0).</w:t>
+      </w:r>
+    </w:p>
+    <w:p>
+      <w:pPr>
+        <w:ind w:firstLine="708"/>
+        <w:jc w:val="center"/>
+      </w:pPr>
+      <w:r>
+        <w:lastRenderedPageBreak/>
+        <w:drawing>
+          <wp:inline distT="0" distB="0" distL="0" distR="0" wp14:anchorId="142D0456" wp14:editId="37589125">
+            <wp:extent cx="3314987" cy="2583404"/>
+            <wp:effectExtent l="0" t="0" r="0" b="7620"/>
+            <wp:docPr id="1087799170" name="Obraz 1" descr="Obraz zawierający tekst, zrzut ekranu, Czcionka&#10;&#10;Opis wygenerowany automatycznie"/>
+            <wp:cNvGraphicFramePr>
+              <a:graphicFrameLocks xmlns:a="http://schemas.openxmlformats.org/drawingml/2006/main" noChangeAspect="1"/>
+            </wp:cNvGraphicFramePr>
+            <a:graphic xmlns:a="http://schemas.openxmlformats.org/drawingml/2006/main">
+              <a:graphicData uri="http://schemas.openxmlformats.org/drawingml/2006/picture">
+                <pic:pic xmlns:pic="http://schemas.openxmlformats.org/drawingml/2006/picture">
+                  <pic:nvPicPr>
+                    <pic:cNvPr id="1087799170" name="Obraz 1" descr="Obraz zawierający tekst, zrzut ekranu, Czcionka&#10;&#10;Opis wygenerowany automatycznie"/>
+                    <pic:cNvPicPr/>
+                  </pic:nvPicPr>
+                  <pic:blipFill>
+                    <a:blip r:embed="rId30"/>
+                    <a:stretch>
+                      <a:fillRect/>
+                    </a:stretch>
+                  </pic:blipFill>
+                  <pic:spPr>
+                    <a:xfrm>
+                      <a:off x="0" y="0"/>
+                      <a:ext cx="3314987" cy="2583404"/>
+                    </a:xfrm>
+                    <a:prstGeom prst="rect">
+                      <a:avLst/>
+                    </a:prstGeom>
+                  </pic:spPr>
+                </pic:pic>
+              </a:graphicData>
+            </a:graphic>
+          </wp:inline>
+        </w:drawing>
+      </w:r>
+    </w:p>
+    <w:p>
+      <w:pPr>
+        <w:ind w:firstLine="708"/>
+      </w:pPr>
+      <w:r>
+        <w:t>W pliku „variables.tf” modułu RDS odwołałem się do wcześniej zadeklarowanych zmiennych oraz utworzyłem dwie nowe – „db_name” oraz „db_sub_name”.</w:t>
+      </w:r>
+    </w:p>
+    <w:p>
+      <w:pPr>
+        <w:pStyle w:val="Nagwek3"/>
+      </w:pPr>
+      <w:bookmarkStart w:id="41" w:name="_Toc152855970"/>
+      <w:r>
+        <w:lastRenderedPageBreak/>
+        <w:t>Moduł NAT</w:t>
+      </w:r>
+      <w:bookmarkEnd w:id="41"/>
+    </w:p>
+    <w:p>
+      <w:pPr>
+        <w:jc w:val="center"/>
+      </w:pPr>
+      <w:r>
+        <w:drawing>
+          <wp:inline distT="0" distB="0" distL="0" distR="0" wp14:anchorId="3D4711CC" wp14:editId="6A828F81">
+            <wp:extent cx="5616427" cy="7232007"/>
+            <wp:effectExtent l="0" t="0" r="3810" b="7620"/>
+            <wp:docPr id="1174688363" name="Obraz 1"/>
+            <wp:cNvGraphicFramePr>
+              <a:graphicFrameLocks xmlns:a="http://schemas.openxmlformats.org/drawingml/2006/main" noChangeAspect="1"/>
+            </wp:cNvGraphicFramePr>
+            <a:graphic xmlns:a="http://schemas.openxmlformats.org/drawingml/2006/main">
+              <a:graphicData uri="http://schemas.openxmlformats.org/drawingml/2006/picture">
+                <pic:pic xmlns:pic="http://schemas.openxmlformats.org/drawingml/2006/picture">
+                  <pic:nvPicPr>
+                    <pic:cNvPr id="1174688363" name=""/>
+                    <pic:cNvPicPr/>
+                  </pic:nvPicPr>
+                  <pic:blipFill>
+                    <a:blip r:embed="rId31"/>
+                    <a:stretch>
+                      <a:fillRect/>
+                    </a:stretch>
+                  </pic:blipFill>
+                  <pic:spPr>
+                    <a:xfrm>
+                      <a:off x="0" y="0"/>
+                      <a:ext cx="5616427" cy="7232007"/>
+                    </a:xfrm>
+                    <a:prstGeom prst="rect">
+                      <a:avLst/>
+                    </a:prstGeom>
+                  </pic:spPr>
+                </pic:pic>
+              </a:graphicData>
+            </a:graphic>
+          </wp:inline>
+        </w:drawing>
+      </w:r>
+    </w:p>
+    <w:p>
+      <w:pPr>
+        <w:jc w:val="center"/>
+      </w:pPr>
+      <w:r>
+        <w:lastRenderedPageBreak/>
+        <w:drawing>
+          <wp:inline distT="0" distB="0" distL="0" distR="0" wp14:anchorId="4FD770D8" wp14:editId="33CA54B4">
+            <wp:extent cx="5760720" cy="7163435"/>
+            <wp:effectExtent l="0" t="0" r="0" b="0"/>
+            <wp:docPr id="1071155137" name="Obraz 1" descr="Obraz zawierający tekst, zrzut ekranu, oprogramowanie, System operacyjny&#10;&#10;Opis wygenerowany automatycznie"/>
+            <wp:cNvGraphicFramePr>
+              <a:graphicFrameLocks xmlns:a="http://schemas.openxmlformats.org/drawingml/2006/main" noChangeAspect="1"/>
+            </wp:cNvGraphicFramePr>
+            <a:graphic xmlns:a="http://schemas.openxmlformats.org/drawingml/2006/main">
+              <a:graphicData uri="http://schemas.openxmlformats.org/drawingml/2006/picture">
+                <pic:pic xmlns:pic="http://schemas.openxmlformats.org/drawingml/2006/picture">
+                  <pic:nvPicPr>
+                    <pic:cNvPr id="1071155137" name="Obraz 1" descr="Obraz zawierający tekst, zrzut ekranu, oprogramowanie, System operacyjny&#10;&#10;Opis wygenerowany automatycznie"/>
+                    <pic:cNvPicPr/>
+                  </pic:nvPicPr>
+                  <pic:blipFill>
+                    <a:blip r:embed="rId32"/>
+                    <a:stretch>
+                      <a:fillRect/>
+                    </a:stretch>
+                  </pic:blipFill>
+                  <pic:spPr>
+                    <a:xfrm>
+                      <a:off x="0" y="0"/>
+                      <a:ext cx="5760720" cy="7163435"/>
+                    </a:xfrm>
+                    <a:prstGeom prst="rect">
+                      <a:avLst/>
+                    </a:prstGeom>
+                  </pic:spPr>
+                </pic:pic>
+              </a:graphicData>
+            </a:graphic>
+          </wp:inline>
+        </w:drawing>
+      </w:r>
+    </w:p>
+    <w:p>
+      <w:pPr>
+        <w:jc w:val="center"/>
+      </w:pPr>
+      <w:r>
+        <w:lastRenderedPageBreak/>
+        <w:drawing>
+          <wp:inline distT="0" distB="0" distL="0" distR="0" wp14:anchorId="3DC9345C" wp14:editId="6AEA7068">
+            <wp:extent cx="5601185" cy="1836579"/>
+            <wp:effectExtent l="0" t="0" r="0" b="0"/>
+            <wp:docPr id="1906046895" name="Obraz 1" descr="Obraz zawierający tekst, zrzut ekranu, Czcionka, oprogramowanie&#10;&#10;Opis wygenerowany automatycznie"/>
+            <wp:cNvGraphicFramePr>
+              <a:graphicFrameLocks xmlns:a="http://schemas.openxmlformats.org/drawingml/2006/main" noChangeAspect="1"/>
+            </wp:cNvGraphicFramePr>
+            <a:graphic xmlns:a="http://schemas.openxmlformats.org/drawingml/2006/main">
+              <a:graphicData uri="http://schemas.openxmlformats.org/drawingml/2006/picture">
+                <pic:pic xmlns:pic="http://schemas.openxmlformats.org/drawingml/2006/picture">
+                  <pic:nvPicPr>
+                    <pic:cNvPr id="1906046895" name="Obraz 1" descr="Obraz zawierający tekst, zrzut ekranu, Czcionka, oprogramowanie&#10;&#10;Opis wygenerowany automatycznie"/>
+                    <pic:cNvPicPr/>
+                  </pic:nvPicPr>
+                  <pic:blipFill>
+                    <a:blip r:embed="rId33"/>
+                    <a:stretch>
+                      <a:fillRect/>
+                    </a:stretch>
+                  </pic:blipFill>
+                  <pic:spPr>
+                    <a:xfrm>
+                      <a:off x="0" y="0"/>
+                      <a:ext cx="5601185" cy="1836579"/>
+                    </a:xfrm>
+                    <a:prstGeom prst="rect">
+                      <a:avLst/>
+                    </a:prstGeom>
+                  </pic:spPr>
+                </pic:pic>
+              </a:graphicData>
+            </a:graphic>
+          </wp:inline>
+        </w:drawing>
+      </w:r>
+    </w:p>
+    <w:p>
+      <w:pPr>
+        <w:ind w:firstLine="708"/>
+      </w:pPr>
+      <w:r>
+        <w:t>W pliku „main.tf” w folderze NAT znajduję się konfiguracja adresacji i powiązań między sieciami. Na początku nadawane jest EIP (Elastic IP, czyli dynamiczny adres przypisawany dla zasobów w chmurze) dla podsieci publicznych. Następnie do stworzonej tablicy routingu dodawane są pozostałe adresy prywatnych podsieci, aby umożliwić komunikację między nimi.</w:t>
+      </w:r>
+    </w:p>
+    <w:p>
+      <w:pPr>
+        <w:ind w:firstLine="708"/>
+        <w:jc w:val="center"/>
+      </w:pPr>
+      <w:r>
+        <w:drawing>
+          <wp:inline distT="0" distB="0" distL="0" distR="0" wp14:anchorId="2874DC35" wp14:editId="26309B99">
+            <wp:extent cx="3551228" cy="2049958"/>
+            <wp:effectExtent l="0" t="0" r="0" b="7620"/>
+            <wp:docPr id="87201707" name="Obraz 1" descr="Obraz zawierający tekst, zrzut ekranu, Czcionka&#10;&#10;Opis wygenerowany automatycznie"/>
+            <wp:cNvGraphicFramePr>
+              <a:graphicFrameLocks xmlns:a="http://schemas.openxmlformats.org/drawingml/2006/main" noChangeAspect="1"/>
+            </wp:cNvGraphicFramePr>
+            <a:graphic xmlns:a="http://schemas.openxmlformats.org/drawingml/2006/main">
+              <a:graphicData uri="http://schemas.openxmlformats.org/drawingml/2006/picture">
+                <pic:pic xmlns:pic="http://schemas.openxmlformats.org/drawingml/2006/picture">
+                  <pic:nvPicPr>
+                    <pic:cNvPr id="87201707" name="Obraz 1" descr="Obraz zawierający tekst, zrzut ekranu, Czcionka&#10;&#10;Opis wygenerowany automatycznie"/>
+                    <pic:cNvPicPr/>
+                  </pic:nvPicPr>
+                  <pic:blipFill>
+                    <a:blip r:embed="rId34"/>
+                    <a:stretch>
+                      <a:fillRect/>
+                    </a:stretch>
+                  </pic:blipFill>
+                  <pic:spPr>
+                    <a:xfrm>
+                      <a:off x="0" y="0"/>
+                      <a:ext cx="3551228" cy="2049958"/>
+                    </a:xfrm>
+                    <a:prstGeom prst="rect">
+                      <a:avLst/>
+                    </a:prstGeom>
+                  </pic:spPr>
+                </pic:pic>
+              </a:graphicData>
+            </a:graphic>
+          </wp:inline>
+        </w:drawing>
+      </w:r>
+    </w:p>
+    <w:p>
+      <w:pPr>
+        <w:pStyle w:val="Nagwek3"/>
+      </w:pPr>
+      <w:bookmarkStart w:id="42" w:name="_Toc152855971"/>
+      <w:r>
+        <w:t>Moduł KEY</w:t>
+      </w:r>
+      <w:bookmarkEnd w:id="42"/>
+    </w:p>
+    <w:p>
+      <w:pPr>
+        <w:jc w:val="center"/>
+      </w:pPr>
+      <w:r>
+        <w:drawing>
+          <wp:inline distT="0" distB="0" distL="0" distR="0" wp14:anchorId="53B73E62" wp14:editId="7CE3F20F">
+            <wp:extent cx="4701947" cy="1356478"/>
+            <wp:effectExtent l="0" t="0" r="3810" b="0"/>
+            <wp:docPr id="974754577" name="Obraz 1" descr="Obraz zawierający tekst, zrzut ekranu, Czcionka&#10;&#10;Opis wygenerowany automatycznie"/>
+            <wp:cNvGraphicFramePr>
+              <a:graphicFrameLocks xmlns:a="http://schemas.openxmlformats.org/drawingml/2006/main" noChangeAspect="1"/>
+            </wp:cNvGraphicFramePr>
+            <a:graphic xmlns:a="http://schemas.openxmlformats.org/drawingml/2006/main">
+              <a:graphicData uri="http://schemas.openxmlformats.org/drawingml/2006/picture">
+                <pic:pic xmlns:pic="http://schemas.openxmlformats.org/drawingml/2006/picture">
+                  <pic:nvPicPr>
+                    <pic:cNvPr id="974754577" name="Obraz 1" descr="Obraz zawierający tekst, zrzut ekranu, Czcionka&#10;&#10;Opis wygenerowany automatycznie"/>
+                    <pic:cNvPicPr/>
+                  </pic:nvPicPr>
+                  <pic:blipFill>
+                    <a:blip r:embed="rId35"/>
+                    <a:stretch>
+                      <a:fillRect/>
+                    </a:stretch>
+                  </pic:blipFill>
+                  <pic:spPr>
+                    <a:xfrm>
+                      <a:off x="0" y="0"/>
+                      <a:ext cx="4701947" cy="1356478"/>
+                    </a:xfrm>
+                    <a:prstGeom prst="rect">
+                      <a:avLst/>
+                    </a:prstGeom>
+                  </pic:spPr>
+                </pic:pic>
+              </a:graphicData>
+            </a:graphic>
+          </wp:inline>
+        </w:drawing>
+      </w:r>
+    </w:p>
+    <w:p>
+      <w:pPr>
+        <w:ind w:firstLine="708"/>
+      </w:pPr>
+      <w:r>
+        <w:t xml:space="preserve">Moduł ten pozwala na </w:t>
+      </w:r>
+      <w:r>
+        <w:t>zarządzanie</w:t>
+      </w:r>
+      <w:r>
+        <w:t xml:space="preserve"> kluczami dostępowymi SSH</w:t>
+      </w:r>
+      <w:r>
+        <w:t>. Zasób key_pair opisuje kluczw pliku, który znajduję się lokalnie i jest wykorzystywany do łączenia się z konsolą AWS.</w:t>
+      </w:r>
+    </w:p>
+    <w:p>
+      <w:pPr>
+        <w:jc w:val="center"/>
+      </w:pPr>
+      <w:r>
+        <w:drawing>
+          <wp:inline distT="0" distB="0" distL="0" distR="0" wp14:anchorId="095BEDA7" wp14:editId="26B8E115">
+            <wp:extent cx="3741744" cy="1082134"/>
+            <wp:effectExtent l="0" t="0" r="0" b="3810"/>
+            <wp:docPr id="1394227799" name="Obraz 1"/>
+            <wp:cNvGraphicFramePr>
+              <a:graphicFrameLocks xmlns:a="http://schemas.openxmlformats.org/drawingml/2006/main" noChangeAspect="1"/>
+            </wp:cNvGraphicFramePr>
+            <a:graphic xmlns:a="http://schemas.openxmlformats.org/drawingml/2006/main">
+              <a:graphicData uri="http://schemas.openxmlformats.org/drawingml/2006/picture">
+                <pic:pic xmlns:pic="http://schemas.openxmlformats.org/drawingml/2006/picture">
+                  <pic:nvPicPr>
+                    <pic:cNvPr id="1394227799" name=""/>
+                    <pic:cNvPicPr/>
+                  </pic:nvPicPr>
+                  <pic:blipFill>
+                    <a:blip r:embed="rId36"/>
+                    <a:stretch>
+                      <a:fillRect/>
+                    </a:stretch>
+                  </pic:blipFill>
+                  <pic:spPr>
+                    <a:xfrm>
+                      <a:off x="0" y="0"/>
+                      <a:ext cx="3741744" cy="1082134"/>
+                    </a:xfrm>
+                    <a:prstGeom prst="rect">
+                      <a:avLst/>
+                    </a:prstGeom>
+                  </pic:spPr>
+                </pic:pic>
+              </a:graphicData>
+            </a:graphic>
+          </wp:inline>
+        </w:drawing>
+      </w:r>
+    </w:p>
+    <w:p>
+      <w:pPr>
+        <w:pStyle w:val="Nagwek3"/>
+        <w:rPr>
+          <w:lang w:val="en-US"/>
+        </w:rPr>
+      </w:pPr>
+      <w:bookmarkStart w:id="43" w:name="_Toc152855972"/>
+      <w:r>
+        <w:rPr>
+          <w:lang w:val="en-US"/>
+        </w:rPr>
+        <w:lastRenderedPageBreak/>
+        <w:t xml:space="preserve">Moduł </w:t>
+      </w:r>
+      <w:r>
+        <w:rPr>
+          <w:lang w:val="en-US"/>
+        </w:rPr>
+        <w:t xml:space="preserve">EC2 </w:t>
+      </w:r>
+      <w:r>
+        <w:rPr>
+          <w:lang w:val="en-US"/>
+        </w:rPr>
+        <w:t>Auto Scalling Group (A</w:t>
+      </w:r>
+      <w:r>
+        <w:rPr>
+          <w:lang w:val="en-US"/>
+        </w:rPr>
+        <w:t>SG)</w:t>
+      </w:r>
+      <w:bookmarkEnd w:id="43"/>
+    </w:p>
+    <w:p>
+      <w:pPr>
+        <w:jc w:val="center"/>
+        <w:rPr>
+          <w:lang w:val="en-US"/>
+        </w:rPr>
+      </w:pPr>
+      <w:r>
+        <w:rPr>
+          <w:lang w:val="en-US"/>
+        </w:rPr>
+        <w:drawing>
+          <wp:inline distT="0" distB="0" distL="0" distR="0" wp14:anchorId="051B70ED" wp14:editId="08C7F570">
+            <wp:extent cx="4580017" cy="7209145"/>
+            <wp:effectExtent l="0" t="0" r="0" b="0"/>
+            <wp:docPr id="1899597815" name="Obraz 1" descr="Obraz zawierający tekst, zrzut ekranu, oprogramowanie&#10;&#10;Opis wygenerowany automatycznie"/>
+            <wp:cNvGraphicFramePr>
+              <a:graphicFrameLocks xmlns:a="http://schemas.openxmlformats.org/drawingml/2006/main" noChangeAspect="1"/>
+            </wp:cNvGraphicFramePr>
+            <a:graphic xmlns:a="http://schemas.openxmlformats.org/drawingml/2006/main">
+              <a:graphicData uri="http://schemas.openxmlformats.org/drawingml/2006/picture">
+                <pic:pic xmlns:pic="http://schemas.openxmlformats.org/drawingml/2006/picture">
+                  <pic:nvPicPr>
+                    <pic:cNvPr id="1899597815" name="Obraz 1" descr="Obraz zawierający tekst, zrzut ekranu, oprogramowanie&#10;&#10;Opis wygenerowany automatycznie"/>
+                    <pic:cNvPicPr/>
+                  </pic:nvPicPr>
+                  <pic:blipFill>
+                    <a:blip r:embed="rId37"/>
+                    <a:stretch>
+                      <a:fillRect/>
+                    </a:stretch>
+                  </pic:blipFill>
+                  <pic:spPr>
+                    <a:xfrm>
+                      <a:off x="0" y="0"/>
+                      <a:ext cx="4580017" cy="7209145"/>
+                    </a:xfrm>
+                    <a:prstGeom prst="rect">
+                      <a:avLst/>
+                    </a:prstGeom>
+                  </pic:spPr>
+                </pic:pic>
+              </a:graphicData>
+            </a:graphic>
+          </wp:inline>
+        </w:drawing>
+      </w:r>
+    </w:p>
+    <w:p>
+      <w:pPr>
+        <w:jc w:val="center"/>
+        <w:rPr>
+          <w:lang w:val="en-US"/>
+        </w:rPr>
+      </w:pPr>
+    </w:p>
+    <w:p>
+      <w:pPr>
+        <w:jc w:val="center"/>
+        <w:rPr>
+          <w:lang w:val="en-US"/>
+        </w:rPr>
+      </w:pPr>
+    </w:p>
+    <w:p>
+      <w:pPr>
+        <w:jc w:val="center"/>
+        <w:rPr>
+          <w:lang w:val="en-US"/>
+        </w:rPr>
+      </w:pPr>
+    </w:p>
+    <w:p>
+      <w:pPr>
+        <w:jc w:val="center"/>
+        <w:rPr>
+          <w:lang w:val="en-US"/>
+        </w:rPr>
+      </w:pPr>
+    </w:p>
+    <w:p>
+      <w:pPr>
+        <w:jc w:val="center"/>
+        <w:rPr>
+          <w:lang w:val="en-US"/>
+        </w:rPr>
+      </w:pPr>
+    </w:p>
+    <w:p>
+      <w:pPr>
+        <w:jc w:val="center"/>
+        <w:rPr>
+          <w:lang w:val="en-US"/>
+        </w:rPr>
+      </w:pPr>
+      <w:r>
+        <w:rPr>
+          <w:lang w:val="en-US"/>
+        </w:rPr>
+        <w:lastRenderedPageBreak/>
+        <w:drawing>
+          <wp:inline distT="0" distB="0" distL="0" distR="0" wp14:anchorId="01A50888" wp14:editId="3345008E">
+            <wp:extent cx="5189670" cy="6294665"/>
+            <wp:effectExtent l="0" t="0" r="0" b="0"/>
+            <wp:docPr id="1261041457" name="Obraz 1" descr="Obraz zawierający tekst, zrzut ekranu, oprogramowanie, System operacyjny&#10;&#10;Opis wygenerowany automatycznie"/>
+            <wp:cNvGraphicFramePr>
+              <a:graphicFrameLocks xmlns:a="http://schemas.openxmlformats.org/drawingml/2006/main" noChangeAspect="1"/>
+            </wp:cNvGraphicFramePr>
+            <a:graphic xmlns:a="http://schemas.openxmlformats.org/drawingml/2006/main">
+              <a:graphicData uri="http://schemas.openxmlformats.org/drawingml/2006/picture">
+                <pic:pic xmlns:pic="http://schemas.openxmlformats.org/drawingml/2006/picture">
+                  <pic:nvPicPr>
+                    <pic:cNvPr id="1261041457" name="Obraz 1" descr="Obraz zawierający tekst, zrzut ekranu, oprogramowanie, System operacyjny&#10;&#10;Opis wygenerowany automatycznie"/>
+                    <pic:cNvPicPr/>
+                  </pic:nvPicPr>
+                  <pic:blipFill>
+                    <a:blip r:embed="rId38"/>
+                    <a:stretch>
+                      <a:fillRect/>
+                    </a:stretch>
+                  </pic:blipFill>
+                  <pic:spPr>
+                    <a:xfrm>
+                      <a:off x="0" y="0"/>
+                      <a:ext cx="5189670" cy="6294665"/>
+                    </a:xfrm>
+                    <a:prstGeom prst="rect">
+                      <a:avLst/>
+                    </a:prstGeom>
+                  </pic:spPr>
+                </pic:pic>
+              </a:graphicData>
+            </a:graphic>
+          </wp:inline>
+        </w:drawing>
+      </w:r>
+    </w:p>
+    <w:p>
+      <w:pPr>
+        <w:jc w:val="center"/>
+        <w:rPr>
+          <w:lang w:val="en-US"/>
+        </w:rPr>
+      </w:pPr>
+      <w:r>
+        <w:rPr>
+          <w:lang w:val="en-US"/>
+        </w:rPr>
+        <w:lastRenderedPageBreak/>
+        <w:drawing>
+          <wp:inline distT="0" distB="0" distL="0" distR="0" wp14:anchorId="63ECD01C" wp14:editId="0EF8C107">
+            <wp:extent cx="4808637" cy="2674852"/>
+            <wp:effectExtent l="0" t="0" r="0" b="0"/>
+            <wp:docPr id="494300600" name="Obraz 1" descr="Obraz zawierający tekst, zrzut ekranu, Czcionka, oprogramowanie&#10;&#10;Opis wygenerowany automatycznie"/>
+            <wp:cNvGraphicFramePr>
+              <a:graphicFrameLocks xmlns:a="http://schemas.openxmlformats.org/drawingml/2006/main" noChangeAspect="1"/>
+            </wp:cNvGraphicFramePr>
+            <a:graphic xmlns:a="http://schemas.openxmlformats.org/drawingml/2006/main">
+              <a:graphicData uri="http://schemas.openxmlformats.org/drawingml/2006/picture">
+                <pic:pic xmlns:pic="http://schemas.openxmlformats.org/drawingml/2006/picture">
+                  <pic:nvPicPr>
+                    <pic:cNvPr id="494300600" name="Obraz 1" descr="Obraz zawierający tekst, zrzut ekranu, Czcionka, oprogramowanie&#10;&#10;Opis wygenerowany automatycznie"/>
+                    <pic:cNvPicPr/>
+                  </pic:nvPicPr>
+                  <pic:blipFill>
+                    <a:blip r:embed="rId39"/>
+                    <a:stretch>
+                      <a:fillRect/>
+                    </a:stretch>
+                  </pic:blipFill>
+                  <pic:spPr>
+                    <a:xfrm>
+                      <a:off x="0" y="0"/>
+                      <a:ext cx="4808637" cy="2674852"/>
+                    </a:xfrm>
+                    <a:prstGeom prst="rect">
+                      <a:avLst/>
+                    </a:prstGeom>
+                  </pic:spPr>
+                </pic:pic>
+              </a:graphicData>
+            </a:graphic>
+          </wp:inline>
+        </w:drawing>
+      </w:r>
+    </w:p>
+    <w:p>
+      <w:pPr>
+        <w:ind w:firstLine="708"/>
+      </w:pPr>
+      <w:r>
+        <w:t xml:space="preserve">W module Auto Scalling Group opisano wirtualne serwery, </w:t>
+      </w:r>
+      <w:r>
+        <w:t xml:space="preserve">które skalują się wedle </w:t>
+      </w:r>
+      <w:r>
+        <w:t>obciążenia</w:t>
+      </w:r>
+      <w:r>
+        <w:t xml:space="preserve"> procesora. Do powiadomień o nadmiernym lub zbyt małym zużyciu używana jest usługa AWS CloudWatch. Serwery skalują się wedle zużycia procesora – jeśli wykorzystanie CPU jednej z maszyn jest na poziomie większym bądź równym 70% startuje kolejny, taki sam serwer. Analogicznie dzieje się to samo dla skalowania w dół, tylko usunięcie jednej z maszyn następuję przy 5% zużyciu procesora.</w:t>
+      </w:r>
+      <w:r>
+        <w:t xml:space="preserve"> Zmiany następują zawsze o 1 wirtualny serwer (w góre lub w dół), a przerwa przed ewentualną następną zmianą wynosi co najmniej 300 sekund.</w:t>
+      </w:r>
+    </w:p>
+    <w:p>
+      <w:pPr>
+        <w:jc w:val="center"/>
+        <w:rPr>
+          <w:lang w:val="en-US"/>
+        </w:rPr>
+      </w:pPr>
+      <w:r>
+        <w:rPr>
+          <w:lang w:val="en-US"/>
+        </w:rPr>
+        <w:lastRenderedPageBreak/>
+        <w:drawing>
+          <wp:inline distT="0" distB="0" distL="0" distR="0" wp14:anchorId="45ABBB9D" wp14:editId="14D96F72">
+            <wp:extent cx="3551228" cy="4351397"/>
+            <wp:effectExtent l="0" t="0" r="0" b="0"/>
+            <wp:docPr id="1171951170" name="Obraz 1" descr="Obraz zawierający tekst, zrzut ekranu, oprogramowanie&#10;&#10;Opis wygenerowany automatycznie"/>
+            <wp:cNvGraphicFramePr>
+              <a:graphicFrameLocks xmlns:a="http://schemas.openxmlformats.org/drawingml/2006/main" noChangeAspect="1"/>
+            </wp:cNvGraphicFramePr>
+            <a:graphic xmlns:a="http://schemas.openxmlformats.org/drawingml/2006/main">
+              <a:graphicData uri="http://schemas.openxmlformats.org/drawingml/2006/picture">
+                <pic:pic xmlns:pic="http://schemas.openxmlformats.org/drawingml/2006/picture">
+                  <pic:nvPicPr>
+                    <pic:cNvPr id="1171951170" name="Obraz 1" descr="Obraz zawierający tekst, zrzut ekranu, oprogramowanie&#10;&#10;Opis wygenerowany automatycznie"/>
+                    <pic:cNvPicPr/>
+                  </pic:nvPicPr>
+                  <pic:blipFill>
+                    <a:blip r:embed="rId40"/>
+                    <a:stretch>
+                      <a:fillRect/>
+                    </a:stretch>
+                  </pic:blipFill>
+                  <pic:spPr>
+                    <a:xfrm>
+                      <a:off x="0" y="0"/>
+                      <a:ext cx="3551228" cy="4351397"/>
+                    </a:xfrm>
+                    <a:prstGeom prst="rect">
+                      <a:avLst/>
+                    </a:prstGeom>
+                  </pic:spPr>
+                </pic:pic>
+              </a:graphicData>
+            </a:graphic>
+          </wp:inline>
+        </w:drawing>
+      </w:r>
+    </w:p>
+    <w:p>
+      <w:pPr>
+        <w:ind w:firstLine="708"/>
+      </w:pPr>
+      <w:r>
+        <w:t>W pliku ze zmiennymi z</w:t>
+      </w:r>
+      <w:r>
+        <w:t>definiowano system, na którym postawione będą serwery (</w:t>
+      </w:r>
+      <w:r>
+        <w:t>"ami-053b0d53c279acc90"</w:t>
+      </w:r>
+      <w:r>
+        <w:t xml:space="preserve">, czyli Ubuntu), jej rodzaj (czyli t2.micro), minimalną (2) i maksymalną (6) ilość utrzymywanych maszyn oraz ich docelową/początkową ilość (3). Zmienna „asg_health_check_type” o wartości „ELB” oznacza, że </w:t>
+      </w:r>
+      <w:r>
+        <w:t>Auto Scaling Group użyje informacji o stanie zdrowia dostarczanych przez Load Balancer do podejmowania decyzji o tym, czy dodać nową instancję do grupy czy też usunąć istniejącą instancję.</w:t>
+      </w:r>
+      <w:r>
+        <w:t xml:space="preserve"> </w:t>
+      </w:r>
+    </w:p>
+    <w:p>
+      <w:pPr>
+        <w:pStyle w:val="Nagwek3"/>
+        <w:rPr>
+          <w:lang w:val="en-US"/>
+        </w:rPr>
+      </w:pPr>
+      <w:bookmarkStart w:id="44" w:name="_Toc152855973"/>
+      <w:r>
+        <w:rPr>
+          <w:lang w:val="en-US"/>
+        </w:rPr>
+        <w:lastRenderedPageBreak/>
+        <w:t xml:space="preserve">Moduł </w:t>
+      </w:r>
+      <w:r>
+        <w:rPr>
+          <w:lang w:val="en-US"/>
+        </w:rPr>
+        <w:t xml:space="preserve">App </w:t>
+      </w:r>
+      <w:r>
+        <w:rPr>
+          <w:lang w:val="en-US"/>
+        </w:rPr>
+        <w:t>Load Balancer (ALB)</w:t>
+      </w:r>
+      <w:bookmarkEnd w:id="44"/>
+    </w:p>
+    <w:p>
+      <w:pPr>
+        <w:jc w:val="center"/>
+        <w:rPr>
+          <w:lang w:val="en-US"/>
+        </w:rPr>
+      </w:pPr>
+      <w:r>
+        <w:rPr>
+          <w:lang w:val="en-US"/>
+        </w:rPr>
+        <w:drawing>
+          <wp:inline distT="0" distB="0" distL="0" distR="0" wp14:anchorId="0F9DF025" wp14:editId="39126F11">
+            <wp:extent cx="5464013" cy="6302286"/>
+            <wp:effectExtent l="0" t="0" r="3810" b="3810"/>
+            <wp:docPr id="586063651" name="Obraz 1" descr="Obraz zawierający tekst, zrzut ekranu, oprogramowanie, Oprogramowanie multimedialne&#10;&#10;Opis wygenerowany automatycznie"/>
+            <wp:cNvGraphicFramePr>
+              <a:graphicFrameLocks xmlns:a="http://schemas.openxmlformats.org/drawingml/2006/main" noChangeAspect="1"/>
+            </wp:cNvGraphicFramePr>
+            <a:graphic xmlns:a="http://schemas.openxmlformats.org/drawingml/2006/main">
+              <a:graphicData uri="http://schemas.openxmlformats.org/drawingml/2006/picture">
+                <pic:pic xmlns:pic="http://schemas.openxmlformats.org/drawingml/2006/picture">
+                  <pic:nvPicPr>
+                    <pic:cNvPr id="586063651" name="Obraz 1" descr="Obraz zawierający tekst, zrzut ekranu, oprogramowanie, Oprogramowanie multimedialne&#10;&#10;Opis wygenerowany automatycznie"/>
+                    <pic:cNvPicPr/>
+                  </pic:nvPicPr>
+                  <pic:blipFill>
+                    <a:blip r:embed="rId41"/>
+                    <a:stretch>
+                      <a:fillRect/>
+                    </a:stretch>
+                  </pic:blipFill>
+                  <pic:spPr>
+                    <a:xfrm>
+                      <a:off x="0" y="0"/>
+                      <a:ext cx="5464013" cy="6302286"/>
+                    </a:xfrm>
+                    <a:prstGeom prst="rect">
+                      <a:avLst/>
+                    </a:prstGeom>
+                  </pic:spPr>
+                </pic:pic>
+              </a:graphicData>
+            </a:graphic>
+          </wp:inline>
+        </w:drawing>
+      </w:r>
+    </w:p>
+    <w:p>
+      <w:pPr>
+        <w:jc w:val="center"/>
+        <w:rPr>
+          <w:lang w:val="en-US"/>
+        </w:rPr>
+      </w:pPr>
+      <w:r>
+        <w:rPr>
+          <w:lang w:val="en-US"/>
+        </w:rPr>
+        <w:drawing>
+          <wp:inline distT="0" distB="0" distL="0" distR="0" wp14:anchorId="6020D4AA" wp14:editId="668B5951">
+            <wp:extent cx="4618120" cy="1798476"/>
+            <wp:effectExtent l="0" t="0" r="0" b="0"/>
+            <wp:docPr id="1145477919" name="Obraz 1" descr="Obraz zawierający tekst, zrzut ekranu, oprogramowanie, Czcionka&#10;&#10;Opis wygenerowany automatycznie"/>
+            <wp:cNvGraphicFramePr>
+              <a:graphicFrameLocks xmlns:a="http://schemas.openxmlformats.org/drawingml/2006/main" noChangeAspect="1"/>
+            </wp:cNvGraphicFramePr>
+            <a:graphic xmlns:a="http://schemas.openxmlformats.org/drawingml/2006/main">
+              <a:graphicData uri="http://schemas.openxmlformats.org/drawingml/2006/picture">
+                <pic:pic xmlns:pic="http://schemas.openxmlformats.org/drawingml/2006/picture">
+                  <pic:nvPicPr>
+                    <pic:cNvPr id="1145477919" name="Obraz 1" descr="Obraz zawierający tekst, zrzut ekranu, oprogramowanie, Czcionka&#10;&#10;Opis wygenerowany automatycznie"/>
+                    <pic:cNvPicPr/>
+                  </pic:nvPicPr>
+                  <pic:blipFill>
+                    <a:blip r:embed="rId42"/>
+                    <a:stretch>
+                      <a:fillRect/>
+                    </a:stretch>
+                  </pic:blipFill>
+                  <pic:spPr>
+                    <a:xfrm>
+                      <a:off x="0" y="0"/>
+                      <a:ext cx="4618120" cy="1798476"/>
+                    </a:xfrm>
+                    <a:prstGeom prst="rect">
+                      <a:avLst/>
+                    </a:prstGeom>
+                  </pic:spPr>
+                </pic:pic>
+              </a:graphicData>
+            </a:graphic>
+          </wp:inline>
+        </w:drawing>
+      </w:r>
+    </w:p>
+    <w:p>
+      <w:pPr>
+        <w:rPr>
+          <w:lang w:val="en-US"/>
+        </w:rPr>
+      </w:pPr>
+    </w:p>
+    <w:p>
+      <w:pPr>
+        <w:jc w:val="center"/>
+        <w:rPr>
+          <w:lang w:val="en-US"/>
+        </w:rPr>
+      </w:pPr>
+    </w:p>
+    <w:p>
+      <w:pPr>
+        <w:jc w:val="center"/>
+        <w:rPr>
+          <w:lang w:val="en-US"/>
+        </w:rPr>
+      </w:pPr>
+      <w:r>
+        <w:rPr>
+          <w:lang w:val="en-US"/>
+        </w:rPr>
+        <w:drawing>
+          <wp:inline distT="0" distB="0" distL="0" distR="0" wp14:anchorId="13228174" wp14:editId="2DCD06A0">
+            <wp:extent cx="3886537" cy="1615580"/>
+            <wp:effectExtent l="0" t="0" r="0" b="3810"/>
+            <wp:docPr id="528385781" name="Obraz 1" descr="Obraz zawierający tekst, zrzut ekranu, Czcionka, oprogramowanie&#10;&#10;Opis wygenerowany automatycznie"/>
+            <wp:cNvGraphicFramePr>
+              <a:graphicFrameLocks xmlns:a="http://schemas.openxmlformats.org/drawingml/2006/main" noChangeAspect="1"/>
+            </wp:cNvGraphicFramePr>
+            <a:graphic xmlns:a="http://schemas.openxmlformats.org/drawingml/2006/main">
+              <a:graphicData uri="http://schemas.openxmlformats.org/drawingml/2006/picture">
+                <pic:pic xmlns:pic="http://schemas.openxmlformats.org/drawingml/2006/picture">
+                  <pic:nvPicPr>
+                    <pic:cNvPr id="528385781" name="Obraz 1" descr="Obraz zawierający tekst, zrzut ekranu, Czcionka, oprogramowanie&#10;&#10;Opis wygenerowany automatycznie"/>
+                    <pic:cNvPicPr/>
+                  </pic:nvPicPr>
+                  <pic:blipFill>
+                    <a:blip r:embed="rId43"/>
+                    <a:stretch>
+                      <a:fillRect/>
+                    </a:stretch>
+                  </pic:blipFill>
+                  <pic:spPr>
+                    <a:xfrm>
+                      <a:off x="0" y="0"/>
+                      <a:ext cx="3886537" cy="1615580"/>
+                    </a:xfrm>
+                    <a:prstGeom prst="rect">
+                      <a:avLst/>
+                    </a:prstGeom>
+                  </pic:spPr>
+                </pic:pic>
+              </a:graphicData>
+            </a:graphic>
+          </wp:inline>
+        </w:drawing>
+      </w:r>
+    </w:p>
+    <w:p>
+      <w:pPr>
+        <w:jc w:val="center"/>
+        <w:rPr>
+          <w:lang w:val="en-US"/>
+        </w:rPr>
+      </w:pPr>
+      <w:r>
+        <w:rPr>
+          <w:lang w:val="en-US"/>
+        </w:rPr>
+        <w:drawing>
+          <wp:inline distT="0" distB="0" distL="0" distR="0" wp14:anchorId="00A3062D" wp14:editId="09309E1B">
+            <wp:extent cx="2255715" cy="1379340"/>
+            <wp:effectExtent l="0" t="0" r="0" b="0"/>
+            <wp:docPr id="2001154303" name="Obraz 1" descr="Obraz zawierający tekst, Czcionka, zrzut ekranu&#10;&#10;Opis wygenerowany automatycznie"/>
+            <wp:cNvGraphicFramePr>
+              <a:graphicFrameLocks xmlns:a="http://schemas.openxmlformats.org/drawingml/2006/main" noChangeAspect="1"/>
+            </wp:cNvGraphicFramePr>
+            <a:graphic xmlns:a="http://schemas.openxmlformats.org/drawingml/2006/main">
+              <a:graphicData uri="http://schemas.openxmlformats.org/drawingml/2006/picture">
+                <pic:pic xmlns:pic="http://schemas.openxmlformats.org/drawingml/2006/picture">
+                  <pic:nvPicPr>
+                    <pic:cNvPr id="2001154303" name="Obraz 1" descr="Obraz zawierający tekst, Czcionka, zrzut ekranu&#10;&#10;Opis wygenerowany automatycznie"/>
+                    <pic:cNvPicPr/>
+                  </pic:nvPicPr>
+                  <pic:blipFill>
+                    <a:blip r:embed="rId44"/>
+                    <a:stretch>
+                      <a:fillRect/>
+                    </a:stretch>
+                  </pic:blipFill>
+                  <pic:spPr>
+                    <a:xfrm>
+                      <a:off x="0" y="0"/>
+                      <a:ext cx="2255715" cy="1379340"/>
+                    </a:xfrm>
+                    <a:prstGeom prst="rect">
+                      <a:avLst/>
+                    </a:prstGeom>
+                  </pic:spPr>
+                </pic:pic>
+              </a:graphicData>
+            </a:graphic>
+          </wp:inline>
+        </w:drawing>
+      </w:r>
+    </w:p>
+    <w:p>
+      <w:pPr>
+        <w:jc w:val="center"/>
+        <w:rPr>
+          <w:lang w:val="en-US"/>
+        </w:rPr>
+      </w:pPr>
+    </w:p>
+    <w:p>
+      <w:r>
+        <w:t xml:space="preserve">Powyżej kod </w:t>
+      </w:r>
+      <w:r>
+        <w:t>określający wyjściowe dane z modułu „alb” oraz zadeklarowane zmienne.</w:t>
+      </w:r>
+    </w:p>
+    <w:p>
+      <w:pPr>
         <w:pStyle w:val="Nagwek1"/>
       </w:pPr>
-      <w:bookmarkStart w:id="37" w:name="_Toc152798702"/>
-      <w:r>
-        <w:lastRenderedPageBreak/>
-        <w:t>6. Porównanie kosztowe rozwiązań on-premise z rozwiązaniami chmurowymi</w:t>
-      </w:r>
-      <w:bookmarkEnd w:id="37"/>
+      <w:bookmarkStart w:id="45" w:name="_Toc152855974"/>
+      <w:r>
+        <w:t>7</w:t>
+      </w:r>
+      <w:r>
+        <w:t>. Porównanie kosztowe rozwiązań on-premise z rozwiązaniami chmurowymi</w:t>
+      </w:r>
+      <w:bookmarkEnd w:id="45"/>
     </w:p>
     <w:p>
       <w:pPr>
         <w:pStyle w:val="Nagwek1"/>
       </w:pPr>
-      <w:bookmarkStart w:id="38" w:name="_Toc152798703"/>
-      <w:r>
-        <w:t>7. Wnioski</w:t>
-      </w:r>
-      <w:bookmarkEnd w:id="38"/>
+      <w:bookmarkStart w:id="46" w:name="_Toc152855975"/>
+      <w:r>
+        <w:t>8</w:t>
+      </w:r>
+      <w:r>
+        <w:t>. Wnioski</w:t>
+      </w:r>
+      <w:bookmarkEnd w:id="46"/>
     </w:p>
     <w:p/>
     <w:p/>
@@ -8509,7 +10490,6 @@
       <w:pPr>
         <w:pStyle w:val="Nagwek1"/>
       </w:pPr>
-      <w:bookmarkStart w:id="39" w:name="_Toc152798704"/>
     </w:p>
     <w:p/>
     <w:p/>
@@ -8525,23 +10505,36 @@
     <w:p/>
     <w:p/>
     <w:p/>
+    <w:p>
+      <w:pPr>
+        <w:pStyle w:val="Nagwek1"/>
+      </w:pPr>
+    </w:p>
+    <w:p>
+      <w:pPr>
+        <w:pStyle w:val="Nagwek1"/>
+      </w:pPr>
+    </w:p>
+    <w:p>
+      <w:pPr>
+        <w:pStyle w:val="Nagwek1"/>
+      </w:pPr>
+    </w:p>
+    <w:p>
+      <w:pPr>
+        <w:pStyle w:val="Nagwek1"/>
+      </w:pPr>
+    </w:p>
     <w:p/>
-    <w:p/>
-    <w:p/>
-    <w:p/>
-    <w:p/>
-    <w:p/>
-    <w:p/>
-    <w:p/>
     <w:p>
       <w:pPr>
         <w:pStyle w:val="Nagwek1"/>
       </w:pPr>
-      <w:r>
-        <w:lastRenderedPageBreak/>
+      <w:bookmarkStart w:id="47" w:name="_Toc152855976"/>
+      <w:r>
         <w:t>Literatura</w:t>
       </w:r>
-      <w:bookmarkEnd w:id="39"/>
+      <w:bookmarkEnd w:id="47"/>
     </w:p>
     <w:p>
       <w:r>
@@ -8666,7 +10659,7 @@
         <w:t>https://aws.amazon.com/dynamodb/</w:t>
       </w:r>
       <w:r>
-        <w:t xml:space="preserve"> z dnia 02.12.2023</w:t>
+        <w:t xml:space="preserve"> z dnia 02.12.202</w:t>
       </w:r>
     </w:p>
     <w:p>
@@ -8780,7 +10773,7 @@
     </w:p>
     <w:p/>
     <w:sectPr>
-      <w:footerReference w:type="default" r:id="rId26"/>
+      <w:footerReference w:type="default" r:id="rId45"/>
       <w:pgSz w:w="11906" w:h="16838"/>
       <w:pgMar w:top="1417" w:right="1417" w:bottom="1417" w:left="1417" w:header="708" w:footer="765" w:gutter="0"/>
       <w:cols w:space="708"/>
@@ -13718,6 +15711,95 @@
     </w:lvl>
   </w:abstractNum>
   <w:abstractNum w:abstractNumId="39" w15:restartNumberingAfterBreak="0">
+    <w:nsid w:val="749E21E4"/>
+    <w:multiLevelType w:val="hybridMultilevel"/>
+    <w:tmpl w:val="A9326D64"/>
+    <w:lvl w:ilvl="0" w:tplc="0415000F">
+      <w:start w:val="1"/>
+      <w:numFmt w:val="decimal"/>
+      <w:lvlText w:val="%1."/>
+      <w:lvlJc w:val="left"/>
+      <w:pPr>
+        <w:ind w:left="720" w:hanging="360"/>
+      </w:pPr>
+      <w:rPr>
+        <w:rFonts w:hint="default"/>
+      </w:rPr>
+    </w:lvl>
+    <w:lvl w:ilvl="1" w:tplc="04150019" w:tentative="1">
+      <w:start w:val="1"/>
+      <w:numFmt w:val="lowerLetter"/>
+      <w:lvlText w:val="%2."/>
+      <w:lvlJc w:val="left"/>
+      <w:pPr>
+        <w:ind w:left="1440" w:hanging="360"/>
+      </w:pPr>
+    </w:lvl>
+    <w:lvl w:ilvl="2" w:tplc="0415001B" w:tentative="1">
+      <w:start w:val="1"/>
+      <w:numFmt w:val="lowerRoman"/>
+      <w:lvlText w:val="%3."/>
+      <w:lvlJc w:val="right"/>
+      <w:pPr>
+        <w:ind w:left="2160" w:hanging="180"/>
+      </w:pPr>
+    </w:lvl>
+    <w:lvl w:ilvl="3" w:tplc="0415000F" w:tentative="1">
+      <w:start w:val="1"/>
+      <w:numFmt w:val="decimal"/>
+      <w:lvlText w:val="%4."/>
+      <w:lvlJc w:val="left"/>
+      <w:pPr>
+        <w:ind w:left="2880" w:hanging="360"/>
+      </w:pPr>
+    </w:lvl>
+    <w:lvl w:ilvl="4" w:tplc="04150019" w:tentative="1">
+      <w:start w:val="1"/>
+      <w:numFmt w:val="lowerLetter"/>
+      <w:lvlText w:val="%5."/>
+      <w:lvlJc w:val="left"/>
+      <w:pPr>
+        <w:ind w:left="3600" w:hanging="360"/>
+      </w:pPr>
+    </w:lvl>
+    <w:lvl w:ilvl="5" w:tplc="0415001B" w:tentative="1">
+      <w:start w:val="1"/>
+      <w:numFmt w:val="lowerRoman"/>
+      <w:lvlText w:val="%6."/>
+      <w:lvlJc w:val="right"/>
+      <w:pPr>
+        <w:ind w:left="4320" w:hanging="180"/>
+      </w:pPr>
+    </w:lvl>
+    <w:lvl w:ilvl="6" w:tplc="0415000F" w:tentative="1">
+      <w:start w:val="1"/>
+      <w:numFmt w:val="decimal"/>
+      <w:lvlText w:val="%7."/>
+      <w:lvlJc w:val="left"/>
+      <w:pPr>
+        <w:ind w:left="5040" w:hanging="360"/>
+      </w:pPr>
+    </w:lvl>
+    <w:lvl w:ilvl="7" w:tplc="04150019" w:tentative="1">
+      <w:start w:val="1"/>
+      <w:numFmt w:val="lowerLetter"/>
+      <w:lvlText w:val="%8."/>
+      <w:lvlJc w:val="left"/>
+      <w:pPr>
+        <w:ind w:left="5760" w:hanging="360"/>
+      </w:pPr>
+    </w:lvl>
+    <w:lvl w:ilvl="8" w:tplc="0415001B" w:tentative="1">
+      <w:start w:val="1"/>
+      <w:numFmt w:val="lowerRoman"/>
+      <w:lvlText w:val="%9."/>
+      <w:lvlJc w:val="right"/>
+      <w:pPr>
+        <w:ind w:left="6480" w:hanging="180"/>
+      </w:pPr>
+    </w:lvl>
+  </w:abstractNum>
+  <w:abstractNum w:abstractNumId="40" w15:restartNumberingAfterBreak="0">
     <w:nsid w:val="7C39732B"/>
     <w:multiLevelType w:val="hybridMultilevel"/>
     <w:tmpl w:val="10920A00"/>
@@ -13830,7 +15912,7 @@
       </w:rPr>
     </w:lvl>
   </w:abstractNum>
-  <w:abstractNum w:abstractNumId="40" w15:restartNumberingAfterBreak="0">
+  <w:abstractNum w:abstractNumId="41" w15:restartNumberingAfterBreak="0">
     <w:nsid w:val="7C4778A0"/>
     <w:multiLevelType w:val="multilevel"/>
     <w:tmpl w:val="B2EEC0AC"/>
@@ -13992,7 +16074,7 @@
     <w:abstractNumId w:val="12"/>
   </w:num>
   <w:num w:numId="5" w16cid:durableId="1841197233">
-    <w:abstractNumId w:val="39"/>
+    <w:abstractNumId w:val="40"/>
   </w:num>
   <w:num w:numId="6" w16cid:durableId="2058580104">
     <w:abstractNumId w:val="35"/>
@@ -14058,7 +16140,7 @@
     <w:abstractNumId w:val="28"/>
   </w:num>
   <w:num w:numId="27" w16cid:durableId="278149551">
-    <w:abstractNumId w:val="40"/>
+    <w:abstractNumId w:val="41"/>
   </w:num>
   <w:num w:numId="28" w16cid:durableId="854154749">
     <w:abstractNumId w:val="20"/>
@@ -14101,6 +16183,9 @@
   </w:num>
   <w:num w:numId="41" w16cid:durableId="1337539940">
     <w:abstractNumId w:val="37"/>
+  </w:num>
+  <w:num w:numId="42" w16cid:durableId="725683336">
+    <w:abstractNumId w:val="39"/>
   </w:num>
 </w:numbering>
 </file>

</xml_diff>

<commit_message>
Dodanie do pracy porownania kosztowego
</commit_message>
<xml_diff>
--- a/praca_inżynierska.docx
+++ b/praca_inżynierska.docx
@@ -18,237 +18,413 @@
         </w:rPr>
       </w:pPr>
     </w:p>
-    <w:p>
-      <w:pPr>
-        <w:rPr>
-          <w:b/>
-          <w:bCs/>
-        </w:rPr>
-      </w:pPr>
-    </w:p>
-    <w:p>
-      <w:pPr>
-        <w:rPr>
-          <w:b/>
-          <w:bCs/>
-        </w:rPr>
-      </w:pPr>
-    </w:p>
-    <w:p>
-      <w:pPr>
-        <w:rPr>
-          <w:b/>
-          <w:bCs/>
-        </w:rPr>
-      </w:pPr>
-    </w:p>
-    <w:p>
-      <w:pPr>
-        <w:rPr>
-          <w:b/>
-          <w:bCs/>
-        </w:rPr>
-      </w:pPr>
-    </w:p>
-    <w:p>
-      <w:pPr>
-        <w:rPr>
-          <w:b/>
-          <w:bCs/>
-        </w:rPr>
-      </w:pPr>
-    </w:p>
-    <w:p>
-      <w:pPr>
-        <w:rPr>
-          <w:b/>
-          <w:bCs/>
-        </w:rPr>
-      </w:pPr>
-    </w:p>
-    <w:p>
-      <w:pPr>
-        <w:rPr>
-          <w:b/>
-          <w:bCs/>
-        </w:rPr>
-      </w:pPr>
-    </w:p>
-    <w:p>
-      <w:pPr>
-        <w:rPr>
-          <w:b/>
-          <w:bCs/>
-        </w:rPr>
-      </w:pPr>
-    </w:p>
-    <w:p>
-      <w:pPr>
-        <w:rPr>
-          <w:b/>
-          <w:bCs/>
-        </w:rPr>
-      </w:pPr>
-    </w:p>
-    <w:p>
-      <w:pPr>
-        <w:rPr>
-          <w:b/>
-          <w:bCs/>
-        </w:rPr>
-      </w:pPr>
-    </w:p>
-    <w:p>
-      <w:pPr>
-        <w:rPr>
-          <w:b/>
-          <w:bCs/>
-        </w:rPr>
-      </w:pPr>
-    </w:p>
-    <w:p>
-      <w:pPr>
-        <w:rPr>
-          <w:b/>
-          <w:bCs/>
-        </w:rPr>
-      </w:pPr>
-    </w:p>
-    <w:p>
-      <w:pPr>
-        <w:rPr>
-          <w:b/>
-          <w:bCs/>
-        </w:rPr>
-      </w:pPr>
-    </w:p>
-    <w:p>
-      <w:pPr>
-        <w:rPr>
-          <w:b/>
-          <w:bCs/>
-        </w:rPr>
-      </w:pPr>
-    </w:p>
-    <w:p>
-      <w:pPr>
-        <w:rPr>
-          <w:b/>
-          <w:bCs/>
-        </w:rPr>
-      </w:pPr>
-    </w:p>
-    <w:p>
-      <w:pPr>
-        <w:rPr>
-          <w:b/>
-          <w:bCs/>
-        </w:rPr>
-      </w:pPr>
-    </w:p>
-    <w:p>
-      <w:pPr>
-        <w:rPr>
-          <w:b/>
-          <w:bCs/>
-        </w:rPr>
-      </w:pPr>
-    </w:p>
-    <w:p>
-      <w:pPr>
-        <w:rPr>
-          <w:b/>
-          <w:bCs/>
-        </w:rPr>
-      </w:pPr>
-    </w:p>
-    <w:p>
-      <w:pPr>
-        <w:rPr>
-          <w:b/>
-          <w:bCs/>
-        </w:rPr>
-      </w:pPr>
-    </w:p>
-    <w:p>
-      <w:pPr>
-        <w:rPr>
-          <w:b/>
-          <w:bCs/>
-        </w:rPr>
-      </w:pPr>
-    </w:p>
-    <w:p>
-      <w:pPr>
-        <w:rPr>
-          <w:b/>
-          <w:bCs/>
-        </w:rPr>
-      </w:pPr>
-    </w:p>
-    <w:p>
-      <w:pPr>
-        <w:rPr>
-          <w:b/>
-          <w:bCs/>
-        </w:rPr>
-      </w:pPr>
-    </w:p>
-    <w:p>
-      <w:pPr>
-        <w:rPr>
-          <w:b/>
-          <w:bCs/>
-        </w:rPr>
-      </w:pPr>
-    </w:p>
-    <w:p>
-      <w:pPr>
-        <w:rPr>
-          <w:b/>
-          <w:bCs/>
-        </w:rPr>
-      </w:pPr>
-    </w:p>
-    <w:p>
-      <w:pPr>
-        <w:rPr>
-          <w:b/>
-          <w:bCs/>
-        </w:rPr>
-      </w:pPr>
-    </w:p>
-    <w:p>
-      <w:pPr>
-        <w:rPr>
-          <w:b/>
-          <w:bCs/>
-        </w:rPr>
-      </w:pPr>
-    </w:p>
-    <w:p>
-      <w:pPr>
-        <w:rPr>
-          <w:b/>
-          <w:bCs/>
-        </w:rPr>
-      </w:pPr>
-    </w:p>
-    <w:p>
-      <w:pPr>
-        <w:rPr>
-          <w:b/>
-          <w:bCs/>
-        </w:rPr>
-      </w:pPr>
-    </w:p>
-    <w:p>
-      <w:pPr>
-        <w:rPr>
-          <w:b/>
-          <w:bCs/>
-        </w:rPr>
-      </w:pPr>
+    <w:tbl>
+      <w:tblPr>
+        <w:tblW w:w="0" w:type="auto"/>
+        <w:tblLook w:val="04A0" w:firstRow="1" w:lastRow="0" w:firstColumn="1" w:lastColumn="0" w:noHBand="0" w:noVBand="1"/>
+      </w:tblPr>
+      <w:tblGrid>
+        <w:gridCol w:w="4146"/>
+        <w:gridCol w:w="4849"/>
+      </w:tblGrid>
+      <w:tr>
+        <w:tc>
+          <w:tcPr>
+            <w:tcW w:w="4077" w:type="dxa"/>
+            <w:hideMark/>
+          </w:tcPr>
+          <w:p>
+            <w:pPr>
+              <w:spacing w:line="240" w:lineRule="auto"/>
+              <w:rPr>
+                <w:sz w:val="20"/>
+              </w:rPr>
+            </w:pPr>
+            <w:bookmarkStart w:id="0" w:name="_Hlk56894904"/>
+            <w:r>
+              <w:rPr>
+                <w:noProof/>
+              </w:rPr>
+              <w:drawing>
+                <wp:inline distT="0" distB="0" distL="0" distR="0" wp14:anchorId="14C2CC76" wp14:editId="57123E76">
+                  <wp:extent cx="2495550" cy="1133475"/>
+                  <wp:effectExtent l="0" t="0" r="0" b="9525"/>
+                  <wp:docPr id="1367307527" name="Obraz 1" descr="Obraz zawierający tekst, Czcionka, logo, Grafika&#10;&#10;Opis wygenerowany automatycznie"/>
+                  <wp:cNvGraphicFramePr>
+                    <a:graphicFrameLocks xmlns:a="http://schemas.openxmlformats.org/drawingml/2006/main" noChangeAspect="1"/>
+                  </wp:cNvGraphicFramePr>
+                  <a:graphic xmlns:a="http://schemas.openxmlformats.org/drawingml/2006/main">
+                    <a:graphicData uri="http://schemas.openxmlformats.org/drawingml/2006/picture">
+                      <pic:pic xmlns:pic="http://schemas.openxmlformats.org/drawingml/2006/picture">
+                        <pic:nvPicPr>
+                          <pic:cNvPr id="1367307527" name="Obraz 1" descr="Obraz zawierający tekst, Czcionka, logo, Grafika&#10;&#10;Opis wygenerowany automatycznie"/>
+                          <pic:cNvPicPr>
+                            <a:picLocks noChangeAspect="1" noChangeArrowheads="1"/>
+                          </pic:cNvPicPr>
+                        </pic:nvPicPr>
+                        <pic:blipFill>
+                          <a:blip r:embed="rId8">
+                            <a:extLst>
+                              <a:ext uri="{28A0092B-C50C-407E-A947-70E740481C1C}">
+                                <a14:useLocalDpi xmlns:a14="http://schemas.microsoft.com/office/drawing/2010/main" val="0"/>
+                              </a:ext>
+                            </a:extLst>
+                          </a:blip>
+                          <a:srcRect/>
+                          <a:stretch>
+                            <a:fillRect/>
+                          </a:stretch>
+                        </pic:blipFill>
+                        <pic:spPr bwMode="auto">
+                          <a:xfrm>
+                            <a:off x="0" y="0"/>
+                            <a:ext cx="2495550" cy="1133475"/>
+                          </a:xfrm>
+                          <a:prstGeom prst="rect">
+                            <a:avLst/>
+                          </a:prstGeom>
+                          <a:noFill/>
+                          <a:ln>
+                            <a:noFill/>
+                          </a:ln>
+                        </pic:spPr>
+                      </pic:pic>
+                    </a:graphicData>
+                  </a:graphic>
+                </wp:inline>
+              </w:drawing>
+            </w:r>
+          </w:p>
+        </w:tc>
+        <w:tc>
+          <w:tcPr>
+            <w:tcW w:w="4849" w:type="dxa"/>
+          </w:tcPr>
+          <w:p>
+            <w:pPr>
+              <w:jc w:val="left"/>
+              <w:rPr>
+                <w:rFonts w:ascii="Calibri" w:hAnsi="Calibri" w:cs="Calibri"/>
+                <w:lang w:val="en-US"/>
+              </w:rPr>
+            </w:pPr>
+          </w:p>
+          <w:p>
+            <w:pPr>
+              <w:jc w:val="left"/>
+              <w:rPr>
+                <w:rFonts w:cs="Times New Roman"/>
+                <w:b/>
+                <w:bCs/>
+                <w:sz w:val="28"/>
+                <w:szCs w:val="28"/>
+              </w:rPr>
+            </w:pPr>
+            <w:r>
+              <w:rPr>
+                <w:rFonts w:ascii="Calibri" w:hAnsi="Calibri" w:cs="Calibri"/>
+                <w:b/>
+                <w:bCs/>
+                <w:sz w:val="32"/>
+                <w:szCs w:val="32"/>
+              </w:rPr>
+              <w:t>Wydział Finansów i Zarządzania</w:t>
+            </w:r>
+            <w:r>
+              <w:rPr>
+                <w:rFonts w:ascii="Calibri" w:hAnsi="Calibri" w:cs="Calibri"/>
+                <w:b/>
+                <w:bCs/>
+                <w:sz w:val="32"/>
+                <w:szCs w:val="32"/>
+              </w:rPr>
+              <w:br/>
+            </w:r>
+            <w:r>
+              <w:rPr>
+                <w:rFonts w:ascii="Calibri" w:hAnsi="Calibri" w:cs="Calibri"/>
+                <w:b/>
+                <w:bCs/>
+                <w:sz w:val="28"/>
+                <w:szCs w:val="28"/>
+              </w:rPr>
+              <w:t>Kierunek: Informatyka</w:t>
+            </w:r>
+          </w:p>
+          <w:p>
+            <w:pPr>
+              <w:spacing w:line="240" w:lineRule="auto"/>
+              <w:rPr>
+                <w:sz w:val="20"/>
+                <w:szCs w:val="26"/>
+              </w:rPr>
+            </w:pPr>
+          </w:p>
+        </w:tc>
+      </w:tr>
+    </w:tbl>
+    <w:p>
+      <w:pPr>
+        <w:spacing w:line="240" w:lineRule="auto"/>
+        <w:rPr>
+          <w:sz w:val="20"/>
+          <w:szCs w:val="26"/>
+        </w:rPr>
+      </w:pPr>
+    </w:p>
+    <w:p>
+      <w:pPr>
+        <w:rPr>
+          <w:rFonts w:ascii="Calibri" w:hAnsi="Calibri" w:cs="Calibri"/>
+        </w:rPr>
+      </w:pPr>
+    </w:p>
+    <w:p>
+      <w:pPr>
+        <w:rPr>
+          <w:rFonts w:ascii="Calibri" w:hAnsi="Calibri" w:cs="Calibri"/>
+        </w:rPr>
+      </w:pPr>
+    </w:p>
+    <w:p>
+      <w:pPr>
+        <w:rPr>
+          <w:rFonts w:ascii="Calibri" w:hAnsi="Calibri" w:cs="Calibri"/>
+        </w:rPr>
+      </w:pPr>
+    </w:p>
+    <w:p>
+      <w:pPr>
+        <w:rPr>
+          <w:rFonts w:ascii="Calibri" w:hAnsi="Calibri" w:cs="Calibri"/>
+        </w:rPr>
+      </w:pPr>
+    </w:p>
+    <w:p>
+      <w:pPr>
+        <w:pStyle w:val="Autorpracy"/>
+        <w:rPr>
+          <w:rFonts w:ascii="Calibri" w:hAnsi="Calibri" w:cs="Calibri"/>
+          <w:sz w:val="32"/>
+          <w:lang w:val="pl-PL"/>
+        </w:rPr>
+      </w:pPr>
+      <w:r>
+        <w:rPr>
+          <w:rFonts w:ascii="Calibri" w:hAnsi="Calibri" w:cs="Calibri"/>
+          <w:lang w:val="pl-PL"/>
+        </w:rPr>
+        <w:t>Daniel Dura</w:t>
+      </w:r>
+    </w:p>
+    <w:p>
+      <w:pPr>
+        <w:pStyle w:val="Numeralbumustudenta"/>
+        <w:rPr>
+          <w:rFonts w:ascii="Calibri" w:hAnsi="Calibri" w:cs="Calibri"/>
+        </w:rPr>
+      </w:pPr>
+      <w:r>
+        <w:rPr>
+          <w:rFonts w:ascii="Calibri" w:hAnsi="Calibri" w:cs="Calibri"/>
+        </w:rPr>
+        <w:t>(numer albumu</w:t>
+      </w:r>
+      <w:r>
+        <w:rPr>
+          <w:rFonts w:ascii="Calibri" w:hAnsi="Calibri" w:cs="Calibri"/>
+        </w:rPr>
+        <w:t>: 76190</w:t>
+      </w:r>
+      <w:r>
+        <w:rPr>
+          <w:rFonts w:ascii="Calibri" w:hAnsi="Calibri" w:cs="Calibri"/>
+        </w:rPr>
+        <w:t>)</w:t>
+      </w:r>
+    </w:p>
+    <w:p>
+      <w:pPr>
+        <w:rPr>
+          <w:rFonts w:ascii="Calibri" w:hAnsi="Calibri" w:cs="Calibri"/>
+          <w:sz w:val="28"/>
+          <w:szCs w:val="24"/>
+        </w:rPr>
+      </w:pPr>
+    </w:p>
+    <w:p>
+      <w:pPr>
+        <w:jc w:val="center"/>
+        <w:rPr>
+          <w:rFonts w:ascii="Calibri" w:hAnsi="Calibri" w:cs="Calibri"/>
+          <w:sz w:val="28"/>
+          <w:szCs w:val="24"/>
+        </w:rPr>
+      </w:pPr>
+    </w:p>
+    <w:p>
+      <w:pPr>
+        <w:pStyle w:val="Tytupolskipracy"/>
+        <w:rPr>
+          <w:rFonts w:ascii="Calibri" w:hAnsi="Calibri" w:cs="Calibri"/>
+          <w:lang w:val="pl-PL"/>
+        </w:rPr>
+      </w:pPr>
+      <w:r>
+        <w:rPr>
+          <w:rFonts w:ascii="Calibri" w:hAnsi="Calibri" w:cs="Calibri"/>
+          <w:lang w:val="pl-PL"/>
+        </w:rPr>
+        <w:t>Temat pracy</w:t>
+      </w:r>
+    </w:p>
+    <w:p>
+      <w:pPr>
+        <w:pStyle w:val="Default"/>
+      </w:pPr>
+    </w:p>
+    <w:p>
+      <w:pPr>
+        <w:pStyle w:val="Default"/>
+        <w:jc w:val="center"/>
+        <w:rPr>
+          <w:sz w:val="22"/>
+          <w:szCs w:val="22"/>
+        </w:rPr>
+      </w:pPr>
+      <w:r>
+        <w:rPr>
+          <w:sz w:val="22"/>
+          <w:szCs w:val="22"/>
+        </w:rPr>
+        <w:t>Inżynierska praca projektowa</w:t>
+      </w:r>
+    </w:p>
+    <w:p>
+      <w:pPr>
+        <w:rPr>
+          <w:rFonts w:ascii="Calibri" w:hAnsi="Calibri" w:cs="Calibri"/>
+          <w:szCs w:val="26"/>
+        </w:rPr>
+      </w:pPr>
+    </w:p>
+    <w:p>
+      <w:pPr>
+        <w:rPr>
+          <w:rFonts w:ascii="Calibri" w:hAnsi="Calibri" w:cs="Calibri"/>
+        </w:rPr>
+      </w:pPr>
+    </w:p>
+    <w:p>
+      <w:pPr>
+        <w:rPr>
+          <w:rFonts w:ascii="Calibri" w:hAnsi="Calibri" w:cs="Calibri"/>
+        </w:rPr>
+      </w:pPr>
+    </w:p>
+    <w:p>
+      <w:pPr>
+        <w:rPr>
+          <w:rFonts w:ascii="Calibri" w:hAnsi="Calibri" w:cs="Calibri"/>
+        </w:rPr>
+      </w:pPr>
+    </w:p>
+    <w:p>
+      <w:pPr>
+        <w:pStyle w:val="Opiekunnaukowy"/>
+        <w:rPr>
+          <w:rFonts w:ascii="Calibri" w:hAnsi="Calibri" w:cs="Calibri"/>
+        </w:rPr>
+      </w:pPr>
+      <w:bookmarkStart w:id="1" w:name="_Hlk56897559"/>
+    </w:p>
+    <w:p>
+      <w:pPr>
+        <w:pStyle w:val="Opiekunnaukowy"/>
+        <w:rPr>
+          <w:rFonts w:ascii="Calibri" w:hAnsi="Calibri" w:cs="Calibri"/>
+        </w:rPr>
+      </w:pPr>
+    </w:p>
+    <w:p>
+      <w:pPr>
+        <w:pStyle w:val="Opiekunnaukowy"/>
+        <w:rPr>
+          <w:rFonts w:ascii="Calibri" w:hAnsi="Calibri" w:cs="Calibri"/>
+        </w:rPr>
+      </w:pPr>
+      <w:r>
+        <w:rPr>
+          <w:rFonts w:ascii="Calibri" w:hAnsi="Calibri" w:cs="Calibri"/>
+        </w:rPr>
+        <w:t>Opiekun merytoryczny:</w:t>
+      </w:r>
+    </w:p>
+    <w:p>
+      <w:pPr>
+        <w:pStyle w:val="Tytustopienaukowypopolskuiminazwiskoopiekuna"/>
+        <w:rPr>
+          <w:rFonts w:ascii="Calibri" w:hAnsi="Calibri" w:cs="Calibri"/>
+          <w:color w:val="FF0000"/>
+        </w:rPr>
+      </w:pPr>
+      <w:r>
+        <w:rPr>
+          <w:rFonts w:ascii="Calibri" w:hAnsi="Calibri" w:cs="Calibri"/>
+        </w:rPr>
+        <w:t>mgr inż. Wojciech Barczyński</w:t>
+      </w:r>
+    </w:p>
+    <w:p>
+      <w:pPr>
+        <w:rPr>
+          <w:rFonts w:ascii="Calibri" w:hAnsi="Calibri" w:cs="Calibri"/>
+        </w:rPr>
+      </w:pPr>
+    </w:p>
+    <w:p>
+      <w:pPr>
+        <w:rPr>
+          <w:rFonts w:ascii="Calibri" w:hAnsi="Calibri" w:cs="Calibri"/>
+        </w:rPr>
+      </w:pPr>
+    </w:p>
+    <w:p>
+      <w:pPr>
+        <w:rPr>
+          <w:rFonts w:ascii="Calibri" w:hAnsi="Calibri" w:cs="Calibri"/>
+        </w:rPr>
+      </w:pPr>
+    </w:p>
+    <w:p>
+      <w:pPr>
+        <w:rPr>
+          <w:rFonts w:ascii="Calibri" w:hAnsi="Calibri" w:cs="Calibri"/>
+        </w:rPr>
+      </w:pPr>
+    </w:p>
+    <w:bookmarkEnd w:id="1"/>
+    <w:p>
+      <w:pPr>
+        <w:pStyle w:val="Miejscowoirokpowstaniapracy"/>
+        <w:rPr>
+          <w:rFonts w:ascii="Calibri" w:hAnsi="Calibri" w:cs="Calibri"/>
+          <w:lang w:val="pl-PL"/>
+        </w:rPr>
+      </w:pPr>
+      <w:r>
+        <w:rPr>
+          <w:rFonts w:ascii="Calibri" w:hAnsi="Calibri" w:cs="Calibri"/>
+        </w:rPr>
+        <w:t>Wrocław 202</w:t>
+      </w:r>
+      <w:bookmarkEnd w:id="0"/>
+      <w:r>
+        <w:rPr>
+          <w:rFonts w:ascii="Calibri" w:hAnsi="Calibri" w:cs="Calibri"/>
+        </w:rPr>
+        <w:t>3</w:t>
+      </w:r>
     </w:p>
     <w:sdt>
       <w:sdtPr>
@@ -294,7 +470,6 @@
               <w:kern w:val="2"/>
               <w:sz w:val="22"/>
               <w:szCs w:val="22"/>
-              <w:lang w:eastAsia="zh-CN"/>
               <w14:ligatures w14:val="standardContextual"/>
             </w:rPr>
           </w:pPr>
@@ -307,7 +482,7 @@
           <w:r>
             <w:fldChar w:fldCharType="separate"/>
           </w:r>
-          <w:hyperlink w:anchor="_Toc152855929" w:history="1">
+          <w:hyperlink w:anchor="_Toc152885612" w:history="1">
             <w:r>
               <w:rPr>
                 <w:rStyle w:val="Hipercze"/>
@@ -322,7 +497,6 @@
                 <w:kern w:val="2"/>
                 <w:sz w:val="22"/>
                 <w:szCs w:val="22"/>
-                <w:lang w:eastAsia="zh-CN"/>
                 <w14:ligatures w14:val="standardContextual"/>
               </w:rPr>
               <w:tab/>
@@ -353,7 +527,7 @@
                 <w:noProof/>
                 <w:webHidden/>
               </w:rPr>
-              <w:instrText xml:space="preserve"> PAGEREF _Toc152855929 \h </w:instrText>
+              <w:instrText xml:space="preserve"> PAGEREF _Toc152885612 \h </w:instrText>
             </w:r>
             <w:r>
               <w:rPr>
@@ -397,11 +571,10 @@
               <w:kern w:val="2"/>
               <w:sz w:val="22"/>
               <w:szCs w:val="22"/>
-              <w:lang w:eastAsia="zh-CN"/>
               <w14:ligatures w14:val="standardContextual"/>
             </w:rPr>
           </w:pPr>
-          <w:hyperlink w:anchor="_Toc152855930" w:history="1">
+          <w:hyperlink w:anchor="_Toc152885613" w:history="1">
             <w:r>
               <w:rPr>
                 <w:rStyle w:val="Hipercze"/>
@@ -416,7 +589,6 @@
                 <w:kern w:val="2"/>
                 <w:sz w:val="22"/>
                 <w:szCs w:val="22"/>
-                <w:lang w:eastAsia="zh-CN"/>
                 <w14:ligatures w14:val="standardContextual"/>
               </w:rPr>
               <w:tab/>
@@ -447,7 +619,7 @@
                 <w:noProof/>
                 <w:webHidden/>
               </w:rPr>
-              <w:instrText xml:space="preserve"> PAGEREF _Toc152855930 \h </w:instrText>
+              <w:instrText xml:space="preserve"> PAGEREF _Toc152885613 \h </w:instrText>
             </w:r>
             <w:r>
               <w:rPr>
@@ -490,11 +662,10 @@
               <w:kern w:val="2"/>
               <w:sz w:val="22"/>
               <w:szCs w:val="22"/>
-              <w:lang w:eastAsia="zh-CN"/>
               <w14:ligatures w14:val="standardContextual"/>
             </w:rPr>
           </w:pPr>
-          <w:hyperlink w:anchor="_Toc152855931" w:history="1">
+          <w:hyperlink w:anchor="_Toc152885614" w:history="1">
             <w:r>
               <w:rPr>
                 <w:rStyle w:val="Hipercze"/>
@@ -521,7 +692,7 @@
                 <w:noProof/>
                 <w:webHidden/>
               </w:rPr>
-              <w:instrText xml:space="preserve"> PAGEREF _Toc152855931 \h </w:instrText>
+              <w:instrText xml:space="preserve"> PAGEREF _Toc152885614 \h </w:instrText>
             </w:r>
             <w:r>
               <w:rPr>
@@ -564,11 +735,10 @@
               <w:kern w:val="2"/>
               <w:sz w:val="22"/>
               <w:szCs w:val="22"/>
-              <w:lang w:eastAsia="zh-CN"/>
               <w14:ligatures w14:val="standardContextual"/>
             </w:rPr>
           </w:pPr>
-          <w:hyperlink w:anchor="_Toc152855932" w:history="1">
+          <w:hyperlink w:anchor="_Toc152885615" w:history="1">
             <w:r>
               <w:rPr>
                 <w:rStyle w:val="Hipercze"/>
@@ -595,7 +765,7 @@
                 <w:noProof/>
                 <w:webHidden/>
               </w:rPr>
-              <w:instrText xml:space="preserve"> PAGEREF _Toc152855932 \h </w:instrText>
+              <w:instrText xml:space="preserve"> PAGEREF _Toc152885615 \h </w:instrText>
             </w:r>
             <w:r>
               <w:rPr>
@@ -638,11 +808,10 @@
               <w:kern w:val="2"/>
               <w:sz w:val="22"/>
               <w:szCs w:val="22"/>
-              <w:lang w:eastAsia="zh-CN"/>
               <w14:ligatures w14:val="standardContextual"/>
             </w:rPr>
           </w:pPr>
-          <w:hyperlink w:anchor="_Toc152855933" w:history="1">
+          <w:hyperlink w:anchor="_Toc152885616" w:history="1">
             <w:r>
               <w:rPr>
                 <w:rStyle w:val="Hipercze"/>
@@ -669,7 +838,7 @@
                 <w:noProof/>
                 <w:webHidden/>
               </w:rPr>
-              <w:instrText xml:space="preserve"> PAGEREF _Toc152855933 \h </w:instrText>
+              <w:instrText xml:space="preserve"> PAGEREF _Toc152885616 \h </w:instrText>
             </w:r>
             <w:r>
               <w:rPr>
@@ -712,11 +881,10 @@
               <w:kern w:val="2"/>
               <w:sz w:val="22"/>
               <w:szCs w:val="22"/>
-              <w:lang w:eastAsia="zh-CN"/>
               <w14:ligatures w14:val="standardContextual"/>
             </w:rPr>
           </w:pPr>
-          <w:hyperlink w:anchor="_Toc152855934" w:history="1">
+          <w:hyperlink w:anchor="_Toc152885617" w:history="1">
             <w:r>
               <w:rPr>
                 <w:rStyle w:val="Hipercze"/>
@@ -743,7 +911,7 @@
                 <w:noProof/>
                 <w:webHidden/>
               </w:rPr>
-              <w:instrText xml:space="preserve"> PAGEREF _Toc152855934 \h </w:instrText>
+              <w:instrText xml:space="preserve"> PAGEREF _Toc152885617 \h </w:instrText>
             </w:r>
             <w:r>
               <w:rPr>
@@ -786,11 +954,10 @@
               <w:kern w:val="2"/>
               <w:sz w:val="22"/>
               <w:szCs w:val="22"/>
-              <w:lang w:eastAsia="zh-CN"/>
               <w14:ligatures w14:val="standardContextual"/>
             </w:rPr>
           </w:pPr>
-          <w:hyperlink w:anchor="_Toc152855935" w:history="1">
+          <w:hyperlink w:anchor="_Toc152885618" w:history="1">
             <w:r>
               <w:rPr>
                 <w:rStyle w:val="Hipercze"/>
@@ -817,7 +984,7 @@
                 <w:noProof/>
                 <w:webHidden/>
               </w:rPr>
-              <w:instrText xml:space="preserve"> PAGEREF _Toc152855935 \h </w:instrText>
+              <w:instrText xml:space="preserve"> PAGEREF _Toc152885618 \h </w:instrText>
             </w:r>
             <w:r>
               <w:rPr>
@@ -860,11 +1027,10 @@
               <w:kern w:val="2"/>
               <w:sz w:val="22"/>
               <w:szCs w:val="22"/>
-              <w:lang w:eastAsia="zh-CN"/>
               <w14:ligatures w14:val="standardContextual"/>
             </w:rPr>
           </w:pPr>
-          <w:hyperlink w:anchor="_Toc152855936" w:history="1">
+          <w:hyperlink w:anchor="_Toc152885619" w:history="1">
             <w:r>
               <w:rPr>
                 <w:rStyle w:val="Hipercze"/>
@@ -891,7 +1057,7 @@
                 <w:noProof/>
                 <w:webHidden/>
               </w:rPr>
-              <w:instrText xml:space="preserve"> PAGEREF _Toc152855936 \h </w:instrText>
+              <w:instrText xml:space="preserve"> PAGEREF _Toc152885619 \h </w:instrText>
             </w:r>
             <w:r>
               <w:rPr>
@@ -934,11 +1100,10 @@
               <w:kern w:val="2"/>
               <w:sz w:val="22"/>
               <w:szCs w:val="22"/>
-              <w:lang w:eastAsia="zh-CN"/>
               <w14:ligatures w14:val="standardContextual"/>
             </w:rPr>
           </w:pPr>
-          <w:hyperlink w:anchor="_Toc152855937" w:history="1">
+          <w:hyperlink w:anchor="_Toc152885620" w:history="1">
             <w:r>
               <w:rPr>
                 <w:rStyle w:val="Hipercze"/>
@@ -965,7 +1130,7 @@
                 <w:noProof/>
                 <w:webHidden/>
               </w:rPr>
-              <w:instrText xml:space="preserve"> PAGEREF _Toc152855937 \h </w:instrText>
+              <w:instrText xml:space="preserve"> PAGEREF _Toc152885620 \h </w:instrText>
             </w:r>
             <w:r>
               <w:rPr>
@@ -1008,11 +1173,10 @@
               <w:kern w:val="2"/>
               <w:sz w:val="22"/>
               <w:szCs w:val="22"/>
-              <w:lang w:eastAsia="zh-CN"/>
               <w14:ligatures w14:val="standardContextual"/>
             </w:rPr>
           </w:pPr>
-          <w:hyperlink w:anchor="_Toc152855938" w:history="1">
+          <w:hyperlink w:anchor="_Toc152885621" w:history="1">
             <w:r>
               <w:rPr>
                 <w:rStyle w:val="Hipercze"/>
@@ -1039,7 +1203,7 @@
                 <w:noProof/>
                 <w:webHidden/>
               </w:rPr>
-              <w:instrText xml:space="preserve"> PAGEREF _Toc152855938 \h </w:instrText>
+              <w:instrText xml:space="preserve"> PAGEREF _Toc152885621 \h </w:instrText>
             </w:r>
             <w:r>
               <w:rPr>
@@ -1082,11 +1246,10 @@
               <w:kern w:val="2"/>
               <w:sz w:val="22"/>
               <w:szCs w:val="22"/>
-              <w:lang w:eastAsia="zh-CN"/>
               <w14:ligatures w14:val="standardContextual"/>
             </w:rPr>
           </w:pPr>
-          <w:hyperlink w:anchor="_Toc152855939" w:history="1">
+          <w:hyperlink w:anchor="_Toc152885622" w:history="1">
             <w:r>
               <w:rPr>
                 <w:rStyle w:val="Hipercze"/>
@@ -1113,7 +1276,7 @@
                 <w:noProof/>
                 <w:webHidden/>
               </w:rPr>
-              <w:instrText xml:space="preserve"> PAGEREF _Toc152855939 \h </w:instrText>
+              <w:instrText xml:space="preserve"> PAGEREF _Toc152885622 \h </w:instrText>
             </w:r>
             <w:r>
               <w:rPr>
@@ -1156,11 +1319,10 @@
               <w:kern w:val="2"/>
               <w:sz w:val="22"/>
               <w:szCs w:val="22"/>
-              <w:lang w:eastAsia="zh-CN"/>
               <w14:ligatures w14:val="standardContextual"/>
             </w:rPr>
           </w:pPr>
-          <w:hyperlink w:anchor="_Toc152855940" w:history="1">
+          <w:hyperlink w:anchor="_Toc152885623" w:history="1">
             <w:r>
               <w:rPr>
                 <w:rStyle w:val="Hipercze"/>
@@ -1187,7 +1349,7 @@
                 <w:noProof/>
                 <w:webHidden/>
               </w:rPr>
-              <w:instrText xml:space="preserve"> PAGEREF _Toc152855940 \h </w:instrText>
+              <w:instrText xml:space="preserve"> PAGEREF _Toc152885623 \h </w:instrText>
             </w:r>
             <w:r>
               <w:rPr>
@@ -1230,11 +1392,10 @@
               <w:kern w:val="2"/>
               <w:sz w:val="22"/>
               <w:szCs w:val="22"/>
-              <w:lang w:eastAsia="zh-CN"/>
               <w14:ligatures w14:val="standardContextual"/>
             </w:rPr>
           </w:pPr>
-          <w:hyperlink w:anchor="_Toc152855941" w:history="1">
+          <w:hyperlink w:anchor="_Toc152885624" w:history="1">
             <w:r>
               <w:rPr>
                 <w:rStyle w:val="Hipercze"/>
@@ -1261,7 +1422,7 @@
                 <w:noProof/>
                 <w:webHidden/>
               </w:rPr>
-              <w:instrText xml:space="preserve"> PAGEREF _Toc152855941 \h </w:instrText>
+              <w:instrText xml:space="preserve"> PAGEREF _Toc152885624 \h </w:instrText>
             </w:r>
             <w:r>
               <w:rPr>
@@ -1304,11 +1465,10 @@
               <w:kern w:val="2"/>
               <w:sz w:val="22"/>
               <w:szCs w:val="22"/>
-              <w:lang w:eastAsia="zh-CN"/>
               <w14:ligatures w14:val="standardContextual"/>
             </w:rPr>
           </w:pPr>
-          <w:hyperlink w:anchor="_Toc152855942" w:history="1">
+          <w:hyperlink w:anchor="_Toc152885625" w:history="1">
             <w:r>
               <w:rPr>
                 <w:rStyle w:val="Hipercze"/>
@@ -1335,7 +1495,7 @@
                 <w:noProof/>
                 <w:webHidden/>
               </w:rPr>
-              <w:instrText xml:space="preserve"> PAGEREF _Toc152855942 \h </w:instrText>
+              <w:instrText xml:space="preserve"> PAGEREF _Toc152885625 \h </w:instrText>
             </w:r>
             <w:r>
               <w:rPr>
@@ -1378,11 +1538,10 @@
               <w:kern w:val="2"/>
               <w:sz w:val="22"/>
               <w:szCs w:val="22"/>
-              <w:lang w:eastAsia="zh-CN"/>
               <w14:ligatures w14:val="standardContextual"/>
             </w:rPr>
           </w:pPr>
-          <w:hyperlink w:anchor="_Toc152855943" w:history="1">
+          <w:hyperlink w:anchor="_Toc152885626" w:history="1">
             <w:r>
               <w:rPr>
                 <w:rStyle w:val="Hipercze"/>
@@ -1409,7 +1568,7 @@
                 <w:noProof/>
                 <w:webHidden/>
               </w:rPr>
-              <w:instrText xml:space="preserve"> PAGEREF _Toc152855943 \h </w:instrText>
+              <w:instrText xml:space="preserve"> PAGEREF _Toc152885626 \h </w:instrText>
             </w:r>
             <w:r>
               <w:rPr>
@@ -1452,11 +1611,10 @@
               <w:kern w:val="2"/>
               <w:sz w:val="22"/>
               <w:szCs w:val="22"/>
-              <w:lang w:eastAsia="zh-CN"/>
               <w14:ligatures w14:val="standardContextual"/>
             </w:rPr>
           </w:pPr>
-          <w:hyperlink w:anchor="_Toc152855944" w:history="1">
+          <w:hyperlink w:anchor="_Toc152885627" w:history="1">
             <w:r>
               <w:rPr>
                 <w:rStyle w:val="Hipercze"/>
@@ -1483,7 +1641,7 @@
                 <w:noProof/>
                 <w:webHidden/>
               </w:rPr>
-              <w:instrText xml:space="preserve"> PAGEREF _Toc152855944 \h </w:instrText>
+              <w:instrText xml:space="preserve"> PAGEREF _Toc152885627 \h </w:instrText>
             </w:r>
             <w:r>
               <w:rPr>
@@ -1526,11 +1684,10 @@
               <w:kern w:val="2"/>
               <w:sz w:val="22"/>
               <w:szCs w:val="22"/>
-              <w:lang w:eastAsia="zh-CN"/>
               <w14:ligatures w14:val="standardContextual"/>
             </w:rPr>
           </w:pPr>
-          <w:hyperlink w:anchor="_Toc152855945" w:history="1">
+          <w:hyperlink w:anchor="_Toc152885628" w:history="1">
             <w:r>
               <w:rPr>
                 <w:rStyle w:val="Hipercze"/>
@@ -1557,7 +1714,7 @@
                 <w:noProof/>
                 <w:webHidden/>
               </w:rPr>
-              <w:instrText xml:space="preserve"> PAGEREF _Toc152855945 \h </w:instrText>
+              <w:instrText xml:space="preserve"> PAGEREF _Toc152885628 \h </w:instrText>
             </w:r>
             <w:r>
               <w:rPr>
@@ -1600,11 +1757,10 @@
               <w:kern w:val="2"/>
               <w:sz w:val="22"/>
               <w:szCs w:val="22"/>
-              <w:lang w:eastAsia="zh-CN"/>
               <w14:ligatures w14:val="standardContextual"/>
             </w:rPr>
           </w:pPr>
-          <w:hyperlink w:anchor="_Toc152855946" w:history="1">
+          <w:hyperlink w:anchor="_Toc152885629" w:history="1">
             <w:r>
               <w:rPr>
                 <w:rStyle w:val="Hipercze"/>
@@ -1631,7 +1787,7 @@
                 <w:noProof/>
                 <w:webHidden/>
               </w:rPr>
-              <w:instrText xml:space="preserve"> PAGEREF _Toc152855946 \h </w:instrText>
+              <w:instrText xml:space="preserve"> PAGEREF _Toc152885629 \h </w:instrText>
             </w:r>
             <w:r>
               <w:rPr>
@@ -1674,11 +1830,10 @@
               <w:kern w:val="2"/>
               <w:sz w:val="22"/>
               <w:szCs w:val="22"/>
-              <w:lang w:eastAsia="zh-CN"/>
               <w14:ligatures w14:val="standardContextual"/>
             </w:rPr>
           </w:pPr>
-          <w:hyperlink w:anchor="_Toc152855947" w:history="1">
+          <w:hyperlink w:anchor="_Toc152885630" w:history="1">
             <w:r>
               <w:rPr>
                 <w:rStyle w:val="Hipercze"/>
@@ -1705,7 +1860,7 @@
                 <w:noProof/>
                 <w:webHidden/>
               </w:rPr>
-              <w:instrText xml:space="preserve"> PAGEREF _Toc152855947 \h </w:instrText>
+              <w:instrText xml:space="preserve"> PAGEREF _Toc152885630 \h </w:instrText>
             </w:r>
             <w:r>
               <w:rPr>
@@ -1748,11 +1903,10 @@
               <w:kern w:val="2"/>
               <w:sz w:val="22"/>
               <w:szCs w:val="22"/>
-              <w:lang w:eastAsia="zh-CN"/>
               <w14:ligatures w14:val="standardContextual"/>
             </w:rPr>
           </w:pPr>
-          <w:hyperlink w:anchor="_Toc152855948" w:history="1">
+          <w:hyperlink w:anchor="_Toc152885631" w:history="1">
             <w:r>
               <w:rPr>
                 <w:rStyle w:val="Hipercze"/>
@@ -1779,7 +1933,7 @@
                 <w:noProof/>
                 <w:webHidden/>
               </w:rPr>
-              <w:instrText xml:space="preserve"> PAGEREF _Toc152855948 \h </w:instrText>
+              <w:instrText xml:space="preserve"> PAGEREF _Toc152885631 \h </w:instrText>
             </w:r>
             <w:r>
               <w:rPr>
@@ -1822,11 +1976,10 @@
               <w:kern w:val="2"/>
               <w:sz w:val="22"/>
               <w:szCs w:val="22"/>
-              <w:lang w:eastAsia="zh-CN"/>
               <w14:ligatures w14:val="standardContextual"/>
             </w:rPr>
           </w:pPr>
-          <w:hyperlink w:anchor="_Toc152855949" w:history="1">
+          <w:hyperlink w:anchor="_Toc152885632" w:history="1">
             <w:r>
               <w:rPr>
                 <w:rStyle w:val="Hipercze"/>
@@ -1853,7 +2006,7 @@
                 <w:noProof/>
                 <w:webHidden/>
               </w:rPr>
-              <w:instrText xml:space="preserve"> PAGEREF _Toc152855949 \h </w:instrText>
+              <w:instrText xml:space="preserve"> PAGEREF _Toc152885632 \h </w:instrText>
             </w:r>
             <w:r>
               <w:rPr>
@@ -1896,11 +2049,10 @@
               <w:kern w:val="2"/>
               <w:sz w:val="22"/>
               <w:szCs w:val="22"/>
-              <w:lang w:eastAsia="zh-CN"/>
               <w14:ligatures w14:val="standardContextual"/>
             </w:rPr>
           </w:pPr>
-          <w:hyperlink w:anchor="_Toc152855950" w:history="1">
+          <w:hyperlink w:anchor="_Toc152885633" w:history="1">
             <w:r>
               <w:rPr>
                 <w:rStyle w:val="Hipercze"/>
@@ -1927,7 +2079,7 @@
                 <w:noProof/>
                 <w:webHidden/>
               </w:rPr>
-              <w:instrText xml:space="preserve"> PAGEREF _Toc152855950 \h </w:instrText>
+              <w:instrText xml:space="preserve"> PAGEREF _Toc152885633 \h </w:instrText>
             </w:r>
             <w:r>
               <w:rPr>
@@ -1970,11 +2122,10 @@
               <w:kern w:val="2"/>
               <w:sz w:val="22"/>
               <w:szCs w:val="22"/>
-              <w:lang w:eastAsia="zh-CN"/>
               <w14:ligatures w14:val="standardContextual"/>
             </w:rPr>
           </w:pPr>
-          <w:hyperlink w:anchor="_Toc152855951" w:history="1">
+          <w:hyperlink w:anchor="_Toc152885634" w:history="1">
             <w:r>
               <w:rPr>
                 <w:rStyle w:val="Hipercze"/>
@@ -2001,7 +2152,7 @@
                 <w:noProof/>
                 <w:webHidden/>
               </w:rPr>
-              <w:instrText xml:space="preserve"> PAGEREF _Toc152855951 \h </w:instrText>
+              <w:instrText xml:space="preserve"> PAGEREF _Toc152885634 \h </w:instrText>
             </w:r>
             <w:r>
               <w:rPr>
@@ -2044,11 +2195,10 @@
               <w:kern w:val="2"/>
               <w:sz w:val="22"/>
               <w:szCs w:val="22"/>
-              <w:lang w:eastAsia="zh-CN"/>
               <w14:ligatures w14:val="standardContextual"/>
             </w:rPr>
           </w:pPr>
-          <w:hyperlink w:anchor="_Toc152855952" w:history="1">
+          <w:hyperlink w:anchor="_Toc152885635" w:history="1">
             <w:r>
               <w:rPr>
                 <w:rStyle w:val="Hipercze"/>
@@ -2075,7 +2225,7 @@
                 <w:noProof/>
                 <w:webHidden/>
               </w:rPr>
-              <w:instrText xml:space="preserve"> PAGEREF _Toc152855952 \h </w:instrText>
+              <w:instrText xml:space="preserve"> PAGEREF _Toc152885635 \h </w:instrText>
             </w:r>
             <w:r>
               <w:rPr>
@@ -2118,11 +2268,10 @@
               <w:kern w:val="2"/>
               <w:sz w:val="22"/>
               <w:szCs w:val="22"/>
-              <w:lang w:eastAsia="zh-CN"/>
               <w14:ligatures w14:val="standardContextual"/>
             </w:rPr>
           </w:pPr>
-          <w:hyperlink w:anchor="_Toc152855953" w:history="1">
+          <w:hyperlink w:anchor="_Toc152885636" w:history="1">
             <w:r>
               <w:rPr>
                 <w:rStyle w:val="Hipercze"/>
@@ -2149,7 +2298,7 @@
                 <w:noProof/>
                 <w:webHidden/>
               </w:rPr>
-              <w:instrText xml:space="preserve"> PAGEREF _Toc152855953 \h </w:instrText>
+              <w:instrText xml:space="preserve"> PAGEREF _Toc152885636 \h </w:instrText>
             </w:r>
             <w:r>
               <w:rPr>
@@ -2192,11 +2341,10 @@
               <w:kern w:val="2"/>
               <w:sz w:val="22"/>
               <w:szCs w:val="22"/>
-              <w:lang w:eastAsia="zh-CN"/>
               <w14:ligatures w14:val="standardContextual"/>
             </w:rPr>
           </w:pPr>
-          <w:hyperlink w:anchor="_Toc152855954" w:history="1">
+          <w:hyperlink w:anchor="_Toc152885637" w:history="1">
             <w:r>
               <w:rPr>
                 <w:rStyle w:val="Hipercze"/>
@@ -2223,7 +2371,7 @@
                 <w:noProof/>
                 <w:webHidden/>
               </w:rPr>
-              <w:instrText xml:space="preserve"> PAGEREF _Toc152855954 \h </w:instrText>
+              <w:instrText xml:space="preserve"> PAGEREF _Toc152885637 \h </w:instrText>
             </w:r>
             <w:r>
               <w:rPr>
@@ -2266,11 +2414,10 @@
               <w:kern w:val="2"/>
               <w:sz w:val="22"/>
               <w:szCs w:val="22"/>
-              <w:lang w:eastAsia="zh-CN"/>
               <w14:ligatures w14:val="standardContextual"/>
             </w:rPr>
           </w:pPr>
-          <w:hyperlink w:anchor="_Toc152855955" w:history="1">
+          <w:hyperlink w:anchor="_Toc152885638" w:history="1">
             <w:r>
               <w:rPr>
                 <w:rStyle w:val="Hipercze"/>
@@ -2297,7 +2444,7 @@
                 <w:noProof/>
                 <w:webHidden/>
               </w:rPr>
-              <w:instrText xml:space="preserve"> PAGEREF _Toc152855955 \h </w:instrText>
+              <w:instrText xml:space="preserve"> PAGEREF _Toc152885638 \h </w:instrText>
             </w:r>
             <w:r>
               <w:rPr>
@@ -2340,11 +2487,10 @@
               <w:kern w:val="2"/>
               <w:sz w:val="22"/>
               <w:szCs w:val="22"/>
-              <w:lang w:eastAsia="zh-CN"/>
               <w14:ligatures w14:val="standardContextual"/>
             </w:rPr>
           </w:pPr>
-          <w:hyperlink w:anchor="_Toc152855956" w:history="1">
+          <w:hyperlink w:anchor="_Toc152885639" w:history="1">
             <w:r>
               <w:rPr>
                 <w:rStyle w:val="Hipercze"/>
@@ -2371,7 +2517,7 @@
                 <w:noProof/>
                 <w:webHidden/>
               </w:rPr>
-              <w:instrText xml:space="preserve"> PAGEREF _Toc152855956 \h </w:instrText>
+              <w:instrText xml:space="preserve"> PAGEREF _Toc152885639 \h </w:instrText>
             </w:r>
             <w:r>
               <w:rPr>
@@ -2414,11 +2560,10 @@
               <w:kern w:val="2"/>
               <w:sz w:val="22"/>
               <w:szCs w:val="22"/>
-              <w:lang w:eastAsia="zh-CN"/>
               <w14:ligatures w14:val="standardContextual"/>
             </w:rPr>
           </w:pPr>
-          <w:hyperlink w:anchor="_Toc152855957" w:history="1">
+          <w:hyperlink w:anchor="_Toc152885640" w:history="1">
             <w:r>
               <w:rPr>
                 <w:rStyle w:val="Hipercze"/>
@@ -2445,7 +2590,7 @@
                 <w:noProof/>
                 <w:webHidden/>
               </w:rPr>
-              <w:instrText xml:space="preserve"> PAGEREF _Toc152855957 \h </w:instrText>
+              <w:instrText xml:space="preserve"> PAGEREF _Toc152885640 \h </w:instrText>
             </w:r>
             <w:r>
               <w:rPr>
@@ -2488,11 +2633,10 @@
               <w:kern w:val="2"/>
               <w:sz w:val="22"/>
               <w:szCs w:val="22"/>
-              <w:lang w:eastAsia="zh-CN"/>
               <w14:ligatures w14:val="standardContextual"/>
             </w:rPr>
           </w:pPr>
-          <w:hyperlink w:anchor="_Toc152855958" w:history="1">
+          <w:hyperlink w:anchor="_Toc152885641" w:history="1">
             <w:r>
               <w:rPr>
                 <w:rStyle w:val="Hipercze"/>
@@ -2519,7 +2663,7 @@
                 <w:noProof/>
                 <w:webHidden/>
               </w:rPr>
-              <w:instrText xml:space="preserve"> PAGEREF _Toc152855958 \h </w:instrText>
+              <w:instrText xml:space="preserve"> PAGEREF _Toc152885641 \h </w:instrText>
             </w:r>
             <w:r>
               <w:rPr>
@@ -2562,11 +2706,10 @@
               <w:kern w:val="2"/>
               <w:sz w:val="22"/>
               <w:szCs w:val="22"/>
-              <w:lang w:eastAsia="zh-CN"/>
               <w14:ligatures w14:val="standardContextual"/>
             </w:rPr>
           </w:pPr>
-          <w:hyperlink w:anchor="_Toc152855959" w:history="1">
+          <w:hyperlink w:anchor="_Toc152885642" w:history="1">
             <w:r>
               <w:rPr>
                 <w:rStyle w:val="Hipercze"/>
@@ -2593,7 +2736,7 @@
                 <w:noProof/>
                 <w:webHidden/>
               </w:rPr>
-              <w:instrText xml:space="preserve"> PAGEREF _Toc152855959 \h </w:instrText>
+              <w:instrText xml:space="preserve"> PAGEREF _Toc152885642 \h </w:instrText>
             </w:r>
             <w:r>
               <w:rPr>
@@ -2636,11 +2779,10 @@
               <w:kern w:val="2"/>
               <w:sz w:val="22"/>
               <w:szCs w:val="22"/>
-              <w:lang w:eastAsia="zh-CN"/>
               <w14:ligatures w14:val="standardContextual"/>
             </w:rPr>
           </w:pPr>
-          <w:hyperlink w:anchor="_Toc152855960" w:history="1">
+          <w:hyperlink w:anchor="_Toc152885643" w:history="1">
             <w:r>
               <w:rPr>
                 <w:rStyle w:val="Hipercze"/>
@@ -2667,7 +2809,7 @@
                 <w:noProof/>
                 <w:webHidden/>
               </w:rPr>
-              <w:instrText xml:space="preserve"> PAGEREF _Toc152855960 \h </w:instrText>
+              <w:instrText xml:space="preserve"> PAGEREF _Toc152885643 \h </w:instrText>
             </w:r>
             <w:r>
               <w:rPr>
@@ -2710,11 +2852,10 @@
               <w:kern w:val="2"/>
               <w:sz w:val="22"/>
               <w:szCs w:val="22"/>
-              <w:lang w:eastAsia="zh-CN"/>
               <w14:ligatures w14:val="standardContextual"/>
             </w:rPr>
           </w:pPr>
-          <w:hyperlink w:anchor="_Toc152855961" w:history="1">
+          <w:hyperlink w:anchor="_Toc152885644" w:history="1">
             <w:r>
               <w:rPr>
                 <w:rStyle w:val="Hipercze"/>
@@ -2741,7 +2882,7 @@
                 <w:noProof/>
                 <w:webHidden/>
               </w:rPr>
-              <w:instrText xml:space="preserve"> PAGEREF _Toc152855961 \h </w:instrText>
+              <w:instrText xml:space="preserve"> PAGEREF _Toc152885644 \h </w:instrText>
             </w:r>
             <w:r>
               <w:rPr>
@@ -2784,11 +2925,10 @@
               <w:kern w:val="2"/>
               <w:sz w:val="22"/>
               <w:szCs w:val="22"/>
-              <w:lang w:eastAsia="zh-CN"/>
               <w14:ligatures w14:val="standardContextual"/>
             </w:rPr>
           </w:pPr>
-          <w:hyperlink w:anchor="_Toc152855962" w:history="1">
+          <w:hyperlink w:anchor="_Toc152885645" w:history="1">
             <w:r>
               <w:rPr>
                 <w:rStyle w:val="Hipercze"/>
@@ -2815,7 +2955,7 @@
                 <w:noProof/>
                 <w:webHidden/>
               </w:rPr>
-              <w:instrText xml:space="preserve"> PAGEREF _Toc152855962 \h </w:instrText>
+              <w:instrText xml:space="preserve"> PAGEREF _Toc152885645 \h </w:instrText>
             </w:r>
             <w:r>
               <w:rPr>
@@ -2858,11 +2998,10 @@
               <w:kern w:val="2"/>
               <w:sz w:val="22"/>
               <w:szCs w:val="22"/>
-              <w:lang w:eastAsia="zh-CN"/>
               <w14:ligatures w14:val="standardContextual"/>
             </w:rPr>
           </w:pPr>
-          <w:hyperlink w:anchor="_Toc152855963" w:history="1">
+          <w:hyperlink w:anchor="_Toc152885646" w:history="1">
             <w:r>
               <w:rPr>
                 <w:rStyle w:val="Hipercze"/>
@@ -2889,7 +3028,7 @@
                 <w:noProof/>
                 <w:webHidden/>
               </w:rPr>
-              <w:instrText xml:space="preserve"> PAGEREF _Toc152855963 \h </w:instrText>
+              <w:instrText xml:space="preserve"> PAGEREF _Toc152885646 \h </w:instrText>
             </w:r>
             <w:r>
               <w:rPr>
@@ -2932,11 +3071,10 @@
               <w:kern w:val="2"/>
               <w:sz w:val="22"/>
               <w:szCs w:val="22"/>
-              <w:lang w:eastAsia="zh-CN"/>
               <w14:ligatures w14:val="standardContextual"/>
             </w:rPr>
           </w:pPr>
-          <w:hyperlink w:anchor="_Toc152855964" w:history="1">
+          <w:hyperlink w:anchor="_Toc152885647" w:history="1">
             <w:r>
               <w:rPr>
                 <w:rStyle w:val="Hipercze"/>
@@ -2963,7 +3101,7 @@
                 <w:noProof/>
                 <w:webHidden/>
               </w:rPr>
-              <w:instrText xml:space="preserve"> PAGEREF _Toc152855964 \h </w:instrText>
+              <w:instrText xml:space="preserve"> PAGEREF _Toc152885647 \h </w:instrText>
             </w:r>
             <w:r>
               <w:rPr>
@@ -3006,11 +3144,10 @@
               <w:kern w:val="2"/>
               <w:sz w:val="22"/>
               <w:szCs w:val="22"/>
-              <w:lang w:eastAsia="zh-CN"/>
               <w14:ligatures w14:val="standardContextual"/>
             </w:rPr>
           </w:pPr>
-          <w:hyperlink w:anchor="_Toc152855965" w:history="1">
+          <w:hyperlink w:anchor="_Toc152885648" w:history="1">
             <w:r>
               <w:rPr>
                 <w:rStyle w:val="Hipercze"/>
@@ -3037,7 +3174,7 @@
                 <w:noProof/>
                 <w:webHidden/>
               </w:rPr>
-              <w:instrText xml:space="preserve"> PAGEREF _Toc152855965 \h </w:instrText>
+              <w:instrText xml:space="preserve"> PAGEREF _Toc152885648 \h </w:instrText>
             </w:r>
             <w:r>
               <w:rPr>
@@ -3080,11 +3217,10 @@
               <w:kern w:val="2"/>
               <w:sz w:val="22"/>
               <w:szCs w:val="22"/>
-              <w:lang w:eastAsia="zh-CN"/>
               <w14:ligatures w14:val="standardContextual"/>
             </w:rPr>
           </w:pPr>
-          <w:hyperlink w:anchor="_Toc152855966" w:history="1">
+          <w:hyperlink w:anchor="_Toc152885649" w:history="1">
             <w:r>
               <w:rPr>
                 <w:rStyle w:val="Hipercze"/>
@@ -3111,7 +3247,7 @@
                 <w:noProof/>
                 <w:webHidden/>
               </w:rPr>
-              <w:instrText xml:space="preserve"> PAGEREF _Toc152855966 \h </w:instrText>
+              <w:instrText xml:space="preserve"> PAGEREF _Toc152885649 \h </w:instrText>
             </w:r>
             <w:r>
               <w:rPr>
@@ -3154,11 +3290,10 @@
               <w:kern w:val="2"/>
               <w:sz w:val="22"/>
               <w:szCs w:val="22"/>
-              <w:lang w:eastAsia="zh-CN"/>
               <w14:ligatures w14:val="standardContextual"/>
             </w:rPr>
           </w:pPr>
-          <w:hyperlink w:anchor="_Toc152855967" w:history="1">
+          <w:hyperlink w:anchor="_Toc152885650" w:history="1">
             <w:r>
               <w:rPr>
                 <w:rStyle w:val="Hipercze"/>
@@ -3186,7 +3321,7 @@
                 <w:noProof/>
                 <w:webHidden/>
               </w:rPr>
-              <w:instrText xml:space="preserve"> PAGEREF _Toc152855967 \h </w:instrText>
+              <w:instrText xml:space="preserve"> PAGEREF _Toc152885650 \h </w:instrText>
             </w:r>
             <w:r>
               <w:rPr>
@@ -3229,11 +3364,10 @@
               <w:kern w:val="2"/>
               <w:sz w:val="22"/>
               <w:szCs w:val="22"/>
-              <w:lang w:eastAsia="zh-CN"/>
               <w14:ligatures w14:val="standardContextual"/>
             </w:rPr>
           </w:pPr>
-          <w:hyperlink w:anchor="_Toc152855968" w:history="1">
+          <w:hyperlink w:anchor="_Toc152885651" w:history="1">
             <w:r>
               <w:rPr>
                 <w:rStyle w:val="Hipercze"/>
@@ -3260,7 +3394,7 @@
                 <w:noProof/>
                 <w:webHidden/>
               </w:rPr>
-              <w:instrText xml:space="preserve"> PAGEREF _Toc152855968 \h </w:instrText>
+              <w:instrText xml:space="preserve"> PAGEREF _Toc152885651 \h </w:instrText>
             </w:r>
             <w:r>
               <w:rPr>
@@ -3303,11 +3437,10 @@
               <w:kern w:val="2"/>
               <w:sz w:val="22"/>
               <w:szCs w:val="22"/>
-              <w:lang w:eastAsia="zh-CN"/>
               <w14:ligatures w14:val="standardContextual"/>
             </w:rPr>
           </w:pPr>
-          <w:hyperlink w:anchor="_Toc152855969" w:history="1">
+          <w:hyperlink w:anchor="_Toc152885652" w:history="1">
             <w:r>
               <w:rPr>
                 <w:rStyle w:val="Hipercze"/>
@@ -3334,7 +3467,7 @@
                 <w:noProof/>
                 <w:webHidden/>
               </w:rPr>
-              <w:instrText xml:space="preserve"> PAGEREF _Toc152855969 \h </w:instrText>
+              <w:instrText xml:space="preserve"> PAGEREF _Toc152885652 \h </w:instrText>
             </w:r>
             <w:r>
               <w:rPr>
@@ -3377,11 +3510,10 @@
               <w:kern w:val="2"/>
               <w:sz w:val="22"/>
               <w:szCs w:val="22"/>
-              <w:lang w:eastAsia="zh-CN"/>
               <w14:ligatures w14:val="standardContextual"/>
             </w:rPr>
           </w:pPr>
-          <w:hyperlink w:anchor="_Toc152855970" w:history="1">
+          <w:hyperlink w:anchor="_Toc152885653" w:history="1">
             <w:r>
               <w:rPr>
                 <w:rStyle w:val="Hipercze"/>
@@ -3408,7 +3540,7 @@
                 <w:noProof/>
                 <w:webHidden/>
               </w:rPr>
-              <w:instrText xml:space="preserve"> PAGEREF _Toc152855970 \h </w:instrText>
+              <w:instrText xml:space="preserve"> PAGEREF _Toc152885653 \h </w:instrText>
             </w:r>
             <w:r>
               <w:rPr>
@@ -3451,11 +3583,10 @@
               <w:kern w:val="2"/>
               <w:sz w:val="22"/>
               <w:szCs w:val="22"/>
-              <w:lang w:eastAsia="zh-CN"/>
               <w14:ligatures w14:val="standardContextual"/>
             </w:rPr>
           </w:pPr>
-          <w:hyperlink w:anchor="_Toc152855971" w:history="1">
+          <w:hyperlink w:anchor="_Toc152885654" w:history="1">
             <w:r>
               <w:rPr>
                 <w:rStyle w:val="Hipercze"/>
@@ -3482,7 +3613,7 @@
                 <w:noProof/>
                 <w:webHidden/>
               </w:rPr>
-              <w:instrText xml:space="preserve"> PAGEREF _Toc152855971 \h </w:instrText>
+              <w:instrText xml:space="preserve"> PAGEREF _Toc152885654 \h </w:instrText>
             </w:r>
             <w:r>
               <w:rPr>
@@ -3525,11 +3656,10 @@
               <w:kern w:val="2"/>
               <w:sz w:val="22"/>
               <w:szCs w:val="22"/>
-              <w:lang w:eastAsia="zh-CN"/>
               <w14:ligatures w14:val="standardContextual"/>
             </w:rPr>
           </w:pPr>
-          <w:hyperlink w:anchor="_Toc152855972" w:history="1">
+          <w:hyperlink w:anchor="_Toc152885655" w:history="1">
             <w:r>
               <w:rPr>
                 <w:rStyle w:val="Hipercze"/>
@@ -3557,7 +3687,7 @@
                 <w:noProof/>
                 <w:webHidden/>
               </w:rPr>
-              <w:instrText xml:space="preserve"> PAGEREF _Toc152855972 \h </w:instrText>
+              <w:instrText xml:space="preserve"> PAGEREF _Toc152885655 \h </w:instrText>
             </w:r>
             <w:r>
               <w:rPr>
@@ -3600,11 +3730,10 @@
               <w:kern w:val="2"/>
               <w:sz w:val="22"/>
               <w:szCs w:val="22"/>
-              <w:lang w:eastAsia="zh-CN"/>
               <w14:ligatures w14:val="standardContextual"/>
             </w:rPr>
           </w:pPr>
-          <w:hyperlink w:anchor="_Toc152855973" w:history="1">
+          <w:hyperlink w:anchor="_Toc152885656" w:history="1">
             <w:r>
               <w:rPr>
                 <w:rStyle w:val="Hipercze"/>
@@ -3632,7 +3761,7 @@
                 <w:noProof/>
                 <w:webHidden/>
               </w:rPr>
-              <w:instrText xml:space="preserve"> PAGEREF _Toc152855973 \h </w:instrText>
+              <w:instrText xml:space="preserve"> PAGEREF _Toc152885656 \h </w:instrText>
             </w:r>
             <w:r>
               <w:rPr>
@@ -3675,11 +3804,10 @@
               <w:kern w:val="2"/>
               <w:sz w:val="22"/>
               <w:szCs w:val="22"/>
-              <w:lang w:eastAsia="zh-CN"/>
               <w14:ligatures w14:val="standardContextual"/>
             </w:rPr>
           </w:pPr>
-          <w:hyperlink w:anchor="_Toc152855974" w:history="1">
+          <w:hyperlink w:anchor="_Toc152885657" w:history="1">
             <w:r>
               <w:rPr>
                 <w:rStyle w:val="Hipercze"/>
@@ -3706,7 +3834,7 @@
                 <w:noProof/>
                 <w:webHidden/>
               </w:rPr>
-              <w:instrText xml:space="preserve"> PAGEREF _Toc152855974 \h </w:instrText>
+              <w:instrText xml:space="preserve"> PAGEREF _Toc152885657 \h </w:instrText>
             </w:r>
             <w:r>
               <w:rPr>
@@ -3749,17 +3877,16 @@
               <w:kern w:val="2"/>
               <w:sz w:val="22"/>
               <w:szCs w:val="22"/>
-              <w:lang w:eastAsia="zh-CN"/>
               <w14:ligatures w14:val="standardContextual"/>
             </w:rPr>
           </w:pPr>
-          <w:hyperlink w:anchor="_Toc152855975" w:history="1">
+          <w:hyperlink w:anchor="_Toc152885658" w:history="1">
             <w:r>
               <w:rPr>
                 <w:rStyle w:val="Hipercze"/>
                 <w:noProof/>
               </w:rPr>
-              <w:t>8. Wnioski</w:t>
+              <w:t>8. Zakończenie</w:t>
             </w:r>
             <w:r>
               <w:rPr>
@@ -3780,7 +3907,7 @@
                 <w:noProof/>
                 <w:webHidden/>
               </w:rPr>
-              <w:instrText xml:space="preserve"> PAGEREF _Toc152855975 \h </w:instrText>
+              <w:instrText xml:space="preserve"> PAGEREF _Toc152885658 \h </w:instrText>
             </w:r>
             <w:r>
               <w:rPr>
@@ -3800,7 +3927,80 @@
                 <w:noProof/>
                 <w:webHidden/>
               </w:rPr>
-              <w:t>53</w:t>
+              <w:t>54</w:t>
+            </w:r>
+            <w:r>
+              <w:rPr>
+                <w:noProof/>
+                <w:webHidden/>
+              </w:rPr>
+              <w:fldChar w:fldCharType="end"/>
+            </w:r>
+          </w:hyperlink>
+        </w:p>
+        <w:p>
+          <w:pPr>
+            <w:pStyle w:val="Spistreci2"/>
+            <w:tabs>
+              <w:tab w:val="right" w:leader="dot" w:pos="9062"/>
+            </w:tabs>
+            <w:rPr>
+              <w:rFonts w:asciiTheme="minorHAnsi" w:eastAsiaTheme="minorEastAsia" w:hAnsiTheme="minorHAnsi" w:cstheme="minorBidi"/>
+              <w:noProof/>
+              <w:kern w:val="2"/>
+              <w:sz w:val="22"/>
+              <w:szCs w:val="22"/>
+              <w14:ligatures w14:val="standardContextual"/>
+            </w:rPr>
+          </w:pPr>
+          <w:hyperlink w:anchor="_Toc152885659" w:history="1">
+            <w:r>
+              <w:rPr>
+                <w:rStyle w:val="Hipercze"/>
+                <w:noProof/>
+              </w:rPr>
+              <w:t>8.1. Wnioski</w:t>
+            </w:r>
+            <w:r>
+              <w:rPr>
+                <w:noProof/>
+                <w:webHidden/>
+              </w:rPr>
+              <w:tab/>
+            </w:r>
+            <w:r>
+              <w:rPr>
+                <w:noProof/>
+                <w:webHidden/>
+              </w:rPr>
+              <w:fldChar w:fldCharType="begin"/>
+            </w:r>
+            <w:r>
+              <w:rPr>
+                <w:noProof/>
+                <w:webHidden/>
+              </w:rPr>
+              <w:instrText xml:space="preserve"> PAGEREF _Toc152885659 \h </w:instrText>
+            </w:r>
+            <w:r>
+              <w:rPr>
+                <w:noProof/>
+                <w:webHidden/>
+              </w:rPr>
+            </w:r>
+            <w:r>
+              <w:rPr>
+                <w:noProof/>
+                <w:webHidden/>
+              </w:rPr>
+              <w:fldChar w:fldCharType="separate"/>
+            </w:r>
+            <w:r>
+              <w:rPr>
+                <w:noProof/>
+                <w:webHidden/>
+              </w:rPr>
+              <w:t>54</w:t>
             </w:r>
             <w:r>
               <w:rPr>
@@ -3823,11 +4023,10 @@
               <w:kern w:val="2"/>
               <w:sz w:val="22"/>
               <w:szCs w:val="22"/>
-              <w:lang w:eastAsia="zh-CN"/>
               <w14:ligatures w14:val="standardContextual"/>
             </w:rPr>
           </w:pPr>
-          <w:hyperlink w:anchor="_Toc152855976" w:history="1">
+          <w:hyperlink w:anchor="_Toc152885660" w:history="1">
             <w:r>
               <w:rPr>
                 <w:rStyle w:val="Hipercze"/>
@@ -3854,7 +4053,7 @@
                 <w:noProof/>
                 <w:webHidden/>
               </w:rPr>
-              <w:instrText xml:space="preserve"> PAGEREF _Toc152855976 \h </w:instrText>
+              <w:instrText xml:space="preserve"> PAGEREF _Toc152885660 \h </w:instrText>
             </w:r>
             <w:r>
               <w:rPr>
@@ -3874,7 +4073,7 @@
                 <w:noProof/>
                 <w:webHidden/>
               </w:rPr>
-              <w:t>54</w:t>
+              <w:t>55</w:t>
             </w:r>
             <w:r>
               <w:rPr>
@@ -3917,12 +4116,11 @@
           <w:numId w:val="42"/>
         </w:numPr>
       </w:pPr>
-      <w:bookmarkStart w:id="0" w:name="_Toc152855929"/>
-      <w:r>
-        <w:lastRenderedPageBreak/>
+      <w:bookmarkStart w:id="2" w:name="_Toc152885612"/>
+      <w:r>
         <w:t>Streszczenie</w:t>
       </w:r>
-      <w:bookmarkEnd w:id="0"/>
+      <w:bookmarkEnd w:id="2"/>
     </w:p>
     <w:p/>
     <w:p>
@@ -3933,11 +4131,11 @@
           <w:numId w:val="42"/>
         </w:numPr>
       </w:pPr>
-      <w:bookmarkStart w:id="1" w:name="_Toc152855930"/>
+      <w:bookmarkStart w:id="3" w:name="_Toc152885613"/>
       <w:r>
         <w:t>Wstęp</w:t>
       </w:r>
-      <w:bookmarkEnd w:id="1"/>
+      <w:bookmarkEnd w:id="3"/>
     </w:p>
     <w:p>
       <w:pPr>
@@ -3951,7 +4149,7 @@
       <w:pPr>
         <w:pStyle w:val="Nagwek2"/>
       </w:pPr>
-      <w:bookmarkStart w:id="2" w:name="_Toc152855931"/>
+      <w:bookmarkStart w:id="4" w:name="_Toc152885614"/>
       <w:r>
         <w:t>2</w:t>
       </w:r>
@@ -3964,21 +4162,27 @@
       <w:r>
         <w:t>. Cel Pracy</w:t>
       </w:r>
-      <w:bookmarkEnd w:id="2"/>
+      <w:bookmarkEnd w:id="4"/>
     </w:p>
     <w:p>
       <w:r>
         <w:tab/>
-        <w:t xml:space="preserve">Celem pracy jest porównanie różnych rodzajów infrastruktur występujących w świecie IT oraz pokazanie </w:t>
-      </w:r>
-      <w:r>
-        <w:t xml:space="preserve">czym różnią się od siebie </w:t>
-      </w:r>
-      <w:r>
-        <w:t>nowoczesne technologie</w:t>
-      </w:r>
-      <w:r>
-        <w:t xml:space="preserve"> Infrastructure as Code, jak</w:t>
+        <w:t xml:space="preserve">Celem pracy jest porównanie różnych rodzajów infrastruktur występujących w świecie IT oraz </w:t>
+      </w:r>
+      <w:r>
+        <w:t>wykorzystanie możliwości</w:t>
+      </w:r>
+      <w:r>
+        <w:t xml:space="preserve"> </w:t>
+      </w:r>
+      <w:r>
+        <w:t>technologii</w:t>
+      </w:r>
+      <w:r>
+        <w:t xml:space="preserve"> Infrastructure as Code, </w:t>
+      </w:r>
+      <w:r>
+        <w:t>które</w:t>
       </w:r>
       <w:r>
         <w:t xml:space="preserve"> umożliwiają tworzenie, zarządzanie i utrzymanie infrastruktury za pomocą dedykowanych narzędzi i języków programowania.</w:t>
@@ -3993,7 +4197,70 @@
         <w:t>jący</w:t>
       </w:r>
       <w:r>
-        <w:t xml:space="preserve"> za zadanie zbudować infrastrukturę potrzebną do stworzenia aplikacji webowej w chmurze, czyli skalujących się serwerów Linux w zależności od obciążenia dystrybucji, baz danych, nadanie adresacji sieciowej, utworzenie przepływu sieciowego między końcówkami, stworzenie pliku .tfstate w chmurze oraz wykorzystanie innych kluczowych serwisów</w:t>
+        <w:t xml:space="preserve"> za zadanie zbudować infrastrukturę potrzebną do stworzenia aplikacji webowej w chmurze</w:t>
+      </w:r>
+      <w:r>
+        <w:t xml:space="preserve">. </w:t>
+      </w:r>
+      <w:r>
+        <w:t xml:space="preserve">Dzięki Terraformowi </w:t>
+      </w:r>
+      <w:r>
+        <w:t>stworz</w:t>
+      </w:r>
+      <w:r>
+        <w:t>ę</w:t>
+      </w:r>
+      <w:r>
+        <w:t xml:space="preserve"> </w:t>
+      </w:r>
+      <w:r>
+        <w:t>środowisko chmurowe składające się z</w:t>
+      </w:r>
+      <w:r>
+        <w:t xml:space="preserve"> skalujących się serwerów Linux w zależności od obciążenia, baz danych, </w:t>
+      </w:r>
+      <w:r>
+        <w:t xml:space="preserve">nadam </w:t>
+      </w:r>
+      <w:r>
+        <w:t>adresacj</w:t>
+      </w:r>
+      <w:r>
+        <w:t>e</w:t>
+      </w:r>
+      <w:r>
+        <w:t xml:space="preserve"> sieciow</w:t>
+      </w:r>
+      <w:r>
+        <w:t>ą</w:t>
+      </w:r>
+      <w:r>
+        <w:t>, utworz</w:t>
+      </w:r>
+      <w:r>
+        <w:t>ę</w:t>
+      </w:r>
+      <w:r>
+        <w:t xml:space="preserve"> przepływ siecio</w:t>
+      </w:r>
+      <w:r>
+        <w:t>wy</w:t>
+      </w:r>
+      <w:r>
+        <w:t xml:space="preserve"> między końcówkami oraz wykorzyst</w:t>
+      </w:r>
+      <w:r>
+        <w:t>am</w:t>
+      </w:r>
+      <w:r>
+        <w:t xml:space="preserve"> </w:t>
+      </w:r>
+      <w:r>
+        <w:t>resztę</w:t>
+      </w:r>
+      <w:r>
+        <w:t xml:space="preserve"> kluczowych serwisów</w:t>
       </w:r>
       <w:r>
         <w:t xml:space="preserve"> chmury Amazon Web Services</w:t>
@@ -4014,7 +4281,7 @@
       <w:pPr>
         <w:pStyle w:val="Nagwek1"/>
       </w:pPr>
-      <w:bookmarkStart w:id="3" w:name="_Toc152855932"/>
+      <w:bookmarkStart w:id="5" w:name="_Toc152885615"/>
       <w:r>
         <w:lastRenderedPageBreak/>
         <w:t>3</w:t>
@@ -4022,7 +4289,7 @@
       <w:r>
         <w:t>. Przedstawienie i omówienie infrastruktury on-premise.</w:t>
       </w:r>
-      <w:bookmarkEnd w:id="3"/>
+      <w:bookmarkEnd w:id="5"/>
     </w:p>
     <w:p>
       <w:pPr>
@@ -4031,7 +4298,7 @@
           <w:b w:val="0"/>
         </w:rPr>
       </w:pPr>
-      <w:bookmarkStart w:id="4" w:name="_Toc152855933"/>
+      <w:bookmarkStart w:id="6" w:name="_Toc152885616"/>
       <w:r>
         <w:t>3</w:t>
       </w:r>
@@ -4050,7 +4317,7 @@
       <w:r>
         <w:t>jakie są jej zalety i wady?</w:t>
       </w:r>
-      <w:bookmarkEnd w:id="4"/>
+      <w:bookmarkEnd w:id="6"/>
     </w:p>
     <w:p>
       <w:r>
@@ -4274,7 +4541,7 @@
       <w:pPr>
         <w:pStyle w:val="Nagwek2"/>
       </w:pPr>
-      <w:bookmarkStart w:id="5" w:name="_Toc152855934"/>
+      <w:bookmarkStart w:id="7" w:name="_Toc152885617"/>
       <w:r>
         <w:lastRenderedPageBreak/>
         <w:t>3</w:t>
@@ -4291,7 +4558,7 @@
       <w:r>
         <w:t>Rodzaje infrastruktury on-premise, takie jak serwery, stacje robocze, magazyny danych i urządzenia sieciowe.</w:t>
       </w:r>
-      <w:bookmarkEnd w:id="5"/>
+      <w:bookmarkEnd w:id="7"/>
     </w:p>
     <w:p>
       <w:pPr>
@@ -4567,7 +4834,7 @@
       <w:pPr>
         <w:pStyle w:val="Nagwek2"/>
       </w:pPr>
-      <w:bookmarkStart w:id="6" w:name="_Toc152855935"/>
+      <w:bookmarkStart w:id="8" w:name="_Toc152885618"/>
       <w:r>
         <w:t>3</w:t>
       </w:r>
@@ -4580,7 +4847,7 @@
       <w:r>
         <w:t xml:space="preserve"> Wirtualizacja</w:t>
       </w:r>
-      <w:bookmarkEnd w:id="6"/>
+      <w:bookmarkEnd w:id="8"/>
     </w:p>
     <w:p>
       <w:r>
@@ -4605,7 +4872,7 @@
                     </pic:cNvPicPr>
                   </pic:nvPicPr>
                   <pic:blipFill>
-                    <a:blip r:embed="rId8">
+                    <a:blip r:embed="rId9">
                       <a:extLst>
                         <a:ext uri="{28A0092B-C50C-407E-A947-70E740481C1C}">
                           <a14:useLocalDpi xmlns:a14="http://schemas.microsoft.com/office/drawing/2010/main" val="0"/>
@@ -4766,8 +5033,10 @@
         <w:ind w:firstLine="708"/>
       </w:pPr>
     </w:p>
-    <w:p>
-      <w:r>
+    <w:p/>
+    <w:p>
+      <w:r>
+        <w:lastRenderedPageBreak/>
         <w:t>Zalety wirtualizacji serwerów:</w:t>
       </w:r>
     </w:p>
@@ -4780,7 +5049,6 @@
         </w:numPr>
       </w:pPr>
       <w:r>
-        <w:lastRenderedPageBreak/>
         <w:t xml:space="preserve">Konsolidacja serwerów: Dzięki wirtualizacji </w:t>
       </w:r>
       <w:r>
@@ -5002,7 +5270,7 @@
       <w:pPr>
         <w:pStyle w:val="Nagwek2"/>
       </w:pPr>
-      <w:bookmarkStart w:id="7" w:name="_Toc152855936"/>
+      <w:bookmarkStart w:id="9" w:name="_Toc152885619"/>
       <w:r>
         <w:lastRenderedPageBreak/>
         <w:t>3</w:t>
@@ -5016,7 +5284,7 @@
       <w:r>
         <w:t>. Bezpieczeństwo w infrastrukturze on-premise, w tym zabezpieczenie sieci, systemów operacyjnych i aplikacji</w:t>
       </w:r>
-      <w:bookmarkEnd w:id="7"/>
+      <w:bookmarkEnd w:id="9"/>
     </w:p>
     <w:p>
       <w:pPr>
@@ -5235,7 +5503,7 @@
       <w:pPr>
         <w:pStyle w:val="Nagwek2"/>
       </w:pPr>
-      <w:bookmarkStart w:id="8" w:name="_Toc152855937"/>
+      <w:bookmarkStart w:id="10" w:name="_Toc152885620"/>
       <w:r>
         <w:t>3</w:t>
       </w:r>
@@ -5248,7 +5516,7 @@
       <w:r>
         <w:t>. Zarządzanie i monitorowanie infrastruktury on-premise</w:t>
       </w:r>
-      <w:bookmarkEnd w:id="8"/>
+      <w:bookmarkEnd w:id="10"/>
     </w:p>
     <w:p>
       <w:pPr>
@@ -5369,7 +5637,7 @@
       <w:pPr>
         <w:pStyle w:val="Nagwek2"/>
       </w:pPr>
-      <w:bookmarkStart w:id="9" w:name="_Toc152855938"/>
+      <w:bookmarkStart w:id="11" w:name="_Toc152885621"/>
       <w:r>
         <w:t>3</w:t>
       </w:r>
@@ -5400,7 +5668,7 @@
       <w:r>
         <w:t>dlaczego?</w:t>
       </w:r>
-      <w:bookmarkEnd w:id="9"/>
+      <w:bookmarkEnd w:id="11"/>
     </w:p>
     <w:p>
       <w:pPr>
@@ -5568,14 +5836,14 @@
       <w:pPr>
         <w:pStyle w:val="Nagwek1"/>
       </w:pPr>
-      <w:bookmarkStart w:id="10" w:name="_Toc152855939"/>
+      <w:bookmarkStart w:id="12" w:name="_Toc152885622"/>
       <w:r>
         <w:t>4</w:t>
       </w:r>
       <w:r>
         <w:t>. Infrastruktura chmurowa</w:t>
       </w:r>
-      <w:bookmarkEnd w:id="10"/>
+      <w:bookmarkEnd w:id="12"/>
     </w:p>
     <w:p>
       <w:pPr>
@@ -5621,14 +5889,14 @@
       <w:pPr>
         <w:pStyle w:val="Nagwek2"/>
       </w:pPr>
-      <w:bookmarkStart w:id="11" w:name="_Toc152855940"/>
+      <w:bookmarkStart w:id="13" w:name="_Toc152885623"/>
       <w:r>
         <w:t>4</w:t>
       </w:r>
       <w:r>
         <w:t>.1. Czym jest chmura?</w:t>
       </w:r>
-      <w:bookmarkEnd w:id="11"/>
+      <w:bookmarkEnd w:id="13"/>
     </w:p>
     <w:p>
       <w:pPr>
@@ -5654,7 +5922,7 @@
       <w:pPr>
         <w:pStyle w:val="Nagwek2"/>
       </w:pPr>
-      <w:bookmarkStart w:id="12" w:name="_Toc152855941"/>
+      <w:bookmarkStart w:id="14" w:name="_Toc152885624"/>
       <w:r>
         <w:lastRenderedPageBreak/>
         <w:t>4</w:t>
@@ -5662,7 +5930,7 @@
       <w:r>
         <w:t>.2. Historia Amazon Web Services</w:t>
       </w:r>
-      <w:bookmarkEnd w:id="12"/>
+      <w:bookmarkEnd w:id="14"/>
     </w:p>
     <w:p>
       <w:pPr>
@@ -5709,7 +5977,7 @@
       <w:pPr>
         <w:pStyle w:val="Nagwek2"/>
       </w:pPr>
-      <w:bookmarkStart w:id="13" w:name="_Toc152855942"/>
+      <w:bookmarkStart w:id="15" w:name="_Toc152885625"/>
       <w:r>
         <w:lastRenderedPageBreak/>
         <w:t>4</w:t>
@@ -5723,7 +5991,7 @@
       <w:r>
         <w:t xml:space="preserve"> Liderzy rynku chmurowego</w:t>
       </w:r>
-      <w:bookmarkEnd w:id="13"/>
+      <w:bookmarkEnd w:id="15"/>
     </w:p>
     <w:p>
       <w:pPr>
@@ -5813,7 +6081,7 @@
                     </pic:cNvPicPr>
                   </pic:nvPicPr>
                   <pic:blipFill>
-                    <a:blip r:embed="rId9">
+                    <a:blip r:embed="rId10">
                       <a:extLst>
                         <a:ext uri="{28A0092B-C50C-407E-A947-70E740481C1C}">
                           <a14:useLocalDpi xmlns:a14="http://schemas.microsoft.com/office/drawing/2010/main" val="0"/>
@@ -5958,7 +6226,7 @@
       <w:pPr>
         <w:pStyle w:val="Nagwek2"/>
       </w:pPr>
-      <w:bookmarkStart w:id="14" w:name="_Toc152855943"/>
+      <w:bookmarkStart w:id="16" w:name="_Toc152885626"/>
       <w:r>
         <w:lastRenderedPageBreak/>
         <w:t>4</w:t>
@@ -5972,7 +6240,7 @@
       <w:r>
         <w:t xml:space="preserve"> Pojęcia związane z Cloud Computing</w:t>
       </w:r>
-      <w:bookmarkEnd w:id="14"/>
+      <w:bookmarkEnd w:id="16"/>
     </w:p>
     <w:p>
       <w:pPr>
@@ -6235,7 +6503,7 @@
                     </pic:cNvPicPr>
                   </pic:nvPicPr>
                   <pic:blipFill>
-                    <a:blip r:embed="rId10">
+                    <a:blip r:embed="rId11">
                       <a:extLst>
                         <a:ext uri="{28A0092B-C50C-407E-A947-70E740481C1C}">
                           <a14:useLocalDpi xmlns:a14="http://schemas.microsoft.com/office/drawing/2010/main" val="0"/>
@@ -6410,7 +6678,7 @@
       <w:pPr>
         <w:pStyle w:val="Nagwek2"/>
       </w:pPr>
-      <w:bookmarkStart w:id="15" w:name="_Toc152855944"/>
+      <w:bookmarkStart w:id="17" w:name="_Toc152885627"/>
       <w:r>
         <w:t>4</w:t>
       </w:r>
@@ -6429,7 +6697,7 @@
       <w:r>
         <w:t>Multicloud</w:t>
       </w:r>
-      <w:bookmarkEnd w:id="15"/>
+      <w:bookmarkEnd w:id="17"/>
     </w:p>
     <w:p>
       <w:pPr>
@@ -6479,7 +6747,7 @@
       <w:pPr>
         <w:pStyle w:val="Nagwek2"/>
       </w:pPr>
-      <w:bookmarkStart w:id="16" w:name="_Toc152855945"/>
+      <w:bookmarkStart w:id="18" w:name="_Toc152885628"/>
       <w:r>
         <w:t>4</w:t>
       </w:r>
@@ -6492,7 +6760,7 @@
       <w:r>
         <w:t xml:space="preserve"> Zalety i wady</w:t>
       </w:r>
-      <w:bookmarkEnd w:id="16"/>
+      <w:bookmarkEnd w:id="18"/>
     </w:p>
     <w:p>
       <w:r>
@@ -6767,7 +7035,7 @@
       <w:pPr>
         <w:pStyle w:val="Nagwek2"/>
       </w:pPr>
-      <w:bookmarkStart w:id="17" w:name="_Toc152855946"/>
+      <w:bookmarkStart w:id="19" w:name="_Toc152885629"/>
       <w:r>
         <w:t>4</w:t>
       </w:r>
@@ -6780,7 +7048,7 @@
       <w:r>
         <w:t xml:space="preserve"> Narzędzia wykorzystywane w chmurze</w:t>
       </w:r>
-      <w:bookmarkEnd w:id="17"/>
+      <w:bookmarkEnd w:id="19"/>
     </w:p>
     <w:p>
       <w:pPr>
@@ -6887,7 +7155,7 @@
           <w:b/>
         </w:rPr>
       </w:pPr>
-      <w:bookmarkStart w:id="18" w:name="_Toc152855947"/>
+      <w:bookmarkStart w:id="20" w:name="_Toc152885630"/>
       <w:r>
         <w:t>5</w:t>
       </w:r>
@@ -6901,20 +7169,20 @@
         </w:rPr>
         <w:t>Infrastruktura jako kod</w:t>
       </w:r>
-      <w:bookmarkEnd w:id="18"/>
+      <w:bookmarkEnd w:id="20"/>
     </w:p>
     <w:p>
       <w:pPr>
         <w:pStyle w:val="Nagwek2"/>
       </w:pPr>
-      <w:bookmarkStart w:id="19" w:name="_Toc152855948"/>
+      <w:bookmarkStart w:id="21" w:name="_Toc152885631"/>
       <w:r>
         <w:t>5</w:t>
       </w:r>
       <w:r>
         <w:t>.1. Czym jest Infrastruktura jako kod (IaC)?</w:t>
       </w:r>
-      <w:bookmarkEnd w:id="19"/>
+      <w:bookmarkEnd w:id="21"/>
     </w:p>
     <w:p>
       <w:pPr>
@@ -6969,7 +7237,7 @@
       <w:pPr>
         <w:pStyle w:val="Nagwek2"/>
       </w:pPr>
-      <w:bookmarkStart w:id="20" w:name="_Toc152855949"/>
+      <w:bookmarkStart w:id="22" w:name="_Toc152885632"/>
       <w:r>
         <w:lastRenderedPageBreak/>
         <w:t>5</w:t>
@@ -6980,7 +7248,7 @@
       <w:r>
         <w:t>Popularne narzędzia</w:t>
       </w:r>
-      <w:bookmarkEnd w:id="20"/>
+      <w:bookmarkEnd w:id="22"/>
     </w:p>
     <w:p>
       <w:pPr>
@@ -7235,7 +7503,7 @@
       <w:pPr>
         <w:pStyle w:val="Nagwek2"/>
       </w:pPr>
-      <w:bookmarkStart w:id="21" w:name="_Toc152855950"/>
+      <w:bookmarkStart w:id="23" w:name="_Toc152885633"/>
       <w:r>
         <w:t>5</w:t>
       </w:r>
@@ -7248,7 +7516,7 @@
       <w:r>
         <w:t>?</w:t>
       </w:r>
-      <w:bookmarkEnd w:id="21"/>
+      <w:bookmarkEnd w:id="23"/>
     </w:p>
     <w:p>
       <w:pPr>
@@ -7369,7 +7637,7 @@
       <w:pPr>
         <w:pStyle w:val="Nagwek2"/>
       </w:pPr>
-      <w:bookmarkStart w:id="22" w:name="_Toc152855951"/>
+      <w:bookmarkStart w:id="24" w:name="_Toc152885634"/>
       <w:r>
         <w:t>5</w:t>
       </w:r>
@@ -7382,7 +7650,7 @@
       <w:r>
         <w:t>. Historia Terraform</w:t>
       </w:r>
-      <w:bookmarkEnd w:id="22"/>
+      <w:bookmarkEnd w:id="24"/>
     </w:p>
     <w:p>
       <w:pPr>
@@ -7468,7 +7736,7 @@
       <w:pPr>
         <w:pStyle w:val="Nagwek2"/>
       </w:pPr>
-      <w:bookmarkStart w:id="23" w:name="_Toc152855952"/>
+      <w:bookmarkStart w:id="25" w:name="_Toc152885635"/>
       <w:r>
         <w:lastRenderedPageBreak/>
         <w:t>5</w:t>
@@ -7476,7 +7744,7 @@
       <w:r>
         <w:t>.5. OpenTofu</w:t>
       </w:r>
-      <w:bookmarkEnd w:id="23"/>
+      <w:bookmarkEnd w:id="25"/>
     </w:p>
     <w:p>
       <w:pPr>
@@ -7536,7 +7804,7 @@
       <w:pPr>
         <w:pStyle w:val="Nagwek1"/>
       </w:pPr>
-      <w:bookmarkStart w:id="24" w:name="_Toc152855953"/>
+      <w:bookmarkStart w:id="26" w:name="_Toc152885636"/>
       <w:r>
         <w:lastRenderedPageBreak/>
         <w:t>6</w:t>
@@ -7547,7 +7815,7 @@
       <w:r>
         <w:t>Budowa infrastruktury aplikacji chmurowej AWS przy użyciu Terraform</w:t>
       </w:r>
-      <w:bookmarkEnd w:id="24"/>
+      <w:bookmarkEnd w:id="26"/>
     </w:p>
     <w:p>
       <w:r>
@@ -7570,7 +7838,7 @@
                     <pic:cNvPicPr/>
                   </pic:nvPicPr>
                   <pic:blipFill>
-                    <a:blip r:embed="rId11"/>
+                    <a:blip r:embed="rId12"/>
                     <a:stretch>
                       <a:fillRect/>
                     </a:stretch>
@@ -7625,24 +7893,24 @@
       <w:pPr>
         <w:pStyle w:val="Nagwek2"/>
       </w:pPr>
-      <w:bookmarkStart w:id="25" w:name="_Toc152855954"/>
+      <w:bookmarkStart w:id="27" w:name="_Toc152885637"/>
       <w:r>
         <w:t>6</w:t>
       </w:r>
       <w:r>
         <w:t>.1. Wykorzystane serwisy AWS</w:t>
       </w:r>
-      <w:bookmarkEnd w:id="25"/>
+      <w:bookmarkEnd w:id="27"/>
     </w:p>
     <w:p>
       <w:pPr>
         <w:pStyle w:val="Nagwek3"/>
       </w:pPr>
-      <w:bookmarkStart w:id="26" w:name="_Toc152855955"/>
+      <w:bookmarkStart w:id="28" w:name="_Toc152885638"/>
       <w:r>
         <w:t>AWS S3</w:t>
       </w:r>
-      <w:bookmarkEnd w:id="26"/>
+      <w:bookmarkEnd w:id="28"/>
     </w:p>
     <w:p>
       <w:pPr>
@@ -7865,11 +8133,11 @@
       <w:pPr>
         <w:pStyle w:val="Nagwek3"/>
       </w:pPr>
-      <w:bookmarkStart w:id="27" w:name="_Toc152855956"/>
+      <w:bookmarkStart w:id="29" w:name="_Toc152885639"/>
       <w:r>
         <w:t>Czym jest tfstate i jak wpływa na pracę?</w:t>
       </w:r>
-      <w:bookmarkEnd w:id="27"/>
+      <w:bookmarkEnd w:id="29"/>
     </w:p>
     <w:p>
       <w:pPr>
@@ -7936,11 +8204,11 @@
       <w:pPr>
         <w:pStyle w:val="Nagwek3"/>
       </w:pPr>
-      <w:bookmarkStart w:id="28" w:name="_Toc152855957"/>
+      <w:bookmarkStart w:id="30" w:name="_Toc152885640"/>
       <w:r>
         <w:t>AWS DynamoDB</w:t>
       </w:r>
-      <w:bookmarkEnd w:id="28"/>
+      <w:bookmarkEnd w:id="30"/>
     </w:p>
     <w:p>
       <w:pPr>
@@ -8031,14 +8299,14 @@
       <w:pPr>
         <w:pStyle w:val="Nagwek3"/>
       </w:pPr>
-      <w:bookmarkStart w:id="29" w:name="_Toc152855958"/>
+      <w:bookmarkStart w:id="31" w:name="_Toc152885641"/>
       <w:r>
         <w:t xml:space="preserve">Amazon </w:t>
       </w:r>
       <w:r>
         <w:t>Virtual Private Cloud</w:t>
       </w:r>
-      <w:bookmarkEnd w:id="29"/>
+      <w:bookmarkEnd w:id="31"/>
       <w:r>
         <w:t xml:space="preserve"> </w:t>
       </w:r>
@@ -8100,11 +8368,11 @@
       <w:pPr>
         <w:pStyle w:val="Nagwek3"/>
       </w:pPr>
-      <w:bookmarkStart w:id="30" w:name="_Toc152855959"/>
+      <w:bookmarkStart w:id="32" w:name="_Toc152885642"/>
       <w:r>
         <w:t>AWS Load Balancer</w:t>
       </w:r>
-      <w:bookmarkEnd w:id="30"/>
+      <w:bookmarkEnd w:id="32"/>
     </w:p>
     <w:p>
       <w:pPr>
@@ -8147,7 +8415,7 @@
       <w:pPr>
         <w:pStyle w:val="Nagwek3"/>
       </w:pPr>
-      <w:bookmarkStart w:id="31" w:name="_Toc152855960"/>
+      <w:bookmarkStart w:id="33" w:name="_Toc152885643"/>
       <w:r>
         <w:t xml:space="preserve">Amazon </w:t>
       </w:r>
@@ -8163,7 +8431,7 @@
       <w:r>
         <w:t xml:space="preserve"> Group</w:t>
       </w:r>
-      <w:bookmarkEnd w:id="31"/>
+      <w:bookmarkEnd w:id="33"/>
     </w:p>
     <w:p>
       <w:pPr>
@@ -8259,7 +8527,7 @@
       <w:pPr>
         <w:pStyle w:val="Nagwek3"/>
       </w:pPr>
-      <w:bookmarkStart w:id="32" w:name="_Toc152855961"/>
+      <w:bookmarkStart w:id="34" w:name="_Toc152885644"/>
       <w:r>
         <w:t>A</w:t>
       </w:r>
@@ -8269,7 +8537,7 @@
       <w:r>
         <w:t xml:space="preserve"> RDS</w:t>
       </w:r>
-      <w:bookmarkEnd w:id="32"/>
+      <w:bookmarkEnd w:id="34"/>
     </w:p>
     <w:p>
       <w:pPr>
@@ -8380,7 +8648,7 @@
       <w:pPr>
         <w:pStyle w:val="Nagwek2"/>
       </w:pPr>
-      <w:bookmarkStart w:id="33" w:name="_Toc152855962"/>
+      <w:bookmarkStart w:id="35" w:name="_Toc152885645"/>
       <w:r>
         <w:t>6</w:t>
       </w:r>
@@ -8390,20 +8658,20 @@
       <w:r>
         <w:t>Kod Terraform</w:t>
       </w:r>
-      <w:bookmarkEnd w:id="33"/>
+      <w:bookmarkEnd w:id="35"/>
     </w:p>
     <w:p>
       <w:pPr>
         <w:pStyle w:val="Nagwek3"/>
       </w:pPr>
-      <w:bookmarkStart w:id="34" w:name="_Toc152855963"/>
+      <w:bookmarkStart w:id="36" w:name="_Toc152885646"/>
       <w:r>
         <w:t xml:space="preserve">Połączenie się </w:t>
       </w:r>
       <w:r>
         <w:t>z AWS CLI</w:t>
       </w:r>
-      <w:bookmarkEnd w:id="34"/>
+      <w:bookmarkEnd w:id="36"/>
     </w:p>
     <w:p>
       <w:pPr>
@@ -8448,11 +8716,11 @@
       <w:pPr>
         <w:pStyle w:val="Nagwek3"/>
       </w:pPr>
-      <w:bookmarkStart w:id="35" w:name="_Toc152855964"/>
+      <w:bookmarkStart w:id="37" w:name="_Toc152885647"/>
       <w:r>
         <w:t>Schemat kodu</w:t>
       </w:r>
-      <w:bookmarkEnd w:id="35"/>
+      <w:bookmarkEnd w:id="37"/>
     </w:p>
     <w:p>
       <w:pPr>
@@ -8478,7 +8746,7 @@
                     <pic:cNvPicPr/>
                   </pic:nvPicPr>
                   <pic:blipFill>
-                    <a:blip r:embed="rId12"/>
+                    <a:blip r:embed="rId13"/>
                     <a:stretch>
                       <a:fillRect/>
                     </a:stretch>
@@ -8535,11 +8803,11 @@
       <w:pPr>
         <w:pStyle w:val="Nagwek3"/>
       </w:pPr>
-      <w:bookmarkStart w:id="36" w:name="_Toc152855965"/>
+      <w:bookmarkStart w:id="38" w:name="_Toc152885648"/>
       <w:r>
         <w:t>Objaśnienie kodu w folderze „main”</w:t>
       </w:r>
-      <w:bookmarkEnd w:id="36"/>
+      <w:bookmarkEnd w:id="38"/>
     </w:p>
     <w:p>
       <w:pPr>
@@ -8565,7 +8833,7 @@
                     <pic:cNvPicPr/>
                   </pic:nvPicPr>
                   <pic:blipFill>
-                    <a:blip r:embed="rId13"/>
+                    <a:blip r:embed="rId14"/>
                     <a:stretch>
                       <a:fillRect/>
                     </a:stretch>
@@ -8616,7 +8884,7 @@
                     <pic:cNvPicPr/>
                   </pic:nvPicPr>
                   <pic:blipFill>
-                    <a:blip r:embed="rId14"/>
+                    <a:blip r:embed="rId15"/>
                     <a:stretch>
                       <a:fillRect/>
                     </a:stretch>
@@ -8677,7 +8945,7 @@
                     <pic:cNvPicPr/>
                   </pic:nvPicPr>
                   <pic:blipFill>
-                    <a:blip r:embed="rId15"/>
+                    <a:blip r:embed="rId16"/>
                     <a:stretch>
                       <a:fillRect/>
                     </a:stretch>
@@ -8733,7 +9001,7 @@
                     <pic:cNvPicPr/>
                   </pic:nvPicPr>
                   <pic:blipFill>
-                    <a:blip r:embed="rId16"/>
+                    <a:blip r:embed="rId17"/>
                     <a:stretch>
                       <a:fillRect/>
                     </a:stretch>
@@ -8796,7 +9064,7 @@
                     <pic:cNvPicPr/>
                   </pic:nvPicPr>
                   <pic:blipFill>
-                    <a:blip r:embed="rId17"/>
+                    <a:blip r:embed="rId18"/>
                     <a:stretch>
                       <a:fillRect/>
                     </a:stretch>
@@ -8856,7 +9124,7 @@
                     <pic:cNvPicPr/>
                   </pic:nvPicPr>
                   <pic:blipFill>
-                    <a:blip r:embed="rId18"/>
+                    <a:blip r:embed="rId19"/>
                     <a:stretch>
                       <a:fillRect/>
                     </a:stretch>
@@ -8902,7 +9170,7 @@
                     <pic:cNvPicPr/>
                   </pic:nvPicPr>
                   <pic:blipFill>
-                    <a:blip r:embed="rId19"/>
+                    <a:blip r:embed="rId20"/>
                     <a:stretch>
                       <a:fillRect/>
                     </a:stretch>
@@ -8935,12 +9203,12 @@
       <w:pPr>
         <w:pStyle w:val="Nagwek3"/>
       </w:pPr>
-      <w:bookmarkStart w:id="37" w:name="_Toc152855966"/>
+      <w:bookmarkStart w:id="39" w:name="_Toc152885649"/>
       <w:r>
         <w:lastRenderedPageBreak/>
         <w:t>Pokazanie i wyjaśnienie kodu z folderu „modules”</w:t>
       </w:r>
-      <w:bookmarkEnd w:id="37"/>
+      <w:bookmarkEnd w:id="39"/>
     </w:p>
     <w:p>
       <w:pPr>
@@ -8966,7 +9234,7 @@
                     <pic:cNvPicPr/>
                   </pic:nvPicPr>
                   <pic:blipFill>
-                    <a:blip r:embed="rId20"/>
+                    <a:blip r:embed="rId21"/>
                     <a:stretch>
                       <a:fillRect/>
                     </a:stretch>
@@ -9025,7 +9293,7 @@
           <w:lang w:val="en-US"/>
         </w:rPr>
       </w:pPr>
-      <w:bookmarkStart w:id="38" w:name="_Toc152855967"/>
+      <w:bookmarkStart w:id="40" w:name="_Toc152885650"/>
       <w:r>
         <w:rPr>
           <w:lang w:val="en-US"/>
@@ -9039,7 +9307,7 @@
         </w:rPr>
         <w:t>PC)</w:t>
       </w:r>
-      <w:bookmarkEnd w:id="38"/>
+      <w:bookmarkEnd w:id="40"/>
     </w:p>
     <w:p>
       <w:pPr>
@@ -9065,7 +9333,7 @@
                     <pic:cNvPicPr/>
                   </pic:nvPicPr>
                   <pic:blipFill>
-                    <a:blip r:embed="rId21"/>
+                    <a:blip r:embed="rId22"/>
                     <a:stretch>
                       <a:fillRect/>
                     </a:stretch>
@@ -9111,7 +9379,7 @@
                     <pic:cNvPicPr/>
                   </pic:nvPicPr>
                   <pic:blipFill>
-                    <a:blip r:embed="rId22"/>
+                    <a:blip r:embed="rId23"/>
                     <a:stretch>
                       <a:fillRect/>
                     </a:stretch>
@@ -9157,7 +9425,7 @@
                     <pic:cNvPicPr/>
                   </pic:nvPicPr>
                   <pic:blipFill>
-                    <a:blip r:embed="rId23"/>
+                    <a:blip r:embed="rId24"/>
                     <a:stretch>
                       <a:fillRect/>
                     </a:stretch>
@@ -9220,7 +9488,7 @@
                     <pic:cNvPicPr/>
                   </pic:nvPicPr>
                   <pic:blipFill>
-                    <a:blip r:embed="rId24"/>
+                    <a:blip r:embed="rId25"/>
                     <a:stretch>
                       <a:fillRect/>
                     </a:stretch>
@@ -9267,7 +9535,7 @@
                     <pic:cNvPicPr/>
                   </pic:nvPicPr>
                   <pic:blipFill>
-                    <a:blip r:embed="rId25"/>
+                    <a:blip r:embed="rId26"/>
                     <a:stretch>
                       <a:fillRect/>
                     </a:stretch>
@@ -9320,12 +9588,12 @@
       <w:pPr>
         <w:pStyle w:val="Nagwek3"/>
       </w:pPr>
-      <w:bookmarkStart w:id="39" w:name="_Toc152855968"/>
+      <w:bookmarkStart w:id="41" w:name="_Toc152885651"/>
       <w:r>
         <w:lastRenderedPageBreak/>
         <w:t>Moduł Security Group</w:t>
       </w:r>
-      <w:bookmarkEnd w:id="39"/>
+      <w:bookmarkEnd w:id="41"/>
     </w:p>
     <w:p>
       <w:pPr>
@@ -9333,6 +9601,9 @@
         <w:jc w:val="center"/>
       </w:pPr>
       <w:r>
+        <w:rPr>
+          <w:noProof/>
+        </w:rPr>
         <w:drawing>
           <wp:inline distT="0" distB="0" distL="0" distR="0" wp14:anchorId="0CC26E5C" wp14:editId="01F67B4C">
             <wp:extent cx="5760720" cy="6413500"/>
@@ -9349,7 +9620,7 @@
                     <pic:cNvPicPr/>
                   </pic:nvPicPr>
                   <pic:blipFill>
-                    <a:blip r:embed="rId26"/>
+                    <a:blip r:embed="rId27"/>
                     <a:stretch>
                       <a:fillRect/>
                     </a:stretch>
@@ -9376,6 +9647,9 @@
         <w:jc w:val="center"/>
       </w:pPr>
       <w:r>
+        <w:rPr>
+          <w:noProof/>
+        </w:rPr>
         <w:lastRenderedPageBreak/>
         <w:drawing>
           <wp:inline distT="0" distB="0" distL="0" distR="0" wp14:anchorId="3BAE7CD0" wp14:editId="0F907828">
@@ -9393,7 +9667,7 @@
                     <pic:cNvPicPr/>
                   </pic:nvPicPr>
                   <pic:blipFill>
-                    <a:blip r:embed="rId27"/>
+                    <a:blip r:embed="rId28"/>
                     <a:stretch>
                       <a:fillRect/>
                     </a:stretch>
@@ -9420,6 +9694,9 @@
         <w:jc w:val="center"/>
       </w:pPr>
       <w:r>
+        <w:rPr>
+          <w:noProof/>
+        </w:rPr>
         <w:drawing>
           <wp:inline distT="0" distB="0" distL="0" distR="0" wp14:anchorId="534CE1B6" wp14:editId="477BEC17">
             <wp:extent cx="5075360" cy="1790855"/>
@@ -9436,7 +9713,7 @@
                     <pic:cNvPicPr/>
                   </pic:nvPicPr>
                   <pic:blipFill>
-                    <a:blip r:embed="rId28"/>
+                    <a:blip r:embed="rId29"/>
                     <a:stretch>
                       <a:fillRect/>
                     </a:stretch>
@@ -9476,11 +9753,11 @@
       <w:pPr>
         <w:pStyle w:val="Nagwek3"/>
       </w:pPr>
-      <w:bookmarkStart w:id="40" w:name="_Toc152855969"/>
+      <w:bookmarkStart w:id="42" w:name="_Toc152885652"/>
       <w:r>
         <w:t>Moduł RDS (Amazon RDS)</w:t>
       </w:r>
-      <w:bookmarkEnd w:id="40"/>
+      <w:bookmarkEnd w:id="42"/>
     </w:p>
     <w:p>
       <w:pPr>
@@ -9488,6 +9765,9 @@
         <w:jc w:val="center"/>
       </w:pPr>
       <w:r>
+        <w:rPr>
+          <w:noProof/>
+        </w:rPr>
         <w:drawing>
           <wp:inline distT="0" distB="0" distL="0" distR="0" wp14:anchorId="46C8C545" wp14:editId="1F44D4CA">
             <wp:extent cx="5151566" cy="5060118"/>
@@ -9504,7 +9784,7 @@
                     <pic:cNvPicPr/>
                   </pic:nvPicPr>
                   <pic:blipFill>
-                    <a:blip r:embed="rId29"/>
+                    <a:blip r:embed="rId30"/>
                     <a:stretch>
                       <a:fillRect/>
                     </a:stretch>
@@ -9545,6 +9825,9 @@
         <w:jc w:val="center"/>
       </w:pPr>
       <w:r>
+        <w:rPr>
+          <w:noProof/>
+        </w:rPr>
         <w:lastRenderedPageBreak/>
         <w:drawing>
           <wp:inline distT="0" distB="0" distL="0" distR="0" wp14:anchorId="142D0456" wp14:editId="37589125">
@@ -9562,7 +9845,7 @@
                     <pic:cNvPicPr/>
                   </pic:nvPicPr>
                   <pic:blipFill>
-                    <a:blip r:embed="rId30"/>
+                    <a:blip r:embed="rId31"/>
                     <a:stretch>
                       <a:fillRect/>
                     </a:stretch>
@@ -9595,18 +9878,21 @@
       <w:pPr>
         <w:pStyle w:val="Nagwek3"/>
       </w:pPr>
-      <w:bookmarkStart w:id="41" w:name="_Toc152855970"/>
+      <w:bookmarkStart w:id="43" w:name="_Toc152885653"/>
       <w:r>
         <w:lastRenderedPageBreak/>
         <w:t>Moduł NAT</w:t>
       </w:r>
-      <w:bookmarkEnd w:id="41"/>
+      <w:bookmarkEnd w:id="43"/>
     </w:p>
     <w:p>
       <w:pPr>
         <w:jc w:val="center"/>
       </w:pPr>
       <w:r>
+        <w:rPr>
+          <w:noProof/>
+        </w:rPr>
         <w:drawing>
           <wp:inline distT="0" distB="0" distL="0" distR="0" wp14:anchorId="3D4711CC" wp14:editId="6A828F81">
             <wp:extent cx="5616427" cy="7232007"/>
@@ -9623,7 +9909,7 @@
                     <pic:cNvPicPr/>
                   </pic:nvPicPr>
                   <pic:blipFill>
-                    <a:blip r:embed="rId31"/>
+                    <a:blip r:embed="rId32"/>
                     <a:stretch>
                       <a:fillRect/>
                     </a:stretch>
@@ -9649,6 +9935,9 @@
         <w:jc w:val="center"/>
       </w:pPr>
       <w:r>
+        <w:rPr>
+          <w:noProof/>
+        </w:rPr>
         <w:lastRenderedPageBreak/>
         <w:drawing>
           <wp:inline distT="0" distB="0" distL="0" distR="0" wp14:anchorId="4FD770D8" wp14:editId="33CA54B4">
@@ -9666,7 +9955,7 @@
                     <pic:cNvPicPr/>
                   </pic:nvPicPr>
                   <pic:blipFill>
-                    <a:blip r:embed="rId32"/>
+                    <a:blip r:embed="rId33"/>
                     <a:stretch>
                       <a:fillRect/>
                     </a:stretch>
@@ -9692,6 +9981,9 @@
         <w:jc w:val="center"/>
       </w:pPr>
       <w:r>
+        <w:rPr>
+          <w:noProof/>
+        </w:rPr>
         <w:lastRenderedPageBreak/>
         <w:drawing>
           <wp:inline distT="0" distB="0" distL="0" distR="0" wp14:anchorId="3DC9345C" wp14:editId="6AEA7068">
@@ -9709,7 +10001,7 @@
                     <pic:cNvPicPr/>
                   </pic:nvPicPr>
                   <pic:blipFill>
-                    <a:blip r:embed="rId33"/>
+                    <a:blip r:embed="rId34"/>
                     <a:stretch>
                       <a:fillRect/>
                     </a:stretch>
@@ -9744,6 +10036,9 @@
         <w:jc w:val="center"/>
       </w:pPr>
       <w:r>
+        <w:rPr>
+          <w:noProof/>
+        </w:rPr>
         <w:drawing>
           <wp:inline distT="0" distB="0" distL="0" distR="0" wp14:anchorId="2874DC35" wp14:editId="26309B99">
             <wp:extent cx="3551228" cy="2049958"/>
@@ -9760,7 +10055,7 @@
                     <pic:cNvPicPr/>
                   </pic:nvPicPr>
                   <pic:blipFill>
-                    <a:blip r:embed="rId34"/>
+                    <a:blip r:embed="rId35"/>
                     <a:stretch>
                       <a:fillRect/>
                     </a:stretch>
@@ -9785,17 +10080,20 @@
       <w:pPr>
         <w:pStyle w:val="Nagwek3"/>
       </w:pPr>
-      <w:bookmarkStart w:id="42" w:name="_Toc152855971"/>
+      <w:bookmarkStart w:id="44" w:name="_Toc152885654"/>
       <w:r>
         <w:t>Moduł KEY</w:t>
       </w:r>
-      <w:bookmarkEnd w:id="42"/>
+      <w:bookmarkEnd w:id="44"/>
     </w:p>
     <w:p>
       <w:pPr>
         <w:jc w:val="center"/>
       </w:pPr>
       <w:r>
+        <w:rPr>
+          <w:noProof/>
+        </w:rPr>
         <w:drawing>
           <wp:inline distT="0" distB="0" distL="0" distR="0" wp14:anchorId="53B73E62" wp14:editId="7CE3F20F">
             <wp:extent cx="4701947" cy="1356478"/>
@@ -9812,7 +10110,7 @@
                     <pic:cNvPicPr/>
                   </pic:nvPicPr>
                   <pic:blipFill>
-                    <a:blip r:embed="rId35"/>
+                    <a:blip r:embed="rId36"/>
                     <a:stretch>
                       <a:fillRect/>
                     </a:stretch>
@@ -9855,6 +10153,9 @@
         <w:jc w:val="center"/>
       </w:pPr>
       <w:r>
+        <w:rPr>
+          <w:noProof/>
+        </w:rPr>
         <w:drawing>
           <wp:inline distT="0" distB="0" distL="0" distR="0" wp14:anchorId="095BEDA7" wp14:editId="26B8E115">
             <wp:extent cx="3741744" cy="1082134"/>
@@ -9871,7 +10172,7 @@
                     <pic:cNvPicPr/>
                   </pic:nvPicPr>
                   <pic:blipFill>
-                    <a:blip r:embed="rId36"/>
+                    <a:blip r:embed="rId37"/>
                     <a:stretch>
                       <a:fillRect/>
                     </a:stretch>
@@ -9899,7 +10200,7 @@
           <w:lang w:val="en-US"/>
         </w:rPr>
       </w:pPr>
-      <w:bookmarkStart w:id="43" w:name="_Toc152855972"/>
+      <w:bookmarkStart w:id="45" w:name="_Toc152885655"/>
       <w:r>
         <w:rPr>
           <w:lang w:val="en-US"/>
@@ -9925,7 +10226,7 @@
         </w:rPr>
         <w:t>SG)</w:t>
       </w:r>
-      <w:bookmarkEnd w:id="43"/>
+      <w:bookmarkEnd w:id="45"/>
     </w:p>
     <w:p>
       <w:pPr>
@@ -9936,6 +10237,7 @@
       </w:pPr>
       <w:r>
         <w:rPr>
+          <w:noProof/>
           <w:lang w:val="en-US"/>
         </w:rPr>
         <w:drawing>
@@ -9954,7 +10256,7 @@
                     <pic:cNvPicPr/>
                   </pic:nvPicPr>
                   <pic:blipFill>
-                    <a:blip r:embed="rId37"/>
+                    <a:blip r:embed="rId38"/>
                     <a:stretch>
                       <a:fillRect/>
                     </a:stretch>
@@ -10024,6 +10326,7 @@
       </w:pPr>
       <w:r>
         <w:rPr>
+          <w:noProof/>
           <w:lang w:val="en-US"/>
         </w:rPr>
         <w:lastRenderedPageBreak/>
@@ -10043,7 +10346,7 @@
                     <pic:cNvPicPr/>
                   </pic:nvPicPr>
                   <pic:blipFill>
-                    <a:blip r:embed="rId38"/>
+                    <a:blip r:embed="rId39"/>
                     <a:stretch>
                       <a:fillRect/>
                     </a:stretch>
@@ -10073,6 +10376,7 @@
       </w:pPr>
       <w:r>
         <w:rPr>
+          <w:noProof/>
           <w:lang w:val="en-US"/>
         </w:rPr>
         <w:lastRenderedPageBreak/>
@@ -10092,7 +10396,7 @@
                     <pic:cNvPicPr/>
                   </pic:nvPicPr>
                   <pic:blipFill>
-                    <a:blip r:embed="rId39"/>
+                    <a:blip r:embed="rId40"/>
                     <a:stretch>
                       <a:fillRect/>
                     </a:stretch>
@@ -10142,6 +10446,7 @@
       </w:pPr>
       <w:r>
         <w:rPr>
+          <w:noProof/>
           <w:lang w:val="en-US"/>
         </w:rPr>
         <w:lastRenderedPageBreak/>
@@ -10161,7 +10466,7 @@
                     <pic:cNvPicPr/>
                   </pic:nvPicPr>
                   <pic:blipFill>
-                    <a:blip r:embed="rId40"/>
+                    <a:blip r:embed="rId41"/>
                     <a:stretch>
                       <a:fillRect/>
                     </a:stretch>
@@ -10212,7 +10517,7 @@
           <w:lang w:val="en-US"/>
         </w:rPr>
       </w:pPr>
-      <w:bookmarkStart w:id="44" w:name="_Toc152855973"/>
+      <w:bookmarkStart w:id="46" w:name="_Toc152885656"/>
       <w:r>
         <w:rPr>
           <w:lang w:val="en-US"/>
@@ -10232,7 +10537,7 @@
         </w:rPr>
         <w:t>Load Balancer (ALB)</w:t>
       </w:r>
-      <w:bookmarkEnd w:id="44"/>
+      <w:bookmarkEnd w:id="46"/>
     </w:p>
     <w:p>
       <w:pPr>
@@ -10243,6 +10548,7 @@
       </w:pPr>
       <w:r>
         <w:rPr>
+          <w:noProof/>
           <w:lang w:val="en-US"/>
         </w:rPr>
         <w:drawing>
@@ -10261,7 +10567,7 @@
                     <pic:cNvPicPr/>
                   </pic:nvPicPr>
                   <pic:blipFill>
-                    <a:blip r:embed="rId41"/>
+                    <a:blip r:embed="rId42"/>
                     <a:stretch>
                       <a:fillRect/>
                     </a:stretch>
@@ -10291,6 +10597,7 @@
       </w:pPr>
       <w:r>
         <w:rPr>
+          <w:noProof/>
           <w:lang w:val="en-US"/>
         </w:rPr>
         <w:drawing>
@@ -10309,7 +10616,7 @@
                     <pic:cNvPicPr/>
                   </pic:nvPicPr>
                   <pic:blipFill>
-                    <a:blip r:embed="rId42"/>
+                    <a:blip r:embed="rId43"/>
                     <a:stretch>
                       <a:fillRect/>
                     </a:stretch>
@@ -10336,6 +10643,13 @@
           <w:lang w:val="en-US"/>
         </w:rPr>
       </w:pPr>
+      <w:r>
+        <w:rPr>
+          <w:lang w:val="en-US"/>
+        </w:rPr>
+        <w:lastRenderedPageBreak/>
+        <w:t>Kod z pliku main.tf w folderze “alb” tworzy Load Balancer typu aplikacyjnego (Application Load Balancer), czyli taki który przekierowuje ruch w warstwie aplikacji sieci. Kieruje on ruchem HTTP czy HTTPS. Działa on w pierwszej i drugiej podsieci publicznej nadzorując oraz przekierowując ruch na porcie 80.  Wybór takiego typu Load Balancera spowodowany był tym, że infrastruktura ma być gotowa pod tworzenie ewentualnej aplikacji chmurowej.</w:t>
+      </w:r>
     </w:p>
     <w:p>
       <w:pPr>
@@ -10354,6 +10668,7 @@
       </w:pPr>
       <w:r>
         <w:rPr>
+          <w:noProof/>
           <w:lang w:val="en-US"/>
         </w:rPr>
         <w:drawing>
@@ -10372,7 +10687,7 @@
                     <pic:cNvPicPr/>
                   </pic:nvPicPr>
                   <pic:blipFill>
-                    <a:blip r:embed="rId43"/>
+                    <a:blip r:embed="rId44"/>
                     <a:stretch>
                       <a:fillRect/>
                     </a:stretch>
@@ -10402,6 +10717,7 @@
       </w:pPr>
       <w:r>
         <w:rPr>
+          <w:noProof/>
           <w:lang w:val="en-US"/>
         </w:rPr>
         <w:drawing>
@@ -10420,7 +10736,7 @@
                     <pic:cNvPicPr/>
                   </pic:nvPicPr>
                   <pic:blipFill>
-                    <a:blip r:embed="rId44"/>
+                    <a:blip r:embed="rId45"/>
                     <a:stretch>
                       <a:fillRect/>
                     </a:stretch>
@@ -10451,37 +10767,123 @@
     </w:p>
     <w:p>
       <w:r>
-        <w:t xml:space="preserve">Powyżej kod </w:t>
-      </w:r>
-      <w:r>
-        <w:t>określający wyjściowe dane z modułu „alb” oraz zadeklarowane zmienne.</w:t>
+        <w:t>Powyższy kod określa dane wyjściowe</w:t>
+      </w:r>
+      <w:r>
+        <w:t xml:space="preserve"> z modułu „alb” oraz zadeklarowane zmienne.</w:t>
       </w:r>
     </w:p>
     <w:p>
       <w:pPr>
         <w:pStyle w:val="Nagwek1"/>
       </w:pPr>
-      <w:bookmarkStart w:id="45" w:name="_Toc152855974"/>
+      <w:bookmarkStart w:id="47" w:name="_Toc152885657"/>
       <w:r>
         <w:t>7</w:t>
       </w:r>
       <w:r>
         <w:t>. Porównanie kosztowe rozwiązań on-premise z rozwiązaniami chmurowymi</w:t>
       </w:r>
-      <w:bookmarkEnd w:id="45"/>
+      <w:bookmarkEnd w:id="47"/>
+    </w:p>
+    <w:p>
+      <w:r>
+        <w:t xml:space="preserve">Zakładając, że cykl życia naszej infrastruktury trwałby </w:t>
+      </w:r>
+      <w:r>
+        <w:t>3 lata</w:t>
+      </w:r>
+      <w:r>
+        <w:t xml:space="preserve"> można dokonać porównania kosztowego </w:t>
+      </w:r>
+      <w:r>
+        <w:t>powyższej</w:t>
+      </w:r>
+      <w:r>
+        <w:t xml:space="preserve"> infrastruktury w chmurze AWS</w:t>
+      </w:r>
+      <w:r>
+        <w:t xml:space="preserve"> z infrastrukturą on-premise.</w:t>
+      </w:r>
+      <w:r>
+        <w:t xml:space="preserve"> Pod uwagę</w:t>
+      </w:r>
+      <w:r>
+        <w:t xml:space="preserve"> biorę, że serwery w chmurze działają ze średnim obciążeniem na 4 uruchumionych maszynach wirtualnych.</w:t>
+      </w:r>
+    </w:p>
+    <w:p/>
+    <w:p/>
+    <w:p>
+      <w:r>
+        <w:lastRenderedPageBreak/>
+        <w:drawing>
+          <wp:inline distT="0" distB="0" distL="0" distR="0" wp14:anchorId="01DEF69F" wp14:editId="13F2837A">
+            <wp:extent cx="5760720" cy="2544445"/>
+            <wp:effectExtent l="0" t="0" r="0" b="8255"/>
+            <wp:docPr id="658501564" name="Obraz 1" descr="Obraz zawierający tekst, oprogramowanie, numer, Ikona komputerowa&#10;&#10;Opis wygenerowany automatycznie"/>
+            <wp:cNvGraphicFramePr>
+              <a:graphicFrameLocks xmlns:a="http://schemas.openxmlformats.org/drawingml/2006/main" noChangeAspect="1"/>
+            </wp:cNvGraphicFramePr>
+            <a:graphic xmlns:a="http://schemas.openxmlformats.org/drawingml/2006/main">
+              <a:graphicData uri="http://schemas.openxmlformats.org/drawingml/2006/picture">
+                <pic:pic xmlns:pic="http://schemas.openxmlformats.org/drawingml/2006/picture">
+                  <pic:nvPicPr>
+                    <pic:cNvPr id="658501564" name="Obraz 1" descr="Obraz zawierający tekst, oprogramowanie, numer, Ikona komputerowa&#10;&#10;Opis wygenerowany automatycznie"/>
+                    <pic:cNvPicPr/>
+                  </pic:nvPicPr>
+                  <pic:blipFill>
+                    <a:blip r:embed="rId46"/>
+                    <a:stretch>
+                      <a:fillRect/>
+                    </a:stretch>
+                  </pic:blipFill>
+                  <pic:spPr>
+                    <a:xfrm>
+                      <a:off x="0" y="0"/>
+                      <a:ext cx="5760720" cy="2544445"/>
+                    </a:xfrm>
+                    <a:prstGeom prst="rect">
+                      <a:avLst/>
+                    </a:prstGeom>
+                  </pic:spPr>
+                </pic:pic>
+              </a:graphicData>
+            </a:graphic>
+          </wp:inline>
+        </w:drawing>
+      </w:r>
+    </w:p>
+    <w:p>
+      <w:r>
+        <w:t>https://calculator.aws/#/</w:t>
+      </w:r>
     </w:p>
     <w:p>
       <w:pPr>
         <w:pStyle w:val="Nagwek1"/>
       </w:pPr>
-      <w:bookmarkStart w:id="46" w:name="_Toc152855975"/>
+      <w:bookmarkStart w:id="48" w:name="_Toc152885658"/>
       <w:r>
         <w:t>8</w:t>
       </w:r>
       <w:r>
-        <w:t>. Wnioski</w:t>
-      </w:r>
-      <w:bookmarkEnd w:id="46"/>
+        <w:t xml:space="preserve">. </w:t>
+      </w:r>
+      <w:r>
+        <w:t>Zakończenie</w:t>
+      </w:r>
+      <w:bookmarkEnd w:id="48"/>
+    </w:p>
+    <w:p>
+      <w:pPr>
+        <w:pStyle w:val="Nagwek2"/>
+      </w:pPr>
+      <w:bookmarkStart w:id="49" w:name="_Toc152885659"/>
+      <w:r>
+        <w:t>8.1. Wnioski</w:t>
+      </w:r>
+      <w:bookmarkEnd w:id="49"/>
     </w:p>
     <w:p/>
     <w:p/>
@@ -10530,11 +10932,11 @@
       <w:pPr>
         <w:pStyle w:val="Nagwek1"/>
       </w:pPr>
-      <w:bookmarkStart w:id="47" w:name="_Toc152855976"/>
+      <w:bookmarkStart w:id="50" w:name="_Toc152885660"/>
       <w:r>
         <w:t>Literatura</w:t>
       </w:r>
-      <w:bookmarkEnd w:id="47"/>
+      <w:bookmarkEnd w:id="50"/>
     </w:p>
     <w:p>
       <w:r>
@@ -10773,7 +11175,7 @@
     </w:p>
     <w:p/>
     <w:sectPr>
-      <w:footerReference w:type="default" r:id="rId45"/>
+      <w:footerReference w:type="default" r:id="rId47"/>
       <w:pgSz w:w="11906" w:h="16838"/>
       <w:pgMar w:top="1417" w:right="1417" w:bottom="1417" w:left="1417" w:header="708" w:footer="765" w:gutter="0"/>
       <w:cols w:space="708"/>
@@ -17026,6 +17428,230 @@
       <w:vertAlign w:val="superscript"/>
     </w:rPr>
   </w:style>
+  <w:style w:type="paragraph" w:styleId="Tekstkomentarza">
+    <w:name w:val="annotation text"/>
+    <w:basedOn w:val="Normalny"/>
+    <w:link w:val="TekstkomentarzaZnak"/>
+    <w:uiPriority w:val="99"/>
+    <w:semiHidden/>
+    <w:unhideWhenUsed/>
+    <w:rsid w:val="00437CD9"/>
+    <w:pPr>
+      <w:tabs>
+        <w:tab w:val="left" w:pos="709"/>
+      </w:tabs>
+      <w:autoSpaceDE w:val="0"/>
+      <w:autoSpaceDN w:val="0"/>
+    </w:pPr>
+    <w:rPr>
+      <w:rFonts w:eastAsia="Times New Roman" w:cs="Times New Roman"/>
+      <w:kern w:val="0"/>
+      <w:sz w:val="20"/>
+      <w:szCs w:val="20"/>
+      <w:lang w:val="en-US" w:eastAsia="pl-PL"/>
+      <w14:ligatures w14:val="none"/>
+    </w:rPr>
+  </w:style>
+  <w:style w:type="character" w:customStyle="1" w:styleId="TekstkomentarzaZnak">
+    <w:name w:val="Tekst komentarza Znak"/>
+    <w:basedOn w:val="Domylnaczcionkaakapitu"/>
+    <w:link w:val="Tekstkomentarza"/>
+    <w:uiPriority w:val="99"/>
+    <w:semiHidden/>
+    <w:rsid w:val="00437CD9"/>
+    <w:rPr>
+      <w:rFonts w:ascii="Times New Roman" w:eastAsia="Times New Roman" w:hAnsi="Times New Roman" w:cs="Times New Roman"/>
+      <w:kern w:val="0"/>
+      <w:sz w:val="20"/>
+      <w:szCs w:val="20"/>
+      <w:lang w:val="en-US" w:eastAsia="pl-PL"/>
+      <w14:ligatures w14:val="none"/>
+    </w:rPr>
+  </w:style>
+  <w:style w:type="character" w:customStyle="1" w:styleId="TytupolskipracyZnak">
+    <w:name w:val="Tytuł polski pracy Znak"/>
+    <w:link w:val="Tytupolskipracy"/>
+    <w:uiPriority w:val="99"/>
+    <w:locked/>
+    <w:rsid w:val="00437CD9"/>
+    <w:rPr>
+      <w:b/>
+      <w:sz w:val="36"/>
+      <w:szCs w:val="26"/>
+      <w:lang w:val="en-US"/>
+    </w:rPr>
+  </w:style>
+  <w:style w:type="paragraph" w:customStyle="1" w:styleId="Tytupolskipracy">
+    <w:name w:val="Tytuł polski pracy"/>
+    <w:basedOn w:val="Normalny"/>
+    <w:next w:val="Normalny"/>
+    <w:link w:val="TytupolskipracyZnak"/>
+    <w:uiPriority w:val="99"/>
+    <w:qFormat/>
+    <w:rsid w:val="00437CD9"/>
+    <w:pPr>
+      <w:tabs>
+        <w:tab w:val="left" w:pos="709"/>
+      </w:tabs>
+      <w:suppressAutoHyphens/>
+      <w:autoSpaceDE w:val="0"/>
+      <w:autoSpaceDN w:val="0"/>
+      <w:jc w:val="center"/>
+    </w:pPr>
+    <w:rPr>
+      <w:rFonts w:asciiTheme="minorHAnsi" w:hAnsiTheme="minorHAnsi"/>
+      <w:b/>
+      <w:sz w:val="36"/>
+      <w:szCs w:val="26"/>
+      <w:lang w:val="en-US"/>
+    </w:rPr>
+  </w:style>
+  <w:style w:type="paragraph" w:customStyle="1" w:styleId="Tytustopienaukowypopolskuiminazwiskoopiekuna">
+    <w:name w:val="Tytuł stopień naukowy po polsku imię nazwisko opiekuna"/>
+    <w:basedOn w:val="Normalny"/>
+    <w:next w:val="Normalny"/>
+    <w:qFormat/>
+    <w:rsid w:val="00437CD9"/>
+    <w:pPr>
+      <w:tabs>
+        <w:tab w:val="left" w:pos="709"/>
+      </w:tabs>
+      <w:autoSpaceDE w:val="0"/>
+      <w:autoSpaceDN w:val="0"/>
+      <w:jc w:val="right"/>
+    </w:pPr>
+    <w:rPr>
+      <w:rFonts w:eastAsia="Times New Roman" w:cs="Times New Roman"/>
+      <w:b/>
+      <w:kern w:val="0"/>
+      <w:szCs w:val="24"/>
+      <w:lang w:eastAsia="pl-PL"/>
+      <w14:ligatures w14:val="none"/>
+    </w:rPr>
+  </w:style>
+  <w:style w:type="paragraph" w:customStyle="1" w:styleId="Miejscowoirokpowstaniapracy">
+    <w:name w:val="Miejscowość i rok powstania pracy"/>
+    <w:basedOn w:val="Normalny"/>
+    <w:next w:val="Normalny"/>
+    <w:qFormat/>
+    <w:rsid w:val="00437CD9"/>
+    <w:pPr>
+      <w:tabs>
+        <w:tab w:val="left" w:pos="709"/>
+      </w:tabs>
+      <w:autoSpaceDE w:val="0"/>
+      <w:autoSpaceDN w:val="0"/>
+      <w:jc w:val="center"/>
+    </w:pPr>
+    <w:rPr>
+      <w:rFonts w:eastAsia="Times New Roman" w:cs="Times New Roman"/>
+      <w:kern w:val="0"/>
+      <w:sz w:val="28"/>
+      <w:szCs w:val="28"/>
+      <w:lang w:val="en-US" w:eastAsia="pl-PL"/>
+      <w14:ligatures w14:val="none"/>
+    </w:rPr>
+  </w:style>
+  <w:style w:type="paragraph" w:customStyle="1" w:styleId="Opiekunnaukowy">
+    <w:name w:val="Opiekun naukowy"/>
+    <w:basedOn w:val="Normalny"/>
+    <w:next w:val="Normalny"/>
+    <w:qFormat/>
+    <w:rsid w:val="00437CD9"/>
+    <w:pPr>
+      <w:tabs>
+        <w:tab w:val="left" w:pos="709"/>
+      </w:tabs>
+      <w:autoSpaceDE w:val="0"/>
+      <w:autoSpaceDN w:val="0"/>
+      <w:jc w:val="right"/>
+    </w:pPr>
+    <w:rPr>
+      <w:rFonts w:eastAsia="Times New Roman" w:cs="Times New Roman"/>
+      <w:b/>
+      <w:kern w:val="0"/>
+      <w:szCs w:val="24"/>
+      <w:lang w:eastAsia="pl-PL"/>
+      <w14:ligatures w14:val="none"/>
+    </w:rPr>
+  </w:style>
+  <w:style w:type="paragraph" w:customStyle="1" w:styleId="Numeralbumustudenta">
+    <w:name w:val="Numer albumu studenta"/>
+    <w:basedOn w:val="Normalny"/>
+    <w:next w:val="Normalny"/>
+    <w:qFormat/>
+    <w:rsid w:val="00437CD9"/>
+    <w:pPr>
+      <w:tabs>
+        <w:tab w:val="left" w:pos="709"/>
+      </w:tabs>
+      <w:autoSpaceDE w:val="0"/>
+      <w:autoSpaceDN w:val="0"/>
+      <w:jc w:val="center"/>
+    </w:pPr>
+    <w:rPr>
+      <w:rFonts w:eastAsia="Times New Roman" w:cs="Times New Roman"/>
+      <w:kern w:val="0"/>
+      <w:sz w:val="28"/>
+      <w:szCs w:val="24"/>
+      <w:lang w:eastAsia="pl-PL"/>
+      <w14:ligatures w14:val="none"/>
+    </w:rPr>
+  </w:style>
+  <w:style w:type="paragraph" w:customStyle="1" w:styleId="Default">
+    <w:name w:val="Default"/>
+    <w:rsid w:val="00437CD9"/>
+    <w:pPr>
+      <w:autoSpaceDE w:val="0"/>
+      <w:autoSpaceDN w:val="0"/>
+      <w:adjustRightInd w:val="0"/>
+      <w:spacing w:after="0" w:line="240" w:lineRule="auto"/>
+    </w:pPr>
+    <w:rPr>
+      <w:rFonts w:ascii="Calibri" w:eastAsia="Times New Roman" w:hAnsi="Calibri" w:cs="Calibri"/>
+      <w:color w:val="000000"/>
+      <w:kern w:val="0"/>
+      <w:sz w:val="24"/>
+      <w:szCs w:val="24"/>
+      <w:lang w:eastAsia="pl-PL"/>
+      <w14:ligatures w14:val="none"/>
+    </w:rPr>
+  </w:style>
+  <w:style w:type="character" w:styleId="Odwoaniedokomentarza">
+    <w:name w:val="annotation reference"/>
+    <w:uiPriority w:val="99"/>
+    <w:semiHidden/>
+    <w:unhideWhenUsed/>
+    <w:rsid w:val="00437CD9"/>
+    <w:rPr>
+      <w:sz w:val="16"/>
+      <w:szCs w:val="16"/>
+    </w:rPr>
+  </w:style>
+  <w:style w:type="paragraph" w:customStyle="1" w:styleId="Autorpracy">
+    <w:name w:val="Autor pracy"/>
+    <w:basedOn w:val="Tytupolskipracy"/>
+    <w:link w:val="AutorpracyZnak"/>
+    <w:uiPriority w:val="99"/>
+    <w:qFormat/>
+    <w:rsid w:val="00437CD9"/>
+    <w:rPr>
+      <w:szCs w:val="32"/>
+    </w:rPr>
+  </w:style>
+  <w:style w:type="character" w:customStyle="1" w:styleId="AutorpracyZnak">
+    <w:name w:val="Autor pracy Znak"/>
+    <w:link w:val="Autorpracy"/>
+    <w:uiPriority w:val="99"/>
+    <w:locked/>
+    <w:rsid w:val="00437CD9"/>
+    <w:rPr>
+      <w:b/>
+      <w:sz w:val="36"/>
+      <w:szCs w:val="32"/>
+      <w:lang w:val="en-US"/>
+    </w:rPr>
+  </w:style>
 </w:styles>
 </file>
 

</xml_diff>

<commit_message>
Dodanie opisow dla kodu
</commit_message>
<xml_diff>
--- a/praca_inżynierska.docx
+++ b/praca_inżynierska.docx
@@ -5946,7 +5946,7 @@
           <w:noProof/>
         </w:rPr>
         <w:drawing>
-          <wp:inline distT="0" distB="0" distL="0" distR="0" wp14:anchorId="7CD6BE8F" wp14:editId="0EF69935">
+          <wp:inline distT="0" distB="0" distL="0" distR="0" wp14:anchorId="7CD6BE8F" wp14:editId="6B05C14A">
             <wp:extent cx="5760720" cy="3121025"/>
             <wp:effectExtent l="0" t="0" r="0" b="3175"/>
             <wp:docPr id="1423493648" name="Obraz 2" descr="Diagram struktury DevOps z wyborem łańcucha narzędzi Usługi Azure DevOps i GitHub."/>
@@ -8015,58 +8015,16 @@
           <w:bCs/>
           <w:sz w:val="20"/>
           <w:szCs w:val="18"/>
-          <w:lang w:val="en-US"/>
-        </w:rPr>
-      </w:pPr>
-      <w:r>
-        <w:rPr>
-          <w:b/>
-          <w:bCs/>
-          <w:sz w:val="20"/>
-          <w:szCs w:val="18"/>
-          <w:lang w:val="en-US"/>
-        </w:rPr>
-        <w:t>Diagram</w:t>
-      </w:r>
-      <w:r>
-        <w:rPr>
-          <w:b/>
-          <w:bCs/>
-          <w:sz w:val="20"/>
-          <w:szCs w:val="18"/>
-          <w:lang w:val="en-US"/>
-        </w:rPr>
-        <w:t xml:space="preserve"> </w:t>
-      </w:r>
-      <w:r>
-        <w:rPr>
-          <w:b/>
-          <w:bCs/>
-          <w:sz w:val="20"/>
-          <w:szCs w:val="18"/>
-          <w:lang w:val="en-US"/>
-        </w:rPr>
-        <w:t>1</w:t>
-      </w:r>
-      <w:r>
-        <w:rPr>
-          <w:b/>
-          <w:bCs/>
-          <w:sz w:val="20"/>
-          <w:szCs w:val="18"/>
-          <w:lang w:val="en-US"/>
-        </w:rPr>
-        <w:t xml:space="preserve"> </w:t>
-      </w:r>
-      <w:r>
-        <w:rPr>
-          <w:b/>
-          <w:bCs/>
-          <w:sz w:val="20"/>
-          <w:szCs w:val="18"/>
-          <w:lang w:val="en-US"/>
-        </w:rPr>
-        <w:t>Schemat tworzonej infrastruktury w AWS</w:t>
+        </w:rPr>
+      </w:pPr>
+      <w:r>
+        <w:rPr>
+          <w:b/>
+          <w:bCs/>
+          <w:sz w:val="20"/>
+          <w:szCs w:val="18"/>
+        </w:rPr>
+        <w:t>Diagram 1 Schemat tworzonej infrastruktury w AWS</w:t>
       </w:r>
     </w:p>
     <w:p>
@@ -8082,35 +8040,35 @@
           <w:sz w:val="20"/>
           <w:szCs w:val="18"/>
         </w:rPr>
-        <w:t>(źródło</w:t>
-      </w:r>
-      <w:r>
-        <w:rPr>
-          <w:sz w:val="20"/>
-          <w:szCs w:val="18"/>
-        </w:rPr>
-        <w:t xml:space="preserve"> </w:t>
-      </w:r>
-      <w:r>
-        <w:rPr>
-          <w:sz w:val="20"/>
-          <w:szCs w:val="18"/>
-        </w:rPr>
-        <w:t xml:space="preserve">: </w:t>
-      </w:r>
-      <w:r>
-        <w:rPr>
-          <w:sz w:val="20"/>
-          <w:szCs w:val="18"/>
-        </w:rPr>
-        <w:t>https://www.eginnovations.com/blog/saas-vs-paas-vs-iaas-examples-differences-how-to-choose/</w:t>
-      </w:r>
-      <w:r>
-        <w:rPr>
-          <w:sz w:val="20"/>
-          <w:szCs w:val="18"/>
-        </w:rPr>
-        <w:t xml:space="preserve">, data dostępu: 08.06.2023) </w:t>
+        <w:t xml:space="preserve">(źródło: </w:t>
+      </w:r>
+      <w:r>
+        <w:rPr>
+          <w:sz w:val="20"/>
+          <w:szCs w:val="18"/>
+        </w:rPr>
+        <w:t>https://aws.amazon.com/architecture/icons/</w:t>
+      </w:r>
+      <w:r>
+        <w:rPr>
+          <w:sz w:val="20"/>
+          <w:szCs w:val="18"/>
+        </w:rPr>
+        <w:t>,</w:t>
+      </w:r>
+      <w:r>
+        <w:rPr>
+          <w:sz w:val="20"/>
+          <w:szCs w:val="18"/>
+        </w:rPr>
+        <w:t xml:space="preserve"> praca własna,</w:t>
+      </w:r>
+      <w:r>
+        <w:rPr>
+          <w:sz w:val="20"/>
+          <w:szCs w:val="18"/>
+        </w:rPr>
+        <w:t xml:space="preserve"> data dostępu: 08.06.2023) </w:t>
       </w:r>
     </w:p>
     <w:p/>
@@ -8125,11 +8083,11 @@
         <w:t xml:space="preserve"> w regionie US-EAST-1 (North Virginia) dwie Availability Zone – US-EAST-1A oraz US-EAST-1B, w których znajdują się </w:t>
       </w:r>
       <w:r>
-        <w:t xml:space="preserve">NAT, Load Balancer równoważący natężenie ruchu </w:t>
+        <w:t xml:space="preserve">NAT, Load Balancer równoważący natężenie ruchu w sieci, wirtualne serwery EC2 w autoskalującej się grupie, która zwiększa lub zmniejsza ich </w:t>
       </w:r>
       <w:r>
         <w:lastRenderedPageBreak/>
-        <w:t xml:space="preserve">w sieci, wirtualne serwery EC2 w autoskalującej się grupie, która zwiększa lub zmniejsza ich ilość w zależności od </w:t>
+        <w:t xml:space="preserve">ilość w zależności od </w:t>
       </w:r>
       <w:r>
         <w:t xml:space="preserve">obecnych potrzeb. Do tego stworzona została również baza danych aplikacji </w:t>
@@ -8352,58 +8310,16 @@
           <w:bCs/>
           <w:sz w:val="20"/>
           <w:szCs w:val="18"/>
-          <w:lang w:val="en-US"/>
-        </w:rPr>
-      </w:pPr>
-      <w:r>
-        <w:rPr>
-          <w:b/>
-          <w:bCs/>
-          <w:sz w:val="20"/>
-          <w:szCs w:val="18"/>
-          <w:lang w:val="en-US"/>
-        </w:rPr>
-        <w:t>Fragment kodu</w:t>
-      </w:r>
-      <w:r>
-        <w:rPr>
-          <w:b/>
-          <w:bCs/>
-          <w:sz w:val="20"/>
-          <w:szCs w:val="18"/>
-          <w:lang w:val="en-US"/>
-        </w:rPr>
-        <w:t xml:space="preserve"> </w:t>
-      </w:r>
-      <w:r>
-        <w:rPr>
-          <w:b/>
-          <w:bCs/>
-          <w:sz w:val="20"/>
-          <w:szCs w:val="18"/>
-          <w:lang w:val="en-US"/>
-        </w:rPr>
-        <w:t>1</w:t>
-      </w:r>
-      <w:r>
-        <w:rPr>
-          <w:b/>
-          <w:bCs/>
-          <w:sz w:val="20"/>
-          <w:szCs w:val="18"/>
-          <w:lang w:val="en-US"/>
-        </w:rPr>
-        <w:t xml:space="preserve"> </w:t>
-      </w:r>
-      <w:r>
-        <w:rPr>
-          <w:b/>
-          <w:bCs/>
-          <w:sz w:val="20"/>
-          <w:szCs w:val="18"/>
-          <w:lang w:val="en-US"/>
-        </w:rPr>
-        <w:t>Utworzony bucket w usłudze Amazon S3</w:t>
+        </w:rPr>
+      </w:pPr>
+      <w:r>
+        <w:rPr>
+          <w:b/>
+          <w:bCs/>
+          <w:sz w:val="20"/>
+          <w:szCs w:val="18"/>
+        </w:rPr>
+        <w:t>Fragment kodu 1 Utworzony bucket w usłudze Amazon S3</w:t>
       </w:r>
     </w:p>
     <w:p>
@@ -8514,38 +8430,16 @@
           <w:bCs/>
           <w:sz w:val="20"/>
           <w:szCs w:val="18"/>
-          <w:lang w:val="en-US"/>
-        </w:rPr>
-      </w:pPr>
-      <w:r>
-        <w:rPr>
-          <w:b/>
-          <w:bCs/>
-          <w:sz w:val="20"/>
-          <w:szCs w:val="18"/>
-          <w:lang w:val="en-US"/>
-        </w:rPr>
-        <w:t>Fragment kodu</w:t>
-      </w:r>
-      <w:r>
-        <w:rPr>
-          <w:b/>
-          <w:bCs/>
-          <w:sz w:val="20"/>
-          <w:szCs w:val="18"/>
-          <w:lang w:val="en-US"/>
-        </w:rPr>
-        <w:t xml:space="preserve"> </w:t>
-      </w:r>
-      <w:r>
-        <w:rPr>
-          <w:b/>
-          <w:bCs/>
-          <w:sz w:val="20"/>
-          <w:szCs w:val="18"/>
-          <w:lang w:val="en-US"/>
-        </w:rPr>
-        <w:t>2 Utworzony plik .tfstate w “mojdysk01” S3 bucket</w:t>
+        </w:rPr>
+      </w:pPr>
+      <w:r>
+        <w:rPr>
+          <w:b/>
+          <w:bCs/>
+          <w:sz w:val="20"/>
+          <w:szCs w:val="18"/>
+        </w:rPr>
+        <w:t>Fragment kodu 2 Utworzony plik .tfstate w “mojdysk01” S3 bucket</w:t>
       </w:r>
     </w:p>
     <w:p>
@@ -8728,58 +8622,16 @@
           <w:bCs/>
           <w:sz w:val="20"/>
           <w:szCs w:val="18"/>
-          <w:lang w:val="en-US"/>
-        </w:rPr>
-      </w:pPr>
-      <w:r>
-        <w:rPr>
-          <w:b/>
-          <w:bCs/>
-          <w:sz w:val="20"/>
-          <w:szCs w:val="18"/>
-          <w:lang w:val="en-US"/>
-        </w:rPr>
-        <w:t>Fragment kodu</w:t>
-      </w:r>
-      <w:r>
-        <w:rPr>
-          <w:b/>
-          <w:bCs/>
-          <w:sz w:val="20"/>
-          <w:szCs w:val="18"/>
-          <w:lang w:val="en-US"/>
-        </w:rPr>
-        <w:t xml:space="preserve"> </w:t>
-      </w:r>
-      <w:r>
-        <w:rPr>
-          <w:b/>
-          <w:bCs/>
-          <w:sz w:val="20"/>
-          <w:szCs w:val="18"/>
-          <w:lang w:val="en-US"/>
-        </w:rPr>
-        <w:t>3</w:t>
-      </w:r>
-      <w:r>
-        <w:rPr>
-          <w:b/>
-          <w:bCs/>
-          <w:sz w:val="20"/>
-          <w:szCs w:val="18"/>
-          <w:lang w:val="en-US"/>
-        </w:rPr>
-        <w:t xml:space="preserve"> </w:t>
-      </w:r>
-      <w:r>
-        <w:rPr>
-          <w:b/>
-          <w:bCs/>
-          <w:sz w:val="20"/>
-          <w:szCs w:val="18"/>
-          <w:lang w:val="en-US"/>
-        </w:rPr>
-        <w:t>Tabela DynamoDB odpowiadająca za lock Terraform</w:t>
+        </w:rPr>
+      </w:pPr>
+      <w:r>
+        <w:rPr>
+          <w:b/>
+          <w:bCs/>
+          <w:sz w:val="20"/>
+          <w:szCs w:val="18"/>
+        </w:rPr>
+        <w:t>Fragment kodu 3 Tabela DynamoDB odpowiadająca za lock Terraform</w:t>
       </w:r>
     </w:p>
     <w:p>
@@ -8866,58 +8718,16 @@
           <w:bCs/>
           <w:sz w:val="20"/>
           <w:szCs w:val="18"/>
-          <w:lang w:val="en-US"/>
-        </w:rPr>
-      </w:pPr>
-      <w:r>
-        <w:rPr>
-          <w:b/>
-          <w:bCs/>
-          <w:sz w:val="20"/>
-          <w:szCs w:val="18"/>
-          <w:lang w:val="en-US"/>
-        </w:rPr>
-        <w:t>Fragment kodu</w:t>
-      </w:r>
-      <w:r>
-        <w:rPr>
-          <w:b/>
-          <w:bCs/>
-          <w:sz w:val="20"/>
-          <w:szCs w:val="18"/>
-          <w:lang w:val="en-US"/>
-        </w:rPr>
-        <w:t xml:space="preserve"> </w:t>
-      </w:r>
-      <w:r>
-        <w:rPr>
-          <w:b/>
-          <w:bCs/>
-          <w:sz w:val="20"/>
-          <w:szCs w:val="18"/>
-          <w:lang w:val="en-US"/>
-        </w:rPr>
-        <w:t>4</w:t>
-      </w:r>
-      <w:r>
-        <w:rPr>
-          <w:b/>
-          <w:bCs/>
-          <w:sz w:val="20"/>
-          <w:szCs w:val="18"/>
-          <w:lang w:val="en-US"/>
-        </w:rPr>
-        <w:t xml:space="preserve"> Utworzon</w:t>
-      </w:r>
-      <w:r>
-        <w:rPr>
-          <w:b/>
-          <w:bCs/>
-          <w:sz w:val="20"/>
-          <w:szCs w:val="18"/>
-          <w:lang w:val="en-US"/>
-        </w:rPr>
-        <w:t>e przez Terraform VPC o nazwie engineeringproject-vpc</w:t>
+        </w:rPr>
+      </w:pPr>
+      <w:r>
+        <w:rPr>
+          <w:b/>
+          <w:bCs/>
+          <w:sz w:val="20"/>
+          <w:szCs w:val="18"/>
+        </w:rPr>
+        <w:t>Fragment kodu 4 Utworzone przez Terraform VPC o nazwie engineeringproject-vpc</w:t>
       </w:r>
     </w:p>
     <w:p>
@@ -9039,38 +8849,16 @@
           <w:bCs/>
           <w:sz w:val="20"/>
           <w:szCs w:val="18"/>
-          <w:lang w:val="en-US"/>
-        </w:rPr>
-      </w:pPr>
-      <w:r>
-        <w:rPr>
-          <w:b/>
-          <w:bCs/>
-          <w:sz w:val="20"/>
-          <w:szCs w:val="18"/>
-          <w:lang w:val="en-US"/>
-        </w:rPr>
-        <w:t>Fragment kodu</w:t>
-      </w:r>
-      <w:r>
-        <w:rPr>
-          <w:b/>
-          <w:bCs/>
-          <w:sz w:val="20"/>
-          <w:szCs w:val="18"/>
-          <w:lang w:val="en-US"/>
-        </w:rPr>
-        <w:t xml:space="preserve"> </w:t>
-      </w:r>
-      <w:r>
-        <w:rPr>
-          <w:b/>
-          <w:bCs/>
-          <w:sz w:val="20"/>
-          <w:szCs w:val="18"/>
-          <w:lang w:val="en-US"/>
-        </w:rPr>
-        <w:t>5 Utworzony przez Terraform load balancer</w:t>
+        </w:rPr>
+      </w:pPr>
+      <w:r>
+        <w:rPr>
+          <w:b/>
+          <w:bCs/>
+          <w:sz w:val="20"/>
+          <w:szCs w:val="18"/>
+        </w:rPr>
+        <w:t>Fragment kodu 5 Utworzony przez Terraform load balancer</w:t>
       </w:r>
     </w:p>
     <w:p/>
@@ -9242,58 +9030,16 @@
           <w:bCs/>
           <w:sz w:val="20"/>
           <w:szCs w:val="18"/>
-          <w:lang w:val="en-US"/>
-        </w:rPr>
-      </w:pPr>
-      <w:r>
-        <w:rPr>
-          <w:b/>
-          <w:bCs/>
-          <w:sz w:val="20"/>
-          <w:szCs w:val="18"/>
-          <w:lang w:val="en-US"/>
-        </w:rPr>
-        <w:t>Fragment kodu</w:t>
-      </w:r>
-      <w:r>
-        <w:rPr>
-          <w:b/>
-          <w:bCs/>
-          <w:sz w:val="20"/>
-          <w:szCs w:val="18"/>
-          <w:lang w:val="en-US"/>
-        </w:rPr>
-        <w:t xml:space="preserve"> </w:t>
-      </w:r>
-      <w:r>
-        <w:rPr>
-          <w:b/>
-          <w:bCs/>
-          <w:sz w:val="20"/>
-          <w:szCs w:val="18"/>
-          <w:lang w:val="en-US"/>
-        </w:rPr>
-        <w:t>6</w:t>
-      </w:r>
-      <w:r>
-        <w:rPr>
-          <w:b/>
-          <w:bCs/>
-          <w:sz w:val="20"/>
-          <w:szCs w:val="18"/>
-          <w:lang w:val="en-US"/>
-        </w:rPr>
-        <w:t xml:space="preserve"> </w:t>
-      </w:r>
-      <w:r>
-        <w:rPr>
-          <w:b/>
-          <w:bCs/>
-          <w:sz w:val="20"/>
-          <w:szCs w:val="18"/>
-          <w:lang w:val="en-US"/>
-        </w:rPr>
-        <w:t>Utworzone przez kod Terraform instancje EC2 w Auto Scalling Group</w:t>
+        </w:rPr>
+      </w:pPr>
+      <w:r>
+        <w:rPr>
+          <w:b/>
+          <w:bCs/>
+          <w:sz w:val="20"/>
+          <w:szCs w:val="18"/>
+        </w:rPr>
+        <w:t>Fragment kodu 6 Utworzone przez kod Terraform instancje EC2 w Auto Scalling Group</w:t>
       </w:r>
     </w:p>
     <w:p>
@@ -9476,38 +9222,16 @@
           <w:bCs/>
           <w:sz w:val="20"/>
           <w:szCs w:val="18"/>
-          <w:lang w:val="en-US"/>
-        </w:rPr>
-      </w:pPr>
-      <w:r>
-        <w:rPr>
-          <w:b/>
-          <w:bCs/>
-          <w:sz w:val="20"/>
-          <w:szCs w:val="18"/>
-          <w:lang w:val="en-US"/>
-        </w:rPr>
-        <w:t>Fragment kodu</w:t>
-      </w:r>
-      <w:r>
-        <w:rPr>
-          <w:b/>
-          <w:bCs/>
-          <w:sz w:val="20"/>
-          <w:szCs w:val="18"/>
-          <w:lang w:val="en-US"/>
-        </w:rPr>
-        <w:t xml:space="preserve"> </w:t>
-      </w:r>
-      <w:r>
-        <w:rPr>
-          <w:b/>
-          <w:bCs/>
-          <w:sz w:val="20"/>
-          <w:szCs w:val="18"/>
-          <w:lang w:val="en-US"/>
-        </w:rPr>
-        <w:t>7 Baza danych “database01” stworzona przy użyciu Terraform</w:t>
+        </w:rPr>
+      </w:pPr>
+      <w:r>
+        <w:rPr>
+          <w:b/>
+          <w:bCs/>
+          <w:sz w:val="20"/>
+          <w:szCs w:val="18"/>
+        </w:rPr>
+        <w:t>Fragment kodu 7 Baza danych “database01” stworzona przy użyciu Terraform</w:t>
       </w:r>
     </w:p>
     <w:p/>
@@ -9591,6 +9315,58 @@
     </w:p>
     <w:p>
       <w:pPr>
+        <w:jc w:val="center"/>
+        <w:rPr>
+          <w:b/>
+          <w:bCs/>
+          <w:sz w:val="20"/>
+          <w:szCs w:val="18"/>
+        </w:rPr>
+      </w:pPr>
+      <w:r>
+        <w:rPr>
+          <w:b/>
+          <w:bCs/>
+          <w:sz w:val="20"/>
+          <w:szCs w:val="18"/>
+        </w:rPr>
+        <w:t xml:space="preserve">Fragment kodu </w:t>
+      </w:r>
+      <w:r>
+        <w:rPr>
+          <w:b/>
+          <w:bCs/>
+          <w:sz w:val="20"/>
+          <w:szCs w:val="18"/>
+        </w:rPr>
+        <w:t>8</w:t>
+      </w:r>
+      <w:r>
+        <w:rPr>
+          <w:b/>
+          <w:bCs/>
+          <w:sz w:val="20"/>
+          <w:szCs w:val="18"/>
+        </w:rPr>
+        <w:t xml:space="preserve"> </w:t>
+      </w:r>
+      <w:r>
+        <w:rPr>
+          <w:b/>
+          <w:bCs/>
+          <w:sz w:val="20"/>
+          <w:szCs w:val="18"/>
+        </w:rPr>
+        <w:t>Pliki zawarte w repozytorium Github</w:t>
+      </w:r>
+    </w:p>
+    <w:p>
+      <w:pPr>
+        <w:jc w:val="center"/>
+      </w:pPr>
+    </w:p>
+    <w:p>
+      <w:pPr>
         <w:ind w:firstLine="708"/>
       </w:pPr>
       <w:r>
@@ -9609,14 +9385,14 @@
         <w:t>, tworzona</w:t>
       </w:r>
       <w:r>
-        <w:t xml:space="preserve"> infrastruktura znalazła się w jednym repozytorium Github. Repozytorium podzielono na dwa foldery. W folderze „modules” zostały opisane moduły zasobów AWS (np. bazodanowy RDS), dla których każdy ma swój własny folder. Natomiast w folderze „main” </w:t>
-      </w:r>
-      <w:r>
-        <w:t xml:space="preserve">znalazło się </w:t>
+        <w:t xml:space="preserve"> infrastruktura znalazła się w jednym repozytorium Github. Repozytorium podzielono na dwa foldery. W folderze „modules” zostały opisane moduły zasobów AWS (np. bazodanowy </w:t>
       </w:r>
       <w:r>
         <w:lastRenderedPageBreak/>
-        <w:t>wywołanie kodu tworzącego infrastrukturę oraz określenie gdzie znajdywać się będzie plik .tfstate i z jakiego dostawcy chmurowego będziemy korzystać.</w:t>
+        <w:t xml:space="preserve">RDS), dla których każdy ma swój własny folder. Natomiast w folderze „main” </w:t>
+      </w:r>
+      <w:r>
+        <w:t>znalazło się wywołanie kodu tworzącego infrastrukturę oraz określenie gdzie znajdywać się będzie plik .tfstate i z jakiego dostawcy chmurowego będziemy korzystać.</w:t>
       </w:r>
     </w:p>
     <w:p>
@@ -9680,6 +9456,85 @@
       </w:r>
     </w:p>
     <w:p>
+      <w:pPr>
+        <w:jc w:val="center"/>
+        <w:rPr>
+          <w:b/>
+          <w:bCs/>
+          <w:sz w:val="20"/>
+          <w:szCs w:val="18"/>
+        </w:rPr>
+      </w:pPr>
+      <w:r>
+        <w:rPr>
+          <w:b/>
+          <w:bCs/>
+          <w:sz w:val="20"/>
+          <w:szCs w:val="18"/>
+        </w:rPr>
+        <w:t xml:space="preserve">Fragment kodu </w:t>
+      </w:r>
+      <w:r>
+        <w:rPr>
+          <w:b/>
+          <w:bCs/>
+          <w:sz w:val="20"/>
+          <w:szCs w:val="18"/>
+        </w:rPr>
+        <w:t>9</w:t>
+      </w:r>
+      <w:r>
+        <w:rPr>
+          <w:b/>
+          <w:bCs/>
+          <w:sz w:val="20"/>
+          <w:szCs w:val="18"/>
+        </w:rPr>
+        <w:t xml:space="preserve"> </w:t>
+      </w:r>
+      <w:r>
+        <w:rPr>
+          <w:b/>
+          <w:bCs/>
+          <w:sz w:val="20"/>
+          <w:szCs w:val="18"/>
+        </w:rPr>
+        <w:t xml:space="preserve">Pliki </w:t>
+      </w:r>
+      <w:r>
+        <w:rPr>
+          <w:b/>
+          <w:bCs/>
+          <w:sz w:val="20"/>
+          <w:szCs w:val="18"/>
+        </w:rPr>
+        <w:t xml:space="preserve">lokalne </w:t>
+      </w:r>
+      <w:r>
+        <w:rPr>
+          <w:b/>
+          <w:bCs/>
+          <w:sz w:val="20"/>
+          <w:szCs w:val="18"/>
+        </w:rPr>
+        <w:t xml:space="preserve">zawarte w </w:t>
+      </w:r>
+      <w:r>
+        <w:rPr>
+          <w:b/>
+          <w:bCs/>
+          <w:sz w:val="20"/>
+          <w:szCs w:val="18"/>
+        </w:rPr>
+        <w:t>fodlerze „main”</w:t>
+      </w:r>
+    </w:p>
+    <w:p>
+      <w:pPr>
+        <w:jc w:val="center"/>
+      </w:pPr>
+    </w:p>
+    <w:p>
       <w:r>
         <w:t>Schemat kodu w folderze „main” na komputerze lokalnym.</w:t>
       </w:r>
@@ -9731,9 +9586,62 @@
     </w:p>
     <w:p>
       <w:pPr>
+        <w:jc w:val="center"/>
+        <w:rPr>
+          <w:b/>
+          <w:bCs/>
+          <w:sz w:val="20"/>
+          <w:szCs w:val="18"/>
+        </w:rPr>
+      </w:pPr>
+      <w:r>
+        <w:rPr>
+          <w:b/>
+          <w:bCs/>
+          <w:sz w:val="20"/>
+          <w:szCs w:val="18"/>
+        </w:rPr>
+        <w:t xml:space="preserve">Fragment kodu </w:t>
+      </w:r>
+      <w:r>
+        <w:rPr>
+          <w:b/>
+          <w:bCs/>
+          <w:sz w:val="20"/>
+          <w:szCs w:val="18"/>
+        </w:rPr>
+        <w:t>10</w:t>
+      </w:r>
+      <w:r>
+        <w:rPr>
+          <w:b/>
+          <w:bCs/>
+          <w:sz w:val="20"/>
+          <w:szCs w:val="18"/>
+        </w:rPr>
+        <w:t xml:space="preserve"> </w:t>
+      </w:r>
+      <w:r>
+        <w:rPr>
+          <w:b/>
+          <w:bCs/>
+          <w:sz w:val="20"/>
+          <w:szCs w:val="18"/>
+        </w:rPr>
+        <w:t>Zawartość pliku terraform.tfvars zawierającego zadeklarowane zmienne</w:t>
+      </w:r>
+    </w:p>
+    <w:p>
+      <w:pPr>
+        <w:jc w:val="center"/>
+      </w:pPr>
+    </w:p>
+    <w:p>
+      <w:pPr>
         <w:ind w:firstLine="708"/>
       </w:pPr>
       <w:r>
+        <w:lastRenderedPageBreak/>
         <w:t>Plik terraform.tfvars to plik zawierający zadeklarowane zmienne dla całego repozytorium. Nie jest publikowany na Github (poprzez plik .gitignore), ponieważ zawiera wrażliwe dane takie jak dostępy do bazy danych i adresacje sieci, ale bierze czynny udział w konfiguracji infrastruktury. Do tego zawiera informację o regionie</w:t>
       </w:r>
       <w:r>
@@ -9753,7 +9661,6 @@
         <w:rPr>
           <w:noProof/>
         </w:rPr>
-        <w:lastRenderedPageBreak/>
         <w:drawing>
           <wp:inline distT="0" distB="0" distL="0" distR="0" wp14:anchorId="636A6669" wp14:editId="03E7B632">
             <wp:extent cx="3820058" cy="4525006"/>
@@ -9790,6 +9697,61 @@
           </wp:inline>
         </w:drawing>
       </w:r>
+    </w:p>
+    <w:p>
+      <w:pPr>
+        <w:jc w:val="center"/>
+        <w:rPr>
+          <w:b/>
+          <w:bCs/>
+          <w:sz w:val="20"/>
+          <w:szCs w:val="18"/>
+        </w:rPr>
+      </w:pPr>
+      <w:r>
+        <w:rPr>
+          <w:b/>
+          <w:bCs/>
+          <w:sz w:val="20"/>
+          <w:szCs w:val="18"/>
+        </w:rPr>
+        <w:t xml:space="preserve">Fragment kodu </w:t>
+      </w:r>
+      <w:r>
+        <w:rPr>
+          <w:b/>
+          <w:bCs/>
+          <w:sz w:val="20"/>
+          <w:szCs w:val="18"/>
+        </w:rPr>
+        <w:t>11</w:t>
+      </w:r>
+      <w:r>
+        <w:rPr>
+          <w:b/>
+          <w:bCs/>
+          <w:sz w:val="20"/>
+          <w:szCs w:val="18"/>
+        </w:rPr>
+        <w:t xml:space="preserve"> </w:t>
+      </w:r>
+      <w:r>
+        <w:rPr>
+          <w:b/>
+          <w:bCs/>
+          <w:sz w:val="20"/>
+          <w:szCs w:val="18"/>
+        </w:rPr>
+        <w:t>Kod zawarty w pliku .gitignore mówiący czego nieprzenosić do repozytorium zdalnego</w:t>
+      </w:r>
+    </w:p>
+    <w:p>
+      <w:pPr>
+        <w:rPr>
+          <w:b/>
+          <w:bCs/>
+        </w:rPr>
+      </w:pPr>
     </w:p>
     <w:p>
       <w:r>
@@ -9849,6 +9811,58 @@
     </w:p>
     <w:p>
       <w:pPr>
+        <w:jc w:val="center"/>
+        <w:rPr>
+          <w:b/>
+          <w:bCs/>
+          <w:sz w:val="20"/>
+          <w:szCs w:val="18"/>
+        </w:rPr>
+      </w:pPr>
+      <w:r>
+        <w:rPr>
+          <w:b/>
+          <w:bCs/>
+          <w:sz w:val="20"/>
+          <w:szCs w:val="18"/>
+        </w:rPr>
+        <w:t xml:space="preserve">Fragment kodu </w:t>
+      </w:r>
+      <w:r>
+        <w:rPr>
+          <w:b/>
+          <w:bCs/>
+          <w:sz w:val="20"/>
+          <w:szCs w:val="18"/>
+        </w:rPr>
+        <w:t>12</w:t>
+      </w:r>
+      <w:r>
+        <w:rPr>
+          <w:b/>
+          <w:bCs/>
+          <w:sz w:val="20"/>
+          <w:szCs w:val="18"/>
+        </w:rPr>
+        <w:t xml:space="preserve"> </w:t>
+      </w:r>
+      <w:r>
+        <w:rPr>
+          <w:b/>
+          <w:bCs/>
+          <w:sz w:val="20"/>
+          <w:szCs w:val="18"/>
+        </w:rPr>
+        <w:t>Kod zawarty w pliku providers.tf</w:t>
+      </w:r>
+    </w:p>
+    <w:p>
+      <w:pPr>
+        <w:jc w:val="center"/>
+      </w:pPr>
+    </w:p>
+    <w:p>
+      <w:pPr>
         <w:ind w:firstLine="708"/>
       </w:pPr>
       <w:r>
@@ -9909,6 +9923,40 @@
           </wp:inline>
         </w:drawing>
       </w:r>
+    </w:p>
+    <w:p>
+      <w:pPr>
+        <w:jc w:val="center"/>
+        <w:rPr>
+          <w:b/>
+          <w:bCs/>
+          <w:sz w:val="20"/>
+          <w:szCs w:val="18"/>
+        </w:rPr>
+      </w:pPr>
+      <w:r>
+        <w:rPr>
+          <w:b/>
+          <w:bCs/>
+          <w:sz w:val="20"/>
+          <w:szCs w:val="18"/>
+        </w:rPr>
+        <w:t xml:space="preserve">Fragment kodu </w:t>
+      </w:r>
+      <w:r>
+        <w:rPr>
+          <w:b/>
+          <w:bCs/>
+          <w:sz w:val="20"/>
+          <w:szCs w:val="18"/>
+        </w:rPr>
+        <w:t>13 Kod zawarty w pliku backend.tf</w:t>
+      </w:r>
+    </w:p>
+    <w:p>
+      <w:pPr>
+        <w:jc w:val="center"/>
+      </w:pPr>
     </w:p>
     <w:p>
       <w:pPr>
@@ -9972,6 +10020,67 @@
     </w:p>
     <w:p>
       <w:pPr>
+        <w:jc w:val="center"/>
+        <w:rPr>
+          <w:b/>
+          <w:bCs/>
+          <w:sz w:val="20"/>
+          <w:szCs w:val="18"/>
+        </w:rPr>
+      </w:pPr>
+      <w:r>
+        <w:rPr>
+          <w:b/>
+          <w:bCs/>
+          <w:sz w:val="20"/>
+          <w:szCs w:val="18"/>
+        </w:rPr>
+        <w:t xml:space="preserve">Fragment kodu </w:t>
+      </w:r>
+      <w:r>
+        <w:rPr>
+          <w:b/>
+          <w:bCs/>
+          <w:sz w:val="20"/>
+          <w:szCs w:val="18"/>
+        </w:rPr>
+        <w:t>1</w:t>
+      </w:r>
+      <w:r>
+        <w:rPr>
+          <w:b/>
+          <w:bCs/>
+          <w:sz w:val="20"/>
+          <w:szCs w:val="18"/>
+        </w:rPr>
+        <w:t>4</w:t>
+      </w:r>
+      <w:r>
+        <w:rPr>
+          <w:b/>
+          <w:bCs/>
+          <w:sz w:val="20"/>
+          <w:szCs w:val="18"/>
+        </w:rPr>
+        <w:t xml:space="preserve"> Kod </w:t>
+      </w:r>
+      <w:r>
+        <w:rPr>
+          <w:b/>
+          <w:bCs/>
+          <w:sz w:val="20"/>
+          <w:szCs w:val="18"/>
+        </w:rPr>
+        <w:t>pliku main.tf wywołujący utworzone moduły</w:t>
+      </w:r>
+    </w:p>
+    <w:p>
+      <w:pPr>
+        <w:jc w:val="left"/>
+      </w:pPr>
+    </w:p>
+    <w:p>
+      <w:pPr>
         <w:jc w:val="left"/>
       </w:pPr>
       <w:r>
@@ -10018,9 +10127,44 @@
     </w:p>
     <w:p>
       <w:pPr>
+        <w:jc w:val="center"/>
+        <w:rPr>
+          <w:b/>
+          <w:bCs/>
+          <w:sz w:val="20"/>
+          <w:szCs w:val="18"/>
+        </w:rPr>
+      </w:pPr>
+      <w:r>
+        <w:rPr>
+          <w:b/>
+          <w:bCs/>
+          <w:sz w:val="20"/>
+          <w:szCs w:val="18"/>
+        </w:rPr>
+        <w:t xml:space="preserve">Fragment kodu </w:t>
+      </w:r>
+      <w:r>
+        <w:rPr>
+          <w:b/>
+          <w:bCs/>
+          <w:sz w:val="20"/>
+          <w:szCs w:val="18"/>
+        </w:rPr>
+        <w:t>15 Dalsza część kodu z pliku main/main.tf</w:t>
+      </w:r>
+    </w:p>
+    <w:p>
+      <w:pPr>
+        <w:jc w:val="left"/>
+      </w:pPr>
+    </w:p>
+    <w:p>
+      <w:pPr>
         <w:ind w:firstLine="708"/>
       </w:pPr>
       <w:r>
+        <w:lastRenderedPageBreak/>
         <w:t>Plik „main.tf” zawiera wywołanie wszystkich modułów AWS zapisanych w folderze „modules”.</w:t>
       </w:r>
     </w:p>
@@ -10030,7 +10174,6 @@
       </w:pPr>
       <w:bookmarkStart w:id="39" w:name="_Toc152962633"/>
       <w:r>
-        <w:lastRenderedPageBreak/>
         <w:t>Pokazanie i wyjaśnienie kodu z folderu „modules”</w:t>
       </w:r>
       <w:bookmarkEnd w:id="39"/>
@@ -10081,35 +10224,50 @@
       </w:r>
     </w:p>
     <w:p>
+      <w:pPr>
+        <w:jc w:val="center"/>
+        <w:rPr>
+          <w:b/>
+          <w:bCs/>
+          <w:sz w:val="20"/>
+          <w:szCs w:val="18"/>
+        </w:rPr>
+      </w:pPr>
+      <w:r>
+        <w:rPr>
+          <w:b/>
+          <w:bCs/>
+          <w:sz w:val="20"/>
+          <w:szCs w:val="18"/>
+        </w:rPr>
+        <w:t xml:space="preserve">Fragment kodu </w:t>
+      </w:r>
+      <w:r>
+        <w:rPr>
+          <w:b/>
+          <w:bCs/>
+          <w:sz w:val="20"/>
+          <w:szCs w:val="18"/>
+        </w:rPr>
+        <w:t>16 Schemat kodu znajdujące się w folderze „modules”</w:t>
+      </w:r>
+    </w:p>
+    <w:p>
+      <w:pPr>
+        <w:jc w:val="center"/>
+      </w:pPr>
+    </w:p>
+    <w:p>
       <w:r>
         <w:tab/>
-        <w:t>W folderze „modules” każdy ze wspomnianych modułów zawiera prawie zawsze 3 te same foldery – „variables.tf” zawierający zmienne zadeklarowane w terraform.tfvars, „output.tf” zwracający zdefiniowane wartości utworzonych zasobów i ułatwiający przez to ich identyfikację oraz „main.tf” zawierający główny kod. Wyjątkiem jest folder „asg” (czyli Auto Scalling Group) zawierający prosty skrypt, a także folder „key” zawierający klucz publiczny do połączenia z AWS.</w:t>
-      </w:r>
-    </w:p>
-    <w:p>
-      <w:pPr>
-        <w:jc w:val="center"/>
-      </w:pPr>
-    </w:p>
-    <w:p>
-      <w:pPr>
-        <w:jc w:val="center"/>
-      </w:pPr>
-    </w:p>
-    <w:p>
-      <w:pPr>
-        <w:jc w:val="center"/>
-      </w:pPr>
-    </w:p>
-    <w:p>
-      <w:pPr>
-        <w:jc w:val="center"/>
-      </w:pPr>
-    </w:p>
-    <w:p>
-      <w:pPr>
-        <w:jc w:val="center"/>
-      </w:pPr>
+        <w:t xml:space="preserve">W folderze „modules” każdy ze wspomnianych modułów zawiera prawie zawsze 3 te same foldery – „variables.tf” zawierający zmienne zadeklarowane w terraform.tfvars, „output.tf” zwracający zdefiniowane wartości utworzonych zasobów i ułatwiający przez to ich identyfikację oraz „main.tf” zawierający główny kod. Wyjątkiem jest folder „asg” (czyli Auto Scalling Group) zawierający prosty skrypt, a także folder „key” zawierający klucz publiczny do połączenia z </w:t>
+      </w:r>
+      <w:r>
+        <w:t xml:space="preserve">instancjami </w:t>
+      </w:r>
+      <w:r>
+        <w:t>AWS.</w:t>
+      </w:r>
     </w:p>
     <w:p>
       <w:pPr>
@@ -10178,6 +10336,85 @@
           </wp:inline>
         </w:drawing>
       </w:r>
+    </w:p>
+    <w:p>
+      <w:pPr>
+        <w:jc w:val="center"/>
+        <w:rPr>
+          <w:b/>
+          <w:bCs/>
+          <w:sz w:val="20"/>
+          <w:szCs w:val="18"/>
+        </w:rPr>
+      </w:pPr>
+      <w:r>
+        <w:rPr>
+          <w:b/>
+          <w:bCs/>
+          <w:sz w:val="20"/>
+          <w:szCs w:val="18"/>
+        </w:rPr>
+        <w:t xml:space="preserve">Fragment kodu </w:t>
+      </w:r>
+      <w:r>
+        <w:rPr>
+          <w:b/>
+          <w:bCs/>
+          <w:sz w:val="20"/>
+          <w:szCs w:val="18"/>
+        </w:rPr>
+        <w:t>1</w:t>
+      </w:r>
+      <w:r>
+        <w:rPr>
+          <w:b/>
+          <w:bCs/>
+          <w:sz w:val="20"/>
+          <w:szCs w:val="18"/>
+        </w:rPr>
+        <w:t>7</w:t>
+      </w:r>
+      <w:r>
+        <w:rPr>
+          <w:b/>
+          <w:bCs/>
+          <w:sz w:val="20"/>
+          <w:szCs w:val="18"/>
+        </w:rPr>
+        <w:t xml:space="preserve"> Kod</w:t>
+      </w:r>
+      <w:r>
+        <w:rPr>
+          <w:b/>
+          <w:bCs/>
+          <w:sz w:val="20"/>
+          <w:szCs w:val="18"/>
+        </w:rPr>
+        <w:t xml:space="preserve"> Terraform</w:t>
+      </w:r>
+      <w:r>
+        <w:rPr>
+          <w:b/>
+          <w:bCs/>
+          <w:sz w:val="20"/>
+          <w:szCs w:val="18"/>
+        </w:rPr>
+        <w:t xml:space="preserve"> </w:t>
+      </w:r>
+      <w:r>
+        <w:rPr>
+          <w:b/>
+          <w:bCs/>
+          <w:sz w:val="20"/>
+          <w:szCs w:val="18"/>
+        </w:rPr>
+        <w:t>tworzący Virtual Private Cloud</w:t>
+      </w:r>
+    </w:p>
+    <w:p>
+      <w:pPr>
+        <w:jc w:val="center"/>
+      </w:pPr>
     </w:p>
     <w:p>
       <w:pPr>
@@ -10228,6 +10465,40 @@
     <w:p>
       <w:pPr>
         <w:jc w:val="center"/>
+        <w:rPr>
+          <w:b/>
+          <w:bCs/>
+          <w:sz w:val="20"/>
+          <w:szCs w:val="18"/>
+        </w:rPr>
+      </w:pPr>
+      <w:r>
+        <w:rPr>
+          <w:b/>
+          <w:bCs/>
+          <w:sz w:val="20"/>
+          <w:szCs w:val="18"/>
+        </w:rPr>
+        <w:t xml:space="preserve">Fragment kodu </w:t>
+      </w:r>
+      <w:r>
+        <w:rPr>
+          <w:b/>
+          <w:bCs/>
+          <w:sz w:val="20"/>
+          <w:szCs w:val="18"/>
+        </w:rPr>
+        <w:t>18 Dalsza część kodu VPC/main.tf</w:t>
+      </w:r>
+    </w:p>
+    <w:p>
+      <w:pPr>
+        <w:jc w:val="center"/>
+      </w:pPr>
+    </w:p>
+    <w:p>
+      <w:pPr>
+        <w:jc w:val="center"/>
       </w:pPr>
       <w:r>
         <w:rPr>
@@ -10273,6 +10544,58 @@
     </w:p>
     <w:p>
       <w:pPr>
+        <w:jc w:val="center"/>
+        <w:rPr>
+          <w:b/>
+          <w:bCs/>
+          <w:sz w:val="20"/>
+          <w:szCs w:val="18"/>
+        </w:rPr>
+      </w:pPr>
+      <w:r>
+        <w:rPr>
+          <w:b/>
+          <w:bCs/>
+          <w:sz w:val="20"/>
+          <w:szCs w:val="18"/>
+        </w:rPr>
+        <w:t xml:space="preserve">Fragment kodu </w:t>
+      </w:r>
+      <w:r>
+        <w:rPr>
+          <w:b/>
+          <w:bCs/>
+          <w:sz w:val="20"/>
+          <w:szCs w:val="18"/>
+        </w:rPr>
+        <w:t>1</w:t>
+      </w:r>
+      <w:r>
+        <w:rPr>
+          <w:b/>
+          <w:bCs/>
+          <w:sz w:val="20"/>
+          <w:szCs w:val="18"/>
+        </w:rPr>
+        <w:t>9</w:t>
+      </w:r>
+      <w:r>
+        <w:rPr>
+          <w:b/>
+          <w:bCs/>
+          <w:sz w:val="20"/>
+          <w:szCs w:val="18"/>
+        </w:rPr>
+        <w:t xml:space="preserve"> Dalsza część kodu VPC/main.tf</w:t>
+      </w:r>
+    </w:p>
+    <w:p>
+      <w:pPr>
+        <w:jc w:val="center"/>
+      </w:pPr>
+    </w:p>
+    <w:p>
+      <w:pPr>
         <w:ind w:firstLine="708"/>
       </w:pPr>
       <w:r>
@@ -10333,6 +10656,41 @@
           </wp:inline>
         </w:drawing>
       </w:r>
+    </w:p>
+    <w:p>
+      <w:pPr>
+        <w:jc w:val="center"/>
+        <w:rPr>
+          <w:b/>
+          <w:bCs/>
+          <w:sz w:val="20"/>
+          <w:szCs w:val="18"/>
+        </w:rPr>
+      </w:pPr>
+      <w:r>
+        <w:rPr>
+          <w:b/>
+          <w:bCs/>
+          <w:sz w:val="20"/>
+          <w:szCs w:val="18"/>
+        </w:rPr>
+        <w:t xml:space="preserve">Fragment kodu </w:t>
+      </w:r>
+      <w:r>
+        <w:rPr>
+          <w:b/>
+          <w:bCs/>
+          <w:sz w:val="20"/>
+          <w:szCs w:val="18"/>
+        </w:rPr>
+        <w:t>20 Zmienne wykorzystywane dla modułu VPC</w:t>
+      </w:r>
+    </w:p>
+    <w:p>
+      <w:pPr>
+        <w:ind w:firstLine="708"/>
+        <w:jc w:val="center"/>
+      </w:pPr>
     </w:p>
     <w:p>
       <w:pPr>
@@ -10383,7 +10741,60 @@
     </w:p>
     <w:p>
       <w:pPr>
+        <w:jc w:val="center"/>
+        <w:rPr>
+          <w:b/>
+          <w:bCs/>
+          <w:sz w:val="20"/>
+          <w:szCs w:val="18"/>
+        </w:rPr>
+      </w:pPr>
+      <w:r>
+        <w:rPr>
+          <w:b/>
+          <w:bCs/>
+          <w:sz w:val="20"/>
+          <w:szCs w:val="18"/>
+        </w:rPr>
+        <w:t xml:space="preserve">Fragment kodu </w:t>
+      </w:r>
+      <w:r>
+        <w:rPr>
+          <w:b/>
+          <w:bCs/>
+          <w:sz w:val="20"/>
+          <w:szCs w:val="18"/>
+        </w:rPr>
+        <w:t>21</w:t>
+      </w:r>
+      <w:r>
+        <w:rPr>
+          <w:b/>
+          <w:bCs/>
+          <w:sz w:val="20"/>
+          <w:szCs w:val="18"/>
+        </w:rPr>
+        <w:t xml:space="preserve"> </w:t>
+      </w:r>
+      <w:r>
+        <w:rPr>
+          <w:b/>
+          <w:bCs/>
+          <w:sz w:val="20"/>
+          <w:szCs w:val="18"/>
+        </w:rPr>
+        <w:t>Dane wyjściowe modułu VPC</w:t>
+      </w:r>
+    </w:p>
+    <w:p>
+      <w:pPr>
         <w:ind w:firstLine="708"/>
+        <w:jc w:val="center"/>
+      </w:pPr>
+    </w:p>
+    <w:p>
+      <w:pPr>
+        <w:ind w:firstLine="708"/>
       </w:pPr>
       <w:r>
         <w:t>Powyżej pliki „variables.tf” i „output.tf” zawierające deklaracje zmiennych oraz dane wyjściowe dla tworzonego zasobu.</w:t>
@@ -10415,14 +10826,12 @@
       </w:pPr>
       <w:bookmarkStart w:id="41" w:name="_Toc152962635"/>
       <w:r>
-        <w:lastRenderedPageBreak/>
         <w:t>Moduł Security Group</w:t>
       </w:r>
       <w:bookmarkEnd w:id="41"/>
     </w:p>
     <w:p>
       <w:pPr>
-        <w:ind w:firstLine="708"/>
         <w:jc w:val="center"/>
       </w:pPr>
       <w:r>
@@ -10465,6 +10874,59 @@
           </wp:inline>
         </w:drawing>
       </w:r>
+    </w:p>
+    <w:p>
+      <w:pPr>
+        <w:jc w:val="center"/>
+        <w:rPr>
+          <w:b/>
+          <w:bCs/>
+          <w:sz w:val="20"/>
+          <w:szCs w:val="18"/>
+        </w:rPr>
+      </w:pPr>
+      <w:r>
+        <w:rPr>
+          <w:b/>
+          <w:bCs/>
+          <w:sz w:val="20"/>
+          <w:szCs w:val="18"/>
+        </w:rPr>
+        <w:t xml:space="preserve">Fragment kodu </w:t>
+      </w:r>
+      <w:r>
+        <w:rPr>
+          <w:b/>
+          <w:bCs/>
+          <w:sz w:val="20"/>
+          <w:szCs w:val="18"/>
+        </w:rPr>
+        <w:t>22</w:t>
+      </w:r>
+      <w:r>
+        <w:rPr>
+          <w:b/>
+          <w:bCs/>
+          <w:sz w:val="20"/>
+          <w:szCs w:val="18"/>
+        </w:rPr>
+        <w:t xml:space="preserve"> </w:t>
+      </w:r>
+      <w:r>
+        <w:rPr>
+          <w:b/>
+          <w:bCs/>
+          <w:sz w:val="20"/>
+          <w:szCs w:val="18"/>
+        </w:rPr>
+        <w:t>Kod Terraform tworzący grupy zabezpieczeń dla chmury AWS</w:t>
+      </w:r>
+    </w:p>
+    <w:p>
+      <w:pPr>
+        <w:ind w:firstLine="708"/>
+        <w:jc w:val="center"/>
+      </w:pPr>
     </w:p>
     <w:p>
       <w:pPr>
@@ -10515,13 +10977,102 @@
     </w:p>
     <w:p>
       <w:pPr>
+        <w:jc w:val="center"/>
+        <w:rPr>
+          <w:b/>
+          <w:bCs/>
+          <w:sz w:val="20"/>
+          <w:szCs w:val="18"/>
+        </w:rPr>
+      </w:pPr>
+      <w:r>
+        <w:rPr>
+          <w:b/>
+          <w:bCs/>
+          <w:sz w:val="20"/>
+          <w:szCs w:val="18"/>
+        </w:rPr>
+        <w:t xml:space="preserve">Fragment kodu </w:t>
+      </w:r>
+      <w:r>
+        <w:rPr>
+          <w:b/>
+          <w:bCs/>
+          <w:sz w:val="20"/>
+          <w:szCs w:val="18"/>
+        </w:rPr>
+        <w:t>2</w:t>
+      </w:r>
+      <w:r>
+        <w:rPr>
+          <w:b/>
+          <w:bCs/>
+          <w:sz w:val="20"/>
+          <w:szCs w:val="18"/>
+        </w:rPr>
+        <w:t>3</w:t>
+      </w:r>
+      <w:r>
+        <w:rPr>
+          <w:b/>
+          <w:bCs/>
+          <w:sz w:val="20"/>
+          <w:szCs w:val="18"/>
+        </w:rPr>
+        <w:t xml:space="preserve"> </w:t>
+      </w:r>
+      <w:r>
+        <w:rPr>
+          <w:b/>
+          <w:bCs/>
+          <w:sz w:val="20"/>
+          <w:szCs w:val="18"/>
+        </w:rPr>
+        <w:t>Dalsza część kodu</w:t>
+      </w:r>
+      <w:r>
+        <w:rPr>
+          <w:b/>
+          <w:bCs/>
+          <w:sz w:val="20"/>
+          <w:szCs w:val="18"/>
+        </w:rPr>
+        <w:t xml:space="preserve"> Terraform tworząc</w:t>
+      </w:r>
+      <w:r>
+        <w:rPr>
+          <w:b/>
+          <w:bCs/>
+          <w:sz w:val="20"/>
+          <w:szCs w:val="18"/>
+        </w:rPr>
+        <w:t>ego</w:t>
+      </w:r>
+      <w:r>
+        <w:rPr>
+          <w:b/>
+          <w:bCs/>
+          <w:sz w:val="20"/>
+          <w:szCs w:val="18"/>
+        </w:rPr>
+        <w:t xml:space="preserve"> grupy zabezpieczeń dla chmury AWS</w:t>
+      </w:r>
+    </w:p>
+    <w:p>
+      <w:pPr>
         <w:ind w:firstLine="708"/>
         <w:jc w:val="center"/>
       </w:pPr>
+    </w:p>
+    <w:p>
+      <w:pPr>
+        <w:pStyle w:val="Miejscowoirokpowstaniapracy"/>
+      </w:pPr>
       <w:r>
         <w:rPr>
           <w:noProof/>
         </w:rPr>
+        <w:lastRenderedPageBreak/>
         <w:drawing>
           <wp:inline distT="0" distB="0" distL="0" distR="0" wp14:anchorId="534CE1B6" wp14:editId="477BEC17">
             <wp:extent cx="5075360" cy="1790855"/>
@@ -10561,10 +11112,80 @@
     </w:p>
     <w:p>
       <w:pPr>
+        <w:jc w:val="center"/>
+        <w:rPr>
+          <w:b/>
+          <w:bCs/>
+          <w:sz w:val="20"/>
+          <w:szCs w:val="18"/>
+        </w:rPr>
+      </w:pPr>
+      <w:r>
+        <w:rPr>
+          <w:b/>
+          <w:bCs/>
+          <w:sz w:val="20"/>
+          <w:szCs w:val="18"/>
+        </w:rPr>
+        <w:t xml:space="preserve">Fragment kodu </w:t>
+      </w:r>
+      <w:r>
+        <w:rPr>
+          <w:b/>
+          <w:bCs/>
+          <w:sz w:val="20"/>
+          <w:szCs w:val="18"/>
+        </w:rPr>
+        <w:t>2</w:t>
+      </w:r>
+      <w:r>
+        <w:rPr>
+          <w:b/>
+          <w:bCs/>
+          <w:sz w:val="20"/>
+          <w:szCs w:val="18"/>
+        </w:rPr>
+        <w:t>4</w:t>
+      </w:r>
+      <w:r>
+        <w:rPr>
+          <w:b/>
+          <w:bCs/>
+          <w:sz w:val="20"/>
+          <w:szCs w:val="18"/>
+        </w:rPr>
+        <w:t xml:space="preserve"> Dalsza część kodu Terraform tworząc</w:t>
+      </w:r>
+      <w:r>
+        <w:rPr>
+          <w:b/>
+          <w:bCs/>
+          <w:sz w:val="20"/>
+          <w:szCs w:val="18"/>
+        </w:rPr>
+        <w:t>ego</w:t>
+      </w:r>
+      <w:r>
+        <w:rPr>
+          <w:b/>
+          <w:bCs/>
+          <w:sz w:val="20"/>
+          <w:szCs w:val="18"/>
+        </w:rPr>
+        <w:t xml:space="preserve"> grupy zabezpieczeń dla chmury AWS</w:t>
+      </w:r>
+    </w:p>
+    <w:p>
+      <w:pPr>
         <w:ind w:firstLine="708"/>
-      </w:pPr>
-      <w:r>
-        <w:lastRenderedPageBreak/>
+        <w:jc w:val="center"/>
+      </w:pPr>
+    </w:p>
+    <w:p>
+      <w:pPr>
+        <w:ind w:firstLine="708"/>
+      </w:pPr>
+      <w:r>
         <w:t xml:space="preserve">W module security-group utworzono trzy security groupy </w:t>
       </w:r>
       <w:r>
@@ -10621,18 +11242,79 @@
     </w:p>
     <w:p>
       <w:pPr>
+        <w:jc w:val="center"/>
+        <w:rPr>
+          <w:b/>
+          <w:bCs/>
+          <w:sz w:val="20"/>
+          <w:szCs w:val="18"/>
+        </w:rPr>
+      </w:pPr>
+      <w:r>
+        <w:rPr>
+          <w:b/>
+          <w:bCs/>
+          <w:sz w:val="20"/>
+          <w:szCs w:val="18"/>
+        </w:rPr>
+        <w:t xml:space="preserve">Fragment kodu </w:t>
+      </w:r>
+      <w:r>
+        <w:rPr>
+          <w:b/>
+          <w:bCs/>
+          <w:sz w:val="20"/>
+          <w:szCs w:val="18"/>
+        </w:rPr>
+        <w:t>2</w:t>
+      </w:r>
+      <w:r>
+        <w:rPr>
+          <w:b/>
+          <w:bCs/>
+          <w:sz w:val="20"/>
+          <w:szCs w:val="18"/>
+        </w:rPr>
+        <w:t>5</w:t>
+      </w:r>
+      <w:r>
+        <w:rPr>
+          <w:b/>
+          <w:bCs/>
+          <w:sz w:val="20"/>
+          <w:szCs w:val="18"/>
+        </w:rPr>
+        <w:t xml:space="preserve"> </w:t>
+      </w:r>
+      <w:r>
+        <w:rPr>
+          <w:b/>
+          <w:bCs/>
+          <w:sz w:val="20"/>
+          <w:szCs w:val="18"/>
+        </w:rPr>
+        <w:t>Utworzone Security Groups w chmurze AWS (3 od dołu)</w:t>
+      </w:r>
+    </w:p>
+    <w:p>
+      <w:pPr>
+        <w:jc w:val="center"/>
+      </w:pPr>
+    </w:p>
+    <w:p>
+      <w:pPr>
         <w:pStyle w:val="Nagwek3"/>
       </w:pPr>
       <w:bookmarkStart w:id="42" w:name="_Toc152962636"/>
       <w:r>
+        <w:lastRenderedPageBreak/>
         <w:t>Moduł RDS (Amazon RDS)</w:t>
       </w:r>
       <w:bookmarkEnd w:id="42"/>
     </w:p>
     <w:p>
       <w:pPr>
-        <w:ind w:firstLine="708"/>
-        <w:jc w:val="center"/>
+        <w:pStyle w:val="Miejscowoirokpowstaniapracy"/>
       </w:pPr>
       <w:r>
         <w:rPr>
@@ -10677,20 +11359,58 @@
     </w:p>
     <w:p>
       <w:pPr>
-        <w:ind w:firstLine="708"/>
-      </w:pPr>
-      <w:r>
-        <w:t>W pliku „main.tf” modułu RDS opisano bazę danych</w:t>
-      </w:r>
-      <w:r>
-        <w:t xml:space="preserve"> MySQL. Tworzona jest ona na silniku bazodanowym MySQL w wersji 5.7. Rozmiar przydzielonej pamięci to 20GB, a dane </w:t>
-      </w:r>
-      <w:r>
-        <w:lastRenderedPageBreak/>
-        <w:t>dostępowe są podane we wspominanym wcześniej pliku terraform.tfvars. Multi_az „true” oznacza, że baza zostanie utworzona wraz w różnych Availability Zone (czyli główna baza w jednym AZ, backup w drugim). Storage_type „gp2” określa, że zostanie użyty dysk SSD, a skip_final_snapshot o wartości true oznacza, że przy usuwaniu bazy nie będzie robiona migawka.</w:t>
-      </w:r>
-      <w:r>
-        <w:t xml:space="preserve"> Backup_retention_period z wartością 0 (dni) oznacza, że backupy nie będą w ogóle przechowywane (Z powodu ewentualnie generowanych kosztów ustawiłem wartość na 0).</w:t>
+        <w:jc w:val="center"/>
+        <w:rPr>
+          <w:b/>
+          <w:bCs/>
+          <w:sz w:val="20"/>
+          <w:szCs w:val="18"/>
+        </w:rPr>
+      </w:pPr>
+      <w:r>
+        <w:rPr>
+          <w:b/>
+          <w:bCs/>
+          <w:sz w:val="20"/>
+          <w:szCs w:val="18"/>
+        </w:rPr>
+        <w:t xml:space="preserve">Fragment kodu </w:t>
+      </w:r>
+      <w:r>
+        <w:rPr>
+          <w:b/>
+          <w:bCs/>
+          <w:sz w:val="20"/>
+          <w:szCs w:val="18"/>
+        </w:rPr>
+        <w:t>2</w:t>
+      </w:r>
+      <w:r>
+        <w:rPr>
+          <w:b/>
+          <w:bCs/>
+          <w:sz w:val="20"/>
+          <w:szCs w:val="18"/>
+        </w:rPr>
+        <w:t>6</w:t>
+      </w:r>
+      <w:r>
+        <w:rPr>
+          <w:b/>
+          <w:bCs/>
+          <w:sz w:val="20"/>
+          <w:szCs w:val="18"/>
+        </w:rPr>
+        <w:t xml:space="preserve"> </w:t>
+      </w:r>
+      <w:r>
+        <w:rPr>
+          <w:b/>
+          <w:bCs/>
+          <w:sz w:val="20"/>
+          <w:szCs w:val="18"/>
+        </w:rPr>
+        <w:t>Kod tworzący bazę danych MySQL w chmurze AWS przy pomocy Terraform</w:t>
       </w:r>
     </w:p>
     <w:p>
@@ -10698,10 +11418,31 @@
         <w:ind w:firstLine="708"/>
         <w:jc w:val="center"/>
       </w:pPr>
+    </w:p>
+    <w:p>
+      <w:pPr>
+        <w:ind w:firstLine="708"/>
+      </w:pPr>
+      <w:r>
+        <w:t>W pliku „main.tf” modułu RDS opisano bazę danych</w:t>
+      </w:r>
+      <w:r>
+        <w:t xml:space="preserve"> MySQL. Tworzona jest ona na silniku bazodanowym MySQL w wersji 5.7. Rozmiar przydzielonej pamięci to 20GB, a dane dostępowe są podane we wspominanym wcześniej pliku terraform.tfvars. Multi_az „true” oznacza, że baza zostanie utworzona wraz w różnych Availability Zone (czyli główna baza w jednym AZ, backup w drugim). Storage_type „gp2” określa, że zostanie użyty dysk SSD, a skip_final_snapshot o wartości true oznacza, że przy usuwaniu bazy nie będzie robiona migawka.</w:t>
+      </w:r>
+      <w:r>
+        <w:t xml:space="preserve"> Backup_retention_period z wartością 0 (dni) oznacza, że backupy nie będą w ogóle przechowywane (Z powodu ewentualnie generowanych kosztów ustawiłem wartość na 0).</w:t>
+      </w:r>
+    </w:p>
+    <w:p>
+      <w:pPr>
+        <w:ind w:firstLine="708"/>
+        <w:jc w:val="center"/>
+      </w:pPr>
       <w:r>
         <w:rPr>
           <w:noProof/>
         </w:rPr>
+        <w:lastRenderedPageBreak/>
         <w:drawing>
           <wp:inline distT="0" distB="0" distL="0" distR="0" wp14:anchorId="142D0456" wp14:editId="37589125">
             <wp:extent cx="3314987" cy="2583404"/>
@@ -10741,6 +11482,68 @@
     </w:p>
     <w:p>
       <w:pPr>
+        <w:jc w:val="center"/>
+        <w:rPr>
+          <w:b/>
+          <w:bCs/>
+          <w:sz w:val="20"/>
+          <w:szCs w:val="18"/>
+        </w:rPr>
+      </w:pPr>
+      <w:r>
+        <w:rPr>
+          <w:b/>
+          <w:bCs/>
+          <w:sz w:val="20"/>
+          <w:szCs w:val="18"/>
+        </w:rPr>
+        <w:t xml:space="preserve">Fragment kodu </w:t>
+      </w:r>
+      <w:r>
+        <w:rPr>
+          <w:b/>
+          <w:bCs/>
+          <w:sz w:val="20"/>
+          <w:szCs w:val="18"/>
+        </w:rPr>
+        <w:t>2</w:t>
+      </w:r>
+      <w:r>
+        <w:rPr>
+          <w:b/>
+          <w:bCs/>
+          <w:sz w:val="20"/>
+          <w:szCs w:val="18"/>
+        </w:rPr>
+        <w:t>7</w:t>
+      </w:r>
+      <w:r>
+        <w:rPr>
+          <w:b/>
+          <w:bCs/>
+          <w:sz w:val="20"/>
+          <w:szCs w:val="18"/>
+        </w:rPr>
+        <w:t xml:space="preserve"> </w:t>
+      </w:r>
+      <w:r>
+        <w:rPr>
+          <w:b/>
+          <w:bCs/>
+          <w:sz w:val="20"/>
+          <w:szCs w:val="18"/>
+        </w:rPr>
+        <w:t>Zadeklarowane zmienne dla kodu tworzącego instancje RDS</w:t>
+      </w:r>
+    </w:p>
+    <w:p>
+      <w:pPr>
+        <w:ind w:firstLine="708"/>
+        <w:jc w:val="center"/>
+      </w:pPr>
+    </w:p>
+    <w:p>
+      <w:pPr>
         <w:ind w:firstLine="708"/>
       </w:pPr>
       <w:r>
@@ -10802,6 +11605,67 @@
           </wp:inline>
         </w:drawing>
       </w:r>
+    </w:p>
+    <w:p>
+      <w:pPr>
+        <w:jc w:val="center"/>
+        <w:rPr>
+          <w:b/>
+          <w:bCs/>
+          <w:sz w:val="20"/>
+          <w:szCs w:val="18"/>
+        </w:rPr>
+      </w:pPr>
+      <w:r>
+        <w:rPr>
+          <w:b/>
+          <w:bCs/>
+          <w:sz w:val="20"/>
+          <w:szCs w:val="18"/>
+        </w:rPr>
+        <w:t xml:space="preserve">Fragment kodu </w:t>
+      </w:r>
+      <w:r>
+        <w:rPr>
+          <w:b/>
+          <w:bCs/>
+          <w:sz w:val="20"/>
+          <w:szCs w:val="18"/>
+        </w:rPr>
+        <w:t>2</w:t>
+      </w:r>
+      <w:r>
+        <w:rPr>
+          <w:b/>
+          <w:bCs/>
+          <w:sz w:val="20"/>
+          <w:szCs w:val="18"/>
+        </w:rPr>
+        <w:t>8</w:t>
+      </w:r>
+      <w:r>
+        <w:rPr>
+          <w:b/>
+          <w:bCs/>
+          <w:sz w:val="20"/>
+          <w:szCs w:val="18"/>
+        </w:rPr>
+        <w:t xml:space="preserve"> </w:t>
+      </w:r>
+      <w:r>
+        <w:rPr>
+          <w:b/>
+          <w:bCs/>
+          <w:sz w:val="20"/>
+          <w:szCs w:val="18"/>
+        </w:rPr>
+        <w:t>Kod tworzący bramy NAT oraz EIP dla podsieci publicznych</w:t>
+      </w:r>
+    </w:p>
+    <w:p>
+      <w:pPr>
+        <w:jc w:val="center"/>
+      </w:pPr>
     </w:p>
     <w:p>
       <w:pPr>
@@ -10852,6 +11716,67 @@
     <w:p>
       <w:pPr>
         <w:jc w:val="center"/>
+        <w:rPr>
+          <w:b/>
+          <w:bCs/>
+          <w:sz w:val="20"/>
+          <w:szCs w:val="18"/>
+        </w:rPr>
+      </w:pPr>
+      <w:r>
+        <w:rPr>
+          <w:b/>
+          <w:bCs/>
+          <w:sz w:val="20"/>
+          <w:szCs w:val="18"/>
+        </w:rPr>
+        <w:t xml:space="preserve">Fragment kodu </w:t>
+      </w:r>
+      <w:r>
+        <w:rPr>
+          <w:b/>
+          <w:bCs/>
+          <w:sz w:val="20"/>
+          <w:szCs w:val="18"/>
+        </w:rPr>
+        <w:t>2</w:t>
+      </w:r>
+      <w:r>
+        <w:rPr>
+          <w:b/>
+          <w:bCs/>
+          <w:sz w:val="20"/>
+          <w:szCs w:val="18"/>
+        </w:rPr>
+        <w:t>9</w:t>
+      </w:r>
+      <w:r>
+        <w:rPr>
+          <w:b/>
+          <w:bCs/>
+          <w:sz w:val="20"/>
+          <w:szCs w:val="18"/>
+        </w:rPr>
+        <w:t xml:space="preserve"> </w:t>
+      </w:r>
+      <w:r>
+        <w:rPr>
+          <w:b/>
+          <w:bCs/>
+          <w:sz w:val="20"/>
+          <w:szCs w:val="18"/>
+        </w:rPr>
+        <w:t>Kod tworzący tablice routingu oraz dodaje podsieci prywatne do niej</w:t>
+      </w:r>
+    </w:p>
+    <w:p>
+      <w:pPr>
+        <w:jc w:val="center"/>
+      </w:pPr>
+    </w:p>
+    <w:p>
+      <w:pPr>
+        <w:jc w:val="center"/>
       </w:pPr>
       <w:r>
         <w:rPr>
@@ -10897,6 +11822,103 @@
     </w:p>
     <w:p>
       <w:pPr>
+        <w:jc w:val="center"/>
+        <w:rPr>
+          <w:b/>
+          <w:bCs/>
+          <w:sz w:val="20"/>
+          <w:szCs w:val="18"/>
+        </w:rPr>
+      </w:pPr>
+      <w:r>
+        <w:rPr>
+          <w:b/>
+          <w:bCs/>
+          <w:sz w:val="20"/>
+          <w:szCs w:val="18"/>
+        </w:rPr>
+        <w:t xml:space="preserve">Fragment kodu </w:t>
+      </w:r>
+      <w:r>
+        <w:rPr>
+          <w:b/>
+          <w:bCs/>
+          <w:sz w:val="20"/>
+          <w:szCs w:val="18"/>
+        </w:rPr>
+        <w:t>30 Dalsza część</w:t>
+      </w:r>
+      <w:r>
+        <w:rPr>
+          <w:b/>
+          <w:bCs/>
+          <w:sz w:val="20"/>
+          <w:szCs w:val="18"/>
+        </w:rPr>
+        <w:t xml:space="preserve"> </w:t>
+      </w:r>
+      <w:r>
+        <w:rPr>
+          <w:b/>
+          <w:bCs/>
+          <w:sz w:val="20"/>
+          <w:szCs w:val="18"/>
+        </w:rPr>
+        <w:t>kodu</w:t>
+      </w:r>
+      <w:r>
+        <w:rPr>
+          <w:b/>
+          <w:bCs/>
+          <w:sz w:val="20"/>
+          <w:szCs w:val="18"/>
+        </w:rPr>
+        <w:t xml:space="preserve"> tworząc</w:t>
+      </w:r>
+      <w:r>
+        <w:rPr>
+          <w:b/>
+          <w:bCs/>
+          <w:sz w:val="20"/>
+          <w:szCs w:val="18"/>
+        </w:rPr>
+        <w:t>ego</w:t>
+      </w:r>
+      <w:r>
+        <w:rPr>
+          <w:b/>
+          <w:bCs/>
+          <w:sz w:val="20"/>
+          <w:szCs w:val="18"/>
+        </w:rPr>
+        <w:t xml:space="preserve"> tablice routingu oraz dodaj</w:t>
+      </w:r>
+      <w:r>
+        <w:rPr>
+          <w:b/>
+          <w:bCs/>
+          <w:sz w:val="20"/>
+          <w:szCs w:val="18"/>
+        </w:rPr>
+        <w:t>ącego</w:t>
+      </w:r>
+      <w:r>
+        <w:rPr>
+          <w:b/>
+          <w:bCs/>
+          <w:sz w:val="20"/>
+          <w:szCs w:val="18"/>
+        </w:rPr>
+        <w:t xml:space="preserve"> podsieci prywatne</w:t>
+      </w:r>
+    </w:p>
+    <w:p>
+      <w:pPr>
+        <w:jc w:val="center"/>
+      </w:pPr>
+    </w:p>
+    <w:p>
+      <w:pPr>
         <w:ind w:firstLine="708"/>
       </w:pPr>
       <w:r>
@@ -10952,6 +11974,59 @@
     <w:p>
       <w:pPr>
         <w:jc w:val="center"/>
+        <w:rPr>
+          <w:b/>
+          <w:bCs/>
+          <w:sz w:val="20"/>
+          <w:szCs w:val="18"/>
+        </w:rPr>
+      </w:pPr>
+      <w:r>
+        <w:rPr>
+          <w:b/>
+          <w:bCs/>
+          <w:sz w:val="20"/>
+          <w:szCs w:val="18"/>
+        </w:rPr>
+        <w:t xml:space="preserve">Fragment kodu </w:t>
+      </w:r>
+      <w:r>
+        <w:rPr>
+          <w:b/>
+          <w:bCs/>
+          <w:sz w:val="20"/>
+          <w:szCs w:val="18"/>
+        </w:rPr>
+        <w:t>31</w:t>
+      </w:r>
+      <w:r>
+        <w:rPr>
+          <w:b/>
+          <w:bCs/>
+          <w:sz w:val="20"/>
+          <w:szCs w:val="18"/>
+        </w:rPr>
+        <w:t xml:space="preserve"> Kod </w:t>
+      </w:r>
+      <w:r>
+        <w:rPr>
+          <w:b/>
+          <w:bCs/>
+          <w:sz w:val="20"/>
+          <w:szCs w:val="18"/>
+        </w:rPr>
+        <w:t>zawierający zmienne dla modułu NAT</w:t>
+      </w:r>
+    </w:p>
+    <w:p>
+      <w:pPr>
+        <w:ind w:firstLine="708"/>
+        <w:jc w:val="center"/>
+      </w:pPr>
+    </w:p>
+    <w:p>
+      <w:pPr>
+        <w:jc w:val="center"/>
       </w:pPr>
       <w:r>
         <w:rPr>
@@ -10996,10 +12071,45 @@
     </w:p>
     <w:p>
       <w:pPr>
+        <w:jc w:val="center"/>
+        <w:rPr>
+          <w:b/>
+          <w:bCs/>
+          <w:sz w:val="20"/>
+          <w:szCs w:val="18"/>
+        </w:rPr>
+      </w:pPr>
+      <w:r>
+        <w:rPr>
+          <w:b/>
+          <w:bCs/>
+          <w:sz w:val="20"/>
+          <w:szCs w:val="18"/>
+        </w:rPr>
+        <w:t xml:space="preserve">Fragment kodu </w:t>
+      </w:r>
+      <w:r>
+        <w:rPr>
+          <w:b/>
+          <w:bCs/>
+          <w:sz w:val="20"/>
+          <w:szCs w:val="18"/>
+        </w:rPr>
+        <w:t>32 Utworzone NAT przy pomocy kodu w chmurze AWS</w:t>
+      </w:r>
+    </w:p>
+    <w:p>
+      <w:pPr>
+        <w:jc w:val="center"/>
+      </w:pPr>
+    </w:p>
+    <w:p>
+      <w:pPr>
         <w:pStyle w:val="Nagwek3"/>
       </w:pPr>
       <w:bookmarkStart w:id="44" w:name="_Toc152962638"/>
       <w:r>
+        <w:lastRenderedPageBreak/>
         <w:t>Moduł KEY</w:t>
       </w:r>
       <w:bookmarkEnd w:id="44"/>
@@ -11051,10 +12161,52 @@
     </w:p>
     <w:p>
       <w:pPr>
+        <w:jc w:val="center"/>
+        <w:rPr>
+          <w:b/>
+          <w:bCs/>
+          <w:sz w:val="20"/>
+          <w:szCs w:val="18"/>
+        </w:rPr>
+      </w:pPr>
+      <w:r>
+        <w:rPr>
+          <w:b/>
+          <w:bCs/>
+          <w:sz w:val="20"/>
+          <w:szCs w:val="18"/>
+        </w:rPr>
+        <w:t xml:space="preserve">Fragment kodu </w:t>
+      </w:r>
+      <w:r>
+        <w:rPr>
+          <w:b/>
+          <w:bCs/>
+          <w:sz w:val="20"/>
+          <w:szCs w:val="18"/>
+        </w:rPr>
+        <w:t>3</w:t>
+      </w:r>
+      <w:r>
+        <w:rPr>
+          <w:b/>
+          <w:bCs/>
+          <w:sz w:val="20"/>
+          <w:szCs w:val="18"/>
+        </w:rPr>
+        <w:t>3 Kod tworzący klucz prywatny oraz powiązujący z nim klucz publiczny</w:t>
+      </w:r>
+    </w:p>
+    <w:p>
+      <w:pPr>
+        <w:jc w:val="center"/>
+      </w:pPr>
+    </w:p>
+    <w:p>
+      <w:pPr>
         <w:ind w:firstLine="708"/>
       </w:pPr>
       <w:r>
-        <w:lastRenderedPageBreak/>
         <w:t xml:space="preserve">Moduł ten pozwala na </w:t>
       </w:r>
       <w:r>
@@ -11127,6 +12279,40 @@
     <w:p>
       <w:pPr>
         <w:jc w:val="center"/>
+        <w:rPr>
+          <w:b/>
+          <w:bCs/>
+          <w:sz w:val="20"/>
+          <w:szCs w:val="18"/>
+        </w:rPr>
+      </w:pPr>
+      <w:r>
+        <w:rPr>
+          <w:b/>
+          <w:bCs/>
+          <w:sz w:val="20"/>
+          <w:szCs w:val="18"/>
+        </w:rPr>
+        <w:t xml:space="preserve">Fragment kodu </w:t>
+      </w:r>
+      <w:r>
+        <w:rPr>
+          <w:b/>
+          <w:bCs/>
+          <w:sz w:val="20"/>
+          <w:szCs w:val="18"/>
+        </w:rPr>
+        <w:t>34 Dane wyjściowe dla modułu KEY</w:t>
+      </w:r>
+    </w:p>
+    <w:p>
+      <w:pPr>
+        <w:jc w:val="center"/>
+      </w:pPr>
+    </w:p>
+    <w:p>
+      <w:pPr>
+        <w:jc w:val="center"/>
       </w:pPr>
       <w:r>
         <w:rPr>
@@ -11171,6 +12357,40 @@
     </w:p>
     <w:p>
       <w:pPr>
+        <w:jc w:val="center"/>
+        <w:rPr>
+          <w:b/>
+          <w:bCs/>
+          <w:sz w:val="20"/>
+          <w:szCs w:val="18"/>
+        </w:rPr>
+      </w:pPr>
+      <w:r>
+        <w:rPr>
+          <w:b/>
+          <w:bCs/>
+          <w:sz w:val="20"/>
+          <w:szCs w:val="18"/>
+        </w:rPr>
+        <w:t xml:space="preserve">Fragment kodu </w:t>
+      </w:r>
+      <w:r>
+        <w:rPr>
+          <w:b/>
+          <w:bCs/>
+          <w:sz w:val="20"/>
+          <w:szCs w:val="18"/>
+        </w:rPr>
+        <w:t>34 Utworzona para kluczy w AWS EC2</w:t>
+      </w:r>
+    </w:p>
+    <w:p>
+      <w:pPr>
+        <w:jc w:val="center"/>
+      </w:pPr>
+    </w:p>
+    <w:p>
+      <w:pPr>
         <w:pStyle w:val="Nagwek3"/>
         <w:rPr>
           <w:lang w:val="en-US"/>
@@ -11257,40 +12477,59 @@
       <w:pPr>
         <w:jc w:val="center"/>
         <w:rPr>
-          <w:lang w:val="en-US"/>
-        </w:rPr>
-      </w:pPr>
+          <w:b/>
+          <w:bCs/>
+          <w:sz w:val="20"/>
+          <w:szCs w:val="18"/>
+        </w:rPr>
+      </w:pPr>
+      <w:r>
+        <w:rPr>
+          <w:b/>
+          <w:bCs/>
+          <w:sz w:val="20"/>
+          <w:szCs w:val="18"/>
+        </w:rPr>
+        <w:t xml:space="preserve">Fragment kodu </w:t>
+      </w:r>
+      <w:r>
+        <w:rPr>
+          <w:b/>
+          <w:bCs/>
+          <w:sz w:val="20"/>
+          <w:szCs w:val="18"/>
+        </w:rPr>
+        <w:t>35 Kod tworzący Auto Scalling Group dla EC2 oraz ustalający jej parametry</w:t>
+      </w:r>
     </w:p>
     <w:p>
       <w:pPr>
         <w:jc w:val="center"/>
-        <w:rPr>
-          <w:lang w:val="en-US"/>
-        </w:rPr>
       </w:pPr>
     </w:p>
     <w:p>
       <w:pPr>
         <w:jc w:val="center"/>
-        <w:rPr>
-          <w:lang w:val="en-US"/>
-        </w:rPr>
       </w:pPr>
     </w:p>
     <w:p>
       <w:pPr>
         <w:jc w:val="center"/>
-        <w:rPr>
-          <w:lang w:val="en-US"/>
-        </w:rPr>
       </w:pPr>
     </w:p>
     <w:p>
       <w:pPr>
         <w:jc w:val="center"/>
-        <w:rPr>
-          <w:lang w:val="en-US"/>
-        </w:rPr>
+      </w:pPr>
+    </w:p>
+    <w:p>
+      <w:pPr>
+        <w:jc w:val="center"/>
+      </w:pPr>
+    </w:p>
+    <w:p>
+      <w:pPr>
+        <w:jc w:val="center"/>
       </w:pPr>
     </w:p>
     <w:p>
@@ -11305,7 +12544,6 @@
           <w:noProof/>
           <w:lang w:val="en-US"/>
         </w:rPr>
-        <w:lastRenderedPageBreak/>
         <w:drawing>
           <wp:inline distT="0" distB="0" distL="0" distR="0" wp14:anchorId="01A50888" wp14:editId="3345008E">
             <wp:extent cx="5189670" cy="6294665"/>
@@ -11342,6 +12580,130 @@
           </wp:inline>
         </w:drawing>
       </w:r>
+    </w:p>
+    <w:p>
+      <w:pPr>
+        <w:jc w:val="center"/>
+        <w:rPr>
+          <w:b/>
+          <w:bCs/>
+          <w:sz w:val="20"/>
+          <w:szCs w:val="18"/>
+        </w:rPr>
+      </w:pPr>
+      <w:r>
+        <w:rPr>
+          <w:b/>
+          <w:bCs/>
+          <w:sz w:val="20"/>
+          <w:szCs w:val="18"/>
+        </w:rPr>
+        <w:t xml:space="preserve">Fragment kodu </w:t>
+      </w:r>
+      <w:r>
+        <w:rPr>
+          <w:b/>
+          <w:bCs/>
+          <w:sz w:val="20"/>
+          <w:szCs w:val="18"/>
+        </w:rPr>
+        <w:t>3</w:t>
+      </w:r>
+      <w:r>
+        <w:rPr>
+          <w:b/>
+          <w:bCs/>
+          <w:sz w:val="20"/>
+          <w:szCs w:val="18"/>
+        </w:rPr>
+        <w:t>6</w:t>
+      </w:r>
+      <w:r>
+        <w:rPr>
+          <w:b/>
+          <w:bCs/>
+          <w:sz w:val="20"/>
+          <w:szCs w:val="18"/>
+        </w:rPr>
+        <w:t xml:space="preserve"> </w:t>
+      </w:r>
+      <w:r>
+        <w:rPr>
+          <w:b/>
+          <w:bCs/>
+          <w:sz w:val="20"/>
+          <w:szCs w:val="18"/>
+        </w:rPr>
+        <w:t>Dalsza część</w:t>
+      </w:r>
+      <w:r>
+        <w:rPr>
+          <w:b/>
+          <w:bCs/>
+          <w:sz w:val="20"/>
+          <w:szCs w:val="18"/>
+        </w:rPr>
+        <w:t xml:space="preserve"> </w:t>
+      </w:r>
+      <w:r>
+        <w:rPr>
+          <w:b/>
+          <w:bCs/>
+          <w:sz w:val="20"/>
+          <w:szCs w:val="18"/>
+        </w:rPr>
+        <w:t xml:space="preserve">kodu </w:t>
+      </w:r>
+      <w:r>
+        <w:rPr>
+          <w:b/>
+          <w:bCs/>
+          <w:sz w:val="20"/>
+          <w:szCs w:val="18"/>
+        </w:rPr>
+        <w:t>tworząc</w:t>
+      </w:r>
+      <w:r>
+        <w:rPr>
+          <w:b/>
+          <w:bCs/>
+          <w:sz w:val="20"/>
+          <w:szCs w:val="18"/>
+        </w:rPr>
+        <w:t>ego</w:t>
+      </w:r>
+      <w:r>
+        <w:rPr>
+          <w:b/>
+          <w:bCs/>
+          <w:sz w:val="20"/>
+          <w:szCs w:val="18"/>
+        </w:rPr>
+        <w:t xml:space="preserve"> Auto Scalling Group dla EC2</w:t>
+      </w:r>
+      <w:r>
+        <w:rPr>
+          <w:b/>
+          <w:bCs/>
+          <w:sz w:val="20"/>
+          <w:szCs w:val="18"/>
+        </w:rPr>
+        <w:t>, utworzenie powi</w:t>
+      </w:r>
+      <w:r>
+        <w:rPr>
+          <w:b/>
+          <w:bCs/>
+          <w:sz w:val="20"/>
+          <w:szCs w:val="18"/>
+        </w:rPr>
+        <w:t>adomień poprzez AWS CloudWatch dla obciążenia maszyn</w:t>
+      </w:r>
+    </w:p>
+    <w:p>
+      <w:pPr>
+        <w:jc w:val="center"/>
+      </w:pPr>
     </w:p>
     <w:p>
       <w:pPr>
@@ -11395,6 +12757,76 @@
     </w:p>
     <w:p>
       <w:pPr>
+        <w:jc w:val="center"/>
+        <w:rPr>
+          <w:b/>
+          <w:bCs/>
+          <w:sz w:val="20"/>
+          <w:szCs w:val="18"/>
+        </w:rPr>
+      </w:pPr>
+      <w:r>
+        <w:rPr>
+          <w:b/>
+          <w:bCs/>
+          <w:sz w:val="20"/>
+          <w:szCs w:val="18"/>
+        </w:rPr>
+        <w:t xml:space="preserve">Fragment kodu </w:t>
+      </w:r>
+      <w:r>
+        <w:rPr>
+          <w:b/>
+          <w:bCs/>
+          <w:sz w:val="20"/>
+          <w:szCs w:val="18"/>
+        </w:rPr>
+        <w:t>3</w:t>
+      </w:r>
+      <w:r>
+        <w:rPr>
+          <w:b/>
+          <w:bCs/>
+          <w:sz w:val="20"/>
+          <w:szCs w:val="18"/>
+        </w:rPr>
+        <w:t>7</w:t>
+      </w:r>
+      <w:r>
+        <w:rPr>
+          <w:b/>
+          <w:bCs/>
+          <w:sz w:val="20"/>
+          <w:szCs w:val="18"/>
+        </w:rPr>
+        <w:t xml:space="preserve"> </w:t>
+      </w:r>
+      <w:r>
+        <w:rPr>
+          <w:b/>
+          <w:bCs/>
+          <w:sz w:val="20"/>
+          <w:szCs w:val="18"/>
+        </w:rPr>
+        <w:t>U</w:t>
+      </w:r>
+      <w:r>
+        <w:rPr>
+          <w:b/>
+          <w:bCs/>
+          <w:sz w:val="20"/>
+          <w:szCs w:val="18"/>
+        </w:rPr>
+        <w:t>tworzenie powiadomień poprzez AWS CloudWatch dla obciążenia maszyn</w:t>
+      </w:r>
+    </w:p>
+    <w:p>
+      <w:pPr>
+        <w:jc w:val="center"/>
+      </w:pPr>
+    </w:p>
+    <w:p>
+      <w:pPr>
         <w:ind w:firstLine="708"/>
       </w:pPr>
       <w:r>
@@ -11465,6 +12897,67 @@
     </w:p>
     <w:p>
       <w:pPr>
+        <w:jc w:val="center"/>
+        <w:rPr>
+          <w:b/>
+          <w:bCs/>
+          <w:sz w:val="20"/>
+          <w:szCs w:val="18"/>
+        </w:rPr>
+      </w:pPr>
+      <w:r>
+        <w:rPr>
+          <w:b/>
+          <w:bCs/>
+          <w:sz w:val="20"/>
+          <w:szCs w:val="18"/>
+        </w:rPr>
+        <w:t xml:space="preserve">Fragment kodu </w:t>
+      </w:r>
+      <w:r>
+        <w:rPr>
+          <w:b/>
+          <w:bCs/>
+          <w:sz w:val="20"/>
+          <w:szCs w:val="18"/>
+        </w:rPr>
+        <w:t>3</w:t>
+      </w:r>
+      <w:r>
+        <w:rPr>
+          <w:b/>
+          <w:bCs/>
+          <w:sz w:val="20"/>
+          <w:szCs w:val="18"/>
+        </w:rPr>
+        <w:t>8</w:t>
+      </w:r>
+      <w:r>
+        <w:rPr>
+          <w:b/>
+          <w:bCs/>
+          <w:sz w:val="20"/>
+          <w:szCs w:val="18"/>
+        </w:rPr>
+        <w:t xml:space="preserve"> </w:t>
+      </w:r>
+      <w:r>
+        <w:rPr>
+          <w:b/>
+          <w:bCs/>
+          <w:sz w:val="20"/>
+          <w:szCs w:val="18"/>
+        </w:rPr>
+        <w:t>Zmienne dla tworzonych zasobów ASG/EC2</w:t>
+      </w:r>
+    </w:p>
+    <w:p>
+      <w:pPr>
+        <w:jc w:val="center"/>
+      </w:pPr>
+    </w:p>
+    <w:p>
+      <w:pPr>
         <w:ind w:firstLine="708"/>
       </w:pPr>
       <w:r>
@@ -11568,6 +13061,46 @@
       <w:pPr>
         <w:jc w:val="center"/>
         <w:rPr>
+          <w:b/>
+          <w:bCs/>
+          <w:sz w:val="20"/>
+          <w:szCs w:val="18"/>
+          <w:lang w:val="en-US"/>
+        </w:rPr>
+      </w:pPr>
+      <w:r>
+        <w:rPr>
+          <w:b/>
+          <w:bCs/>
+          <w:sz w:val="20"/>
+          <w:szCs w:val="18"/>
+          <w:lang w:val="en-US"/>
+        </w:rPr>
+        <w:t xml:space="preserve">Fragment kodu 38 </w:t>
+      </w:r>
+      <w:r>
+        <w:rPr>
+          <w:b/>
+          <w:bCs/>
+          <w:sz w:val="20"/>
+          <w:szCs w:val="18"/>
+          <w:lang w:val="en-US"/>
+        </w:rPr>
+        <w:t>Kod tworzący Application Load Balancer</w:t>
+      </w:r>
+    </w:p>
+    <w:p>
+      <w:pPr>
+        <w:jc w:val="center"/>
+        <w:rPr>
+          <w:lang w:val="en-US"/>
+        </w:rPr>
+      </w:pPr>
+    </w:p>
+    <w:p>
+      <w:pPr>
+        <w:jc w:val="center"/>
+        <w:rPr>
           <w:lang w:val="en-US"/>
         </w:rPr>
       </w:pPr>
@@ -11576,6 +13109,7 @@
           <w:noProof/>
           <w:lang w:val="en-US"/>
         </w:rPr>
+        <w:lastRenderedPageBreak/>
         <w:drawing>
           <wp:inline distT="0" distB="0" distL="0" distR="0" wp14:anchorId="6020D4AA" wp14:editId="668B5951">
             <wp:extent cx="4618120" cy="1798476"/>
@@ -11615,10 +13149,88 @@
     </w:p>
     <w:p>
       <w:pPr>
+        <w:jc w:val="center"/>
+        <w:rPr>
+          <w:b/>
+          <w:bCs/>
+          <w:sz w:val="20"/>
+          <w:szCs w:val="18"/>
+        </w:rPr>
+      </w:pPr>
+      <w:r>
+        <w:rPr>
+          <w:b/>
+          <w:bCs/>
+          <w:sz w:val="20"/>
+          <w:szCs w:val="18"/>
+        </w:rPr>
+        <w:t>Fragment kodu 3</w:t>
+      </w:r>
+      <w:r>
+        <w:rPr>
+          <w:b/>
+          <w:bCs/>
+          <w:sz w:val="20"/>
+          <w:szCs w:val="18"/>
+        </w:rPr>
+        <w:t>9 Dalsza część</w:t>
+      </w:r>
+      <w:r>
+        <w:rPr>
+          <w:b/>
+          <w:bCs/>
+          <w:sz w:val="20"/>
+          <w:szCs w:val="18"/>
+        </w:rPr>
+        <w:t xml:space="preserve"> </w:t>
+      </w:r>
+      <w:r>
+        <w:rPr>
+          <w:b/>
+          <w:bCs/>
+          <w:sz w:val="20"/>
+          <w:szCs w:val="18"/>
+        </w:rPr>
+        <w:t>kodu</w:t>
+      </w:r>
+      <w:r>
+        <w:rPr>
+          <w:b/>
+          <w:bCs/>
+          <w:sz w:val="20"/>
+          <w:szCs w:val="18"/>
+        </w:rPr>
+        <w:t xml:space="preserve"> tworząc</w:t>
+      </w:r>
+      <w:r>
+        <w:rPr>
+          <w:b/>
+          <w:bCs/>
+          <w:sz w:val="20"/>
+          <w:szCs w:val="18"/>
+        </w:rPr>
+        <w:t>ego</w:t>
+      </w:r>
+      <w:r>
+        <w:rPr>
+          <w:b/>
+          <w:bCs/>
+          <w:sz w:val="20"/>
+          <w:szCs w:val="18"/>
+        </w:rPr>
+        <w:t xml:space="preserve"> Application Load Balancer</w:t>
+      </w:r>
+    </w:p>
+    <w:p>
+      <w:pPr>
+        <w:jc w:val="center"/>
+      </w:pPr>
+    </w:p>
+    <w:p>
+      <w:pPr>
         <w:ind w:firstLine="708"/>
       </w:pPr>
       <w:r>
-        <w:lastRenderedPageBreak/>
         <w:t>Kod z pliku main.tf w folderze “alb” tworzy Load Balancer typu aplikacyjnego (Application Load Balancer), czyli taki który przekierowuje ruch w warstwie aplikacji sieci. Kieruje on ruchem HTTP czy HTTPS. Działa on w pierwszej i drugiej podsieci publicznej nadzorując oraz przekierowując ruch na porcie 80.  Wybór takiego typu Load Balancera spowodowany był tym, że infrastruktura ma być gotowa pod tworzenie ewentualnej aplikacji chmurowej.</w:t>
       </w:r>
     </w:p>
@@ -11680,6 +13292,40 @@
       <w:pPr>
         <w:jc w:val="center"/>
         <w:rPr>
+          <w:b/>
+          <w:bCs/>
+          <w:sz w:val="20"/>
+          <w:szCs w:val="18"/>
+        </w:rPr>
+      </w:pPr>
+      <w:r>
+        <w:rPr>
+          <w:b/>
+          <w:bCs/>
+          <w:sz w:val="20"/>
+          <w:szCs w:val="18"/>
+        </w:rPr>
+        <w:t xml:space="preserve">Fragment kodu </w:t>
+      </w:r>
+      <w:r>
+        <w:rPr>
+          <w:b/>
+          <w:bCs/>
+          <w:sz w:val="20"/>
+          <w:szCs w:val="18"/>
+        </w:rPr>
+        <w:t>40 Dane wyjściowe dla modułu ALB</w:t>
+      </w:r>
+    </w:p>
+    <w:p>
+      <w:pPr>
+        <w:jc w:val="center"/>
+      </w:pPr>
+    </w:p>
+    <w:p>
+      <w:pPr>
+        <w:jc w:val="center"/>
+        <w:rPr>
           <w:lang w:val="en-US"/>
         </w:rPr>
       </w:pPr>
@@ -11729,7 +13375,39 @@
       <w:pPr>
         <w:jc w:val="center"/>
         <w:rPr>
-          <w:lang w:val="en-US"/>
+          <w:b/>
+          <w:bCs/>
+          <w:sz w:val="20"/>
+          <w:szCs w:val="18"/>
+        </w:rPr>
+      </w:pPr>
+      <w:r>
+        <w:rPr>
+          <w:b/>
+          <w:bCs/>
+          <w:sz w:val="20"/>
+          <w:szCs w:val="18"/>
+        </w:rPr>
+        <w:t xml:space="preserve">Fragment kodu 39 </w:t>
+      </w:r>
+      <w:r>
+        <w:rPr>
+          <w:b/>
+          <w:bCs/>
+          <w:sz w:val="20"/>
+          <w:szCs w:val="18"/>
+        </w:rPr>
+        <w:t>Zadeklarowane zmienne dla modułu ALB</w:t>
+      </w:r>
+    </w:p>
+    <w:p>
+      <w:pPr>
+        <w:jc w:val="center"/>
+        <w:rPr>
+          <w:b/>
+          <w:bCs/>
+          <w:sz w:val="20"/>
+          <w:szCs w:val="18"/>
         </w:rPr>
       </w:pPr>
     </w:p>
@@ -11741,14 +13419,6 @@
         <w:t xml:space="preserve"> z modułu „alb” oraz zadeklarowane zmienne.</w:t>
       </w:r>
     </w:p>
-    <w:p/>
-    <w:p/>
-    <w:p/>
-    <w:p/>
-    <w:p/>
-    <w:p/>
-    <w:p/>
-    <w:p/>
     <w:p/>
     <w:p>
       <w:pPr>
@@ -11827,14 +13497,27 @@
       <w:r>
         <w:t xml:space="preserve">Tabela </w:t>
       </w:r>
-      <w:fldSimple w:instr=" SEQ Tabela \* ARABIC ">
-        <w:r>
-          <w:rPr>
-            <w:noProof/>
-          </w:rPr>
-          <w:t>1</w:t>
-        </w:r>
-      </w:fldSimple>
+      <w:r>
+        <w:fldChar w:fldCharType="begin"/>
+      </w:r>
+      <w:r>
+        <w:instrText xml:space="preserve"> SEQ Tabela \* ARABIC </w:instrText>
+      </w:r>
+      <w:r>
+        <w:fldChar w:fldCharType="separate"/>
+      </w:r>
+      <w:r>
+        <w:rPr>
+          <w:noProof/>
+        </w:rPr>
+        <w:t>1</w:t>
+      </w:r>
+      <w:r>
+        <w:rPr>
+          <w:noProof/>
+        </w:rPr>
+        <w:fldChar w:fldCharType="end"/>
+      </w:r>
       <w:bookmarkEnd w:id="48"/>
       <w:r>
         <w:t xml:space="preserve"> </w:t>
@@ -12586,6 +14269,9 @@
       <w:bookmarkEnd w:id="51"/>
     </w:p>
     <w:p>
+      <w:pPr>
+        <w:ind w:firstLine="708"/>
+      </w:pPr>
       <w:r>
         <w:t>Wynikiem tej pracy jest infrastruktura chmurowa stworzona przy pomocy Terraform w chmurze Amazon Web Services (AWS). Serwery chmurowe, w tym przypadku, pozwalają na większą elastyczność dla osób zarządzających danym środowiskiem. Również skalowalność takiego rozwiązania pozwoli na lepszy „</w:t>
       </w:r>
@@ -19728,7 +21414,7 @@
   <w:style w:type="paragraph" w:default="1" w:styleId="Normalny">
     <w:name w:val="Normal"/>
     <w:qFormat/>
-    <w:rsid w:val="00B6484A"/>
+    <w:rsid w:val="00E3200E"/>
     <w:pPr>
       <w:spacing w:after="0" w:line="360" w:lineRule="auto"/>
       <w:jc w:val="both"/>

</xml_diff>

<commit_message>
Poprawa daty oraz ostatniego rozdzialu
</commit_message>
<xml_diff>
--- a/praca_inżynierska.docx
+++ b/praca_inżynierska.docx
@@ -427,7 +427,7 @@
           <w:rFonts w:ascii="Calibri" w:hAnsi="Calibri" w:cs="Calibri"/>
           <w:lang w:val="pl-PL"/>
         </w:rPr>
-        <w:t>3</w:t>
+        <w:t>4</w:t>
       </w:r>
     </w:p>
     <w:p>
@@ -680,9 +680,7 @@
               <w:rFonts w:asciiTheme="minorHAnsi" w:eastAsiaTheme="minorEastAsia" w:hAnsiTheme="minorHAnsi" w:cstheme="minorBidi"/>
               <w:noProof/>
               <w:kern w:val="2"/>
-              <w:sz w:val="22"/>
-              <w:szCs w:val="22"/>
-              <w:lang w:eastAsia="zh-CN"/>
+              <w:szCs w:val="24"/>
               <w14:ligatures w14:val="standardContextual"/>
             </w:rPr>
           </w:pPr>
@@ -695,7 +693,7 @@
           <w:r>
             <w:fldChar w:fldCharType="separate"/>
           </w:r>
-          <w:hyperlink w:anchor="_Toc153522625" w:history="1">
+          <w:hyperlink w:anchor="_Toc155988560" w:history="1">
             <w:r>
               <w:rPr>
                 <w:rStyle w:val="Hipercze"/>
@@ -722,7 +720,7 @@
                 <w:noProof/>
                 <w:webHidden/>
               </w:rPr>
-              <w:instrText xml:space="preserve"> PAGEREF _Toc153522625 \h </w:instrText>
+              <w:instrText xml:space="preserve"> PAGEREF _Toc155988560 \h </w:instrText>
             </w:r>
             <w:r>
               <w:rPr>
@@ -763,13 +761,11 @@
               <w:rFonts w:asciiTheme="minorHAnsi" w:eastAsiaTheme="minorEastAsia" w:hAnsiTheme="minorHAnsi" w:cstheme="minorBidi"/>
               <w:noProof/>
               <w:kern w:val="2"/>
-              <w:sz w:val="22"/>
-              <w:szCs w:val="22"/>
-              <w:lang w:eastAsia="zh-CN"/>
+              <w:szCs w:val="24"/>
               <w14:ligatures w14:val="standardContextual"/>
             </w:rPr>
           </w:pPr>
-          <w:hyperlink w:anchor="_Toc153522626" w:history="1">
+          <w:hyperlink w:anchor="_Toc155988561" w:history="1">
             <w:r>
               <w:rPr>
                 <w:rStyle w:val="Hipercze"/>
@@ -796,7 +792,7 @@
                 <w:noProof/>
                 <w:webHidden/>
               </w:rPr>
-              <w:instrText xml:space="preserve"> PAGEREF _Toc153522626 \h </w:instrText>
+              <w:instrText xml:space="preserve"> PAGEREF _Toc155988561 \h </w:instrText>
             </w:r>
             <w:r>
               <w:rPr>
@@ -837,13 +833,11 @@
               <w:rFonts w:asciiTheme="minorHAnsi" w:eastAsiaTheme="minorEastAsia" w:hAnsiTheme="minorHAnsi" w:cstheme="minorBidi"/>
               <w:noProof/>
               <w:kern w:val="2"/>
-              <w:sz w:val="22"/>
-              <w:szCs w:val="22"/>
-              <w:lang w:eastAsia="zh-CN"/>
+              <w:szCs w:val="24"/>
               <w14:ligatures w14:val="standardContextual"/>
             </w:rPr>
           </w:pPr>
-          <w:hyperlink w:anchor="_Toc153522627" w:history="1">
+          <w:hyperlink w:anchor="_Toc155988562" w:history="1">
             <w:r>
               <w:rPr>
                 <w:rStyle w:val="Hipercze"/>
@@ -870,7 +864,7 @@
                 <w:noProof/>
                 <w:webHidden/>
               </w:rPr>
-              <w:instrText xml:space="preserve"> PAGEREF _Toc153522627 \h </w:instrText>
+              <w:instrText xml:space="preserve"> PAGEREF _Toc155988562 \h </w:instrText>
             </w:r>
             <w:r>
               <w:rPr>
@@ -911,13 +905,11 @@
               <w:rFonts w:asciiTheme="minorHAnsi" w:eastAsiaTheme="minorEastAsia" w:hAnsiTheme="minorHAnsi" w:cstheme="minorBidi"/>
               <w:noProof/>
               <w:kern w:val="2"/>
-              <w:sz w:val="22"/>
-              <w:szCs w:val="22"/>
-              <w:lang w:eastAsia="zh-CN"/>
+              <w:szCs w:val="24"/>
               <w14:ligatures w14:val="standardContextual"/>
             </w:rPr>
           </w:pPr>
-          <w:hyperlink w:anchor="_Toc153522628" w:history="1">
+          <w:hyperlink w:anchor="_Toc155988563" w:history="1">
             <w:r>
               <w:rPr>
                 <w:rStyle w:val="Hipercze"/>
@@ -944,7 +936,7 @@
                 <w:noProof/>
                 <w:webHidden/>
               </w:rPr>
-              <w:instrText xml:space="preserve"> PAGEREF _Toc153522628 \h </w:instrText>
+              <w:instrText xml:space="preserve"> PAGEREF _Toc155988563 \h </w:instrText>
             </w:r>
             <w:r>
               <w:rPr>
@@ -985,13 +977,11 @@
               <w:rFonts w:asciiTheme="minorHAnsi" w:eastAsiaTheme="minorEastAsia" w:hAnsiTheme="minorHAnsi" w:cstheme="minorBidi"/>
               <w:noProof/>
               <w:kern w:val="2"/>
-              <w:sz w:val="22"/>
-              <w:szCs w:val="22"/>
-              <w:lang w:eastAsia="zh-CN"/>
+              <w:szCs w:val="24"/>
               <w14:ligatures w14:val="standardContextual"/>
             </w:rPr>
           </w:pPr>
-          <w:hyperlink w:anchor="_Toc153522629" w:history="1">
+          <w:hyperlink w:anchor="_Toc155988564" w:history="1">
             <w:r>
               <w:rPr>
                 <w:rStyle w:val="Hipercze"/>
@@ -1018,7 +1008,7 @@
                 <w:noProof/>
                 <w:webHidden/>
               </w:rPr>
-              <w:instrText xml:space="preserve"> PAGEREF _Toc153522629 \h </w:instrText>
+              <w:instrText xml:space="preserve"> PAGEREF _Toc155988564 \h </w:instrText>
             </w:r>
             <w:r>
               <w:rPr>
@@ -1059,13 +1049,11 @@
               <w:rFonts w:asciiTheme="minorHAnsi" w:eastAsiaTheme="minorEastAsia" w:hAnsiTheme="minorHAnsi" w:cstheme="minorBidi"/>
               <w:noProof/>
               <w:kern w:val="2"/>
-              <w:sz w:val="22"/>
-              <w:szCs w:val="22"/>
-              <w:lang w:eastAsia="zh-CN"/>
+              <w:szCs w:val="24"/>
               <w14:ligatures w14:val="standardContextual"/>
             </w:rPr>
           </w:pPr>
-          <w:hyperlink w:anchor="_Toc153522630" w:history="1">
+          <w:hyperlink w:anchor="_Toc155988565" w:history="1">
             <w:r>
               <w:rPr>
                 <w:rStyle w:val="Hipercze"/>
@@ -1092,7 +1080,7 @@
                 <w:noProof/>
                 <w:webHidden/>
               </w:rPr>
-              <w:instrText xml:space="preserve"> PAGEREF _Toc153522630 \h </w:instrText>
+              <w:instrText xml:space="preserve"> PAGEREF _Toc155988565 \h </w:instrText>
             </w:r>
             <w:r>
               <w:rPr>
@@ -1133,13 +1121,11 @@
               <w:rFonts w:asciiTheme="minorHAnsi" w:eastAsiaTheme="minorEastAsia" w:hAnsiTheme="minorHAnsi" w:cstheme="minorBidi"/>
               <w:noProof/>
               <w:kern w:val="2"/>
-              <w:sz w:val="22"/>
-              <w:szCs w:val="22"/>
-              <w:lang w:eastAsia="zh-CN"/>
+              <w:szCs w:val="24"/>
               <w14:ligatures w14:val="standardContextual"/>
             </w:rPr>
           </w:pPr>
-          <w:hyperlink w:anchor="_Toc153522631" w:history="1">
+          <w:hyperlink w:anchor="_Toc155988566" w:history="1">
             <w:r>
               <w:rPr>
                 <w:rStyle w:val="Hipercze"/>
@@ -1166,7 +1152,7 @@
                 <w:noProof/>
                 <w:webHidden/>
               </w:rPr>
-              <w:instrText xml:space="preserve"> PAGEREF _Toc153522631 \h </w:instrText>
+              <w:instrText xml:space="preserve"> PAGEREF _Toc155988566 \h </w:instrText>
             </w:r>
             <w:r>
               <w:rPr>
@@ -1207,13 +1193,11 @@
               <w:rFonts w:asciiTheme="minorHAnsi" w:eastAsiaTheme="minorEastAsia" w:hAnsiTheme="minorHAnsi" w:cstheme="minorBidi"/>
               <w:noProof/>
               <w:kern w:val="2"/>
-              <w:sz w:val="22"/>
-              <w:szCs w:val="22"/>
-              <w:lang w:eastAsia="zh-CN"/>
+              <w:szCs w:val="24"/>
               <w14:ligatures w14:val="standardContextual"/>
             </w:rPr>
           </w:pPr>
-          <w:hyperlink w:anchor="_Toc153522632" w:history="1">
+          <w:hyperlink w:anchor="_Toc155988567" w:history="1">
             <w:r>
               <w:rPr>
                 <w:rStyle w:val="Hipercze"/>
@@ -1240,7 +1224,7 @@
                 <w:noProof/>
                 <w:webHidden/>
               </w:rPr>
-              <w:instrText xml:space="preserve"> PAGEREF _Toc153522632 \h </w:instrText>
+              <w:instrText xml:space="preserve"> PAGEREF _Toc155988567 \h </w:instrText>
             </w:r>
             <w:r>
               <w:rPr>
@@ -1281,13 +1265,11 @@
               <w:rFonts w:asciiTheme="minorHAnsi" w:eastAsiaTheme="minorEastAsia" w:hAnsiTheme="minorHAnsi" w:cstheme="minorBidi"/>
               <w:noProof/>
               <w:kern w:val="2"/>
-              <w:sz w:val="22"/>
-              <w:szCs w:val="22"/>
-              <w:lang w:eastAsia="zh-CN"/>
+              <w:szCs w:val="24"/>
               <w14:ligatures w14:val="standardContextual"/>
             </w:rPr>
           </w:pPr>
-          <w:hyperlink w:anchor="_Toc153522633" w:history="1">
+          <w:hyperlink w:anchor="_Toc155988568" w:history="1">
             <w:r>
               <w:rPr>
                 <w:rStyle w:val="Hipercze"/>
@@ -1314,7 +1296,7 @@
                 <w:noProof/>
                 <w:webHidden/>
               </w:rPr>
-              <w:instrText xml:space="preserve"> PAGEREF _Toc153522633 \h </w:instrText>
+              <w:instrText xml:space="preserve"> PAGEREF _Toc155988568 \h </w:instrText>
             </w:r>
             <w:r>
               <w:rPr>
@@ -1355,13 +1337,11 @@
               <w:rFonts w:asciiTheme="minorHAnsi" w:eastAsiaTheme="minorEastAsia" w:hAnsiTheme="minorHAnsi" w:cstheme="minorBidi"/>
               <w:noProof/>
               <w:kern w:val="2"/>
-              <w:sz w:val="22"/>
-              <w:szCs w:val="22"/>
-              <w:lang w:eastAsia="zh-CN"/>
+              <w:szCs w:val="24"/>
               <w14:ligatures w14:val="standardContextual"/>
             </w:rPr>
           </w:pPr>
-          <w:hyperlink w:anchor="_Toc153522634" w:history="1">
+          <w:hyperlink w:anchor="_Toc155988569" w:history="1">
             <w:r>
               <w:rPr>
                 <w:rStyle w:val="Hipercze"/>
@@ -1388,7 +1368,7 @@
                 <w:noProof/>
                 <w:webHidden/>
               </w:rPr>
-              <w:instrText xml:space="preserve"> PAGEREF _Toc153522634 \h </w:instrText>
+              <w:instrText xml:space="preserve"> PAGEREF _Toc155988569 \h </w:instrText>
             </w:r>
             <w:r>
               <w:rPr>
@@ -1429,13 +1409,11 @@
               <w:rFonts w:asciiTheme="minorHAnsi" w:eastAsiaTheme="minorEastAsia" w:hAnsiTheme="minorHAnsi" w:cstheme="minorBidi"/>
               <w:noProof/>
               <w:kern w:val="2"/>
-              <w:sz w:val="22"/>
-              <w:szCs w:val="22"/>
-              <w:lang w:eastAsia="zh-CN"/>
+              <w:szCs w:val="24"/>
               <w14:ligatures w14:val="standardContextual"/>
             </w:rPr>
           </w:pPr>
-          <w:hyperlink w:anchor="_Toc153522635" w:history="1">
+          <w:hyperlink w:anchor="_Toc155988570" w:history="1">
             <w:r>
               <w:rPr>
                 <w:rStyle w:val="Hipercze"/>
@@ -1462,7 +1440,7 @@
                 <w:noProof/>
                 <w:webHidden/>
               </w:rPr>
-              <w:instrText xml:space="preserve"> PAGEREF _Toc153522635 \h </w:instrText>
+              <w:instrText xml:space="preserve"> PAGEREF _Toc155988570 \h </w:instrText>
             </w:r>
             <w:r>
               <w:rPr>
@@ -1503,13 +1481,11 @@
               <w:rFonts w:asciiTheme="minorHAnsi" w:eastAsiaTheme="minorEastAsia" w:hAnsiTheme="minorHAnsi" w:cstheme="minorBidi"/>
               <w:noProof/>
               <w:kern w:val="2"/>
-              <w:sz w:val="22"/>
-              <w:szCs w:val="22"/>
-              <w:lang w:eastAsia="zh-CN"/>
+              <w:szCs w:val="24"/>
               <w14:ligatures w14:val="standardContextual"/>
             </w:rPr>
           </w:pPr>
-          <w:hyperlink w:anchor="_Toc153522636" w:history="1">
+          <w:hyperlink w:anchor="_Toc155988571" w:history="1">
             <w:r>
               <w:rPr>
                 <w:rStyle w:val="Hipercze"/>
@@ -1536,7 +1512,7 @@
                 <w:noProof/>
                 <w:webHidden/>
               </w:rPr>
-              <w:instrText xml:space="preserve"> PAGEREF _Toc153522636 \h </w:instrText>
+              <w:instrText xml:space="preserve"> PAGEREF _Toc155988571 \h </w:instrText>
             </w:r>
             <w:r>
               <w:rPr>
@@ -1577,13 +1553,11 @@
               <w:rFonts w:asciiTheme="minorHAnsi" w:eastAsiaTheme="minorEastAsia" w:hAnsiTheme="minorHAnsi" w:cstheme="minorBidi"/>
               <w:noProof/>
               <w:kern w:val="2"/>
-              <w:sz w:val="22"/>
-              <w:szCs w:val="22"/>
-              <w:lang w:eastAsia="zh-CN"/>
+              <w:szCs w:val="24"/>
               <w14:ligatures w14:val="standardContextual"/>
             </w:rPr>
           </w:pPr>
-          <w:hyperlink w:anchor="_Toc153522637" w:history="1">
+          <w:hyperlink w:anchor="_Toc155988572" w:history="1">
             <w:r>
               <w:rPr>
                 <w:rStyle w:val="Hipercze"/>
@@ -1610,7 +1584,7 @@
                 <w:noProof/>
                 <w:webHidden/>
               </w:rPr>
-              <w:instrText xml:space="preserve"> PAGEREF _Toc153522637 \h </w:instrText>
+              <w:instrText xml:space="preserve"> PAGEREF _Toc155988572 \h </w:instrText>
             </w:r>
             <w:r>
               <w:rPr>
@@ -1651,13 +1625,11 @@
               <w:rFonts w:asciiTheme="minorHAnsi" w:eastAsiaTheme="minorEastAsia" w:hAnsiTheme="minorHAnsi" w:cstheme="minorBidi"/>
               <w:noProof/>
               <w:kern w:val="2"/>
-              <w:sz w:val="22"/>
-              <w:szCs w:val="22"/>
-              <w:lang w:eastAsia="zh-CN"/>
+              <w:szCs w:val="24"/>
               <w14:ligatures w14:val="standardContextual"/>
             </w:rPr>
           </w:pPr>
-          <w:hyperlink w:anchor="_Toc153522638" w:history="1">
+          <w:hyperlink w:anchor="_Toc155988573" w:history="1">
             <w:r>
               <w:rPr>
                 <w:rStyle w:val="Hipercze"/>
@@ -1684,7 +1656,7 @@
                 <w:noProof/>
                 <w:webHidden/>
               </w:rPr>
-              <w:instrText xml:space="preserve"> PAGEREF _Toc153522638 \h </w:instrText>
+              <w:instrText xml:space="preserve"> PAGEREF _Toc155988573 \h </w:instrText>
             </w:r>
             <w:r>
               <w:rPr>
@@ -1725,13 +1697,11 @@
               <w:rFonts w:asciiTheme="minorHAnsi" w:eastAsiaTheme="minorEastAsia" w:hAnsiTheme="minorHAnsi" w:cstheme="minorBidi"/>
               <w:noProof/>
               <w:kern w:val="2"/>
-              <w:sz w:val="22"/>
-              <w:szCs w:val="22"/>
-              <w:lang w:eastAsia="zh-CN"/>
+              <w:szCs w:val="24"/>
               <w14:ligatures w14:val="standardContextual"/>
             </w:rPr>
           </w:pPr>
-          <w:hyperlink w:anchor="_Toc153522639" w:history="1">
+          <w:hyperlink w:anchor="_Toc155988574" w:history="1">
             <w:r>
               <w:rPr>
                 <w:rStyle w:val="Hipercze"/>
@@ -1758,7 +1728,7 @@
                 <w:noProof/>
                 <w:webHidden/>
               </w:rPr>
-              <w:instrText xml:space="preserve"> PAGEREF _Toc153522639 \h </w:instrText>
+              <w:instrText xml:space="preserve"> PAGEREF _Toc155988574 \h </w:instrText>
             </w:r>
             <w:r>
               <w:rPr>
@@ -1799,13 +1769,11 @@
               <w:rFonts w:asciiTheme="minorHAnsi" w:eastAsiaTheme="minorEastAsia" w:hAnsiTheme="minorHAnsi" w:cstheme="minorBidi"/>
               <w:noProof/>
               <w:kern w:val="2"/>
-              <w:sz w:val="22"/>
-              <w:szCs w:val="22"/>
-              <w:lang w:eastAsia="zh-CN"/>
+              <w:szCs w:val="24"/>
               <w14:ligatures w14:val="standardContextual"/>
             </w:rPr>
           </w:pPr>
-          <w:hyperlink w:anchor="_Toc153522640" w:history="1">
+          <w:hyperlink w:anchor="_Toc155988575" w:history="1">
             <w:r>
               <w:rPr>
                 <w:rStyle w:val="Hipercze"/>
@@ -1832,7 +1800,7 @@
                 <w:noProof/>
                 <w:webHidden/>
               </w:rPr>
-              <w:instrText xml:space="preserve"> PAGEREF _Toc153522640 \h </w:instrText>
+              <w:instrText xml:space="preserve"> PAGEREF _Toc155988575 \h </w:instrText>
             </w:r>
             <w:r>
               <w:rPr>
@@ -1873,13 +1841,11 @@
               <w:rFonts w:asciiTheme="minorHAnsi" w:eastAsiaTheme="minorEastAsia" w:hAnsiTheme="minorHAnsi" w:cstheme="minorBidi"/>
               <w:noProof/>
               <w:kern w:val="2"/>
-              <w:sz w:val="22"/>
-              <w:szCs w:val="22"/>
-              <w:lang w:eastAsia="zh-CN"/>
+              <w:szCs w:val="24"/>
               <w14:ligatures w14:val="standardContextual"/>
             </w:rPr>
           </w:pPr>
-          <w:hyperlink w:anchor="_Toc153522641" w:history="1">
+          <w:hyperlink w:anchor="_Toc155988576" w:history="1">
             <w:r>
               <w:rPr>
                 <w:rStyle w:val="Hipercze"/>
@@ -1906,7 +1872,7 @@
                 <w:noProof/>
                 <w:webHidden/>
               </w:rPr>
-              <w:instrText xml:space="preserve"> PAGEREF _Toc153522641 \h </w:instrText>
+              <w:instrText xml:space="preserve"> PAGEREF _Toc155988576 \h </w:instrText>
             </w:r>
             <w:r>
               <w:rPr>
@@ -1947,13 +1913,11 @@
               <w:rFonts w:asciiTheme="minorHAnsi" w:eastAsiaTheme="minorEastAsia" w:hAnsiTheme="minorHAnsi" w:cstheme="minorBidi"/>
               <w:noProof/>
               <w:kern w:val="2"/>
-              <w:sz w:val="22"/>
-              <w:szCs w:val="22"/>
-              <w:lang w:eastAsia="zh-CN"/>
+              <w:szCs w:val="24"/>
               <w14:ligatures w14:val="standardContextual"/>
             </w:rPr>
           </w:pPr>
-          <w:hyperlink w:anchor="_Toc153522642" w:history="1">
+          <w:hyperlink w:anchor="_Toc155988577" w:history="1">
             <w:r>
               <w:rPr>
                 <w:rStyle w:val="Hipercze"/>
@@ -1980,7 +1944,7 @@
                 <w:noProof/>
                 <w:webHidden/>
               </w:rPr>
-              <w:instrText xml:space="preserve"> PAGEREF _Toc153522642 \h </w:instrText>
+              <w:instrText xml:space="preserve"> PAGEREF _Toc155988577 \h </w:instrText>
             </w:r>
             <w:r>
               <w:rPr>
@@ -2021,13 +1985,11 @@
               <w:rFonts w:asciiTheme="minorHAnsi" w:eastAsiaTheme="minorEastAsia" w:hAnsiTheme="minorHAnsi" w:cstheme="minorBidi"/>
               <w:noProof/>
               <w:kern w:val="2"/>
-              <w:sz w:val="22"/>
-              <w:szCs w:val="22"/>
-              <w:lang w:eastAsia="zh-CN"/>
+              <w:szCs w:val="24"/>
               <w14:ligatures w14:val="standardContextual"/>
             </w:rPr>
           </w:pPr>
-          <w:hyperlink w:anchor="_Toc153522643" w:history="1">
+          <w:hyperlink w:anchor="_Toc155988578" w:history="1">
             <w:r>
               <w:rPr>
                 <w:rStyle w:val="Hipercze"/>
@@ -2054,7 +2016,7 @@
                 <w:noProof/>
                 <w:webHidden/>
               </w:rPr>
-              <w:instrText xml:space="preserve"> PAGEREF _Toc153522643 \h </w:instrText>
+              <w:instrText xml:space="preserve"> PAGEREF _Toc155988578 \h </w:instrText>
             </w:r>
             <w:r>
               <w:rPr>
@@ -2095,13 +2057,11 @@
               <w:rFonts w:asciiTheme="minorHAnsi" w:eastAsiaTheme="minorEastAsia" w:hAnsiTheme="minorHAnsi" w:cstheme="minorBidi"/>
               <w:noProof/>
               <w:kern w:val="2"/>
-              <w:sz w:val="22"/>
-              <w:szCs w:val="22"/>
-              <w:lang w:eastAsia="zh-CN"/>
+              <w:szCs w:val="24"/>
               <w14:ligatures w14:val="standardContextual"/>
             </w:rPr>
           </w:pPr>
-          <w:hyperlink w:anchor="_Toc153522644" w:history="1">
+          <w:hyperlink w:anchor="_Toc155988579" w:history="1">
             <w:r>
               <w:rPr>
                 <w:rStyle w:val="Hipercze"/>
@@ -2128,7 +2088,7 @@
                 <w:noProof/>
                 <w:webHidden/>
               </w:rPr>
-              <w:instrText xml:space="preserve"> PAGEREF _Toc153522644 \h </w:instrText>
+              <w:instrText xml:space="preserve"> PAGEREF _Toc155988579 \h </w:instrText>
             </w:r>
             <w:r>
               <w:rPr>
@@ -2169,13 +2129,11 @@
               <w:rFonts w:asciiTheme="minorHAnsi" w:eastAsiaTheme="minorEastAsia" w:hAnsiTheme="minorHAnsi" w:cstheme="minorBidi"/>
               <w:noProof/>
               <w:kern w:val="2"/>
-              <w:sz w:val="22"/>
-              <w:szCs w:val="22"/>
-              <w:lang w:eastAsia="zh-CN"/>
+              <w:szCs w:val="24"/>
               <w14:ligatures w14:val="standardContextual"/>
             </w:rPr>
           </w:pPr>
-          <w:hyperlink w:anchor="_Toc153522645" w:history="1">
+          <w:hyperlink w:anchor="_Toc155988580" w:history="1">
             <w:r>
               <w:rPr>
                 <w:rStyle w:val="Hipercze"/>
@@ -2202,7 +2160,7 @@
                 <w:noProof/>
                 <w:webHidden/>
               </w:rPr>
-              <w:instrText xml:space="preserve"> PAGEREF _Toc153522645 \h </w:instrText>
+              <w:instrText xml:space="preserve"> PAGEREF _Toc155988580 \h </w:instrText>
             </w:r>
             <w:r>
               <w:rPr>
@@ -2243,13 +2201,11 @@
               <w:rFonts w:asciiTheme="minorHAnsi" w:eastAsiaTheme="minorEastAsia" w:hAnsiTheme="minorHAnsi" w:cstheme="minorBidi"/>
               <w:noProof/>
               <w:kern w:val="2"/>
-              <w:sz w:val="22"/>
-              <w:szCs w:val="22"/>
-              <w:lang w:eastAsia="zh-CN"/>
+              <w:szCs w:val="24"/>
               <w14:ligatures w14:val="standardContextual"/>
             </w:rPr>
           </w:pPr>
-          <w:hyperlink w:anchor="_Toc153522646" w:history="1">
+          <w:hyperlink w:anchor="_Toc155988581" w:history="1">
             <w:r>
               <w:rPr>
                 <w:rStyle w:val="Hipercze"/>
@@ -2276,7 +2232,7 @@
                 <w:noProof/>
                 <w:webHidden/>
               </w:rPr>
-              <w:instrText xml:space="preserve"> PAGEREF _Toc153522646 \h </w:instrText>
+              <w:instrText xml:space="preserve"> PAGEREF _Toc155988581 \h </w:instrText>
             </w:r>
             <w:r>
               <w:rPr>
@@ -2317,13 +2273,11 @@
               <w:rFonts w:asciiTheme="minorHAnsi" w:eastAsiaTheme="minorEastAsia" w:hAnsiTheme="minorHAnsi" w:cstheme="minorBidi"/>
               <w:noProof/>
               <w:kern w:val="2"/>
-              <w:sz w:val="22"/>
-              <w:szCs w:val="22"/>
-              <w:lang w:eastAsia="zh-CN"/>
+              <w:szCs w:val="24"/>
               <w14:ligatures w14:val="standardContextual"/>
             </w:rPr>
           </w:pPr>
-          <w:hyperlink w:anchor="_Toc153522647" w:history="1">
+          <w:hyperlink w:anchor="_Toc155988582" w:history="1">
             <w:r>
               <w:rPr>
                 <w:rStyle w:val="Hipercze"/>
@@ -2350,7 +2304,7 @@
                 <w:noProof/>
                 <w:webHidden/>
               </w:rPr>
-              <w:instrText xml:space="preserve"> PAGEREF _Toc153522647 \h </w:instrText>
+              <w:instrText xml:space="preserve"> PAGEREF _Toc155988582 \h </w:instrText>
             </w:r>
             <w:r>
               <w:rPr>
@@ -2391,13 +2345,11 @@
               <w:rFonts w:asciiTheme="minorHAnsi" w:eastAsiaTheme="minorEastAsia" w:hAnsiTheme="minorHAnsi" w:cstheme="minorBidi"/>
               <w:noProof/>
               <w:kern w:val="2"/>
-              <w:sz w:val="22"/>
-              <w:szCs w:val="22"/>
-              <w:lang w:eastAsia="zh-CN"/>
+              <w:szCs w:val="24"/>
               <w14:ligatures w14:val="standardContextual"/>
             </w:rPr>
           </w:pPr>
-          <w:hyperlink w:anchor="_Toc153522648" w:history="1">
+          <w:hyperlink w:anchor="_Toc155988583" w:history="1">
             <w:r>
               <w:rPr>
                 <w:rStyle w:val="Hipercze"/>
@@ -2424,7 +2376,7 @@
                 <w:noProof/>
                 <w:webHidden/>
               </w:rPr>
-              <w:instrText xml:space="preserve"> PAGEREF _Toc153522648 \h </w:instrText>
+              <w:instrText xml:space="preserve"> PAGEREF _Toc155988583 \h </w:instrText>
             </w:r>
             <w:r>
               <w:rPr>
@@ -2465,13 +2417,11 @@
               <w:rFonts w:asciiTheme="minorHAnsi" w:eastAsiaTheme="minorEastAsia" w:hAnsiTheme="minorHAnsi" w:cstheme="minorBidi"/>
               <w:noProof/>
               <w:kern w:val="2"/>
-              <w:sz w:val="22"/>
-              <w:szCs w:val="22"/>
-              <w:lang w:eastAsia="zh-CN"/>
+              <w:szCs w:val="24"/>
               <w14:ligatures w14:val="standardContextual"/>
             </w:rPr>
           </w:pPr>
-          <w:hyperlink w:anchor="_Toc153522649" w:history="1">
+          <w:hyperlink w:anchor="_Toc155988584" w:history="1">
             <w:r>
               <w:rPr>
                 <w:rStyle w:val="Hipercze"/>
@@ -2498,7 +2448,7 @@
                 <w:noProof/>
                 <w:webHidden/>
               </w:rPr>
-              <w:instrText xml:space="preserve"> PAGEREF _Toc153522649 \h </w:instrText>
+              <w:instrText xml:space="preserve"> PAGEREF _Toc155988584 \h </w:instrText>
             </w:r>
             <w:r>
               <w:rPr>
@@ -2539,13 +2489,11 @@
               <w:rFonts w:asciiTheme="minorHAnsi" w:eastAsiaTheme="minorEastAsia" w:hAnsiTheme="minorHAnsi" w:cstheme="minorBidi"/>
               <w:noProof/>
               <w:kern w:val="2"/>
-              <w:sz w:val="22"/>
-              <w:szCs w:val="22"/>
-              <w:lang w:eastAsia="zh-CN"/>
+              <w:szCs w:val="24"/>
               <w14:ligatures w14:val="standardContextual"/>
             </w:rPr>
           </w:pPr>
-          <w:hyperlink w:anchor="_Toc153522650" w:history="1">
+          <w:hyperlink w:anchor="_Toc155988585" w:history="1">
             <w:r>
               <w:rPr>
                 <w:rStyle w:val="Hipercze"/>
@@ -2572,7 +2520,7 @@
                 <w:noProof/>
                 <w:webHidden/>
               </w:rPr>
-              <w:instrText xml:space="preserve"> PAGEREF _Toc153522650 \h </w:instrText>
+              <w:instrText xml:space="preserve"> PAGEREF _Toc155988585 \h </w:instrText>
             </w:r>
             <w:r>
               <w:rPr>
@@ -2613,13 +2561,11 @@
               <w:rFonts w:asciiTheme="minorHAnsi" w:eastAsiaTheme="minorEastAsia" w:hAnsiTheme="minorHAnsi" w:cstheme="minorBidi"/>
               <w:noProof/>
               <w:kern w:val="2"/>
-              <w:sz w:val="22"/>
-              <w:szCs w:val="22"/>
-              <w:lang w:eastAsia="zh-CN"/>
+              <w:szCs w:val="24"/>
               <w14:ligatures w14:val="standardContextual"/>
             </w:rPr>
           </w:pPr>
-          <w:hyperlink w:anchor="_Toc153522651" w:history="1">
+          <w:hyperlink w:anchor="_Toc155988586" w:history="1">
             <w:r>
               <w:rPr>
                 <w:rStyle w:val="Hipercze"/>
@@ -2646,7 +2592,7 @@
                 <w:noProof/>
                 <w:webHidden/>
               </w:rPr>
-              <w:instrText xml:space="preserve"> PAGEREF _Toc153522651 \h </w:instrText>
+              <w:instrText xml:space="preserve"> PAGEREF _Toc155988586 \h </w:instrText>
             </w:r>
             <w:r>
               <w:rPr>
@@ -2687,13 +2633,11 @@
               <w:rFonts w:asciiTheme="minorHAnsi" w:eastAsiaTheme="minorEastAsia" w:hAnsiTheme="minorHAnsi" w:cstheme="minorBidi"/>
               <w:noProof/>
               <w:kern w:val="2"/>
-              <w:sz w:val="22"/>
-              <w:szCs w:val="22"/>
-              <w:lang w:eastAsia="zh-CN"/>
+              <w:szCs w:val="24"/>
               <w14:ligatures w14:val="standardContextual"/>
             </w:rPr>
           </w:pPr>
-          <w:hyperlink w:anchor="_Toc153522652" w:history="1">
+          <w:hyperlink w:anchor="_Toc155988587" w:history="1">
             <w:r>
               <w:rPr>
                 <w:rStyle w:val="Hipercze"/>
@@ -2720,7 +2664,7 @@
                 <w:noProof/>
                 <w:webHidden/>
               </w:rPr>
-              <w:instrText xml:space="preserve"> PAGEREF _Toc153522652 \h </w:instrText>
+              <w:instrText xml:space="preserve"> PAGEREF _Toc155988587 \h </w:instrText>
             </w:r>
             <w:r>
               <w:rPr>
@@ -2761,13 +2705,11 @@
               <w:rFonts w:asciiTheme="minorHAnsi" w:eastAsiaTheme="minorEastAsia" w:hAnsiTheme="minorHAnsi" w:cstheme="minorBidi"/>
               <w:noProof/>
               <w:kern w:val="2"/>
-              <w:sz w:val="22"/>
-              <w:szCs w:val="22"/>
-              <w:lang w:eastAsia="zh-CN"/>
+              <w:szCs w:val="24"/>
               <w14:ligatures w14:val="standardContextual"/>
             </w:rPr>
           </w:pPr>
-          <w:hyperlink w:anchor="_Toc153522653" w:history="1">
+          <w:hyperlink w:anchor="_Toc155988588" w:history="1">
             <w:r>
               <w:rPr>
                 <w:rStyle w:val="Hipercze"/>
@@ -2794,7 +2736,7 @@
                 <w:noProof/>
                 <w:webHidden/>
               </w:rPr>
-              <w:instrText xml:space="preserve"> PAGEREF _Toc153522653 \h </w:instrText>
+              <w:instrText xml:space="preserve"> PAGEREF _Toc155988588 \h </w:instrText>
             </w:r>
             <w:r>
               <w:rPr>
@@ -2835,13 +2777,11 @@
               <w:rFonts w:asciiTheme="minorHAnsi" w:eastAsiaTheme="minorEastAsia" w:hAnsiTheme="minorHAnsi" w:cstheme="minorBidi"/>
               <w:noProof/>
               <w:kern w:val="2"/>
-              <w:sz w:val="22"/>
-              <w:szCs w:val="22"/>
-              <w:lang w:eastAsia="zh-CN"/>
+              <w:szCs w:val="24"/>
               <w14:ligatures w14:val="standardContextual"/>
             </w:rPr>
           </w:pPr>
-          <w:hyperlink w:anchor="_Toc153522654" w:history="1">
+          <w:hyperlink w:anchor="_Toc155988589" w:history="1">
             <w:r>
               <w:rPr>
                 <w:rStyle w:val="Hipercze"/>
@@ -2868,7 +2808,7 @@
                 <w:noProof/>
                 <w:webHidden/>
               </w:rPr>
-              <w:instrText xml:space="preserve"> PAGEREF _Toc153522654 \h </w:instrText>
+              <w:instrText xml:space="preserve"> PAGEREF _Toc155988589 \h </w:instrText>
             </w:r>
             <w:r>
               <w:rPr>
@@ -2909,13 +2849,11 @@
               <w:rFonts w:asciiTheme="minorHAnsi" w:eastAsiaTheme="minorEastAsia" w:hAnsiTheme="minorHAnsi" w:cstheme="minorBidi"/>
               <w:noProof/>
               <w:kern w:val="2"/>
-              <w:sz w:val="22"/>
-              <w:szCs w:val="22"/>
-              <w:lang w:eastAsia="zh-CN"/>
+              <w:szCs w:val="24"/>
               <w14:ligatures w14:val="standardContextual"/>
             </w:rPr>
           </w:pPr>
-          <w:hyperlink w:anchor="_Toc153522655" w:history="1">
+          <w:hyperlink w:anchor="_Toc155988590" w:history="1">
             <w:r>
               <w:rPr>
                 <w:rStyle w:val="Hipercze"/>
@@ -2942,7 +2880,7 @@
                 <w:noProof/>
                 <w:webHidden/>
               </w:rPr>
-              <w:instrText xml:space="preserve"> PAGEREF _Toc153522655 \h </w:instrText>
+              <w:instrText xml:space="preserve"> PAGEREF _Toc155988590 \h </w:instrText>
             </w:r>
             <w:r>
               <w:rPr>
@@ -2983,13 +2921,11 @@
               <w:rFonts w:asciiTheme="minorHAnsi" w:eastAsiaTheme="minorEastAsia" w:hAnsiTheme="minorHAnsi" w:cstheme="minorBidi"/>
               <w:noProof/>
               <w:kern w:val="2"/>
-              <w:sz w:val="22"/>
-              <w:szCs w:val="22"/>
-              <w:lang w:eastAsia="zh-CN"/>
+              <w:szCs w:val="24"/>
               <w14:ligatures w14:val="standardContextual"/>
             </w:rPr>
           </w:pPr>
-          <w:hyperlink w:anchor="_Toc153522656" w:history="1">
+          <w:hyperlink w:anchor="_Toc155988591" w:history="1">
             <w:r>
               <w:rPr>
                 <w:rStyle w:val="Hipercze"/>
@@ -3016,7 +2952,7 @@
                 <w:noProof/>
                 <w:webHidden/>
               </w:rPr>
-              <w:instrText xml:space="preserve"> PAGEREF _Toc153522656 \h </w:instrText>
+              <w:instrText xml:space="preserve"> PAGEREF _Toc155988591 \h </w:instrText>
             </w:r>
             <w:r>
               <w:rPr>
@@ -3057,13 +2993,11 @@
               <w:rFonts w:asciiTheme="minorHAnsi" w:eastAsiaTheme="minorEastAsia" w:hAnsiTheme="minorHAnsi" w:cstheme="minorBidi"/>
               <w:noProof/>
               <w:kern w:val="2"/>
-              <w:sz w:val="22"/>
-              <w:szCs w:val="22"/>
-              <w:lang w:eastAsia="zh-CN"/>
+              <w:szCs w:val="24"/>
               <w14:ligatures w14:val="standardContextual"/>
             </w:rPr>
           </w:pPr>
-          <w:hyperlink w:anchor="_Toc153522657" w:history="1">
+          <w:hyperlink w:anchor="_Toc155988592" w:history="1">
             <w:r>
               <w:rPr>
                 <w:rStyle w:val="Hipercze"/>
@@ -3090,7 +3024,7 @@
                 <w:noProof/>
                 <w:webHidden/>
               </w:rPr>
-              <w:instrText xml:space="preserve"> PAGEREF _Toc153522657 \h </w:instrText>
+              <w:instrText xml:space="preserve"> PAGEREF _Toc155988592 \h </w:instrText>
             </w:r>
             <w:r>
               <w:rPr>
@@ -3131,13 +3065,11 @@
               <w:rFonts w:asciiTheme="minorHAnsi" w:eastAsiaTheme="minorEastAsia" w:hAnsiTheme="minorHAnsi" w:cstheme="minorBidi"/>
               <w:noProof/>
               <w:kern w:val="2"/>
-              <w:sz w:val="22"/>
-              <w:szCs w:val="22"/>
-              <w:lang w:eastAsia="zh-CN"/>
+              <w:szCs w:val="24"/>
               <w14:ligatures w14:val="standardContextual"/>
             </w:rPr>
           </w:pPr>
-          <w:hyperlink w:anchor="_Toc153522658" w:history="1">
+          <w:hyperlink w:anchor="_Toc155988593" w:history="1">
             <w:r>
               <w:rPr>
                 <w:rStyle w:val="Hipercze"/>
@@ -3164,7 +3096,7 @@
                 <w:noProof/>
                 <w:webHidden/>
               </w:rPr>
-              <w:instrText xml:space="preserve"> PAGEREF _Toc153522658 \h </w:instrText>
+              <w:instrText xml:space="preserve"> PAGEREF _Toc155988593 \h </w:instrText>
             </w:r>
             <w:r>
               <w:rPr>
@@ -3205,13 +3137,11 @@
               <w:rFonts w:asciiTheme="minorHAnsi" w:eastAsiaTheme="minorEastAsia" w:hAnsiTheme="minorHAnsi" w:cstheme="minorBidi"/>
               <w:noProof/>
               <w:kern w:val="2"/>
-              <w:sz w:val="22"/>
-              <w:szCs w:val="22"/>
-              <w:lang w:eastAsia="zh-CN"/>
+              <w:szCs w:val="24"/>
               <w14:ligatures w14:val="standardContextual"/>
             </w:rPr>
           </w:pPr>
-          <w:hyperlink w:anchor="_Toc153522659" w:history="1">
+          <w:hyperlink w:anchor="_Toc155988594" w:history="1">
             <w:r>
               <w:rPr>
                 <w:rStyle w:val="Hipercze"/>
@@ -3238,7 +3168,7 @@
                 <w:noProof/>
                 <w:webHidden/>
               </w:rPr>
-              <w:instrText xml:space="preserve"> PAGEREF _Toc153522659 \h </w:instrText>
+              <w:instrText xml:space="preserve"> PAGEREF _Toc155988594 \h </w:instrText>
             </w:r>
             <w:r>
               <w:rPr>
@@ -3279,13 +3209,11 @@
               <w:rFonts w:asciiTheme="minorHAnsi" w:eastAsiaTheme="minorEastAsia" w:hAnsiTheme="minorHAnsi" w:cstheme="minorBidi"/>
               <w:noProof/>
               <w:kern w:val="2"/>
-              <w:sz w:val="22"/>
-              <w:szCs w:val="22"/>
-              <w:lang w:eastAsia="zh-CN"/>
+              <w:szCs w:val="24"/>
               <w14:ligatures w14:val="standardContextual"/>
             </w:rPr>
           </w:pPr>
-          <w:hyperlink w:anchor="_Toc153522660" w:history="1">
+          <w:hyperlink w:anchor="_Toc155988595" w:history="1">
             <w:r>
               <w:rPr>
                 <w:rStyle w:val="Hipercze"/>
@@ -3312,7 +3240,7 @@
                 <w:noProof/>
                 <w:webHidden/>
               </w:rPr>
-              <w:instrText xml:space="preserve"> PAGEREF _Toc153522660 \h </w:instrText>
+              <w:instrText xml:space="preserve"> PAGEREF _Toc155988595 \h </w:instrText>
             </w:r>
             <w:r>
               <w:rPr>
@@ -3353,13 +3281,11 @@
               <w:rFonts w:asciiTheme="minorHAnsi" w:eastAsiaTheme="minorEastAsia" w:hAnsiTheme="minorHAnsi" w:cstheme="minorBidi"/>
               <w:noProof/>
               <w:kern w:val="2"/>
-              <w:sz w:val="22"/>
-              <w:szCs w:val="22"/>
-              <w:lang w:eastAsia="zh-CN"/>
+              <w:szCs w:val="24"/>
               <w14:ligatures w14:val="standardContextual"/>
             </w:rPr>
           </w:pPr>
-          <w:hyperlink w:anchor="_Toc153522661" w:history="1">
+          <w:hyperlink w:anchor="_Toc155988596" w:history="1">
             <w:r>
               <w:rPr>
                 <w:rStyle w:val="Hipercze"/>
@@ -3387,7 +3313,7 @@
                 <w:noProof/>
                 <w:webHidden/>
               </w:rPr>
-              <w:instrText xml:space="preserve"> PAGEREF _Toc153522661 \h </w:instrText>
+              <w:instrText xml:space="preserve"> PAGEREF _Toc155988596 \h </w:instrText>
             </w:r>
             <w:r>
               <w:rPr>
@@ -3428,13 +3354,11 @@
               <w:rFonts w:asciiTheme="minorHAnsi" w:eastAsiaTheme="minorEastAsia" w:hAnsiTheme="minorHAnsi" w:cstheme="minorBidi"/>
               <w:noProof/>
               <w:kern w:val="2"/>
-              <w:sz w:val="22"/>
-              <w:szCs w:val="22"/>
-              <w:lang w:eastAsia="zh-CN"/>
+              <w:szCs w:val="24"/>
               <w14:ligatures w14:val="standardContextual"/>
             </w:rPr>
           </w:pPr>
-          <w:hyperlink w:anchor="_Toc153522662" w:history="1">
+          <w:hyperlink w:anchor="_Toc155988597" w:history="1">
             <w:r>
               <w:rPr>
                 <w:rStyle w:val="Hipercze"/>
@@ -3461,7 +3385,7 @@
                 <w:noProof/>
                 <w:webHidden/>
               </w:rPr>
-              <w:instrText xml:space="preserve"> PAGEREF _Toc153522662 \h </w:instrText>
+              <w:instrText xml:space="preserve"> PAGEREF _Toc155988597 \h </w:instrText>
             </w:r>
             <w:r>
               <w:rPr>
@@ -3502,13 +3426,11 @@
               <w:rFonts w:asciiTheme="minorHAnsi" w:eastAsiaTheme="minorEastAsia" w:hAnsiTheme="minorHAnsi" w:cstheme="minorBidi"/>
               <w:noProof/>
               <w:kern w:val="2"/>
-              <w:sz w:val="22"/>
-              <w:szCs w:val="22"/>
-              <w:lang w:eastAsia="zh-CN"/>
+              <w:szCs w:val="24"/>
               <w14:ligatures w14:val="standardContextual"/>
             </w:rPr>
           </w:pPr>
-          <w:hyperlink w:anchor="_Toc153522663" w:history="1">
+          <w:hyperlink w:anchor="_Toc155988598" w:history="1">
             <w:r>
               <w:rPr>
                 <w:rStyle w:val="Hipercze"/>
@@ -3535,7 +3457,7 @@
                 <w:noProof/>
                 <w:webHidden/>
               </w:rPr>
-              <w:instrText xml:space="preserve"> PAGEREF _Toc153522663 \h </w:instrText>
+              <w:instrText xml:space="preserve"> PAGEREF _Toc155988598 \h </w:instrText>
             </w:r>
             <w:r>
               <w:rPr>
@@ -3576,13 +3498,11 @@
               <w:rFonts w:asciiTheme="minorHAnsi" w:eastAsiaTheme="minorEastAsia" w:hAnsiTheme="minorHAnsi" w:cstheme="minorBidi"/>
               <w:noProof/>
               <w:kern w:val="2"/>
-              <w:sz w:val="22"/>
-              <w:szCs w:val="22"/>
-              <w:lang w:eastAsia="zh-CN"/>
+              <w:szCs w:val="24"/>
               <w14:ligatures w14:val="standardContextual"/>
             </w:rPr>
           </w:pPr>
-          <w:hyperlink w:anchor="_Toc153522664" w:history="1">
+          <w:hyperlink w:anchor="_Toc155988599" w:history="1">
             <w:r>
               <w:rPr>
                 <w:rStyle w:val="Hipercze"/>
@@ -3609,7 +3529,7 @@
                 <w:noProof/>
                 <w:webHidden/>
               </w:rPr>
-              <w:instrText xml:space="preserve"> PAGEREF _Toc153522664 \h </w:instrText>
+              <w:instrText xml:space="preserve"> PAGEREF _Toc155988599 \h </w:instrText>
             </w:r>
             <w:r>
               <w:rPr>
@@ -3650,13 +3570,11 @@
               <w:rFonts w:asciiTheme="minorHAnsi" w:eastAsiaTheme="minorEastAsia" w:hAnsiTheme="minorHAnsi" w:cstheme="minorBidi"/>
               <w:noProof/>
               <w:kern w:val="2"/>
-              <w:sz w:val="22"/>
-              <w:szCs w:val="22"/>
-              <w:lang w:eastAsia="zh-CN"/>
+              <w:szCs w:val="24"/>
               <w14:ligatures w14:val="standardContextual"/>
             </w:rPr>
           </w:pPr>
-          <w:hyperlink w:anchor="_Toc153522665" w:history="1">
+          <w:hyperlink w:anchor="_Toc155988600" w:history="1">
             <w:r>
               <w:rPr>
                 <w:rStyle w:val="Hipercze"/>
@@ -3683,7 +3601,7 @@
                 <w:noProof/>
                 <w:webHidden/>
               </w:rPr>
-              <w:instrText xml:space="preserve"> PAGEREF _Toc153522665 \h </w:instrText>
+              <w:instrText xml:space="preserve"> PAGEREF _Toc155988600 \h </w:instrText>
             </w:r>
             <w:r>
               <w:rPr>
@@ -3724,13 +3642,11 @@
               <w:rFonts w:asciiTheme="minorHAnsi" w:eastAsiaTheme="minorEastAsia" w:hAnsiTheme="minorHAnsi" w:cstheme="minorBidi"/>
               <w:noProof/>
               <w:kern w:val="2"/>
-              <w:sz w:val="22"/>
-              <w:szCs w:val="22"/>
-              <w:lang w:eastAsia="zh-CN"/>
+              <w:szCs w:val="24"/>
               <w14:ligatures w14:val="standardContextual"/>
             </w:rPr>
           </w:pPr>
-          <w:hyperlink w:anchor="_Toc153522666" w:history="1">
+          <w:hyperlink w:anchor="_Toc155988601" w:history="1">
             <w:r>
               <w:rPr>
                 <w:rStyle w:val="Hipercze"/>
@@ -3758,7 +3674,7 @@
                 <w:noProof/>
                 <w:webHidden/>
               </w:rPr>
-              <w:instrText xml:space="preserve"> PAGEREF _Toc153522666 \h </w:instrText>
+              <w:instrText xml:space="preserve"> PAGEREF _Toc155988601 \h </w:instrText>
             </w:r>
             <w:r>
               <w:rPr>
@@ -3799,13 +3715,11 @@
               <w:rFonts w:asciiTheme="minorHAnsi" w:eastAsiaTheme="minorEastAsia" w:hAnsiTheme="minorHAnsi" w:cstheme="minorBidi"/>
               <w:noProof/>
               <w:kern w:val="2"/>
-              <w:sz w:val="22"/>
-              <w:szCs w:val="22"/>
-              <w:lang w:eastAsia="zh-CN"/>
+              <w:szCs w:val="24"/>
               <w14:ligatures w14:val="standardContextual"/>
             </w:rPr>
           </w:pPr>
-          <w:hyperlink w:anchor="_Toc153522667" w:history="1">
+          <w:hyperlink w:anchor="_Toc155988602" w:history="1">
             <w:r>
               <w:rPr>
                 <w:rStyle w:val="Hipercze"/>
@@ -3833,7 +3747,7 @@
                 <w:noProof/>
                 <w:webHidden/>
               </w:rPr>
-              <w:instrText xml:space="preserve"> PAGEREF _Toc153522667 \h </w:instrText>
+              <w:instrText xml:space="preserve"> PAGEREF _Toc155988602 \h </w:instrText>
             </w:r>
             <w:r>
               <w:rPr>
@@ -3874,13 +3788,11 @@
               <w:rFonts w:asciiTheme="minorHAnsi" w:eastAsiaTheme="minorEastAsia" w:hAnsiTheme="minorHAnsi" w:cstheme="minorBidi"/>
               <w:noProof/>
               <w:kern w:val="2"/>
-              <w:sz w:val="22"/>
-              <w:szCs w:val="22"/>
-              <w:lang w:eastAsia="zh-CN"/>
+              <w:szCs w:val="24"/>
               <w14:ligatures w14:val="standardContextual"/>
             </w:rPr>
           </w:pPr>
-          <w:hyperlink w:anchor="_Toc153522668" w:history="1">
+          <w:hyperlink w:anchor="_Toc155988603" w:history="1">
             <w:r>
               <w:rPr>
                 <w:rStyle w:val="Hipercze"/>
@@ -3907,7 +3819,7 @@
                 <w:noProof/>
                 <w:webHidden/>
               </w:rPr>
-              <w:instrText xml:space="preserve"> PAGEREF _Toc153522668 \h </w:instrText>
+              <w:instrText xml:space="preserve"> PAGEREF _Toc155988603 \h </w:instrText>
             </w:r>
             <w:r>
               <w:rPr>
@@ -3948,13 +3860,11 @@
               <w:rFonts w:asciiTheme="minorHAnsi" w:eastAsiaTheme="minorEastAsia" w:hAnsiTheme="minorHAnsi" w:cstheme="minorBidi"/>
               <w:noProof/>
               <w:kern w:val="2"/>
-              <w:sz w:val="22"/>
-              <w:szCs w:val="22"/>
-              <w:lang w:eastAsia="zh-CN"/>
+              <w:szCs w:val="24"/>
               <w14:ligatures w14:val="standardContextual"/>
             </w:rPr>
           </w:pPr>
-          <w:hyperlink w:anchor="_Toc153522669" w:history="1">
+          <w:hyperlink w:anchor="_Toc155988604" w:history="1">
             <w:r>
               <w:rPr>
                 <w:rStyle w:val="Hipercze"/>
@@ -3981,7 +3891,7 @@
                 <w:noProof/>
                 <w:webHidden/>
               </w:rPr>
-              <w:instrText xml:space="preserve"> PAGEREF _Toc153522669 \h </w:instrText>
+              <w:instrText xml:space="preserve"> PAGEREF _Toc155988604 \h </w:instrText>
             </w:r>
             <w:r>
               <w:rPr>
@@ -4022,13 +3932,11 @@
               <w:rFonts w:asciiTheme="minorHAnsi" w:eastAsiaTheme="minorEastAsia" w:hAnsiTheme="minorHAnsi" w:cstheme="minorBidi"/>
               <w:noProof/>
               <w:kern w:val="2"/>
-              <w:sz w:val="22"/>
-              <w:szCs w:val="22"/>
-              <w:lang w:eastAsia="zh-CN"/>
+              <w:szCs w:val="24"/>
               <w14:ligatures w14:val="standardContextual"/>
             </w:rPr>
           </w:pPr>
-          <w:hyperlink w:anchor="_Toc153522670" w:history="1">
+          <w:hyperlink w:anchor="_Toc155988605" w:history="1">
             <w:r>
               <w:rPr>
                 <w:rStyle w:val="Hipercze"/>
@@ -4055,7 +3963,79 @@
                 <w:noProof/>
                 <w:webHidden/>
               </w:rPr>
-              <w:instrText xml:space="preserve"> PAGEREF _Toc153522670 \h </w:instrText>
+              <w:instrText xml:space="preserve"> PAGEREF _Toc155988605 \h </w:instrText>
+            </w:r>
+            <w:r>
+              <w:rPr>
+                <w:noProof/>
+                <w:webHidden/>
+              </w:rPr>
+            </w:r>
+            <w:r>
+              <w:rPr>
+                <w:noProof/>
+                <w:webHidden/>
+              </w:rPr>
+              <w:fldChar w:fldCharType="separate"/>
+            </w:r>
+            <w:r>
+              <w:rPr>
+                <w:noProof/>
+                <w:webHidden/>
+              </w:rPr>
+              <w:t>57</w:t>
+            </w:r>
+            <w:r>
+              <w:rPr>
+                <w:noProof/>
+                <w:webHidden/>
+              </w:rPr>
+              <w:fldChar w:fldCharType="end"/>
+            </w:r>
+          </w:hyperlink>
+        </w:p>
+        <w:p>
+          <w:pPr>
+            <w:pStyle w:val="Spistreci2"/>
+            <w:tabs>
+              <w:tab w:val="right" w:leader="dot" w:pos="9062"/>
+            </w:tabs>
+            <w:rPr>
+              <w:rFonts w:asciiTheme="minorHAnsi" w:eastAsiaTheme="minorEastAsia" w:hAnsiTheme="minorHAnsi" w:cstheme="minorBidi"/>
+              <w:noProof/>
+              <w:kern w:val="2"/>
+              <w:szCs w:val="24"/>
+              <w14:ligatures w14:val="standardContextual"/>
+            </w:rPr>
+          </w:pPr>
+          <w:hyperlink w:anchor="_Toc155988606" w:history="1">
+            <w:r>
+              <w:rPr>
+                <w:rStyle w:val="Hipercze"/>
+                <w:noProof/>
+              </w:rPr>
+              <w:t>7.2. Wnioski</w:t>
+            </w:r>
+            <w:r>
+              <w:rPr>
+                <w:noProof/>
+                <w:webHidden/>
+              </w:rPr>
+              <w:tab/>
+            </w:r>
+            <w:r>
+              <w:rPr>
+                <w:noProof/>
+                <w:webHidden/>
+              </w:rPr>
+              <w:fldChar w:fldCharType="begin"/>
+            </w:r>
+            <w:r>
+              <w:rPr>
+                <w:noProof/>
+                <w:webHidden/>
+              </w:rPr>
+              <w:instrText xml:space="preserve"> PAGEREF _Toc155988606 \h </w:instrText>
             </w:r>
             <w:r>
               <w:rPr>
@@ -4096,13 +4076,11 @@
               <w:rFonts w:asciiTheme="minorHAnsi" w:eastAsiaTheme="minorEastAsia" w:hAnsiTheme="minorHAnsi" w:cstheme="minorBidi"/>
               <w:noProof/>
               <w:kern w:val="2"/>
-              <w:sz w:val="22"/>
-              <w:szCs w:val="22"/>
-              <w:lang w:eastAsia="zh-CN"/>
+              <w:szCs w:val="24"/>
               <w14:ligatures w14:val="standardContextual"/>
             </w:rPr>
           </w:pPr>
-          <w:hyperlink w:anchor="_Toc153522671" w:history="1">
+          <w:hyperlink w:anchor="_Toc155988607" w:history="1">
             <w:r>
               <w:rPr>
                 <w:rStyle w:val="Hipercze"/>
@@ -4129,7 +4107,7 @@
                 <w:noProof/>
                 <w:webHidden/>
               </w:rPr>
-              <w:instrText xml:space="preserve"> PAGEREF _Toc153522671 \h </w:instrText>
+              <w:instrText xml:space="preserve"> PAGEREF _Toc155988607 \h </w:instrText>
             </w:r>
             <w:r>
               <w:rPr>
@@ -4149,7 +4127,7 @@
                 <w:noProof/>
                 <w:webHidden/>
               </w:rPr>
-              <w:t>58</w:t>
+              <w:t>59</w:t>
             </w:r>
             <w:r>
               <w:rPr>
@@ -4170,13 +4148,11 @@
               <w:rFonts w:asciiTheme="minorHAnsi" w:eastAsiaTheme="minorEastAsia" w:hAnsiTheme="minorHAnsi" w:cstheme="minorBidi"/>
               <w:noProof/>
               <w:kern w:val="2"/>
-              <w:sz w:val="22"/>
-              <w:szCs w:val="22"/>
-              <w:lang w:eastAsia="zh-CN"/>
+              <w:szCs w:val="24"/>
               <w14:ligatures w14:val="standardContextual"/>
             </w:rPr>
           </w:pPr>
-          <w:hyperlink w:anchor="_Toc153522672" w:history="1">
+          <w:hyperlink w:anchor="_Toc155988608" w:history="1">
             <w:r>
               <w:rPr>
                 <w:rStyle w:val="Hipercze"/>
@@ -4203,7 +4179,7 @@
                 <w:noProof/>
                 <w:webHidden/>
               </w:rPr>
-              <w:instrText xml:space="preserve"> PAGEREF _Toc153522672 \h </w:instrText>
+              <w:instrText xml:space="preserve"> PAGEREF _Toc155988608 \h </w:instrText>
             </w:r>
             <w:r>
               <w:rPr>
@@ -4223,7 +4199,7 @@
                 <w:noProof/>
                 <w:webHidden/>
               </w:rPr>
-              <w:t>58</w:t>
+              <w:t>61</w:t>
             </w:r>
             <w:r>
               <w:rPr>
@@ -4244,13 +4220,11 @@
               <w:rFonts w:asciiTheme="minorHAnsi" w:eastAsiaTheme="minorEastAsia" w:hAnsiTheme="minorHAnsi" w:cstheme="minorBidi"/>
               <w:noProof/>
               <w:kern w:val="2"/>
-              <w:sz w:val="22"/>
-              <w:szCs w:val="22"/>
-              <w:lang w:eastAsia="zh-CN"/>
+              <w:szCs w:val="24"/>
               <w14:ligatures w14:val="standardContextual"/>
             </w:rPr>
           </w:pPr>
-          <w:hyperlink w:anchor="_Toc153522673" w:history="1">
+          <w:hyperlink w:anchor="_Toc155988609" w:history="1">
             <w:r>
               <w:rPr>
                 <w:rStyle w:val="Hipercze"/>
@@ -4277,7 +4251,7 @@
                 <w:noProof/>
                 <w:webHidden/>
               </w:rPr>
-              <w:instrText xml:space="preserve"> PAGEREF _Toc153522673 \h </w:instrText>
+              <w:instrText xml:space="preserve"> PAGEREF _Toc155988609 \h </w:instrText>
             </w:r>
             <w:r>
               <w:rPr>
@@ -4297,7 +4271,7 @@
                 <w:noProof/>
                 <w:webHidden/>
               </w:rPr>
-              <w:t>59</w:t>
+              <w:t>62</w:t>
             </w:r>
             <w:r>
               <w:rPr>
@@ -4318,13 +4292,11 @@
               <w:rFonts w:asciiTheme="minorHAnsi" w:eastAsiaTheme="minorEastAsia" w:hAnsiTheme="minorHAnsi" w:cstheme="minorBidi"/>
               <w:noProof/>
               <w:kern w:val="2"/>
-              <w:sz w:val="22"/>
-              <w:szCs w:val="22"/>
-              <w:lang w:eastAsia="zh-CN"/>
+              <w:szCs w:val="24"/>
               <w14:ligatures w14:val="standardContextual"/>
             </w:rPr>
           </w:pPr>
-          <w:hyperlink w:anchor="_Toc153522674" w:history="1">
+          <w:hyperlink w:anchor="_Toc155988610" w:history="1">
             <w:r>
               <w:rPr>
                 <w:rStyle w:val="Hipercze"/>
@@ -4351,7 +4323,7 @@
                 <w:noProof/>
                 <w:webHidden/>
               </w:rPr>
-              <w:instrText xml:space="preserve"> PAGEREF _Toc153522674 \h </w:instrText>
+              <w:instrText xml:space="preserve"> PAGEREF _Toc155988610 \h </w:instrText>
             </w:r>
             <w:r>
               <w:rPr>
@@ -4371,7 +4343,7 @@
                 <w:noProof/>
                 <w:webHidden/>
               </w:rPr>
-              <w:t>60</w:t>
+              <w:t>63</w:t>
             </w:r>
             <w:r>
               <w:rPr>
@@ -4409,9 +4381,8 @@
       <w:pPr>
         <w:pStyle w:val="Nagwek1"/>
       </w:pPr>
-      <w:bookmarkStart w:id="2" w:name="_Toc153522625"/>
-      <w:r>
-        <w:lastRenderedPageBreak/>
+      <w:bookmarkStart w:id="2" w:name="_Toc155988560"/>
+      <w:r>
         <w:t>1</w:t>
       </w:r>
       <w:r>
@@ -4434,7 +4405,7 @@
       <w:pPr>
         <w:pStyle w:val="Nagwek2"/>
       </w:pPr>
-      <w:bookmarkStart w:id="3" w:name="_Toc153522626"/>
+      <w:bookmarkStart w:id="3" w:name="_Toc155988561"/>
       <w:r>
         <w:t>1</w:t>
       </w:r>
@@ -4580,7 +4551,7 @@
       <w:pPr>
         <w:pStyle w:val="Nagwek1"/>
       </w:pPr>
-      <w:bookmarkStart w:id="4" w:name="_Toc153522627"/>
+      <w:bookmarkStart w:id="4" w:name="_Toc155988562"/>
       <w:r>
         <w:lastRenderedPageBreak/>
         <w:t>2</w:t>
@@ -4594,7 +4565,7 @@
       <w:pPr>
         <w:pStyle w:val="Nagwek2"/>
       </w:pPr>
-      <w:bookmarkStart w:id="5" w:name="_Toc153522628"/>
+      <w:bookmarkStart w:id="5" w:name="_Toc155988563"/>
       <w:r>
         <w:t>2</w:t>
       </w:r>
@@ -4858,7 +4829,7 @@
       <w:pPr>
         <w:pStyle w:val="Nagwek2"/>
       </w:pPr>
-      <w:bookmarkStart w:id="6" w:name="_Toc153522629"/>
+      <w:bookmarkStart w:id="6" w:name="_Toc155988564"/>
       <w:r>
         <w:lastRenderedPageBreak/>
         <w:t>2</w:t>
@@ -5151,7 +5122,7 @@
       <w:pPr>
         <w:pStyle w:val="Nagwek2"/>
       </w:pPr>
-      <w:bookmarkStart w:id="7" w:name="_Toc153522630"/>
+      <w:bookmarkStart w:id="7" w:name="_Toc155988565"/>
       <w:r>
         <w:t>2</w:t>
       </w:r>
@@ -5555,7 +5526,7 @@
       <w:pPr>
         <w:pStyle w:val="Nagwek2"/>
       </w:pPr>
-      <w:bookmarkStart w:id="9" w:name="_Toc153522631"/>
+      <w:bookmarkStart w:id="9" w:name="_Toc155988566"/>
       <w:r>
         <w:lastRenderedPageBreak/>
         <w:t>2</w:t>
@@ -5800,7 +5771,7 @@
       <w:pPr>
         <w:pStyle w:val="Nagwek2"/>
       </w:pPr>
-      <w:bookmarkStart w:id="10" w:name="_Toc153522632"/>
+      <w:bookmarkStart w:id="10" w:name="_Toc155988567"/>
       <w:r>
         <w:t>2</w:t>
       </w:r>
@@ -5917,7 +5888,7 @@
       <w:pPr>
         <w:pStyle w:val="Nagwek2"/>
       </w:pPr>
-      <w:bookmarkStart w:id="11" w:name="_Toc153522633"/>
+      <w:bookmarkStart w:id="11" w:name="_Toc155988568"/>
       <w:r>
         <w:t>2</w:t>
       </w:r>
@@ -6114,7 +6085,7 @@
       <w:pPr>
         <w:pStyle w:val="Nagwek1"/>
       </w:pPr>
-      <w:bookmarkStart w:id="12" w:name="_Toc153522634"/>
+      <w:bookmarkStart w:id="12" w:name="_Toc155988569"/>
       <w:r>
         <w:lastRenderedPageBreak/>
         <w:t>3</w:t>
@@ -6168,7 +6139,7 @@
       <w:pPr>
         <w:pStyle w:val="Nagwek2"/>
       </w:pPr>
-      <w:bookmarkStart w:id="13" w:name="_Toc153522635"/>
+      <w:bookmarkStart w:id="13" w:name="_Toc155988570"/>
       <w:r>
         <w:t>3</w:t>
       </w:r>
@@ -6213,7 +6184,7 @@
       <w:pPr>
         <w:pStyle w:val="Nagwek2"/>
       </w:pPr>
-      <w:bookmarkStart w:id="14" w:name="_Toc153522636"/>
+      <w:bookmarkStart w:id="14" w:name="_Toc155988571"/>
       <w:r>
         <w:lastRenderedPageBreak/>
         <w:t>3</w:t>
@@ -6232,7 +6203,7 @@
           <w:noProof/>
         </w:rPr>
         <w:drawing>
-          <wp:inline distT="0" distB="0" distL="0" distR="0" wp14:anchorId="7CD6BE8F" wp14:editId="7228FBD9">
+          <wp:inline distT="0" distB="0" distL="0" distR="0" wp14:anchorId="7CD6BE8F" wp14:editId="47FD49D0">
             <wp:extent cx="5760720" cy="3121025"/>
             <wp:effectExtent l="0" t="0" r="0" b="3175"/>
             <wp:docPr id="1423493648" name="Obraz 2" descr="Diagram struktury DevOps z wyborem łańcucha narzędzi Usługi Azure DevOps i GitHub."/>
@@ -6348,7 +6319,13 @@
         <w:t xml:space="preserve"> Pochodzi od połączenia słów „development” oraz „operations”. Opiera się głównie na współpracy międzyludzkiej (ludzi od wytwarzania oprogramowania oraz ludzi od operacji np. inżynierów systemowych), która jest wspieranie przez zautomatyzowane procesy oraz zadania. Jej głównymi filarami są - chmura, narzędzia IaC, konteneryzacja oraz narzędzia CI/CD.</w:t>
       </w:r>
       <w:r>
-        <w:t xml:space="preserve"> DevOps zapewnia niższe koszty oraz większa wydajność oraz efektywność zespołów. W przyszłości, przy udoskonelaniu tego procesu znacząco skraca czas potrzebny do finalizacji projektu oraz zmniejsza liczbę popełnionych błędów.</w:t>
+        <w:t xml:space="preserve"> DevOps zapewnia niższe koszty</w:t>
+      </w:r>
+      <w:r>
+        <w:t>,</w:t>
+      </w:r>
+      <w:r>
+        <w:t xml:space="preserve"> większa wydajność oraz efektywność zespołów. W przyszłości, przy udoskonelaniu tego procesu znacząco skraca czas potrzebny do finalizacji projektu oraz zmniejsza liczbę popełnionych błędów.</w:t>
       </w:r>
       <w:r>
         <w:rPr>
@@ -6361,7 +6338,7 @@
       <w:pPr>
         <w:pStyle w:val="Nagwek2"/>
       </w:pPr>
-      <w:bookmarkStart w:id="16" w:name="_Toc153522637"/>
+      <w:bookmarkStart w:id="16" w:name="_Toc155988572"/>
       <w:r>
         <w:t>3</w:t>
       </w:r>
@@ -6602,7 +6579,7 @@
       <w:pPr>
         <w:pStyle w:val="Nagwek2"/>
       </w:pPr>
-      <w:bookmarkStart w:id="19" w:name="_Toc153522638"/>
+      <w:bookmarkStart w:id="19" w:name="_Toc155988573"/>
       <w:r>
         <w:t>3</w:t>
       </w:r>
@@ -7069,7 +7046,7 @@
       <w:pPr>
         <w:pStyle w:val="Nagwek2"/>
       </w:pPr>
-      <w:bookmarkStart w:id="22" w:name="_Toc153522639"/>
+      <w:bookmarkStart w:id="22" w:name="_Toc155988574"/>
       <w:r>
         <w:t>3</w:t>
       </w:r>
@@ -7144,7 +7121,7 @@
       <w:pPr>
         <w:pStyle w:val="Nagwek2"/>
       </w:pPr>
-      <w:bookmarkStart w:id="23" w:name="_Toc153522640"/>
+      <w:bookmarkStart w:id="23" w:name="_Toc155988575"/>
       <w:r>
         <w:t>3</w:t>
       </w:r>
@@ -7432,7 +7409,7 @@
       <w:pPr>
         <w:pStyle w:val="Nagwek2"/>
       </w:pPr>
-      <w:bookmarkStart w:id="24" w:name="_Toc153522641"/>
+      <w:bookmarkStart w:id="24" w:name="_Toc155988576"/>
       <w:r>
         <w:t>3</w:t>
       </w:r>
@@ -7555,7 +7532,7 @@
           <w:b/>
         </w:rPr>
       </w:pPr>
-      <w:bookmarkStart w:id="25" w:name="_Toc153522642"/>
+      <w:bookmarkStart w:id="25" w:name="_Toc155988577"/>
       <w:r>
         <w:t>4</w:t>
       </w:r>
@@ -7575,7 +7552,7 @@
       <w:pPr>
         <w:pStyle w:val="Nagwek2"/>
       </w:pPr>
-      <w:bookmarkStart w:id="26" w:name="_Toc153522643"/>
+      <w:bookmarkStart w:id="26" w:name="_Toc155988578"/>
       <w:r>
         <w:t>4</w:t>
       </w:r>
@@ -7650,7 +7627,7 @@
       <w:pPr>
         <w:pStyle w:val="Nagwek2"/>
       </w:pPr>
-      <w:bookmarkStart w:id="28" w:name="_Toc153522644"/>
+      <w:bookmarkStart w:id="28" w:name="_Toc155988579"/>
       <w:r>
         <w:t>4</w:t>
       </w:r>
@@ -7921,7 +7898,7 @@
       <w:pPr>
         <w:pStyle w:val="Nagwek2"/>
       </w:pPr>
-      <w:bookmarkStart w:id="29" w:name="_Toc153522645"/>
+      <w:bookmarkStart w:id="29" w:name="_Toc155988580"/>
       <w:r>
         <w:t>4</w:t>
       </w:r>
@@ -8055,7 +8032,7 @@
       <w:pPr>
         <w:pStyle w:val="Nagwek2"/>
       </w:pPr>
-      <w:bookmarkStart w:id="30" w:name="_Toc153522646"/>
+      <w:bookmarkStart w:id="30" w:name="_Toc155988581"/>
       <w:r>
         <w:lastRenderedPageBreak/>
         <w:t>4</w:t>
@@ -8161,7 +8138,7 @@
       <w:pPr>
         <w:pStyle w:val="Nagwek2"/>
       </w:pPr>
-      <w:bookmarkStart w:id="31" w:name="_Toc153522647"/>
+      <w:bookmarkStart w:id="31" w:name="_Toc155988582"/>
       <w:r>
         <w:t>4</w:t>
       </w:r>
@@ -8234,7 +8211,7 @@
       <w:pPr>
         <w:pStyle w:val="Nagwek1"/>
       </w:pPr>
-      <w:bookmarkStart w:id="32" w:name="_Toc153522648"/>
+      <w:bookmarkStart w:id="32" w:name="_Toc155988583"/>
       <w:r>
         <w:lastRenderedPageBreak/>
         <w:t>5</w:t>
@@ -8407,7 +8384,7 @@
       <w:pPr>
         <w:pStyle w:val="Nagwek2"/>
       </w:pPr>
-      <w:bookmarkStart w:id="35" w:name="_Toc153522649"/>
+      <w:bookmarkStart w:id="35" w:name="_Toc155988584"/>
       <w:r>
         <w:t>5</w:t>
       </w:r>
@@ -8420,7 +8397,7 @@
       <w:pPr>
         <w:pStyle w:val="Nagwek3"/>
       </w:pPr>
-      <w:bookmarkStart w:id="36" w:name="_Toc153522650"/>
+      <w:bookmarkStart w:id="36" w:name="_Toc155988585"/>
       <w:r>
         <w:t>AWS S3</w:t>
       </w:r>
@@ -8683,7 +8660,7 @@
       <w:pPr>
         <w:pStyle w:val="Nagwek3"/>
       </w:pPr>
-      <w:bookmarkStart w:id="39" w:name="_Toc153522651"/>
+      <w:bookmarkStart w:id="39" w:name="_Toc155988586"/>
       <w:r>
         <w:t xml:space="preserve">Czym jest </w:t>
       </w:r>
@@ -8839,7 +8816,7 @@
       <w:pPr>
         <w:pStyle w:val="Nagwek3"/>
       </w:pPr>
-      <w:bookmarkStart w:id="42" w:name="_Toc153522652"/>
+      <w:bookmarkStart w:id="42" w:name="_Toc155988587"/>
       <w:r>
         <w:t>AWS DynamoDB</w:t>
       </w:r>
@@ -9005,7 +8982,7 @@
       <w:pPr>
         <w:pStyle w:val="Nagwek3"/>
       </w:pPr>
-      <w:bookmarkStart w:id="45" w:name="_Toc153522653"/>
+      <w:bookmarkStart w:id="45" w:name="_Toc155988588"/>
       <w:r>
         <w:t xml:space="preserve">Amazon </w:t>
       </w:r>
@@ -9161,7 +9138,7 @@
       <w:pPr>
         <w:pStyle w:val="Nagwek3"/>
       </w:pPr>
-      <w:bookmarkStart w:id="48" w:name="_Toc153522654"/>
+      <w:bookmarkStart w:id="48" w:name="_Toc155988589"/>
       <w:r>
         <w:lastRenderedPageBreak/>
         <w:t>AWS Load Balancer</w:t>
@@ -9321,7 +9298,7 @@
       <w:pPr>
         <w:pStyle w:val="Nagwek3"/>
       </w:pPr>
-      <w:bookmarkStart w:id="50" w:name="_Toc153522655"/>
+      <w:bookmarkStart w:id="50" w:name="_Toc155988590"/>
       <w:r>
         <w:t xml:space="preserve">Amazon </w:t>
       </w:r>
@@ -9507,7 +9484,7 @@
       <w:pPr>
         <w:pStyle w:val="Nagwek3"/>
       </w:pPr>
-      <w:bookmarkStart w:id="52" w:name="_Toc153522656"/>
+      <w:bookmarkStart w:id="52" w:name="_Toc155988591"/>
       <w:r>
         <w:t>A</w:t>
       </w:r>
@@ -9696,7 +9673,7 @@
       <w:pPr>
         <w:pStyle w:val="Nagwek2"/>
       </w:pPr>
-      <w:bookmarkStart w:id="55" w:name="_Toc153522657"/>
+      <w:bookmarkStart w:id="55" w:name="_Toc155988592"/>
       <w:r>
         <w:t>5</w:t>
       </w:r>
@@ -9712,7 +9689,7 @@
       <w:pPr>
         <w:pStyle w:val="Nagwek3"/>
       </w:pPr>
-      <w:bookmarkStart w:id="56" w:name="_Toc153522658"/>
+      <w:bookmarkStart w:id="56" w:name="_Toc155988593"/>
       <w:r>
         <w:t>Schemat kodu</w:t>
       </w:r>
@@ -9848,7 +9825,7 @@
       <w:pPr>
         <w:pStyle w:val="Nagwek3"/>
       </w:pPr>
-      <w:bookmarkStart w:id="58" w:name="_Toc153522659"/>
+      <w:bookmarkStart w:id="58" w:name="_Toc155988594"/>
       <w:r>
         <w:t>Objaśnienie kodu w folderze „main”</w:t>
       </w:r>
@@ -10568,7 +10545,7 @@
       <w:pPr>
         <w:pStyle w:val="Nagwek3"/>
       </w:pPr>
-      <w:bookmarkStart w:id="69" w:name="_Toc153522660"/>
+      <w:bookmarkStart w:id="69" w:name="_Toc155988595"/>
       <w:r>
         <w:t>Pokazanie i wyjaśnienie kodu z folderu „modules”</w:t>
       </w:r>
@@ -10678,7 +10655,7 @@
           <w:lang w:val="en-US"/>
         </w:rPr>
       </w:pPr>
-      <w:bookmarkStart w:id="71" w:name="_Toc153522661"/>
+      <w:bookmarkStart w:id="71" w:name="_Toc155988596"/>
       <w:r>
         <w:rPr>
           <w:lang w:val="en-US"/>
@@ -10992,7 +10969,7 @@
       <w:pPr>
         <w:pStyle w:val="Nagwek3"/>
       </w:pPr>
-      <w:bookmarkStart w:id="75" w:name="_Toc153522662"/>
+      <w:bookmarkStart w:id="75" w:name="_Toc155988597"/>
       <w:r>
         <w:lastRenderedPageBreak/>
         <w:t>Moduł Security Group</w:t>
@@ -11378,7 +11355,7 @@
       <w:pPr>
         <w:pStyle w:val="Nagwek3"/>
       </w:pPr>
-      <w:bookmarkStart w:id="80" w:name="_Toc153522663"/>
+      <w:bookmarkStart w:id="80" w:name="_Toc155988598"/>
       <w:r>
         <w:lastRenderedPageBreak/>
         <w:t>Moduł RDS (Amazon RDS)</w:t>
@@ -11489,7 +11466,7 @@
       <w:pPr>
         <w:pStyle w:val="Nagwek3"/>
       </w:pPr>
-      <w:bookmarkStart w:id="82" w:name="_Toc153522664"/>
+      <w:bookmarkStart w:id="82" w:name="_Toc155988599"/>
       <w:r>
         <w:lastRenderedPageBreak/>
         <w:t>Moduł NAT</w:t>
@@ -11909,7 +11886,7 @@
       <w:pPr>
         <w:pStyle w:val="Nagwek3"/>
       </w:pPr>
-      <w:bookmarkStart w:id="88" w:name="_Toc153522665"/>
+      <w:bookmarkStart w:id="88" w:name="_Toc155988600"/>
       <w:r>
         <w:lastRenderedPageBreak/>
         <w:t>Moduł KEY</w:t>
@@ -12131,7 +12108,7 @@
           <w:lang w:val="en-US"/>
         </w:rPr>
       </w:pPr>
-      <w:bookmarkStart w:id="93" w:name="_Toc153522666"/>
+      <w:bookmarkStart w:id="93" w:name="_Toc155988601"/>
       <w:r>
         <w:rPr>
           <w:lang w:val="en-US"/>
@@ -12597,7 +12574,7 @@
           <w:lang w:val="en-US"/>
         </w:rPr>
       </w:pPr>
-      <w:bookmarkStart w:id="99" w:name="_Toc153522667"/>
+      <w:bookmarkStart w:id="99" w:name="_Toc155988602"/>
       <w:r>
         <w:rPr>
           <w:lang w:val="en-US"/>
@@ -12864,7 +12841,7 @@
       <w:pPr>
         <w:pStyle w:val="Nagwek1"/>
       </w:pPr>
-      <w:bookmarkStart w:id="102" w:name="_Toc153522668"/>
+      <w:bookmarkStart w:id="102" w:name="_Toc155988603"/>
       <w:r>
         <w:t>6</w:t>
       </w:r>
@@ -13686,7 +13663,7 @@
           <w:tab w:val="left" w:pos="1944"/>
         </w:tabs>
       </w:pPr>
-      <w:bookmarkStart w:id="107" w:name="_Toc153522669"/>
+      <w:bookmarkStart w:id="107" w:name="_Toc155988604"/>
       <w:r>
         <w:lastRenderedPageBreak/>
         <w:t>7</w:t>
@@ -13703,7 +13680,7 @@
       <w:pPr>
         <w:pStyle w:val="Nagwek2"/>
       </w:pPr>
-      <w:bookmarkStart w:id="108" w:name="_Toc153522670"/>
+      <w:bookmarkStart w:id="108" w:name="_Toc155988605"/>
       <w:r>
         <w:t>7</w:t>
       </w:r>
@@ -13726,7 +13703,64 @@
         <w:ind w:firstLine="708"/>
       </w:pPr>
       <w:r>
-        <w:t>Wynikiem tej pracy jest infrastruktura chmurowa stworzona przy pomocy Terraform w chmurze Amazon Web Services (AWS). Serwery chmurowe, w tym przypadku, pozwalają na większą elastyczność dla osób zarządzających danym środowiskiem. Również skalowalność takiego rozwiązania pozwoli na lepszy „</w:t>
+        <w:t>Zgodnie z założeniami, udało się z powodzeniem stworzyć funkcjonalną</w:t>
+      </w:r>
+      <w:r>
+        <w:t xml:space="preserve"> infrastruktur</w:t>
+      </w:r>
+      <w:r>
+        <w:t>ę</w:t>
+      </w:r>
+      <w:r>
+        <w:t xml:space="preserve"> chmurow</w:t>
+      </w:r>
+      <w:r>
+        <w:t>ą</w:t>
+      </w:r>
+      <w:r>
+        <w:t xml:space="preserve"> stworzon</w:t>
+      </w:r>
+      <w:r>
+        <w:t>ą</w:t>
+      </w:r>
+      <w:r>
+        <w:t xml:space="preserve"> przy pomocy Terraform w chmurze Amazon Web Services (AWS).</w:t>
+      </w:r>
+      <w:r>
+        <w:t xml:space="preserve"> Pokazano też jak</w:t>
+      </w:r>
+      <w:r>
+        <w:t xml:space="preserve"> za pomoc</w:t>
+      </w:r>
+      <w:r>
+        <w:t>ą</w:t>
+      </w:r>
+      <w:r>
+        <w:t xml:space="preserve"> nowoczesnych narzędzi można </w:t>
+      </w:r>
+      <w:r>
+        <w:t>automatycznie modyfikować</w:t>
+      </w:r>
+      <w:r>
+        <w:t xml:space="preserve"> </w:t>
+      </w:r>
+      <w:r>
+        <w:t xml:space="preserve">infrastrukturę IT </w:t>
+      </w:r>
+      <w:r>
+        <w:t xml:space="preserve">w krótkim czasie. </w:t>
+      </w:r>
+      <w:r>
+        <w:t>Serwery chmurowe, w tym przypadku, pozwalają na większą elastyczność dla osób zarządzających danym środowiskiem.</w:t>
+      </w:r>
+      <w:r>
+        <w:t xml:space="preserve"> Dostęp do takiego środowiska jest możliwy z dowolnego miejsca.</w:t>
+      </w:r>
+      <w:r>
+        <w:t xml:space="preserve"> </w:t>
+      </w:r>
+      <w:r>
+        <w:t>Również skalowalność takiego rozwiązania pozwoli na lepszy „</w:t>
       </w:r>
       <w:r>
         <w:t>u</w:t>
@@ -13744,7 +13778,13 @@
         <w:t xml:space="preserve"> później</w:t>
       </w:r>
       <w:r>
-        <w:t xml:space="preserve"> powstałej strony WWW. Na podstawie porównania kosztowego można stwierdzić, że jest to również korzystniejsze rozwiązanie dla biznesu. </w:t>
+        <w:t xml:space="preserve"> powstałej strony WWW. Na podstawie porównania kosztowego można stwierdzić, że jest to </w:t>
+      </w:r>
+      <w:r>
+        <w:t>także</w:t>
+      </w:r>
+      <w:r>
+        <w:t xml:space="preserve"> korzystniejsze rozwiązanie dla biznesu. </w:t>
       </w:r>
       <w:r>
         <w:t xml:space="preserve">Jednakże, każdy przypadek trzeba rozpatrywać w indywidualnie, dlatego nie można stwierdzić, że infrastruktura chmurowa jest najlepszym rozwiązaniem w każdym przypadku. Czasami koszty mogą nie grać </w:t>
@@ -13774,16 +13814,24 @@
         <w:t>Jeszcze w innym wypadku może się okazać, że infrastruktura chmurowa na dłuższą metę nie jest opłacalna dla danego typu przedsiębiorstwa i trzeba będzie powrócić do poprzedniego rozwiązania.</w:t>
       </w:r>
       <w:r>
-        <w:t xml:space="preserve"> Podsumowując, cel pracy został osiągniety.</w:t>
+        <w:t xml:space="preserve"> Podsumowując, cel pracy został osiągniety</w:t>
+      </w:r>
+      <w:r>
+        <w:t>, a także wzrósł mój poziom zrozumienia, zarządzania i tworzenia usług IT</w:t>
+      </w:r>
+      <w:r>
+        <w:t>.</w:t>
       </w:r>
     </w:p>
     <w:p>
       <w:pPr>
         <w:pStyle w:val="Nagwek2"/>
       </w:pPr>
+      <w:bookmarkStart w:id="109" w:name="_Toc155988606"/>
       <w:r>
         <w:t>7.2. Wnioski</w:t>
       </w:r>
+      <w:bookmarkEnd w:id="109"/>
     </w:p>
     <w:p>
       <w:pPr>
@@ -13800,7 +13848,13 @@
         <w:t>,</w:t>
       </w:r>
       <w:r>
-        <w:t xml:space="preserve"> starając się dostosować do różnych typów klientów</w:t>
+        <w:t xml:space="preserve"> starając się dostosow</w:t>
+      </w:r>
+      <w:r>
+        <w:t>yw</w:t>
+      </w:r>
+      <w:r>
+        <w:t>ać do różnych typów klientów</w:t>
       </w:r>
       <w:r>
         <w:t>,</w:t>
@@ -13812,13 +13866,31 @@
         <w:t>będąc</w:t>
       </w:r>
       <w:r>
-        <w:t xml:space="preserve"> bardziej elastycznymi i ekonomicznie atrakcyjnymi. Na przykładzie </w:t>
+        <w:t xml:space="preserve"> bardziej elastycznymi i ekonomicznie atrakcyjnymi. Na przykładzie</w:t>
+      </w:r>
+      <w:r>
+        <w:t xml:space="preserve"> usługi</w:t>
+      </w:r>
+      <w:r>
+        <w:t xml:space="preserve"> </w:t>
       </w:r>
       <w:r>
         <w:t xml:space="preserve">Microsoft </w:t>
       </w:r>
       <w:r>
-        <w:t>Azure, który zezwala na podpięcie do chmury usług lokalnych poprzez Azure Stack HCI.</w:t>
+        <w:t>Azure, któr</w:t>
+      </w:r>
+      <w:r>
+        <w:t>a</w:t>
+      </w:r>
+      <w:r>
+        <w:t xml:space="preserve"> zezwala na podpięcie do chmury </w:t>
+      </w:r>
+      <w:r>
+        <w:t>serwerów</w:t>
+      </w:r>
+      <w:r>
+        <w:t xml:space="preserve"> lokalnych poprzez Azure Stack HCI.</w:t>
       </w:r>
     </w:p>
     <w:p>
@@ -13830,7 +13902,13 @@
         </w:numPr>
       </w:pPr>
       <w:r>
-        <w:t xml:space="preserve">Infrastruktura chmurowa nie zastąpi w 100% infrastruktury lokalnej, ponieważ nie zawsze spina się to z wymaganiami biznesowymi czy też finansowymi. Jest ona natomiast kolejnym krokiem w ewolucji dla świata dostarczania i zarządzania usług IT. </w:t>
+        <w:t>Infrastruktura chmurowa nie zastąpi w 100% infrastruktury lokalnej, ponieważ nie zawsze spina się to z wymaganiami biznesowymi czy też finansowymi. Jest ona natomiast kolejnym krokiem w ewolucji dla świata dostarczania i zarządzania usług</w:t>
+      </w:r>
+      <w:r>
+        <w:t>ami</w:t>
+      </w:r>
+      <w:r>
+        <w:t xml:space="preserve"> IT. </w:t>
       </w:r>
     </w:p>
     <w:p>
@@ -13842,7 +13920,10 @@
         </w:numPr>
       </w:pPr>
       <w:r>
-        <w:t>Obszerna i dokładna dokumentacja Terraform oraz AWS pozwala na sprawne wdrażanie infrastruktury przy użyciu kodu. Dzięki temu próg wejścia dla nowych użytkowników staje się niższy.</w:t>
+        <w:t>Obszerna i dokładna dokumentacja Terraform oraz AWS pozwala na sprawne wdrażanie infrastruktury przy użyciu kodu. Dzięki temu próg wejścia dla nowych użytkowników staje się niższy</w:t>
+      </w:r>
+      <w:r>
+        <w:t>, a także znacznie ułatwia pracę.</w:t>
       </w:r>
     </w:p>
     <w:p>
@@ -13854,40 +13935,11 @@
         </w:numPr>
       </w:pPr>
       <w:r>
-        <w:t>Monitorowanie kosztów w chmurze AWS jest dosyć problematyczne</w:t>
-      </w:r>
-      <w:r>
-        <w:t xml:space="preserve"> i wymaga obycia z chmurą</w:t>
-      </w:r>
-      <w:r>
-        <w:t>. Nie wszystkie usługi, które działają</w:t>
-      </w:r>
-      <w:r>
-        <w:t>,</w:t>
-      </w:r>
-      <w:r>
-        <w:t xml:space="preserve"> są widoczne</w:t>
-      </w:r>
-      <w:r>
-        <w:t xml:space="preserve"> w panelu, a mimo to </w:t>
-      </w:r>
-      <w:r>
-        <w:t xml:space="preserve">generują </w:t>
-      </w:r>
-      <w:r>
-        <w:t>koszty. Na szczęście</w:t>
-      </w:r>
-      <w:r>
-        <w:t>,</w:t>
-      </w:r>
-      <w:r>
-        <w:t xml:space="preserve"> support AWS działa sprawnie i </w:t>
-      </w:r>
-      <w:r>
-        <w:t xml:space="preserve">często </w:t>
-      </w:r>
-      <w:r>
-        <w:t>z korzyścią dla klienta.</w:t>
+        <w:lastRenderedPageBreak/>
+        <w:t>Infrastruktura chmurowa</w:t>
+      </w:r>
+      <w:r>
+        <w:t xml:space="preserve"> jest bardzo dynamiczna. Wymaga częstego sprawdzania zmian jakie wprowadza dostawca. Mogą one dotyczyć różnych rzeczy, od cen za wykorzystanie maszyn wirtualnych po zmiany nazw usług czy ich funkcjonalności lub brak dostępności w danym regionie. </w:t>
       </w:r>
     </w:p>
     <w:p>
@@ -13899,11 +13951,40 @@
         </w:numPr>
       </w:pPr>
       <w:r>
-        <w:lastRenderedPageBreak/>
-        <w:t xml:space="preserve">Do pracy z </w:t>
-      </w:r>
-      <w:r>
-        <w:t>narzędziami IaC oraz chmurą potrzebna jest wiedza z wielu dziedzin świata IT (np. networking, tworzenie skryptów, bazy danych, monitoring usług). Osoba pracująca nad wdrażaniem infrastruktury chmurowej (stanowisko te może być nazwane np. inżynier chmurowy) łączy pracę programisty z administratorem systemów.</w:t>
+        <w:t>Monitorowanie kosztów w chmurze AWS jest dosyć problematyczne</w:t>
+      </w:r>
+      <w:r>
+        <w:t xml:space="preserve"> i wymaga obycia z chmurą</w:t>
+      </w:r>
+      <w:r>
+        <w:t>. Nie wszystkie usługi, które działają</w:t>
+      </w:r>
+      <w:r>
+        <w:t>,</w:t>
+      </w:r>
+      <w:r>
+        <w:t xml:space="preserve"> są widoczne</w:t>
+      </w:r>
+      <w:r>
+        <w:t xml:space="preserve"> w panelu, a mimo to </w:t>
+      </w:r>
+      <w:r>
+        <w:t xml:space="preserve">generują </w:t>
+      </w:r>
+      <w:r>
+        <w:t>koszty. Na szczęście</w:t>
+      </w:r>
+      <w:r>
+        <w:t>,</w:t>
+      </w:r>
+      <w:r>
+        <w:t xml:space="preserve"> support AWS działa sprawnie i </w:t>
+      </w:r>
+      <w:r>
+        <w:t xml:space="preserve">często </w:t>
+      </w:r>
+      <w:r>
+        <w:t>z korzyścią dla klienta.</w:t>
       </w:r>
     </w:p>
     <w:p>
@@ -13915,7 +13996,67 @@
         </w:numPr>
       </w:pPr>
       <w:r>
+        <w:t>Podczas korzystania z Terraform najważniejszym plikiem jest .tfstate (plik stanu aktualnej infrastruktury, Terraform State), który według najlepszych praktyk powinien być przechowywany na współdzielonym dysku np. chmurowym AWS S3 (jeśli chodzi o środowisko współpracy w zespole). Dzięki temu uniemożliwiamy stworzenie lub  manualną edycje już wcześniej utworzonych zasobów.</w:t>
+      </w:r>
+    </w:p>
+    <w:p>
+      <w:pPr>
+        <w:pStyle w:val="Akapitzlist"/>
+        <w:numPr>
+          <w:ilvl w:val="0"/>
+          <w:numId w:val="47"/>
+        </w:numPr>
+      </w:pPr>
+      <w:r>
+        <w:t xml:space="preserve">Do pracy z </w:t>
+      </w:r>
+      <w:r>
+        <w:t>narzędziami IaC oraz chmurą potrzebna jest wiedza z wielu dziedzin świata IT (np. networking, tworzenie skryptów, bazy danych, monitoring usług). Osoba pracująca nad wdrażaniem infrastruktury chmurowej (stanowisko te może być nazwane np. inżynier chmurowy) łączy pracę programisty z administratorem systemów.</w:t>
+      </w:r>
+    </w:p>
+    <w:p>
+      <w:pPr>
+        <w:pStyle w:val="Akapitzlist"/>
+        <w:numPr>
+          <w:ilvl w:val="0"/>
+          <w:numId w:val="47"/>
+        </w:numPr>
+      </w:pPr>
+      <w:r>
         <w:t>Infrastruktura chmurowa jest idealna dla wielkich korporacji czy też dynamicznie rozwijających się firm, które potrzebują dużej dostępności dla swoich usług w różnych lokalizacjach na świecie. Przykładowo Uber, InPost lub Netflix.</w:t>
+      </w:r>
+    </w:p>
+    <w:p>
+      <w:pPr>
+        <w:pStyle w:val="Akapitzlist"/>
+        <w:numPr>
+          <w:ilvl w:val="0"/>
+          <w:numId w:val="47"/>
+        </w:numPr>
+      </w:pPr>
+      <w:r>
+        <w:t>Wcześniej open source’owe projekty takie jak np. Docker czy Terraform zostają przemianowane na płatne rozwiązania, co powoduje pewne kłopoty z licencjami dla firm, ale pozwala także na rozwój nowych narzędzi. Na przykład równolegle do Terraform rozwija się darmowy</w:t>
+      </w:r>
+      <w:r>
+        <w:t>, bliźniaczy</w:t>
+      </w:r>
+      <w:r>
+        <w:t xml:space="preserve"> projekt Open Tofu.</w:t>
+      </w:r>
+    </w:p>
+    <w:p>
+      <w:pPr>
+        <w:pStyle w:val="Akapitzlist"/>
+        <w:numPr>
+          <w:ilvl w:val="0"/>
+          <w:numId w:val="47"/>
+        </w:numPr>
+      </w:pPr>
+      <w:r>
+        <w:t xml:space="preserve">Metodologia DevOps jest nieodłączną częścią chmury i </w:t>
+      </w:r>
+      <w:r>
+        <w:t>zwiększa efektywność zespołów w niej pracujących.</w:t>
       </w:r>
     </w:p>
     <w:p/>
@@ -13926,19 +14067,16 @@
     <w:p/>
     <w:p/>
     <w:p/>
-    <w:p/>
-    <w:p/>
-    <w:p/>
-    <w:p/>
     <w:p>
       <w:pPr>
         <w:pStyle w:val="Nagwek1"/>
       </w:pPr>
-      <w:bookmarkStart w:id="109" w:name="_Toc153522671"/>
-      <w:r>
+      <w:bookmarkStart w:id="110" w:name="_Toc155988607"/>
+      <w:r>
+        <w:lastRenderedPageBreak/>
         <w:t>Spis rysunków</w:t>
       </w:r>
-      <w:bookmarkEnd w:id="109"/>
+      <w:bookmarkEnd w:id="110"/>
     </w:p>
     <w:p>
       <w:pPr>
@@ -17366,11 +17504,12 @@
       <w:pPr>
         <w:pStyle w:val="Nagwek1"/>
       </w:pPr>
-      <w:bookmarkStart w:id="110" w:name="_Toc153522672"/>
-      <w:r>
+      <w:bookmarkStart w:id="111" w:name="_Toc155988608"/>
+      <w:r>
+        <w:lastRenderedPageBreak/>
         <w:t>Spis tabel</w:t>
       </w:r>
-      <w:bookmarkEnd w:id="110"/>
+      <w:bookmarkEnd w:id="111"/>
     </w:p>
     <w:p>
       <w:pPr>
@@ -17598,11 +17737,12 @@
       <w:pPr>
         <w:pStyle w:val="Nagwek1"/>
       </w:pPr>
-      <w:bookmarkStart w:id="111" w:name="_Toc153522673"/>
-      <w:r>
+      <w:bookmarkStart w:id="112" w:name="_Toc155988609"/>
+      <w:r>
+        <w:lastRenderedPageBreak/>
         <w:t>Spis literatury</w:t>
       </w:r>
-      <w:bookmarkEnd w:id="111"/>
+      <w:bookmarkEnd w:id="112"/>
     </w:p>
     <w:p>
       <w:r>
@@ -17895,7 +18035,6 @@
         <w:ind w:left="705" w:hanging="705"/>
       </w:pPr>
       <w:r>
-        <w:lastRenderedPageBreak/>
         <w:t>[</w:t>
       </w:r>
       <w:r>
@@ -17916,11 +18055,11 @@
       <w:r>
         <w:t xml:space="preserve"> </w:t>
       </w:r>
-      <w:bookmarkStart w:id="112" w:name="_Hlk152940556"/>
+      <w:bookmarkStart w:id="113" w:name="_Hlk152940556"/>
       <w:r>
         <w:t>z dnia 05.12.2023</w:t>
       </w:r>
-      <w:bookmarkEnd w:id="112"/>
+      <w:bookmarkEnd w:id="113"/>
     </w:p>
     <w:p>
       <w:pPr>
@@ -18151,8 +18290,9 @@
       <w:pPr>
         <w:pStyle w:val="Nagwek1"/>
       </w:pPr>
-      <w:bookmarkStart w:id="113" w:name="_Toc153522674"/>
-      <w:r>
+      <w:bookmarkStart w:id="114" w:name="_Toc155988610"/>
+      <w:r>
+        <w:lastRenderedPageBreak/>
         <w:t xml:space="preserve">Załącznik 1 – </w:t>
       </w:r>
       <w:r>
@@ -18164,7 +18304,7 @@
       <w:r>
         <w:t xml:space="preserve"> dla Terraform</w:t>
       </w:r>
-      <w:bookmarkEnd w:id="113"/>
+      <w:bookmarkEnd w:id="114"/>
     </w:p>
     <w:p>
       <w:pPr>
@@ -18225,8 +18365,8 @@
           <w:szCs w:val="18"/>
         </w:rPr>
       </w:pPr>
-      <w:bookmarkStart w:id="114" w:name="_Toc153529837"/>
-      <w:bookmarkStart w:id="115" w:name="_Hlk153527186"/>
+      <w:bookmarkStart w:id="115" w:name="_Toc153529837"/>
+      <w:bookmarkStart w:id="116" w:name="_Hlk153527186"/>
       <w:r>
         <w:t xml:space="preserve">Fragment kodu </w:t>
       </w:r>
@@ -18244,9 +18384,9 @@
         </w:rPr>
         <w:t>. Zmienne wykorzystywane dla modułu VPC</w:t>
       </w:r>
-      <w:bookmarkEnd w:id="114"/>
-    </w:p>
-    <w:bookmarkEnd w:id="115"/>
+      <w:bookmarkEnd w:id="115"/>
+    </w:p>
+    <w:bookmarkEnd w:id="116"/>
     <w:p>
       <w:pPr>
         <w:ind w:firstLine="708"/>
@@ -18306,8 +18446,8 @@
           <w:szCs w:val="18"/>
         </w:rPr>
       </w:pPr>
-      <w:bookmarkStart w:id="116" w:name="_Toc153529838"/>
-      <w:bookmarkStart w:id="117" w:name="_Hlk153527201"/>
+      <w:bookmarkStart w:id="117" w:name="_Toc153529838"/>
+      <w:bookmarkStart w:id="118" w:name="_Hlk153527201"/>
       <w:r>
         <w:t xml:space="preserve">Fragment kodu </w:t>
       </w:r>
@@ -18325,9 +18465,9 @@
         </w:rPr>
         <w:t>. Dane wyjściowe modułu VPC</w:t>
       </w:r>
-      <w:bookmarkEnd w:id="116"/>
-    </w:p>
-    <w:bookmarkEnd w:id="117"/>
+      <w:bookmarkEnd w:id="117"/>
+    </w:p>
+    <w:bookmarkEnd w:id="118"/>
     <w:p>
       <w:pPr>
         <w:jc w:val="center"/>
@@ -18383,7 +18523,7 @@
           <w:szCs w:val="18"/>
         </w:rPr>
       </w:pPr>
-      <w:bookmarkStart w:id="118" w:name="_Toc153529839"/>
+      <w:bookmarkStart w:id="119" w:name="_Toc153529839"/>
       <w:r>
         <w:t xml:space="preserve">Fragment kodu </w:t>
       </w:r>
@@ -18401,7 +18541,7 @@
         </w:rPr>
         <w:t>. Zadeklarowane zmienne dla kodu tworzącego instancje RDS</w:t>
       </w:r>
-      <w:bookmarkEnd w:id="118"/>
+      <w:bookmarkEnd w:id="119"/>
     </w:p>
     <w:p>
       <w:pPr>
@@ -18468,7 +18608,7 @@
           <w:szCs w:val="18"/>
         </w:rPr>
       </w:pPr>
-      <w:bookmarkStart w:id="119" w:name="_Toc153529840"/>
+      <w:bookmarkStart w:id="120" w:name="_Toc153529840"/>
       <w:r>
         <w:t xml:space="preserve">Fragment kodu </w:t>
       </w:r>
@@ -18486,7 +18626,7 @@
         </w:rPr>
         <w:t>. Kod zawierający zmienne dla modułu NAT</w:t>
       </w:r>
-      <w:bookmarkEnd w:id="119"/>
+      <w:bookmarkEnd w:id="120"/>
     </w:p>
     <w:p>
       <w:pPr>
@@ -18553,7 +18693,7 @@
           <w:szCs w:val="18"/>
         </w:rPr>
       </w:pPr>
-      <w:bookmarkStart w:id="120" w:name="_Toc153529841"/>
+      <w:bookmarkStart w:id="121" w:name="_Toc153529841"/>
       <w:r>
         <w:t xml:space="preserve">Fragment kodu </w:t>
       </w:r>
@@ -18571,7 +18711,7 @@
         </w:rPr>
         <w:t>. Dane wyjściowe dla modułu KEY</w:t>
       </w:r>
-      <w:bookmarkEnd w:id="120"/>
+      <w:bookmarkEnd w:id="121"/>
     </w:p>
     <w:p/>
     <w:p>
@@ -18639,7 +18779,7 @@
           <w:szCs w:val="18"/>
         </w:rPr>
       </w:pPr>
-      <w:bookmarkStart w:id="121" w:name="_Toc153529842"/>
+      <w:bookmarkStart w:id="122" w:name="_Toc153529842"/>
       <w:r>
         <w:t xml:space="preserve">Fragment kodu </w:t>
       </w:r>
@@ -18657,7 +18797,7 @@
         </w:rPr>
         <w:t>. Dane wyjściowe dla modułu Application Load Balancer</w:t>
       </w:r>
-      <w:bookmarkEnd w:id="121"/>
+      <w:bookmarkEnd w:id="122"/>
     </w:p>
     <w:p>
       <w:pPr>
@@ -18722,7 +18862,7 @@
           <w:szCs w:val="18"/>
         </w:rPr>
       </w:pPr>
-      <w:bookmarkStart w:id="122" w:name="_Toc153529843"/>
+      <w:bookmarkStart w:id="123" w:name="_Toc153529843"/>
       <w:r>
         <w:t xml:space="preserve">Fragment kodu </w:t>
       </w:r>
@@ -18752,7 +18892,7 @@
         </w:rPr>
         <w:t>Zadeklarowane zmienne dla modułu Application Load Balancer</w:t>
       </w:r>
-      <w:bookmarkEnd w:id="122"/>
+      <w:bookmarkEnd w:id="123"/>
     </w:p>
     <w:p/>
     <w:p/>

</xml_diff>